<commit_message>
adding Get A Key
</commit_message>
<xml_diff>
--- a/USING DICTIONARIES.docx
+++ b/USING DICTIONARIES.docx
@@ -259,10 +259,386 @@
     </w:p>
     <w:p>
       <w:pPr>
-        <w:rPr>
-          <w:lang w:val="en-US"/>
-        </w:rPr>
-      </w:pPr>
+        <w:pBdr>
+          <w:bottom w:val="single" w:sz="12" w:space="1" w:color="auto"/>
+        </w:pBdr>
+        <w:rPr>
+          <w:lang w:val="en-US"/>
+        </w:rPr>
+      </w:pPr>
+    </w:p>
+    <w:p>
+      <w:pPr>
+        <w:spacing w:after="0" w:line="240" w:lineRule="auto"/>
+        <w:rPr>
+          <w:rFonts w:ascii="Times New Roman" w:eastAsia="Times New Roman" w:hAnsi="Times New Roman" w:cs="Times New Roman"/>
+          <w:sz w:val="24"/>
+          <w:szCs w:val="24"/>
+          <w:lang w:val="en-US" w:eastAsia="ru-RU"/>
+        </w:rPr>
+      </w:pPr>
+      <w:r>
+        <w:rPr>
+          <w:rFonts w:ascii="Segoe UI" w:eastAsia="Times New Roman" w:hAnsi="Segoe UI" w:cs="Segoe UI"/>
+          <w:b/>
+          <w:bCs/>
+          <w:sz w:val="24"/>
+          <w:szCs w:val="24"/>
+          <w:shd w:val="clear" w:color="auto" w:fill="FFFFFF"/>
+          <w:lang w:val="en-US" w:eastAsia="ru-RU"/>
+        </w:rPr>
+        <w:t>Get A Key</w:t>
+      </w:r>
+    </w:p>
+    <w:p>
+      <w:pPr>
+        <w:shd w:val="clear" w:color="auto" w:fill="FFFFFF"/>
+        <w:spacing w:after="100" w:afterAutospacing="1" w:line="240" w:lineRule="auto"/>
+        <w:rPr>
+          <w:rFonts w:ascii="Segoe UI" w:eastAsia="Times New Roman" w:hAnsi="Segoe UI" w:cs="Segoe UI"/>
+          <w:color w:val="10162F"/>
+          <w:sz w:val="27"/>
+          <w:szCs w:val="27"/>
+          <w:lang w:val="en-US" w:eastAsia="ru-RU"/>
+        </w:rPr>
+      </w:pPr>
+      <w:r>
+        <w:rPr>
+          <w:rFonts w:ascii="Segoe UI" w:eastAsia="Times New Roman" w:hAnsi="Segoe UI" w:cs="Segoe UI"/>
+          <w:color w:val="10162F"/>
+          <w:sz w:val="27"/>
+          <w:szCs w:val="27"/>
+          <w:lang w:val="en-US" w:eastAsia="ru-RU"/>
+        </w:rPr>
+        <w:t>Once you have a dictionary, you can access the values in it by providing the key. For example, let’s imagine we have a dictionary that maps buildings to their heights, in meters:</w:t>
+      </w:r>
+    </w:p>
+    <w:p>
+      <w:pPr>
+        <w:rPr>
+          <w:rStyle w:val="mtk1"/>
+          <w:rFonts w:ascii="Ubuntu Mono" w:hAnsi="Ubuntu Mono"/>
+          <w:color w:val="FFFFFF"/>
+          <w:sz w:val="21"/>
+          <w:szCs w:val="21"/>
+          <w:shd w:val="clear" w:color="auto" w:fill="211E2F"/>
+          <w:lang w:val="en-US"/>
+        </w:rPr>
+      </w:pPr>
+      <w:proofErr w:type="spellStart"/>
+      <w:r>
+        <w:rPr>
+          <w:rStyle w:val="mtk9"/>
+          <w:rFonts w:ascii="Ubuntu Mono" w:hAnsi="Ubuntu Mono"/>
+          <w:color w:val="FF8973"/>
+          <w:sz w:val="21"/>
+          <w:szCs w:val="21"/>
+          <w:shd w:val="clear" w:color="auto" w:fill="211E2F"/>
+          <w:lang w:val="en-US"/>
+        </w:rPr>
+        <w:t>building_heights</w:t>
+      </w:r>
+      <w:proofErr w:type="spellEnd"/>
+      <w:r>
+        <w:rPr>
+          <w:rStyle w:val="mtk1"/>
+          <w:rFonts w:ascii="Ubuntu Mono" w:hAnsi="Ubuntu Mono"/>
+          <w:color w:val="FFFFFF"/>
+          <w:sz w:val="21"/>
+          <w:szCs w:val="21"/>
+          <w:shd w:val="clear" w:color="auto" w:fill="211E2F"/>
+          <w:lang w:val="en-US"/>
+        </w:rPr>
+        <w:t> = {</w:t>
+      </w:r>
+      <w:r>
+        <w:rPr>
+          <w:rStyle w:val="mtk8"/>
+          <w:rFonts w:ascii="Ubuntu Mono" w:hAnsi="Ubuntu Mono"/>
+          <w:color w:val="FFE083"/>
+          <w:sz w:val="21"/>
+          <w:szCs w:val="21"/>
+          <w:shd w:val="clear" w:color="auto" w:fill="211E2F"/>
+          <w:lang w:val="en-US"/>
+        </w:rPr>
+        <w:t>"Burj Khalifa"</w:t>
+      </w:r>
+      <w:r>
+        <w:rPr>
+          <w:rStyle w:val="mtk1"/>
+          <w:rFonts w:ascii="Ubuntu Mono" w:hAnsi="Ubuntu Mono"/>
+          <w:color w:val="FFFFFF"/>
+          <w:sz w:val="21"/>
+          <w:szCs w:val="21"/>
+          <w:shd w:val="clear" w:color="auto" w:fill="211E2F"/>
+          <w:lang w:val="en-US"/>
+        </w:rPr>
+        <w:t>: </w:t>
+      </w:r>
+      <w:r>
+        <w:rPr>
+          <w:rStyle w:val="mtk9"/>
+          <w:rFonts w:ascii="Ubuntu Mono" w:hAnsi="Ubuntu Mono"/>
+          <w:color w:val="FF8973"/>
+          <w:sz w:val="21"/>
+          <w:szCs w:val="21"/>
+          <w:shd w:val="clear" w:color="auto" w:fill="211E2F"/>
+          <w:lang w:val="en-US"/>
+        </w:rPr>
+        <w:t>828</w:t>
+      </w:r>
+      <w:r>
+        <w:rPr>
+          <w:rStyle w:val="mtk1"/>
+          <w:rFonts w:ascii="Ubuntu Mono" w:hAnsi="Ubuntu Mono"/>
+          <w:color w:val="FFFFFF"/>
+          <w:sz w:val="21"/>
+          <w:szCs w:val="21"/>
+          <w:shd w:val="clear" w:color="auto" w:fill="211E2F"/>
+          <w:lang w:val="en-US"/>
+        </w:rPr>
+        <w:t>, </w:t>
+      </w:r>
+      <w:r>
+        <w:rPr>
+          <w:rStyle w:val="mtk8"/>
+          <w:rFonts w:ascii="Ubuntu Mono" w:hAnsi="Ubuntu Mono"/>
+          <w:color w:val="FFE083"/>
+          <w:sz w:val="21"/>
+          <w:szCs w:val="21"/>
+          <w:shd w:val="clear" w:color="auto" w:fill="211E2F"/>
+          <w:lang w:val="en-US"/>
+        </w:rPr>
+        <w:t>"Shanghai Tower"</w:t>
+      </w:r>
+      <w:r>
+        <w:rPr>
+          <w:rStyle w:val="mtk1"/>
+          <w:rFonts w:ascii="Ubuntu Mono" w:hAnsi="Ubuntu Mono"/>
+          <w:color w:val="FFFFFF"/>
+          <w:sz w:val="21"/>
+          <w:szCs w:val="21"/>
+          <w:shd w:val="clear" w:color="auto" w:fill="211E2F"/>
+          <w:lang w:val="en-US"/>
+        </w:rPr>
+        <w:t>: </w:t>
+      </w:r>
+      <w:r>
+        <w:rPr>
+          <w:rStyle w:val="mtk9"/>
+          <w:rFonts w:ascii="Ubuntu Mono" w:hAnsi="Ubuntu Mono"/>
+          <w:color w:val="FF8973"/>
+          <w:sz w:val="21"/>
+          <w:szCs w:val="21"/>
+          <w:shd w:val="clear" w:color="auto" w:fill="211E2F"/>
+          <w:lang w:val="en-US"/>
+        </w:rPr>
+        <w:t>632</w:t>
+      </w:r>
+      <w:r>
+        <w:rPr>
+          <w:rStyle w:val="mtk1"/>
+          <w:rFonts w:ascii="Ubuntu Mono" w:hAnsi="Ubuntu Mono"/>
+          <w:color w:val="FFFFFF"/>
+          <w:sz w:val="21"/>
+          <w:szCs w:val="21"/>
+          <w:shd w:val="clear" w:color="auto" w:fill="211E2F"/>
+          <w:lang w:val="en-US"/>
+        </w:rPr>
+        <w:t>, </w:t>
+      </w:r>
+      <w:r>
+        <w:rPr>
+          <w:rStyle w:val="mtk8"/>
+          <w:rFonts w:ascii="Ubuntu Mono" w:hAnsi="Ubuntu Mono"/>
+          <w:color w:val="FFE083"/>
+          <w:sz w:val="21"/>
+          <w:szCs w:val="21"/>
+          <w:shd w:val="clear" w:color="auto" w:fill="211E2F"/>
+          <w:lang w:val="en-US"/>
+        </w:rPr>
+        <w:t>"Abraj Al Bait"</w:t>
+      </w:r>
+      <w:r>
+        <w:rPr>
+          <w:rStyle w:val="mtk1"/>
+          <w:rFonts w:ascii="Ubuntu Mono" w:hAnsi="Ubuntu Mono"/>
+          <w:color w:val="FFFFFF"/>
+          <w:sz w:val="21"/>
+          <w:szCs w:val="21"/>
+          <w:shd w:val="clear" w:color="auto" w:fill="211E2F"/>
+          <w:lang w:val="en-US"/>
+        </w:rPr>
+        <w:t>: </w:t>
+      </w:r>
+      <w:r>
+        <w:rPr>
+          <w:rStyle w:val="mtk9"/>
+          <w:rFonts w:ascii="Ubuntu Mono" w:hAnsi="Ubuntu Mono"/>
+          <w:color w:val="FF8973"/>
+          <w:sz w:val="21"/>
+          <w:szCs w:val="21"/>
+          <w:shd w:val="clear" w:color="auto" w:fill="211E2F"/>
+          <w:lang w:val="en-US"/>
+        </w:rPr>
+        <w:t>601</w:t>
+      </w:r>
+      <w:r>
+        <w:rPr>
+          <w:rStyle w:val="mtk1"/>
+          <w:rFonts w:ascii="Ubuntu Mono" w:hAnsi="Ubuntu Mono"/>
+          <w:color w:val="FFFFFF"/>
+          <w:sz w:val="21"/>
+          <w:szCs w:val="21"/>
+          <w:shd w:val="clear" w:color="auto" w:fill="211E2F"/>
+          <w:lang w:val="en-US"/>
+        </w:rPr>
+        <w:t>, </w:t>
+      </w:r>
+      <w:r>
+        <w:rPr>
+          <w:rStyle w:val="mtk8"/>
+          <w:rFonts w:ascii="Ubuntu Mono" w:hAnsi="Ubuntu Mono"/>
+          <w:color w:val="FFE083"/>
+          <w:sz w:val="21"/>
+          <w:szCs w:val="21"/>
+          <w:shd w:val="clear" w:color="auto" w:fill="211E2F"/>
+          <w:lang w:val="en-US"/>
+        </w:rPr>
+        <w:t>"Ping An"</w:t>
+      </w:r>
+      <w:r>
+        <w:rPr>
+          <w:rStyle w:val="mtk1"/>
+          <w:rFonts w:ascii="Ubuntu Mono" w:hAnsi="Ubuntu Mono"/>
+          <w:color w:val="FFFFFF"/>
+          <w:sz w:val="21"/>
+          <w:szCs w:val="21"/>
+          <w:shd w:val="clear" w:color="auto" w:fill="211E2F"/>
+          <w:lang w:val="en-US"/>
+        </w:rPr>
+        <w:t>: </w:t>
+      </w:r>
+      <w:r>
+        <w:rPr>
+          <w:rStyle w:val="mtk9"/>
+          <w:rFonts w:ascii="Ubuntu Mono" w:hAnsi="Ubuntu Mono"/>
+          <w:color w:val="FF8973"/>
+          <w:sz w:val="21"/>
+          <w:szCs w:val="21"/>
+          <w:shd w:val="clear" w:color="auto" w:fill="211E2F"/>
+          <w:lang w:val="en-US"/>
+        </w:rPr>
+        <w:t>599</w:t>
+      </w:r>
+      <w:r>
+        <w:rPr>
+          <w:rStyle w:val="mtk1"/>
+          <w:rFonts w:ascii="Ubuntu Mono" w:hAnsi="Ubuntu Mono"/>
+          <w:color w:val="FFFFFF"/>
+          <w:sz w:val="21"/>
+          <w:szCs w:val="21"/>
+          <w:shd w:val="clear" w:color="auto" w:fill="211E2F"/>
+          <w:lang w:val="en-US"/>
+        </w:rPr>
+        <w:t>, </w:t>
+      </w:r>
+      <w:r>
+        <w:rPr>
+          <w:rStyle w:val="mtk8"/>
+          <w:rFonts w:ascii="Ubuntu Mono" w:hAnsi="Ubuntu Mono"/>
+          <w:color w:val="FFE083"/>
+          <w:sz w:val="21"/>
+          <w:szCs w:val="21"/>
+          <w:shd w:val="clear" w:color="auto" w:fill="211E2F"/>
+          <w:lang w:val="en-US"/>
+        </w:rPr>
+        <w:t>"Lotte World Tower"</w:t>
+      </w:r>
+      <w:r>
+        <w:rPr>
+          <w:rStyle w:val="mtk1"/>
+          <w:rFonts w:ascii="Ubuntu Mono" w:hAnsi="Ubuntu Mono"/>
+          <w:color w:val="FFFFFF"/>
+          <w:sz w:val="21"/>
+          <w:szCs w:val="21"/>
+          <w:shd w:val="clear" w:color="auto" w:fill="211E2F"/>
+          <w:lang w:val="en-US"/>
+        </w:rPr>
+        <w:t>: </w:t>
+      </w:r>
+      <w:r>
+        <w:rPr>
+          <w:rStyle w:val="mtk9"/>
+          <w:rFonts w:ascii="Ubuntu Mono" w:hAnsi="Ubuntu Mono"/>
+          <w:color w:val="FF8973"/>
+          <w:sz w:val="21"/>
+          <w:szCs w:val="21"/>
+          <w:shd w:val="clear" w:color="auto" w:fill="211E2F"/>
+          <w:lang w:val="en-US"/>
+        </w:rPr>
+        <w:t>554.5</w:t>
+      </w:r>
+      <w:r>
+        <w:rPr>
+          <w:rStyle w:val="mtk1"/>
+          <w:rFonts w:ascii="Ubuntu Mono" w:hAnsi="Ubuntu Mono"/>
+          <w:color w:val="FFFFFF"/>
+          <w:sz w:val="21"/>
+          <w:szCs w:val="21"/>
+          <w:shd w:val="clear" w:color="auto" w:fill="211E2F"/>
+          <w:lang w:val="en-US"/>
+        </w:rPr>
+        <w:t>, </w:t>
+      </w:r>
+      <w:r>
+        <w:rPr>
+          <w:rStyle w:val="mtk8"/>
+          <w:rFonts w:ascii="Ubuntu Mono" w:hAnsi="Ubuntu Mono"/>
+          <w:color w:val="FFE083"/>
+          <w:sz w:val="21"/>
+          <w:szCs w:val="21"/>
+          <w:shd w:val="clear" w:color="auto" w:fill="211E2F"/>
+          <w:lang w:val="en-US"/>
+        </w:rPr>
+        <w:t>"One World Trade"</w:t>
+      </w:r>
+      <w:r>
+        <w:rPr>
+          <w:rStyle w:val="mtk1"/>
+          <w:rFonts w:ascii="Ubuntu Mono" w:hAnsi="Ubuntu Mono"/>
+          <w:color w:val="FFFFFF"/>
+          <w:sz w:val="21"/>
+          <w:szCs w:val="21"/>
+          <w:shd w:val="clear" w:color="auto" w:fill="211E2F"/>
+          <w:lang w:val="en-US"/>
+        </w:rPr>
+        <w:t>: </w:t>
+      </w:r>
+      <w:r>
+        <w:rPr>
+          <w:rStyle w:val="mtk9"/>
+          <w:rFonts w:ascii="Ubuntu Mono" w:hAnsi="Ubuntu Mono"/>
+          <w:color w:val="FF8973"/>
+          <w:sz w:val="21"/>
+          <w:szCs w:val="21"/>
+          <w:shd w:val="clear" w:color="auto" w:fill="211E2F"/>
+          <w:lang w:val="en-US"/>
+        </w:rPr>
+        <w:t>541.3</w:t>
+      </w:r>
+      <w:r>
+        <w:rPr>
+          <w:rStyle w:val="mtk1"/>
+          <w:rFonts w:ascii="Ubuntu Mono" w:hAnsi="Ubuntu Mono"/>
+          <w:color w:val="FFFFFF"/>
+          <w:sz w:val="21"/>
+          <w:szCs w:val="21"/>
+          <w:shd w:val="clear" w:color="auto" w:fill="211E2F"/>
+          <w:lang w:val="en-US"/>
+        </w:rPr>
+        <w:t>}</w:t>
+      </w:r>
     </w:p>
     <w:p>
       <w:pPr>
@@ -897,6 +1273,21 @@
       <w:lang w:eastAsia="ru-RU"/>
     </w:rPr>
   </w:style>
+  <w:style w:type="character" w:customStyle="1" w:styleId="mtk9">
+    <w:name w:val="mtk9"/>
+    <w:basedOn w:val="a0"/>
+    <w:rsid w:val="0038743F"/>
+  </w:style>
+  <w:style w:type="character" w:customStyle="1" w:styleId="mtk1">
+    <w:name w:val="mtk1"/>
+    <w:basedOn w:val="a0"/>
+    <w:rsid w:val="0038743F"/>
+  </w:style>
+  <w:style w:type="character" w:customStyle="1" w:styleId="mtk8">
+    <w:name w:val="mtk8"/>
+    <w:basedOn w:val="a0"/>
+    <w:rsid w:val="0038743F"/>
+  </w:style>
 </w:styles>
 </file>
 

</xml_diff>

<commit_message>
adding Get An Invalid Key
</commit_message>
<xml_diff>
--- a/USING DICTIONARIES.docx
+++ b/USING DICTIONARIES.docx
@@ -642,7 +642,3289 @@
     </w:p>
     <w:p>
       <w:pPr>
-        <w:rPr>
+        <w:spacing w:after="100" w:afterAutospacing="1" w:line="240" w:lineRule="auto"/>
+        <w:rPr>
+          <w:rFonts w:ascii="Segoe UI" w:eastAsia="Times New Roman" w:hAnsi="Segoe UI" w:cs="Segoe UI"/>
+          <w:color w:val="10162F"/>
+          <w:sz w:val="27"/>
+          <w:szCs w:val="27"/>
+          <w:lang w:val="en-US" w:eastAsia="ru-RU"/>
+        </w:rPr>
+      </w:pPr>
+      <w:r>
+        <w:rPr>
+          <w:rFonts w:ascii="Segoe UI" w:eastAsia="Times New Roman" w:hAnsi="Segoe UI" w:cs="Segoe UI"/>
+          <w:color w:val="10162F"/>
+          <w:sz w:val="27"/>
+          <w:szCs w:val="27"/>
+          <w:lang w:val="en-US" w:eastAsia="ru-RU"/>
+        </w:rPr>
+        <w:t>Then we can access the data in it like this:</w:t>
+      </w:r>
+    </w:p>
+    <w:p>
+      <w:pPr>
+        <w:shd w:val="clear" w:color="auto" w:fill="211E2F"/>
+        <w:tabs>
+          <w:tab w:val="left" w:pos="916"/>
+          <w:tab w:val="left" w:pos="1832"/>
+          <w:tab w:val="left" w:pos="2748"/>
+          <w:tab w:val="left" w:pos="3664"/>
+          <w:tab w:val="left" w:pos="4580"/>
+          <w:tab w:val="left" w:pos="5496"/>
+          <w:tab w:val="left" w:pos="6412"/>
+          <w:tab w:val="left" w:pos="7328"/>
+          <w:tab w:val="left" w:pos="8244"/>
+          <w:tab w:val="left" w:pos="9160"/>
+          <w:tab w:val="left" w:pos="10076"/>
+          <w:tab w:val="left" w:pos="10992"/>
+          <w:tab w:val="left" w:pos="11908"/>
+          <w:tab w:val="left" w:pos="12824"/>
+          <w:tab w:val="left" w:pos="13740"/>
+          <w:tab w:val="left" w:pos="14656"/>
+        </w:tabs>
+        <w:spacing w:after="0" w:line="240" w:lineRule="auto"/>
+        <w:rPr>
+          <w:rFonts w:ascii="Ubuntu Mono" w:eastAsia="Times New Roman" w:hAnsi="Ubuntu Mono" w:cs="Courier New"/>
+          <w:color w:val="939598"/>
+          <w:sz w:val="27"/>
+          <w:szCs w:val="27"/>
+          <w:lang w:val="en-US" w:eastAsia="ru-RU"/>
+        </w:rPr>
+      </w:pPr>
+      <w:r>
+        <w:rPr>
+          <w:rFonts w:ascii="Ubuntu Mono" w:eastAsia="Times New Roman" w:hAnsi="Ubuntu Mono" w:cs="Courier New"/>
+          <w:color w:val="FFFFFF"/>
+          <w:sz w:val="27"/>
+          <w:szCs w:val="27"/>
+          <w:lang w:val="en-US" w:eastAsia="ru-RU"/>
+        </w:rPr>
+        <w:t xml:space="preserve">&gt;&gt;&gt; </w:t>
+      </w:r>
+      <w:proofErr w:type="spellStart"/>
+      <w:r>
+        <w:rPr>
+          <w:rFonts w:ascii="Ubuntu Mono" w:eastAsia="Times New Roman" w:hAnsi="Ubuntu Mono" w:cs="Courier New"/>
+          <w:color w:val="FFFFFF"/>
+          <w:sz w:val="27"/>
+          <w:szCs w:val="27"/>
+          <w:lang w:val="en-US" w:eastAsia="ru-RU"/>
+        </w:rPr>
+        <w:t>building_</w:t>
+      </w:r>
+      <w:proofErr w:type="gramStart"/>
+      <w:r>
+        <w:rPr>
+          <w:rFonts w:ascii="Ubuntu Mono" w:eastAsia="Times New Roman" w:hAnsi="Ubuntu Mono" w:cs="Courier New"/>
+          <w:color w:val="FFFFFF"/>
+          <w:sz w:val="27"/>
+          <w:szCs w:val="27"/>
+          <w:lang w:val="en-US" w:eastAsia="ru-RU"/>
+        </w:rPr>
+        <w:t>heights</w:t>
+      </w:r>
+      <w:proofErr w:type="spellEnd"/>
+      <w:r>
+        <w:rPr>
+          <w:rFonts w:ascii="Ubuntu Mono" w:eastAsia="Times New Roman" w:hAnsi="Ubuntu Mono" w:cs="Courier New"/>
+          <w:color w:val="FFFFFF"/>
+          <w:sz w:val="27"/>
+          <w:szCs w:val="27"/>
+          <w:lang w:val="en-US" w:eastAsia="ru-RU"/>
+        </w:rPr>
+        <w:t>[</w:t>
+      </w:r>
+      <w:proofErr w:type="gramEnd"/>
+      <w:r>
+        <w:rPr>
+          <w:rFonts w:ascii="Ubuntu Mono" w:eastAsia="Times New Roman" w:hAnsi="Ubuntu Mono" w:cs="Courier New"/>
+          <w:color w:val="FFFFFF"/>
+          <w:sz w:val="27"/>
+          <w:szCs w:val="27"/>
+          <w:lang w:val="en-US" w:eastAsia="ru-RU"/>
+        </w:rPr>
+        <w:t>"Burj Khalifa"]</w:t>
+      </w:r>
+      <w:r>
+        <w:rPr>
+          <w:rFonts w:ascii="Ubuntu Mono" w:eastAsia="Times New Roman" w:hAnsi="Ubuntu Mono" w:cs="Courier New"/>
+          <w:color w:val="939598"/>
+          <w:sz w:val="27"/>
+          <w:szCs w:val="27"/>
+          <w:lang w:val="en-US" w:eastAsia="ru-RU"/>
+        </w:rPr>
+        <w:br/>
+      </w:r>
+      <w:r>
+        <w:rPr>
+          <w:rFonts w:ascii="Ubuntu Mono" w:eastAsia="Times New Roman" w:hAnsi="Ubuntu Mono" w:cs="Courier New"/>
+          <w:color w:val="FFFFFF"/>
+          <w:sz w:val="27"/>
+          <w:szCs w:val="27"/>
+          <w:lang w:val="en-US" w:eastAsia="ru-RU"/>
+        </w:rPr>
+        <w:t>828</w:t>
+      </w:r>
+      <w:r>
+        <w:rPr>
+          <w:rFonts w:ascii="Ubuntu Mono" w:eastAsia="Times New Roman" w:hAnsi="Ubuntu Mono" w:cs="Courier New"/>
+          <w:color w:val="939598"/>
+          <w:sz w:val="27"/>
+          <w:szCs w:val="27"/>
+          <w:lang w:val="en-US" w:eastAsia="ru-RU"/>
+        </w:rPr>
+        <w:br/>
+      </w:r>
+      <w:r>
+        <w:rPr>
+          <w:rFonts w:ascii="Ubuntu Mono" w:eastAsia="Times New Roman" w:hAnsi="Ubuntu Mono" w:cs="Courier New"/>
+          <w:color w:val="FFFFFF"/>
+          <w:sz w:val="27"/>
+          <w:szCs w:val="27"/>
+          <w:lang w:val="en-US" w:eastAsia="ru-RU"/>
+        </w:rPr>
+        <w:t xml:space="preserve">&gt;&gt;&gt; </w:t>
+      </w:r>
+      <w:proofErr w:type="spellStart"/>
+      <w:r>
+        <w:rPr>
+          <w:rFonts w:ascii="Ubuntu Mono" w:eastAsia="Times New Roman" w:hAnsi="Ubuntu Mono" w:cs="Courier New"/>
+          <w:color w:val="FFFFFF"/>
+          <w:sz w:val="27"/>
+          <w:szCs w:val="27"/>
+          <w:lang w:val="en-US" w:eastAsia="ru-RU"/>
+        </w:rPr>
+        <w:t>building_heights</w:t>
+      </w:r>
+      <w:proofErr w:type="spellEnd"/>
+      <w:r>
+        <w:rPr>
+          <w:rFonts w:ascii="Ubuntu Mono" w:eastAsia="Times New Roman" w:hAnsi="Ubuntu Mono" w:cs="Courier New"/>
+          <w:color w:val="FFFFFF"/>
+          <w:sz w:val="27"/>
+          <w:szCs w:val="27"/>
+          <w:lang w:val="en-US" w:eastAsia="ru-RU"/>
+        </w:rPr>
+        <w:t>["Ping An"]</w:t>
+      </w:r>
+      <w:r>
+        <w:rPr>
+          <w:rFonts w:ascii="Ubuntu Mono" w:eastAsia="Times New Roman" w:hAnsi="Ubuntu Mono" w:cs="Courier New"/>
+          <w:color w:val="939598"/>
+          <w:sz w:val="27"/>
+          <w:szCs w:val="27"/>
+          <w:lang w:val="en-US" w:eastAsia="ru-RU"/>
+        </w:rPr>
+        <w:br/>
+      </w:r>
+      <w:r>
+        <w:rPr>
+          <w:rFonts w:ascii="Ubuntu Mono" w:eastAsia="Times New Roman" w:hAnsi="Ubuntu Mono" w:cs="Courier New"/>
+          <w:color w:val="FFFFFF"/>
+          <w:sz w:val="27"/>
+          <w:szCs w:val="27"/>
+          <w:lang w:val="en-US" w:eastAsia="ru-RU"/>
+        </w:rPr>
+        <w:t>599</w:t>
+      </w:r>
+    </w:p>
+    <w:p>
+      <w:pPr>
+        <w:spacing w:before="100" w:beforeAutospacing="1" w:after="100" w:afterAutospacing="1" w:line="240" w:lineRule="auto"/>
+        <w:outlineLvl w:val="2"/>
+        <w:rPr>
+          <w:rFonts w:ascii="Segoe UI" w:eastAsia="Times New Roman" w:hAnsi="Segoe UI" w:cs="Segoe UI"/>
+          <w:b/>
+          <w:bCs/>
+          <w:color w:val="10162F"/>
+          <w:sz w:val="27"/>
+          <w:szCs w:val="27"/>
+          <w:lang w:val="en-US" w:eastAsia="ru-RU"/>
+        </w:rPr>
+      </w:pPr>
+      <w:r>
+        <w:rPr>
+          <w:rFonts w:ascii="Segoe UI" w:eastAsia="Times New Roman" w:hAnsi="Segoe UI" w:cs="Segoe UI"/>
+          <w:b/>
+          <w:bCs/>
+          <w:color w:val="10162F"/>
+          <w:sz w:val="27"/>
+          <w:szCs w:val="27"/>
+          <w:lang w:val="en-US" w:eastAsia="ru-RU"/>
+        </w:rPr>
+        <w:t>Instructions</w:t>
+      </w:r>
+    </w:p>
+    <w:p>
+      <w:pPr>
+        <w:spacing w:after="0" w:line="240" w:lineRule="auto"/>
+        <w:rPr>
+          <w:rFonts w:ascii="Segoe UI" w:eastAsia="Times New Roman" w:hAnsi="Segoe UI" w:cs="Segoe UI"/>
+          <w:color w:val="10162F"/>
+          <w:sz w:val="27"/>
+          <w:szCs w:val="27"/>
+          <w:lang w:val="en-US" w:eastAsia="ru-RU"/>
+        </w:rPr>
+      </w:pPr>
+      <w:r>
+        <w:rPr>
+          <w:rFonts w:ascii="Segoe UI" w:eastAsia="Times New Roman" w:hAnsi="Segoe UI" w:cs="Segoe UI"/>
+          <w:b/>
+          <w:bCs/>
+          <w:color w:val="10162F"/>
+          <w:sz w:val="27"/>
+          <w:szCs w:val="27"/>
+          <w:lang w:val="en-US" w:eastAsia="ru-RU"/>
+        </w:rPr>
+        <w:t>1.</w:t>
+      </w:r>
+    </w:p>
+    <w:p>
+      <w:pPr>
+        <w:spacing w:after="0" w:line="240" w:lineRule="auto"/>
+        <w:rPr>
+          <w:rFonts w:ascii="Segoe UI" w:eastAsia="Times New Roman" w:hAnsi="Segoe UI" w:cs="Segoe UI"/>
+          <w:color w:val="10162F"/>
+          <w:sz w:val="27"/>
+          <w:szCs w:val="27"/>
+          <w:lang w:val="en-US" w:eastAsia="ru-RU"/>
+        </w:rPr>
+      </w:pPr>
+      <w:r>
+        <w:rPr>
+          <w:rFonts w:ascii="Segoe UI" w:eastAsia="Times New Roman" w:hAnsi="Segoe UI" w:cs="Segoe UI"/>
+          <w:color w:val="10162F"/>
+          <w:sz w:val="27"/>
+          <w:szCs w:val="27"/>
+          <w:lang w:val="en-US" w:eastAsia="ru-RU"/>
+        </w:rPr>
+        <w:t>We have provided a dictionary that maps the elements of astrology to the zodiac signs. Print out the list of zodiac signs associated with the </w:t>
+      </w:r>
+      <w:r>
+        <w:rPr>
+          <w:rFonts w:ascii="Ubuntu Mono" w:eastAsia="Times New Roman" w:hAnsi="Ubuntu Mono" w:cs="Courier New"/>
+          <w:color w:val="15141F"/>
+          <w:shd w:val="clear" w:color="auto" w:fill="EAE9ED"/>
+          <w:lang w:val="en-US" w:eastAsia="ru-RU"/>
+        </w:rPr>
+        <w:t>"earth"</w:t>
+      </w:r>
+      <w:r>
+        <w:rPr>
+          <w:rFonts w:ascii="Segoe UI" w:eastAsia="Times New Roman" w:hAnsi="Segoe UI" w:cs="Segoe UI"/>
+          <w:color w:val="10162F"/>
+          <w:sz w:val="27"/>
+          <w:szCs w:val="27"/>
+          <w:lang w:val="en-US" w:eastAsia="ru-RU"/>
+        </w:rPr>
+        <w:t> element.</w:t>
+      </w:r>
+    </w:p>
+    <w:p>
+      <w:pPr>
+        <w:shd w:val="clear" w:color="auto" w:fill="37C3BE"/>
+        <w:spacing w:after="0" w:line="240" w:lineRule="auto"/>
+        <w:rPr>
+          <w:rFonts w:ascii="Segoe UI" w:eastAsia="Times New Roman" w:hAnsi="Segoe UI" w:cs="Segoe UI"/>
+          <w:color w:val="FFFFFF"/>
+          <w:sz w:val="2"/>
+          <w:szCs w:val="2"/>
+          <w:lang w:val="en-US" w:eastAsia="ru-RU"/>
+        </w:rPr>
+      </w:pPr>
+      <w:r>
+        <w:rPr>
+          <w:rFonts w:ascii="Segoe UI" w:eastAsia="Times New Roman" w:hAnsi="Segoe UI" w:cs="Segoe UI"/>
+          <w:color w:val="FFFFFF"/>
+          <w:sz w:val="2"/>
+          <w:szCs w:val="2"/>
+          <w:lang w:val="en-US" w:eastAsia="ru-RU"/>
+        </w:rPr>
+        <w:t>Checkpoint 2 Passed</w:t>
+      </w:r>
+    </w:p>
+    <w:p>
+      <w:pPr>
+        <w:spacing w:after="0" w:line="240" w:lineRule="auto"/>
+        <w:rPr>
+          <w:rFonts w:ascii="Segoe UI" w:eastAsia="Times New Roman" w:hAnsi="Segoe UI" w:cs="Segoe UI"/>
+          <w:color w:val="10162F"/>
+          <w:sz w:val="27"/>
+          <w:szCs w:val="27"/>
+          <w:lang w:val="en-US" w:eastAsia="ru-RU"/>
+        </w:rPr>
+      </w:pPr>
+      <w:r>
+        <w:rPr>
+          <w:rFonts w:ascii="Segoe UI" w:eastAsia="Times New Roman" w:hAnsi="Segoe UI" w:cs="Segoe UI"/>
+          <w:b/>
+          <w:bCs/>
+          <w:color w:val="10162F"/>
+          <w:sz w:val="27"/>
+          <w:szCs w:val="27"/>
+          <w:lang w:val="en-US" w:eastAsia="ru-RU"/>
+        </w:rPr>
+        <w:t>2.</w:t>
+      </w:r>
+    </w:p>
+    <w:p>
+      <w:pPr>
+        <w:spacing w:after="0" w:line="240" w:lineRule="auto"/>
+        <w:rPr>
+          <w:rFonts w:ascii="Segoe UI" w:eastAsia="Times New Roman" w:hAnsi="Segoe UI" w:cs="Segoe UI"/>
+          <w:color w:val="10162F"/>
+          <w:sz w:val="27"/>
+          <w:szCs w:val="27"/>
+          <w:lang w:val="en-US" w:eastAsia="ru-RU"/>
+        </w:rPr>
+      </w:pPr>
+      <w:r>
+        <w:rPr>
+          <w:rFonts w:ascii="Segoe UI" w:eastAsia="Times New Roman" w:hAnsi="Segoe UI" w:cs="Segoe UI"/>
+          <w:color w:val="10162F"/>
+          <w:sz w:val="27"/>
+          <w:szCs w:val="27"/>
+          <w:lang w:val="en-US" w:eastAsia="ru-RU"/>
+        </w:rPr>
+        <w:t>Print out the list of the </w:t>
+      </w:r>
+      <w:r>
+        <w:rPr>
+          <w:rFonts w:ascii="Ubuntu Mono" w:eastAsia="Times New Roman" w:hAnsi="Ubuntu Mono" w:cs="Courier New"/>
+          <w:color w:val="15141F"/>
+          <w:shd w:val="clear" w:color="auto" w:fill="EAE9ED"/>
+          <w:lang w:val="en-US" w:eastAsia="ru-RU"/>
+        </w:rPr>
+        <w:t>"fire"</w:t>
+      </w:r>
+      <w:r>
+        <w:rPr>
+          <w:rFonts w:ascii="Segoe UI" w:eastAsia="Times New Roman" w:hAnsi="Segoe UI" w:cs="Segoe UI"/>
+          <w:color w:val="10162F"/>
+          <w:sz w:val="27"/>
+          <w:szCs w:val="27"/>
+          <w:lang w:val="en-US" w:eastAsia="ru-RU"/>
+        </w:rPr>
+        <w:t> signs.</w:t>
+      </w:r>
+    </w:p>
+    <w:p>
+      <w:pPr>
+        <w:rPr>
+          <w:lang w:val="en-US"/>
+        </w:rPr>
+      </w:pPr>
+    </w:p>
+    <w:p>
+      <w:pPr>
+        <w:rPr>
+          <w:b/>
+          <w:bCs/>
+          <w:lang w:val="en-US"/>
+        </w:rPr>
+      </w:pPr>
+      <w:r>
+        <w:rPr>
+          <w:b/>
+          <w:bCs/>
+          <w:lang w:val="en-US"/>
+        </w:rPr>
+        <w:t>script.py</w:t>
+      </w:r>
+    </w:p>
+    <w:p>
+      <w:pPr>
+        <w:shd w:val="clear" w:color="auto" w:fill="1E1E1E"/>
+        <w:spacing w:after="0" w:line="360" w:lineRule="atLeast"/>
+        <w:rPr>
+          <w:rFonts w:ascii="Consolas" w:eastAsia="Times New Roman" w:hAnsi="Consolas" w:cs="Times New Roman"/>
+          <w:color w:val="FFFFFF"/>
+          <w:sz w:val="21"/>
+          <w:szCs w:val="21"/>
+          <w:lang w:val="en-US" w:eastAsia="ru-RU"/>
+        </w:rPr>
+      </w:pPr>
+      <w:r>
+        <w:rPr>
+          <w:rFonts w:ascii="Consolas" w:eastAsia="Times New Roman" w:hAnsi="Consolas" w:cs="Times New Roman"/>
+          <w:color w:val="FF8973"/>
+          <w:sz w:val="21"/>
+          <w:szCs w:val="21"/>
+          <w:lang w:val="en-US" w:eastAsia="ru-RU"/>
+        </w:rPr>
+        <w:t>zodiac_elements</w:t>
+      </w:r>
+      <w:r>
+        <w:rPr>
+          <w:rFonts w:ascii="Consolas" w:eastAsia="Times New Roman" w:hAnsi="Consolas" w:cs="Times New Roman"/>
+          <w:color w:val="FFFFFF"/>
+          <w:sz w:val="21"/>
+          <w:szCs w:val="21"/>
+          <w:lang w:val="en-US" w:eastAsia="ru-RU"/>
+        </w:rPr>
+        <w:t> = {</w:t>
+      </w:r>
+      <w:r>
+        <w:rPr>
+          <w:rFonts w:ascii="Consolas" w:eastAsia="Times New Roman" w:hAnsi="Consolas" w:cs="Times New Roman"/>
+          <w:color w:val="FFE083"/>
+          <w:sz w:val="21"/>
+          <w:szCs w:val="21"/>
+          <w:lang w:val="en-US" w:eastAsia="ru-RU"/>
+        </w:rPr>
+        <w:t>"water"</w:t>
+      </w:r>
+      <w:r>
+        <w:rPr>
+          <w:rFonts w:ascii="Consolas" w:eastAsia="Times New Roman" w:hAnsi="Consolas" w:cs="Times New Roman"/>
+          <w:color w:val="FFFFFF"/>
+          <w:sz w:val="21"/>
+          <w:szCs w:val="21"/>
+          <w:lang w:val="en-US" w:eastAsia="ru-RU"/>
+        </w:rPr>
+        <w:t>: [</w:t>
+      </w:r>
+      <w:r>
+        <w:rPr>
+          <w:rFonts w:ascii="Consolas" w:eastAsia="Times New Roman" w:hAnsi="Consolas" w:cs="Times New Roman"/>
+          <w:color w:val="FFE083"/>
+          <w:sz w:val="21"/>
+          <w:szCs w:val="21"/>
+          <w:lang w:val="en-US" w:eastAsia="ru-RU"/>
+        </w:rPr>
+        <w:t>"Cancer"</w:t>
+      </w:r>
+      <w:r>
+        <w:rPr>
+          <w:rFonts w:ascii="Consolas" w:eastAsia="Times New Roman" w:hAnsi="Consolas" w:cs="Times New Roman"/>
+          <w:color w:val="FFFFFF"/>
+          <w:sz w:val="21"/>
+          <w:szCs w:val="21"/>
+          <w:lang w:val="en-US" w:eastAsia="ru-RU"/>
+        </w:rPr>
+        <w:t>, </w:t>
+      </w:r>
+      <w:r>
+        <w:rPr>
+          <w:rFonts w:ascii="Consolas" w:eastAsia="Times New Roman" w:hAnsi="Consolas" w:cs="Times New Roman"/>
+          <w:color w:val="FFE083"/>
+          <w:sz w:val="21"/>
+          <w:szCs w:val="21"/>
+          <w:lang w:val="en-US" w:eastAsia="ru-RU"/>
+        </w:rPr>
+        <w:t>"Scorpio"</w:t>
+      </w:r>
+      <w:r>
+        <w:rPr>
+          <w:rFonts w:ascii="Consolas" w:eastAsia="Times New Roman" w:hAnsi="Consolas" w:cs="Times New Roman"/>
+          <w:color w:val="FFFFFF"/>
+          <w:sz w:val="21"/>
+          <w:szCs w:val="21"/>
+          <w:lang w:val="en-US" w:eastAsia="ru-RU"/>
+        </w:rPr>
+        <w:t>, </w:t>
+      </w:r>
+      <w:r>
+        <w:rPr>
+          <w:rFonts w:ascii="Consolas" w:eastAsia="Times New Roman" w:hAnsi="Consolas" w:cs="Times New Roman"/>
+          <w:color w:val="FFE083"/>
+          <w:sz w:val="21"/>
+          <w:szCs w:val="21"/>
+          <w:lang w:val="en-US" w:eastAsia="ru-RU"/>
+        </w:rPr>
+        <w:t>"Pisces"</w:t>
+      </w:r>
+      <w:r>
+        <w:rPr>
+          <w:rFonts w:ascii="Consolas" w:eastAsia="Times New Roman" w:hAnsi="Consolas" w:cs="Times New Roman"/>
+          <w:color w:val="FFFFFF"/>
+          <w:sz w:val="21"/>
+          <w:szCs w:val="21"/>
+          <w:lang w:val="en-US" w:eastAsia="ru-RU"/>
+        </w:rPr>
+        <w:t>], </w:t>
+      </w:r>
+      <w:r>
+        <w:rPr>
+          <w:rFonts w:ascii="Consolas" w:eastAsia="Times New Roman" w:hAnsi="Consolas" w:cs="Times New Roman"/>
+          <w:color w:val="FFE083"/>
+          <w:sz w:val="21"/>
+          <w:szCs w:val="21"/>
+          <w:lang w:val="en-US" w:eastAsia="ru-RU"/>
+        </w:rPr>
+        <w:t>"fire"</w:t>
+      </w:r>
+      <w:r>
+        <w:rPr>
+          <w:rFonts w:ascii="Consolas" w:eastAsia="Times New Roman" w:hAnsi="Consolas" w:cs="Times New Roman"/>
+          <w:color w:val="FFFFFF"/>
+          <w:sz w:val="21"/>
+          <w:szCs w:val="21"/>
+          <w:lang w:val="en-US" w:eastAsia="ru-RU"/>
+        </w:rPr>
+        <w:t>: [</w:t>
+      </w:r>
+      <w:r>
+        <w:rPr>
+          <w:rFonts w:ascii="Consolas" w:eastAsia="Times New Roman" w:hAnsi="Consolas" w:cs="Times New Roman"/>
+          <w:color w:val="FFE083"/>
+          <w:sz w:val="21"/>
+          <w:szCs w:val="21"/>
+          <w:lang w:val="en-US" w:eastAsia="ru-RU"/>
+        </w:rPr>
+        <w:t>"Aries"</w:t>
+      </w:r>
+      <w:r>
+        <w:rPr>
+          <w:rFonts w:ascii="Consolas" w:eastAsia="Times New Roman" w:hAnsi="Consolas" w:cs="Times New Roman"/>
+          <w:color w:val="FFFFFF"/>
+          <w:sz w:val="21"/>
+          <w:szCs w:val="21"/>
+          <w:lang w:val="en-US" w:eastAsia="ru-RU"/>
+        </w:rPr>
+        <w:t>, </w:t>
+      </w:r>
+      <w:r>
+        <w:rPr>
+          <w:rFonts w:ascii="Consolas" w:eastAsia="Times New Roman" w:hAnsi="Consolas" w:cs="Times New Roman"/>
+          <w:color w:val="FFE083"/>
+          <w:sz w:val="21"/>
+          <w:szCs w:val="21"/>
+          <w:lang w:val="en-US" w:eastAsia="ru-RU"/>
+        </w:rPr>
+        <w:t>"Leo"</w:t>
+      </w:r>
+      <w:r>
+        <w:rPr>
+          <w:rFonts w:ascii="Consolas" w:eastAsia="Times New Roman" w:hAnsi="Consolas" w:cs="Times New Roman"/>
+          <w:color w:val="FFFFFF"/>
+          <w:sz w:val="21"/>
+          <w:szCs w:val="21"/>
+          <w:lang w:val="en-US" w:eastAsia="ru-RU"/>
+        </w:rPr>
+        <w:t>, </w:t>
+      </w:r>
+      <w:r>
+        <w:rPr>
+          <w:rFonts w:ascii="Consolas" w:eastAsia="Times New Roman" w:hAnsi="Consolas" w:cs="Times New Roman"/>
+          <w:color w:val="FFE083"/>
+          <w:sz w:val="21"/>
+          <w:szCs w:val="21"/>
+          <w:lang w:val="en-US" w:eastAsia="ru-RU"/>
+        </w:rPr>
+        <w:t>"Sagittarius"</w:t>
+      </w:r>
+      <w:r>
+        <w:rPr>
+          <w:rFonts w:ascii="Consolas" w:eastAsia="Times New Roman" w:hAnsi="Consolas" w:cs="Times New Roman"/>
+          <w:color w:val="FFFFFF"/>
+          <w:sz w:val="21"/>
+          <w:szCs w:val="21"/>
+          <w:lang w:val="en-US" w:eastAsia="ru-RU"/>
+        </w:rPr>
+        <w:t>], </w:t>
+      </w:r>
+      <w:r>
+        <w:rPr>
+          <w:rFonts w:ascii="Consolas" w:eastAsia="Times New Roman" w:hAnsi="Consolas" w:cs="Times New Roman"/>
+          <w:color w:val="FFE083"/>
+          <w:sz w:val="21"/>
+          <w:szCs w:val="21"/>
+          <w:lang w:val="en-US" w:eastAsia="ru-RU"/>
+        </w:rPr>
+        <w:t>"earth"</w:t>
+      </w:r>
+      <w:r>
+        <w:rPr>
+          <w:rFonts w:ascii="Consolas" w:eastAsia="Times New Roman" w:hAnsi="Consolas" w:cs="Times New Roman"/>
+          <w:color w:val="FFFFFF"/>
+          <w:sz w:val="21"/>
+          <w:szCs w:val="21"/>
+          <w:lang w:val="en-US" w:eastAsia="ru-RU"/>
+        </w:rPr>
+        <w:t>: [</w:t>
+      </w:r>
+      <w:r>
+        <w:rPr>
+          <w:rFonts w:ascii="Consolas" w:eastAsia="Times New Roman" w:hAnsi="Consolas" w:cs="Times New Roman"/>
+          <w:color w:val="FFE083"/>
+          <w:sz w:val="21"/>
+          <w:szCs w:val="21"/>
+          <w:lang w:val="en-US" w:eastAsia="ru-RU"/>
+        </w:rPr>
+        <w:t>"Taurus"</w:t>
+      </w:r>
+      <w:r>
+        <w:rPr>
+          <w:rFonts w:ascii="Consolas" w:eastAsia="Times New Roman" w:hAnsi="Consolas" w:cs="Times New Roman"/>
+          <w:color w:val="FFFFFF"/>
+          <w:sz w:val="21"/>
+          <w:szCs w:val="21"/>
+          <w:lang w:val="en-US" w:eastAsia="ru-RU"/>
+        </w:rPr>
+        <w:t>, </w:t>
+      </w:r>
+      <w:r>
+        <w:rPr>
+          <w:rFonts w:ascii="Consolas" w:eastAsia="Times New Roman" w:hAnsi="Consolas" w:cs="Times New Roman"/>
+          <w:color w:val="FFE083"/>
+          <w:sz w:val="21"/>
+          <w:szCs w:val="21"/>
+          <w:lang w:val="en-US" w:eastAsia="ru-RU"/>
+        </w:rPr>
+        <w:t>"Virgo"</w:t>
+      </w:r>
+      <w:r>
+        <w:rPr>
+          <w:rFonts w:ascii="Consolas" w:eastAsia="Times New Roman" w:hAnsi="Consolas" w:cs="Times New Roman"/>
+          <w:color w:val="FFFFFF"/>
+          <w:sz w:val="21"/>
+          <w:szCs w:val="21"/>
+          <w:lang w:val="en-US" w:eastAsia="ru-RU"/>
+        </w:rPr>
+        <w:t>, </w:t>
+      </w:r>
+      <w:r>
+        <w:rPr>
+          <w:rFonts w:ascii="Consolas" w:eastAsia="Times New Roman" w:hAnsi="Consolas" w:cs="Times New Roman"/>
+          <w:color w:val="FFE083"/>
+          <w:sz w:val="21"/>
+          <w:szCs w:val="21"/>
+          <w:lang w:val="en-US" w:eastAsia="ru-RU"/>
+        </w:rPr>
+        <w:t>"Capricorn"</w:t>
+      </w:r>
+      <w:r>
+        <w:rPr>
+          <w:rFonts w:ascii="Consolas" w:eastAsia="Times New Roman" w:hAnsi="Consolas" w:cs="Times New Roman"/>
+          <w:color w:val="FFFFFF"/>
+          <w:sz w:val="21"/>
+          <w:szCs w:val="21"/>
+          <w:lang w:val="en-US" w:eastAsia="ru-RU"/>
+        </w:rPr>
+        <w:t>], </w:t>
+      </w:r>
+      <w:r>
+        <w:rPr>
+          <w:rFonts w:ascii="Consolas" w:eastAsia="Times New Roman" w:hAnsi="Consolas" w:cs="Times New Roman"/>
+          <w:color w:val="FFE083"/>
+          <w:sz w:val="21"/>
+          <w:szCs w:val="21"/>
+          <w:lang w:val="en-US" w:eastAsia="ru-RU"/>
+        </w:rPr>
+        <w:t>"air</w:t>
+      </w:r>
+      <w:proofErr w:type="gramStart"/>
+      <w:r>
+        <w:rPr>
+          <w:rFonts w:ascii="Consolas" w:eastAsia="Times New Roman" w:hAnsi="Consolas" w:cs="Times New Roman"/>
+          <w:color w:val="FFE083"/>
+          <w:sz w:val="21"/>
+          <w:szCs w:val="21"/>
+          <w:lang w:val="en-US" w:eastAsia="ru-RU"/>
+        </w:rPr>
+        <w:t>"</w:t>
+      </w:r>
+      <w:r>
+        <w:rPr>
+          <w:rFonts w:ascii="Consolas" w:eastAsia="Times New Roman" w:hAnsi="Consolas" w:cs="Times New Roman"/>
+          <w:color w:val="FFFFFF"/>
+          <w:sz w:val="21"/>
+          <w:szCs w:val="21"/>
+          <w:lang w:val="en-US" w:eastAsia="ru-RU"/>
+        </w:rPr>
+        <w:t>:[</w:t>
+      </w:r>
+      <w:proofErr w:type="gramEnd"/>
+      <w:r>
+        <w:rPr>
+          <w:rFonts w:ascii="Consolas" w:eastAsia="Times New Roman" w:hAnsi="Consolas" w:cs="Times New Roman"/>
+          <w:color w:val="FFE083"/>
+          <w:sz w:val="21"/>
+          <w:szCs w:val="21"/>
+          <w:lang w:val="en-US" w:eastAsia="ru-RU"/>
+        </w:rPr>
+        <w:t>"Gemini"</w:t>
+      </w:r>
+      <w:r>
+        <w:rPr>
+          <w:rFonts w:ascii="Consolas" w:eastAsia="Times New Roman" w:hAnsi="Consolas" w:cs="Times New Roman"/>
+          <w:color w:val="FFFFFF"/>
+          <w:sz w:val="21"/>
+          <w:szCs w:val="21"/>
+          <w:lang w:val="en-US" w:eastAsia="ru-RU"/>
+        </w:rPr>
+        <w:t>, </w:t>
+      </w:r>
+      <w:r>
+        <w:rPr>
+          <w:rFonts w:ascii="Consolas" w:eastAsia="Times New Roman" w:hAnsi="Consolas" w:cs="Times New Roman"/>
+          <w:color w:val="FFE083"/>
+          <w:sz w:val="21"/>
+          <w:szCs w:val="21"/>
+          <w:lang w:val="en-US" w:eastAsia="ru-RU"/>
+        </w:rPr>
+        <w:t>"Libra"</w:t>
+      </w:r>
+      <w:r>
+        <w:rPr>
+          <w:rFonts w:ascii="Consolas" w:eastAsia="Times New Roman" w:hAnsi="Consolas" w:cs="Times New Roman"/>
+          <w:color w:val="FFFFFF"/>
+          <w:sz w:val="21"/>
+          <w:szCs w:val="21"/>
+          <w:lang w:val="en-US" w:eastAsia="ru-RU"/>
+        </w:rPr>
+        <w:t>, </w:t>
+      </w:r>
+      <w:r>
+        <w:rPr>
+          <w:rFonts w:ascii="Consolas" w:eastAsia="Times New Roman" w:hAnsi="Consolas" w:cs="Times New Roman"/>
+          <w:color w:val="FFE083"/>
+          <w:sz w:val="21"/>
+          <w:szCs w:val="21"/>
+          <w:lang w:val="en-US" w:eastAsia="ru-RU"/>
+        </w:rPr>
+        <w:t>"Aquarius"</w:t>
+      </w:r>
+      <w:r>
+        <w:rPr>
+          <w:rFonts w:ascii="Consolas" w:eastAsia="Times New Roman" w:hAnsi="Consolas" w:cs="Times New Roman"/>
+          <w:color w:val="FFFFFF"/>
+          <w:sz w:val="21"/>
+          <w:szCs w:val="21"/>
+          <w:lang w:val="en-US" w:eastAsia="ru-RU"/>
+        </w:rPr>
+        <w:t>]}</w:t>
+      </w:r>
+    </w:p>
+    <w:p>
+      <w:pPr>
+        <w:shd w:val="clear" w:color="auto" w:fill="1E1E1E"/>
+        <w:spacing w:after="0" w:line="360" w:lineRule="atLeast"/>
+        <w:rPr>
+          <w:rFonts w:ascii="Consolas" w:eastAsia="Times New Roman" w:hAnsi="Consolas" w:cs="Times New Roman"/>
+          <w:color w:val="FFFFFF"/>
+          <w:sz w:val="21"/>
+          <w:szCs w:val="21"/>
+          <w:lang w:val="en-US" w:eastAsia="ru-RU"/>
+        </w:rPr>
+      </w:pPr>
+    </w:p>
+    <w:p>
+      <w:pPr>
+        <w:shd w:val="clear" w:color="auto" w:fill="1E1E1E"/>
+        <w:spacing w:after="0" w:line="360" w:lineRule="atLeast"/>
+        <w:rPr>
+          <w:rFonts w:ascii="Consolas" w:eastAsia="Times New Roman" w:hAnsi="Consolas" w:cs="Times New Roman"/>
+          <w:color w:val="FFFFFF"/>
+          <w:sz w:val="21"/>
+          <w:szCs w:val="21"/>
+          <w:lang w:val="en-US" w:eastAsia="ru-RU"/>
+        </w:rPr>
+      </w:pPr>
+      <w:r>
+        <w:rPr>
+          <w:rFonts w:ascii="Consolas" w:eastAsia="Times New Roman" w:hAnsi="Consolas" w:cs="Times New Roman"/>
+          <w:color w:val="FFFFFF"/>
+          <w:sz w:val="21"/>
+          <w:szCs w:val="21"/>
+          <w:lang w:val="en-US" w:eastAsia="ru-RU"/>
+        </w:rPr>
+        <w:t>print(</w:t>
+      </w:r>
+      <w:proofErr w:type="spellStart"/>
+      <w:r>
+        <w:rPr>
+          <w:rFonts w:ascii="Consolas" w:eastAsia="Times New Roman" w:hAnsi="Consolas" w:cs="Times New Roman"/>
+          <w:color w:val="FF8973"/>
+          <w:sz w:val="21"/>
+          <w:szCs w:val="21"/>
+          <w:lang w:val="en-US" w:eastAsia="ru-RU"/>
+        </w:rPr>
+        <w:t>zodiac_elements</w:t>
+      </w:r>
+      <w:proofErr w:type="spellEnd"/>
+      <w:r>
+        <w:rPr>
+          <w:rFonts w:ascii="Consolas" w:eastAsia="Times New Roman" w:hAnsi="Consolas" w:cs="Times New Roman"/>
+          <w:color w:val="FFFFFF"/>
+          <w:sz w:val="21"/>
+          <w:szCs w:val="21"/>
+          <w:lang w:val="en-US" w:eastAsia="ru-RU"/>
+        </w:rPr>
+        <w:t>[</w:t>
+      </w:r>
+      <w:r>
+        <w:rPr>
+          <w:rFonts w:ascii="Consolas" w:eastAsia="Times New Roman" w:hAnsi="Consolas" w:cs="Times New Roman"/>
+          <w:color w:val="FFE083"/>
+          <w:sz w:val="21"/>
+          <w:szCs w:val="21"/>
+          <w:lang w:val="en-US" w:eastAsia="ru-RU"/>
+        </w:rPr>
+        <w:t>"earth"</w:t>
+      </w:r>
+      <w:r>
+        <w:rPr>
+          <w:rFonts w:ascii="Consolas" w:eastAsia="Times New Roman" w:hAnsi="Consolas" w:cs="Times New Roman"/>
+          <w:color w:val="FFFFFF"/>
+          <w:sz w:val="21"/>
+          <w:szCs w:val="21"/>
+          <w:lang w:val="en-US" w:eastAsia="ru-RU"/>
+        </w:rPr>
+        <w:t>])</w:t>
+      </w:r>
+    </w:p>
+    <w:p>
+      <w:pPr>
+        <w:shd w:val="clear" w:color="auto" w:fill="1E1E1E"/>
+        <w:spacing w:after="0" w:line="360" w:lineRule="atLeast"/>
+        <w:rPr>
+          <w:rFonts w:ascii="Consolas" w:eastAsia="Times New Roman" w:hAnsi="Consolas" w:cs="Times New Roman"/>
+          <w:color w:val="FFFFFF"/>
+          <w:sz w:val="21"/>
+          <w:szCs w:val="21"/>
+          <w:lang w:val="en-US" w:eastAsia="ru-RU"/>
+        </w:rPr>
+      </w:pPr>
+      <w:r>
+        <w:rPr>
+          <w:rFonts w:ascii="Consolas" w:eastAsia="Times New Roman" w:hAnsi="Consolas" w:cs="Times New Roman"/>
+          <w:color w:val="FFFFFF"/>
+          <w:sz w:val="21"/>
+          <w:szCs w:val="21"/>
+          <w:lang w:val="en-US" w:eastAsia="ru-RU"/>
+        </w:rPr>
+        <w:t>print(</w:t>
+      </w:r>
+      <w:proofErr w:type="spellStart"/>
+      <w:r>
+        <w:rPr>
+          <w:rFonts w:ascii="Consolas" w:eastAsia="Times New Roman" w:hAnsi="Consolas" w:cs="Times New Roman"/>
+          <w:color w:val="FF8973"/>
+          <w:sz w:val="21"/>
+          <w:szCs w:val="21"/>
+          <w:lang w:val="en-US" w:eastAsia="ru-RU"/>
+        </w:rPr>
+        <w:t>zodiac_elements</w:t>
+      </w:r>
+      <w:proofErr w:type="spellEnd"/>
+      <w:r>
+        <w:rPr>
+          <w:rFonts w:ascii="Consolas" w:eastAsia="Times New Roman" w:hAnsi="Consolas" w:cs="Times New Roman"/>
+          <w:color w:val="FFFFFF"/>
+          <w:sz w:val="21"/>
+          <w:szCs w:val="21"/>
+          <w:lang w:val="en-US" w:eastAsia="ru-RU"/>
+        </w:rPr>
+        <w:t>[</w:t>
+      </w:r>
+      <w:r>
+        <w:rPr>
+          <w:rFonts w:ascii="Consolas" w:eastAsia="Times New Roman" w:hAnsi="Consolas" w:cs="Times New Roman"/>
+          <w:color w:val="FFE083"/>
+          <w:sz w:val="21"/>
+          <w:szCs w:val="21"/>
+          <w:lang w:val="en-US" w:eastAsia="ru-RU"/>
+        </w:rPr>
+        <w:t>"fire"</w:t>
+      </w:r>
+      <w:r>
+        <w:rPr>
+          <w:rFonts w:ascii="Consolas" w:eastAsia="Times New Roman" w:hAnsi="Consolas" w:cs="Times New Roman"/>
+          <w:color w:val="FFFFFF"/>
+          <w:sz w:val="21"/>
+          <w:szCs w:val="21"/>
+          <w:lang w:val="en-US" w:eastAsia="ru-RU"/>
+        </w:rPr>
+        <w:t>])</w:t>
+      </w:r>
+    </w:p>
+    <w:p>
+      <w:pPr>
+        <w:jc w:val="center"/>
+        <w:rPr>
+          <w:b/>
+          <w:bCs/>
+          <w:lang w:val="en-US"/>
+        </w:rPr>
+      </w:pPr>
+      <w:r>
+        <w:rPr>
+          <w:b/>
+          <w:bCs/>
+          <w:noProof/>
+          <w:lang w:val="en-US"/>
+        </w:rPr>
+        <w:lastRenderedPageBreak/>
+        <w:drawing>
+          <wp:inline distT="0" distB="0" distL="0" distR="0" wp14:anchorId="7E4E4017" wp14:editId="2226C6D2">
+            <wp:extent cx="2987040" cy="838200"/>
+            <wp:effectExtent l="0" t="0" r="3810" b="0"/>
+            <wp:docPr id="1" name="Рисунок 1"/>
+            <wp:cNvGraphicFramePr>
+              <a:graphicFrameLocks xmlns:a="http://schemas.openxmlformats.org/drawingml/2006/main" noChangeAspect="1"/>
+            </wp:cNvGraphicFramePr>
+            <a:graphic xmlns:a="http://schemas.openxmlformats.org/drawingml/2006/main">
+              <a:graphicData uri="http://schemas.openxmlformats.org/drawingml/2006/picture">
+                <pic:pic xmlns:pic="http://schemas.openxmlformats.org/drawingml/2006/picture">
+                  <pic:nvPicPr>
+                    <pic:cNvPr id="0" name="Picture 1"/>
+                    <pic:cNvPicPr>
+                      <a:picLocks noChangeAspect="1" noChangeArrowheads="1"/>
+                    </pic:cNvPicPr>
+                  </pic:nvPicPr>
+                  <pic:blipFill>
+                    <a:blip r:embed="rId5">
+                      <a:extLst>
+                        <a:ext uri="{28A0092B-C50C-407E-A947-70E740481C1C}">
+                          <a14:useLocalDpi xmlns:a14="http://schemas.microsoft.com/office/drawing/2010/main" val="0"/>
+                        </a:ext>
+                      </a:extLst>
+                    </a:blip>
+                    <a:srcRect/>
+                    <a:stretch>
+                      <a:fillRect/>
+                    </a:stretch>
+                  </pic:blipFill>
+                  <pic:spPr bwMode="auto">
+                    <a:xfrm>
+                      <a:off x="0" y="0"/>
+                      <a:ext cx="2987040" cy="838200"/>
+                    </a:xfrm>
+                    <a:prstGeom prst="rect">
+                      <a:avLst/>
+                    </a:prstGeom>
+                    <a:noFill/>
+                    <a:ln>
+                      <a:noFill/>
+                    </a:ln>
+                  </pic:spPr>
+                </pic:pic>
+              </a:graphicData>
+            </a:graphic>
+          </wp:inline>
+        </w:drawing>
+      </w:r>
+    </w:p>
+    <w:p>
+      <w:pPr>
+        <w:pBdr>
+          <w:bottom w:val="single" w:sz="12" w:space="1" w:color="auto"/>
+        </w:pBdr>
+        <w:jc w:val="center"/>
+        <w:rPr>
+          <w:b/>
+          <w:bCs/>
+          <w:lang w:val="en-US"/>
+        </w:rPr>
+      </w:pPr>
+    </w:p>
+    <w:p>
+      <w:pPr>
+        <w:spacing w:after="0" w:line="240" w:lineRule="auto"/>
+        <w:rPr>
+          <w:rFonts w:ascii="Times New Roman" w:eastAsia="Times New Roman" w:hAnsi="Times New Roman" w:cs="Times New Roman"/>
+          <w:sz w:val="24"/>
+          <w:szCs w:val="24"/>
+          <w:lang w:val="en-US" w:eastAsia="ru-RU"/>
+        </w:rPr>
+      </w:pPr>
+      <w:r>
+        <w:rPr>
+          <w:rFonts w:ascii="Segoe UI" w:eastAsia="Times New Roman" w:hAnsi="Segoe UI" w:cs="Segoe UI"/>
+          <w:b/>
+          <w:bCs/>
+          <w:sz w:val="24"/>
+          <w:szCs w:val="24"/>
+          <w:shd w:val="clear" w:color="auto" w:fill="FFFFFF"/>
+          <w:lang w:val="en-US" w:eastAsia="ru-RU"/>
+        </w:rPr>
+        <w:t>Get an Invalid Key</w:t>
+      </w:r>
+    </w:p>
+    <w:p>
+      <w:pPr>
+        <w:shd w:val="clear" w:color="auto" w:fill="FFFFFF"/>
+        <w:spacing w:after="100" w:afterAutospacing="1" w:line="240" w:lineRule="auto"/>
+        <w:rPr>
+          <w:rFonts w:ascii="Segoe UI" w:eastAsia="Times New Roman" w:hAnsi="Segoe UI" w:cs="Segoe UI"/>
+          <w:color w:val="10162F"/>
+          <w:sz w:val="27"/>
+          <w:szCs w:val="27"/>
+          <w:lang w:val="en-US" w:eastAsia="ru-RU"/>
+        </w:rPr>
+      </w:pPr>
+      <w:r>
+        <w:rPr>
+          <w:rFonts w:ascii="Segoe UI" w:eastAsia="Times New Roman" w:hAnsi="Segoe UI" w:cs="Segoe UI"/>
+          <w:color w:val="10162F"/>
+          <w:sz w:val="27"/>
+          <w:szCs w:val="27"/>
+          <w:lang w:val="en-US" w:eastAsia="ru-RU"/>
+        </w:rPr>
+        <w:t>Let’s say we have our dictionary of building heights from the last exercise:</w:t>
+      </w:r>
+    </w:p>
+    <w:p>
+      <w:pPr>
+        <w:jc w:val="both"/>
+        <w:rPr>
+          <w:rStyle w:val="mtk1"/>
+          <w:rFonts w:ascii="Ubuntu Mono" w:hAnsi="Ubuntu Mono"/>
+          <w:color w:val="FFFFFF"/>
+          <w:sz w:val="21"/>
+          <w:szCs w:val="21"/>
+          <w:shd w:val="clear" w:color="auto" w:fill="211E2F"/>
+          <w:lang w:val="en-US"/>
+        </w:rPr>
+      </w:pPr>
+      <w:proofErr w:type="spellStart"/>
+      <w:r>
+        <w:rPr>
+          <w:rStyle w:val="mtk9"/>
+          <w:rFonts w:ascii="Ubuntu Mono" w:hAnsi="Ubuntu Mono"/>
+          <w:color w:val="FF8973"/>
+          <w:sz w:val="21"/>
+          <w:szCs w:val="21"/>
+          <w:shd w:val="clear" w:color="auto" w:fill="211E2F"/>
+          <w:lang w:val="en-US"/>
+        </w:rPr>
+        <w:t>building_heights</w:t>
+      </w:r>
+      <w:proofErr w:type="spellEnd"/>
+      <w:r>
+        <w:rPr>
+          <w:rStyle w:val="mtk1"/>
+          <w:rFonts w:ascii="Ubuntu Mono" w:hAnsi="Ubuntu Mono"/>
+          <w:color w:val="FFFFFF"/>
+          <w:sz w:val="21"/>
+          <w:szCs w:val="21"/>
+          <w:shd w:val="clear" w:color="auto" w:fill="211E2F"/>
+          <w:lang w:val="en-US"/>
+        </w:rPr>
+        <w:t> = {</w:t>
+      </w:r>
+      <w:r>
+        <w:rPr>
+          <w:rStyle w:val="mtk8"/>
+          <w:rFonts w:ascii="Ubuntu Mono" w:hAnsi="Ubuntu Mono"/>
+          <w:color w:val="FFE083"/>
+          <w:sz w:val="21"/>
+          <w:szCs w:val="21"/>
+          <w:shd w:val="clear" w:color="auto" w:fill="211E2F"/>
+          <w:lang w:val="en-US"/>
+        </w:rPr>
+        <w:t>"Burj Khalifa"</w:t>
+      </w:r>
+      <w:r>
+        <w:rPr>
+          <w:rStyle w:val="mtk1"/>
+          <w:rFonts w:ascii="Ubuntu Mono" w:hAnsi="Ubuntu Mono"/>
+          <w:color w:val="FFFFFF"/>
+          <w:sz w:val="21"/>
+          <w:szCs w:val="21"/>
+          <w:shd w:val="clear" w:color="auto" w:fill="211E2F"/>
+          <w:lang w:val="en-US"/>
+        </w:rPr>
+        <w:t>: </w:t>
+      </w:r>
+      <w:r>
+        <w:rPr>
+          <w:rStyle w:val="mtk9"/>
+          <w:rFonts w:ascii="Ubuntu Mono" w:hAnsi="Ubuntu Mono"/>
+          <w:color w:val="FF8973"/>
+          <w:sz w:val="21"/>
+          <w:szCs w:val="21"/>
+          <w:shd w:val="clear" w:color="auto" w:fill="211E2F"/>
+          <w:lang w:val="en-US"/>
+        </w:rPr>
+        <w:t>828</w:t>
+      </w:r>
+      <w:r>
+        <w:rPr>
+          <w:rStyle w:val="mtk1"/>
+          <w:rFonts w:ascii="Ubuntu Mono" w:hAnsi="Ubuntu Mono"/>
+          <w:color w:val="FFFFFF"/>
+          <w:sz w:val="21"/>
+          <w:szCs w:val="21"/>
+          <w:shd w:val="clear" w:color="auto" w:fill="211E2F"/>
+          <w:lang w:val="en-US"/>
+        </w:rPr>
+        <w:t>, </w:t>
+      </w:r>
+      <w:r>
+        <w:rPr>
+          <w:rStyle w:val="mtk8"/>
+          <w:rFonts w:ascii="Ubuntu Mono" w:hAnsi="Ubuntu Mono"/>
+          <w:color w:val="FFE083"/>
+          <w:sz w:val="21"/>
+          <w:szCs w:val="21"/>
+          <w:shd w:val="clear" w:color="auto" w:fill="211E2F"/>
+          <w:lang w:val="en-US"/>
+        </w:rPr>
+        <w:t>"Shanghai Tower"</w:t>
+      </w:r>
+      <w:r>
+        <w:rPr>
+          <w:rStyle w:val="mtk1"/>
+          <w:rFonts w:ascii="Ubuntu Mono" w:hAnsi="Ubuntu Mono"/>
+          <w:color w:val="FFFFFF"/>
+          <w:sz w:val="21"/>
+          <w:szCs w:val="21"/>
+          <w:shd w:val="clear" w:color="auto" w:fill="211E2F"/>
+          <w:lang w:val="en-US"/>
+        </w:rPr>
+        <w:t>: </w:t>
+      </w:r>
+      <w:r>
+        <w:rPr>
+          <w:rStyle w:val="mtk9"/>
+          <w:rFonts w:ascii="Ubuntu Mono" w:hAnsi="Ubuntu Mono"/>
+          <w:color w:val="FF8973"/>
+          <w:sz w:val="21"/>
+          <w:szCs w:val="21"/>
+          <w:shd w:val="clear" w:color="auto" w:fill="211E2F"/>
+          <w:lang w:val="en-US"/>
+        </w:rPr>
+        <w:t>632</w:t>
+      </w:r>
+      <w:r>
+        <w:rPr>
+          <w:rStyle w:val="mtk1"/>
+          <w:rFonts w:ascii="Ubuntu Mono" w:hAnsi="Ubuntu Mono"/>
+          <w:color w:val="FFFFFF"/>
+          <w:sz w:val="21"/>
+          <w:szCs w:val="21"/>
+          <w:shd w:val="clear" w:color="auto" w:fill="211E2F"/>
+          <w:lang w:val="en-US"/>
+        </w:rPr>
+        <w:t>, </w:t>
+      </w:r>
+      <w:r>
+        <w:rPr>
+          <w:rStyle w:val="mtk8"/>
+          <w:rFonts w:ascii="Ubuntu Mono" w:hAnsi="Ubuntu Mono"/>
+          <w:color w:val="FFE083"/>
+          <w:sz w:val="21"/>
+          <w:szCs w:val="21"/>
+          <w:shd w:val="clear" w:color="auto" w:fill="211E2F"/>
+          <w:lang w:val="en-US"/>
+        </w:rPr>
+        <w:t>"Abraj Al Bait"</w:t>
+      </w:r>
+      <w:r>
+        <w:rPr>
+          <w:rStyle w:val="mtk1"/>
+          <w:rFonts w:ascii="Ubuntu Mono" w:hAnsi="Ubuntu Mono"/>
+          <w:color w:val="FFFFFF"/>
+          <w:sz w:val="21"/>
+          <w:szCs w:val="21"/>
+          <w:shd w:val="clear" w:color="auto" w:fill="211E2F"/>
+          <w:lang w:val="en-US"/>
+        </w:rPr>
+        <w:t>: </w:t>
+      </w:r>
+      <w:r>
+        <w:rPr>
+          <w:rStyle w:val="mtk9"/>
+          <w:rFonts w:ascii="Ubuntu Mono" w:hAnsi="Ubuntu Mono"/>
+          <w:color w:val="FF8973"/>
+          <w:sz w:val="21"/>
+          <w:szCs w:val="21"/>
+          <w:shd w:val="clear" w:color="auto" w:fill="211E2F"/>
+          <w:lang w:val="en-US"/>
+        </w:rPr>
+        <w:t>601</w:t>
+      </w:r>
+      <w:r>
+        <w:rPr>
+          <w:rStyle w:val="mtk1"/>
+          <w:rFonts w:ascii="Ubuntu Mono" w:hAnsi="Ubuntu Mono"/>
+          <w:color w:val="FFFFFF"/>
+          <w:sz w:val="21"/>
+          <w:szCs w:val="21"/>
+          <w:shd w:val="clear" w:color="auto" w:fill="211E2F"/>
+          <w:lang w:val="en-US"/>
+        </w:rPr>
+        <w:t>, </w:t>
+      </w:r>
+      <w:r>
+        <w:rPr>
+          <w:rStyle w:val="mtk8"/>
+          <w:rFonts w:ascii="Ubuntu Mono" w:hAnsi="Ubuntu Mono"/>
+          <w:color w:val="FFE083"/>
+          <w:sz w:val="21"/>
+          <w:szCs w:val="21"/>
+          <w:shd w:val="clear" w:color="auto" w:fill="211E2F"/>
+          <w:lang w:val="en-US"/>
+        </w:rPr>
+        <w:t>"Ping An"</w:t>
+      </w:r>
+      <w:r>
+        <w:rPr>
+          <w:rStyle w:val="mtk1"/>
+          <w:rFonts w:ascii="Ubuntu Mono" w:hAnsi="Ubuntu Mono"/>
+          <w:color w:val="FFFFFF"/>
+          <w:sz w:val="21"/>
+          <w:szCs w:val="21"/>
+          <w:shd w:val="clear" w:color="auto" w:fill="211E2F"/>
+          <w:lang w:val="en-US"/>
+        </w:rPr>
+        <w:t>: </w:t>
+      </w:r>
+      <w:r>
+        <w:rPr>
+          <w:rStyle w:val="mtk9"/>
+          <w:rFonts w:ascii="Ubuntu Mono" w:hAnsi="Ubuntu Mono"/>
+          <w:color w:val="FF8973"/>
+          <w:sz w:val="21"/>
+          <w:szCs w:val="21"/>
+          <w:shd w:val="clear" w:color="auto" w:fill="211E2F"/>
+          <w:lang w:val="en-US"/>
+        </w:rPr>
+        <w:t>599</w:t>
+      </w:r>
+      <w:r>
+        <w:rPr>
+          <w:rStyle w:val="mtk1"/>
+          <w:rFonts w:ascii="Ubuntu Mono" w:hAnsi="Ubuntu Mono"/>
+          <w:color w:val="FFFFFF"/>
+          <w:sz w:val="21"/>
+          <w:szCs w:val="21"/>
+          <w:shd w:val="clear" w:color="auto" w:fill="211E2F"/>
+          <w:lang w:val="en-US"/>
+        </w:rPr>
+        <w:t>, </w:t>
+      </w:r>
+      <w:r>
+        <w:rPr>
+          <w:rStyle w:val="mtk8"/>
+          <w:rFonts w:ascii="Ubuntu Mono" w:hAnsi="Ubuntu Mono"/>
+          <w:color w:val="FFE083"/>
+          <w:sz w:val="21"/>
+          <w:szCs w:val="21"/>
+          <w:shd w:val="clear" w:color="auto" w:fill="211E2F"/>
+          <w:lang w:val="en-US"/>
+        </w:rPr>
+        <w:t>"Lotte World Tower"</w:t>
+      </w:r>
+      <w:r>
+        <w:rPr>
+          <w:rStyle w:val="mtk1"/>
+          <w:rFonts w:ascii="Ubuntu Mono" w:hAnsi="Ubuntu Mono"/>
+          <w:color w:val="FFFFFF"/>
+          <w:sz w:val="21"/>
+          <w:szCs w:val="21"/>
+          <w:shd w:val="clear" w:color="auto" w:fill="211E2F"/>
+          <w:lang w:val="en-US"/>
+        </w:rPr>
+        <w:t>: </w:t>
+      </w:r>
+      <w:r>
+        <w:rPr>
+          <w:rStyle w:val="mtk9"/>
+          <w:rFonts w:ascii="Ubuntu Mono" w:hAnsi="Ubuntu Mono"/>
+          <w:color w:val="FF8973"/>
+          <w:sz w:val="21"/>
+          <w:szCs w:val="21"/>
+          <w:shd w:val="clear" w:color="auto" w:fill="211E2F"/>
+          <w:lang w:val="en-US"/>
+        </w:rPr>
+        <w:t>554.5</w:t>
+      </w:r>
+      <w:r>
+        <w:rPr>
+          <w:rStyle w:val="mtk1"/>
+          <w:rFonts w:ascii="Ubuntu Mono" w:hAnsi="Ubuntu Mono"/>
+          <w:color w:val="FFFFFF"/>
+          <w:sz w:val="21"/>
+          <w:szCs w:val="21"/>
+          <w:shd w:val="clear" w:color="auto" w:fill="211E2F"/>
+          <w:lang w:val="en-US"/>
+        </w:rPr>
+        <w:t>, </w:t>
+      </w:r>
+      <w:r>
+        <w:rPr>
+          <w:rStyle w:val="mtk8"/>
+          <w:rFonts w:ascii="Ubuntu Mono" w:hAnsi="Ubuntu Mono"/>
+          <w:color w:val="FFE083"/>
+          <w:sz w:val="21"/>
+          <w:szCs w:val="21"/>
+          <w:shd w:val="clear" w:color="auto" w:fill="211E2F"/>
+          <w:lang w:val="en-US"/>
+        </w:rPr>
+        <w:t>"One World Trade"</w:t>
+      </w:r>
+      <w:r>
+        <w:rPr>
+          <w:rStyle w:val="mtk1"/>
+          <w:rFonts w:ascii="Ubuntu Mono" w:hAnsi="Ubuntu Mono"/>
+          <w:color w:val="FFFFFF"/>
+          <w:sz w:val="21"/>
+          <w:szCs w:val="21"/>
+          <w:shd w:val="clear" w:color="auto" w:fill="211E2F"/>
+          <w:lang w:val="en-US"/>
+        </w:rPr>
+        <w:t>: </w:t>
+      </w:r>
+      <w:r>
+        <w:rPr>
+          <w:rStyle w:val="mtk9"/>
+          <w:rFonts w:ascii="Ubuntu Mono" w:hAnsi="Ubuntu Mono"/>
+          <w:color w:val="FF8973"/>
+          <w:sz w:val="21"/>
+          <w:szCs w:val="21"/>
+          <w:shd w:val="clear" w:color="auto" w:fill="211E2F"/>
+          <w:lang w:val="en-US"/>
+        </w:rPr>
+        <w:t>541.3</w:t>
+      </w:r>
+      <w:r>
+        <w:rPr>
+          <w:rStyle w:val="mtk1"/>
+          <w:rFonts w:ascii="Ubuntu Mono" w:hAnsi="Ubuntu Mono"/>
+          <w:color w:val="FFFFFF"/>
+          <w:sz w:val="21"/>
+          <w:szCs w:val="21"/>
+          <w:shd w:val="clear" w:color="auto" w:fill="211E2F"/>
+          <w:lang w:val="en-US"/>
+        </w:rPr>
+        <w:t>}</w:t>
+      </w:r>
+    </w:p>
+    <w:p>
+      <w:pPr>
+        <w:spacing w:after="100" w:afterAutospacing="1" w:line="240" w:lineRule="auto"/>
+        <w:rPr>
+          <w:rFonts w:ascii="Segoe UI" w:eastAsia="Times New Roman" w:hAnsi="Segoe UI" w:cs="Segoe UI"/>
+          <w:color w:val="10162F"/>
+          <w:sz w:val="27"/>
+          <w:szCs w:val="27"/>
+          <w:lang w:val="en-US" w:eastAsia="ru-RU"/>
+        </w:rPr>
+      </w:pPr>
+      <w:r>
+        <w:rPr>
+          <w:rFonts w:ascii="Segoe UI" w:eastAsia="Times New Roman" w:hAnsi="Segoe UI" w:cs="Segoe UI"/>
+          <w:color w:val="10162F"/>
+          <w:sz w:val="27"/>
+          <w:szCs w:val="27"/>
+          <w:lang w:val="en-US" w:eastAsia="ru-RU"/>
+        </w:rPr>
+        <w:t>What if we wanted to know the height of the Landmark 81 in Ho Chi Minh City? We could try:</w:t>
+      </w:r>
+    </w:p>
+    <w:p>
+      <w:pPr>
+        <w:shd w:val="clear" w:color="auto" w:fill="211E2F"/>
+        <w:tabs>
+          <w:tab w:val="left" w:pos="916"/>
+          <w:tab w:val="left" w:pos="1832"/>
+          <w:tab w:val="left" w:pos="2748"/>
+          <w:tab w:val="left" w:pos="3664"/>
+          <w:tab w:val="left" w:pos="4580"/>
+          <w:tab w:val="left" w:pos="5496"/>
+          <w:tab w:val="left" w:pos="6412"/>
+          <w:tab w:val="left" w:pos="7328"/>
+          <w:tab w:val="left" w:pos="8244"/>
+          <w:tab w:val="left" w:pos="9160"/>
+          <w:tab w:val="left" w:pos="10076"/>
+          <w:tab w:val="left" w:pos="10992"/>
+          <w:tab w:val="left" w:pos="11908"/>
+          <w:tab w:val="left" w:pos="12824"/>
+          <w:tab w:val="left" w:pos="13740"/>
+          <w:tab w:val="left" w:pos="14656"/>
+        </w:tabs>
+        <w:spacing w:after="0" w:line="240" w:lineRule="auto"/>
+        <w:rPr>
+          <w:rFonts w:ascii="Ubuntu Mono" w:eastAsia="Times New Roman" w:hAnsi="Ubuntu Mono" w:cs="Courier New"/>
+          <w:color w:val="939598"/>
+          <w:sz w:val="27"/>
+          <w:szCs w:val="27"/>
+          <w:lang w:val="en-US" w:eastAsia="ru-RU"/>
+        </w:rPr>
+      </w:pPr>
+      <w:proofErr w:type="gramStart"/>
+      <w:r>
+        <w:rPr>
+          <w:rFonts w:ascii="Ubuntu Mono" w:eastAsia="Times New Roman" w:hAnsi="Ubuntu Mono" w:cs="Courier New"/>
+          <w:color w:val="FFFFFF"/>
+          <w:sz w:val="27"/>
+          <w:szCs w:val="27"/>
+          <w:lang w:val="en-US" w:eastAsia="ru-RU"/>
+        </w:rPr>
+        <w:t>print(</w:t>
+      </w:r>
+      <w:proofErr w:type="spellStart"/>
+      <w:proofErr w:type="gramEnd"/>
+      <w:r>
+        <w:rPr>
+          <w:rFonts w:ascii="Ubuntu Mono" w:eastAsia="Times New Roman" w:hAnsi="Ubuntu Mono" w:cs="Courier New"/>
+          <w:color w:val="FF8973"/>
+          <w:sz w:val="27"/>
+          <w:szCs w:val="27"/>
+          <w:lang w:val="en-US" w:eastAsia="ru-RU"/>
+        </w:rPr>
+        <w:t>building_heights</w:t>
+      </w:r>
+      <w:proofErr w:type="spellEnd"/>
+      <w:r>
+        <w:rPr>
+          <w:rFonts w:ascii="Ubuntu Mono" w:eastAsia="Times New Roman" w:hAnsi="Ubuntu Mono" w:cs="Courier New"/>
+          <w:color w:val="FFFFFF"/>
+          <w:sz w:val="27"/>
+          <w:szCs w:val="27"/>
+          <w:lang w:val="en-US" w:eastAsia="ru-RU"/>
+        </w:rPr>
+        <w:t>[</w:t>
+      </w:r>
+      <w:r>
+        <w:rPr>
+          <w:rFonts w:ascii="Ubuntu Mono" w:eastAsia="Times New Roman" w:hAnsi="Ubuntu Mono" w:cs="Courier New"/>
+          <w:color w:val="FFE083"/>
+          <w:sz w:val="27"/>
+          <w:szCs w:val="27"/>
+          <w:lang w:val="en-US" w:eastAsia="ru-RU"/>
+        </w:rPr>
+        <w:t>"Landmark 81"</w:t>
+      </w:r>
+      <w:r>
+        <w:rPr>
+          <w:rFonts w:ascii="Ubuntu Mono" w:eastAsia="Times New Roman" w:hAnsi="Ubuntu Mono" w:cs="Courier New"/>
+          <w:color w:val="FFFFFF"/>
+          <w:sz w:val="27"/>
+          <w:szCs w:val="27"/>
+          <w:lang w:val="en-US" w:eastAsia="ru-RU"/>
+        </w:rPr>
+        <w:t>])</w:t>
+      </w:r>
+    </w:p>
+    <w:p>
+      <w:pPr>
+        <w:spacing w:after="100" w:afterAutospacing="1" w:line="240" w:lineRule="auto"/>
+        <w:rPr>
+          <w:rFonts w:ascii="Segoe UI" w:eastAsia="Times New Roman" w:hAnsi="Segoe UI" w:cs="Segoe UI"/>
+          <w:color w:val="10162F"/>
+          <w:sz w:val="27"/>
+          <w:szCs w:val="27"/>
+          <w:lang w:val="en-US" w:eastAsia="ru-RU"/>
+        </w:rPr>
+      </w:pPr>
+      <w:r>
+        <w:rPr>
+          <w:rFonts w:ascii="Segoe UI" w:eastAsia="Times New Roman" w:hAnsi="Segoe UI" w:cs="Segoe UI"/>
+          <w:color w:val="10162F"/>
+          <w:sz w:val="27"/>
+          <w:szCs w:val="27"/>
+          <w:lang w:val="en-US" w:eastAsia="ru-RU"/>
+        </w:rPr>
+        <w:t>But </w:t>
+      </w:r>
+      <w:r>
+        <w:rPr>
+          <w:rFonts w:ascii="Ubuntu Mono" w:eastAsia="Times New Roman" w:hAnsi="Ubuntu Mono" w:cs="Courier New"/>
+          <w:color w:val="15141F"/>
+          <w:shd w:val="clear" w:color="auto" w:fill="EAE9ED"/>
+          <w:lang w:val="en-US" w:eastAsia="ru-RU"/>
+        </w:rPr>
+        <w:t>"Landmark 81"</w:t>
+      </w:r>
+      <w:r>
+        <w:rPr>
+          <w:rFonts w:ascii="Segoe UI" w:eastAsia="Times New Roman" w:hAnsi="Segoe UI" w:cs="Segoe UI"/>
+          <w:color w:val="10162F"/>
+          <w:sz w:val="27"/>
+          <w:szCs w:val="27"/>
+          <w:lang w:val="en-US" w:eastAsia="ru-RU"/>
+        </w:rPr>
+        <w:t> does not exist as a key in the </w:t>
+      </w:r>
+      <w:proofErr w:type="spellStart"/>
+      <w:r>
+        <w:rPr>
+          <w:rFonts w:ascii="Ubuntu Mono" w:eastAsia="Times New Roman" w:hAnsi="Ubuntu Mono" w:cs="Courier New"/>
+          <w:color w:val="15141F"/>
+          <w:shd w:val="clear" w:color="auto" w:fill="EAE9ED"/>
+          <w:lang w:val="en-US" w:eastAsia="ru-RU"/>
+        </w:rPr>
+        <w:t>building_heights</w:t>
+      </w:r>
+      <w:proofErr w:type="spellEnd"/>
+      <w:r>
+        <w:rPr>
+          <w:rFonts w:ascii="Segoe UI" w:eastAsia="Times New Roman" w:hAnsi="Segoe UI" w:cs="Segoe UI"/>
+          <w:color w:val="10162F"/>
+          <w:sz w:val="27"/>
+          <w:szCs w:val="27"/>
+          <w:lang w:val="en-US" w:eastAsia="ru-RU"/>
+        </w:rPr>
+        <w:t xml:space="preserve"> dictionary! </w:t>
+      </w:r>
+      <w:proofErr w:type="gramStart"/>
+      <w:r>
+        <w:rPr>
+          <w:rFonts w:ascii="Segoe UI" w:eastAsia="Times New Roman" w:hAnsi="Segoe UI" w:cs="Segoe UI"/>
+          <w:color w:val="10162F"/>
+          <w:sz w:val="27"/>
+          <w:szCs w:val="27"/>
+          <w:lang w:val="en-US" w:eastAsia="ru-RU"/>
+        </w:rPr>
+        <w:t>So</w:t>
+      </w:r>
+      <w:proofErr w:type="gramEnd"/>
+      <w:r>
+        <w:rPr>
+          <w:rFonts w:ascii="Segoe UI" w:eastAsia="Times New Roman" w:hAnsi="Segoe UI" w:cs="Segoe UI"/>
+          <w:color w:val="10162F"/>
+          <w:sz w:val="27"/>
+          <w:szCs w:val="27"/>
+          <w:lang w:val="en-US" w:eastAsia="ru-RU"/>
+        </w:rPr>
+        <w:t xml:space="preserve"> this will throw a </w:t>
+      </w:r>
+      <w:proofErr w:type="spellStart"/>
+      <w:r>
+        <w:rPr>
+          <w:rFonts w:ascii="Segoe UI" w:eastAsia="Times New Roman" w:hAnsi="Segoe UI" w:cs="Segoe UI"/>
+          <w:color w:val="10162F"/>
+          <w:sz w:val="27"/>
+          <w:szCs w:val="27"/>
+          <w:lang w:val="en-US" w:eastAsia="ru-RU"/>
+        </w:rPr>
+        <w:t>KeyError</w:t>
+      </w:r>
+      <w:proofErr w:type="spellEnd"/>
+      <w:r>
+        <w:rPr>
+          <w:rFonts w:ascii="Segoe UI" w:eastAsia="Times New Roman" w:hAnsi="Segoe UI" w:cs="Segoe UI"/>
+          <w:color w:val="10162F"/>
+          <w:sz w:val="27"/>
+          <w:szCs w:val="27"/>
+          <w:lang w:val="en-US" w:eastAsia="ru-RU"/>
+        </w:rPr>
+        <w:t>:</w:t>
+      </w:r>
+    </w:p>
+    <w:p>
+      <w:pPr>
+        <w:shd w:val="clear" w:color="auto" w:fill="211E2F"/>
+        <w:tabs>
+          <w:tab w:val="left" w:pos="916"/>
+          <w:tab w:val="left" w:pos="1832"/>
+          <w:tab w:val="left" w:pos="2748"/>
+          <w:tab w:val="left" w:pos="3664"/>
+          <w:tab w:val="left" w:pos="4580"/>
+          <w:tab w:val="left" w:pos="5496"/>
+          <w:tab w:val="left" w:pos="6412"/>
+          <w:tab w:val="left" w:pos="7328"/>
+          <w:tab w:val="left" w:pos="8244"/>
+          <w:tab w:val="left" w:pos="9160"/>
+          <w:tab w:val="left" w:pos="10076"/>
+          <w:tab w:val="left" w:pos="10992"/>
+          <w:tab w:val="left" w:pos="11908"/>
+          <w:tab w:val="left" w:pos="12824"/>
+          <w:tab w:val="left" w:pos="13740"/>
+          <w:tab w:val="left" w:pos="14656"/>
+        </w:tabs>
+        <w:spacing w:after="0" w:line="240" w:lineRule="auto"/>
+        <w:rPr>
+          <w:rFonts w:ascii="Ubuntu Mono" w:eastAsia="Times New Roman" w:hAnsi="Ubuntu Mono" w:cs="Courier New"/>
+          <w:color w:val="939598"/>
+          <w:sz w:val="27"/>
+          <w:szCs w:val="27"/>
+          <w:lang w:val="en-US" w:eastAsia="ru-RU"/>
+        </w:rPr>
+      </w:pPr>
+      <w:proofErr w:type="spellStart"/>
+      <w:r>
+        <w:rPr>
+          <w:rFonts w:ascii="Ubuntu Mono" w:eastAsia="Times New Roman" w:hAnsi="Ubuntu Mono" w:cs="Courier New"/>
+          <w:color w:val="FFFFFF"/>
+          <w:sz w:val="27"/>
+          <w:szCs w:val="27"/>
+          <w:lang w:val="en-US" w:eastAsia="ru-RU"/>
+        </w:rPr>
+        <w:t>KeyError</w:t>
+      </w:r>
+      <w:proofErr w:type="spellEnd"/>
+      <w:r>
+        <w:rPr>
+          <w:rFonts w:ascii="Ubuntu Mono" w:eastAsia="Times New Roman" w:hAnsi="Ubuntu Mono" w:cs="Courier New"/>
+          <w:color w:val="FFFFFF"/>
+          <w:sz w:val="27"/>
+          <w:szCs w:val="27"/>
+          <w:lang w:val="en-US" w:eastAsia="ru-RU"/>
+        </w:rPr>
+        <w:t>: 'Landmark 81'</w:t>
+      </w:r>
+    </w:p>
+    <w:p>
+      <w:pPr>
+        <w:spacing w:after="100" w:afterAutospacing="1" w:line="240" w:lineRule="auto"/>
+        <w:rPr>
+          <w:rFonts w:ascii="Segoe UI" w:eastAsia="Times New Roman" w:hAnsi="Segoe UI" w:cs="Segoe UI"/>
+          <w:color w:val="10162F"/>
+          <w:sz w:val="27"/>
+          <w:szCs w:val="27"/>
+          <w:lang w:val="en-US" w:eastAsia="ru-RU"/>
+        </w:rPr>
+      </w:pPr>
+      <w:r>
+        <w:rPr>
+          <w:rFonts w:ascii="Segoe UI" w:eastAsia="Times New Roman" w:hAnsi="Segoe UI" w:cs="Segoe UI"/>
+          <w:color w:val="10162F"/>
+          <w:sz w:val="27"/>
+          <w:szCs w:val="27"/>
+          <w:lang w:val="en-US" w:eastAsia="ru-RU"/>
+        </w:rPr>
+        <w:t>One way to avoid this error is to first check if the key exists in the dictionary:</w:t>
+      </w:r>
+    </w:p>
+    <w:p>
+      <w:pPr>
+        <w:shd w:val="clear" w:color="auto" w:fill="211E2F"/>
+        <w:tabs>
+          <w:tab w:val="left" w:pos="916"/>
+          <w:tab w:val="left" w:pos="1832"/>
+          <w:tab w:val="left" w:pos="2748"/>
+          <w:tab w:val="left" w:pos="3664"/>
+          <w:tab w:val="left" w:pos="4580"/>
+          <w:tab w:val="left" w:pos="5496"/>
+          <w:tab w:val="left" w:pos="6412"/>
+          <w:tab w:val="left" w:pos="7328"/>
+          <w:tab w:val="left" w:pos="8244"/>
+          <w:tab w:val="left" w:pos="9160"/>
+          <w:tab w:val="left" w:pos="10076"/>
+          <w:tab w:val="left" w:pos="10992"/>
+          <w:tab w:val="left" w:pos="11908"/>
+          <w:tab w:val="left" w:pos="12824"/>
+          <w:tab w:val="left" w:pos="13740"/>
+          <w:tab w:val="left" w:pos="14656"/>
+        </w:tabs>
+        <w:spacing w:after="0" w:line="240" w:lineRule="auto"/>
+        <w:rPr>
+          <w:rFonts w:ascii="Ubuntu Mono" w:eastAsia="Times New Roman" w:hAnsi="Ubuntu Mono" w:cs="Courier New"/>
+          <w:color w:val="939598"/>
+          <w:sz w:val="27"/>
+          <w:szCs w:val="27"/>
+          <w:lang w:val="en-US" w:eastAsia="ru-RU"/>
+        </w:rPr>
+      </w:pPr>
+      <w:proofErr w:type="spellStart"/>
+      <w:r>
+        <w:rPr>
+          <w:rFonts w:ascii="Ubuntu Mono" w:eastAsia="Times New Roman" w:hAnsi="Ubuntu Mono" w:cs="Courier New"/>
+          <w:color w:val="FF8973"/>
+          <w:sz w:val="27"/>
+          <w:szCs w:val="27"/>
+          <w:lang w:val="en-US" w:eastAsia="ru-RU"/>
+        </w:rPr>
+        <w:t>key_to_check</w:t>
+      </w:r>
+      <w:proofErr w:type="spellEnd"/>
+      <w:r>
+        <w:rPr>
+          <w:rFonts w:ascii="Ubuntu Mono" w:eastAsia="Times New Roman" w:hAnsi="Ubuntu Mono" w:cs="Courier New"/>
+          <w:color w:val="FFFFFF"/>
+          <w:sz w:val="27"/>
+          <w:szCs w:val="27"/>
+          <w:lang w:val="en-US" w:eastAsia="ru-RU"/>
+        </w:rPr>
+        <w:t> = </w:t>
+      </w:r>
+      <w:r>
+        <w:rPr>
+          <w:rFonts w:ascii="Ubuntu Mono" w:eastAsia="Times New Roman" w:hAnsi="Ubuntu Mono" w:cs="Courier New"/>
+          <w:color w:val="FFE083"/>
+          <w:sz w:val="27"/>
+          <w:szCs w:val="27"/>
+          <w:lang w:val="en-US" w:eastAsia="ru-RU"/>
+        </w:rPr>
+        <w:t>"Landmark 81"</w:t>
+      </w:r>
+      <w:r>
+        <w:rPr>
+          <w:rFonts w:ascii="Ubuntu Mono" w:eastAsia="Times New Roman" w:hAnsi="Ubuntu Mono" w:cs="Courier New"/>
+          <w:color w:val="939598"/>
+          <w:sz w:val="27"/>
+          <w:szCs w:val="27"/>
+          <w:lang w:val="en-US" w:eastAsia="ru-RU"/>
+        </w:rPr>
+        <w:br/>
+      </w:r>
+      <w:r>
+        <w:rPr>
+          <w:rFonts w:ascii="Ubuntu Mono" w:eastAsia="Times New Roman" w:hAnsi="Ubuntu Mono" w:cs="Courier New"/>
+          <w:color w:val="939598"/>
+          <w:sz w:val="27"/>
+          <w:szCs w:val="27"/>
+          <w:lang w:val="en-US" w:eastAsia="ru-RU"/>
+        </w:rPr>
+        <w:br/>
+      </w:r>
+      <w:r>
+        <w:rPr>
+          <w:rFonts w:ascii="Ubuntu Mono" w:eastAsia="Times New Roman" w:hAnsi="Ubuntu Mono" w:cs="Courier New"/>
+          <w:color w:val="B3CCFF"/>
+          <w:sz w:val="27"/>
+          <w:szCs w:val="27"/>
+          <w:lang w:val="en-US" w:eastAsia="ru-RU"/>
+        </w:rPr>
+        <w:t>if</w:t>
+      </w:r>
+      <w:r>
+        <w:rPr>
+          <w:rFonts w:ascii="Ubuntu Mono" w:eastAsia="Times New Roman" w:hAnsi="Ubuntu Mono" w:cs="Courier New"/>
+          <w:color w:val="FFFFFF"/>
+          <w:sz w:val="27"/>
+          <w:szCs w:val="27"/>
+          <w:lang w:val="en-US" w:eastAsia="ru-RU"/>
+        </w:rPr>
+        <w:t> </w:t>
+      </w:r>
+      <w:proofErr w:type="spellStart"/>
+      <w:r>
+        <w:rPr>
+          <w:rFonts w:ascii="Ubuntu Mono" w:eastAsia="Times New Roman" w:hAnsi="Ubuntu Mono" w:cs="Courier New"/>
+          <w:color w:val="FF8973"/>
+          <w:sz w:val="27"/>
+          <w:szCs w:val="27"/>
+          <w:lang w:val="en-US" w:eastAsia="ru-RU"/>
+        </w:rPr>
+        <w:t>key_to_check</w:t>
+      </w:r>
+      <w:proofErr w:type="spellEnd"/>
+      <w:r>
+        <w:rPr>
+          <w:rFonts w:ascii="Ubuntu Mono" w:eastAsia="Times New Roman" w:hAnsi="Ubuntu Mono" w:cs="Courier New"/>
+          <w:color w:val="FFFFFF"/>
+          <w:sz w:val="27"/>
+          <w:szCs w:val="27"/>
+          <w:lang w:val="en-US" w:eastAsia="ru-RU"/>
+        </w:rPr>
+        <w:t> </w:t>
+      </w:r>
+      <w:r>
+        <w:rPr>
+          <w:rFonts w:ascii="Ubuntu Mono" w:eastAsia="Times New Roman" w:hAnsi="Ubuntu Mono" w:cs="Courier New"/>
+          <w:color w:val="B3CCFF"/>
+          <w:sz w:val="27"/>
+          <w:szCs w:val="27"/>
+          <w:lang w:val="en-US" w:eastAsia="ru-RU"/>
+        </w:rPr>
+        <w:t>in</w:t>
+      </w:r>
+      <w:r>
+        <w:rPr>
+          <w:rFonts w:ascii="Ubuntu Mono" w:eastAsia="Times New Roman" w:hAnsi="Ubuntu Mono" w:cs="Courier New"/>
+          <w:color w:val="FFFFFF"/>
+          <w:sz w:val="27"/>
+          <w:szCs w:val="27"/>
+          <w:lang w:val="en-US" w:eastAsia="ru-RU"/>
+        </w:rPr>
+        <w:t> </w:t>
+      </w:r>
+      <w:proofErr w:type="spellStart"/>
+      <w:r>
+        <w:rPr>
+          <w:rFonts w:ascii="Ubuntu Mono" w:eastAsia="Times New Roman" w:hAnsi="Ubuntu Mono" w:cs="Courier New"/>
+          <w:color w:val="FF8973"/>
+          <w:sz w:val="27"/>
+          <w:szCs w:val="27"/>
+          <w:lang w:val="en-US" w:eastAsia="ru-RU"/>
+        </w:rPr>
+        <w:t>building_heights</w:t>
+      </w:r>
+      <w:proofErr w:type="spellEnd"/>
+      <w:r>
+        <w:rPr>
+          <w:rFonts w:ascii="Ubuntu Mono" w:eastAsia="Times New Roman" w:hAnsi="Ubuntu Mono" w:cs="Courier New"/>
+          <w:color w:val="FFFFFF"/>
+          <w:sz w:val="27"/>
+          <w:szCs w:val="27"/>
+          <w:lang w:val="en-US" w:eastAsia="ru-RU"/>
+        </w:rPr>
+        <w:t>:</w:t>
+      </w:r>
+      <w:r>
+        <w:rPr>
+          <w:rFonts w:ascii="Ubuntu Mono" w:eastAsia="Times New Roman" w:hAnsi="Ubuntu Mono" w:cs="Courier New"/>
+          <w:color w:val="939598"/>
+          <w:sz w:val="27"/>
+          <w:szCs w:val="27"/>
+          <w:lang w:val="en-US" w:eastAsia="ru-RU"/>
+        </w:rPr>
+        <w:br/>
+      </w:r>
+      <w:r>
+        <w:rPr>
+          <w:rFonts w:ascii="Ubuntu Mono" w:eastAsia="Times New Roman" w:hAnsi="Ubuntu Mono" w:cs="Courier New"/>
+          <w:color w:val="FFFFFF"/>
+          <w:sz w:val="27"/>
+          <w:szCs w:val="27"/>
+          <w:lang w:val="en-US" w:eastAsia="ru-RU"/>
+        </w:rPr>
+        <w:t>  print(</w:t>
+      </w:r>
+      <w:proofErr w:type="spellStart"/>
+      <w:r>
+        <w:rPr>
+          <w:rFonts w:ascii="Ubuntu Mono" w:eastAsia="Times New Roman" w:hAnsi="Ubuntu Mono" w:cs="Courier New"/>
+          <w:color w:val="FF8973"/>
+          <w:sz w:val="27"/>
+          <w:szCs w:val="27"/>
+          <w:lang w:val="en-US" w:eastAsia="ru-RU"/>
+        </w:rPr>
+        <w:t>building_</w:t>
+      </w:r>
+      <w:proofErr w:type="gramStart"/>
+      <w:r>
+        <w:rPr>
+          <w:rFonts w:ascii="Ubuntu Mono" w:eastAsia="Times New Roman" w:hAnsi="Ubuntu Mono" w:cs="Courier New"/>
+          <w:color w:val="FF8973"/>
+          <w:sz w:val="27"/>
+          <w:szCs w:val="27"/>
+          <w:lang w:val="en-US" w:eastAsia="ru-RU"/>
+        </w:rPr>
+        <w:t>heights</w:t>
+      </w:r>
+      <w:proofErr w:type="spellEnd"/>
+      <w:r>
+        <w:rPr>
+          <w:rFonts w:ascii="Ubuntu Mono" w:eastAsia="Times New Roman" w:hAnsi="Ubuntu Mono" w:cs="Courier New"/>
+          <w:color w:val="FFFFFF"/>
+          <w:sz w:val="27"/>
+          <w:szCs w:val="27"/>
+          <w:lang w:val="en-US" w:eastAsia="ru-RU"/>
+        </w:rPr>
+        <w:t>[</w:t>
+      </w:r>
+      <w:proofErr w:type="gramEnd"/>
+      <w:r>
+        <w:rPr>
+          <w:rFonts w:ascii="Ubuntu Mono" w:eastAsia="Times New Roman" w:hAnsi="Ubuntu Mono" w:cs="Courier New"/>
+          <w:color w:val="FFE083"/>
+          <w:sz w:val="27"/>
+          <w:szCs w:val="27"/>
+          <w:lang w:val="en-US" w:eastAsia="ru-RU"/>
+        </w:rPr>
+        <w:t>"Landmark 81"</w:t>
+      </w:r>
+      <w:r>
+        <w:rPr>
+          <w:rFonts w:ascii="Ubuntu Mono" w:eastAsia="Times New Roman" w:hAnsi="Ubuntu Mono" w:cs="Courier New"/>
+          <w:color w:val="FFFFFF"/>
+          <w:sz w:val="27"/>
+          <w:szCs w:val="27"/>
+          <w:lang w:val="en-US" w:eastAsia="ru-RU"/>
+        </w:rPr>
+        <w:t>])</w:t>
+      </w:r>
+    </w:p>
+    <w:p>
+      <w:pPr>
+        <w:spacing w:after="0" w:line="240" w:lineRule="auto"/>
+        <w:rPr>
+          <w:rFonts w:ascii="Segoe UI" w:eastAsia="Times New Roman" w:hAnsi="Segoe UI" w:cs="Segoe UI"/>
+          <w:color w:val="10162F"/>
+          <w:sz w:val="27"/>
+          <w:szCs w:val="27"/>
+          <w:lang w:val="en-US" w:eastAsia="ru-RU"/>
+        </w:rPr>
+      </w:pPr>
+      <w:r>
+        <w:rPr>
+          <w:rFonts w:ascii="Segoe UI" w:eastAsia="Times New Roman" w:hAnsi="Segoe UI" w:cs="Segoe UI"/>
+          <w:color w:val="10162F"/>
+          <w:sz w:val="27"/>
+          <w:szCs w:val="27"/>
+          <w:lang w:val="en-US" w:eastAsia="ru-RU"/>
+        </w:rPr>
+        <w:t>This will not throw an error, because </w:t>
+      </w:r>
+      <w:proofErr w:type="spellStart"/>
+      <w:r>
+        <w:rPr>
+          <w:rFonts w:ascii="Ubuntu Mono" w:eastAsia="Times New Roman" w:hAnsi="Ubuntu Mono" w:cs="Courier New"/>
+          <w:color w:val="15141F"/>
+          <w:shd w:val="clear" w:color="auto" w:fill="EAE9ED"/>
+          <w:lang w:val="en-US" w:eastAsia="ru-RU"/>
+        </w:rPr>
+        <w:t>key_to_check</w:t>
+      </w:r>
+      <w:proofErr w:type="spellEnd"/>
+      <w:r>
+        <w:rPr>
+          <w:rFonts w:ascii="Ubuntu Mono" w:eastAsia="Times New Roman" w:hAnsi="Ubuntu Mono" w:cs="Courier New"/>
+          <w:color w:val="15141F"/>
+          <w:shd w:val="clear" w:color="auto" w:fill="EAE9ED"/>
+          <w:lang w:val="en-US" w:eastAsia="ru-RU"/>
+        </w:rPr>
+        <w:t xml:space="preserve"> in </w:t>
+      </w:r>
+      <w:proofErr w:type="spellStart"/>
+      <w:r>
+        <w:rPr>
+          <w:rFonts w:ascii="Ubuntu Mono" w:eastAsia="Times New Roman" w:hAnsi="Ubuntu Mono" w:cs="Courier New"/>
+          <w:color w:val="15141F"/>
+          <w:shd w:val="clear" w:color="auto" w:fill="EAE9ED"/>
+          <w:lang w:val="en-US" w:eastAsia="ru-RU"/>
+        </w:rPr>
+        <w:t>building_heights</w:t>
+      </w:r>
+      <w:proofErr w:type="spellEnd"/>
+      <w:r>
+        <w:rPr>
+          <w:rFonts w:ascii="Segoe UI" w:eastAsia="Times New Roman" w:hAnsi="Segoe UI" w:cs="Segoe UI"/>
+          <w:color w:val="10162F"/>
+          <w:sz w:val="27"/>
+          <w:szCs w:val="27"/>
+          <w:lang w:val="en-US" w:eastAsia="ru-RU"/>
+        </w:rPr>
+        <w:t> will return </w:t>
+      </w:r>
+      <w:r>
+        <w:rPr>
+          <w:rFonts w:ascii="Ubuntu Mono" w:eastAsia="Times New Roman" w:hAnsi="Ubuntu Mono" w:cs="Courier New"/>
+          <w:color w:val="15141F"/>
+          <w:shd w:val="clear" w:color="auto" w:fill="EAE9ED"/>
+          <w:lang w:val="en-US" w:eastAsia="ru-RU"/>
+        </w:rPr>
+        <w:t>False</w:t>
+      </w:r>
+      <w:r>
+        <w:rPr>
+          <w:rFonts w:ascii="Segoe UI" w:eastAsia="Times New Roman" w:hAnsi="Segoe UI" w:cs="Segoe UI"/>
+          <w:color w:val="10162F"/>
+          <w:sz w:val="27"/>
+          <w:szCs w:val="27"/>
+          <w:lang w:val="en-US" w:eastAsia="ru-RU"/>
+        </w:rPr>
+        <w:t>, and so we never try to access the key.</w:t>
+      </w:r>
+    </w:p>
+    <w:p>
+      <w:pPr>
+        <w:spacing w:before="100" w:beforeAutospacing="1" w:after="100" w:afterAutospacing="1" w:line="240" w:lineRule="auto"/>
+        <w:outlineLvl w:val="2"/>
+        <w:rPr>
+          <w:rFonts w:ascii="Segoe UI" w:eastAsia="Times New Roman" w:hAnsi="Segoe UI" w:cs="Segoe UI"/>
+          <w:b/>
+          <w:bCs/>
+          <w:color w:val="10162F"/>
+          <w:sz w:val="27"/>
+          <w:szCs w:val="27"/>
+          <w:lang w:val="en-US" w:eastAsia="ru-RU"/>
+        </w:rPr>
+      </w:pPr>
+      <w:r>
+        <w:rPr>
+          <w:rFonts w:ascii="Segoe UI" w:eastAsia="Times New Roman" w:hAnsi="Segoe UI" w:cs="Segoe UI"/>
+          <w:b/>
+          <w:bCs/>
+          <w:color w:val="10162F"/>
+          <w:sz w:val="27"/>
+          <w:szCs w:val="27"/>
+          <w:lang w:val="en-US" w:eastAsia="ru-RU"/>
+        </w:rPr>
+        <w:t>Instructions</w:t>
+      </w:r>
+    </w:p>
+    <w:p>
+      <w:pPr>
+        <w:spacing w:after="0" w:line="240" w:lineRule="auto"/>
+        <w:rPr>
+          <w:rFonts w:ascii="Segoe UI" w:eastAsia="Times New Roman" w:hAnsi="Segoe UI" w:cs="Segoe UI"/>
+          <w:color w:val="10162F"/>
+          <w:sz w:val="27"/>
+          <w:szCs w:val="27"/>
+          <w:lang w:val="en-US" w:eastAsia="ru-RU"/>
+        </w:rPr>
+      </w:pPr>
+      <w:r>
+        <w:rPr>
+          <w:rFonts w:ascii="Segoe UI" w:eastAsia="Times New Roman" w:hAnsi="Segoe UI" w:cs="Segoe UI"/>
+          <w:b/>
+          <w:bCs/>
+          <w:color w:val="10162F"/>
+          <w:sz w:val="27"/>
+          <w:szCs w:val="27"/>
+          <w:lang w:val="en-US" w:eastAsia="ru-RU"/>
+        </w:rPr>
+        <w:t>1.</w:t>
+      </w:r>
+    </w:p>
+    <w:p>
+      <w:pPr>
+        <w:spacing w:after="0" w:line="240" w:lineRule="auto"/>
+        <w:rPr>
+          <w:rFonts w:ascii="Segoe UI" w:eastAsia="Times New Roman" w:hAnsi="Segoe UI" w:cs="Segoe UI"/>
+          <w:color w:val="10162F"/>
+          <w:sz w:val="27"/>
+          <w:szCs w:val="27"/>
+          <w:lang w:val="en-US" w:eastAsia="ru-RU"/>
+        </w:rPr>
+      </w:pPr>
+      <w:r>
+        <w:rPr>
+          <w:rFonts w:ascii="Segoe UI" w:eastAsia="Times New Roman" w:hAnsi="Segoe UI" w:cs="Segoe UI"/>
+          <w:color w:val="10162F"/>
+          <w:sz w:val="27"/>
+          <w:szCs w:val="27"/>
+          <w:lang w:val="en-US" w:eastAsia="ru-RU"/>
+        </w:rPr>
+        <w:t>Review the code in the editor and predict what the output will be. Run the code to see if you are correct!</w:t>
+      </w:r>
+    </w:p>
+    <w:p>
+      <w:pPr>
+        <w:shd w:val="clear" w:color="auto" w:fill="37C3BE"/>
+        <w:spacing w:after="0" w:line="240" w:lineRule="auto"/>
+        <w:rPr>
+          <w:rFonts w:ascii="Segoe UI" w:eastAsia="Times New Roman" w:hAnsi="Segoe UI" w:cs="Segoe UI"/>
+          <w:color w:val="FFFFFF"/>
+          <w:sz w:val="2"/>
+          <w:szCs w:val="2"/>
+          <w:lang w:val="en-US" w:eastAsia="ru-RU"/>
+        </w:rPr>
+      </w:pPr>
+      <w:r>
+        <w:rPr>
+          <w:rFonts w:ascii="Segoe UI" w:eastAsia="Times New Roman" w:hAnsi="Segoe UI" w:cs="Segoe UI"/>
+          <w:color w:val="FFFFFF"/>
+          <w:sz w:val="2"/>
+          <w:szCs w:val="2"/>
+          <w:lang w:val="en-US" w:eastAsia="ru-RU"/>
+        </w:rPr>
+        <w:t>Checkpoint 2 Passed</w:t>
+      </w:r>
+    </w:p>
+    <w:p>
+      <w:pPr>
+        <w:spacing w:after="0" w:line="240" w:lineRule="auto"/>
+        <w:rPr>
+          <w:rFonts w:ascii="Segoe UI" w:eastAsia="Times New Roman" w:hAnsi="Segoe UI" w:cs="Segoe UI"/>
+          <w:color w:val="10162F"/>
+          <w:sz w:val="27"/>
+          <w:szCs w:val="27"/>
+          <w:lang w:val="en-US" w:eastAsia="ru-RU"/>
+        </w:rPr>
+      </w:pPr>
+      <w:r>
+        <w:rPr>
+          <w:rFonts w:ascii="Segoe UI" w:eastAsia="Times New Roman" w:hAnsi="Segoe UI" w:cs="Segoe UI"/>
+          <w:b/>
+          <w:bCs/>
+          <w:color w:val="10162F"/>
+          <w:sz w:val="27"/>
+          <w:szCs w:val="27"/>
+          <w:lang w:val="en-US" w:eastAsia="ru-RU"/>
+        </w:rPr>
+        <w:t>2.</w:t>
+      </w:r>
+    </w:p>
+    <w:p>
+      <w:pPr>
+        <w:spacing w:after="100" w:afterAutospacing="1" w:line="240" w:lineRule="auto"/>
+        <w:rPr>
+          <w:rFonts w:ascii="Segoe UI" w:eastAsia="Times New Roman" w:hAnsi="Segoe UI" w:cs="Segoe UI"/>
+          <w:color w:val="10162F"/>
+          <w:sz w:val="27"/>
+          <w:szCs w:val="27"/>
+          <w:lang w:val="en-US" w:eastAsia="ru-RU"/>
+        </w:rPr>
+      </w:pPr>
+      <w:r>
+        <w:rPr>
+          <w:rFonts w:ascii="Segoe UI" w:eastAsia="Times New Roman" w:hAnsi="Segoe UI" w:cs="Segoe UI"/>
+          <w:color w:val="10162F"/>
+          <w:sz w:val="27"/>
+          <w:szCs w:val="27"/>
+          <w:lang w:val="en-US" w:eastAsia="ru-RU"/>
+        </w:rPr>
+        <w:t>Because </w:t>
+      </w:r>
+      <w:r>
+        <w:rPr>
+          <w:rFonts w:ascii="Ubuntu Mono" w:eastAsia="Times New Roman" w:hAnsi="Ubuntu Mono" w:cs="Courier New"/>
+          <w:color w:val="15141F"/>
+          <w:shd w:val="clear" w:color="auto" w:fill="EAE9ED"/>
+          <w:lang w:val="en-US" w:eastAsia="ru-RU"/>
+        </w:rPr>
+        <w:t>"energy"</w:t>
+      </w:r>
+      <w:r>
+        <w:rPr>
+          <w:rFonts w:ascii="Segoe UI" w:eastAsia="Times New Roman" w:hAnsi="Segoe UI" w:cs="Segoe UI"/>
+          <w:color w:val="10162F"/>
+          <w:sz w:val="27"/>
+          <w:szCs w:val="27"/>
+          <w:lang w:val="en-US" w:eastAsia="ru-RU"/>
+        </w:rPr>
+        <w:t> is not a key in </w:t>
+      </w:r>
+      <w:proofErr w:type="spellStart"/>
+      <w:r>
+        <w:rPr>
+          <w:rFonts w:ascii="Ubuntu Mono" w:eastAsia="Times New Roman" w:hAnsi="Ubuntu Mono" w:cs="Courier New"/>
+          <w:color w:val="15141F"/>
+          <w:shd w:val="clear" w:color="auto" w:fill="EAE9ED"/>
+          <w:lang w:val="en-US" w:eastAsia="ru-RU"/>
+        </w:rPr>
+        <w:t>zodiac_elements</w:t>
+      </w:r>
+      <w:proofErr w:type="spellEnd"/>
+      <w:r>
+        <w:rPr>
+          <w:rFonts w:ascii="Segoe UI" w:eastAsia="Times New Roman" w:hAnsi="Segoe UI" w:cs="Segoe UI"/>
+          <w:color w:val="10162F"/>
+          <w:sz w:val="27"/>
+          <w:szCs w:val="27"/>
+          <w:lang w:val="en-US" w:eastAsia="ru-RU"/>
+        </w:rPr>
+        <w:t>, a </w:t>
+      </w:r>
+      <w:proofErr w:type="spellStart"/>
+      <w:r>
+        <w:rPr>
+          <w:rFonts w:ascii="Ubuntu Mono" w:eastAsia="Times New Roman" w:hAnsi="Ubuntu Mono" w:cs="Courier New"/>
+          <w:color w:val="15141F"/>
+          <w:shd w:val="clear" w:color="auto" w:fill="EAE9ED"/>
+          <w:lang w:val="en-US" w:eastAsia="ru-RU"/>
+        </w:rPr>
+        <w:t>KeyError</w:t>
+      </w:r>
+      <w:proofErr w:type="spellEnd"/>
+      <w:r>
+        <w:rPr>
+          <w:rFonts w:ascii="Segoe UI" w:eastAsia="Times New Roman" w:hAnsi="Segoe UI" w:cs="Segoe UI"/>
+          <w:color w:val="10162F"/>
+          <w:sz w:val="27"/>
+          <w:szCs w:val="27"/>
+          <w:lang w:val="en-US" w:eastAsia="ru-RU"/>
+        </w:rPr>
+        <w:t> is thrown in the terminal!</w:t>
+      </w:r>
+    </w:p>
+    <w:p>
+      <w:pPr>
+        <w:spacing w:after="100" w:afterAutospacing="1" w:line="240" w:lineRule="auto"/>
+        <w:rPr>
+          <w:rFonts w:ascii="Segoe UI" w:eastAsia="Times New Roman" w:hAnsi="Segoe UI" w:cs="Segoe UI"/>
+          <w:color w:val="10162F"/>
+          <w:sz w:val="27"/>
+          <w:szCs w:val="27"/>
+          <w:lang w:val="en-US" w:eastAsia="ru-RU"/>
+        </w:rPr>
+      </w:pPr>
+      <w:r>
+        <w:rPr>
+          <w:rFonts w:ascii="Segoe UI" w:eastAsia="Times New Roman" w:hAnsi="Segoe UI" w:cs="Segoe UI"/>
+          <w:color w:val="10162F"/>
+          <w:sz w:val="27"/>
+          <w:szCs w:val="27"/>
+          <w:lang w:val="en-US" w:eastAsia="ru-RU"/>
+        </w:rPr>
+        <w:t>Using an </w:t>
+      </w:r>
+      <w:r>
+        <w:rPr>
+          <w:rFonts w:ascii="Ubuntu Mono" w:eastAsia="Times New Roman" w:hAnsi="Ubuntu Mono" w:cs="Courier New"/>
+          <w:color w:val="15141F"/>
+          <w:shd w:val="clear" w:color="auto" w:fill="EAE9ED"/>
+          <w:lang w:val="en-US" w:eastAsia="ru-RU"/>
+        </w:rPr>
+        <w:t>if</w:t>
+      </w:r>
+      <w:r>
+        <w:rPr>
+          <w:rFonts w:ascii="Segoe UI" w:eastAsia="Times New Roman" w:hAnsi="Segoe UI" w:cs="Segoe UI"/>
+          <w:color w:val="10162F"/>
+          <w:sz w:val="27"/>
+          <w:szCs w:val="27"/>
+          <w:lang w:val="en-US" w:eastAsia="ru-RU"/>
+        </w:rPr>
+        <w:t> statement, check if </w:t>
+      </w:r>
+      <w:r>
+        <w:rPr>
+          <w:rFonts w:ascii="Ubuntu Mono" w:eastAsia="Times New Roman" w:hAnsi="Ubuntu Mono" w:cs="Courier New"/>
+          <w:color w:val="15141F"/>
+          <w:shd w:val="clear" w:color="auto" w:fill="EAE9ED"/>
+          <w:lang w:val="en-US" w:eastAsia="ru-RU"/>
+        </w:rPr>
+        <w:t>"energy"</w:t>
+      </w:r>
+      <w:r>
+        <w:rPr>
+          <w:rFonts w:ascii="Segoe UI" w:eastAsia="Times New Roman" w:hAnsi="Segoe UI" w:cs="Segoe UI"/>
+          <w:color w:val="10162F"/>
+          <w:sz w:val="27"/>
+          <w:szCs w:val="27"/>
+          <w:lang w:val="en-US" w:eastAsia="ru-RU"/>
+        </w:rPr>
+        <w:t> is a key in </w:t>
+      </w:r>
+      <w:proofErr w:type="spellStart"/>
+      <w:r>
+        <w:rPr>
+          <w:rFonts w:ascii="Ubuntu Mono" w:eastAsia="Times New Roman" w:hAnsi="Ubuntu Mono" w:cs="Courier New"/>
+          <w:color w:val="15141F"/>
+          <w:shd w:val="clear" w:color="auto" w:fill="EAE9ED"/>
+          <w:lang w:val="en-US" w:eastAsia="ru-RU"/>
+        </w:rPr>
+        <w:t>zodiac_elements</w:t>
+      </w:r>
+      <w:proofErr w:type="spellEnd"/>
+      <w:r>
+        <w:rPr>
+          <w:rFonts w:ascii="Segoe UI" w:eastAsia="Times New Roman" w:hAnsi="Segoe UI" w:cs="Segoe UI"/>
+          <w:color w:val="10162F"/>
+          <w:sz w:val="27"/>
+          <w:szCs w:val="27"/>
+          <w:lang w:val="en-US" w:eastAsia="ru-RU"/>
+        </w:rPr>
+        <w:t>. Nest the existing </w:t>
+      </w:r>
+      <w:proofErr w:type="gramStart"/>
+      <w:r>
+        <w:rPr>
+          <w:rFonts w:ascii="Ubuntu Mono" w:eastAsia="Times New Roman" w:hAnsi="Ubuntu Mono" w:cs="Courier New"/>
+          <w:color w:val="15141F"/>
+          <w:shd w:val="clear" w:color="auto" w:fill="EAE9ED"/>
+          <w:lang w:val="en-US" w:eastAsia="ru-RU"/>
+        </w:rPr>
+        <w:t>print(</w:t>
+      </w:r>
+      <w:proofErr w:type="gramEnd"/>
+      <w:r>
+        <w:rPr>
+          <w:rFonts w:ascii="Ubuntu Mono" w:eastAsia="Times New Roman" w:hAnsi="Ubuntu Mono" w:cs="Courier New"/>
+          <w:color w:val="15141F"/>
+          <w:shd w:val="clear" w:color="auto" w:fill="EAE9ED"/>
+          <w:lang w:val="en-US" w:eastAsia="ru-RU"/>
+        </w:rPr>
+        <w:t>)</w:t>
+      </w:r>
+      <w:r>
+        <w:rPr>
+          <w:rFonts w:ascii="Segoe UI" w:eastAsia="Times New Roman" w:hAnsi="Segoe UI" w:cs="Segoe UI"/>
+          <w:color w:val="10162F"/>
+          <w:sz w:val="27"/>
+          <w:szCs w:val="27"/>
+          <w:lang w:val="en-US" w:eastAsia="ru-RU"/>
+        </w:rPr>
+        <w:t> statement within the </w:t>
+      </w:r>
+      <w:r>
+        <w:rPr>
+          <w:rFonts w:ascii="Ubuntu Mono" w:eastAsia="Times New Roman" w:hAnsi="Ubuntu Mono" w:cs="Courier New"/>
+          <w:color w:val="15141F"/>
+          <w:shd w:val="clear" w:color="auto" w:fill="EAE9ED"/>
+          <w:lang w:val="en-US" w:eastAsia="ru-RU"/>
+        </w:rPr>
+        <w:t>if</w:t>
+      </w:r>
+      <w:r>
+        <w:rPr>
+          <w:rFonts w:ascii="Segoe UI" w:eastAsia="Times New Roman" w:hAnsi="Segoe UI" w:cs="Segoe UI"/>
+          <w:color w:val="10162F"/>
+          <w:sz w:val="27"/>
+          <w:szCs w:val="27"/>
+          <w:lang w:val="en-US" w:eastAsia="ru-RU"/>
+        </w:rPr>
+        <w:t> statement so that it will only execute if </w:t>
+      </w:r>
+      <w:r>
+        <w:rPr>
+          <w:rFonts w:ascii="Ubuntu Mono" w:eastAsia="Times New Roman" w:hAnsi="Ubuntu Mono" w:cs="Courier New"/>
+          <w:color w:val="15141F"/>
+          <w:shd w:val="clear" w:color="auto" w:fill="EAE9ED"/>
+          <w:lang w:val="en-US" w:eastAsia="ru-RU"/>
+        </w:rPr>
+        <w:t>"energy"</w:t>
+      </w:r>
+      <w:r>
+        <w:rPr>
+          <w:rFonts w:ascii="Segoe UI" w:eastAsia="Times New Roman" w:hAnsi="Segoe UI" w:cs="Segoe UI"/>
+          <w:color w:val="10162F"/>
+          <w:sz w:val="27"/>
+          <w:szCs w:val="27"/>
+          <w:lang w:val="en-US" w:eastAsia="ru-RU"/>
+        </w:rPr>
+        <w:t> is a key.</w:t>
+      </w:r>
+    </w:p>
+    <w:p>
+      <w:pPr>
+        <w:spacing w:after="0" w:line="240" w:lineRule="auto"/>
+        <w:rPr>
+          <w:rFonts w:ascii="Segoe UI" w:eastAsia="Times New Roman" w:hAnsi="Segoe UI" w:cs="Segoe UI"/>
+          <w:color w:val="10162F"/>
+          <w:sz w:val="27"/>
+          <w:szCs w:val="27"/>
+          <w:lang w:val="en-US" w:eastAsia="ru-RU"/>
+        </w:rPr>
+      </w:pPr>
+      <w:r>
+        <w:rPr>
+          <w:rFonts w:ascii="Segoe UI" w:eastAsia="Times New Roman" w:hAnsi="Segoe UI" w:cs="Segoe UI"/>
+          <w:color w:val="10162F"/>
+          <w:sz w:val="27"/>
+          <w:szCs w:val="27"/>
+          <w:lang w:val="en-US" w:eastAsia="ru-RU"/>
+        </w:rPr>
+        <w:t>Run your code again. This time, there should be no errors in the terminal!</w:t>
+      </w:r>
+    </w:p>
+    <w:p>
+      <w:pPr>
+        <w:shd w:val="clear" w:color="auto" w:fill="37C3BE"/>
+        <w:spacing w:after="0" w:line="240" w:lineRule="auto"/>
+        <w:rPr>
+          <w:rFonts w:ascii="Segoe UI" w:eastAsia="Times New Roman" w:hAnsi="Segoe UI" w:cs="Segoe UI"/>
+          <w:color w:val="FFFFFF"/>
+          <w:sz w:val="2"/>
+          <w:szCs w:val="2"/>
+          <w:lang w:val="en-US" w:eastAsia="ru-RU"/>
+        </w:rPr>
+      </w:pPr>
+      <w:r>
+        <w:rPr>
+          <w:rFonts w:ascii="Segoe UI" w:eastAsia="Times New Roman" w:hAnsi="Segoe UI" w:cs="Segoe UI"/>
+          <w:color w:val="FFFFFF"/>
+          <w:sz w:val="2"/>
+          <w:szCs w:val="2"/>
+          <w:lang w:val="en-US" w:eastAsia="ru-RU"/>
+        </w:rPr>
+        <w:t>Checkpoint 3 Passed</w:t>
+      </w:r>
+    </w:p>
+    <w:p>
+      <w:pPr>
+        <w:spacing w:after="0" w:line="240" w:lineRule="auto"/>
+        <w:rPr>
+          <w:rFonts w:ascii="Segoe UI" w:eastAsia="Times New Roman" w:hAnsi="Segoe UI" w:cs="Segoe UI"/>
+          <w:color w:val="10162F"/>
+          <w:sz w:val="27"/>
+          <w:szCs w:val="27"/>
+          <w:lang w:val="en-US" w:eastAsia="ru-RU"/>
+        </w:rPr>
+      </w:pPr>
+      <w:r>
+        <w:rPr>
+          <w:rFonts w:ascii="Segoe UI" w:eastAsia="Times New Roman" w:hAnsi="Segoe UI" w:cs="Segoe UI"/>
+          <w:b/>
+          <w:bCs/>
+          <w:color w:val="10162F"/>
+          <w:sz w:val="27"/>
+          <w:szCs w:val="27"/>
+          <w:lang w:val="en-US" w:eastAsia="ru-RU"/>
+        </w:rPr>
+        <w:t>3.</w:t>
+      </w:r>
+    </w:p>
+    <w:p>
+      <w:pPr>
+        <w:spacing w:after="0" w:line="240" w:lineRule="auto"/>
+        <w:rPr>
+          <w:rFonts w:ascii="Segoe UI" w:eastAsia="Times New Roman" w:hAnsi="Segoe UI" w:cs="Segoe UI"/>
+          <w:color w:val="10162F"/>
+          <w:sz w:val="27"/>
+          <w:szCs w:val="27"/>
+          <w:lang w:val="en-US" w:eastAsia="ru-RU"/>
+        </w:rPr>
+      </w:pPr>
+      <w:r>
+        <w:rPr>
+          <w:rFonts w:ascii="Segoe UI" w:eastAsia="Times New Roman" w:hAnsi="Segoe UI" w:cs="Segoe UI"/>
+          <w:color w:val="10162F"/>
+          <w:sz w:val="27"/>
+          <w:szCs w:val="27"/>
+          <w:lang w:val="en-US" w:eastAsia="ru-RU"/>
+        </w:rPr>
+        <w:lastRenderedPageBreak/>
+        <w:t>Add the key </w:t>
+      </w:r>
+      <w:r>
+        <w:rPr>
+          <w:rFonts w:ascii="Ubuntu Mono" w:eastAsia="Times New Roman" w:hAnsi="Ubuntu Mono" w:cs="Courier New"/>
+          <w:color w:val="15141F"/>
+          <w:shd w:val="clear" w:color="auto" w:fill="EAE9ED"/>
+          <w:lang w:val="en-US" w:eastAsia="ru-RU"/>
+        </w:rPr>
+        <w:t>"energy"</w:t>
+      </w:r>
+      <w:r>
+        <w:rPr>
+          <w:rFonts w:ascii="Segoe UI" w:eastAsia="Times New Roman" w:hAnsi="Segoe UI" w:cs="Segoe UI"/>
+          <w:color w:val="10162F"/>
+          <w:sz w:val="27"/>
+          <w:szCs w:val="27"/>
+          <w:lang w:val="en-US" w:eastAsia="ru-RU"/>
+        </w:rPr>
+        <w:t> to the </w:t>
+      </w:r>
+      <w:proofErr w:type="spellStart"/>
+      <w:r>
+        <w:rPr>
+          <w:rFonts w:ascii="Ubuntu Mono" w:eastAsia="Times New Roman" w:hAnsi="Ubuntu Mono" w:cs="Courier New"/>
+          <w:color w:val="15141F"/>
+          <w:shd w:val="clear" w:color="auto" w:fill="EAE9ED"/>
+          <w:lang w:val="en-US" w:eastAsia="ru-RU"/>
+        </w:rPr>
+        <w:t>zodiac_elements</w:t>
+      </w:r>
+      <w:proofErr w:type="spellEnd"/>
+      <w:r>
+        <w:rPr>
+          <w:rFonts w:ascii="Segoe UI" w:eastAsia="Times New Roman" w:hAnsi="Segoe UI" w:cs="Segoe UI"/>
+          <w:color w:val="10162F"/>
+          <w:sz w:val="27"/>
+          <w:szCs w:val="27"/>
+          <w:lang w:val="en-US" w:eastAsia="ru-RU"/>
+        </w:rPr>
+        <w:t>. It should map to a value of </w:t>
+      </w:r>
+      <w:r>
+        <w:rPr>
+          <w:rFonts w:ascii="Ubuntu Mono" w:eastAsia="Times New Roman" w:hAnsi="Ubuntu Mono" w:cs="Courier New"/>
+          <w:color w:val="15141F"/>
+          <w:shd w:val="clear" w:color="auto" w:fill="EAE9ED"/>
+          <w:lang w:val="en-US" w:eastAsia="ru-RU"/>
+        </w:rPr>
+        <w:t>"Not a Zodiac element"</w:t>
+      </w:r>
+      <w:r>
+        <w:rPr>
+          <w:rFonts w:ascii="Segoe UI" w:eastAsia="Times New Roman" w:hAnsi="Segoe UI" w:cs="Segoe UI"/>
+          <w:color w:val="10162F"/>
+          <w:sz w:val="27"/>
+          <w:szCs w:val="27"/>
+          <w:lang w:val="en-US" w:eastAsia="ru-RU"/>
+        </w:rPr>
+        <w:t>. Run the code. Since </w:t>
+      </w:r>
+      <w:r>
+        <w:rPr>
+          <w:rFonts w:ascii="Ubuntu Mono" w:eastAsia="Times New Roman" w:hAnsi="Ubuntu Mono" w:cs="Courier New"/>
+          <w:color w:val="15141F"/>
+          <w:shd w:val="clear" w:color="auto" w:fill="EAE9ED"/>
+          <w:lang w:val="en-US" w:eastAsia="ru-RU"/>
+        </w:rPr>
+        <w:t>"energy"</w:t>
+      </w:r>
+      <w:r>
+        <w:rPr>
+          <w:rFonts w:ascii="Segoe UI" w:eastAsia="Times New Roman" w:hAnsi="Segoe UI" w:cs="Segoe UI"/>
+          <w:color w:val="10162F"/>
+          <w:sz w:val="27"/>
+          <w:szCs w:val="27"/>
+          <w:lang w:val="en-US" w:eastAsia="ru-RU"/>
+        </w:rPr>
+        <w:t> is now a key, its value prints to the terminal!</w:t>
+      </w:r>
+    </w:p>
+    <w:p>
+      <w:pPr>
+        <w:jc w:val="both"/>
+        <w:rPr>
+          <w:b/>
+          <w:bCs/>
+          <w:lang w:val="en-US"/>
+        </w:rPr>
+      </w:pPr>
+    </w:p>
+    <w:p>
+      <w:pPr>
+        <w:jc w:val="both"/>
+        <w:rPr>
+          <w:b/>
+          <w:bCs/>
+          <w:lang w:val="en-US"/>
+        </w:rPr>
+      </w:pPr>
+      <w:r>
+        <w:rPr>
+          <w:b/>
+          <w:bCs/>
+          <w:lang w:val="en-US"/>
+        </w:rPr>
+        <w:t>script.py</w:t>
+      </w:r>
+    </w:p>
+    <w:p>
+      <w:pPr>
+        <w:shd w:val="clear" w:color="auto" w:fill="1E1E1E"/>
+        <w:spacing w:after="0" w:line="360" w:lineRule="atLeast"/>
+        <w:rPr>
+          <w:rFonts w:ascii="Consolas" w:eastAsia="Times New Roman" w:hAnsi="Consolas" w:cs="Times New Roman"/>
+          <w:color w:val="FFFFFF"/>
+          <w:sz w:val="21"/>
+          <w:szCs w:val="21"/>
+          <w:lang w:val="en-US" w:eastAsia="ru-RU"/>
+        </w:rPr>
+      </w:pPr>
+      <w:r>
+        <w:rPr>
+          <w:rFonts w:ascii="Consolas" w:eastAsia="Times New Roman" w:hAnsi="Consolas" w:cs="Times New Roman"/>
+          <w:color w:val="FF8973"/>
+          <w:sz w:val="21"/>
+          <w:szCs w:val="21"/>
+          <w:lang w:val="en-US" w:eastAsia="ru-RU"/>
+        </w:rPr>
+        <w:t>zodiac_elements</w:t>
+      </w:r>
+      <w:r>
+        <w:rPr>
+          <w:rFonts w:ascii="Consolas" w:eastAsia="Times New Roman" w:hAnsi="Consolas" w:cs="Times New Roman"/>
+          <w:color w:val="FFFFFF"/>
+          <w:sz w:val="21"/>
+          <w:szCs w:val="21"/>
+          <w:lang w:val="en-US" w:eastAsia="ru-RU"/>
+        </w:rPr>
+        <w:t> = {</w:t>
+      </w:r>
+      <w:r>
+        <w:rPr>
+          <w:rFonts w:ascii="Consolas" w:eastAsia="Times New Roman" w:hAnsi="Consolas" w:cs="Times New Roman"/>
+          <w:color w:val="FFE083"/>
+          <w:sz w:val="21"/>
+          <w:szCs w:val="21"/>
+          <w:lang w:val="en-US" w:eastAsia="ru-RU"/>
+        </w:rPr>
+        <w:t>"water"</w:t>
+      </w:r>
+      <w:r>
+        <w:rPr>
+          <w:rFonts w:ascii="Consolas" w:eastAsia="Times New Roman" w:hAnsi="Consolas" w:cs="Times New Roman"/>
+          <w:color w:val="FFFFFF"/>
+          <w:sz w:val="21"/>
+          <w:szCs w:val="21"/>
+          <w:lang w:val="en-US" w:eastAsia="ru-RU"/>
+        </w:rPr>
+        <w:t>: [</w:t>
+      </w:r>
+      <w:r>
+        <w:rPr>
+          <w:rFonts w:ascii="Consolas" w:eastAsia="Times New Roman" w:hAnsi="Consolas" w:cs="Times New Roman"/>
+          <w:color w:val="FFE083"/>
+          <w:sz w:val="21"/>
+          <w:szCs w:val="21"/>
+          <w:lang w:val="en-US" w:eastAsia="ru-RU"/>
+        </w:rPr>
+        <w:t>"Cancer"</w:t>
+      </w:r>
+      <w:r>
+        <w:rPr>
+          <w:rFonts w:ascii="Consolas" w:eastAsia="Times New Roman" w:hAnsi="Consolas" w:cs="Times New Roman"/>
+          <w:color w:val="FFFFFF"/>
+          <w:sz w:val="21"/>
+          <w:szCs w:val="21"/>
+          <w:lang w:val="en-US" w:eastAsia="ru-RU"/>
+        </w:rPr>
+        <w:t>, </w:t>
+      </w:r>
+      <w:r>
+        <w:rPr>
+          <w:rFonts w:ascii="Consolas" w:eastAsia="Times New Roman" w:hAnsi="Consolas" w:cs="Times New Roman"/>
+          <w:color w:val="FFE083"/>
+          <w:sz w:val="21"/>
+          <w:szCs w:val="21"/>
+          <w:lang w:val="en-US" w:eastAsia="ru-RU"/>
+        </w:rPr>
+        <w:t>"Scorpio"</w:t>
+      </w:r>
+      <w:r>
+        <w:rPr>
+          <w:rFonts w:ascii="Consolas" w:eastAsia="Times New Roman" w:hAnsi="Consolas" w:cs="Times New Roman"/>
+          <w:color w:val="FFFFFF"/>
+          <w:sz w:val="21"/>
+          <w:szCs w:val="21"/>
+          <w:lang w:val="en-US" w:eastAsia="ru-RU"/>
+        </w:rPr>
+        <w:t>, </w:t>
+      </w:r>
+      <w:r>
+        <w:rPr>
+          <w:rFonts w:ascii="Consolas" w:eastAsia="Times New Roman" w:hAnsi="Consolas" w:cs="Times New Roman"/>
+          <w:color w:val="FFE083"/>
+          <w:sz w:val="21"/>
+          <w:szCs w:val="21"/>
+          <w:lang w:val="en-US" w:eastAsia="ru-RU"/>
+        </w:rPr>
+        <w:t>"Pisces"</w:t>
+      </w:r>
+      <w:r>
+        <w:rPr>
+          <w:rFonts w:ascii="Consolas" w:eastAsia="Times New Roman" w:hAnsi="Consolas" w:cs="Times New Roman"/>
+          <w:color w:val="FFFFFF"/>
+          <w:sz w:val="21"/>
+          <w:szCs w:val="21"/>
+          <w:lang w:val="en-US" w:eastAsia="ru-RU"/>
+        </w:rPr>
+        <w:t>], </w:t>
+      </w:r>
+      <w:r>
+        <w:rPr>
+          <w:rFonts w:ascii="Consolas" w:eastAsia="Times New Roman" w:hAnsi="Consolas" w:cs="Times New Roman"/>
+          <w:color w:val="FFE083"/>
+          <w:sz w:val="21"/>
+          <w:szCs w:val="21"/>
+          <w:lang w:val="en-US" w:eastAsia="ru-RU"/>
+        </w:rPr>
+        <w:t>"fire"</w:t>
+      </w:r>
+      <w:r>
+        <w:rPr>
+          <w:rFonts w:ascii="Consolas" w:eastAsia="Times New Roman" w:hAnsi="Consolas" w:cs="Times New Roman"/>
+          <w:color w:val="FFFFFF"/>
+          <w:sz w:val="21"/>
+          <w:szCs w:val="21"/>
+          <w:lang w:val="en-US" w:eastAsia="ru-RU"/>
+        </w:rPr>
+        <w:t>: [</w:t>
+      </w:r>
+      <w:r>
+        <w:rPr>
+          <w:rFonts w:ascii="Consolas" w:eastAsia="Times New Roman" w:hAnsi="Consolas" w:cs="Times New Roman"/>
+          <w:color w:val="FFE083"/>
+          <w:sz w:val="21"/>
+          <w:szCs w:val="21"/>
+          <w:lang w:val="en-US" w:eastAsia="ru-RU"/>
+        </w:rPr>
+        <w:t>"Aries"</w:t>
+      </w:r>
+      <w:r>
+        <w:rPr>
+          <w:rFonts w:ascii="Consolas" w:eastAsia="Times New Roman" w:hAnsi="Consolas" w:cs="Times New Roman"/>
+          <w:color w:val="FFFFFF"/>
+          <w:sz w:val="21"/>
+          <w:szCs w:val="21"/>
+          <w:lang w:val="en-US" w:eastAsia="ru-RU"/>
+        </w:rPr>
+        <w:t>, </w:t>
+      </w:r>
+      <w:r>
+        <w:rPr>
+          <w:rFonts w:ascii="Consolas" w:eastAsia="Times New Roman" w:hAnsi="Consolas" w:cs="Times New Roman"/>
+          <w:color w:val="FFE083"/>
+          <w:sz w:val="21"/>
+          <w:szCs w:val="21"/>
+          <w:lang w:val="en-US" w:eastAsia="ru-RU"/>
+        </w:rPr>
+        <w:t>"Leo"</w:t>
+      </w:r>
+      <w:r>
+        <w:rPr>
+          <w:rFonts w:ascii="Consolas" w:eastAsia="Times New Roman" w:hAnsi="Consolas" w:cs="Times New Roman"/>
+          <w:color w:val="FFFFFF"/>
+          <w:sz w:val="21"/>
+          <w:szCs w:val="21"/>
+          <w:lang w:val="en-US" w:eastAsia="ru-RU"/>
+        </w:rPr>
+        <w:t>, </w:t>
+      </w:r>
+      <w:r>
+        <w:rPr>
+          <w:rFonts w:ascii="Consolas" w:eastAsia="Times New Roman" w:hAnsi="Consolas" w:cs="Times New Roman"/>
+          <w:color w:val="FFE083"/>
+          <w:sz w:val="21"/>
+          <w:szCs w:val="21"/>
+          <w:lang w:val="en-US" w:eastAsia="ru-RU"/>
+        </w:rPr>
+        <w:t>"Sagittarius"</w:t>
+      </w:r>
+      <w:r>
+        <w:rPr>
+          <w:rFonts w:ascii="Consolas" w:eastAsia="Times New Roman" w:hAnsi="Consolas" w:cs="Times New Roman"/>
+          <w:color w:val="FFFFFF"/>
+          <w:sz w:val="21"/>
+          <w:szCs w:val="21"/>
+          <w:lang w:val="en-US" w:eastAsia="ru-RU"/>
+        </w:rPr>
+        <w:t>], </w:t>
+      </w:r>
+      <w:r>
+        <w:rPr>
+          <w:rFonts w:ascii="Consolas" w:eastAsia="Times New Roman" w:hAnsi="Consolas" w:cs="Times New Roman"/>
+          <w:color w:val="FFE083"/>
+          <w:sz w:val="21"/>
+          <w:szCs w:val="21"/>
+          <w:lang w:val="en-US" w:eastAsia="ru-RU"/>
+        </w:rPr>
+        <w:t>"earth"</w:t>
+      </w:r>
+      <w:r>
+        <w:rPr>
+          <w:rFonts w:ascii="Consolas" w:eastAsia="Times New Roman" w:hAnsi="Consolas" w:cs="Times New Roman"/>
+          <w:color w:val="FFFFFF"/>
+          <w:sz w:val="21"/>
+          <w:szCs w:val="21"/>
+          <w:lang w:val="en-US" w:eastAsia="ru-RU"/>
+        </w:rPr>
+        <w:t>: [</w:t>
+      </w:r>
+      <w:r>
+        <w:rPr>
+          <w:rFonts w:ascii="Consolas" w:eastAsia="Times New Roman" w:hAnsi="Consolas" w:cs="Times New Roman"/>
+          <w:color w:val="FFE083"/>
+          <w:sz w:val="21"/>
+          <w:szCs w:val="21"/>
+          <w:lang w:val="en-US" w:eastAsia="ru-RU"/>
+        </w:rPr>
+        <w:t>"Taurus"</w:t>
+      </w:r>
+      <w:r>
+        <w:rPr>
+          <w:rFonts w:ascii="Consolas" w:eastAsia="Times New Roman" w:hAnsi="Consolas" w:cs="Times New Roman"/>
+          <w:color w:val="FFFFFF"/>
+          <w:sz w:val="21"/>
+          <w:szCs w:val="21"/>
+          <w:lang w:val="en-US" w:eastAsia="ru-RU"/>
+        </w:rPr>
+        <w:t>, </w:t>
+      </w:r>
+      <w:r>
+        <w:rPr>
+          <w:rFonts w:ascii="Consolas" w:eastAsia="Times New Roman" w:hAnsi="Consolas" w:cs="Times New Roman"/>
+          <w:color w:val="FFE083"/>
+          <w:sz w:val="21"/>
+          <w:szCs w:val="21"/>
+          <w:lang w:val="en-US" w:eastAsia="ru-RU"/>
+        </w:rPr>
+        <w:t>"Virgo"</w:t>
+      </w:r>
+      <w:r>
+        <w:rPr>
+          <w:rFonts w:ascii="Consolas" w:eastAsia="Times New Roman" w:hAnsi="Consolas" w:cs="Times New Roman"/>
+          <w:color w:val="FFFFFF"/>
+          <w:sz w:val="21"/>
+          <w:szCs w:val="21"/>
+          <w:lang w:val="en-US" w:eastAsia="ru-RU"/>
+        </w:rPr>
+        <w:t>, </w:t>
+      </w:r>
+      <w:r>
+        <w:rPr>
+          <w:rFonts w:ascii="Consolas" w:eastAsia="Times New Roman" w:hAnsi="Consolas" w:cs="Times New Roman"/>
+          <w:color w:val="FFE083"/>
+          <w:sz w:val="21"/>
+          <w:szCs w:val="21"/>
+          <w:lang w:val="en-US" w:eastAsia="ru-RU"/>
+        </w:rPr>
+        <w:t>"Capricorn"</w:t>
+      </w:r>
+      <w:r>
+        <w:rPr>
+          <w:rFonts w:ascii="Consolas" w:eastAsia="Times New Roman" w:hAnsi="Consolas" w:cs="Times New Roman"/>
+          <w:color w:val="FFFFFF"/>
+          <w:sz w:val="21"/>
+          <w:szCs w:val="21"/>
+          <w:lang w:val="en-US" w:eastAsia="ru-RU"/>
+        </w:rPr>
+        <w:t>], </w:t>
+      </w:r>
+      <w:r>
+        <w:rPr>
+          <w:rFonts w:ascii="Consolas" w:eastAsia="Times New Roman" w:hAnsi="Consolas" w:cs="Times New Roman"/>
+          <w:color w:val="FFE083"/>
+          <w:sz w:val="21"/>
+          <w:szCs w:val="21"/>
+          <w:lang w:val="en-US" w:eastAsia="ru-RU"/>
+        </w:rPr>
+        <w:t>"air</w:t>
+      </w:r>
+      <w:proofErr w:type="gramStart"/>
+      <w:r>
+        <w:rPr>
+          <w:rFonts w:ascii="Consolas" w:eastAsia="Times New Roman" w:hAnsi="Consolas" w:cs="Times New Roman"/>
+          <w:color w:val="FFE083"/>
+          <w:sz w:val="21"/>
+          <w:szCs w:val="21"/>
+          <w:lang w:val="en-US" w:eastAsia="ru-RU"/>
+        </w:rPr>
+        <w:t>"</w:t>
+      </w:r>
+      <w:r>
+        <w:rPr>
+          <w:rFonts w:ascii="Consolas" w:eastAsia="Times New Roman" w:hAnsi="Consolas" w:cs="Times New Roman"/>
+          <w:color w:val="FFFFFF"/>
+          <w:sz w:val="21"/>
+          <w:szCs w:val="21"/>
+          <w:lang w:val="en-US" w:eastAsia="ru-RU"/>
+        </w:rPr>
+        <w:t>:[</w:t>
+      </w:r>
+      <w:proofErr w:type="gramEnd"/>
+      <w:r>
+        <w:rPr>
+          <w:rFonts w:ascii="Consolas" w:eastAsia="Times New Roman" w:hAnsi="Consolas" w:cs="Times New Roman"/>
+          <w:color w:val="FFE083"/>
+          <w:sz w:val="21"/>
+          <w:szCs w:val="21"/>
+          <w:lang w:val="en-US" w:eastAsia="ru-RU"/>
+        </w:rPr>
+        <w:t>"Gemini"</w:t>
+      </w:r>
+      <w:r>
+        <w:rPr>
+          <w:rFonts w:ascii="Consolas" w:eastAsia="Times New Roman" w:hAnsi="Consolas" w:cs="Times New Roman"/>
+          <w:color w:val="FFFFFF"/>
+          <w:sz w:val="21"/>
+          <w:szCs w:val="21"/>
+          <w:lang w:val="en-US" w:eastAsia="ru-RU"/>
+        </w:rPr>
+        <w:t>, </w:t>
+      </w:r>
+      <w:r>
+        <w:rPr>
+          <w:rFonts w:ascii="Consolas" w:eastAsia="Times New Roman" w:hAnsi="Consolas" w:cs="Times New Roman"/>
+          <w:color w:val="FFE083"/>
+          <w:sz w:val="21"/>
+          <w:szCs w:val="21"/>
+          <w:lang w:val="en-US" w:eastAsia="ru-RU"/>
+        </w:rPr>
+        <w:t>"Libra"</w:t>
+      </w:r>
+      <w:r>
+        <w:rPr>
+          <w:rFonts w:ascii="Consolas" w:eastAsia="Times New Roman" w:hAnsi="Consolas" w:cs="Times New Roman"/>
+          <w:color w:val="FFFFFF"/>
+          <w:sz w:val="21"/>
+          <w:szCs w:val="21"/>
+          <w:lang w:val="en-US" w:eastAsia="ru-RU"/>
+        </w:rPr>
+        <w:t>, </w:t>
+      </w:r>
+      <w:r>
+        <w:rPr>
+          <w:rFonts w:ascii="Consolas" w:eastAsia="Times New Roman" w:hAnsi="Consolas" w:cs="Times New Roman"/>
+          <w:color w:val="FFE083"/>
+          <w:sz w:val="21"/>
+          <w:szCs w:val="21"/>
+          <w:lang w:val="en-US" w:eastAsia="ru-RU"/>
+        </w:rPr>
+        <w:t>"Aquarius"</w:t>
+      </w:r>
+      <w:r>
+        <w:rPr>
+          <w:rFonts w:ascii="Consolas" w:eastAsia="Times New Roman" w:hAnsi="Consolas" w:cs="Times New Roman"/>
+          <w:color w:val="FFFFFF"/>
+          <w:sz w:val="21"/>
+          <w:szCs w:val="21"/>
+          <w:lang w:val="en-US" w:eastAsia="ru-RU"/>
+        </w:rPr>
+        <w:t>]}</w:t>
+      </w:r>
+    </w:p>
+    <w:p>
+      <w:pPr>
+        <w:shd w:val="clear" w:color="auto" w:fill="1E1E1E"/>
+        <w:spacing w:after="0" w:line="360" w:lineRule="atLeast"/>
+        <w:rPr>
+          <w:rFonts w:ascii="Consolas" w:eastAsia="Times New Roman" w:hAnsi="Consolas" w:cs="Times New Roman"/>
+          <w:color w:val="FFFFFF"/>
+          <w:sz w:val="21"/>
+          <w:szCs w:val="21"/>
+          <w:lang w:val="en-US" w:eastAsia="ru-RU"/>
+        </w:rPr>
+      </w:pPr>
+    </w:p>
+    <w:p>
+      <w:pPr>
+        <w:shd w:val="clear" w:color="auto" w:fill="1E1E1E"/>
+        <w:spacing w:after="0" w:line="360" w:lineRule="atLeast"/>
+        <w:rPr>
+          <w:rFonts w:ascii="Consolas" w:eastAsia="Times New Roman" w:hAnsi="Consolas" w:cs="Times New Roman"/>
+          <w:color w:val="FFFFFF"/>
+          <w:sz w:val="21"/>
+          <w:szCs w:val="21"/>
+          <w:lang w:val="en-US" w:eastAsia="ru-RU"/>
+        </w:rPr>
+      </w:pPr>
+      <w:proofErr w:type="spellStart"/>
+      <w:r>
+        <w:rPr>
+          <w:rFonts w:ascii="Consolas" w:eastAsia="Times New Roman" w:hAnsi="Consolas" w:cs="Times New Roman"/>
+          <w:color w:val="FF8973"/>
+          <w:sz w:val="21"/>
+          <w:szCs w:val="21"/>
+          <w:lang w:val="en-US" w:eastAsia="ru-RU"/>
+        </w:rPr>
+        <w:t>zodiac_elements</w:t>
+      </w:r>
+      <w:proofErr w:type="spellEnd"/>
+      <w:r>
+        <w:rPr>
+          <w:rFonts w:ascii="Consolas" w:eastAsia="Times New Roman" w:hAnsi="Consolas" w:cs="Times New Roman"/>
+          <w:color w:val="FFFFFF"/>
+          <w:sz w:val="21"/>
+          <w:szCs w:val="21"/>
+          <w:lang w:val="en-US" w:eastAsia="ru-RU"/>
+        </w:rPr>
+        <w:t>[</w:t>
+      </w:r>
+      <w:r>
+        <w:rPr>
+          <w:rFonts w:ascii="Consolas" w:eastAsia="Times New Roman" w:hAnsi="Consolas" w:cs="Times New Roman"/>
+          <w:color w:val="FFE083"/>
+          <w:sz w:val="21"/>
+          <w:szCs w:val="21"/>
+          <w:lang w:val="en-US" w:eastAsia="ru-RU"/>
+        </w:rPr>
+        <w:t>"energy"</w:t>
+      </w:r>
+      <w:r>
+        <w:rPr>
+          <w:rFonts w:ascii="Consolas" w:eastAsia="Times New Roman" w:hAnsi="Consolas" w:cs="Times New Roman"/>
+          <w:color w:val="FFFFFF"/>
+          <w:sz w:val="21"/>
+          <w:szCs w:val="21"/>
+          <w:lang w:val="en-US" w:eastAsia="ru-RU"/>
+        </w:rPr>
+        <w:t>] = </w:t>
+      </w:r>
+      <w:r>
+        <w:rPr>
+          <w:rFonts w:ascii="Consolas" w:eastAsia="Times New Roman" w:hAnsi="Consolas" w:cs="Times New Roman"/>
+          <w:color w:val="FFE083"/>
+          <w:sz w:val="21"/>
+          <w:szCs w:val="21"/>
+          <w:lang w:val="en-US" w:eastAsia="ru-RU"/>
+        </w:rPr>
+        <w:t>"Not a Zodiac element"</w:t>
+      </w:r>
+    </w:p>
+    <w:p>
+      <w:pPr>
+        <w:shd w:val="clear" w:color="auto" w:fill="1E1E1E"/>
+        <w:spacing w:after="0" w:line="360" w:lineRule="atLeast"/>
+        <w:rPr>
+          <w:rFonts w:ascii="Consolas" w:eastAsia="Times New Roman" w:hAnsi="Consolas" w:cs="Times New Roman"/>
+          <w:color w:val="FFFFFF"/>
+          <w:sz w:val="21"/>
+          <w:szCs w:val="21"/>
+          <w:lang w:val="en-US" w:eastAsia="ru-RU"/>
+        </w:rPr>
+      </w:pPr>
+    </w:p>
+    <w:p>
+      <w:pPr>
+        <w:shd w:val="clear" w:color="auto" w:fill="1E1E1E"/>
+        <w:spacing w:after="0" w:line="360" w:lineRule="atLeast"/>
+        <w:rPr>
+          <w:rFonts w:ascii="Consolas" w:eastAsia="Times New Roman" w:hAnsi="Consolas" w:cs="Times New Roman"/>
+          <w:color w:val="FFFFFF"/>
+          <w:sz w:val="21"/>
+          <w:szCs w:val="21"/>
+          <w:lang w:val="en-US" w:eastAsia="ru-RU"/>
+        </w:rPr>
+      </w:pPr>
+      <w:r>
+        <w:rPr>
+          <w:rFonts w:ascii="Consolas" w:eastAsia="Times New Roman" w:hAnsi="Consolas" w:cs="Times New Roman"/>
+          <w:color w:val="B3CCFF"/>
+          <w:sz w:val="21"/>
+          <w:szCs w:val="21"/>
+          <w:lang w:val="en-US" w:eastAsia="ru-RU"/>
+        </w:rPr>
+        <w:t>if</w:t>
+      </w:r>
+      <w:r>
+        <w:rPr>
+          <w:rFonts w:ascii="Consolas" w:eastAsia="Times New Roman" w:hAnsi="Consolas" w:cs="Times New Roman"/>
+          <w:color w:val="FFFFFF"/>
+          <w:sz w:val="21"/>
+          <w:szCs w:val="21"/>
+          <w:lang w:val="en-US" w:eastAsia="ru-RU"/>
+        </w:rPr>
+        <w:t> </w:t>
+      </w:r>
+      <w:r>
+        <w:rPr>
+          <w:rFonts w:ascii="Consolas" w:eastAsia="Times New Roman" w:hAnsi="Consolas" w:cs="Times New Roman"/>
+          <w:color w:val="FFE083"/>
+          <w:sz w:val="21"/>
+          <w:szCs w:val="21"/>
+          <w:lang w:val="en-US" w:eastAsia="ru-RU"/>
+        </w:rPr>
+        <w:t>"energy"</w:t>
+      </w:r>
+      <w:r>
+        <w:rPr>
+          <w:rFonts w:ascii="Consolas" w:eastAsia="Times New Roman" w:hAnsi="Consolas" w:cs="Times New Roman"/>
+          <w:color w:val="FFFFFF"/>
+          <w:sz w:val="21"/>
+          <w:szCs w:val="21"/>
+          <w:lang w:val="en-US" w:eastAsia="ru-RU"/>
+        </w:rPr>
+        <w:t> </w:t>
+      </w:r>
+      <w:r>
+        <w:rPr>
+          <w:rFonts w:ascii="Consolas" w:eastAsia="Times New Roman" w:hAnsi="Consolas" w:cs="Times New Roman"/>
+          <w:color w:val="B3CCFF"/>
+          <w:sz w:val="21"/>
+          <w:szCs w:val="21"/>
+          <w:lang w:val="en-US" w:eastAsia="ru-RU"/>
+        </w:rPr>
+        <w:t>in</w:t>
+      </w:r>
+      <w:r>
+        <w:rPr>
+          <w:rFonts w:ascii="Consolas" w:eastAsia="Times New Roman" w:hAnsi="Consolas" w:cs="Times New Roman"/>
+          <w:color w:val="FFFFFF"/>
+          <w:sz w:val="21"/>
+          <w:szCs w:val="21"/>
+          <w:lang w:val="en-US" w:eastAsia="ru-RU"/>
+        </w:rPr>
+        <w:t> </w:t>
+      </w:r>
+      <w:proofErr w:type="spellStart"/>
+      <w:r>
+        <w:rPr>
+          <w:rFonts w:ascii="Consolas" w:eastAsia="Times New Roman" w:hAnsi="Consolas" w:cs="Times New Roman"/>
+          <w:color w:val="FF8973"/>
+          <w:sz w:val="21"/>
+          <w:szCs w:val="21"/>
+          <w:lang w:val="en-US" w:eastAsia="ru-RU"/>
+        </w:rPr>
+        <w:t>zodiac_elements</w:t>
+      </w:r>
+      <w:proofErr w:type="spellEnd"/>
+      <w:r>
+        <w:rPr>
+          <w:rFonts w:ascii="Consolas" w:eastAsia="Times New Roman" w:hAnsi="Consolas" w:cs="Times New Roman"/>
+          <w:color w:val="FFFFFF"/>
+          <w:sz w:val="21"/>
+          <w:szCs w:val="21"/>
+          <w:lang w:val="en-US" w:eastAsia="ru-RU"/>
+        </w:rPr>
+        <w:t>:</w:t>
+      </w:r>
+    </w:p>
+    <w:p>
+      <w:pPr>
+        <w:shd w:val="clear" w:color="auto" w:fill="1E1E1E"/>
+        <w:spacing w:after="0" w:line="360" w:lineRule="atLeast"/>
+        <w:rPr>
+          <w:rFonts w:ascii="Consolas" w:eastAsia="Times New Roman" w:hAnsi="Consolas" w:cs="Times New Roman"/>
+          <w:color w:val="FFFFFF"/>
+          <w:sz w:val="21"/>
+          <w:szCs w:val="21"/>
+          <w:lang w:val="en-US" w:eastAsia="ru-RU"/>
+        </w:rPr>
+      </w:pPr>
+      <w:r>
+        <w:rPr>
+          <w:rFonts w:ascii="Consolas" w:eastAsia="Times New Roman" w:hAnsi="Consolas" w:cs="Times New Roman"/>
+          <w:color w:val="FFFFFF"/>
+          <w:sz w:val="21"/>
+          <w:szCs w:val="21"/>
+          <w:lang w:val="en-US" w:eastAsia="ru-RU"/>
+        </w:rPr>
+        <w:t>  print(</w:t>
+      </w:r>
+      <w:proofErr w:type="spellStart"/>
+      <w:r>
+        <w:rPr>
+          <w:rFonts w:ascii="Consolas" w:eastAsia="Times New Roman" w:hAnsi="Consolas" w:cs="Times New Roman"/>
+          <w:color w:val="FF8973"/>
+          <w:sz w:val="21"/>
+          <w:szCs w:val="21"/>
+          <w:lang w:val="en-US" w:eastAsia="ru-RU"/>
+        </w:rPr>
+        <w:t>zodiac_elements</w:t>
+      </w:r>
+      <w:proofErr w:type="spellEnd"/>
+      <w:r>
+        <w:rPr>
+          <w:rFonts w:ascii="Consolas" w:eastAsia="Times New Roman" w:hAnsi="Consolas" w:cs="Times New Roman"/>
+          <w:color w:val="FFFFFF"/>
+          <w:sz w:val="21"/>
+          <w:szCs w:val="21"/>
+          <w:lang w:val="en-US" w:eastAsia="ru-RU"/>
+        </w:rPr>
+        <w:t>[</w:t>
+      </w:r>
+      <w:r>
+        <w:rPr>
+          <w:rFonts w:ascii="Consolas" w:eastAsia="Times New Roman" w:hAnsi="Consolas" w:cs="Times New Roman"/>
+          <w:color w:val="FFE083"/>
+          <w:sz w:val="21"/>
+          <w:szCs w:val="21"/>
+          <w:lang w:val="en-US" w:eastAsia="ru-RU"/>
+        </w:rPr>
+        <w:t>"energy"</w:t>
+      </w:r>
+      <w:r>
+        <w:rPr>
+          <w:rFonts w:ascii="Consolas" w:eastAsia="Times New Roman" w:hAnsi="Consolas" w:cs="Times New Roman"/>
+          <w:color w:val="FFFFFF"/>
+          <w:sz w:val="21"/>
+          <w:szCs w:val="21"/>
+          <w:lang w:val="en-US" w:eastAsia="ru-RU"/>
+        </w:rPr>
+        <w:t>])</w:t>
+      </w:r>
+    </w:p>
+    <w:p>
+      <w:pPr>
+        <w:shd w:val="clear" w:color="auto" w:fill="1E1E1E"/>
+        <w:spacing w:after="0" w:line="360" w:lineRule="atLeast"/>
+        <w:rPr>
+          <w:rFonts w:ascii="Consolas" w:eastAsia="Times New Roman" w:hAnsi="Consolas" w:cs="Times New Roman"/>
+          <w:color w:val="FFFFFF"/>
+          <w:sz w:val="21"/>
+          <w:szCs w:val="21"/>
+          <w:lang w:val="en-US" w:eastAsia="ru-RU"/>
+        </w:rPr>
+      </w:pPr>
+    </w:p>
+    <w:p>
+      <w:pPr>
+        <w:shd w:val="clear" w:color="auto" w:fill="1E1E1E"/>
+        <w:spacing w:after="0" w:line="360" w:lineRule="atLeast"/>
+        <w:rPr>
+          <w:rFonts w:ascii="Consolas" w:eastAsia="Times New Roman" w:hAnsi="Consolas" w:cs="Times New Roman"/>
+          <w:color w:val="FFFFFF"/>
+          <w:sz w:val="21"/>
+          <w:szCs w:val="21"/>
+          <w:lang w:val="en-US" w:eastAsia="ru-RU"/>
+        </w:rPr>
+      </w:pPr>
+      <w:r>
+        <w:rPr>
+          <w:rFonts w:ascii="Consolas" w:eastAsia="Times New Roman" w:hAnsi="Consolas" w:cs="Times New Roman"/>
+          <w:color w:val="FFFFFF"/>
+          <w:sz w:val="21"/>
+          <w:szCs w:val="21"/>
+          <w:lang w:val="en-US" w:eastAsia="ru-RU"/>
+        </w:rPr>
+        <w:t>print(</w:t>
+      </w:r>
+      <w:proofErr w:type="spellStart"/>
+      <w:r>
+        <w:rPr>
+          <w:rFonts w:ascii="Consolas" w:eastAsia="Times New Roman" w:hAnsi="Consolas" w:cs="Times New Roman"/>
+          <w:color w:val="FF8973"/>
+          <w:sz w:val="21"/>
+          <w:szCs w:val="21"/>
+          <w:lang w:val="en-US" w:eastAsia="ru-RU"/>
+        </w:rPr>
+        <w:t>zodiac_elements</w:t>
+      </w:r>
+      <w:proofErr w:type="spellEnd"/>
+      <w:r>
+        <w:rPr>
+          <w:rFonts w:ascii="Consolas" w:eastAsia="Times New Roman" w:hAnsi="Consolas" w:cs="Times New Roman"/>
+          <w:color w:val="FFFFFF"/>
+          <w:sz w:val="21"/>
+          <w:szCs w:val="21"/>
+          <w:lang w:val="en-US" w:eastAsia="ru-RU"/>
+        </w:rPr>
+        <w:t>)</w:t>
+      </w:r>
+    </w:p>
+    <w:p>
+      <w:pPr>
+        <w:jc w:val="both"/>
+        <w:rPr>
+          <w:b/>
+          <w:bCs/>
+          <w:lang w:val="en-US"/>
+        </w:rPr>
+      </w:pPr>
+    </w:p>
+    <w:p>
+      <w:pPr>
+        <w:jc w:val="center"/>
+        <w:rPr>
+          <w:b/>
+          <w:bCs/>
+          <w:lang w:val="en-US"/>
+        </w:rPr>
+      </w:pPr>
+      <w:r>
+        <w:rPr>
+          <w:b/>
+          <w:bCs/>
+          <w:noProof/>
+          <w:lang w:val="en-US"/>
+        </w:rPr>
+        <w:drawing>
+          <wp:inline distT="0" distB="0" distL="0" distR="0" wp14:anchorId="044AE799" wp14:editId="51A63B2C">
+            <wp:extent cx="4556760" cy="1470660"/>
+            <wp:effectExtent l="0" t="0" r="0" b="0"/>
+            <wp:docPr id="2" name="Рисунок 2"/>
+            <wp:cNvGraphicFramePr>
+              <a:graphicFrameLocks xmlns:a="http://schemas.openxmlformats.org/drawingml/2006/main" noChangeAspect="1"/>
+            </wp:cNvGraphicFramePr>
+            <a:graphic xmlns:a="http://schemas.openxmlformats.org/drawingml/2006/main">
+              <a:graphicData uri="http://schemas.openxmlformats.org/drawingml/2006/picture">
+                <pic:pic xmlns:pic="http://schemas.openxmlformats.org/drawingml/2006/picture">
+                  <pic:nvPicPr>
+                    <pic:cNvPr id="0" name="Picture 2"/>
+                    <pic:cNvPicPr>
+                      <a:picLocks noChangeAspect="1" noChangeArrowheads="1"/>
+                    </pic:cNvPicPr>
+                  </pic:nvPicPr>
+                  <pic:blipFill>
+                    <a:blip r:embed="rId6">
+                      <a:extLst>
+                        <a:ext uri="{28A0092B-C50C-407E-A947-70E740481C1C}">
+                          <a14:useLocalDpi xmlns:a14="http://schemas.microsoft.com/office/drawing/2010/main" val="0"/>
+                        </a:ext>
+                      </a:extLst>
+                    </a:blip>
+                    <a:srcRect/>
+                    <a:stretch>
+                      <a:fillRect/>
+                    </a:stretch>
+                  </pic:blipFill>
+                  <pic:spPr bwMode="auto">
+                    <a:xfrm>
+                      <a:off x="0" y="0"/>
+                      <a:ext cx="4556760" cy="1470660"/>
+                    </a:xfrm>
+                    <a:prstGeom prst="rect">
+                      <a:avLst/>
+                    </a:prstGeom>
+                    <a:noFill/>
+                    <a:ln>
+                      <a:noFill/>
+                    </a:ln>
+                  </pic:spPr>
+                </pic:pic>
+              </a:graphicData>
+            </a:graphic>
+          </wp:inline>
+        </w:drawing>
+      </w:r>
+    </w:p>
+    <w:p>
+      <w:pPr>
+        <w:pBdr>
+          <w:bottom w:val="single" w:sz="12" w:space="1" w:color="auto"/>
+        </w:pBdr>
+        <w:jc w:val="center"/>
+        <w:rPr>
+          <w:b/>
+          <w:bCs/>
+          <w:lang w:val="en-US"/>
+        </w:rPr>
+      </w:pPr>
+    </w:p>
+    <w:p>
+      <w:pPr>
+        <w:jc w:val="both"/>
+        <w:rPr>
+          <w:b/>
+          <w:bCs/>
           <w:lang w:val="en-US"/>
         </w:rPr>
       </w:pPr>
@@ -1213,6 +4495,26 @@
     <w:name w:val="Normal"/>
     <w:qFormat/>
   </w:style>
+  <w:style w:type="paragraph" w:styleId="3">
+    <w:name w:val="heading 3"/>
+    <w:basedOn w:val="a"/>
+    <w:link w:val="30"/>
+    <w:uiPriority w:val="9"/>
+    <w:qFormat/>
+    <w:rsid w:val="00793091"/>
+    <w:pPr>
+      <w:spacing w:before="100" w:beforeAutospacing="1" w:after="100" w:afterAutospacing="1" w:line="240" w:lineRule="auto"/>
+      <w:outlineLvl w:val="2"/>
+    </w:pPr>
+    <w:rPr>
+      <w:rFonts w:ascii="Times New Roman" w:eastAsia="Times New Roman" w:hAnsi="Times New Roman" w:cs="Times New Roman"/>
+      <w:b/>
+      <w:bCs/>
+      <w:sz w:val="27"/>
+      <w:szCs w:val="27"/>
+      <w:lang w:eastAsia="ru-RU"/>
+    </w:rPr>
+  </w:style>
   <w:style w:type="character" w:default="1" w:styleId="a0">
     <w:name w:val="Default Paragraph Font"/>
     <w:uiPriority w:val="1"/>
@@ -1287,6 +4589,89 @@
     <w:name w:val="mtk8"/>
     <w:basedOn w:val="a0"/>
     <w:rsid w:val="0038743F"/>
+  </w:style>
+  <w:style w:type="character" w:customStyle="1" w:styleId="30">
+    <w:name w:val="Заголовок 3 Знак"/>
+    <w:basedOn w:val="a0"/>
+    <w:link w:val="3"/>
+    <w:uiPriority w:val="9"/>
+    <w:rsid w:val="00793091"/>
+    <w:rPr>
+      <w:rFonts w:ascii="Times New Roman" w:eastAsia="Times New Roman" w:hAnsi="Times New Roman" w:cs="Times New Roman"/>
+      <w:b/>
+      <w:bCs/>
+      <w:sz w:val="27"/>
+      <w:szCs w:val="27"/>
+      <w:lang w:eastAsia="ru-RU"/>
+    </w:rPr>
+  </w:style>
+  <w:style w:type="paragraph" w:styleId="HTML">
+    <w:name w:val="HTML Preformatted"/>
+    <w:basedOn w:val="a"/>
+    <w:link w:val="HTML0"/>
+    <w:uiPriority w:val="99"/>
+    <w:semiHidden/>
+    <w:unhideWhenUsed/>
+    <w:rsid w:val="00793091"/>
+    <w:pPr>
+      <w:tabs>
+        <w:tab w:val="left" w:pos="916"/>
+        <w:tab w:val="left" w:pos="1832"/>
+        <w:tab w:val="left" w:pos="2748"/>
+        <w:tab w:val="left" w:pos="3664"/>
+        <w:tab w:val="left" w:pos="4580"/>
+        <w:tab w:val="left" w:pos="5496"/>
+        <w:tab w:val="left" w:pos="6412"/>
+        <w:tab w:val="left" w:pos="7328"/>
+        <w:tab w:val="left" w:pos="8244"/>
+        <w:tab w:val="left" w:pos="9160"/>
+        <w:tab w:val="left" w:pos="10076"/>
+        <w:tab w:val="left" w:pos="10992"/>
+        <w:tab w:val="left" w:pos="11908"/>
+        <w:tab w:val="left" w:pos="12824"/>
+        <w:tab w:val="left" w:pos="13740"/>
+        <w:tab w:val="left" w:pos="14656"/>
+      </w:tabs>
+      <w:spacing w:after="0" w:line="240" w:lineRule="auto"/>
+    </w:pPr>
+    <w:rPr>
+      <w:rFonts w:ascii="Courier New" w:eastAsia="Times New Roman" w:hAnsi="Courier New" w:cs="Courier New"/>
+      <w:sz w:val="20"/>
+      <w:szCs w:val="20"/>
+      <w:lang w:eastAsia="ru-RU"/>
+    </w:rPr>
+  </w:style>
+  <w:style w:type="character" w:customStyle="1" w:styleId="HTML0">
+    <w:name w:val="Стандартный HTML Знак"/>
+    <w:basedOn w:val="a0"/>
+    <w:link w:val="HTML"/>
+    <w:uiPriority w:val="99"/>
+    <w:semiHidden/>
+    <w:rsid w:val="00793091"/>
+    <w:rPr>
+      <w:rFonts w:ascii="Courier New" w:eastAsia="Times New Roman" w:hAnsi="Courier New" w:cs="Courier New"/>
+      <w:sz w:val="20"/>
+      <w:szCs w:val="20"/>
+      <w:lang w:eastAsia="ru-RU"/>
+    </w:rPr>
+  </w:style>
+  <w:style w:type="character" w:styleId="HTML1">
+    <w:name w:val="HTML Code"/>
+    <w:basedOn w:val="a0"/>
+    <w:uiPriority w:val="99"/>
+    <w:semiHidden/>
+    <w:unhideWhenUsed/>
+    <w:rsid w:val="00793091"/>
+    <w:rPr>
+      <w:rFonts w:ascii="Courier New" w:eastAsia="Times New Roman" w:hAnsi="Courier New" w:cs="Courier New"/>
+      <w:sz w:val="20"/>
+      <w:szCs w:val="20"/>
+    </w:rPr>
+  </w:style>
+  <w:style w:type="character" w:customStyle="1" w:styleId="mtk12">
+    <w:name w:val="mtk12"/>
+    <w:basedOn w:val="a0"/>
+    <w:rsid w:val="00E30C33"/>
   </w:style>
 </w:styles>
 </file>

</xml_diff>

<commit_message>
adding Try Except To Get A Key
</commit_message>
<xml_diff>
--- a/USING DICTIONARIES.docx
+++ b/USING DICTIONARIES.docx
@@ -3890,6 +3890,1308 @@
                     <a:xfrm>
                       <a:off x="0" y="0"/>
                       <a:ext cx="4556760" cy="1470660"/>
+                    </a:xfrm>
+                    <a:prstGeom prst="rect">
+                      <a:avLst/>
+                    </a:prstGeom>
+                    <a:noFill/>
+                    <a:ln>
+                      <a:noFill/>
+                    </a:ln>
+                  </pic:spPr>
+                </pic:pic>
+              </a:graphicData>
+            </a:graphic>
+          </wp:inline>
+        </w:drawing>
+      </w:r>
+    </w:p>
+    <w:p>
+      <w:pPr>
+        <w:pBdr>
+          <w:bottom w:val="single" w:sz="12" w:space="1" w:color="auto"/>
+        </w:pBdr>
+        <w:jc w:val="center"/>
+        <w:rPr>
+          <w:b/>
+          <w:bCs/>
+          <w:lang w:val="en-US"/>
+        </w:rPr>
+      </w:pPr>
+    </w:p>
+    <w:p>
+      <w:pPr>
+        <w:spacing w:after="0" w:line="240" w:lineRule="auto"/>
+        <w:rPr>
+          <w:rFonts w:ascii="Segoe UI" w:eastAsia="Times New Roman" w:hAnsi="Segoe UI" w:cs="Segoe UI"/>
+          <w:color w:val="10162F"/>
+          <w:sz w:val="27"/>
+          <w:szCs w:val="27"/>
+          <w:lang w:val="en-US" w:eastAsia="ru-RU"/>
+        </w:rPr>
+      </w:pPr>
+      <w:r>
+        <w:rPr>
+          <w:rFonts w:ascii="Segoe UI" w:eastAsia="Times New Roman" w:hAnsi="Segoe UI" w:cs="Segoe UI"/>
+          <w:b/>
+          <w:bCs/>
+          <w:color w:val="10162F"/>
+          <w:sz w:val="27"/>
+          <w:szCs w:val="27"/>
+          <w:lang w:val="en-US" w:eastAsia="ru-RU"/>
+        </w:rPr>
+        <w:t>Try/Except to Get a Key</w:t>
+      </w:r>
+    </w:p>
+    <w:p>
+      <w:pPr>
+        <w:spacing w:after="100" w:afterAutospacing="1" w:line="240" w:lineRule="auto"/>
+        <w:rPr>
+          <w:rFonts w:ascii="Segoe UI" w:eastAsia="Times New Roman" w:hAnsi="Segoe UI" w:cs="Segoe UI"/>
+          <w:color w:val="10162F"/>
+          <w:sz w:val="27"/>
+          <w:szCs w:val="27"/>
+          <w:lang w:val="en-US" w:eastAsia="ru-RU"/>
+        </w:rPr>
+      </w:pPr>
+      <w:r>
+        <w:rPr>
+          <w:rFonts w:ascii="Segoe UI" w:eastAsia="Times New Roman" w:hAnsi="Segoe UI" w:cs="Segoe UI"/>
+          <w:color w:val="10162F"/>
+          <w:sz w:val="27"/>
+          <w:szCs w:val="27"/>
+          <w:lang w:val="en-US" w:eastAsia="ru-RU"/>
+        </w:rPr>
+        <w:t>We saw that we can avoid </w:t>
+      </w:r>
+      <w:proofErr w:type="spellStart"/>
+      <w:r>
+        <w:rPr>
+          <w:rFonts w:ascii="Ubuntu Mono" w:eastAsia="Times New Roman" w:hAnsi="Ubuntu Mono" w:cs="Courier New"/>
+          <w:color w:val="15141F"/>
+          <w:shd w:val="clear" w:color="auto" w:fill="EAE9ED"/>
+          <w:lang w:val="en-US" w:eastAsia="ru-RU"/>
+        </w:rPr>
+        <w:t>KeyError</w:t>
+      </w:r>
+      <w:r>
+        <w:rPr>
+          <w:rFonts w:ascii="Segoe UI" w:eastAsia="Times New Roman" w:hAnsi="Segoe UI" w:cs="Segoe UI"/>
+          <w:color w:val="10162F"/>
+          <w:sz w:val="27"/>
+          <w:szCs w:val="27"/>
+          <w:lang w:val="en-US" w:eastAsia="ru-RU"/>
+        </w:rPr>
+        <w:t>s</w:t>
+      </w:r>
+      <w:proofErr w:type="spellEnd"/>
+      <w:r>
+        <w:rPr>
+          <w:rFonts w:ascii="Segoe UI" w:eastAsia="Times New Roman" w:hAnsi="Segoe UI" w:cs="Segoe UI"/>
+          <w:color w:val="10162F"/>
+          <w:sz w:val="27"/>
+          <w:szCs w:val="27"/>
+          <w:lang w:val="en-US" w:eastAsia="ru-RU"/>
+        </w:rPr>
+        <w:t xml:space="preserve"> by checking if a key is in a dictionary first. Another method we could use is a </w:t>
+      </w:r>
+      <w:r>
+        <w:rPr>
+          <w:rFonts w:ascii="Ubuntu Mono" w:eastAsia="Times New Roman" w:hAnsi="Ubuntu Mono" w:cs="Courier New"/>
+          <w:color w:val="15141F"/>
+          <w:shd w:val="clear" w:color="auto" w:fill="EAE9ED"/>
+          <w:lang w:val="en-US" w:eastAsia="ru-RU"/>
+        </w:rPr>
+        <w:t>try/except</w:t>
+      </w:r>
+      <w:r>
+        <w:rPr>
+          <w:rFonts w:ascii="Segoe UI" w:eastAsia="Times New Roman" w:hAnsi="Segoe UI" w:cs="Segoe UI"/>
+          <w:color w:val="10162F"/>
+          <w:sz w:val="27"/>
+          <w:szCs w:val="27"/>
+          <w:lang w:val="en-US" w:eastAsia="ru-RU"/>
+        </w:rPr>
+        <w:t>:</w:t>
+      </w:r>
+    </w:p>
+    <w:p>
+      <w:pPr>
+        <w:shd w:val="clear" w:color="auto" w:fill="211E2F"/>
+        <w:tabs>
+          <w:tab w:val="left" w:pos="916"/>
+          <w:tab w:val="left" w:pos="1832"/>
+          <w:tab w:val="left" w:pos="2748"/>
+          <w:tab w:val="left" w:pos="3664"/>
+          <w:tab w:val="left" w:pos="4580"/>
+          <w:tab w:val="left" w:pos="5496"/>
+          <w:tab w:val="left" w:pos="6412"/>
+          <w:tab w:val="left" w:pos="7328"/>
+          <w:tab w:val="left" w:pos="8244"/>
+          <w:tab w:val="left" w:pos="9160"/>
+          <w:tab w:val="left" w:pos="10076"/>
+          <w:tab w:val="left" w:pos="10992"/>
+          <w:tab w:val="left" w:pos="11908"/>
+          <w:tab w:val="left" w:pos="12824"/>
+          <w:tab w:val="left" w:pos="13740"/>
+          <w:tab w:val="left" w:pos="14656"/>
+        </w:tabs>
+        <w:spacing w:after="0" w:line="240" w:lineRule="auto"/>
+        <w:rPr>
+          <w:rFonts w:ascii="Ubuntu Mono" w:eastAsia="Times New Roman" w:hAnsi="Ubuntu Mono" w:cs="Courier New"/>
+          <w:color w:val="939598"/>
+          <w:sz w:val="27"/>
+          <w:szCs w:val="27"/>
+          <w:lang w:val="en-US" w:eastAsia="ru-RU"/>
+        </w:rPr>
+      </w:pPr>
+      <w:proofErr w:type="spellStart"/>
+      <w:r>
+        <w:rPr>
+          <w:rFonts w:ascii="Ubuntu Mono" w:eastAsia="Times New Roman" w:hAnsi="Ubuntu Mono" w:cs="Courier New"/>
+          <w:color w:val="FF8973"/>
+          <w:sz w:val="27"/>
+          <w:szCs w:val="27"/>
+          <w:lang w:val="en-US" w:eastAsia="ru-RU"/>
+        </w:rPr>
+        <w:t>key_to_check</w:t>
+      </w:r>
+      <w:proofErr w:type="spellEnd"/>
+      <w:r>
+        <w:rPr>
+          <w:rFonts w:ascii="Ubuntu Mono" w:eastAsia="Times New Roman" w:hAnsi="Ubuntu Mono" w:cs="Courier New"/>
+          <w:color w:val="FFFFFF"/>
+          <w:sz w:val="27"/>
+          <w:szCs w:val="27"/>
+          <w:lang w:val="en-US" w:eastAsia="ru-RU"/>
+        </w:rPr>
+        <w:t> = </w:t>
+      </w:r>
+      <w:r>
+        <w:rPr>
+          <w:rFonts w:ascii="Ubuntu Mono" w:eastAsia="Times New Roman" w:hAnsi="Ubuntu Mono" w:cs="Courier New"/>
+          <w:color w:val="FFE083"/>
+          <w:sz w:val="27"/>
+          <w:szCs w:val="27"/>
+          <w:lang w:val="en-US" w:eastAsia="ru-RU"/>
+        </w:rPr>
+        <w:t>"Landmark 81"</w:t>
+      </w:r>
+      <w:r>
+        <w:rPr>
+          <w:rFonts w:ascii="Ubuntu Mono" w:eastAsia="Times New Roman" w:hAnsi="Ubuntu Mono" w:cs="Courier New"/>
+          <w:color w:val="939598"/>
+          <w:sz w:val="27"/>
+          <w:szCs w:val="27"/>
+          <w:lang w:val="en-US" w:eastAsia="ru-RU"/>
+        </w:rPr>
+        <w:br/>
+      </w:r>
+      <w:r>
+        <w:rPr>
+          <w:rFonts w:ascii="Ubuntu Mono" w:eastAsia="Times New Roman" w:hAnsi="Ubuntu Mono" w:cs="Courier New"/>
+          <w:color w:val="B3CCFF"/>
+          <w:sz w:val="27"/>
+          <w:szCs w:val="27"/>
+          <w:lang w:val="en-US" w:eastAsia="ru-RU"/>
+        </w:rPr>
+        <w:t>try</w:t>
+      </w:r>
+      <w:r>
+        <w:rPr>
+          <w:rFonts w:ascii="Ubuntu Mono" w:eastAsia="Times New Roman" w:hAnsi="Ubuntu Mono" w:cs="Courier New"/>
+          <w:color w:val="FFFFFF"/>
+          <w:sz w:val="27"/>
+          <w:szCs w:val="27"/>
+          <w:lang w:val="en-US" w:eastAsia="ru-RU"/>
+        </w:rPr>
+        <w:t>:</w:t>
+      </w:r>
+      <w:r>
+        <w:rPr>
+          <w:rFonts w:ascii="Ubuntu Mono" w:eastAsia="Times New Roman" w:hAnsi="Ubuntu Mono" w:cs="Courier New"/>
+          <w:color w:val="939598"/>
+          <w:sz w:val="27"/>
+          <w:szCs w:val="27"/>
+          <w:lang w:val="en-US" w:eastAsia="ru-RU"/>
+        </w:rPr>
+        <w:br/>
+      </w:r>
+      <w:r>
+        <w:rPr>
+          <w:rFonts w:ascii="Ubuntu Mono" w:eastAsia="Times New Roman" w:hAnsi="Ubuntu Mono" w:cs="Courier New"/>
+          <w:color w:val="FFFFFF"/>
+          <w:sz w:val="27"/>
+          <w:szCs w:val="27"/>
+          <w:lang w:val="en-US" w:eastAsia="ru-RU"/>
+        </w:rPr>
+        <w:t>  print(</w:t>
+      </w:r>
+      <w:proofErr w:type="spellStart"/>
+      <w:r>
+        <w:rPr>
+          <w:rFonts w:ascii="Ubuntu Mono" w:eastAsia="Times New Roman" w:hAnsi="Ubuntu Mono" w:cs="Courier New"/>
+          <w:color w:val="FF8973"/>
+          <w:sz w:val="27"/>
+          <w:szCs w:val="27"/>
+          <w:lang w:val="en-US" w:eastAsia="ru-RU"/>
+        </w:rPr>
+        <w:t>building_heights</w:t>
+      </w:r>
+      <w:proofErr w:type="spellEnd"/>
+      <w:r>
+        <w:rPr>
+          <w:rFonts w:ascii="Ubuntu Mono" w:eastAsia="Times New Roman" w:hAnsi="Ubuntu Mono" w:cs="Courier New"/>
+          <w:color w:val="FFFFFF"/>
+          <w:sz w:val="27"/>
+          <w:szCs w:val="27"/>
+          <w:lang w:val="en-US" w:eastAsia="ru-RU"/>
+        </w:rPr>
+        <w:t>[</w:t>
+      </w:r>
+      <w:proofErr w:type="spellStart"/>
+      <w:r>
+        <w:rPr>
+          <w:rFonts w:ascii="Ubuntu Mono" w:eastAsia="Times New Roman" w:hAnsi="Ubuntu Mono" w:cs="Courier New"/>
+          <w:color w:val="FF8973"/>
+          <w:sz w:val="27"/>
+          <w:szCs w:val="27"/>
+          <w:lang w:val="en-US" w:eastAsia="ru-RU"/>
+        </w:rPr>
+        <w:t>key_to_check</w:t>
+      </w:r>
+      <w:proofErr w:type="spellEnd"/>
+      <w:r>
+        <w:rPr>
+          <w:rFonts w:ascii="Ubuntu Mono" w:eastAsia="Times New Roman" w:hAnsi="Ubuntu Mono" w:cs="Courier New"/>
+          <w:color w:val="FFFFFF"/>
+          <w:sz w:val="27"/>
+          <w:szCs w:val="27"/>
+          <w:lang w:val="en-US" w:eastAsia="ru-RU"/>
+        </w:rPr>
+        <w:t>])</w:t>
+      </w:r>
+      <w:r>
+        <w:rPr>
+          <w:rFonts w:ascii="Ubuntu Mono" w:eastAsia="Times New Roman" w:hAnsi="Ubuntu Mono" w:cs="Courier New"/>
+          <w:color w:val="939598"/>
+          <w:sz w:val="27"/>
+          <w:szCs w:val="27"/>
+          <w:lang w:val="en-US" w:eastAsia="ru-RU"/>
+        </w:rPr>
+        <w:br/>
+      </w:r>
+      <w:r>
+        <w:rPr>
+          <w:rFonts w:ascii="Ubuntu Mono" w:eastAsia="Times New Roman" w:hAnsi="Ubuntu Mono" w:cs="Courier New"/>
+          <w:color w:val="B3CCFF"/>
+          <w:sz w:val="27"/>
+          <w:szCs w:val="27"/>
+          <w:lang w:val="en-US" w:eastAsia="ru-RU"/>
+        </w:rPr>
+        <w:t>except</w:t>
+      </w:r>
+      <w:r>
+        <w:rPr>
+          <w:rFonts w:ascii="Ubuntu Mono" w:eastAsia="Times New Roman" w:hAnsi="Ubuntu Mono" w:cs="Courier New"/>
+          <w:color w:val="FFFFFF"/>
+          <w:sz w:val="27"/>
+          <w:szCs w:val="27"/>
+          <w:lang w:val="en-US" w:eastAsia="ru-RU"/>
+        </w:rPr>
+        <w:t> </w:t>
+      </w:r>
+      <w:proofErr w:type="spellStart"/>
+      <w:r>
+        <w:rPr>
+          <w:rFonts w:ascii="Ubuntu Mono" w:eastAsia="Times New Roman" w:hAnsi="Ubuntu Mono" w:cs="Courier New"/>
+          <w:color w:val="FF8973"/>
+          <w:sz w:val="27"/>
+          <w:szCs w:val="27"/>
+          <w:lang w:val="en-US" w:eastAsia="ru-RU"/>
+        </w:rPr>
+        <w:t>KeyError</w:t>
+      </w:r>
+      <w:proofErr w:type="spellEnd"/>
+      <w:r>
+        <w:rPr>
+          <w:rFonts w:ascii="Ubuntu Mono" w:eastAsia="Times New Roman" w:hAnsi="Ubuntu Mono" w:cs="Courier New"/>
+          <w:color w:val="FFFFFF"/>
+          <w:sz w:val="27"/>
+          <w:szCs w:val="27"/>
+          <w:lang w:val="en-US" w:eastAsia="ru-RU"/>
+        </w:rPr>
+        <w:t>:</w:t>
+      </w:r>
+      <w:r>
+        <w:rPr>
+          <w:rFonts w:ascii="Ubuntu Mono" w:eastAsia="Times New Roman" w:hAnsi="Ubuntu Mono" w:cs="Courier New"/>
+          <w:color w:val="939598"/>
+          <w:sz w:val="27"/>
+          <w:szCs w:val="27"/>
+          <w:lang w:val="en-US" w:eastAsia="ru-RU"/>
+        </w:rPr>
+        <w:br/>
+      </w:r>
+      <w:r>
+        <w:rPr>
+          <w:rFonts w:ascii="Ubuntu Mono" w:eastAsia="Times New Roman" w:hAnsi="Ubuntu Mono" w:cs="Courier New"/>
+          <w:color w:val="FFFFFF"/>
+          <w:sz w:val="27"/>
+          <w:szCs w:val="27"/>
+          <w:lang w:val="en-US" w:eastAsia="ru-RU"/>
+        </w:rPr>
+        <w:t>  print(</w:t>
+      </w:r>
+      <w:r>
+        <w:rPr>
+          <w:rFonts w:ascii="Ubuntu Mono" w:eastAsia="Times New Roman" w:hAnsi="Ubuntu Mono" w:cs="Courier New"/>
+          <w:color w:val="FFE083"/>
+          <w:sz w:val="27"/>
+          <w:szCs w:val="27"/>
+          <w:lang w:val="en-US" w:eastAsia="ru-RU"/>
+        </w:rPr>
+        <w:t>"That key doesn't exist!"</w:t>
+      </w:r>
+      <w:r>
+        <w:rPr>
+          <w:rFonts w:ascii="Ubuntu Mono" w:eastAsia="Times New Roman" w:hAnsi="Ubuntu Mono" w:cs="Courier New"/>
+          <w:color w:val="FFFFFF"/>
+          <w:sz w:val="27"/>
+          <w:szCs w:val="27"/>
+          <w:lang w:val="en-US" w:eastAsia="ru-RU"/>
+        </w:rPr>
+        <w:t>)</w:t>
+      </w:r>
+      <w:r>
+        <w:rPr>
+          <w:rFonts w:ascii="Ubuntu Mono" w:eastAsia="Times New Roman" w:hAnsi="Ubuntu Mono" w:cs="Courier New"/>
+          <w:color w:val="939598"/>
+          <w:sz w:val="27"/>
+          <w:szCs w:val="27"/>
+          <w:lang w:val="en-US" w:eastAsia="ru-RU"/>
+        </w:rPr>
+        <w:br/>
+      </w:r>
+    </w:p>
+    <w:p>
+      <w:pPr>
+        <w:spacing w:after="0" w:line="240" w:lineRule="auto"/>
+        <w:rPr>
+          <w:rFonts w:ascii="Segoe UI" w:eastAsia="Times New Roman" w:hAnsi="Segoe UI" w:cs="Segoe UI"/>
+          <w:color w:val="10162F"/>
+          <w:sz w:val="27"/>
+          <w:szCs w:val="27"/>
+          <w:lang w:val="en-US" w:eastAsia="ru-RU"/>
+        </w:rPr>
+      </w:pPr>
+      <w:r>
+        <w:rPr>
+          <w:rFonts w:ascii="Segoe UI" w:eastAsia="Times New Roman" w:hAnsi="Segoe UI" w:cs="Segoe UI"/>
+          <w:color w:val="10162F"/>
+          <w:sz w:val="27"/>
+          <w:szCs w:val="27"/>
+          <w:lang w:val="en-US" w:eastAsia="ru-RU"/>
+        </w:rPr>
+        <w:t>When we try to access a key that doesn’t exist, the program will go into the </w:t>
+      </w:r>
+      <w:r>
+        <w:rPr>
+          <w:rFonts w:ascii="Ubuntu Mono" w:eastAsia="Times New Roman" w:hAnsi="Ubuntu Mono" w:cs="Courier New"/>
+          <w:color w:val="15141F"/>
+          <w:shd w:val="clear" w:color="auto" w:fill="EAE9ED"/>
+          <w:lang w:val="en-US" w:eastAsia="ru-RU"/>
+        </w:rPr>
+        <w:t>except</w:t>
+      </w:r>
+      <w:r>
+        <w:rPr>
+          <w:rFonts w:ascii="Segoe UI" w:eastAsia="Times New Roman" w:hAnsi="Segoe UI" w:cs="Segoe UI"/>
+          <w:color w:val="10162F"/>
+          <w:sz w:val="27"/>
+          <w:szCs w:val="27"/>
+          <w:lang w:val="en-US" w:eastAsia="ru-RU"/>
+        </w:rPr>
+        <w:t> block and print </w:t>
+      </w:r>
+      <w:r>
+        <w:rPr>
+          <w:rFonts w:ascii="Ubuntu Mono" w:eastAsia="Times New Roman" w:hAnsi="Ubuntu Mono" w:cs="Courier New"/>
+          <w:color w:val="15141F"/>
+          <w:shd w:val="clear" w:color="auto" w:fill="EAE9ED"/>
+          <w:lang w:val="en-US" w:eastAsia="ru-RU"/>
+        </w:rPr>
+        <w:t>"That key doesn't exist!"</w:t>
+      </w:r>
+      <w:r>
+        <w:rPr>
+          <w:rFonts w:ascii="Segoe UI" w:eastAsia="Times New Roman" w:hAnsi="Segoe UI" w:cs="Segoe UI"/>
+          <w:color w:val="10162F"/>
+          <w:sz w:val="27"/>
+          <w:szCs w:val="27"/>
+          <w:lang w:val="en-US" w:eastAsia="ru-RU"/>
+        </w:rPr>
+        <w:t>.</w:t>
+      </w:r>
+    </w:p>
+    <w:p>
+      <w:pPr>
+        <w:spacing w:before="100" w:beforeAutospacing="1" w:after="100" w:afterAutospacing="1" w:line="240" w:lineRule="auto"/>
+        <w:outlineLvl w:val="2"/>
+        <w:rPr>
+          <w:rFonts w:ascii="Segoe UI" w:eastAsia="Times New Roman" w:hAnsi="Segoe UI" w:cs="Segoe UI"/>
+          <w:b/>
+          <w:bCs/>
+          <w:color w:val="10162F"/>
+          <w:sz w:val="27"/>
+          <w:szCs w:val="27"/>
+          <w:lang w:val="en-US" w:eastAsia="ru-RU"/>
+        </w:rPr>
+      </w:pPr>
+      <w:r>
+        <w:rPr>
+          <w:rFonts w:ascii="Segoe UI" w:eastAsia="Times New Roman" w:hAnsi="Segoe UI" w:cs="Segoe UI"/>
+          <w:b/>
+          <w:bCs/>
+          <w:color w:val="10162F"/>
+          <w:sz w:val="27"/>
+          <w:szCs w:val="27"/>
+          <w:lang w:val="en-US" w:eastAsia="ru-RU"/>
+        </w:rPr>
+        <w:t>Instructions</w:t>
+      </w:r>
+    </w:p>
+    <w:p>
+      <w:pPr>
+        <w:spacing w:after="0" w:line="240" w:lineRule="auto"/>
+        <w:rPr>
+          <w:rFonts w:ascii="Segoe UI" w:eastAsia="Times New Roman" w:hAnsi="Segoe UI" w:cs="Segoe UI"/>
+          <w:color w:val="10162F"/>
+          <w:sz w:val="27"/>
+          <w:szCs w:val="27"/>
+          <w:lang w:val="en-US" w:eastAsia="ru-RU"/>
+        </w:rPr>
+      </w:pPr>
+      <w:r>
+        <w:rPr>
+          <w:rFonts w:ascii="Segoe UI" w:eastAsia="Times New Roman" w:hAnsi="Segoe UI" w:cs="Segoe UI"/>
+          <w:b/>
+          <w:bCs/>
+          <w:color w:val="10162F"/>
+          <w:sz w:val="27"/>
+          <w:szCs w:val="27"/>
+          <w:lang w:val="en-US" w:eastAsia="ru-RU"/>
+        </w:rPr>
+        <w:t>1.</w:t>
+      </w:r>
+    </w:p>
+    <w:p>
+      <w:pPr>
+        <w:spacing w:after="0" w:line="240" w:lineRule="auto"/>
+        <w:rPr>
+          <w:rFonts w:ascii="Segoe UI" w:eastAsia="Times New Roman" w:hAnsi="Segoe UI" w:cs="Segoe UI"/>
+          <w:color w:val="10162F"/>
+          <w:sz w:val="27"/>
+          <w:szCs w:val="27"/>
+          <w:lang w:val="en-US" w:eastAsia="ru-RU"/>
+        </w:rPr>
+      </w:pPr>
+      <w:r>
+        <w:rPr>
+          <w:rFonts w:ascii="Segoe UI" w:eastAsia="Times New Roman" w:hAnsi="Segoe UI" w:cs="Segoe UI"/>
+          <w:color w:val="10162F"/>
+          <w:sz w:val="27"/>
+          <w:szCs w:val="27"/>
+          <w:lang w:val="en-US" w:eastAsia="ru-RU"/>
+        </w:rPr>
+        <w:lastRenderedPageBreak/>
+        <w:t>Use a </w:t>
+      </w:r>
+      <w:r>
+        <w:rPr>
+          <w:rFonts w:ascii="Ubuntu Mono" w:eastAsia="Times New Roman" w:hAnsi="Ubuntu Mono" w:cs="Courier New"/>
+          <w:color w:val="15141F"/>
+          <w:shd w:val="clear" w:color="auto" w:fill="EAE9ED"/>
+          <w:lang w:val="en-US" w:eastAsia="ru-RU"/>
+        </w:rPr>
+        <w:t>try</w:t>
+      </w:r>
+      <w:r>
+        <w:rPr>
+          <w:rFonts w:ascii="Segoe UI" w:eastAsia="Times New Roman" w:hAnsi="Segoe UI" w:cs="Segoe UI"/>
+          <w:color w:val="10162F"/>
+          <w:sz w:val="27"/>
+          <w:szCs w:val="27"/>
+          <w:lang w:val="en-US" w:eastAsia="ru-RU"/>
+        </w:rPr>
+        <w:t> block to try to print the caffeine level of </w:t>
+      </w:r>
+      <w:r>
+        <w:rPr>
+          <w:rFonts w:ascii="Ubuntu Mono" w:eastAsia="Times New Roman" w:hAnsi="Ubuntu Mono" w:cs="Courier New"/>
+          <w:color w:val="15141F"/>
+          <w:shd w:val="clear" w:color="auto" w:fill="EAE9ED"/>
+          <w:lang w:val="en-US" w:eastAsia="ru-RU"/>
+        </w:rPr>
+        <w:t>"matcha"</w:t>
+      </w:r>
+      <w:r>
+        <w:rPr>
+          <w:rFonts w:ascii="Segoe UI" w:eastAsia="Times New Roman" w:hAnsi="Segoe UI" w:cs="Segoe UI"/>
+          <w:color w:val="10162F"/>
+          <w:sz w:val="27"/>
+          <w:szCs w:val="27"/>
+          <w:lang w:val="en-US" w:eastAsia="ru-RU"/>
+        </w:rPr>
+        <w:t>. If there is a </w:t>
+      </w:r>
+      <w:proofErr w:type="spellStart"/>
+      <w:r>
+        <w:rPr>
+          <w:rFonts w:ascii="Ubuntu Mono" w:eastAsia="Times New Roman" w:hAnsi="Ubuntu Mono" w:cs="Courier New"/>
+          <w:color w:val="15141F"/>
+          <w:shd w:val="clear" w:color="auto" w:fill="EAE9ED"/>
+          <w:lang w:val="en-US" w:eastAsia="ru-RU"/>
+        </w:rPr>
+        <w:t>KeyError</w:t>
+      </w:r>
+      <w:proofErr w:type="spellEnd"/>
+      <w:r>
+        <w:rPr>
+          <w:rFonts w:ascii="Segoe UI" w:eastAsia="Times New Roman" w:hAnsi="Segoe UI" w:cs="Segoe UI"/>
+          <w:color w:val="10162F"/>
+          <w:sz w:val="27"/>
+          <w:szCs w:val="27"/>
+          <w:lang w:val="en-US" w:eastAsia="ru-RU"/>
+        </w:rPr>
+        <w:t>, print </w:t>
+      </w:r>
+      <w:r>
+        <w:rPr>
+          <w:rFonts w:ascii="Ubuntu Mono" w:eastAsia="Times New Roman" w:hAnsi="Ubuntu Mono" w:cs="Courier New"/>
+          <w:color w:val="15141F"/>
+          <w:shd w:val="clear" w:color="auto" w:fill="EAE9ED"/>
+          <w:lang w:val="en-US" w:eastAsia="ru-RU"/>
+        </w:rPr>
+        <w:t>"Unknown Caffeine Level"</w:t>
+      </w:r>
+      <w:r>
+        <w:rPr>
+          <w:rFonts w:ascii="Segoe UI" w:eastAsia="Times New Roman" w:hAnsi="Segoe UI" w:cs="Segoe UI"/>
+          <w:color w:val="10162F"/>
+          <w:sz w:val="27"/>
+          <w:szCs w:val="27"/>
+          <w:lang w:val="en-US" w:eastAsia="ru-RU"/>
+        </w:rPr>
+        <w:t>.</w:t>
+      </w:r>
+    </w:p>
+    <w:p>
+      <w:pPr>
+        <w:shd w:val="clear" w:color="auto" w:fill="37C3BE"/>
+        <w:spacing w:after="0" w:line="240" w:lineRule="auto"/>
+        <w:rPr>
+          <w:rFonts w:ascii="Segoe UI" w:eastAsia="Times New Roman" w:hAnsi="Segoe UI" w:cs="Segoe UI"/>
+          <w:color w:val="FFFFFF"/>
+          <w:sz w:val="2"/>
+          <w:szCs w:val="2"/>
+          <w:lang w:val="en-US" w:eastAsia="ru-RU"/>
+        </w:rPr>
+      </w:pPr>
+      <w:r>
+        <w:rPr>
+          <w:rFonts w:ascii="Segoe UI" w:eastAsia="Times New Roman" w:hAnsi="Segoe UI" w:cs="Segoe UI"/>
+          <w:color w:val="FFFFFF"/>
+          <w:sz w:val="2"/>
+          <w:szCs w:val="2"/>
+          <w:lang w:val="en-US" w:eastAsia="ru-RU"/>
+        </w:rPr>
+        <w:t>Checkpoint 2 Passed</w:t>
+      </w:r>
+    </w:p>
+    <w:p>
+      <w:pPr>
+        <w:spacing w:after="0" w:line="240" w:lineRule="auto"/>
+        <w:rPr>
+          <w:rFonts w:ascii="Segoe UI" w:eastAsia="Times New Roman" w:hAnsi="Segoe UI" w:cs="Segoe UI"/>
+          <w:color w:val="10162F"/>
+          <w:sz w:val="27"/>
+          <w:szCs w:val="27"/>
+          <w:lang w:val="en-US" w:eastAsia="ru-RU"/>
+        </w:rPr>
+      </w:pPr>
+      <w:r>
+        <w:rPr>
+          <w:rFonts w:ascii="Segoe UI" w:eastAsia="Times New Roman" w:hAnsi="Segoe UI" w:cs="Segoe UI"/>
+          <w:b/>
+          <w:bCs/>
+          <w:color w:val="10162F"/>
+          <w:sz w:val="27"/>
+          <w:szCs w:val="27"/>
+          <w:lang w:val="en-US" w:eastAsia="ru-RU"/>
+        </w:rPr>
+        <w:t>2.</w:t>
+      </w:r>
+    </w:p>
+    <w:p>
+      <w:pPr>
+        <w:spacing w:after="0" w:line="240" w:lineRule="auto"/>
+        <w:rPr>
+          <w:rFonts w:ascii="Segoe UI" w:eastAsia="Times New Roman" w:hAnsi="Segoe UI" w:cs="Segoe UI"/>
+          <w:color w:val="10162F"/>
+          <w:sz w:val="27"/>
+          <w:szCs w:val="27"/>
+          <w:lang w:val="en-US" w:eastAsia="ru-RU"/>
+        </w:rPr>
+      </w:pPr>
+      <w:r>
+        <w:rPr>
+          <w:rFonts w:ascii="Segoe UI" w:eastAsia="Times New Roman" w:hAnsi="Segoe UI" w:cs="Segoe UI"/>
+          <w:color w:val="10162F"/>
+          <w:sz w:val="27"/>
+          <w:szCs w:val="27"/>
+          <w:lang w:val="en-US" w:eastAsia="ru-RU"/>
+        </w:rPr>
+        <w:t>Above the </w:t>
+      </w:r>
+      <w:r>
+        <w:rPr>
+          <w:rFonts w:ascii="Ubuntu Mono" w:eastAsia="Times New Roman" w:hAnsi="Ubuntu Mono" w:cs="Courier New"/>
+          <w:color w:val="15141F"/>
+          <w:shd w:val="clear" w:color="auto" w:fill="EAE9ED"/>
+          <w:lang w:val="en-US" w:eastAsia="ru-RU"/>
+        </w:rPr>
+        <w:t>try</w:t>
+      </w:r>
+      <w:r>
+        <w:rPr>
+          <w:rFonts w:ascii="Segoe UI" w:eastAsia="Times New Roman" w:hAnsi="Segoe UI" w:cs="Segoe UI"/>
+          <w:color w:val="10162F"/>
+          <w:sz w:val="27"/>
+          <w:szCs w:val="27"/>
+          <w:lang w:val="en-US" w:eastAsia="ru-RU"/>
+        </w:rPr>
+        <w:t> block, add </w:t>
+      </w:r>
+      <w:r>
+        <w:rPr>
+          <w:rFonts w:ascii="Ubuntu Mono" w:eastAsia="Times New Roman" w:hAnsi="Ubuntu Mono" w:cs="Courier New"/>
+          <w:color w:val="15141F"/>
+          <w:shd w:val="clear" w:color="auto" w:fill="EAE9ED"/>
+          <w:lang w:val="en-US" w:eastAsia="ru-RU"/>
+        </w:rPr>
+        <w:t>"matcha"</w:t>
+      </w:r>
+      <w:r>
+        <w:rPr>
+          <w:rFonts w:ascii="Segoe UI" w:eastAsia="Times New Roman" w:hAnsi="Segoe UI" w:cs="Segoe UI"/>
+          <w:color w:val="10162F"/>
+          <w:sz w:val="27"/>
+          <w:szCs w:val="27"/>
+          <w:lang w:val="en-US" w:eastAsia="ru-RU"/>
+        </w:rPr>
+        <w:t> to the dictionary with a value of </w:t>
+      </w:r>
+      <w:r>
+        <w:rPr>
+          <w:rFonts w:ascii="Ubuntu Mono" w:eastAsia="Times New Roman" w:hAnsi="Ubuntu Mono" w:cs="Courier New"/>
+          <w:color w:val="15141F"/>
+          <w:shd w:val="clear" w:color="auto" w:fill="EAE9ED"/>
+          <w:lang w:val="en-US" w:eastAsia="ru-RU"/>
+        </w:rPr>
+        <w:t>30</w:t>
+      </w:r>
+      <w:r>
+        <w:rPr>
+          <w:rFonts w:ascii="Segoe UI" w:eastAsia="Times New Roman" w:hAnsi="Segoe UI" w:cs="Segoe UI"/>
+          <w:color w:val="10162F"/>
+          <w:sz w:val="27"/>
+          <w:szCs w:val="27"/>
+          <w:lang w:val="en-US" w:eastAsia="ru-RU"/>
+        </w:rPr>
+        <w:t>.</w:t>
+      </w:r>
+    </w:p>
+    <w:p>
+      <w:pPr>
+        <w:jc w:val="both"/>
+        <w:rPr>
+          <w:b/>
+          <w:bCs/>
+          <w:lang w:val="en-US"/>
+        </w:rPr>
+      </w:pPr>
+    </w:p>
+    <w:p>
+      <w:pPr>
+        <w:jc w:val="both"/>
+        <w:rPr>
+          <w:b/>
+          <w:bCs/>
+          <w:lang w:val="en-US"/>
+        </w:rPr>
+      </w:pPr>
+      <w:r>
+        <w:rPr>
+          <w:b/>
+          <w:bCs/>
+          <w:lang w:val="en-US"/>
+        </w:rPr>
+        <w:t>script.py</w:t>
+      </w:r>
+    </w:p>
+    <w:p>
+      <w:pPr>
+        <w:shd w:val="clear" w:color="auto" w:fill="1E1E1E"/>
+        <w:spacing w:after="0" w:line="360" w:lineRule="atLeast"/>
+        <w:rPr>
+          <w:rFonts w:ascii="Consolas" w:eastAsia="Times New Roman" w:hAnsi="Consolas" w:cs="Times New Roman"/>
+          <w:color w:val="FFFFFF"/>
+          <w:sz w:val="21"/>
+          <w:szCs w:val="21"/>
+          <w:lang w:val="en-US" w:eastAsia="ru-RU"/>
+        </w:rPr>
+      </w:pPr>
+      <w:r>
+        <w:rPr>
+          <w:rFonts w:ascii="Consolas" w:eastAsia="Times New Roman" w:hAnsi="Consolas" w:cs="Times New Roman"/>
+          <w:color w:val="FF8973"/>
+          <w:sz w:val="21"/>
+          <w:szCs w:val="21"/>
+          <w:lang w:val="en-US" w:eastAsia="ru-RU"/>
+        </w:rPr>
+        <w:t>caffeine_level</w:t>
+      </w:r>
+      <w:r>
+        <w:rPr>
+          <w:rFonts w:ascii="Consolas" w:eastAsia="Times New Roman" w:hAnsi="Consolas" w:cs="Times New Roman"/>
+          <w:color w:val="FFFFFF"/>
+          <w:sz w:val="21"/>
+          <w:szCs w:val="21"/>
+          <w:lang w:val="en-US" w:eastAsia="ru-RU"/>
+        </w:rPr>
+        <w:t> = {</w:t>
+      </w:r>
+      <w:r>
+        <w:rPr>
+          <w:rFonts w:ascii="Consolas" w:eastAsia="Times New Roman" w:hAnsi="Consolas" w:cs="Times New Roman"/>
+          <w:color w:val="FFE083"/>
+          <w:sz w:val="21"/>
+          <w:szCs w:val="21"/>
+          <w:lang w:val="en-US" w:eastAsia="ru-RU"/>
+        </w:rPr>
+        <w:t>"espresso"</w:t>
+      </w:r>
+      <w:r>
+        <w:rPr>
+          <w:rFonts w:ascii="Consolas" w:eastAsia="Times New Roman" w:hAnsi="Consolas" w:cs="Times New Roman"/>
+          <w:color w:val="FFFFFF"/>
+          <w:sz w:val="21"/>
+          <w:szCs w:val="21"/>
+          <w:lang w:val="en-US" w:eastAsia="ru-RU"/>
+        </w:rPr>
+        <w:t>: </w:t>
+      </w:r>
+      <w:r>
+        <w:rPr>
+          <w:rFonts w:ascii="Consolas" w:eastAsia="Times New Roman" w:hAnsi="Consolas" w:cs="Times New Roman"/>
+          <w:color w:val="FF8973"/>
+          <w:sz w:val="21"/>
+          <w:szCs w:val="21"/>
+          <w:lang w:val="en-US" w:eastAsia="ru-RU"/>
+        </w:rPr>
+        <w:t>64</w:t>
+      </w:r>
+      <w:r>
+        <w:rPr>
+          <w:rFonts w:ascii="Consolas" w:eastAsia="Times New Roman" w:hAnsi="Consolas" w:cs="Times New Roman"/>
+          <w:color w:val="FFFFFF"/>
+          <w:sz w:val="21"/>
+          <w:szCs w:val="21"/>
+          <w:lang w:val="en-US" w:eastAsia="ru-RU"/>
+        </w:rPr>
+        <w:t>, </w:t>
+      </w:r>
+      <w:r>
+        <w:rPr>
+          <w:rFonts w:ascii="Consolas" w:eastAsia="Times New Roman" w:hAnsi="Consolas" w:cs="Times New Roman"/>
+          <w:color w:val="FFE083"/>
+          <w:sz w:val="21"/>
+          <w:szCs w:val="21"/>
+          <w:lang w:val="en-US" w:eastAsia="ru-RU"/>
+        </w:rPr>
+        <w:t>"chai"</w:t>
+      </w:r>
+      <w:r>
+        <w:rPr>
+          <w:rFonts w:ascii="Consolas" w:eastAsia="Times New Roman" w:hAnsi="Consolas" w:cs="Times New Roman"/>
+          <w:color w:val="FFFFFF"/>
+          <w:sz w:val="21"/>
+          <w:szCs w:val="21"/>
+          <w:lang w:val="en-US" w:eastAsia="ru-RU"/>
+        </w:rPr>
+        <w:t>: </w:t>
+      </w:r>
+      <w:r>
+        <w:rPr>
+          <w:rFonts w:ascii="Consolas" w:eastAsia="Times New Roman" w:hAnsi="Consolas" w:cs="Times New Roman"/>
+          <w:color w:val="FF8973"/>
+          <w:sz w:val="21"/>
+          <w:szCs w:val="21"/>
+          <w:lang w:val="en-US" w:eastAsia="ru-RU"/>
+        </w:rPr>
+        <w:t>40</w:t>
+      </w:r>
+      <w:r>
+        <w:rPr>
+          <w:rFonts w:ascii="Consolas" w:eastAsia="Times New Roman" w:hAnsi="Consolas" w:cs="Times New Roman"/>
+          <w:color w:val="FFFFFF"/>
+          <w:sz w:val="21"/>
+          <w:szCs w:val="21"/>
+          <w:lang w:val="en-US" w:eastAsia="ru-RU"/>
+        </w:rPr>
+        <w:t>, </w:t>
+      </w:r>
+      <w:r>
+        <w:rPr>
+          <w:rFonts w:ascii="Consolas" w:eastAsia="Times New Roman" w:hAnsi="Consolas" w:cs="Times New Roman"/>
+          <w:color w:val="FFE083"/>
+          <w:sz w:val="21"/>
+          <w:szCs w:val="21"/>
+          <w:lang w:val="en-US" w:eastAsia="ru-RU"/>
+        </w:rPr>
+        <w:t>"decaf"</w:t>
+      </w:r>
+      <w:r>
+        <w:rPr>
+          <w:rFonts w:ascii="Consolas" w:eastAsia="Times New Roman" w:hAnsi="Consolas" w:cs="Times New Roman"/>
+          <w:color w:val="FFFFFF"/>
+          <w:sz w:val="21"/>
+          <w:szCs w:val="21"/>
+          <w:lang w:val="en-US" w:eastAsia="ru-RU"/>
+        </w:rPr>
+        <w:t>: </w:t>
+      </w:r>
+      <w:r>
+        <w:rPr>
+          <w:rFonts w:ascii="Consolas" w:eastAsia="Times New Roman" w:hAnsi="Consolas" w:cs="Times New Roman"/>
+          <w:color w:val="FF8973"/>
+          <w:sz w:val="21"/>
+          <w:szCs w:val="21"/>
+          <w:lang w:val="en-US" w:eastAsia="ru-RU"/>
+        </w:rPr>
+        <w:t>0</w:t>
+      </w:r>
+      <w:r>
+        <w:rPr>
+          <w:rFonts w:ascii="Consolas" w:eastAsia="Times New Roman" w:hAnsi="Consolas" w:cs="Times New Roman"/>
+          <w:color w:val="FFFFFF"/>
+          <w:sz w:val="21"/>
+          <w:szCs w:val="21"/>
+          <w:lang w:val="en-US" w:eastAsia="ru-RU"/>
+        </w:rPr>
+        <w:t>, </w:t>
+      </w:r>
+      <w:r>
+        <w:rPr>
+          <w:rFonts w:ascii="Consolas" w:eastAsia="Times New Roman" w:hAnsi="Consolas" w:cs="Times New Roman"/>
+          <w:color w:val="FFE083"/>
+          <w:sz w:val="21"/>
+          <w:szCs w:val="21"/>
+          <w:lang w:val="en-US" w:eastAsia="ru-RU"/>
+        </w:rPr>
+        <w:t>"drip"</w:t>
+      </w:r>
+      <w:r>
+        <w:rPr>
+          <w:rFonts w:ascii="Consolas" w:eastAsia="Times New Roman" w:hAnsi="Consolas" w:cs="Times New Roman"/>
+          <w:color w:val="FFFFFF"/>
+          <w:sz w:val="21"/>
+          <w:szCs w:val="21"/>
+          <w:lang w:val="en-US" w:eastAsia="ru-RU"/>
+        </w:rPr>
+        <w:t>: </w:t>
+      </w:r>
+      <w:r>
+        <w:rPr>
+          <w:rFonts w:ascii="Consolas" w:eastAsia="Times New Roman" w:hAnsi="Consolas" w:cs="Times New Roman"/>
+          <w:color w:val="FF8973"/>
+          <w:sz w:val="21"/>
+          <w:szCs w:val="21"/>
+          <w:lang w:val="en-US" w:eastAsia="ru-RU"/>
+        </w:rPr>
+        <w:t>120</w:t>
+      </w:r>
+      <w:r>
+        <w:rPr>
+          <w:rFonts w:ascii="Consolas" w:eastAsia="Times New Roman" w:hAnsi="Consolas" w:cs="Times New Roman"/>
+          <w:color w:val="FFFFFF"/>
+          <w:sz w:val="21"/>
+          <w:szCs w:val="21"/>
+          <w:lang w:val="en-US" w:eastAsia="ru-RU"/>
+        </w:rPr>
+        <w:t>}</w:t>
+      </w:r>
+    </w:p>
+    <w:p>
+      <w:pPr>
+        <w:shd w:val="clear" w:color="auto" w:fill="1E1E1E"/>
+        <w:spacing w:after="0" w:line="360" w:lineRule="atLeast"/>
+        <w:rPr>
+          <w:rFonts w:ascii="Consolas" w:eastAsia="Times New Roman" w:hAnsi="Consolas" w:cs="Times New Roman"/>
+          <w:color w:val="FFFFFF"/>
+          <w:sz w:val="21"/>
+          <w:szCs w:val="21"/>
+          <w:lang w:val="en-US" w:eastAsia="ru-RU"/>
+        </w:rPr>
+      </w:pPr>
+    </w:p>
+    <w:p>
+      <w:pPr>
+        <w:shd w:val="clear" w:color="auto" w:fill="1E1E1E"/>
+        <w:spacing w:after="0" w:line="360" w:lineRule="atLeast"/>
+        <w:rPr>
+          <w:rFonts w:ascii="Consolas" w:eastAsia="Times New Roman" w:hAnsi="Consolas" w:cs="Times New Roman"/>
+          <w:color w:val="FFFFFF"/>
+          <w:sz w:val="21"/>
+          <w:szCs w:val="21"/>
+          <w:lang w:val="en-US" w:eastAsia="ru-RU"/>
+        </w:rPr>
+      </w:pPr>
+      <w:proofErr w:type="spellStart"/>
+      <w:r>
+        <w:rPr>
+          <w:rFonts w:ascii="Consolas" w:eastAsia="Times New Roman" w:hAnsi="Consolas" w:cs="Times New Roman"/>
+          <w:color w:val="FF8973"/>
+          <w:sz w:val="21"/>
+          <w:szCs w:val="21"/>
+          <w:lang w:val="en-US" w:eastAsia="ru-RU"/>
+        </w:rPr>
+        <w:t>caffeine_level</w:t>
+      </w:r>
+      <w:proofErr w:type="spellEnd"/>
+      <w:r>
+        <w:rPr>
+          <w:rFonts w:ascii="Consolas" w:eastAsia="Times New Roman" w:hAnsi="Consolas" w:cs="Times New Roman"/>
+          <w:color w:val="FFFFFF"/>
+          <w:sz w:val="21"/>
+          <w:szCs w:val="21"/>
+          <w:lang w:val="en-US" w:eastAsia="ru-RU"/>
+        </w:rPr>
+        <w:t>[</w:t>
+      </w:r>
+      <w:r>
+        <w:rPr>
+          <w:rFonts w:ascii="Consolas" w:eastAsia="Times New Roman" w:hAnsi="Consolas" w:cs="Times New Roman"/>
+          <w:color w:val="FFE083"/>
+          <w:sz w:val="21"/>
+          <w:szCs w:val="21"/>
+          <w:lang w:val="en-US" w:eastAsia="ru-RU"/>
+        </w:rPr>
+        <w:t>"matcha"</w:t>
+      </w:r>
+      <w:r>
+        <w:rPr>
+          <w:rFonts w:ascii="Consolas" w:eastAsia="Times New Roman" w:hAnsi="Consolas" w:cs="Times New Roman"/>
+          <w:color w:val="FFFFFF"/>
+          <w:sz w:val="21"/>
+          <w:szCs w:val="21"/>
+          <w:lang w:val="en-US" w:eastAsia="ru-RU"/>
+        </w:rPr>
+        <w:t>] = </w:t>
+      </w:r>
+      <w:r>
+        <w:rPr>
+          <w:rFonts w:ascii="Consolas" w:eastAsia="Times New Roman" w:hAnsi="Consolas" w:cs="Times New Roman"/>
+          <w:color w:val="FF8973"/>
+          <w:sz w:val="21"/>
+          <w:szCs w:val="21"/>
+          <w:lang w:val="en-US" w:eastAsia="ru-RU"/>
+        </w:rPr>
+        <w:t>30</w:t>
+      </w:r>
+    </w:p>
+    <w:p>
+      <w:pPr>
+        <w:shd w:val="clear" w:color="auto" w:fill="1E1E1E"/>
+        <w:spacing w:after="0" w:line="360" w:lineRule="atLeast"/>
+        <w:rPr>
+          <w:rFonts w:ascii="Consolas" w:eastAsia="Times New Roman" w:hAnsi="Consolas" w:cs="Times New Roman"/>
+          <w:color w:val="FFFFFF"/>
+          <w:sz w:val="21"/>
+          <w:szCs w:val="21"/>
+          <w:lang w:val="en-US" w:eastAsia="ru-RU"/>
+        </w:rPr>
+      </w:pPr>
+    </w:p>
+    <w:p>
+      <w:pPr>
+        <w:shd w:val="clear" w:color="auto" w:fill="1E1E1E"/>
+        <w:spacing w:after="0" w:line="360" w:lineRule="atLeast"/>
+        <w:rPr>
+          <w:rFonts w:ascii="Consolas" w:eastAsia="Times New Roman" w:hAnsi="Consolas" w:cs="Times New Roman"/>
+          <w:color w:val="FFFFFF"/>
+          <w:sz w:val="21"/>
+          <w:szCs w:val="21"/>
+          <w:lang w:val="en-US" w:eastAsia="ru-RU"/>
+        </w:rPr>
+      </w:pPr>
+      <w:r>
+        <w:rPr>
+          <w:rFonts w:ascii="Consolas" w:eastAsia="Times New Roman" w:hAnsi="Consolas" w:cs="Times New Roman"/>
+          <w:color w:val="B3CCFF"/>
+          <w:sz w:val="21"/>
+          <w:szCs w:val="21"/>
+          <w:lang w:val="en-US" w:eastAsia="ru-RU"/>
+        </w:rPr>
+        <w:t>try</w:t>
+      </w:r>
+      <w:r>
+        <w:rPr>
+          <w:rFonts w:ascii="Consolas" w:eastAsia="Times New Roman" w:hAnsi="Consolas" w:cs="Times New Roman"/>
+          <w:color w:val="FFFFFF"/>
+          <w:sz w:val="21"/>
+          <w:szCs w:val="21"/>
+          <w:lang w:val="en-US" w:eastAsia="ru-RU"/>
+        </w:rPr>
+        <w:t>:</w:t>
+      </w:r>
+    </w:p>
+    <w:p>
+      <w:pPr>
+        <w:shd w:val="clear" w:color="auto" w:fill="1E1E1E"/>
+        <w:spacing w:after="0" w:line="360" w:lineRule="atLeast"/>
+        <w:rPr>
+          <w:rFonts w:ascii="Consolas" w:eastAsia="Times New Roman" w:hAnsi="Consolas" w:cs="Times New Roman"/>
+          <w:color w:val="FFFFFF"/>
+          <w:sz w:val="21"/>
+          <w:szCs w:val="21"/>
+          <w:lang w:val="en-US" w:eastAsia="ru-RU"/>
+        </w:rPr>
+      </w:pPr>
+      <w:r>
+        <w:rPr>
+          <w:rFonts w:ascii="Consolas" w:eastAsia="Times New Roman" w:hAnsi="Consolas" w:cs="Times New Roman"/>
+          <w:color w:val="FFFFFF"/>
+          <w:sz w:val="21"/>
+          <w:szCs w:val="21"/>
+          <w:lang w:val="en-US" w:eastAsia="ru-RU"/>
+        </w:rPr>
+        <w:t>  print(</w:t>
+      </w:r>
+      <w:proofErr w:type="spellStart"/>
+      <w:r>
+        <w:rPr>
+          <w:rFonts w:ascii="Consolas" w:eastAsia="Times New Roman" w:hAnsi="Consolas" w:cs="Times New Roman"/>
+          <w:color w:val="FF8973"/>
+          <w:sz w:val="21"/>
+          <w:szCs w:val="21"/>
+          <w:lang w:val="en-US" w:eastAsia="ru-RU"/>
+        </w:rPr>
+        <w:t>caffeine_level</w:t>
+      </w:r>
+      <w:proofErr w:type="spellEnd"/>
+      <w:r>
+        <w:rPr>
+          <w:rFonts w:ascii="Consolas" w:eastAsia="Times New Roman" w:hAnsi="Consolas" w:cs="Times New Roman"/>
+          <w:color w:val="FFFFFF"/>
+          <w:sz w:val="21"/>
+          <w:szCs w:val="21"/>
+          <w:lang w:val="en-US" w:eastAsia="ru-RU"/>
+        </w:rPr>
+        <w:t>[</w:t>
+      </w:r>
+      <w:r>
+        <w:rPr>
+          <w:rFonts w:ascii="Consolas" w:eastAsia="Times New Roman" w:hAnsi="Consolas" w:cs="Times New Roman"/>
+          <w:color w:val="FFE083"/>
+          <w:sz w:val="21"/>
+          <w:szCs w:val="21"/>
+          <w:lang w:val="en-US" w:eastAsia="ru-RU"/>
+        </w:rPr>
+        <w:t>"matcha"</w:t>
+      </w:r>
+      <w:r>
+        <w:rPr>
+          <w:rFonts w:ascii="Consolas" w:eastAsia="Times New Roman" w:hAnsi="Consolas" w:cs="Times New Roman"/>
+          <w:color w:val="FFFFFF"/>
+          <w:sz w:val="21"/>
+          <w:szCs w:val="21"/>
+          <w:lang w:val="en-US" w:eastAsia="ru-RU"/>
+        </w:rPr>
+        <w:t>])</w:t>
+      </w:r>
+    </w:p>
+    <w:p>
+      <w:pPr>
+        <w:shd w:val="clear" w:color="auto" w:fill="1E1E1E"/>
+        <w:spacing w:after="0" w:line="360" w:lineRule="atLeast"/>
+        <w:rPr>
+          <w:rFonts w:ascii="Consolas" w:eastAsia="Times New Roman" w:hAnsi="Consolas" w:cs="Times New Roman"/>
+          <w:color w:val="FFFFFF"/>
+          <w:sz w:val="21"/>
+          <w:szCs w:val="21"/>
+          <w:lang w:val="en-US" w:eastAsia="ru-RU"/>
+        </w:rPr>
+      </w:pPr>
+      <w:r>
+        <w:rPr>
+          <w:rFonts w:ascii="Consolas" w:eastAsia="Times New Roman" w:hAnsi="Consolas" w:cs="Times New Roman"/>
+          <w:color w:val="B3CCFF"/>
+          <w:sz w:val="21"/>
+          <w:szCs w:val="21"/>
+          <w:lang w:val="en-US" w:eastAsia="ru-RU"/>
+        </w:rPr>
+        <w:t>except</w:t>
+      </w:r>
+      <w:r>
+        <w:rPr>
+          <w:rFonts w:ascii="Consolas" w:eastAsia="Times New Roman" w:hAnsi="Consolas" w:cs="Times New Roman"/>
+          <w:color w:val="FFFFFF"/>
+          <w:sz w:val="21"/>
+          <w:szCs w:val="21"/>
+          <w:lang w:val="en-US" w:eastAsia="ru-RU"/>
+        </w:rPr>
+        <w:t> </w:t>
+      </w:r>
+      <w:proofErr w:type="spellStart"/>
+      <w:r>
+        <w:rPr>
+          <w:rFonts w:ascii="Consolas" w:eastAsia="Times New Roman" w:hAnsi="Consolas" w:cs="Times New Roman"/>
+          <w:color w:val="FF8973"/>
+          <w:sz w:val="21"/>
+          <w:szCs w:val="21"/>
+          <w:lang w:val="en-US" w:eastAsia="ru-RU"/>
+        </w:rPr>
+        <w:t>KeyError</w:t>
+      </w:r>
+      <w:proofErr w:type="spellEnd"/>
+      <w:r>
+        <w:rPr>
+          <w:rFonts w:ascii="Consolas" w:eastAsia="Times New Roman" w:hAnsi="Consolas" w:cs="Times New Roman"/>
+          <w:color w:val="FFFFFF"/>
+          <w:sz w:val="21"/>
+          <w:szCs w:val="21"/>
+          <w:lang w:val="en-US" w:eastAsia="ru-RU"/>
+        </w:rPr>
+        <w:t>:</w:t>
+      </w:r>
+    </w:p>
+    <w:p>
+      <w:pPr>
+        <w:shd w:val="clear" w:color="auto" w:fill="1E1E1E"/>
+        <w:spacing w:after="0" w:line="360" w:lineRule="atLeast"/>
+        <w:rPr>
+          <w:rFonts w:ascii="Consolas" w:eastAsia="Times New Roman" w:hAnsi="Consolas" w:cs="Times New Roman"/>
+          <w:color w:val="FFFFFF"/>
+          <w:sz w:val="21"/>
+          <w:szCs w:val="21"/>
+          <w:lang w:val="en-US" w:eastAsia="ru-RU"/>
+        </w:rPr>
+      </w:pPr>
+      <w:r>
+        <w:rPr>
+          <w:rFonts w:ascii="Consolas" w:eastAsia="Times New Roman" w:hAnsi="Consolas" w:cs="Times New Roman"/>
+          <w:color w:val="FFFFFF"/>
+          <w:sz w:val="21"/>
+          <w:szCs w:val="21"/>
+          <w:lang w:val="en-US" w:eastAsia="ru-RU"/>
+        </w:rPr>
+        <w:t>  </w:t>
+      </w:r>
+      <w:proofErr w:type="gramStart"/>
+      <w:r>
+        <w:rPr>
+          <w:rFonts w:ascii="Consolas" w:eastAsia="Times New Roman" w:hAnsi="Consolas" w:cs="Times New Roman"/>
+          <w:color w:val="FFFFFF"/>
+          <w:sz w:val="21"/>
+          <w:szCs w:val="21"/>
+          <w:lang w:val="en-US" w:eastAsia="ru-RU"/>
+        </w:rPr>
+        <w:t>print(</w:t>
+      </w:r>
+      <w:proofErr w:type="gramEnd"/>
+      <w:r>
+        <w:rPr>
+          <w:rFonts w:ascii="Consolas" w:eastAsia="Times New Roman" w:hAnsi="Consolas" w:cs="Times New Roman"/>
+          <w:color w:val="FFE083"/>
+          <w:sz w:val="21"/>
+          <w:szCs w:val="21"/>
+          <w:lang w:val="en-US" w:eastAsia="ru-RU"/>
+        </w:rPr>
+        <w:t>"Unknown Caffeine Level"</w:t>
+      </w:r>
+      <w:r>
+        <w:rPr>
+          <w:rFonts w:ascii="Consolas" w:eastAsia="Times New Roman" w:hAnsi="Consolas" w:cs="Times New Roman"/>
+          <w:color w:val="FFFFFF"/>
+          <w:sz w:val="21"/>
+          <w:szCs w:val="21"/>
+          <w:lang w:val="en-US" w:eastAsia="ru-RU"/>
+        </w:rPr>
+        <w:t>)</w:t>
+      </w:r>
+    </w:p>
+    <w:p>
+      <w:pPr>
+        <w:jc w:val="both"/>
+        <w:rPr>
+          <w:b/>
+          <w:bCs/>
+          <w:lang w:val="en-US"/>
+        </w:rPr>
+      </w:pPr>
+    </w:p>
+    <w:p>
+      <w:pPr>
+        <w:jc w:val="center"/>
+        <w:rPr>
+          <w:b/>
+          <w:bCs/>
+          <w:lang w:val="en-US"/>
+        </w:rPr>
+      </w:pPr>
+      <w:r>
+        <w:rPr>
+          <w:b/>
+          <w:bCs/>
+          <w:noProof/>
+          <w:lang w:val="en-US"/>
+        </w:rPr>
+        <w:drawing>
+          <wp:inline distT="0" distB="0" distL="0" distR="0" wp14:anchorId="112255EE" wp14:editId="38EB555E">
+            <wp:extent cx="3505200" cy="1661160"/>
+            <wp:effectExtent l="0" t="0" r="0" b="0"/>
+            <wp:docPr id="3" name="Рисунок 3"/>
+            <wp:cNvGraphicFramePr>
+              <a:graphicFrameLocks xmlns:a="http://schemas.openxmlformats.org/drawingml/2006/main" noChangeAspect="1"/>
+            </wp:cNvGraphicFramePr>
+            <a:graphic xmlns:a="http://schemas.openxmlformats.org/drawingml/2006/main">
+              <a:graphicData uri="http://schemas.openxmlformats.org/drawingml/2006/picture">
+                <pic:pic xmlns:pic="http://schemas.openxmlformats.org/drawingml/2006/picture">
+                  <pic:nvPicPr>
+                    <pic:cNvPr id="0" name="Picture 3"/>
+                    <pic:cNvPicPr>
+                      <a:picLocks noChangeAspect="1" noChangeArrowheads="1"/>
+                    </pic:cNvPicPr>
+                  </pic:nvPicPr>
+                  <pic:blipFill>
+                    <a:blip r:embed="rId7">
+                      <a:extLst>
+                        <a:ext uri="{28A0092B-C50C-407E-A947-70E740481C1C}">
+                          <a14:useLocalDpi xmlns:a14="http://schemas.microsoft.com/office/drawing/2010/main" val="0"/>
+                        </a:ext>
+                      </a:extLst>
+                    </a:blip>
+                    <a:srcRect/>
+                    <a:stretch>
+                      <a:fillRect/>
+                    </a:stretch>
+                  </pic:blipFill>
+                  <pic:spPr bwMode="auto">
+                    <a:xfrm>
+                      <a:off x="0" y="0"/>
+                      <a:ext cx="3505200" cy="1661160"/>
                     </a:xfrm>
                     <a:prstGeom prst="rect">
                       <a:avLst/>

</xml_diff>

<commit_message>
Safely Get A Key
</commit_message>
<xml_diff>
--- a/USING DICTIONARIES.docx
+++ b/USING DICTIONARIES.docx
@@ -5214,6 +5214,2379 @@
           <w:bottom w:val="single" w:sz="12" w:space="1" w:color="auto"/>
         </w:pBdr>
         <w:jc w:val="center"/>
+        <w:rPr>
+          <w:b/>
+          <w:bCs/>
+          <w:lang w:val="en-US"/>
+        </w:rPr>
+      </w:pPr>
+    </w:p>
+    <w:p>
+      <w:pPr>
+        <w:spacing w:after="0" w:line="240" w:lineRule="auto"/>
+        <w:rPr>
+          <w:rFonts w:ascii="Times New Roman" w:eastAsia="Times New Roman" w:hAnsi="Times New Roman" w:cs="Times New Roman"/>
+          <w:sz w:val="24"/>
+          <w:szCs w:val="24"/>
+          <w:lang w:val="en-US" w:eastAsia="ru-RU"/>
+        </w:rPr>
+      </w:pPr>
+      <w:r>
+        <w:rPr>
+          <w:rFonts w:ascii="Segoe UI" w:eastAsia="Times New Roman" w:hAnsi="Segoe UI" w:cs="Segoe UI"/>
+          <w:b/>
+          <w:bCs/>
+          <w:sz w:val="24"/>
+          <w:szCs w:val="24"/>
+          <w:shd w:val="clear" w:color="auto" w:fill="FFFFFF"/>
+          <w:lang w:val="en-US" w:eastAsia="ru-RU"/>
+        </w:rPr>
+        <w:t>Safely Get a Key</w:t>
+      </w:r>
+    </w:p>
+    <w:p>
+      <w:pPr>
+        <w:shd w:val="clear" w:color="auto" w:fill="FFFFFF"/>
+        <w:spacing w:after="100" w:afterAutospacing="1" w:line="240" w:lineRule="auto"/>
+        <w:rPr>
+          <w:rFonts w:ascii="Segoe UI" w:eastAsia="Times New Roman" w:hAnsi="Segoe UI" w:cs="Segoe UI"/>
+          <w:color w:val="10162F"/>
+          <w:sz w:val="27"/>
+          <w:szCs w:val="27"/>
+          <w:lang w:val="en-US" w:eastAsia="ru-RU"/>
+        </w:rPr>
+      </w:pPr>
+      <w:r>
+        <w:rPr>
+          <w:rFonts w:ascii="Segoe UI" w:eastAsia="Times New Roman" w:hAnsi="Segoe UI" w:cs="Segoe UI"/>
+          <w:color w:val="10162F"/>
+          <w:sz w:val="27"/>
+          <w:szCs w:val="27"/>
+          <w:lang w:val="en-US" w:eastAsia="ru-RU"/>
+        </w:rPr>
+        <w:t xml:space="preserve">We saw in the last exercise that we had to add a </w:t>
+      </w:r>
+      <w:proofErr w:type="spellStart"/>
+      <w:r>
+        <w:rPr>
+          <w:rFonts w:ascii="Segoe UI" w:eastAsia="Times New Roman" w:hAnsi="Segoe UI" w:cs="Segoe UI"/>
+          <w:color w:val="10162F"/>
+          <w:sz w:val="27"/>
+          <w:szCs w:val="27"/>
+          <w:lang w:val="en-US" w:eastAsia="ru-RU"/>
+        </w:rPr>
+        <w:t>key:value</w:t>
+      </w:r>
+      <w:proofErr w:type="spellEnd"/>
+      <w:r>
+        <w:rPr>
+          <w:rFonts w:ascii="Segoe UI" w:eastAsia="Times New Roman" w:hAnsi="Segoe UI" w:cs="Segoe UI"/>
+          <w:color w:val="10162F"/>
+          <w:sz w:val="27"/>
+          <w:szCs w:val="27"/>
+          <w:lang w:val="en-US" w:eastAsia="ru-RU"/>
+        </w:rPr>
+        <w:t xml:space="preserve"> pair to a dictionary in order to avoid a </w:t>
+      </w:r>
+      <w:proofErr w:type="spellStart"/>
+      <w:r>
+        <w:rPr>
+          <w:rFonts w:ascii="Segoe UI" w:eastAsia="Times New Roman" w:hAnsi="Segoe UI" w:cs="Segoe UI"/>
+          <w:color w:val="10162F"/>
+          <w:sz w:val="27"/>
+          <w:szCs w:val="27"/>
+          <w:lang w:val="en-US" w:eastAsia="ru-RU"/>
+        </w:rPr>
+        <w:t>KeyError</w:t>
+      </w:r>
+      <w:proofErr w:type="spellEnd"/>
+      <w:r>
+        <w:rPr>
+          <w:rFonts w:ascii="Segoe UI" w:eastAsia="Times New Roman" w:hAnsi="Segoe UI" w:cs="Segoe UI"/>
+          <w:color w:val="10162F"/>
+          <w:sz w:val="27"/>
+          <w:szCs w:val="27"/>
+          <w:lang w:val="en-US" w:eastAsia="ru-RU"/>
+        </w:rPr>
+        <w:t>. This solution is not sustainable. We can’t predict every key a user may call and add all of those placeholder values to our dictionary!</w:t>
+      </w:r>
+    </w:p>
+    <w:p>
+      <w:pPr>
+        <w:shd w:val="clear" w:color="auto" w:fill="FFFFFF"/>
+        <w:spacing w:after="100" w:afterAutospacing="1" w:line="240" w:lineRule="auto"/>
+        <w:rPr>
+          <w:rFonts w:ascii="Segoe UI" w:eastAsia="Times New Roman" w:hAnsi="Segoe UI" w:cs="Segoe UI"/>
+          <w:color w:val="10162F"/>
+          <w:sz w:val="27"/>
+          <w:szCs w:val="27"/>
+          <w:lang w:val="en-US" w:eastAsia="ru-RU"/>
+        </w:rPr>
+      </w:pPr>
+      <w:r>
+        <w:rPr>
+          <w:rFonts w:ascii="Segoe UI" w:eastAsia="Times New Roman" w:hAnsi="Segoe UI" w:cs="Segoe UI"/>
+          <w:color w:val="10162F"/>
+          <w:sz w:val="27"/>
+          <w:szCs w:val="27"/>
+          <w:lang w:val="en-US" w:eastAsia="ru-RU"/>
+        </w:rPr>
+        <w:t xml:space="preserve">Dictionaries have </w:t>
+      </w:r>
+      <w:proofErr w:type="gramStart"/>
+      <w:r>
+        <w:rPr>
+          <w:rFonts w:ascii="Segoe UI" w:eastAsia="Times New Roman" w:hAnsi="Segoe UI" w:cs="Segoe UI"/>
+          <w:color w:val="10162F"/>
+          <w:sz w:val="27"/>
+          <w:szCs w:val="27"/>
+          <w:lang w:val="en-US" w:eastAsia="ru-RU"/>
+        </w:rPr>
+        <w:t>a </w:t>
+      </w:r>
+      <w:r>
+        <w:rPr>
+          <w:rFonts w:ascii="Ubuntu Mono" w:eastAsia="Times New Roman" w:hAnsi="Ubuntu Mono" w:cs="Courier New"/>
+          <w:color w:val="15141F"/>
+          <w:shd w:val="clear" w:color="auto" w:fill="EAE9ED"/>
+          <w:lang w:val="en-US" w:eastAsia="ru-RU"/>
+        </w:rPr>
+        <w:t>.get</w:t>
+      </w:r>
+      <w:proofErr w:type="gramEnd"/>
+      <w:r>
+        <w:rPr>
+          <w:rFonts w:ascii="Ubuntu Mono" w:eastAsia="Times New Roman" w:hAnsi="Ubuntu Mono" w:cs="Courier New"/>
+          <w:color w:val="15141F"/>
+          <w:shd w:val="clear" w:color="auto" w:fill="EAE9ED"/>
+          <w:lang w:val="en-US" w:eastAsia="ru-RU"/>
+        </w:rPr>
+        <w:t>()</w:t>
+      </w:r>
+      <w:r>
+        <w:rPr>
+          <w:rFonts w:ascii="Segoe UI" w:eastAsia="Times New Roman" w:hAnsi="Segoe UI" w:cs="Segoe UI"/>
+          <w:color w:val="10162F"/>
+          <w:sz w:val="27"/>
+          <w:szCs w:val="27"/>
+          <w:lang w:val="en-US" w:eastAsia="ru-RU"/>
+        </w:rPr>
+        <w:t> method to search for a value instead of the </w:t>
+      </w:r>
+      <w:proofErr w:type="spellStart"/>
+      <w:r>
+        <w:rPr>
+          <w:rFonts w:ascii="Ubuntu Mono" w:eastAsia="Times New Roman" w:hAnsi="Ubuntu Mono" w:cs="Courier New"/>
+          <w:color w:val="15141F"/>
+          <w:shd w:val="clear" w:color="auto" w:fill="EAE9ED"/>
+          <w:lang w:val="en-US" w:eastAsia="ru-RU"/>
+        </w:rPr>
+        <w:t>my_dict</w:t>
+      </w:r>
+      <w:proofErr w:type="spellEnd"/>
+      <w:r>
+        <w:rPr>
+          <w:rFonts w:ascii="Ubuntu Mono" w:eastAsia="Times New Roman" w:hAnsi="Ubuntu Mono" w:cs="Courier New"/>
+          <w:color w:val="15141F"/>
+          <w:shd w:val="clear" w:color="auto" w:fill="EAE9ED"/>
+          <w:lang w:val="en-US" w:eastAsia="ru-RU"/>
+        </w:rPr>
+        <w:t>[key]</w:t>
+      </w:r>
+      <w:r>
+        <w:rPr>
+          <w:rFonts w:ascii="Segoe UI" w:eastAsia="Times New Roman" w:hAnsi="Segoe UI" w:cs="Segoe UI"/>
+          <w:color w:val="10162F"/>
+          <w:sz w:val="27"/>
+          <w:szCs w:val="27"/>
+          <w:lang w:val="en-US" w:eastAsia="ru-RU"/>
+        </w:rPr>
+        <w:t xml:space="preserve"> notation we have been using. If the key you are trying </w:t>
+      </w:r>
+      <w:proofErr w:type="gramStart"/>
+      <w:r>
+        <w:rPr>
+          <w:rFonts w:ascii="Segoe UI" w:eastAsia="Times New Roman" w:hAnsi="Segoe UI" w:cs="Segoe UI"/>
+          <w:color w:val="10162F"/>
+          <w:sz w:val="27"/>
+          <w:szCs w:val="27"/>
+          <w:lang w:val="en-US" w:eastAsia="ru-RU"/>
+        </w:rPr>
+        <w:t>to </w:t>
+      </w:r>
+      <w:r>
+        <w:rPr>
+          <w:rFonts w:ascii="Ubuntu Mono" w:eastAsia="Times New Roman" w:hAnsi="Ubuntu Mono" w:cs="Courier New"/>
+          <w:color w:val="15141F"/>
+          <w:shd w:val="clear" w:color="auto" w:fill="EAE9ED"/>
+          <w:lang w:val="en-US" w:eastAsia="ru-RU"/>
+        </w:rPr>
+        <w:t>.get</w:t>
+      </w:r>
+      <w:proofErr w:type="gramEnd"/>
+      <w:r>
+        <w:rPr>
+          <w:rFonts w:ascii="Ubuntu Mono" w:eastAsia="Times New Roman" w:hAnsi="Ubuntu Mono" w:cs="Courier New"/>
+          <w:color w:val="15141F"/>
+          <w:shd w:val="clear" w:color="auto" w:fill="EAE9ED"/>
+          <w:lang w:val="en-US" w:eastAsia="ru-RU"/>
+        </w:rPr>
+        <w:t>()</w:t>
+      </w:r>
+      <w:r>
+        <w:rPr>
+          <w:rFonts w:ascii="Segoe UI" w:eastAsia="Times New Roman" w:hAnsi="Segoe UI" w:cs="Segoe UI"/>
+          <w:color w:val="10162F"/>
+          <w:sz w:val="27"/>
+          <w:szCs w:val="27"/>
+          <w:lang w:val="en-US" w:eastAsia="ru-RU"/>
+        </w:rPr>
+        <w:t> does not exist, it will return </w:t>
+      </w:r>
+      <w:r>
+        <w:rPr>
+          <w:rFonts w:ascii="Ubuntu Mono" w:eastAsia="Times New Roman" w:hAnsi="Ubuntu Mono" w:cs="Courier New"/>
+          <w:color w:val="15141F"/>
+          <w:shd w:val="clear" w:color="auto" w:fill="EAE9ED"/>
+          <w:lang w:val="en-US" w:eastAsia="ru-RU"/>
+        </w:rPr>
+        <w:t>None</w:t>
+      </w:r>
+      <w:r>
+        <w:rPr>
+          <w:rFonts w:ascii="Segoe UI" w:eastAsia="Times New Roman" w:hAnsi="Segoe UI" w:cs="Segoe UI"/>
+          <w:color w:val="10162F"/>
+          <w:sz w:val="27"/>
+          <w:szCs w:val="27"/>
+          <w:lang w:val="en-US" w:eastAsia="ru-RU"/>
+        </w:rPr>
+        <w:t> by default:</w:t>
+      </w:r>
+    </w:p>
+    <w:p>
+      <w:pPr>
+        <w:jc w:val="both"/>
+        <w:rPr>
+          <w:rStyle w:val="mtk1"/>
+          <w:rFonts w:ascii="Ubuntu Mono" w:hAnsi="Ubuntu Mono"/>
+          <w:color w:val="FFFFFF"/>
+          <w:sz w:val="21"/>
+          <w:szCs w:val="21"/>
+          <w:lang w:val="en-US"/>
+        </w:rPr>
+      </w:pPr>
+      <w:proofErr w:type="spellStart"/>
+      <w:r>
+        <w:rPr>
+          <w:rStyle w:val="mtk9"/>
+          <w:rFonts w:ascii="Ubuntu Mono" w:hAnsi="Ubuntu Mono"/>
+          <w:color w:val="FF8973"/>
+          <w:sz w:val="21"/>
+          <w:szCs w:val="21"/>
+          <w:lang w:val="en-US"/>
+        </w:rPr>
+        <w:t>building_heights</w:t>
+      </w:r>
+      <w:proofErr w:type="spellEnd"/>
+      <w:r>
+        <w:rPr>
+          <w:rStyle w:val="mtk1"/>
+          <w:rFonts w:ascii="Ubuntu Mono" w:hAnsi="Ubuntu Mono"/>
+          <w:color w:val="FFFFFF"/>
+          <w:sz w:val="21"/>
+          <w:szCs w:val="21"/>
+          <w:lang w:val="en-US"/>
+        </w:rPr>
+        <w:t> = {</w:t>
+      </w:r>
+      <w:r>
+        <w:rPr>
+          <w:rStyle w:val="mtk8"/>
+          <w:rFonts w:ascii="Ubuntu Mono" w:hAnsi="Ubuntu Mono"/>
+          <w:color w:val="FFE083"/>
+          <w:sz w:val="21"/>
+          <w:szCs w:val="21"/>
+          <w:lang w:val="en-US"/>
+        </w:rPr>
+        <w:t>"Burj Khalifa"</w:t>
+      </w:r>
+      <w:r>
+        <w:rPr>
+          <w:rStyle w:val="mtk1"/>
+          <w:rFonts w:ascii="Ubuntu Mono" w:hAnsi="Ubuntu Mono"/>
+          <w:color w:val="FFFFFF"/>
+          <w:sz w:val="21"/>
+          <w:szCs w:val="21"/>
+          <w:lang w:val="en-US"/>
+        </w:rPr>
+        <w:t>: </w:t>
+      </w:r>
+      <w:r>
+        <w:rPr>
+          <w:rStyle w:val="mtk9"/>
+          <w:rFonts w:ascii="Ubuntu Mono" w:hAnsi="Ubuntu Mono"/>
+          <w:color w:val="FF8973"/>
+          <w:sz w:val="21"/>
+          <w:szCs w:val="21"/>
+          <w:lang w:val="en-US"/>
+        </w:rPr>
+        <w:t>828</w:t>
+      </w:r>
+      <w:r>
+        <w:rPr>
+          <w:rStyle w:val="mtk1"/>
+          <w:rFonts w:ascii="Ubuntu Mono" w:hAnsi="Ubuntu Mono"/>
+          <w:color w:val="FFFFFF"/>
+          <w:sz w:val="21"/>
+          <w:szCs w:val="21"/>
+          <w:lang w:val="en-US"/>
+        </w:rPr>
+        <w:t>, </w:t>
+      </w:r>
+      <w:r>
+        <w:rPr>
+          <w:rStyle w:val="mtk8"/>
+          <w:rFonts w:ascii="Ubuntu Mono" w:hAnsi="Ubuntu Mono"/>
+          <w:color w:val="FFE083"/>
+          <w:sz w:val="21"/>
+          <w:szCs w:val="21"/>
+          <w:lang w:val="en-US"/>
+        </w:rPr>
+        <w:t>"Shanghai Tower"</w:t>
+      </w:r>
+      <w:r>
+        <w:rPr>
+          <w:rStyle w:val="mtk1"/>
+          <w:rFonts w:ascii="Ubuntu Mono" w:hAnsi="Ubuntu Mono"/>
+          <w:color w:val="FFFFFF"/>
+          <w:sz w:val="21"/>
+          <w:szCs w:val="21"/>
+          <w:lang w:val="en-US"/>
+        </w:rPr>
+        <w:t>: </w:t>
+      </w:r>
+      <w:r>
+        <w:rPr>
+          <w:rStyle w:val="mtk9"/>
+          <w:rFonts w:ascii="Ubuntu Mono" w:hAnsi="Ubuntu Mono"/>
+          <w:color w:val="FF8973"/>
+          <w:sz w:val="21"/>
+          <w:szCs w:val="21"/>
+          <w:lang w:val="en-US"/>
+        </w:rPr>
+        <w:t>632</w:t>
+      </w:r>
+      <w:r>
+        <w:rPr>
+          <w:rStyle w:val="mtk1"/>
+          <w:rFonts w:ascii="Ubuntu Mono" w:hAnsi="Ubuntu Mono"/>
+          <w:color w:val="FFFFFF"/>
+          <w:sz w:val="21"/>
+          <w:szCs w:val="21"/>
+          <w:lang w:val="en-US"/>
+        </w:rPr>
+        <w:t>, </w:t>
+      </w:r>
+      <w:r>
+        <w:rPr>
+          <w:rStyle w:val="mtk8"/>
+          <w:rFonts w:ascii="Ubuntu Mono" w:hAnsi="Ubuntu Mono"/>
+          <w:color w:val="FFE083"/>
+          <w:sz w:val="21"/>
+          <w:szCs w:val="21"/>
+          <w:lang w:val="en-US"/>
+        </w:rPr>
+        <w:t>"Abraj Al Bait"</w:t>
+      </w:r>
+      <w:r>
+        <w:rPr>
+          <w:rStyle w:val="mtk1"/>
+          <w:rFonts w:ascii="Ubuntu Mono" w:hAnsi="Ubuntu Mono"/>
+          <w:color w:val="FFFFFF"/>
+          <w:sz w:val="21"/>
+          <w:szCs w:val="21"/>
+          <w:lang w:val="en-US"/>
+        </w:rPr>
+        <w:t>: </w:t>
+      </w:r>
+      <w:r>
+        <w:rPr>
+          <w:rStyle w:val="mtk9"/>
+          <w:rFonts w:ascii="Ubuntu Mono" w:hAnsi="Ubuntu Mono"/>
+          <w:color w:val="FF8973"/>
+          <w:sz w:val="21"/>
+          <w:szCs w:val="21"/>
+          <w:lang w:val="en-US"/>
+        </w:rPr>
+        <w:t>601</w:t>
+      </w:r>
+      <w:r>
+        <w:rPr>
+          <w:rStyle w:val="mtk1"/>
+          <w:rFonts w:ascii="Ubuntu Mono" w:hAnsi="Ubuntu Mono"/>
+          <w:color w:val="FFFFFF"/>
+          <w:sz w:val="21"/>
+          <w:szCs w:val="21"/>
+          <w:lang w:val="en-US"/>
+        </w:rPr>
+        <w:t>, </w:t>
+      </w:r>
+      <w:r>
+        <w:rPr>
+          <w:rStyle w:val="mtk8"/>
+          <w:rFonts w:ascii="Ubuntu Mono" w:hAnsi="Ubuntu Mono"/>
+          <w:color w:val="FFE083"/>
+          <w:sz w:val="21"/>
+          <w:szCs w:val="21"/>
+          <w:lang w:val="en-US"/>
+        </w:rPr>
+        <w:t>"Ping An"</w:t>
+      </w:r>
+      <w:r>
+        <w:rPr>
+          <w:rStyle w:val="mtk1"/>
+          <w:rFonts w:ascii="Ubuntu Mono" w:hAnsi="Ubuntu Mono"/>
+          <w:color w:val="FFFFFF"/>
+          <w:sz w:val="21"/>
+          <w:szCs w:val="21"/>
+          <w:lang w:val="en-US"/>
+        </w:rPr>
+        <w:t>: </w:t>
+      </w:r>
+      <w:r>
+        <w:rPr>
+          <w:rStyle w:val="mtk9"/>
+          <w:rFonts w:ascii="Ubuntu Mono" w:hAnsi="Ubuntu Mono"/>
+          <w:color w:val="FF8973"/>
+          <w:sz w:val="21"/>
+          <w:szCs w:val="21"/>
+          <w:lang w:val="en-US"/>
+        </w:rPr>
+        <w:t>599</w:t>
+      </w:r>
+      <w:r>
+        <w:rPr>
+          <w:rStyle w:val="mtk1"/>
+          <w:rFonts w:ascii="Ubuntu Mono" w:hAnsi="Ubuntu Mono"/>
+          <w:color w:val="FFFFFF"/>
+          <w:sz w:val="21"/>
+          <w:szCs w:val="21"/>
+          <w:lang w:val="en-US"/>
+        </w:rPr>
+        <w:t>, </w:t>
+      </w:r>
+      <w:r>
+        <w:rPr>
+          <w:rStyle w:val="mtk8"/>
+          <w:rFonts w:ascii="Ubuntu Mono" w:hAnsi="Ubuntu Mono"/>
+          <w:color w:val="FFE083"/>
+          <w:sz w:val="21"/>
+          <w:szCs w:val="21"/>
+          <w:lang w:val="en-US"/>
+        </w:rPr>
+        <w:t>"Lotte World Tower"</w:t>
+      </w:r>
+      <w:r>
+        <w:rPr>
+          <w:rStyle w:val="mtk1"/>
+          <w:rFonts w:ascii="Ubuntu Mono" w:hAnsi="Ubuntu Mono"/>
+          <w:color w:val="FFFFFF"/>
+          <w:sz w:val="21"/>
+          <w:szCs w:val="21"/>
+          <w:lang w:val="en-US"/>
+        </w:rPr>
+        <w:t>: </w:t>
+      </w:r>
+      <w:r>
+        <w:rPr>
+          <w:rStyle w:val="mtk9"/>
+          <w:rFonts w:ascii="Ubuntu Mono" w:hAnsi="Ubuntu Mono"/>
+          <w:color w:val="FF8973"/>
+          <w:sz w:val="21"/>
+          <w:szCs w:val="21"/>
+          <w:lang w:val="en-US"/>
+        </w:rPr>
+        <w:t>554.5</w:t>
+      </w:r>
+      <w:r>
+        <w:rPr>
+          <w:rStyle w:val="mtk1"/>
+          <w:rFonts w:ascii="Ubuntu Mono" w:hAnsi="Ubuntu Mono"/>
+          <w:color w:val="FFFFFF"/>
+          <w:sz w:val="21"/>
+          <w:szCs w:val="21"/>
+          <w:lang w:val="en-US"/>
+        </w:rPr>
+        <w:t>, </w:t>
+      </w:r>
+      <w:r>
+        <w:rPr>
+          <w:rStyle w:val="mtk8"/>
+          <w:rFonts w:ascii="Ubuntu Mono" w:hAnsi="Ubuntu Mono"/>
+          <w:color w:val="FFE083"/>
+          <w:sz w:val="21"/>
+          <w:szCs w:val="21"/>
+          <w:lang w:val="en-US"/>
+        </w:rPr>
+        <w:t>"One World Trade"</w:t>
+      </w:r>
+      <w:r>
+        <w:rPr>
+          <w:rStyle w:val="mtk1"/>
+          <w:rFonts w:ascii="Ubuntu Mono" w:hAnsi="Ubuntu Mono"/>
+          <w:color w:val="FFFFFF"/>
+          <w:sz w:val="21"/>
+          <w:szCs w:val="21"/>
+          <w:lang w:val="en-US"/>
+        </w:rPr>
+        <w:t>: </w:t>
+      </w:r>
+      <w:r>
+        <w:rPr>
+          <w:rStyle w:val="mtk9"/>
+          <w:rFonts w:ascii="Ubuntu Mono" w:hAnsi="Ubuntu Mono"/>
+          <w:color w:val="FF8973"/>
+          <w:sz w:val="21"/>
+          <w:szCs w:val="21"/>
+          <w:lang w:val="en-US"/>
+        </w:rPr>
+        <w:t>541.3</w:t>
+      </w:r>
+      <w:r>
+        <w:rPr>
+          <w:rStyle w:val="mtk1"/>
+          <w:rFonts w:ascii="Ubuntu Mono" w:hAnsi="Ubuntu Mono"/>
+          <w:color w:val="FFFFFF"/>
+          <w:sz w:val="21"/>
+          <w:szCs w:val="21"/>
+          <w:lang w:val="en-US"/>
+        </w:rPr>
+        <w:t>}</w:t>
+      </w:r>
+      <w:r>
+        <w:rPr>
+          <w:rFonts w:ascii="Ubuntu Mono" w:hAnsi="Ubuntu Mono"/>
+          <w:color w:val="939598"/>
+          <w:sz w:val="21"/>
+          <w:szCs w:val="21"/>
+          <w:lang w:val="en-US"/>
+        </w:rPr>
+        <w:br/>
+      </w:r>
+      <w:r>
+        <w:rPr>
+          <w:rFonts w:ascii="Ubuntu Mono" w:hAnsi="Ubuntu Mono"/>
+          <w:color w:val="939598"/>
+          <w:sz w:val="21"/>
+          <w:szCs w:val="21"/>
+          <w:lang w:val="en-US"/>
+        </w:rPr>
+        <w:br/>
+      </w:r>
+      <w:r>
+        <w:rPr>
+          <w:rStyle w:val="mtk16"/>
+          <w:rFonts w:ascii="Ubuntu Mono" w:hAnsi="Ubuntu Mono"/>
+          <w:color w:val="939598"/>
+          <w:sz w:val="21"/>
+          <w:szCs w:val="21"/>
+          <w:lang w:val="en-US"/>
+        </w:rPr>
+        <w:t>#this line will return 632:</w:t>
+      </w:r>
+      <w:r>
+        <w:rPr>
+          <w:rFonts w:ascii="Ubuntu Mono" w:hAnsi="Ubuntu Mono"/>
+          <w:color w:val="939598"/>
+          <w:sz w:val="21"/>
+          <w:szCs w:val="21"/>
+          <w:lang w:val="en-US"/>
+        </w:rPr>
+        <w:br/>
+      </w:r>
+      <w:proofErr w:type="spellStart"/>
+      <w:r>
+        <w:rPr>
+          <w:rStyle w:val="mtk9"/>
+          <w:rFonts w:ascii="Ubuntu Mono" w:hAnsi="Ubuntu Mono"/>
+          <w:color w:val="FF8973"/>
+          <w:sz w:val="21"/>
+          <w:szCs w:val="21"/>
+          <w:lang w:val="en-US"/>
+        </w:rPr>
+        <w:t>building_heights</w:t>
+      </w:r>
+      <w:r>
+        <w:rPr>
+          <w:rStyle w:val="mtk1"/>
+          <w:rFonts w:ascii="Ubuntu Mono" w:hAnsi="Ubuntu Mono"/>
+          <w:color w:val="FFFFFF"/>
+          <w:sz w:val="21"/>
+          <w:szCs w:val="21"/>
+          <w:lang w:val="en-US"/>
+        </w:rPr>
+        <w:t>.</w:t>
+      </w:r>
+      <w:r>
+        <w:rPr>
+          <w:rStyle w:val="mtk10"/>
+          <w:rFonts w:ascii="Ubuntu Mono" w:hAnsi="Ubuntu Mono"/>
+          <w:color w:val="83FFF5"/>
+          <w:sz w:val="21"/>
+          <w:szCs w:val="21"/>
+          <w:lang w:val="en-US"/>
+        </w:rPr>
+        <w:t>get</w:t>
+      </w:r>
+      <w:proofErr w:type="spellEnd"/>
+      <w:r>
+        <w:rPr>
+          <w:rStyle w:val="mtk1"/>
+          <w:rFonts w:ascii="Ubuntu Mono" w:hAnsi="Ubuntu Mono"/>
+          <w:color w:val="FFFFFF"/>
+          <w:sz w:val="21"/>
+          <w:szCs w:val="21"/>
+          <w:lang w:val="en-US"/>
+        </w:rPr>
+        <w:t>(</w:t>
+      </w:r>
+      <w:r>
+        <w:rPr>
+          <w:rStyle w:val="mtk8"/>
+          <w:rFonts w:ascii="Ubuntu Mono" w:hAnsi="Ubuntu Mono"/>
+          <w:color w:val="FFE083"/>
+          <w:sz w:val="21"/>
+          <w:szCs w:val="21"/>
+          <w:lang w:val="en-US"/>
+        </w:rPr>
+        <w:t>"Shanghai Tower"</w:t>
+      </w:r>
+      <w:r>
+        <w:rPr>
+          <w:rStyle w:val="mtk1"/>
+          <w:rFonts w:ascii="Ubuntu Mono" w:hAnsi="Ubuntu Mono"/>
+          <w:color w:val="FFFFFF"/>
+          <w:sz w:val="21"/>
+          <w:szCs w:val="21"/>
+          <w:lang w:val="en-US"/>
+        </w:rPr>
+        <w:t>)</w:t>
+      </w:r>
+      <w:r>
+        <w:rPr>
+          <w:rFonts w:ascii="Ubuntu Mono" w:hAnsi="Ubuntu Mono"/>
+          <w:color w:val="939598"/>
+          <w:sz w:val="21"/>
+          <w:szCs w:val="21"/>
+          <w:lang w:val="en-US"/>
+        </w:rPr>
+        <w:br/>
+      </w:r>
+      <w:r>
+        <w:rPr>
+          <w:rFonts w:ascii="Ubuntu Mono" w:hAnsi="Ubuntu Mono"/>
+          <w:color w:val="939598"/>
+          <w:sz w:val="21"/>
+          <w:szCs w:val="21"/>
+          <w:lang w:val="en-US"/>
+        </w:rPr>
+        <w:br/>
+      </w:r>
+      <w:r>
+        <w:rPr>
+          <w:rStyle w:val="mtk16"/>
+          <w:rFonts w:ascii="Ubuntu Mono" w:hAnsi="Ubuntu Mono"/>
+          <w:color w:val="939598"/>
+          <w:sz w:val="21"/>
+          <w:szCs w:val="21"/>
+          <w:lang w:val="en-US"/>
+        </w:rPr>
+        <w:t>#this line will return None:</w:t>
+      </w:r>
+      <w:r>
+        <w:rPr>
+          <w:rFonts w:ascii="Ubuntu Mono" w:hAnsi="Ubuntu Mono"/>
+          <w:color w:val="939598"/>
+          <w:sz w:val="21"/>
+          <w:szCs w:val="21"/>
+          <w:lang w:val="en-US"/>
+        </w:rPr>
+        <w:br/>
+      </w:r>
+      <w:proofErr w:type="spellStart"/>
+      <w:r>
+        <w:rPr>
+          <w:rStyle w:val="mtk9"/>
+          <w:rFonts w:ascii="Ubuntu Mono" w:hAnsi="Ubuntu Mono"/>
+          <w:color w:val="FF8973"/>
+          <w:sz w:val="21"/>
+          <w:szCs w:val="21"/>
+          <w:lang w:val="en-US"/>
+        </w:rPr>
+        <w:t>building_heights</w:t>
+      </w:r>
+      <w:r>
+        <w:rPr>
+          <w:rStyle w:val="mtk1"/>
+          <w:rFonts w:ascii="Ubuntu Mono" w:hAnsi="Ubuntu Mono"/>
+          <w:color w:val="FFFFFF"/>
+          <w:sz w:val="21"/>
+          <w:szCs w:val="21"/>
+          <w:lang w:val="en-US"/>
+        </w:rPr>
+        <w:t>.</w:t>
+      </w:r>
+      <w:r>
+        <w:rPr>
+          <w:rStyle w:val="mtk10"/>
+          <w:rFonts w:ascii="Ubuntu Mono" w:hAnsi="Ubuntu Mono"/>
+          <w:color w:val="83FFF5"/>
+          <w:sz w:val="21"/>
+          <w:szCs w:val="21"/>
+          <w:lang w:val="en-US"/>
+        </w:rPr>
+        <w:t>get</w:t>
+      </w:r>
+      <w:proofErr w:type="spellEnd"/>
+      <w:r>
+        <w:rPr>
+          <w:rStyle w:val="mtk1"/>
+          <w:rFonts w:ascii="Ubuntu Mono" w:hAnsi="Ubuntu Mono"/>
+          <w:color w:val="FFFFFF"/>
+          <w:sz w:val="21"/>
+          <w:szCs w:val="21"/>
+          <w:lang w:val="en-US"/>
+        </w:rPr>
+        <w:t>(</w:t>
+      </w:r>
+      <w:r>
+        <w:rPr>
+          <w:rStyle w:val="mtk8"/>
+          <w:rFonts w:ascii="Ubuntu Mono" w:hAnsi="Ubuntu Mono"/>
+          <w:color w:val="FFE083"/>
+          <w:sz w:val="21"/>
+          <w:szCs w:val="21"/>
+          <w:lang w:val="en-US"/>
+        </w:rPr>
+        <w:t>"My House"</w:t>
+      </w:r>
+      <w:r>
+        <w:rPr>
+          <w:rStyle w:val="mtk1"/>
+          <w:rFonts w:ascii="Ubuntu Mono" w:hAnsi="Ubuntu Mono"/>
+          <w:color w:val="FFFFFF"/>
+          <w:sz w:val="21"/>
+          <w:szCs w:val="21"/>
+          <w:lang w:val="en-US"/>
+        </w:rPr>
+        <w:t>)</w:t>
+      </w:r>
+    </w:p>
+    <w:p>
+      <w:pPr>
+        <w:spacing w:after="100" w:afterAutospacing="1" w:line="240" w:lineRule="auto"/>
+        <w:rPr>
+          <w:rFonts w:ascii="Segoe UI" w:eastAsia="Times New Roman" w:hAnsi="Segoe UI" w:cs="Segoe UI"/>
+          <w:color w:val="10162F"/>
+          <w:sz w:val="27"/>
+          <w:szCs w:val="27"/>
+          <w:lang w:val="en-US" w:eastAsia="ru-RU"/>
+        </w:rPr>
+      </w:pPr>
+      <w:r>
+        <w:rPr>
+          <w:rFonts w:ascii="Segoe UI" w:eastAsia="Times New Roman" w:hAnsi="Segoe UI" w:cs="Segoe UI"/>
+          <w:color w:val="10162F"/>
+          <w:sz w:val="27"/>
+          <w:szCs w:val="27"/>
+          <w:lang w:val="en-US" w:eastAsia="ru-RU"/>
+        </w:rPr>
+        <w:lastRenderedPageBreak/>
+        <w:t>You can also specify a value to return if the key doesn’t exist. For example, we might want to return a building height of 0 if our desired building is not in the dictionary:</w:t>
+      </w:r>
+    </w:p>
+    <w:p>
+      <w:pPr>
+        <w:shd w:val="clear" w:color="auto" w:fill="211E2F"/>
+        <w:tabs>
+          <w:tab w:val="left" w:pos="916"/>
+          <w:tab w:val="left" w:pos="1832"/>
+          <w:tab w:val="left" w:pos="2748"/>
+          <w:tab w:val="left" w:pos="3664"/>
+          <w:tab w:val="left" w:pos="4580"/>
+          <w:tab w:val="left" w:pos="5496"/>
+          <w:tab w:val="left" w:pos="6412"/>
+          <w:tab w:val="left" w:pos="7328"/>
+          <w:tab w:val="left" w:pos="8244"/>
+          <w:tab w:val="left" w:pos="9160"/>
+          <w:tab w:val="left" w:pos="10076"/>
+          <w:tab w:val="left" w:pos="10992"/>
+          <w:tab w:val="left" w:pos="11908"/>
+          <w:tab w:val="left" w:pos="12824"/>
+          <w:tab w:val="left" w:pos="13740"/>
+          <w:tab w:val="left" w:pos="14656"/>
+        </w:tabs>
+        <w:spacing w:after="0" w:line="240" w:lineRule="auto"/>
+        <w:rPr>
+          <w:rFonts w:ascii="Ubuntu Mono" w:eastAsia="Times New Roman" w:hAnsi="Ubuntu Mono" w:cs="Courier New"/>
+          <w:color w:val="939598"/>
+          <w:sz w:val="27"/>
+          <w:szCs w:val="27"/>
+          <w:lang w:val="en-US" w:eastAsia="ru-RU"/>
+        </w:rPr>
+      </w:pPr>
+      <w:r>
+        <w:rPr>
+          <w:rFonts w:ascii="Ubuntu Mono" w:eastAsia="Times New Roman" w:hAnsi="Ubuntu Mono" w:cs="Courier New"/>
+          <w:color w:val="FF8973"/>
+          <w:sz w:val="27"/>
+          <w:szCs w:val="27"/>
+          <w:lang w:val="en-US" w:eastAsia="ru-RU"/>
+        </w:rPr>
+        <w:t>&gt;&gt;&gt;</w:t>
+      </w:r>
+      <w:r>
+        <w:rPr>
+          <w:rFonts w:ascii="Ubuntu Mono" w:eastAsia="Times New Roman" w:hAnsi="Ubuntu Mono" w:cs="Courier New"/>
+          <w:color w:val="FFFFFF"/>
+          <w:sz w:val="27"/>
+          <w:szCs w:val="27"/>
+          <w:lang w:val="en-US" w:eastAsia="ru-RU"/>
+        </w:rPr>
+        <w:t> </w:t>
+      </w:r>
+      <w:proofErr w:type="spellStart"/>
+      <w:proofErr w:type="gramStart"/>
+      <w:r>
+        <w:rPr>
+          <w:rFonts w:ascii="Ubuntu Mono" w:eastAsia="Times New Roman" w:hAnsi="Ubuntu Mono" w:cs="Courier New"/>
+          <w:color w:val="FF8973"/>
+          <w:sz w:val="27"/>
+          <w:szCs w:val="27"/>
+          <w:lang w:val="en-US" w:eastAsia="ru-RU"/>
+        </w:rPr>
+        <w:t>building_heights</w:t>
+      </w:r>
+      <w:r>
+        <w:rPr>
+          <w:rFonts w:ascii="Ubuntu Mono" w:eastAsia="Times New Roman" w:hAnsi="Ubuntu Mono" w:cs="Courier New"/>
+          <w:color w:val="FFFFFF"/>
+          <w:sz w:val="27"/>
+          <w:szCs w:val="27"/>
+          <w:lang w:val="en-US" w:eastAsia="ru-RU"/>
+        </w:rPr>
+        <w:t>.</w:t>
+      </w:r>
+      <w:r>
+        <w:rPr>
+          <w:rFonts w:ascii="Ubuntu Mono" w:eastAsia="Times New Roman" w:hAnsi="Ubuntu Mono" w:cs="Courier New"/>
+          <w:color w:val="83FFF5"/>
+          <w:sz w:val="27"/>
+          <w:szCs w:val="27"/>
+          <w:lang w:val="en-US" w:eastAsia="ru-RU"/>
+        </w:rPr>
+        <w:t>get</w:t>
+      </w:r>
+      <w:proofErr w:type="spellEnd"/>
+      <w:r>
+        <w:rPr>
+          <w:rFonts w:ascii="Ubuntu Mono" w:eastAsia="Times New Roman" w:hAnsi="Ubuntu Mono" w:cs="Courier New"/>
+          <w:color w:val="FFFFFF"/>
+          <w:sz w:val="27"/>
+          <w:szCs w:val="27"/>
+          <w:lang w:val="en-US" w:eastAsia="ru-RU"/>
+        </w:rPr>
+        <w:t>(</w:t>
+      </w:r>
+      <w:proofErr w:type="gramEnd"/>
+      <w:r>
+        <w:rPr>
+          <w:rFonts w:ascii="Ubuntu Mono" w:eastAsia="Times New Roman" w:hAnsi="Ubuntu Mono" w:cs="Courier New"/>
+          <w:color w:val="FFE083"/>
+          <w:sz w:val="27"/>
+          <w:szCs w:val="27"/>
+          <w:lang w:val="en-US" w:eastAsia="ru-RU"/>
+        </w:rPr>
+        <w:t>'Shanghai Tower'</w:t>
+      </w:r>
+      <w:r>
+        <w:rPr>
+          <w:rFonts w:ascii="Ubuntu Mono" w:eastAsia="Times New Roman" w:hAnsi="Ubuntu Mono" w:cs="Courier New"/>
+          <w:color w:val="FFFFFF"/>
+          <w:sz w:val="27"/>
+          <w:szCs w:val="27"/>
+          <w:lang w:val="en-US" w:eastAsia="ru-RU"/>
+        </w:rPr>
+        <w:t>, </w:t>
+      </w:r>
+      <w:r>
+        <w:rPr>
+          <w:rFonts w:ascii="Ubuntu Mono" w:eastAsia="Times New Roman" w:hAnsi="Ubuntu Mono" w:cs="Courier New"/>
+          <w:color w:val="FF8973"/>
+          <w:sz w:val="27"/>
+          <w:szCs w:val="27"/>
+          <w:lang w:val="en-US" w:eastAsia="ru-RU"/>
+        </w:rPr>
+        <w:t>0</w:t>
+      </w:r>
+      <w:r>
+        <w:rPr>
+          <w:rFonts w:ascii="Ubuntu Mono" w:eastAsia="Times New Roman" w:hAnsi="Ubuntu Mono" w:cs="Courier New"/>
+          <w:color w:val="FFFFFF"/>
+          <w:sz w:val="27"/>
+          <w:szCs w:val="27"/>
+          <w:lang w:val="en-US" w:eastAsia="ru-RU"/>
+        </w:rPr>
+        <w:t>)</w:t>
+      </w:r>
+      <w:r>
+        <w:rPr>
+          <w:rFonts w:ascii="Ubuntu Mono" w:eastAsia="Times New Roman" w:hAnsi="Ubuntu Mono" w:cs="Courier New"/>
+          <w:color w:val="939598"/>
+          <w:sz w:val="27"/>
+          <w:szCs w:val="27"/>
+          <w:lang w:val="en-US" w:eastAsia="ru-RU"/>
+        </w:rPr>
+        <w:br/>
+      </w:r>
+      <w:r>
+        <w:rPr>
+          <w:rFonts w:ascii="Ubuntu Mono" w:eastAsia="Times New Roman" w:hAnsi="Ubuntu Mono" w:cs="Courier New"/>
+          <w:color w:val="FF8973"/>
+          <w:sz w:val="27"/>
+          <w:szCs w:val="27"/>
+          <w:lang w:val="en-US" w:eastAsia="ru-RU"/>
+        </w:rPr>
+        <w:t>632</w:t>
+      </w:r>
+      <w:r>
+        <w:rPr>
+          <w:rFonts w:ascii="Ubuntu Mono" w:eastAsia="Times New Roman" w:hAnsi="Ubuntu Mono" w:cs="Courier New"/>
+          <w:color w:val="939598"/>
+          <w:sz w:val="27"/>
+          <w:szCs w:val="27"/>
+          <w:lang w:val="en-US" w:eastAsia="ru-RU"/>
+        </w:rPr>
+        <w:br/>
+      </w:r>
+      <w:r>
+        <w:rPr>
+          <w:rFonts w:ascii="Ubuntu Mono" w:eastAsia="Times New Roman" w:hAnsi="Ubuntu Mono" w:cs="Courier New"/>
+          <w:color w:val="FF8973"/>
+          <w:sz w:val="27"/>
+          <w:szCs w:val="27"/>
+          <w:lang w:val="en-US" w:eastAsia="ru-RU"/>
+        </w:rPr>
+        <w:t>&gt;&gt;&gt;</w:t>
+      </w:r>
+      <w:r>
+        <w:rPr>
+          <w:rFonts w:ascii="Ubuntu Mono" w:eastAsia="Times New Roman" w:hAnsi="Ubuntu Mono" w:cs="Courier New"/>
+          <w:color w:val="FFFFFF"/>
+          <w:sz w:val="27"/>
+          <w:szCs w:val="27"/>
+          <w:lang w:val="en-US" w:eastAsia="ru-RU"/>
+        </w:rPr>
+        <w:t> </w:t>
+      </w:r>
+      <w:proofErr w:type="spellStart"/>
+      <w:r>
+        <w:rPr>
+          <w:rFonts w:ascii="Ubuntu Mono" w:eastAsia="Times New Roman" w:hAnsi="Ubuntu Mono" w:cs="Courier New"/>
+          <w:color w:val="FF8973"/>
+          <w:sz w:val="27"/>
+          <w:szCs w:val="27"/>
+          <w:lang w:val="en-US" w:eastAsia="ru-RU"/>
+        </w:rPr>
+        <w:t>building_heights</w:t>
+      </w:r>
+      <w:r>
+        <w:rPr>
+          <w:rFonts w:ascii="Ubuntu Mono" w:eastAsia="Times New Roman" w:hAnsi="Ubuntu Mono" w:cs="Courier New"/>
+          <w:color w:val="FFFFFF"/>
+          <w:sz w:val="27"/>
+          <w:szCs w:val="27"/>
+          <w:lang w:val="en-US" w:eastAsia="ru-RU"/>
+        </w:rPr>
+        <w:t>.</w:t>
+      </w:r>
+      <w:r>
+        <w:rPr>
+          <w:rFonts w:ascii="Ubuntu Mono" w:eastAsia="Times New Roman" w:hAnsi="Ubuntu Mono" w:cs="Courier New"/>
+          <w:color w:val="83FFF5"/>
+          <w:sz w:val="27"/>
+          <w:szCs w:val="27"/>
+          <w:lang w:val="en-US" w:eastAsia="ru-RU"/>
+        </w:rPr>
+        <w:t>get</w:t>
+      </w:r>
+      <w:proofErr w:type="spellEnd"/>
+      <w:r>
+        <w:rPr>
+          <w:rFonts w:ascii="Ubuntu Mono" w:eastAsia="Times New Roman" w:hAnsi="Ubuntu Mono" w:cs="Courier New"/>
+          <w:color w:val="FFFFFF"/>
+          <w:sz w:val="27"/>
+          <w:szCs w:val="27"/>
+          <w:lang w:val="en-US" w:eastAsia="ru-RU"/>
+        </w:rPr>
+        <w:t>(</w:t>
+      </w:r>
+      <w:r>
+        <w:rPr>
+          <w:rFonts w:ascii="Ubuntu Mono" w:eastAsia="Times New Roman" w:hAnsi="Ubuntu Mono" w:cs="Courier New"/>
+          <w:color w:val="FFE083"/>
+          <w:sz w:val="27"/>
+          <w:szCs w:val="27"/>
+          <w:lang w:val="en-US" w:eastAsia="ru-RU"/>
+        </w:rPr>
+        <w:t>'Mt Olympus'</w:t>
+      </w:r>
+      <w:r>
+        <w:rPr>
+          <w:rFonts w:ascii="Ubuntu Mono" w:eastAsia="Times New Roman" w:hAnsi="Ubuntu Mono" w:cs="Courier New"/>
+          <w:color w:val="FFFFFF"/>
+          <w:sz w:val="27"/>
+          <w:szCs w:val="27"/>
+          <w:lang w:val="en-US" w:eastAsia="ru-RU"/>
+        </w:rPr>
+        <w:t>, </w:t>
+      </w:r>
+      <w:r>
+        <w:rPr>
+          <w:rFonts w:ascii="Ubuntu Mono" w:eastAsia="Times New Roman" w:hAnsi="Ubuntu Mono" w:cs="Courier New"/>
+          <w:color w:val="FF8973"/>
+          <w:sz w:val="27"/>
+          <w:szCs w:val="27"/>
+          <w:lang w:val="en-US" w:eastAsia="ru-RU"/>
+        </w:rPr>
+        <w:t>0</w:t>
+      </w:r>
+      <w:r>
+        <w:rPr>
+          <w:rFonts w:ascii="Ubuntu Mono" w:eastAsia="Times New Roman" w:hAnsi="Ubuntu Mono" w:cs="Courier New"/>
+          <w:color w:val="FFFFFF"/>
+          <w:sz w:val="27"/>
+          <w:szCs w:val="27"/>
+          <w:lang w:val="en-US" w:eastAsia="ru-RU"/>
+        </w:rPr>
+        <w:t>)</w:t>
+      </w:r>
+      <w:r>
+        <w:rPr>
+          <w:rFonts w:ascii="Ubuntu Mono" w:eastAsia="Times New Roman" w:hAnsi="Ubuntu Mono" w:cs="Courier New"/>
+          <w:color w:val="939598"/>
+          <w:sz w:val="27"/>
+          <w:szCs w:val="27"/>
+          <w:lang w:val="en-US" w:eastAsia="ru-RU"/>
+        </w:rPr>
+        <w:br/>
+      </w:r>
+      <w:r>
+        <w:rPr>
+          <w:rFonts w:ascii="Ubuntu Mono" w:eastAsia="Times New Roman" w:hAnsi="Ubuntu Mono" w:cs="Courier New"/>
+          <w:color w:val="FF8973"/>
+          <w:sz w:val="27"/>
+          <w:szCs w:val="27"/>
+          <w:lang w:val="en-US" w:eastAsia="ru-RU"/>
+        </w:rPr>
+        <w:t>0</w:t>
+      </w:r>
+      <w:r>
+        <w:rPr>
+          <w:rFonts w:ascii="Ubuntu Mono" w:eastAsia="Times New Roman" w:hAnsi="Ubuntu Mono" w:cs="Courier New"/>
+          <w:color w:val="939598"/>
+          <w:sz w:val="27"/>
+          <w:szCs w:val="27"/>
+          <w:lang w:val="en-US" w:eastAsia="ru-RU"/>
+        </w:rPr>
+        <w:br/>
+      </w:r>
+      <w:r>
+        <w:rPr>
+          <w:rFonts w:ascii="Ubuntu Mono" w:eastAsia="Times New Roman" w:hAnsi="Ubuntu Mono" w:cs="Courier New"/>
+          <w:color w:val="FF8973"/>
+          <w:sz w:val="27"/>
+          <w:szCs w:val="27"/>
+          <w:lang w:val="en-US" w:eastAsia="ru-RU"/>
+        </w:rPr>
+        <w:t>&gt;&gt;&gt;</w:t>
+      </w:r>
+      <w:r>
+        <w:rPr>
+          <w:rFonts w:ascii="Ubuntu Mono" w:eastAsia="Times New Roman" w:hAnsi="Ubuntu Mono" w:cs="Courier New"/>
+          <w:color w:val="FFFFFF"/>
+          <w:sz w:val="27"/>
+          <w:szCs w:val="27"/>
+          <w:lang w:val="en-US" w:eastAsia="ru-RU"/>
+        </w:rPr>
+        <w:t> </w:t>
+      </w:r>
+      <w:proofErr w:type="spellStart"/>
+      <w:r>
+        <w:rPr>
+          <w:rFonts w:ascii="Ubuntu Mono" w:eastAsia="Times New Roman" w:hAnsi="Ubuntu Mono" w:cs="Courier New"/>
+          <w:color w:val="FF8973"/>
+          <w:sz w:val="27"/>
+          <w:szCs w:val="27"/>
+          <w:lang w:val="en-US" w:eastAsia="ru-RU"/>
+        </w:rPr>
+        <w:t>building_heights</w:t>
+      </w:r>
+      <w:r>
+        <w:rPr>
+          <w:rFonts w:ascii="Ubuntu Mono" w:eastAsia="Times New Roman" w:hAnsi="Ubuntu Mono" w:cs="Courier New"/>
+          <w:color w:val="FFFFFF"/>
+          <w:sz w:val="27"/>
+          <w:szCs w:val="27"/>
+          <w:lang w:val="en-US" w:eastAsia="ru-RU"/>
+        </w:rPr>
+        <w:t>.</w:t>
+      </w:r>
+      <w:r>
+        <w:rPr>
+          <w:rFonts w:ascii="Ubuntu Mono" w:eastAsia="Times New Roman" w:hAnsi="Ubuntu Mono" w:cs="Courier New"/>
+          <w:color w:val="83FFF5"/>
+          <w:sz w:val="27"/>
+          <w:szCs w:val="27"/>
+          <w:lang w:val="en-US" w:eastAsia="ru-RU"/>
+        </w:rPr>
+        <w:t>get</w:t>
+      </w:r>
+      <w:proofErr w:type="spellEnd"/>
+      <w:r>
+        <w:rPr>
+          <w:rFonts w:ascii="Ubuntu Mono" w:eastAsia="Times New Roman" w:hAnsi="Ubuntu Mono" w:cs="Courier New"/>
+          <w:color w:val="FFFFFF"/>
+          <w:sz w:val="27"/>
+          <w:szCs w:val="27"/>
+          <w:lang w:val="en-US" w:eastAsia="ru-RU"/>
+        </w:rPr>
+        <w:t>(</w:t>
+      </w:r>
+      <w:r>
+        <w:rPr>
+          <w:rFonts w:ascii="Ubuntu Mono" w:eastAsia="Times New Roman" w:hAnsi="Ubuntu Mono" w:cs="Courier New"/>
+          <w:color w:val="FFE083"/>
+          <w:sz w:val="27"/>
+          <w:szCs w:val="27"/>
+          <w:lang w:val="en-US" w:eastAsia="ru-RU"/>
+        </w:rPr>
+        <w:t>'Kilimanjaro'</w:t>
+      </w:r>
+      <w:r>
+        <w:rPr>
+          <w:rFonts w:ascii="Ubuntu Mono" w:eastAsia="Times New Roman" w:hAnsi="Ubuntu Mono" w:cs="Courier New"/>
+          <w:color w:val="FFFFFF"/>
+          <w:sz w:val="27"/>
+          <w:szCs w:val="27"/>
+          <w:lang w:val="en-US" w:eastAsia="ru-RU"/>
+        </w:rPr>
+        <w:t>, </w:t>
+      </w:r>
+      <w:r>
+        <w:rPr>
+          <w:rFonts w:ascii="Ubuntu Mono" w:eastAsia="Times New Roman" w:hAnsi="Ubuntu Mono" w:cs="Courier New"/>
+          <w:color w:val="FFE083"/>
+          <w:sz w:val="27"/>
+          <w:szCs w:val="27"/>
+          <w:lang w:val="en-US" w:eastAsia="ru-RU"/>
+        </w:rPr>
+        <w:t>'No Value'</w:t>
+      </w:r>
+      <w:r>
+        <w:rPr>
+          <w:rFonts w:ascii="Ubuntu Mono" w:eastAsia="Times New Roman" w:hAnsi="Ubuntu Mono" w:cs="Courier New"/>
+          <w:color w:val="FFFFFF"/>
+          <w:sz w:val="27"/>
+          <w:szCs w:val="27"/>
+          <w:lang w:val="en-US" w:eastAsia="ru-RU"/>
+        </w:rPr>
+        <w:t>)</w:t>
+      </w:r>
+      <w:r>
+        <w:rPr>
+          <w:rFonts w:ascii="Ubuntu Mono" w:eastAsia="Times New Roman" w:hAnsi="Ubuntu Mono" w:cs="Courier New"/>
+          <w:color w:val="939598"/>
+          <w:sz w:val="27"/>
+          <w:szCs w:val="27"/>
+          <w:lang w:val="en-US" w:eastAsia="ru-RU"/>
+        </w:rPr>
+        <w:br/>
+      </w:r>
+      <w:r>
+        <w:rPr>
+          <w:rFonts w:ascii="Ubuntu Mono" w:eastAsia="Times New Roman" w:hAnsi="Ubuntu Mono" w:cs="Courier New"/>
+          <w:color w:val="FFE083"/>
+          <w:sz w:val="27"/>
+          <w:szCs w:val="27"/>
+          <w:lang w:val="en-US" w:eastAsia="ru-RU"/>
+        </w:rPr>
+        <w:t>'No Value'</w:t>
+      </w:r>
+    </w:p>
+    <w:p>
+      <w:pPr>
+        <w:spacing w:before="100" w:beforeAutospacing="1" w:after="100" w:afterAutospacing="1" w:line="240" w:lineRule="auto"/>
+        <w:outlineLvl w:val="2"/>
+        <w:rPr>
+          <w:rFonts w:ascii="Segoe UI" w:eastAsia="Times New Roman" w:hAnsi="Segoe UI" w:cs="Segoe UI"/>
+          <w:b/>
+          <w:bCs/>
+          <w:color w:val="10162F"/>
+          <w:sz w:val="27"/>
+          <w:szCs w:val="27"/>
+          <w:lang w:val="en-US" w:eastAsia="ru-RU"/>
+        </w:rPr>
+      </w:pPr>
+      <w:r>
+        <w:rPr>
+          <w:rFonts w:ascii="Segoe UI" w:eastAsia="Times New Roman" w:hAnsi="Segoe UI" w:cs="Segoe UI"/>
+          <w:b/>
+          <w:bCs/>
+          <w:color w:val="10162F"/>
+          <w:sz w:val="27"/>
+          <w:szCs w:val="27"/>
+          <w:lang w:val="en-US" w:eastAsia="ru-RU"/>
+        </w:rPr>
+        <w:t>Instructions</w:t>
+      </w:r>
+    </w:p>
+    <w:p>
+      <w:pPr>
+        <w:spacing w:after="0" w:line="240" w:lineRule="auto"/>
+        <w:rPr>
+          <w:rFonts w:ascii="Segoe UI" w:eastAsia="Times New Roman" w:hAnsi="Segoe UI" w:cs="Segoe UI"/>
+          <w:color w:val="10162F"/>
+          <w:sz w:val="27"/>
+          <w:szCs w:val="27"/>
+          <w:lang w:val="en-US" w:eastAsia="ru-RU"/>
+        </w:rPr>
+      </w:pPr>
+      <w:r>
+        <w:rPr>
+          <w:rFonts w:ascii="Segoe UI" w:eastAsia="Times New Roman" w:hAnsi="Segoe UI" w:cs="Segoe UI"/>
+          <w:b/>
+          <w:bCs/>
+          <w:color w:val="10162F"/>
+          <w:sz w:val="27"/>
+          <w:szCs w:val="27"/>
+          <w:lang w:val="en-US" w:eastAsia="ru-RU"/>
+        </w:rPr>
+        <w:t>1.</w:t>
+      </w:r>
+    </w:p>
+    <w:p>
+      <w:pPr>
+        <w:spacing w:after="0" w:line="240" w:lineRule="auto"/>
+        <w:rPr>
+          <w:rFonts w:ascii="Segoe UI" w:eastAsia="Times New Roman" w:hAnsi="Segoe UI" w:cs="Segoe UI"/>
+          <w:color w:val="10162F"/>
+          <w:sz w:val="27"/>
+          <w:szCs w:val="27"/>
+          <w:lang w:val="en-US" w:eastAsia="ru-RU"/>
+        </w:rPr>
+      </w:pPr>
+      <w:proofErr w:type="gramStart"/>
+      <w:r>
+        <w:rPr>
+          <w:rFonts w:ascii="Segoe UI" w:eastAsia="Times New Roman" w:hAnsi="Segoe UI" w:cs="Segoe UI"/>
+          <w:color w:val="10162F"/>
+          <w:sz w:val="27"/>
+          <w:szCs w:val="27"/>
+          <w:lang w:val="en-US" w:eastAsia="ru-RU"/>
+        </w:rPr>
+        <w:t>Use </w:t>
+      </w:r>
+      <w:r>
+        <w:rPr>
+          <w:rFonts w:ascii="Ubuntu Mono" w:eastAsia="Times New Roman" w:hAnsi="Ubuntu Mono" w:cs="Courier New"/>
+          <w:color w:val="15141F"/>
+          <w:shd w:val="clear" w:color="auto" w:fill="EAE9ED"/>
+          <w:lang w:val="en-US" w:eastAsia="ru-RU"/>
+        </w:rPr>
+        <w:t>.get</w:t>
+      </w:r>
+      <w:proofErr w:type="gramEnd"/>
+      <w:r>
+        <w:rPr>
+          <w:rFonts w:ascii="Ubuntu Mono" w:eastAsia="Times New Roman" w:hAnsi="Ubuntu Mono" w:cs="Courier New"/>
+          <w:color w:val="15141F"/>
+          <w:shd w:val="clear" w:color="auto" w:fill="EAE9ED"/>
+          <w:lang w:val="en-US" w:eastAsia="ru-RU"/>
+        </w:rPr>
+        <w:t>()</w:t>
+      </w:r>
+      <w:r>
+        <w:rPr>
+          <w:rFonts w:ascii="Segoe UI" w:eastAsia="Times New Roman" w:hAnsi="Segoe UI" w:cs="Segoe UI"/>
+          <w:color w:val="10162F"/>
+          <w:sz w:val="27"/>
+          <w:szCs w:val="27"/>
+          <w:lang w:val="en-US" w:eastAsia="ru-RU"/>
+        </w:rPr>
+        <w:t> to get the value of </w:t>
+      </w:r>
+      <w:r>
+        <w:rPr>
+          <w:rFonts w:ascii="Ubuntu Mono" w:eastAsia="Times New Roman" w:hAnsi="Ubuntu Mono" w:cs="Courier New"/>
+          <w:color w:val="15141F"/>
+          <w:shd w:val="clear" w:color="auto" w:fill="EAE9ED"/>
+          <w:lang w:val="en-US" w:eastAsia="ru-RU"/>
+        </w:rPr>
+        <w:t>"</w:t>
+      </w:r>
+      <w:proofErr w:type="spellStart"/>
+      <w:r>
+        <w:rPr>
+          <w:rFonts w:ascii="Ubuntu Mono" w:eastAsia="Times New Roman" w:hAnsi="Ubuntu Mono" w:cs="Courier New"/>
+          <w:color w:val="15141F"/>
+          <w:shd w:val="clear" w:color="auto" w:fill="EAE9ED"/>
+          <w:lang w:val="en-US" w:eastAsia="ru-RU"/>
+        </w:rPr>
+        <w:t>teraCoder</w:t>
+      </w:r>
+      <w:proofErr w:type="spellEnd"/>
+      <w:r>
+        <w:rPr>
+          <w:rFonts w:ascii="Ubuntu Mono" w:eastAsia="Times New Roman" w:hAnsi="Ubuntu Mono" w:cs="Courier New"/>
+          <w:color w:val="15141F"/>
+          <w:shd w:val="clear" w:color="auto" w:fill="EAE9ED"/>
+          <w:lang w:val="en-US" w:eastAsia="ru-RU"/>
+        </w:rPr>
+        <w:t>"</w:t>
+      </w:r>
+      <w:r>
+        <w:rPr>
+          <w:rFonts w:ascii="Segoe UI" w:eastAsia="Times New Roman" w:hAnsi="Segoe UI" w:cs="Segoe UI"/>
+          <w:color w:val="10162F"/>
+          <w:sz w:val="27"/>
+          <w:szCs w:val="27"/>
+          <w:lang w:val="en-US" w:eastAsia="ru-RU"/>
+        </w:rPr>
+        <w:t>‘s user ID, with </w:t>
+      </w:r>
+      <w:r>
+        <w:rPr>
+          <w:rFonts w:ascii="Ubuntu Mono" w:eastAsia="Times New Roman" w:hAnsi="Ubuntu Mono" w:cs="Courier New"/>
+          <w:color w:val="15141F"/>
+          <w:shd w:val="clear" w:color="auto" w:fill="EAE9ED"/>
+          <w:lang w:val="en-US" w:eastAsia="ru-RU"/>
+        </w:rPr>
+        <w:t>100000</w:t>
+      </w:r>
+      <w:r>
+        <w:rPr>
+          <w:rFonts w:ascii="Segoe UI" w:eastAsia="Times New Roman" w:hAnsi="Segoe UI" w:cs="Segoe UI"/>
+          <w:color w:val="10162F"/>
+          <w:sz w:val="27"/>
+          <w:szCs w:val="27"/>
+          <w:lang w:val="en-US" w:eastAsia="ru-RU"/>
+        </w:rPr>
+        <w:t> as a default value if the user doesn’t exist. Store it in a variable called </w:t>
+      </w:r>
+      <w:proofErr w:type="spellStart"/>
+      <w:r>
+        <w:rPr>
+          <w:rFonts w:ascii="Ubuntu Mono" w:eastAsia="Times New Roman" w:hAnsi="Ubuntu Mono" w:cs="Courier New"/>
+          <w:color w:val="15141F"/>
+          <w:shd w:val="clear" w:color="auto" w:fill="EAE9ED"/>
+          <w:lang w:val="en-US" w:eastAsia="ru-RU"/>
+        </w:rPr>
+        <w:t>tc_id</w:t>
+      </w:r>
+      <w:proofErr w:type="spellEnd"/>
+      <w:r>
+        <w:rPr>
+          <w:rFonts w:ascii="Segoe UI" w:eastAsia="Times New Roman" w:hAnsi="Segoe UI" w:cs="Segoe UI"/>
+          <w:color w:val="10162F"/>
+          <w:sz w:val="27"/>
+          <w:szCs w:val="27"/>
+          <w:lang w:val="en-US" w:eastAsia="ru-RU"/>
+        </w:rPr>
+        <w:t>. Print </w:t>
+      </w:r>
+      <w:proofErr w:type="spellStart"/>
+      <w:r>
+        <w:rPr>
+          <w:rFonts w:ascii="Ubuntu Mono" w:eastAsia="Times New Roman" w:hAnsi="Ubuntu Mono" w:cs="Courier New"/>
+          <w:color w:val="15141F"/>
+          <w:shd w:val="clear" w:color="auto" w:fill="EAE9ED"/>
+          <w:lang w:val="en-US" w:eastAsia="ru-RU"/>
+        </w:rPr>
+        <w:t>tc_id</w:t>
+      </w:r>
+      <w:proofErr w:type="spellEnd"/>
+      <w:r>
+        <w:rPr>
+          <w:rFonts w:ascii="Segoe UI" w:eastAsia="Times New Roman" w:hAnsi="Segoe UI" w:cs="Segoe UI"/>
+          <w:color w:val="10162F"/>
+          <w:sz w:val="27"/>
+          <w:szCs w:val="27"/>
+          <w:lang w:val="en-US" w:eastAsia="ru-RU"/>
+        </w:rPr>
+        <w:t> to the console.</w:t>
+      </w:r>
+    </w:p>
+    <w:p>
+      <w:pPr>
+        <w:shd w:val="clear" w:color="auto" w:fill="37C3BE"/>
+        <w:spacing w:after="0" w:line="240" w:lineRule="auto"/>
+        <w:rPr>
+          <w:rFonts w:ascii="Segoe UI" w:eastAsia="Times New Roman" w:hAnsi="Segoe UI" w:cs="Segoe UI"/>
+          <w:color w:val="FFFFFF"/>
+          <w:sz w:val="2"/>
+          <w:szCs w:val="2"/>
+          <w:lang w:val="en-US" w:eastAsia="ru-RU"/>
+        </w:rPr>
+      </w:pPr>
+      <w:r>
+        <w:rPr>
+          <w:rFonts w:ascii="Segoe UI" w:eastAsia="Times New Roman" w:hAnsi="Segoe UI" w:cs="Segoe UI"/>
+          <w:color w:val="FFFFFF"/>
+          <w:sz w:val="2"/>
+          <w:szCs w:val="2"/>
+          <w:lang w:val="en-US" w:eastAsia="ru-RU"/>
+        </w:rPr>
+        <w:t>Checkpoint 2 Passed</w:t>
+      </w:r>
+    </w:p>
+    <w:p>
+      <w:pPr>
+        <w:spacing w:after="0" w:line="240" w:lineRule="auto"/>
+        <w:rPr>
+          <w:rFonts w:ascii="Segoe UI" w:eastAsia="Times New Roman" w:hAnsi="Segoe UI" w:cs="Segoe UI"/>
+          <w:color w:val="10162F"/>
+          <w:sz w:val="27"/>
+          <w:szCs w:val="27"/>
+          <w:lang w:val="en-US" w:eastAsia="ru-RU"/>
+        </w:rPr>
+      </w:pPr>
+      <w:r>
+        <w:rPr>
+          <w:rFonts w:ascii="Segoe UI" w:eastAsia="Times New Roman" w:hAnsi="Segoe UI" w:cs="Segoe UI"/>
+          <w:b/>
+          <w:bCs/>
+          <w:color w:val="10162F"/>
+          <w:sz w:val="27"/>
+          <w:szCs w:val="27"/>
+          <w:lang w:val="en-US" w:eastAsia="ru-RU"/>
+        </w:rPr>
+        <w:t>2.</w:t>
+      </w:r>
+    </w:p>
+    <w:p>
+      <w:pPr>
+        <w:spacing w:after="0" w:line="240" w:lineRule="auto"/>
+        <w:rPr>
+          <w:rFonts w:ascii="Segoe UI" w:eastAsia="Times New Roman" w:hAnsi="Segoe UI" w:cs="Segoe UI"/>
+          <w:color w:val="10162F"/>
+          <w:sz w:val="27"/>
+          <w:szCs w:val="27"/>
+          <w:lang w:val="en-US" w:eastAsia="ru-RU"/>
+        </w:rPr>
+      </w:pPr>
+      <w:proofErr w:type="gramStart"/>
+      <w:r>
+        <w:rPr>
+          <w:rFonts w:ascii="Segoe UI" w:eastAsia="Times New Roman" w:hAnsi="Segoe UI" w:cs="Segoe UI"/>
+          <w:color w:val="10162F"/>
+          <w:sz w:val="27"/>
+          <w:szCs w:val="27"/>
+          <w:lang w:val="en-US" w:eastAsia="ru-RU"/>
+        </w:rPr>
+        <w:t>Use </w:t>
+      </w:r>
+      <w:r>
+        <w:rPr>
+          <w:rFonts w:ascii="Ubuntu Mono" w:eastAsia="Times New Roman" w:hAnsi="Ubuntu Mono" w:cs="Courier New"/>
+          <w:color w:val="15141F"/>
+          <w:shd w:val="clear" w:color="auto" w:fill="EAE9ED"/>
+          <w:lang w:val="en-US" w:eastAsia="ru-RU"/>
+        </w:rPr>
+        <w:t>.get</w:t>
+      </w:r>
+      <w:proofErr w:type="gramEnd"/>
+      <w:r>
+        <w:rPr>
+          <w:rFonts w:ascii="Ubuntu Mono" w:eastAsia="Times New Roman" w:hAnsi="Ubuntu Mono" w:cs="Courier New"/>
+          <w:color w:val="15141F"/>
+          <w:shd w:val="clear" w:color="auto" w:fill="EAE9ED"/>
+          <w:lang w:val="en-US" w:eastAsia="ru-RU"/>
+        </w:rPr>
+        <w:t>()</w:t>
+      </w:r>
+      <w:r>
+        <w:rPr>
+          <w:rFonts w:ascii="Segoe UI" w:eastAsia="Times New Roman" w:hAnsi="Segoe UI" w:cs="Segoe UI"/>
+          <w:color w:val="10162F"/>
+          <w:sz w:val="27"/>
+          <w:szCs w:val="27"/>
+          <w:lang w:val="en-US" w:eastAsia="ru-RU"/>
+        </w:rPr>
+        <w:t> to get the value of </w:t>
+      </w:r>
+      <w:r>
+        <w:rPr>
+          <w:rFonts w:ascii="Ubuntu Mono" w:eastAsia="Times New Roman" w:hAnsi="Ubuntu Mono" w:cs="Courier New"/>
+          <w:color w:val="15141F"/>
+          <w:shd w:val="clear" w:color="auto" w:fill="EAE9ED"/>
+          <w:lang w:val="en-US" w:eastAsia="ru-RU"/>
+        </w:rPr>
+        <w:t>"</w:t>
+      </w:r>
+      <w:proofErr w:type="spellStart"/>
+      <w:r>
+        <w:rPr>
+          <w:rFonts w:ascii="Ubuntu Mono" w:eastAsia="Times New Roman" w:hAnsi="Ubuntu Mono" w:cs="Courier New"/>
+          <w:color w:val="15141F"/>
+          <w:shd w:val="clear" w:color="auto" w:fill="EAE9ED"/>
+          <w:lang w:val="en-US" w:eastAsia="ru-RU"/>
+        </w:rPr>
+        <w:t>superStackSmash</w:t>
+      </w:r>
+      <w:proofErr w:type="spellEnd"/>
+      <w:r>
+        <w:rPr>
+          <w:rFonts w:ascii="Ubuntu Mono" w:eastAsia="Times New Roman" w:hAnsi="Ubuntu Mono" w:cs="Courier New"/>
+          <w:color w:val="15141F"/>
+          <w:shd w:val="clear" w:color="auto" w:fill="EAE9ED"/>
+          <w:lang w:val="en-US" w:eastAsia="ru-RU"/>
+        </w:rPr>
+        <w:t>"</w:t>
+      </w:r>
+      <w:r>
+        <w:rPr>
+          <w:rFonts w:ascii="Segoe UI" w:eastAsia="Times New Roman" w:hAnsi="Segoe UI" w:cs="Segoe UI"/>
+          <w:color w:val="10162F"/>
+          <w:sz w:val="27"/>
+          <w:szCs w:val="27"/>
+          <w:lang w:val="en-US" w:eastAsia="ru-RU"/>
+        </w:rPr>
+        <w:t>‘s user ID, with </w:t>
+      </w:r>
+      <w:r>
+        <w:rPr>
+          <w:rFonts w:ascii="Ubuntu Mono" w:eastAsia="Times New Roman" w:hAnsi="Ubuntu Mono" w:cs="Courier New"/>
+          <w:color w:val="15141F"/>
+          <w:shd w:val="clear" w:color="auto" w:fill="EAE9ED"/>
+          <w:lang w:val="en-US" w:eastAsia="ru-RU"/>
+        </w:rPr>
+        <w:t>100000</w:t>
+      </w:r>
+      <w:r>
+        <w:rPr>
+          <w:rFonts w:ascii="Segoe UI" w:eastAsia="Times New Roman" w:hAnsi="Segoe UI" w:cs="Segoe UI"/>
+          <w:color w:val="10162F"/>
+          <w:sz w:val="27"/>
+          <w:szCs w:val="27"/>
+          <w:lang w:val="en-US" w:eastAsia="ru-RU"/>
+        </w:rPr>
+        <w:t> as a default value if the user doesn’t exist. Store it in a variable called </w:t>
+      </w:r>
+      <w:proofErr w:type="spellStart"/>
+      <w:r>
+        <w:rPr>
+          <w:rFonts w:ascii="Ubuntu Mono" w:eastAsia="Times New Roman" w:hAnsi="Ubuntu Mono" w:cs="Courier New"/>
+          <w:color w:val="15141F"/>
+          <w:shd w:val="clear" w:color="auto" w:fill="EAE9ED"/>
+          <w:lang w:val="en-US" w:eastAsia="ru-RU"/>
+        </w:rPr>
+        <w:t>stack_id</w:t>
+      </w:r>
+      <w:proofErr w:type="spellEnd"/>
+      <w:r>
+        <w:rPr>
+          <w:rFonts w:ascii="Segoe UI" w:eastAsia="Times New Roman" w:hAnsi="Segoe UI" w:cs="Segoe UI"/>
+          <w:color w:val="10162F"/>
+          <w:sz w:val="27"/>
+          <w:szCs w:val="27"/>
+          <w:lang w:val="en-US" w:eastAsia="ru-RU"/>
+        </w:rPr>
+        <w:t>. Print </w:t>
+      </w:r>
+      <w:proofErr w:type="spellStart"/>
+      <w:r>
+        <w:rPr>
+          <w:rFonts w:ascii="Ubuntu Mono" w:eastAsia="Times New Roman" w:hAnsi="Ubuntu Mono" w:cs="Courier New"/>
+          <w:color w:val="15141F"/>
+          <w:shd w:val="clear" w:color="auto" w:fill="EAE9ED"/>
+          <w:lang w:val="en-US" w:eastAsia="ru-RU"/>
+        </w:rPr>
+        <w:t>stack_id</w:t>
+      </w:r>
+      <w:proofErr w:type="spellEnd"/>
+      <w:r>
+        <w:rPr>
+          <w:rFonts w:ascii="Segoe UI" w:eastAsia="Times New Roman" w:hAnsi="Segoe UI" w:cs="Segoe UI"/>
+          <w:color w:val="10162F"/>
+          <w:sz w:val="27"/>
+          <w:szCs w:val="27"/>
+          <w:lang w:val="en-US" w:eastAsia="ru-RU"/>
+        </w:rPr>
+        <w:t> to the console.</w:t>
+      </w:r>
+    </w:p>
+    <w:p>
+      <w:pPr>
+        <w:jc w:val="both"/>
+        <w:rPr>
+          <w:b/>
+          <w:bCs/>
+          <w:lang w:val="en-US"/>
+        </w:rPr>
+      </w:pPr>
+    </w:p>
+    <w:p>
+      <w:pPr>
+        <w:jc w:val="both"/>
+        <w:rPr>
+          <w:b/>
+          <w:bCs/>
+          <w:lang w:val="en-US"/>
+        </w:rPr>
+      </w:pPr>
+      <w:r>
+        <w:rPr>
+          <w:b/>
+          <w:bCs/>
+          <w:lang w:val="en-US"/>
+        </w:rPr>
+        <w:t>script.py</w:t>
+      </w:r>
+    </w:p>
+    <w:p>
+      <w:pPr>
+        <w:shd w:val="clear" w:color="auto" w:fill="1E1E1E"/>
+        <w:spacing w:after="0" w:line="360" w:lineRule="atLeast"/>
+        <w:rPr>
+          <w:rFonts w:ascii="Consolas" w:eastAsia="Times New Roman" w:hAnsi="Consolas" w:cs="Times New Roman"/>
+          <w:color w:val="FFFFFF"/>
+          <w:sz w:val="21"/>
+          <w:szCs w:val="21"/>
+          <w:lang w:val="en-US" w:eastAsia="ru-RU"/>
+        </w:rPr>
+      </w:pPr>
+      <w:r>
+        <w:rPr>
+          <w:rFonts w:ascii="Consolas" w:eastAsia="Times New Roman" w:hAnsi="Consolas" w:cs="Times New Roman"/>
+          <w:color w:val="FF8973"/>
+          <w:sz w:val="21"/>
+          <w:szCs w:val="21"/>
+          <w:lang w:val="en-US" w:eastAsia="ru-RU"/>
+        </w:rPr>
+        <w:t>user_ids</w:t>
+      </w:r>
+      <w:r>
+        <w:rPr>
+          <w:rFonts w:ascii="Consolas" w:eastAsia="Times New Roman" w:hAnsi="Consolas" w:cs="Times New Roman"/>
+          <w:color w:val="FFFFFF"/>
+          <w:sz w:val="21"/>
+          <w:szCs w:val="21"/>
+          <w:lang w:val="en-US" w:eastAsia="ru-RU"/>
+        </w:rPr>
+        <w:t> = {</w:t>
+      </w:r>
+      <w:r>
+        <w:rPr>
+          <w:rFonts w:ascii="Consolas" w:eastAsia="Times New Roman" w:hAnsi="Consolas" w:cs="Times New Roman"/>
+          <w:color w:val="FFE083"/>
+          <w:sz w:val="21"/>
+          <w:szCs w:val="21"/>
+          <w:lang w:val="en-US" w:eastAsia="ru-RU"/>
+        </w:rPr>
+        <w:t>"teraCoder"</w:t>
+      </w:r>
+      <w:r>
+        <w:rPr>
+          <w:rFonts w:ascii="Consolas" w:eastAsia="Times New Roman" w:hAnsi="Consolas" w:cs="Times New Roman"/>
+          <w:color w:val="FFFFFF"/>
+          <w:sz w:val="21"/>
+          <w:szCs w:val="21"/>
+          <w:lang w:val="en-US" w:eastAsia="ru-RU"/>
+        </w:rPr>
+        <w:t>: </w:t>
+      </w:r>
+      <w:r>
+        <w:rPr>
+          <w:rFonts w:ascii="Consolas" w:eastAsia="Times New Roman" w:hAnsi="Consolas" w:cs="Times New Roman"/>
+          <w:color w:val="FF8973"/>
+          <w:sz w:val="21"/>
+          <w:szCs w:val="21"/>
+          <w:lang w:val="en-US" w:eastAsia="ru-RU"/>
+        </w:rPr>
+        <w:t>100019</w:t>
+      </w:r>
+      <w:r>
+        <w:rPr>
+          <w:rFonts w:ascii="Consolas" w:eastAsia="Times New Roman" w:hAnsi="Consolas" w:cs="Times New Roman"/>
+          <w:color w:val="FFFFFF"/>
+          <w:sz w:val="21"/>
+          <w:szCs w:val="21"/>
+          <w:lang w:val="en-US" w:eastAsia="ru-RU"/>
+        </w:rPr>
+        <w:t>, </w:t>
+      </w:r>
+      <w:r>
+        <w:rPr>
+          <w:rFonts w:ascii="Consolas" w:eastAsia="Times New Roman" w:hAnsi="Consolas" w:cs="Times New Roman"/>
+          <w:color w:val="FFE083"/>
+          <w:sz w:val="21"/>
+          <w:szCs w:val="21"/>
+          <w:lang w:val="en-US" w:eastAsia="ru-RU"/>
+        </w:rPr>
+        <w:t>"pythonGuy"</w:t>
+      </w:r>
+      <w:r>
+        <w:rPr>
+          <w:rFonts w:ascii="Consolas" w:eastAsia="Times New Roman" w:hAnsi="Consolas" w:cs="Times New Roman"/>
+          <w:color w:val="FFFFFF"/>
+          <w:sz w:val="21"/>
+          <w:szCs w:val="21"/>
+          <w:lang w:val="en-US" w:eastAsia="ru-RU"/>
+        </w:rPr>
+        <w:t>: </w:t>
+      </w:r>
+      <w:r>
+        <w:rPr>
+          <w:rFonts w:ascii="Consolas" w:eastAsia="Times New Roman" w:hAnsi="Consolas" w:cs="Times New Roman"/>
+          <w:color w:val="FF8973"/>
+          <w:sz w:val="21"/>
+          <w:szCs w:val="21"/>
+          <w:lang w:val="en-US" w:eastAsia="ru-RU"/>
+        </w:rPr>
+        <w:t>182921</w:t>
+      </w:r>
+      <w:r>
+        <w:rPr>
+          <w:rFonts w:ascii="Consolas" w:eastAsia="Times New Roman" w:hAnsi="Consolas" w:cs="Times New Roman"/>
+          <w:color w:val="FFFFFF"/>
+          <w:sz w:val="21"/>
+          <w:szCs w:val="21"/>
+          <w:lang w:val="en-US" w:eastAsia="ru-RU"/>
+        </w:rPr>
+        <w:t>, </w:t>
+      </w:r>
+      <w:r>
+        <w:rPr>
+          <w:rFonts w:ascii="Consolas" w:eastAsia="Times New Roman" w:hAnsi="Consolas" w:cs="Times New Roman"/>
+          <w:color w:val="FFE083"/>
+          <w:sz w:val="21"/>
+          <w:szCs w:val="21"/>
+          <w:lang w:val="en-US" w:eastAsia="ru-RU"/>
+        </w:rPr>
+        <w:t>"samTheJavaMaam"</w:t>
+      </w:r>
+      <w:r>
+        <w:rPr>
+          <w:rFonts w:ascii="Consolas" w:eastAsia="Times New Roman" w:hAnsi="Consolas" w:cs="Times New Roman"/>
+          <w:color w:val="FFFFFF"/>
+          <w:sz w:val="21"/>
+          <w:szCs w:val="21"/>
+          <w:lang w:val="en-US" w:eastAsia="ru-RU"/>
+        </w:rPr>
+        <w:t>: </w:t>
+      </w:r>
+      <w:r>
+        <w:rPr>
+          <w:rFonts w:ascii="Consolas" w:eastAsia="Times New Roman" w:hAnsi="Consolas" w:cs="Times New Roman"/>
+          <w:color w:val="FF8973"/>
+          <w:sz w:val="21"/>
+          <w:szCs w:val="21"/>
+          <w:lang w:val="en-US" w:eastAsia="ru-RU"/>
+        </w:rPr>
+        <w:t>123112</w:t>
+      </w:r>
+      <w:r>
+        <w:rPr>
+          <w:rFonts w:ascii="Consolas" w:eastAsia="Times New Roman" w:hAnsi="Consolas" w:cs="Times New Roman"/>
+          <w:color w:val="FFFFFF"/>
+          <w:sz w:val="21"/>
+          <w:szCs w:val="21"/>
+          <w:lang w:val="en-US" w:eastAsia="ru-RU"/>
+        </w:rPr>
+        <w:t>, </w:t>
+      </w:r>
+      <w:r>
+        <w:rPr>
+          <w:rFonts w:ascii="Consolas" w:eastAsia="Times New Roman" w:hAnsi="Consolas" w:cs="Times New Roman"/>
+          <w:color w:val="FFE083"/>
+          <w:sz w:val="21"/>
+          <w:szCs w:val="21"/>
+          <w:lang w:val="en-US" w:eastAsia="ru-RU"/>
+        </w:rPr>
+        <w:t>"lyleLoop"</w:t>
+      </w:r>
+      <w:r>
+        <w:rPr>
+          <w:rFonts w:ascii="Consolas" w:eastAsia="Times New Roman" w:hAnsi="Consolas" w:cs="Times New Roman"/>
+          <w:color w:val="FFFFFF"/>
+          <w:sz w:val="21"/>
+          <w:szCs w:val="21"/>
+          <w:lang w:val="en-US" w:eastAsia="ru-RU"/>
+        </w:rPr>
+        <w:t>: </w:t>
+      </w:r>
+      <w:r>
+        <w:rPr>
+          <w:rFonts w:ascii="Consolas" w:eastAsia="Times New Roman" w:hAnsi="Consolas" w:cs="Times New Roman"/>
+          <w:color w:val="FF8973"/>
+          <w:sz w:val="21"/>
+          <w:szCs w:val="21"/>
+          <w:lang w:val="en-US" w:eastAsia="ru-RU"/>
+        </w:rPr>
+        <w:t>102931</w:t>
+      </w:r>
+      <w:r>
+        <w:rPr>
+          <w:rFonts w:ascii="Consolas" w:eastAsia="Times New Roman" w:hAnsi="Consolas" w:cs="Times New Roman"/>
+          <w:color w:val="FFFFFF"/>
+          <w:sz w:val="21"/>
+          <w:szCs w:val="21"/>
+          <w:lang w:val="en-US" w:eastAsia="ru-RU"/>
+        </w:rPr>
+        <w:t>, </w:t>
+      </w:r>
+      <w:r>
+        <w:rPr>
+          <w:rFonts w:ascii="Consolas" w:eastAsia="Times New Roman" w:hAnsi="Consolas" w:cs="Times New Roman"/>
+          <w:color w:val="FFE083"/>
+          <w:sz w:val="21"/>
+          <w:szCs w:val="21"/>
+          <w:lang w:val="en-US" w:eastAsia="ru-RU"/>
+        </w:rPr>
+        <w:t>"keysmithKeith"</w:t>
+      </w:r>
+      <w:r>
+        <w:rPr>
+          <w:rFonts w:ascii="Consolas" w:eastAsia="Times New Roman" w:hAnsi="Consolas" w:cs="Times New Roman"/>
+          <w:color w:val="FFFFFF"/>
+          <w:sz w:val="21"/>
+          <w:szCs w:val="21"/>
+          <w:lang w:val="en-US" w:eastAsia="ru-RU"/>
+        </w:rPr>
+        <w:t>: </w:t>
+      </w:r>
+      <w:r>
+        <w:rPr>
+          <w:rFonts w:ascii="Consolas" w:eastAsia="Times New Roman" w:hAnsi="Consolas" w:cs="Times New Roman"/>
+          <w:color w:val="FF8973"/>
+          <w:sz w:val="21"/>
+          <w:szCs w:val="21"/>
+          <w:lang w:val="en-US" w:eastAsia="ru-RU"/>
+        </w:rPr>
+        <w:t>129384</w:t>
+      </w:r>
+      <w:r>
+        <w:rPr>
+          <w:rFonts w:ascii="Consolas" w:eastAsia="Times New Roman" w:hAnsi="Consolas" w:cs="Times New Roman"/>
+          <w:color w:val="FFFFFF"/>
+          <w:sz w:val="21"/>
+          <w:szCs w:val="21"/>
+          <w:lang w:val="en-US" w:eastAsia="ru-RU"/>
+        </w:rPr>
+        <w:t>}</w:t>
+      </w:r>
+    </w:p>
+    <w:p>
+      <w:pPr>
+        <w:shd w:val="clear" w:color="auto" w:fill="1E1E1E"/>
+        <w:spacing w:after="0" w:line="360" w:lineRule="atLeast"/>
+        <w:rPr>
+          <w:rFonts w:ascii="Consolas" w:eastAsia="Times New Roman" w:hAnsi="Consolas" w:cs="Times New Roman"/>
+          <w:color w:val="FFFFFF"/>
+          <w:sz w:val="21"/>
+          <w:szCs w:val="21"/>
+          <w:lang w:val="en-US" w:eastAsia="ru-RU"/>
+        </w:rPr>
+      </w:pPr>
+    </w:p>
+    <w:p>
+      <w:pPr>
+        <w:shd w:val="clear" w:color="auto" w:fill="1E1E1E"/>
+        <w:spacing w:after="0" w:line="360" w:lineRule="atLeast"/>
+        <w:rPr>
+          <w:rFonts w:ascii="Consolas" w:eastAsia="Times New Roman" w:hAnsi="Consolas" w:cs="Times New Roman"/>
+          <w:color w:val="FFFFFF"/>
+          <w:sz w:val="21"/>
+          <w:szCs w:val="21"/>
+          <w:lang w:val="en-US" w:eastAsia="ru-RU"/>
+        </w:rPr>
+      </w:pPr>
+      <w:proofErr w:type="spellStart"/>
+      <w:r>
+        <w:rPr>
+          <w:rFonts w:ascii="Consolas" w:eastAsia="Times New Roman" w:hAnsi="Consolas" w:cs="Times New Roman"/>
+          <w:color w:val="FF8973"/>
+          <w:sz w:val="21"/>
+          <w:szCs w:val="21"/>
+          <w:lang w:val="en-US" w:eastAsia="ru-RU"/>
+        </w:rPr>
+        <w:t>tc_id</w:t>
+      </w:r>
+      <w:proofErr w:type="spellEnd"/>
+      <w:r>
+        <w:rPr>
+          <w:rFonts w:ascii="Consolas" w:eastAsia="Times New Roman" w:hAnsi="Consolas" w:cs="Times New Roman"/>
+          <w:color w:val="FFFFFF"/>
+          <w:sz w:val="21"/>
+          <w:szCs w:val="21"/>
+          <w:lang w:val="en-US" w:eastAsia="ru-RU"/>
+        </w:rPr>
+        <w:t> = </w:t>
+      </w:r>
+      <w:proofErr w:type="spellStart"/>
+      <w:proofErr w:type="gramStart"/>
+      <w:r>
+        <w:rPr>
+          <w:rFonts w:ascii="Consolas" w:eastAsia="Times New Roman" w:hAnsi="Consolas" w:cs="Times New Roman"/>
+          <w:color w:val="FF8973"/>
+          <w:sz w:val="21"/>
+          <w:szCs w:val="21"/>
+          <w:lang w:val="en-US" w:eastAsia="ru-RU"/>
+        </w:rPr>
+        <w:t>user_ids</w:t>
+      </w:r>
+      <w:r>
+        <w:rPr>
+          <w:rFonts w:ascii="Consolas" w:eastAsia="Times New Roman" w:hAnsi="Consolas" w:cs="Times New Roman"/>
+          <w:color w:val="FFFFFF"/>
+          <w:sz w:val="21"/>
+          <w:szCs w:val="21"/>
+          <w:lang w:val="en-US" w:eastAsia="ru-RU"/>
+        </w:rPr>
+        <w:t>.</w:t>
+      </w:r>
+      <w:r>
+        <w:rPr>
+          <w:rFonts w:ascii="Consolas" w:eastAsia="Times New Roman" w:hAnsi="Consolas" w:cs="Times New Roman"/>
+          <w:color w:val="83FFF5"/>
+          <w:sz w:val="21"/>
+          <w:szCs w:val="21"/>
+          <w:lang w:val="en-US" w:eastAsia="ru-RU"/>
+        </w:rPr>
+        <w:t>get</w:t>
+      </w:r>
+      <w:proofErr w:type="spellEnd"/>
+      <w:r>
+        <w:rPr>
+          <w:rFonts w:ascii="Consolas" w:eastAsia="Times New Roman" w:hAnsi="Consolas" w:cs="Times New Roman"/>
+          <w:color w:val="FFFFFF"/>
+          <w:sz w:val="21"/>
+          <w:szCs w:val="21"/>
+          <w:lang w:val="en-US" w:eastAsia="ru-RU"/>
+        </w:rPr>
+        <w:t>(</w:t>
+      </w:r>
+      <w:proofErr w:type="gramEnd"/>
+      <w:r>
+        <w:rPr>
+          <w:rFonts w:ascii="Consolas" w:eastAsia="Times New Roman" w:hAnsi="Consolas" w:cs="Times New Roman"/>
+          <w:color w:val="FFE083"/>
+          <w:sz w:val="21"/>
+          <w:szCs w:val="21"/>
+          <w:lang w:val="en-US" w:eastAsia="ru-RU"/>
+        </w:rPr>
+        <w:t>"</w:t>
+      </w:r>
+      <w:proofErr w:type="spellStart"/>
+      <w:r>
+        <w:rPr>
+          <w:rFonts w:ascii="Consolas" w:eastAsia="Times New Roman" w:hAnsi="Consolas" w:cs="Times New Roman"/>
+          <w:color w:val="FFE083"/>
+          <w:sz w:val="21"/>
+          <w:szCs w:val="21"/>
+          <w:lang w:val="en-US" w:eastAsia="ru-RU"/>
+        </w:rPr>
+        <w:t>teraCoder</w:t>
+      </w:r>
+      <w:proofErr w:type="spellEnd"/>
+      <w:r>
+        <w:rPr>
+          <w:rFonts w:ascii="Consolas" w:eastAsia="Times New Roman" w:hAnsi="Consolas" w:cs="Times New Roman"/>
+          <w:color w:val="FFE083"/>
+          <w:sz w:val="21"/>
+          <w:szCs w:val="21"/>
+          <w:lang w:val="en-US" w:eastAsia="ru-RU"/>
+        </w:rPr>
+        <w:t>"</w:t>
+      </w:r>
+      <w:r>
+        <w:rPr>
+          <w:rFonts w:ascii="Consolas" w:eastAsia="Times New Roman" w:hAnsi="Consolas" w:cs="Times New Roman"/>
+          <w:color w:val="FFFFFF"/>
+          <w:sz w:val="21"/>
+          <w:szCs w:val="21"/>
+          <w:lang w:val="en-US" w:eastAsia="ru-RU"/>
+        </w:rPr>
+        <w:t>, </w:t>
+      </w:r>
+      <w:r>
+        <w:rPr>
+          <w:rFonts w:ascii="Consolas" w:eastAsia="Times New Roman" w:hAnsi="Consolas" w:cs="Times New Roman"/>
+          <w:color w:val="FF8973"/>
+          <w:sz w:val="21"/>
+          <w:szCs w:val="21"/>
+          <w:lang w:val="en-US" w:eastAsia="ru-RU"/>
+        </w:rPr>
+        <w:t>1000</w:t>
+      </w:r>
+      <w:r>
+        <w:rPr>
+          <w:rFonts w:ascii="Consolas" w:eastAsia="Times New Roman" w:hAnsi="Consolas" w:cs="Times New Roman"/>
+          <w:color w:val="FFFFFF"/>
+          <w:sz w:val="21"/>
+          <w:szCs w:val="21"/>
+          <w:lang w:val="en-US" w:eastAsia="ru-RU"/>
+        </w:rPr>
+        <w:t>)</w:t>
+      </w:r>
+    </w:p>
+    <w:p>
+      <w:pPr>
+        <w:shd w:val="clear" w:color="auto" w:fill="1E1E1E"/>
+        <w:spacing w:after="0" w:line="360" w:lineRule="atLeast"/>
+        <w:rPr>
+          <w:rFonts w:ascii="Consolas" w:eastAsia="Times New Roman" w:hAnsi="Consolas" w:cs="Times New Roman"/>
+          <w:color w:val="FFFFFF"/>
+          <w:sz w:val="21"/>
+          <w:szCs w:val="21"/>
+          <w:lang w:val="en-US" w:eastAsia="ru-RU"/>
+        </w:rPr>
+      </w:pPr>
+      <w:r>
+        <w:rPr>
+          <w:rFonts w:ascii="Consolas" w:eastAsia="Times New Roman" w:hAnsi="Consolas" w:cs="Times New Roman"/>
+          <w:color w:val="FFFFFF"/>
+          <w:sz w:val="21"/>
+          <w:szCs w:val="21"/>
+          <w:lang w:val="en-US" w:eastAsia="ru-RU"/>
+        </w:rPr>
+        <w:t>print(</w:t>
+      </w:r>
+      <w:proofErr w:type="spellStart"/>
+      <w:r>
+        <w:rPr>
+          <w:rFonts w:ascii="Consolas" w:eastAsia="Times New Roman" w:hAnsi="Consolas" w:cs="Times New Roman"/>
+          <w:color w:val="FF8973"/>
+          <w:sz w:val="21"/>
+          <w:szCs w:val="21"/>
+          <w:lang w:val="en-US" w:eastAsia="ru-RU"/>
+        </w:rPr>
+        <w:t>tc_id</w:t>
+      </w:r>
+      <w:proofErr w:type="spellEnd"/>
+      <w:r>
+        <w:rPr>
+          <w:rFonts w:ascii="Consolas" w:eastAsia="Times New Roman" w:hAnsi="Consolas" w:cs="Times New Roman"/>
+          <w:color w:val="FFFFFF"/>
+          <w:sz w:val="21"/>
+          <w:szCs w:val="21"/>
+          <w:lang w:val="en-US" w:eastAsia="ru-RU"/>
+        </w:rPr>
+        <w:t>)</w:t>
+      </w:r>
+    </w:p>
+    <w:p>
+      <w:pPr>
+        <w:shd w:val="clear" w:color="auto" w:fill="1E1E1E"/>
+        <w:spacing w:after="0" w:line="360" w:lineRule="atLeast"/>
+        <w:rPr>
+          <w:rFonts w:ascii="Consolas" w:eastAsia="Times New Roman" w:hAnsi="Consolas" w:cs="Times New Roman"/>
+          <w:color w:val="FFFFFF"/>
+          <w:sz w:val="21"/>
+          <w:szCs w:val="21"/>
+          <w:lang w:val="en-US" w:eastAsia="ru-RU"/>
+        </w:rPr>
+      </w:pPr>
+    </w:p>
+    <w:p>
+      <w:pPr>
+        <w:shd w:val="clear" w:color="auto" w:fill="1E1E1E"/>
+        <w:spacing w:after="0" w:line="360" w:lineRule="atLeast"/>
+        <w:rPr>
+          <w:rFonts w:ascii="Consolas" w:eastAsia="Times New Roman" w:hAnsi="Consolas" w:cs="Times New Roman"/>
+          <w:color w:val="FFFFFF"/>
+          <w:sz w:val="21"/>
+          <w:szCs w:val="21"/>
+          <w:lang w:val="en-US" w:eastAsia="ru-RU"/>
+        </w:rPr>
+      </w:pPr>
+      <w:proofErr w:type="spellStart"/>
+      <w:r>
+        <w:rPr>
+          <w:rFonts w:ascii="Consolas" w:eastAsia="Times New Roman" w:hAnsi="Consolas" w:cs="Times New Roman"/>
+          <w:color w:val="FF8973"/>
+          <w:sz w:val="21"/>
+          <w:szCs w:val="21"/>
+          <w:lang w:val="en-US" w:eastAsia="ru-RU"/>
+        </w:rPr>
+        <w:t>stack_id</w:t>
+      </w:r>
+      <w:proofErr w:type="spellEnd"/>
+      <w:r>
+        <w:rPr>
+          <w:rFonts w:ascii="Consolas" w:eastAsia="Times New Roman" w:hAnsi="Consolas" w:cs="Times New Roman"/>
+          <w:color w:val="FFFFFF"/>
+          <w:sz w:val="21"/>
+          <w:szCs w:val="21"/>
+          <w:lang w:val="en-US" w:eastAsia="ru-RU"/>
+        </w:rPr>
+        <w:t> = </w:t>
+      </w:r>
+      <w:proofErr w:type="spellStart"/>
+      <w:proofErr w:type="gramStart"/>
+      <w:r>
+        <w:rPr>
+          <w:rFonts w:ascii="Consolas" w:eastAsia="Times New Roman" w:hAnsi="Consolas" w:cs="Times New Roman"/>
+          <w:color w:val="FF8973"/>
+          <w:sz w:val="21"/>
+          <w:szCs w:val="21"/>
+          <w:lang w:val="en-US" w:eastAsia="ru-RU"/>
+        </w:rPr>
+        <w:t>user_ids</w:t>
+      </w:r>
+      <w:r>
+        <w:rPr>
+          <w:rFonts w:ascii="Consolas" w:eastAsia="Times New Roman" w:hAnsi="Consolas" w:cs="Times New Roman"/>
+          <w:color w:val="FFFFFF"/>
+          <w:sz w:val="21"/>
+          <w:szCs w:val="21"/>
+          <w:lang w:val="en-US" w:eastAsia="ru-RU"/>
+        </w:rPr>
+        <w:t>.</w:t>
+      </w:r>
+      <w:r>
+        <w:rPr>
+          <w:rFonts w:ascii="Consolas" w:eastAsia="Times New Roman" w:hAnsi="Consolas" w:cs="Times New Roman"/>
+          <w:color w:val="83FFF5"/>
+          <w:sz w:val="21"/>
+          <w:szCs w:val="21"/>
+          <w:lang w:val="en-US" w:eastAsia="ru-RU"/>
+        </w:rPr>
+        <w:t>get</w:t>
+      </w:r>
+      <w:proofErr w:type="spellEnd"/>
+      <w:r>
+        <w:rPr>
+          <w:rFonts w:ascii="Consolas" w:eastAsia="Times New Roman" w:hAnsi="Consolas" w:cs="Times New Roman"/>
+          <w:color w:val="FFFFFF"/>
+          <w:sz w:val="21"/>
+          <w:szCs w:val="21"/>
+          <w:lang w:val="en-US" w:eastAsia="ru-RU"/>
+        </w:rPr>
+        <w:t>(</w:t>
+      </w:r>
+      <w:proofErr w:type="gramEnd"/>
+      <w:r>
+        <w:rPr>
+          <w:rFonts w:ascii="Consolas" w:eastAsia="Times New Roman" w:hAnsi="Consolas" w:cs="Times New Roman"/>
+          <w:color w:val="FFE083"/>
+          <w:sz w:val="21"/>
+          <w:szCs w:val="21"/>
+          <w:lang w:val="en-US" w:eastAsia="ru-RU"/>
+        </w:rPr>
+        <w:t>"</w:t>
+      </w:r>
+      <w:proofErr w:type="spellStart"/>
+      <w:r>
+        <w:rPr>
+          <w:rFonts w:ascii="Consolas" w:eastAsia="Times New Roman" w:hAnsi="Consolas" w:cs="Times New Roman"/>
+          <w:color w:val="FFE083"/>
+          <w:sz w:val="21"/>
+          <w:szCs w:val="21"/>
+          <w:lang w:val="en-US" w:eastAsia="ru-RU"/>
+        </w:rPr>
+        <w:t>superStackSmash</w:t>
+      </w:r>
+      <w:proofErr w:type="spellEnd"/>
+      <w:r>
+        <w:rPr>
+          <w:rFonts w:ascii="Consolas" w:eastAsia="Times New Roman" w:hAnsi="Consolas" w:cs="Times New Roman"/>
+          <w:color w:val="FFE083"/>
+          <w:sz w:val="21"/>
+          <w:szCs w:val="21"/>
+          <w:lang w:val="en-US" w:eastAsia="ru-RU"/>
+        </w:rPr>
+        <w:t>"</w:t>
+      </w:r>
+      <w:r>
+        <w:rPr>
+          <w:rFonts w:ascii="Consolas" w:eastAsia="Times New Roman" w:hAnsi="Consolas" w:cs="Times New Roman"/>
+          <w:color w:val="FFFFFF"/>
+          <w:sz w:val="21"/>
+          <w:szCs w:val="21"/>
+          <w:lang w:val="en-US" w:eastAsia="ru-RU"/>
+        </w:rPr>
+        <w:t>, </w:t>
+      </w:r>
+      <w:r>
+        <w:rPr>
+          <w:rFonts w:ascii="Consolas" w:eastAsia="Times New Roman" w:hAnsi="Consolas" w:cs="Times New Roman"/>
+          <w:color w:val="FF8973"/>
+          <w:sz w:val="21"/>
+          <w:szCs w:val="21"/>
+          <w:lang w:val="en-US" w:eastAsia="ru-RU"/>
+        </w:rPr>
+        <w:t>100000</w:t>
+      </w:r>
+      <w:r>
+        <w:rPr>
+          <w:rFonts w:ascii="Consolas" w:eastAsia="Times New Roman" w:hAnsi="Consolas" w:cs="Times New Roman"/>
+          <w:color w:val="FFFFFF"/>
+          <w:sz w:val="21"/>
+          <w:szCs w:val="21"/>
+          <w:lang w:val="en-US" w:eastAsia="ru-RU"/>
+        </w:rPr>
+        <w:t>)</w:t>
+      </w:r>
+    </w:p>
+    <w:p>
+      <w:pPr>
+        <w:shd w:val="clear" w:color="auto" w:fill="1E1E1E"/>
+        <w:spacing w:after="0" w:line="360" w:lineRule="atLeast"/>
+        <w:rPr>
+          <w:rFonts w:ascii="Consolas" w:eastAsia="Times New Roman" w:hAnsi="Consolas" w:cs="Times New Roman"/>
+          <w:color w:val="FFFFFF"/>
+          <w:sz w:val="21"/>
+          <w:szCs w:val="21"/>
+          <w:lang w:eastAsia="ru-RU"/>
+        </w:rPr>
+      </w:pPr>
+      <w:proofErr w:type="spellStart"/>
+      <w:r>
+        <w:rPr>
+          <w:rFonts w:ascii="Consolas" w:eastAsia="Times New Roman" w:hAnsi="Consolas" w:cs="Times New Roman"/>
+          <w:color w:val="FFFFFF"/>
+          <w:sz w:val="21"/>
+          <w:szCs w:val="21"/>
+          <w:lang w:eastAsia="ru-RU"/>
+        </w:rPr>
+        <w:t>print</w:t>
+      </w:r>
+      <w:proofErr w:type="spellEnd"/>
+      <w:r>
+        <w:rPr>
+          <w:rFonts w:ascii="Consolas" w:eastAsia="Times New Roman" w:hAnsi="Consolas" w:cs="Times New Roman"/>
+          <w:color w:val="FFFFFF"/>
+          <w:sz w:val="21"/>
+          <w:szCs w:val="21"/>
+          <w:lang w:eastAsia="ru-RU"/>
+        </w:rPr>
+        <w:t>(</w:t>
+      </w:r>
+      <w:proofErr w:type="spellStart"/>
+      <w:r>
+        <w:rPr>
+          <w:rFonts w:ascii="Consolas" w:eastAsia="Times New Roman" w:hAnsi="Consolas" w:cs="Times New Roman"/>
+          <w:color w:val="FF8973"/>
+          <w:sz w:val="21"/>
+          <w:szCs w:val="21"/>
+          <w:lang w:eastAsia="ru-RU"/>
+        </w:rPr>
+        <w:t>stack_id</w:t>
+      </w:r>
+      <w:proofErr w:type="spellEnd"/>
+      <w:r>
+        <w:rPr>
+          <w:rFonts w:ascii="Consolas" w:eastAsia="Times New Roman" w:hAnsi="Consolas" w:cs="Times New Roman"/>
+          <w:color w:val="FFFFFF"/>
+          <w:sz w:val="21"/>
+          <w:szCs w:val="21"/>
+          <w:lang w:eastAsia="ru-RU"/>
+        </w:rPr>
+        <w:t>)</w:t>
+      </w:r>
+    </w:p>
+    <w:p>
+      <w:pPr>
+        <w:jc w:val="center"/>
+        <w:rPr>
+          <w:b/>
+          <w:bCs/>
+          <w:lang w:val="en-US"/>
+        </w:rPr>
+      </w:pPr>
+      <w:r>
+        <w:rPr>
+          <w:b/>
+          <w:bCs/>
+          <w:lang w:val="en-US"/>
+        </w:rPr>
+        <w:br/>
+      </w:r>
+      <w:r>
+        <w:rPr>
+          <w:b/>
+          <w:bCs/>
+          <w:noProof/>
+          <w:lang w:val="en-US"/>
+        </w:rPr>
+        <w:drawing>
+          <wp:inline distT="0" distB="0" distL="0" distR="0" wp14:anchorId="5C2E2A6F" wp14:editId="50DB0947">
+            <wp:extent cx="2849880" cy="1676400"/>
+            <wp:effectExtent l="0" t="0" r="7620" b="0"/>
+            <wp:docPr id="4" name="Рисунок 4"/>
+            <wp:cNvGraphicFramePr>
+              <a:graphicFrameLocks xmlns:a="http://schemas.openxmlformats.org/drawingml/2006/main" noChangeAspect="1"/>
+            </wp:cNvGraphicFramePr>
+            <a:graphic xmlns:a="http://schemas.openxmlformats.org/drawingml/2006/main">
+              <a:graphicData uri="http://schemas.openxmlformats.org/drawingml/2006/picture">
+                <pic:pic xmlns:pic="http://schemas.openxmlformats.org/drawingml/2006/picture">
+                  <pic:nvPicPr>
+                    <pic:cNvPr id="0" name="Picture 4"/>
+                    <pic:cNvPicPr>
+                      <a:picLocks noChangeAspect="1" noChangeArrowheads="1"/>
+                    </pic:cNvPicPr>
+                  </pic:nvPicPr>
+                  <pic:blipFill>
+                    <a:blip r:embed="rId8">
+                      <a:extLst>
+                        <a:ext uri="{28A0092B-C50C-407E-A947-70E740481C1C}">
+                          <a14:useLocalDpi xmlns:a14="http://schemas.microsoft.com/office/drawing/2010/main" val="0"/>
+                        </a:ext>
+                      </a:extLst>
+                    </a:blip>
+                    <a:srcRect/>
+                    <a:stretch>
+                      <a:fillRect/>
+                    </a:stretch>
+                  </pic:blipFill>
+                  <pic:spPr bwMode="auto">
+                    <a:xfrm>
+                      <a:off x="0" y="0"/>
+                      <a:ext cx="2849880" cy="1676400"/>
+                    </a:xfrm>
+                    <a:prstGeom prst="rect">
+                      <a:avLst/>
+                    </a:prstGeom>
+                    <a:noFill/>
+                    <a:ln>
+                      <a:noFill/>
+                    </a:ln>
+                  </pic:spPr>
+                </pic:pic>
+              </a:graphicData>
+            </a:graphic>
+          </wp:inline>
+        </w:drawing>
+      </w:r>
+    </w:p>
+    <w:p>
+      <w:pPr>
+        <w:pBdr>
+          <w:bottom w:val="single" w:sz="12" w:space="1" w:color="auto"/>
+        </w:pBdr>
+        <w:jc w:val="center"/>
+        <w:rPr>
+          <w:b/>
+          <w:bCs/>
+          <w:lang w:val="en-US"/>
+        </w:rPr>
+      </w:pPr>
+    </w:p>
+    <w:p>
+      <w:pPr>
+        <w:jc w:val="both"/>
         <w:rPr>
           <w:b/>
           <w:bCs/>
@@ -5975,6 +8348,16 @@
     <w:basedOn w:val="a0"/>
     <w:rsid w:val="00E30C33"/>
   </w:style>
+  <w:style w:type="character" w:customStyle="1" w:styleId="mtk16">
+    <w:name w:val="mtk16"/>
+    <w:basedOn w:val="a0"/>
+    <w:rsid w:val="0044499F"/>
+  </w:style>
+  <w:style w:type="character" w:customStyle="1" w:styleId="mtk10">
+    <w:name w:val="mtk10"/>
+    <w:basedOn w:val="a0"/>
+    <w:rsid w:val="0044499F"/>
+  </w:style>
 </w:styles>
 </file>
 

</xml_diff>

<commit_message>
adding Delete A Key
</commit_message>
<xml_diff>
--- a/USING DICTIONARIES.docx
+++ b/USING DICTIONARIES.docx
@@ -7587,6 +7587,3290 @@
     <w:p>
       <w:pPr>
         <w:jc w:val="both"/>
+        <w:rPr>
+          <w:b/>
+          <w:bCs/>
+          <w:lang w:val="en-US"/>
+        </w:rPr>
+      </w:pPr>
+    </w:p>
+    <w:p>
+      <w:pPr>
+        <w:spacing w:after="0" w:line="240" w:lineRule="auto"/>
+        <w:rPr>
+          <w:rFonts w:ascii="Times New Roman" w:eastAsia="Times New Roman" w:hAnsi="Times New Roman" w:cs="Times New Roman"/>
+          <w:sz w:val="24"/>
+          <w:szCs w:val="24"/>
+          <w:lang w:val="en-US" w:eastAsia="ru-RU"/>
+        </w:rPr>
+      </w:pPr>
+      <w:r>
+        <w:rPr>
+          <w:rFonts w:ascii="Segoe UI" w:eastAsia="Times New Roman" w:hAnsi="Segoe UI" w:cs="Segoe UI"/>
+          <w:b/>
+          <w:bCs/>
+          <w:sz w:val="24"/>
+          <w:szCs w:val="24"/>
+          <w:shd w:val="clear" w:color="auto" w:fill="FFFFFF"/>
+          <w:lang w:val="en-US" w:eastAsia="ru-RU"/>
+        </w:rPr>
+        <w:lastRenderedPageBreak/>
+        <w:t>Delete a Key</w:t>
+      </w:r>
+    </w:p>
+    <w:p>
+      <w:pPr>
+        <w:shd w:val="clear" w:color="auto" w:fill="FFFFFF"/>
+        <w:spacing w:after="100" w:afterAutospacing="1" w:line="240" w:lineRule="auto"/>
+        <w:rPr>
+          <w:rFonts w:ascii="Segoe UI" w:eastAsia="Times New Roman" w:hAnsi="Segoe UI" w:cs="Segoe UI"/>
+          <w:color w:val="10162F"/>
+          <w:sz w:val="27"/>
+          <w:szCs w:val="27"/>
+          <w:lang w:val="en-US" w:eastAsia="ru-RU"/>
+        </w:rPr>
+      </w:pPr>
+      <w:r>
+        <w:rPr>
+          <w:rFonts w:ascii="Segoe UI" w:eastAsia="Times New Roman" w:hAnsi="Segoe UI" w:cs="Segoe UI"/>
+          <w:color w:val="10162F"/>
+          <w:sz w:val="27"/>
+          <w:szCs w:val="27"/>
+          <w:lang w:val="en-US" w:eastAsia="ru-RU"/>
+        </w:rPr>
+        <w:t>Sometimes we want to get a key and remove it from the dictionary. Imagine we were running a raffle, and we have this dictionary mapping ticket numbers to prizes:</w:t>
+      </w:r>
+    </w:p>
+    <w:p>
+      <w:pPr>
+        <w:jc w:val="both"/>
+        <w:rPr>
+          <w:rStyle w:val="mtk1"/>
+          <w:rFonts w:ascii="Ubuntu Mono" w:hAnsi="Ubuntu Mono"/>
+          <w:color w:val="FFFFFF"/>
+          <w:sz w:val="21"/>
+          <w:szCs w:val="21"/>
+          <w:shd w:val="clear" w:color="auto" w:fill="211E2F"/>
+          <w:lang w:val="en-US"/>
+        </w:rPr>
+      </w:pPr>
+      <w:r>
+        <w:rPr>
+          <w:rStyle w:val="mtk9"/>
+          <w:rFonts w:ascii="Ubuntu Mono" w:hAnsi="Ubuntu Mono"/>
+          <w:color w:val="FF8973"/>
+          <w:sz w:val="21"/>
+          <w:szCs w:val="21"/>
+          <w:shd w:val="clear" w:color="auto" w:fill="211E2F"/>
+          <w:lang w:val="en-US"/>
+        </w:rPr>
+        <w:t>raffle</w:t>
+      </w:r>
+      <w:r>
+        <w:rPr>
+          <w:rStyle w:val="mtk1"/>
+          <w:rFonts w:ascii="Ubuntu Mono" w:hAnsi="Ubuntu Mono"/>
+          <w:color w:val="FFFFFF"/>
+          <w:sz w:val="21"/>
+          <w:szCs w:val="21"/>
+          <w:shd w:val="clear" w:color="auto" w:fill="211E2F"/>
+          <w:lang w:val="en-US"/>
+        </w:rPr>
+        <w:t> = {</w:t>
+      </w:r>
+      <w:r>
+        <w:rPr>
+          <w:rStyle w:val="mtk9"/>
+          <w:rFonts w:ascii="Ubuntu Mono" w:hAnsi="Ubuntu Mono"/>
+          <w:color w:val="FF8973"/>
+          <w:sz w:val="21"/>
+          <w:szCs w:val="21"/>
+          <w:shd w:val="clear" w:color="auto" w:fill="211E2F"/>
+          <w:lang w:val="en-US"/>
+        </w:rPr>
+        <w:t>223842</w:t>
+      </w:r>
+      <w:r>
+        <w:rPr>
+          <w:rStyle w:val="mtk1"/>
+          <w:rFonts w:ascii="Ubuntu Mono" w:hAnsi="Ubuntu Mono"/>
+          <w:color w:val="FFFFFF"/>
+          <w:sz w:val="21"/>
+          <w:szCs w:val="21"/>
+          <w:shd w:val="clear" w:color="auto" w:fill="211E2F"/>
+          <w:lang w:val="en-US"/>
+        </w:rPr>
+        <w:t>: </w:t>
+      </w:r>
+      <w:r>
+        <w:rPr>
+          <w:rStyle w:val="mtk8"/>
+          <w:rFonts w:ascii="Ubuntu Mono" w:hAnsi="Ubuntu Mono"/>
+          <w:color w:val="FFE083"/>
+          <w:sz w:val="21"/>
+          <w:szCs w:val="21"/>
+          <w:shd w:val="clear" w:color="auto" w:fill="211E2F"/>
+          <w:lang w:val="en-US"/>
+        </w:rPr>
+        <w:t>"Teddy Bear"</w:t>
+      </w:r>
+      <w:r>
+        <w:rPr>
+          <w:rStyle w:val="mtk1"/>
+          <w:rFonts w:ascii="Ubuntu Mono" w:hAnsi="Ubuntu Mono"/>
+          <w:color w:val="FFFFFF"/>
+          <w:sz w:val="21"/>
+          <w:szCs w:val="21"/>
+          <w:shd w:val="clear" w:color="auto" w:fill="211E2F"/>
+          <w:lang w:val="en-US"/>
+        </w:rPr>
+        <w:t>, </w:t>
+      </w:r>
+      <w:r>
+        <w:rPr>
+          <w:rStyle w:val="mtk9"/>
+          <w:rFonts w:ascii="Ubuntu Mono" w:hAnsi="Ubuntu Mono"/>
+          <w:color w:val="FF8973"/>
+          <w:sz w:val="21"/>
+          <w:szCs w:val="21"/>
+          <w:shd w:val="clear" w:color="auto" w:fill="211E2F"/>
+          <w:lang w:val="en-US"/>
+        </w:rPr>
+        <w:t>872921</w:t>
+      </w:r>
+      <w:r>
+        <w:rPr>
+          <w:rStyle w:val="mtk1"/>
+          <w:rFonts w:ascii="Ubuntu Mono" w:hAnsi="Ubuntu Mono"/>
+          <w:color w:val="FFFFFF"/>
+          <w:sz w:val="21"/>
+          <w:szCs w:val="21"/>
+          <w:shd w:val="clear" w:color="auto" w:fill="211E2F"/>
+          <w:lang w:val="en-US"/>
+        </w:rPr>
+        <w:t>: </w:t>
+      </w:r>
+      <w:r>
+        <w:rPr>
+          <w:rStyle w:val="mtk8"/>
+          <w:rFonts w:ascii="Ubuntu Mono" w:hAnsi="Ubuntu Mono"/>
+          <w:color w:val="FFE083"/>
+          <w:sz w:val="21"/>
+          <w:szCs w:val="21"/>
+          <w:shd w:val="clear" w:color="auto" w:fill="211E2F"/>
+          <w:lang w:val="en-US"/>
+        </w:rPr>
+        <w:t>"Concert Tickets"</w:t>
+      </w:r>
+      <w:r>
+        <w:rPr>
+          <w:rStyle w:val="mtk1"/>
+          <w:rFonts w:ascii="Ubuntu Mono" w:hAnsi="Ubuntu Mono"/>
+          <w:color w:val="FFFFFF"/>
+          <w:sz w:val="21"/>
+          <w:szCs w:val="21"/>
+          <w:shd w:val="clear" w:color="auto" w:fill="211E2F"/>
+          <w:lang w:val="en-US"/>
+        </w:rPr>
+        <w:t>, </w:t>
+      </w:r>
+      <w:r>
+        <w:rPr>
+          <w:rStyle w:val="mtk9"/>
+          <w:rFonts w:ascii="Ubuntu Mono" w:hAnsi="Ubuntu Mono"/>
+          <w:color w:val="FF8973"/>
+          <w:sz w:val="21"/>
+          <w:szCs w:val="21"/>
+          <w:shd w:val="clear" w:color="auto" w:fill="211E2F"/>
+          <w:lang w:val="en-US"/>
+        </w:rPr>
+        <w:t>320291</w:t>
+      </w:r>
+      <w:r>
+        <w:rPr>
+          <w:rStyle w:val="mtk1"/>
+          <w:rFonts w:ascii="Ubuntu Mono" w:hAnsi="Ubuntu Mono"/>
+          <w:color w:val="FFFFFF"/>
+          <w:sz w:val="21"/>
+          <w:szCs w:val="21"/>
+          <w:shd w:val="clear" w:color="auto" w:fill="211E2F"/>
+          <w:lang w:val="en-US"/>
+        </w:rPr>
+        <w:t>: </w:t>
+      </w:r>
+      <w:r>
+        <w:rPr>
+          <w:rStyle w:val="mtk8"/>
+          <w:rFonts w:ascii="Ubuntu Mono" w:hAnsi="Ubuntu Mono"/>
+          <w:color w:val="FFE083"/>
+          <w:sz w:val="21"/>
+          <w:szCs w:val="21"/>
+          <w:shd w:val="clear" w:color="auto" w:fill="211E2F"/>
+          <w:lang w:val="en-US"/>
+        </w:rPr>
+        <w:t>"Gift Basket"</w:t>
+      </w:r>
+      <w:r>
+        <w:rPr>
+          <w:rStyle w:val="mtk1"/>
+          <w:rFonts w:ascii="Ubuntu Mono" w:hAnsi="Ubuntu Mono"/>
+          <w:color w:val="FFFFFF"/>
+          <w:sz w:val="21"/>
+          <w:szCs w:val="21"/>
+          <w:shd w:val="clear" w:color="auto" w:fill="211E2F"/>
+          <w:lang w:val="en-US"/>
+        </w:rPr>
+        <w:t>, </w:t>
+      </w:r>
+      <w:r>
+        <w:rPr>
+          <w:rStyle w:val="mtk9"/>
+          <w:rFonts w:ascii="Ubuntu Mono" w:hAnsi="Ubuntu Mono"/>
+          <w:color w:val="FF8973"/>
+          <w:sz w:val="21"/>
+          <w:szCs w:val="21"/>
+          <w:shd w:val="clear" w:color="auto" w:fill="211E2F"/>
+          <w:lang w:val="en-US"/>
+        </w:rPr>
+        <w:t>412123</w:t>
+      </w:r>
+      <w:r>
+        <w:rPr>
+          <w:rStyle w:val="mtk1"/>
+          <w:rFonts w:ascii="Ubuntu Mono" w:hAnsi="Ubuntu Mono"/>
+          <w:color w:val="FFFFFF"/>
+          <w:sz w:val="21"/>
+          <w:szCs w:val="21"/>
+          <w:shd w:val="clear" w:color="auto" w:fill="211E2F"/>
+          <w:lang w:val="en-US"/>
+        </w:rPr>
+        <w:t>: </w:t>
+      </w:r>
+      <w:r>
+        <w:rPr>
+          <w:rStyle w:val="mtk8"/>
+          <w:rFonts w:ascii="Ubuntu Mono" w:hAnsi="Ubuntu Mono"/>
+          <w:color w:val="FFE083"/>
+          <w:sz w:val="21"/>
+          <w:szCs w:val="21"/>
+          <w:shd w:val="clear" w:color="auto" w:fill="211E2F"/>
+          <w:lang w:val="en-US"/>
+        </w:rPr>
+        <w:t>"Necklace"</w:t>
+      </w:r>
+      <w:r>
+        <w:rPr>
+          <w:rStyle w:val="mtk1"/>
+          <w:rFonts w:ascii="Ubuntu Mono" w:hAnsi="Ubuntu Mono"/>
+          <w:color w:val="FFFFFF"/>
+          <w:sz w:val="21"/>
+          <w:szCs w:val="21"/>
+          <w:shd w:val="clear" w:color="auto" w:fill="211E2F"/>
+          <w:lang w:val="en-US"/>
+        </w:rPr>
+        <w:t>, </w:t>
+      </w:r>
+      <w:r>
+        <w:rPr>
+          <w:rStyle w:val="mtk9"/>
+          <w:rFonts w:ascii="Ubuntu Mono" w:hAnsi="Ubuntu Mono"/>
+          <w:color w:val="FF8973"/>
+          <w:sz w:val="21"/>
+          <w:szCs w:val="21"/>
+          <w:shd w:val="clear" w:color="auto" w:fill="211E2F"/>
+          <w:lang w:val="en-US"/>
+        </w:rPr>
+        <w:t>298787</w:t>
+      </w:r>
+      <w:r>
+        <w:rPr>
+          <w:rStyle w:val="mtk1"/>
+          <w:rFonts w:ascii="Ubuntu Mono" w:hAnsi="Ubuntu Mono"/>
+          <w:color w:val="FFFFFF"/>
+          <w:sz w:val="21"/>
+          <w:szCs w:val="21"/>
+          <w:shd w:val="clear" w:color="auto" w:fill="211E2F"/>
+          <w:lang w:val="en-US"/>
+        </w:rPr>
+        <w:t>: </w:t>
+      </w:r>
+      <w:r>
+        <w:rPr>
+          <w:rStyle w:val="mtk8"/>
+          <w:rFonts w:ascii="Ubuntu Mono" w:hAnsi="Ubuntu Mono"/>
+          <w:color w:val="FFE083"/>
+          <w:sz w:val="21"/>
+          <w:szCs w:val="21"/>
+          <w:shd w:val="clear" w:color="auto" w:fill="211E2F"/>
+          <w:lang w:val="en-US"/>
+        </w:rPr>
+        <w:t>"Pasta Maker"</w:t>
+      </w:r>
+      <w:r>
+        <w:rPr>
+          <w:rStyle w:val="mtk1"/>
+          <w:rFonts w:ascii="Ubuntu Mono" w:hAnsi="Ubuntu Mono"/>
+          <w:color w:val="FFFFFF"/>
+          <w:sz w:val="21"/>
+          <w:szCs w:val="21"/>
+          <w:shd w:val="clear" w:color="auto" w:fill="211E2F"/>
+          <w:lang w:val="en-US"/>
+        </w:rPr>
+        <w:t>}</w:t>
+      </w:r>
+    </w:p>
+    <w:p>
+      <w:pPr>
+        <w:jc w:val="both"/>
+        <w:rPr>
+          <w:rFonts w:ascii="Segoe UI" w:hAnsi="Segoe UI" w:cs="Segoe UI"/>
+          <w:color w:val="10162F"/>
+          <w:sz w:val="26"/>
+          <w:szCs w:val="26"/>
+          <w:shd w:val="clear" w:color="auto" w:fill="FFFFFF"/>
+          <w:lang w:val="en-US"/>
+        </w:rPr>
+      </w:pPr>
+      <w:r>
+        <w:rPr>
+          <w:rFonts w:ascii="Segoe UI" w:hAnsi="Segoe UI" w:cs="Segoe UI"/>
+          <w:color w:val="10162F"/>
+          <w:sz w:val="26"/>
+          <w:szCs w:val="26"/>
+          <w:shd w:val="clear" w:color="auto" w:fill="FFFFFF"/>
+          <w:lang w:val="en-US"/>
+        </w:rPr>
+        <w:t xml:space="preserve">When we get a ticket number, we want to return the prize and also remove that pair from the dictionary, since the prize has been given away. We can </w:t>
+      </w:r>
+      <w:proofErr w:type="gramStart"/>
+      <w:r>
+        <w:rPr>
+          <w:rFonts w:ascii="Segoe UI" w:hAnsi="Segoe UI" w:cs="Segoe UI"/>
+          <w:color w:val="10162F"/>
+          <w:sz w:val="26"/>
+          <w:szCs w:val="26"/>
+          <w:shd w:val="clear" w:color="auto" w:fill="FFFFFF"/>
+          <w:lang w:val="en-US"/>
+        </w:rPr>
+        <w:t>use </w:t>
+      </w:r>
+      <w:r>
+        <w:rPr>
+          <w:rStyle w:val="HTML1"/>
+          <w:rFonts w:ascii="Ubuntu Mono" w:eastAsiaTheme="minorHAnsi" w:hAnsi="Ubuntu Mono"/>
+          <w:color w:val="15141F"/>
+          <w:sz w:val="19"/>
+          <w:szCs w:val="19"/>
+          <w:shd w:val="clear" w:color="auto" w:fill="EAE9ED"/>
+          <w:lang w:val="en-US"/>
+        </w:rPr>
+        <w:t>.pop</w:t>
+      </w:r>
+      <w:proofErr w:type="gramEnd"/>
+      <w:r>
+        <w:rPr>
+          <w:rStyle w:val="HTML1"/>
+          <w:rFonts w:ascii="Ubuntu Mono" w:eastAsiaTheme="minorHAnsi" w:hAnsi="Ubuntu Mono"/>
+          <w:color w:val="15141F"/>
+          <w:sz w:val="19"/>
+          <w:szCs w:val="19"/>
+          <w:shd w:val="clear" w:color="auto" w:fill="EAE9ED"/>
+          <w:lang w:val="en-US"/>
+        </w:rPr>
+        <w:t>()</w:t>
+      </w:r>
+      <w:r>
+        <w:rPr>
+          <w:rFonts w:ascii="Segoe UI" w:hAnsi="Segoe UI" w:cs="Segoe UI"/>
+          <w:color w:val="10162F"/>
+          <w:sz w:val="26"/>
+          <w:szCs w:val="26"/>
+          <w:shd w:val="clear" w:color="auto" w:fill="FFFFFF"/>
+          <w:lang w:val="en-US"/>
+        </w:rPr>
+        <w:t xml:space="preserve"> to do this. Just like </w:t>
+      </w:r>
+      <w:proofErr w:type="gramStart"/>
+      <w:r>
+        <w:rPr>
+          <w:rFonts w:ascii="Segoe UI" w:hAnsi="Segoe UI" w:cs="Segoe UI"/>
+          <w:color w:val="10162F"/>
+          <w:sz w:val="26"/>
+          <w:szCs w:val="26"/>
+          <w:shd w:val="clear" w:color="auto" w:fill="FFFFFF"/>
+          <w:lang w:val="en-US"/>
+        </w:rPr>
+        <w:t>with </w:t>
+      </w:r>
+      <w:r>
+        <w:rPr>
+          <w:rStyle w:val="HTML1"/>
+          <w:rFonts w:ascii="Ubuntu Mono" w:eastAsiaTheme="minorHAnsi" w:hAnsi="Ubuntu Mono"/>
+          <w:color w:val="15141F"/>
+          <w:sz w:val="19"/>
+          <w:szCs w:val="19"/>
+          <w:shd w:val="clear" w:color="auto" w:fill="EAE9ED"/>
+          <w:lang w:val="en-US"/>
+        </w:rPr>
+        <w:t>.get</w:t>
+      </w:r>
+      <w:proofErr w:type="gramEnd"/>
+      <w:r>
+        <w:rPr>
+          <w:rStyle w:val="HTML1"/>
+          <w:rFonts w:ascii="Ubuntu Mono" w:eastAsiaTheme="minorHAnsi" w:hAnsi="Ubuntu Mono"/>
+          <w:color w:val="15141F"/>
+          <w:sz w:val="19"/>
+          <w:szCs w:val="19"/>
+          <w:shd w:val="clear" w:color="auto" w:fill="EAE9ED"/>
+          <w:lang w:val="en-US"/>
+        </w:rPr>
+        <w:t>()</w:t>
+      </w:r>
+      <w:r>
+        <w:rPr>
+          <w:rFonts w:ascii="Segoe UI" w:hAnsi="Segoe UI" w:cs="Segoe UI"/>
+          <w:color w:val="10162F"/>
+          <w:sz w:val="26"/>
+          <w:szCs w:val="26"/>
+          <w:shd w:val="clear" w:color="auto" w:fill="FFFFFF"/>
+          <w:lang w:val="en-US"/>
+        </w:rPr>
+        <w:t>, we can provide a default value to return if the key does not exist in the dictionary:</w:t>
+      </w:r>
+    </w:p>
+    <w:p>
+      <w:pPr>
+        <w:jc w:val="both"/>
+        <w:rPr>
+          <w:rStyle w:val="mtk1"/>
+          <w:rFonts w:ascii="Ubuntu Mono" w:hAnsi="Ubuntu Mono"/>
+          <w:color w:val="FFFFFF"/>
+          <w:sz w:val="21"/>
+          <w:szCs w:val="21"/>
+          <w:lang w:val="en-US"/>
+        </w:rPr>
+      </w:pPr>
+      <w:r>
+        <w:rPr>
+          <w:rStyle w:val="mtk9"/>
+          <w:rFonts w:ascii="Ubuntu Mono" w:hAnsi="Ubuntu Mono"/>
+          <w:color w:val="FF8973"/>
+          <w:sz w:val="21"/>
+          <w:szCs w:val="21"/>
+          <w:lang w:val="en-US"/>
+        </w:rPr>
+        <w:t>&gt;&gt;&gt;</w:t>
+      </w:r>
+      <w:r>
+        <w:rPr>
+          <w:rStyle w:val="mtk1"/>
+          <w:rFonts w:ascii="Ubuntu Mono" w:hAnsi="Ubuntu Mono"/>
+          <w:color w:val="FFFFFF"/>
+          <w:sz w:val="21"/>
+          <w:szCs w:val="21"/>
+          <w:lang w:val="en-US"/>
+        </w:rPr>
+        <w:t> </w:t>
+      </w:r>
+      <w:proofErr w:type="spellStart"/>
+      <w:r>
+        <w:rPr>
+          <w:rStyle w:val="mtk9"/>
+          <w:rFonts w:ascii="Ubuntu Mono" w:hAnsi="Ubuntu Mono"/>
+          <w:color w:val="FF8973"/>
+          <w:sz w:val="21"/>
+          <w:szCs w:val="21"/>
+          <w:lang w:val="en-US"/>
+        </w:rPr>
+        <w:t>raffle</w:t>
+      </w:r>
+      <w:r>
+        <w:rPr>
+          <w:rStyle w:val="mtk1"/>
+          <w:rFonts w:ascii="Ubuntu Mono" w:hAnsi="Ubuntu Mono"/>
+          <w:color w:val="FFFFFF"/>
+          <w:sz w:val="21"/>
+          <w:szCs w:val="21"/>
+          <w:lang w:val="en-US"/>
+        </w:rPr>
+        <w:t>.</w:t>
+      </w:r>
+      <w:r>
+        <w:rPr>
+          <w:rStyle w:val="mtk10"/>
+          <w:rFonts w:ascii="Ubuntu Mono" w:hAnsi="Ubuntu Mono"/>
+          <w:color w:val="83FFF5"/>
+          <w:sz w:val="21"/>
+          <w:szCs w:val="21"/>
+          <w:lang w:val="en-US"/>
+        </w:rPr>
+        <w:t>pop</w:t>
+      </w:r>
+      <w:proofErr w:type="spellEnd"/>
+      <w:r>
+        <w:rPr>
+          <w:rStyle w:val="mtk1"/>
+          <w:rFonts w:ascii="Ubuntu Mono" w:hAnsi="Ubuntu Mono"/>
+          <w:color w:val="FFFFFF"/>
+          <w:sz w:val="21"/>
+          <w:szCs w:val="21"/>
+          <w:lang w:val="en-US"/>
+        </w:rPr>
+        <w:t>(</w:t>
+      </w:r>
+      <w:r>
+        <w:rPr>
+          <w:rStyle w:val="mtk9"/>
+          <w:rFonts w:ascii="Ubuntu Mono" w:hAnsi="Ubuntu Mono"/>
+          <w:color w:val="FF8973"/>
+          <w:sz w:val="21"/>
+          <w:szCs w:val="21"/>
+          <w:lang w:val="en-US"/>
+        </w:rPr>
+        <w:t>320291</w:t>
+      </w:r>
+      <w:r>
+        <w:rPr>
+          <w:rStyle w:val="mtk1"/>
+          <w:rFonts w:ascii="Ubuntu Mono" w:hAnsi="Ubuntu Mono"/>
+          <w:color w:val="FFFFFF"/>
+          <w:sz w:val="21"/>
+          <w:szCs w:val="21"/>
+          <w:lang w:val="en-US"/>
+        </w:rPr>
+        <w:t>, </w:t>
+      </w:r>
+      <w:r>
+        <w:rPr>
+          <w:rStyle w:val="mtk8"/>
+          <w:rFonts w:ascii="Ubuntu Mono" w:hAnsi="Ubuntu Mono"/>
+          <w:color w:val="FFE083"/>
+          <w:sz w:val="21"/>
+          <w:szCs w:val="21"/>
+          <w:lang w:val="en-US"/>
+        </w:rPr>
+        <w:t>"No Prize"</w:t>
+      </w:r>
+      <w:r>
+        <w:rPr>
+          <w:rStyle w:val="mtk1"/>
+          <w:rFonts w:ascii="Ubuntu Mono" w:hAnsi="Ubuntu Mono"/>
+          <w:color w:val="FFFFFF"/>
+          <w:sz w:val="21"/>
+          <w:szCs w:val="21"/>
+          <w:lang w:val="en-US"/>
+        </w:rPr>
+        <w:t>)</w:t>
+      </w:r>
+      <w:r>
+        <w:rPr>
+          <w:rFonts w:ascii="Ubuntu Mono" w:hAnsi="Ubuntu Mono"/>
+          <w:color w:val="939598"/>
+          <w:sz w:val="21"/>
+          <w:szCs w:val="21"/>
+          <w:lang w:val="en-US"/>
+        </w:rPr>
+        <w:br/>
+      </w:r>
+      <w:r>
+        <w:rPr>
+          <w:rStyle w:val="mtk8"/>
+          <w:rFonts w:ascii="Ubuntu Mono" w:hAnsi="Ubuntu Mono"/>
+          <w:color w:val="FFE083"/>
+          <w:sz w:val="21"/>
+          <w:szCs w:val="21"/>
+          <w:lang w:val="en-US"/>
+        </w:rPr>
+        <w:t>"Gift Basket"</w:t>
+      </w:r>
+      <w:r>
+        <w:rPr>
+          <w:rFonts w:ascii="Ubuntu Mono" w:hAnsi="Ubuntu Mono"/>
+          <w:color w:val="939598"/>
+          <w:sz w:val="21"/>
+          <w:szCs w:val="21"/>
+          <w:lang w:val="en-US"/>
+        </w:rPr>
+        <w:br/>
+      </w:r>
+      <w:r>
+        <w:rPr>
+          <w:rStyle w:val="mtk9"/>
+          <w:rFonts w:ascii="Ubuntu Mono" w:hAnsi="Ubuntu Mono"/>
+          <w:color w:val="FF8973"/>
+          <w:sz w:val="21"/>
+          <w:szCs w:val="21"/>
+          <w:lang w:val="en-US"/>
+        </w:rPr>
+        <w:t>&gt;&gt;&gt;</w:t>
+      </w:r>
+      <w:r>
+        <w:rPr>
+          <w:rStyle w:val="mtk1"/>
+          <w:rFonts w:ascii="Ubuntu Mono" w:hAnsi="Ubuntu Mono"/>
+          <w:color w:val="FFFFFF"/>
+          <w:sz w:val="21"/>
+          <w:szCs w:val="21"/>
+          <w:lang w:val="en-US"/>
+        </w:rPr>
+        <w:t> </w:t>
+      </w:r>
+      <w:r>
+        <w:rPr>
+          <w:rStyle w:val="mtk9"/>
+          <w:rFonts w:ascii="Ubuntu Mono" w:hAnsi="Ubuntu Mono"/>
+          <w:color w:val="FF8973"/>
+          <w:sz w:val="21"/>
+          <w:szCs w:val="21"/>
+          <w:lang w:val="en-US"/>
+        </w:rPr>
+        <w:t>raffle</w:t>
+      </w:r>
+      <w:r>
+        <w:rPr>
+          <w:rFonts w:ascii="Ubuntu Mono" w:hAnsi="Ubuntu Mono"/>
+          <w:color w:val="939598"/>
+          <w:sz w:val="21"/>
+          <w:szCs w:val="21"/>
+          <w:lang w:val="en-US"/>
+        </w:rPr>
+        <w:br/>
+      </w:r>
+      <w:r>
+        <w:rPr>
+          <w:rStyle w:val="mtk1"/>
+          <w:rFonts w:ascii="Ubuntu Mono" w:hAnsi="Ubuntu Mono"/>
+          <w:color w:val="FFFFFF"/>
+          <w:sz w:val="21"/>
+          <w:szCs w:val="21"/>
+          <w:lang w:val="en-US"/>
+        </w:rPr>
+        <w:t>{</w:t>
+      </w:r>
+      <w:r>
+        <w:rPr>
+          <w:rStyle w:val="mtk9"/>
+          <w:rFonts w:ascii="Ubuntu Mono" w:hAnsi="Ubuntu Mono"/>
+          <w:color w:val="FF8973"/>
+          <w:sz w:val="21"/>
+          <w:szCs w:val="21"/>
+          <w:lang w:val="en-US"/>
+        </w:rPr>
+        <w:t>223842</w:t>
+      </w:r>
+      <w:r>
+        <w:rPr>
+          <w:rStyle w:val="mtk1"/>
+          <w:rFonts w:ascii="Ubuntu Mono" w:hAnsi="Ubuntu Mono"/>
+          <w:color w:val="FFFFFF"/>
+          <w:sz w:val="21"/>
+          <w:szCs w:val="21"/>
+          <w:lang w:val="en-US"/>
+        </w:rPr>
+        <w:t>: </w:t>
+      </w:r>
+      <w:r>
+        <w:rPr>
+          <w:rStyle w:val="mtk8"/>
+          <w:rFonts w:ascii="Ubuntu Mono" w:hAnsi="Ubuntu Mono"/>
+          <w:color w:val="FFE083"/>
+          <w:sz w:val="21"/>
+          <w:szCs w:val="21"/>
+          <w:lang w:val="en-US"/>
+        </w:rPr>
+        <w:t>"Teddy Bear"</w:t>
+      </w:r>
+      <w:r>
+        <w:rPr>
+          <w:rStyle w:val="mtk1"/>
+          <w:rFonts w:ascii="Ubuntu Mono" w:hAnsi="Ubuntu Mono"/>
+          <w:color w:val="FFFFFF"/>
+          <w:sz w:val="21"/>
+          <w:szCs w:val="21"/>
+          <w:lang w:val="en-US"/>
+        </w:rPr>
+        <w:t>, </w:t>
+      </w:r>
+      <w:r>
+        <w:rPr>
+          <w:rStyle w:val="mtk9"/>
+          <w:rFonts w:ascii="Ubuntu Mono" w:hAnsi="Ubuntu Mono"/>
+          <w:color w:val="FF8973"/>
+          <w:sz w:val="21"/>
+          <w:szCs w:val="21"/>
+          <w:lang w:val="en-US"/>
+        </w:rPr>
+        <w:t>872921</w:t>
+      </w:r>
+      <w:r>
+        <w:rPr>
+          <w:rStyle w:val="mtk1"/>
+          <w:rFonts w:ascii="Ubuntu Mono" w:hAnsi="Ubuntu Mono"/>
+          <w:color w:val="FFFFFF"/>
+          <w:sz w:val="21"/>
+          <w:szCs w:val="21"/>
+          <w:lang w:val="en-US"/>
+        </w:rPr>
+        <w:t>: </w:t>
+      </w:r>
+      <w:r>
+        <w:rPr>
+          <w:rStyle w:val="mtk8"/>
+          <w:rFonts w:ascii="Ubuntu Mono" w:hAnsi="Ubuntu Mono"/>
+          <w:color w:val="FFE083"/>
+          <w:sz w:val="21"/>
+          <w:szCs w:val="21"/>
+          <w:lang w:val="en-US"/>
+        </w:rPr>
+        <w:t>"Concert Tickets"</w:t>
+      </w:r>
+      <w:r>
+        <w:rPr>
+          <w:rStyle w:val="mtk1"/>
+          <w:rFonts w:ascii="Ubuntu Mono" w:hAnsi="Ubuntu Mono"/>
+          <w:color w:val="FFFFFF"/>
+          <w:sz w:val="21"/>
+          <w:szCs w:val="21"/>
+          <w:lang w:val="en-US"/>
+        </w:rPr>
+        <w:t>, </w:t>
+      </w:r>
+      <w:r>
+        <w:rPr>
+          <w:rStyle w:val="mtk9"/>
+          <w:rFonts w:ascii="Ubuntu Mono" w:hAnsi="Ubuntu Mono"/>
+          <w:color w:val="FF8973"/>
+          <w:sz w:val="21"/>
+          <w:szCs w:val="21"/>
+          <w:lang w:val="en-US"/>
+        </w:rPr>
+        <w:t>412123</w:t>
+      </w:r>
+      <w:r>
+        <w:rPr>
+          <w:rStyle w:val="mtk1"/>
+          <w:rFonts w:ascii="Ubuntu Mono" w:hAnsi="Ubuntu Mono"/>
+          <w:color w:val="FFFFFF"/>
+          <w:sz w:val="21"/>
+          <w:szCs w:val="21"/>
+          <w:lang w:val="en-US"/>
+        </w:rPr>
+        <w:t>: </w:t>
+      </w:r>
+      <w:r>
+        <w:rPr>
+          <w:rStyle w:val="mtk8"/>
+          <w:rFonts w:ascii="Ubuntu Mono" w:hAnsi="Ubuntu Mono"/>
+          <w:color w:val="FFE083"/>
+          <w:sz w:val="21"/>
+          <w:szCs w:val="21"/>
+          <w:lang w:val="en-US"/>
+        </w:rPr>
+        <w:t>"Necklace"</w:t>
+      </w:r>
+      <w:r>
+        <w:rPr>
+          <w:rStyle w:val="mtk1"/>
+          <w:rFonts w:ascii="Ubuntu Mono" w:hAnsi="Ubuntu Mono"/>
+          <w:color w:val="FFFFFF"/>
+          <w:sz w:val="21"/>
+          <w:szCs w:val="21"/>
+          <w:lang w:val="en-US"/>
+        </w:rPr>
+        <w:t>, </w:t>
+      </w:r>
+      <w:r>
+        <w:rPr>
+          <w:rStyle w:val="mtk9"/>
+          <w:rFonts w:ascii="Ubuntu Mono" w:hAnsi="Ubuntu Mono"/>
+          <w:color w:val="FF8973"/>
+          <w:sz w:val="21"/>
+          <w:szCs w:val="21"/>
+          <w:lang w:val="en-US"/>
+        </w:rPr>
+        <w:t>298787</w:t>
+      </w:r>
+      <w:r>
+        <w:rPr>
+          <w:rStyle w:val="mtk1"/>
+          <w:rFonts w:ascii="Ubuntu Mono" w:hAnsi="Ubuntu Mono"/>
+          <w:color w:val="FFFFFF"/>
+          <w:sz w:val="21"/>
+          <w:szCs w:val="21"/>
+          <w:lang w:val="en-US"/>
+        </w:rPr>
+        <w:t>: </w:t>
+      </w:r>
+      <w:r>
+        <w:rPr>
+          <w:rStyle w:val="mtk8"/>
+          <w:rFonts w:ascii="Ubuntu Mono" w:hAnsi="Ubuntu Mono"/>
+          <w:color w:val="FFE083"/>
+          <w:sz w:val="21"/>
+          <w:szCs w:val="21"/>
+          <w:lang w:val="en-US"/>
+        </w:rPr>
+        <w:t>"Pasta Maker"</w:t>
+      </w:r>
+      <w:r>
+        <w:rPr>
+          <w:rStyle w:val="mtk1"/>
+          <w:rFonts w:ascii="Ubuntu Mono" w:hAnsi="Ubuntu Mono"/>
+          <w:color w:val="FFFFFF"/>
+          <w:sz w:val="21"/>
+          <w:szCs w:val="21"/>
+          <w:lang w:val="en-US"/>
+        </w:rPr>
+        <w:t>}</w:t>
+      </w:r>
+      <w:r>
+        <w:rPr>
+          <w:rFonts w:ascii="Ubuntu Mono" w:hAnsi="Ubuntu Mono"/>
+          <w:color w:val="939598"/>
+          <w:sz w:val="21"/>
+          <w:szCs w:val="21"/>
+          <w:lang w:val="en-US"/>
+        </w:rPr>
+        <w:br/>
+      </w:r>
+      <w:r>
+        <w:rPr>
+          <w:rStyle w:val="mtk9"/>
+          <w:rFonts w:ascii="Ubuntu Mono" w:hAnsi="Ubuntu Mono"/>
+          <w:color w:val="FF8973"/>
+          <w:sz w:val="21"/>
+          <w:szCs w:val="21"/>
+          <w:lang w:val="en-US"/>
+        </w:rPr>
+        <w:t>&gt;&gt;&gt;</w:t>
+      </w:r>
+      <w:r>
+        <w:rPr>
+          <w:rStyle w:val="mtk1"/>
+          <w:rFonts w:ascii="Ubuntu Mono" w:hAnsi="Ubuntu Mono"/>
+          <w:color w:val="FFFFFF"/>
+          <w:sz w:val="21"/>
+          <w:szCs w:val="21"/>
+          <w:lang w:val="en-US"/>
+        </w:rPr>
+        <w:t> </w:t>
+      </w:r>
+      <w:proofErr w:type="spellStart"/>
+      <w:r>
+        <w:rPr>
+          <w:rStyle w:val="mtk9"/>
+          <w:rFonts w:ascii="Ubuntu Mono" w:hAnsi="Ubuntu Mono"/>
+          <w:color w:val="FF8973"/>
+          <w:sz w:val="21"/>
+          <w:szCs w:val="21"/>
+          <w:lang w:val="en-US"/>
+        </w:rPr>
+        <w:t>raffle</w:t>
+      </w:r>
+      <w:r>
+        <w:rPr>
+          <w:rStyle w:val="mtk1"/>
+          <w:rFonts w:ascii="Ubuntu Mono" w:hAnsi="Ubuntu Mono"/>
+          <w:color w:val="FFFFFF"/>
+          <w:sz w:val="21"/>
+          <w:szCs w:val="21"/>
+          <w:lang w:val="en-US"/>
+        </w:rPr>
+        <w:t>.</w:t>
+      </w:r>
+      <w:r>
+        <w:rPr>
+          <w:rStyle w:val="mtk10"/>
+          <w:rFonts w:ascii="Ubuntu Mono" w:hAnsi="Ubuntu Mono"/>
+          <w:color w:val="83FFF5"/>
+          <w:sz w:val="21"/>
+          <w:szCs w:val="21"/>
+          <w:lang w:val="en-US"/>
+        </w:rPr>
+        <w:t>pop</w:t>
+      </w:r>
+      <w:proofErr w:type="spellEnd"/>
+      <w:r>
+        <w:rPr>
+          <w:rStyle w:val="mtk1"/>
+          <w:rFonts w:ascii="Ubuntu Mono" w:hAnsi="Ubuntu Mono"/>
+          <w:color w:val="FFFFFF"/>
+          <w:sz w:val="21"/>
+          <w:szCs w:val="21"/>
+          <w:lang w:val="en-US"/>
+        </w:rPr>
+        <w:t>(</w:t>
+      </w:r>
+      <w:r>
+        <w:rPr>
+          <w:rStyle w:val="mtk9"/>
+          <w:rFonts w:ascii="Ubuntu Mono" w:hAnsi="Ubuntu Mono"/>
+          <w:color w:val="FF8973"/>
+          <w:sz w:val="21"/>
+          <w:szCs w:val="21"/>
+          <w:lang w:val="en-US"/>
+        </w:rPr>
+        <w:t>100000</w:t>
+      </w:r>
+      <w:r>
+        <w:rPr>
+          <w:rStyle w:val="mtk1"/>
+          <w:rFonts w:ascii="Ubuntu Mono" w:hAnsi="Ubuntu Mono"/>
+          <w:color w:val="FFFFFF"/>
+          <w:sz w:val="21"/>
+          <w:szCs w:val="21"/>
+          <w:lang w:val="en-US"/>
+        </w:rPr>
+        <w:t>, </w:t>
+      </w:r>
+      <w:r>
+        <w:rPr>
+          <w:rStyle w:val="mtk8"/>
+          <w:rFonts w:ascii="Ubuntu Mono" w:hAnsi="Ubuntu Mono"/>
+          <w:color w:val="FFE083"/>
+          <w:sz w:val="21"/>
+          <w:szCs w:val="21"/>
+          <w:lang w:val="en-US"/>
+        </w:rPr>
+        <w:t>"No Prize"</w:t>
+      </w:r>
+      <w:r>
+        <w:rPr>
+          <w:rStyle w:val="mtk1"/>
+          <w:rFonts w:ascii="Ubuntu Mono" w:hAnsi="Ubuntu Mono"/>
+          <w:color w:val="FFFFFF"/>
+          <w:sz w:val="21"/>
+          <w:szCs w:val="21"/>
+          <w:lang w:val="en-US"/>
+        </w:rPr>
+        <w:t>)</w:t>
+      </w:r>
+      <w:r>
+        <w:rPr>
+          <w:rFonts w:ascii="Ubuntu Mono" w:hAnsi="Ubuntu Mono"/>
+          <w:color w:val="939598"/>
+          <w:sz w:val="21"/>
+          <w:szCs w:val="21"/>
+          <w:lang w:val="en-US"/>
+        </w:rPr>
+        <w:br/>
+      </w:r>
+      <w:r>
+        <w:rPr>
+          <w:rStyle w:val="mtk8"/>
+          <w:rFonts w:ascii="Ubuntu Mono" w:hAnsi="Ubuntu Mono"/>
+          <w:color w:val="FFE083"/>
+          <w:sz w:val="21"/>
+          <w:szCs w:val="21"/>
+          <w:lang w:val="en-US"/>
+        </w:rPr>
+        <w:t>"No Prize"</w:t>
+      </w:r>
+      <w:r>
+        <w:rPr>
+          <w:rFonts w:ascii="Ubuntu Mono" w:hAnsi="Ubuntu Mono"/>
+          <w:color w:val="939598"/>
+          <w:sz w:val="21"/>
+          <w:szCs w:val="21"/>
+          <w:lang w:val="en-US"/>
+        </w:rPr>
+        <w:br/>
+      </w:r>
+      <w:r>
+        <w:rPr>
+          <w:rStyle w:val="mtk9"/>
+          <w:rFonts w:ascii="Ubuntu Mono" w:hAnsi="Ubuntu Mono"/>
+          <w:color w:val="FF8973"/>
+          <w:sz w:val="21"/>
+          <w:szCs w:val="21"/>
+          <w:lang w:val="en-US"/>
+        </w:rPr>
+        <w:t>&gt;&gt;&gt;</w:t>
+      </w:r>
+      <w:r>
+        <w:rPr>
+          <w:rStyle w:val="mtk1"/>
+          <w:rFonts w:ascii="Ubuntu Mono" w:hAnsi="Ubuntu Mono"/>
+          <w:color w:val="FFFFFF"/>
+          <w:sz w:val="21"/>
+          <w:szCs w:val="21"/>
+          <w:lang w:val="en-US"/>
+        </w:rPr>
+        <w:t> </w:t>
+      </w:r>
+      <w:r>
+        <w:rPr>
+          <w:rStyle w:val="mtk9"/>
+          <w:rFonts w:ascii="Ubuntu Mono" w:hAnsi="Ubuntu Mono"/>
+          <w:color w:val="FF8973"/>
+          <w:sz w:val="21"/>
+          <w:szCs w:val="21"/>
+          <w:lang w:val="en-US"/>
+        </w:rPr>
+        <w:t>raffle</w:t>
+      </w:r>
+      <w:r>
+        <w:rPr>
+          <w:rFonts w:ascii="Ubuntu Mono" w:hAnsi="Ubuntu Mono"/>
+          <w:color w:val="939598"/>
+          <w:sz w:val="21"/>
+          <w:szCs w:val="21"/>
+          <w:lang w:val="en-US"/>
+        </w:rPr>
+        <w:br/>
+      </w:r>
+      <w:r>
+        <w:rPr>
+          <w:rStyle w:val="mtk1"/>
+          <w:rFonts w:ascii="Ubuntu Mono" w:hAnsi="Ubuntu Mono"/>
+          <w:color w:val="FFFFFF"/>
+          <w:sz w:val="21"/>
+          <w:szCs w:val="21"/>
+          <w:lang w:val="en-US"/>
+        </w:rPr>
+        <w:t>{</w:t>
+      </w:r>
+      <w:r>
+        <w:rPr>
+          <w:rStyle w:val="mtk9"/>
+          <w:rFonts w:ascii="Ubuntu Mono" w:hAnsi="Ubuntu Mono"/>
+          <w:color w:val="FF8973"/>
+          <w:sz w:val="21"/>
+          <w:szCs w:val="21"/>
+          <w:lang w:val="en-US"/>
+        </w:rPr>
+        <w:t>223842</w:t>
+      </w:r>
+      <w:r>
+        <w:rPr>
+          <w:rStyle w:val="mtk1"/>
+          <w:rFonts w:ascii="Ubuntu Mono" w:hAnsi="Ubuntu Mono"/>
+          <w:color w:val="FFFFFF"/>
+          <w:sz w:val="21"/>
+          <w:szCs w:val="21"/>
+          <w:lang w:val="en-US"/>
+        </w:rPr>
+        <w:t>: </w:t>
+      </w:r>
+      <w:r>
+        <w:rPr>
+          <w:rStyle w:val="mtk8"/>
+          <w:rFonts w:ascii="Ubuntu Mono" w:hAnsi="Ubuntu Mono"/>
+          <w:color w:val="FFE083"/>
+          <w:sz w:val="21"/>
+          <w:szCs w:val="21"/>
+          <w:lang w:val="en-US"/>
+        </w:rPr>
+        <w:t>"Teddy Bear"</w:t>
+      </w:r>
+      <w:r>
+        <w:rPr>
+          <w:rStyle w:val="mtk1"/>
+          <w:rFonts w:ascii="Ubuntu Mono" w:hAnsi="Ubuntu Mono"/>
+          <w:color w:val="FFFFFF"/>
+          <w:sz w:val="21"/>
+          <w:szCs w:val="21"/>
+          <w:lang w:val="en-US"/>
+        </w:rPr>
+        <w:t>, </w:t>
+      </w:r>
+      <w:r>
+        <w:rPr>
+          <w:rStyle w:val="mtk9"/>
+          <w:rFonts w:ascii="Ubuntu Mono" w:hAnsi="Ubuntu Mono"/>
+          <w:color w:val="FF8973"/>
+          <w:sz w:val="21"/>
+          <w:szCs w:val="21"/>
+          <w:lang w:val="en-US"/>
+        </w:rPr>
+        <w:t>872921</w:t>
+      </w:r>
+      <w:r>
+        <w:rPr>
+          <w:rStyle w:val="mtk1"/>
+          <w:rFonts w:ascii="Ubuntu Mono" w:hAnsi="Ubuntu Mono"/>
+          <w:color w:val="FFFFFF"/>
+          <w:sz w:val="21"/>
+          <w:szCs w:val="21"/>
+          <w:lang w:val="en-US"/>
+        </w:rPr>
+        <w:t>: </w:t>
+      </w:r>
+      <w:r>
+        <w:rPr>
+          <w:rStyle w:val="mtk8"/>
+          <w:rFonts w:ascii="Ubuntu Mono" w:hAnsi="Ubuntu Mono"/>
+          <w:color w:val="FFE083"/>
+          <w:sz w:val="21"/>
+          <w:szCs w:val="21"/>
+          <w:lang w:val="en-US"/>
+        </w:rPr>
+        <w:t>"Concert Tickets"</w:t>
+      </w:r>
+      <w:r>
+        <w:rPr>
+          <w:rStyle w:val="mtk1"/>
+          <w:rFonts w:ascii="Ubuntu Mono" w:hAnsi="Ubuntu Mono"/>
+          <w:color w:val="FFFFFF"/>
+          <w:sz w:val="21"/>
+          <w:szCs w:val="21"/>
+          <w:lang w:val="en-US"/>
+        </w:rPr>
+        <w:t>, </w:t>
+      </w:r>
+      <w:r>
+        <w:rPr>
+          <w:rStyle w:val="mtk9"/>
+          <w:rFonts w:ascii="Ubuntu Mono" w:hAnsi="Ubuntu Mono"/>
+          <w:color w:val="FF8973"/>
+          <w:sz w:val="21"/>
+          <w:szCs w:val="21"/>
+          <w:lang w:val="en-US"/>
+        </w:rPr>
+        <w:t>412123</w:t>
+      </w:r>
+      <w:r>
+        <w:rPr>
+          <w:rStyle w:val="mtk1"/>
+          <w:rFonts w:ascii="Ubuntu Mono" w:hAnsi="Ubuntu Mono"/>
+          <w:color w:val="FFFFFF"/>
+          <w:sz w:val="21"/>
+          <w:szCs w:val="21"/>
+          <w:lang w:val="en-US"/>
+        </w:rPr>
+        <w:t>: </w:t>
+      </w:r>
+      <w:r>
+        <w:rPr>
+          <w:rStyle w:val="mtk8"/>
+          <w:rFonts w:ascii="Ubuntu Mono" w:hAnsi="Ubuntu Mono"/>
+          <w:color w:val="FFE083"/>
+          <w:sz w:val="21"/>
+          <w:szCs w:val="21"/>
+          <w:lang w:val="en-US"/>
+        </w:rPr>
+        <w:t>"Necklace"</w:t>
+      </w:r>
+      <w:r>
+        <w:rPr>
+          <w:rStyle w:val="mtk1"/>
+          <w:rFonts w:ascii="Ubuntu Mono" w:hAnsi="Ubuntu Mono"/>
+          <w:color w:val="FFFFFF"/>
+          <w:sz w:val="21"/>
+          <w:szCs w:val="21"/>
+          <w:lang w:val="en-US"/>
+        </w:rPr>
+        <w:t>, </w:t>
+      </w:r>
+      <w:r>
+        <w:rPr>
+          <w:rStyle w:val="mtk9"/>
+          <w:rFonts w:ascii="Ubuntu Mono" w:hAnsi="Ubuntu Mono"/>
+          <w:color w:val="FF8973"/>
+          <w:sz w:val="21"/>
+          <w:szCs w:val="21"/>
+          <w:lang w:val="en-US"/>
+        </w:rPr>
+        <w:t>298787</w:t>
+      </w:r>
+      <w:r>
+        <w:rPr>
+          <w:rStyle w:val="mtk1"/>
+          <w:rFonts w:ascii="Ubuntu Mono" w:hAnsi="Ubuntu Mono"/>
+          <w:color w:val="FFFFFF"/>
+          <w:sz w:val="21"/>
+          <w:szCs w:val="21"/>
+          <w:lang w:val="en-US"/>
+        </w:rPr>
+        <w:t>: </w:t>
+      </w:r>
+      <w:r>
+        <w:rPr>
+          <w:rStyle w:val="mtk8"/>
+          <w:rFonts w:ascii="Ubuntu Mono" w:hAnsi="Ubuntu Mono"/>
+          <w:color w:val="FFE083"/>
+          <w:sz w:val="21"/>
+          <w:szCs w:val="21"/>
+          <w:lang w:val="en-US"/>
+        </w:rPr>
+        <w:t>"Pasta Maker"</w:t>
+      </w:r>
+      <w:r>
+        <w:rPr>
+          <w:rStyle w:val="mtk1"/>
+          <w:rFonts w:ascii="Ubuntu Mono" w:hAnsi="Ubuntu Mono"/>
+          <w:color w:val="FFFFFF"/>
+          <w:sz w:val="21"/>
+          <w:szCs w:val="21"/>
+          <w:lang w:val="en-US"/>
+        </w:rPr>
+        <w:t>}</w:t>
+      </w:r>
+      <w:r>
+        <w:rPr>
+          <w:rFonts w:ascii="Ubuntu Mono" w:hAnsi="Ubuntu Mono"/>
+          <w:color w:val="939598"/>
+          <w:sz w:val="21"/>
+          <w:szCs w:val="21"/>
+          <w:lang w:val="en-US"/>
+        </w:rPr>
+        <w:br/>
+      </w:r>
+      <w:r>
+        <w:rPr>
+          <w:rStyle w:val="mtk9"/>
+          <w:rFonts w:ascii="Ubuntu Mono" w:hAnsi="Ubuntu Mono"/>
+          <w:color w:val="FF8973"/>
+          <w:sz w:val="21"/>
+          <w:szCs w:val="21"/>
+          <w:lang w:val="en-US"/>
+        </w:rPr>
+        <w:t>&gt;&gt;&gt;</w:t>
+      </w:r>
+      <w:r>
+        <w:rPr>
+          <w:rStyle w:val="mtk1"/>
+          <w:rFonts w:ascii="Ubuntu Mono" w:hAnsi="Ubuntu Mono"/>
+          <w:color w:val="FFFFFF"/>
+          <w:sz w:val="21"/>
+          <w:szCs w:val="21"/>
+          <w:lang w:val="en-US"/>
+        </w:rPr>
+        <w:t> </w:t>
+      </w:r>
+      <w:proofErr w:type="spellStart"/>
+      <w:r>
+        <w:rPr>
+          <w:rStyle w:val="mtk9"/>
+          <w:rFonts w:ascii="Ubuntu Mono" w:hAnsi="Ubuntu Mono"/>
+          <w:color w:val="FF8973"/>
+          <w:sz w:val="21"/>
+          <w:szCs w:val="21"/>
+          <w:lang w:val="en-US"/>
+        </w:rPr>
+        <w:t>raffle</w:t>
+      </w:r>
+      <w:r>
+        <w:rPr>
+          <w:rStyle w:val="mtk1"/>
+          <w:rFonts w:ascii="Ubuntu Mono" w:hAnsi="Ubuntu Mono"/>
+          <w:color w:val="FFFFFF"/>
+          <w:sz w:val="21"/>
+          <w:szCs w:val="21"/>
+          <w:lang w:val="en-US"/>
+        </w:rPr>
+        <w:t>.</w:t>
+      </w:r>
+      <w:r>
+        <w:rPr>
+          <w:rStyle w:val="mtk10"/>
+          <w:rFonts w:ascii="Ubuntu Mono" w:hAnsi="Ubuntu Mono"/>
+          <w:color w:val="83FFF5"/>
+          <w:sz w:val="21"/>
+          <w:szCs w:val="21"/>
+          <w:lang w:val="en-US"/>
+        </w:rPr>
+        <w:t>pop</w:t>
+      </w:r>
+      <w:proofErr w:type="spellEnd"/>
+      <w:r>
+        <w:rPr>
+          <w:rStyle w:val="mtk1"/>
+          <w:rFonts w:ascii="Ubuntu Mono" w:hAnsi="Ubuntu Mono"/>
+          <w:color w:val="FFFFFF"/>
+          <w:sz w:val="21"/>
+          <w:szCs w:val="21"/>
+          <w:lang w:val="en-US"/>
+        </w:rPr>
+        <w:t>(</w:t>
+      </w:r>
+      <w:r>
+        <w:rPr>
+          <w:rStyle w:val="mtk9"/>
+          <w:rFonts w:ascii="Ubuntu Mono" w:hAnsi="Ubuntu Mono"/>
+          <w:color w:val="FF8973"/>
+          <w:sz w:val="21"/>
+          <w:szCs w:val="21"/>
+          <w:lang w:val="en-US"/>
+        </w:rPr>
+        <w:t>872921</w:t>
+      </w:r>
+      <w:r>
+        <w:rPr>
+          <w:rStyle w:val="mtk1"/>
+          <w:rFonts w:ascii="Ubuntu Mono" w:hAnsi="Ubuntu Mono"/>
+          <w:color w:val="FFFFFF"/>
+          <w:sz w:val="21"/>
+          <w:szCs w:val="21"/>
+          <w:lang w:val="en-US"/>
+        </w:rPr>
+        <w:t>, </w:t>
+      </w:r>
+      <w:r>
+        <w:rPr>
+          <w:rStyle w:val="mtk8"/>
+          <w:rFonts w:ascii="Ubuntu Mono" w:hAnsi="Ubuntu Mono"/>
+          <w:color w:val="FFE083"/>
+          <w:sz w:val="21"/>
+          <w:szCs w:val="21"/>
+          <w:lang w:val="en-US"/>
+        </w:rPr>
+        <w:t>"No Prize"</w:t>
+      </w:r>
+      <w:r>
+        <w:rPr>
+          <w:rStyle w:val="mtk1"/>
+          <w:rFonts w:ascii="Ubuntu Mono" w:hAnsi="Ubuntu Mono"/>
+          <w:color w:val="FFFFFF"/>
+          <w:sz w:val="21"/>
+          <w:szCs w:val="21"/>
+          <w:lang w:val="en-US"/>
+        </w:rPr>
+        <w:t>)</w:t>
+      </w:r>
+      <w:r>
+        <w:rPr>
+          <w:rFonts w:ascii="Ubuntu Mono" w:hAnsi="Ubuntu Mono"/>
+          <w:color w:val="939598"/>
+          <w:sz w:val="21"/>
+          <w:szCs w:val="21"/>
+          <w:lang w:val="en-US"/>
+        </w:rPr>
+        <w:br/>
+      </w:r>
+      <w:r>
+        <w:rPr>
+          <w:rStyle w:val="mtk8"/>
+          <w:rFonts w:ascii="Ubuntu Mono" w:hAnsi="Ubuntu Mono"/>
+          <w:color w:val="FFE083"/>
+          <w:sz w:val="21"/>
+          <w:szCs w:val="21"/>
+          <w:lang w:val="en-US"/>
+        </w:rPr>
+        <w:t>"Concert Tickets"</w:t>
+      </w:r>
+      <w:r>
+        <w:rPr>
+          <w:rFonts w:ascii="Ubuntu Mono" w:hAnsi="Ubuntu Mono"/>
+          <w:color w:val="939598"/>
+          <w:sz w:val="21"/>
+          <w:szCs w:val="21"/>
+          <w:lang w:val="en-US"/>
+        </w:rPr>
+        <w:br/>
+      </w:r>
+      <w:r>
+        <w:rPr>
+          <w:rStyle w:val="mtk9"/>
+          <w:rFonts w:ascii="Ubuntu Mono" w:hAnsi="Ubuntu Mono"/>
+          <w:color w:val="FF8973"/>
+          <w:sz w:val="21"/>
+          <w:szCs w:val="21"/>
+          <w:lang w:val="en-US"/>
+        </w:rPr>
+        <w:t>&gt;&gt;&gt;</w:t>
+      </w:r>
+      <w:r>
+        <w:rPr>
+          <w:rStyle w:val="mtk1"/>
+          <w:rFonts w:ascii="Ubuntu Mono" w:hAnsi="Ubuntu Mono"/>
+          <w:color w:val="FFFFFF"/>
+          <w:sz w:val="21"/>
+          <w:szCs w:val="21"/>
+          <w:lang w:val="en-US"/>
+        </w:rPr>
+        <w:t> </w:t>
+      </w:r>
+      <w:r>
+        <w:rPr>
+          <w:rStyle w:val="mtk9"/>
+          <w:rFonts w:ascii="Ubuntu Mono" w:hAnsi="Ubuntu Mono"/>
+          <w:color w:val="FF8973"/>
+          <w:sz w:val="21"/>
+          <w:szCs w:val="21"/>
+          <w:lang w:val="en-US"/>
+        </w:rPr>
+        <w:t>raffle</w:t>
+      </w:r>
+      <w:r>
+        <w:rPr>
+          <w:rFonts w:ascii="Ubuntu Mono" w:hAnsi="Ubuntu Mono"/>
+          <w:color w:val="939598"/>
+          <w:sz w:val="21"/>
+          <w:szCs w:val="21"/>
+          <w:lang w:val="en-US"/>
+        </w:rPr>
+        <w:br/>
+      </w:r>
+      <w:r>
+        <w:rPr>
+          <w:rStyle w:val="mtk1"/>
+          <w:rFonts w:ascii="Ubuntu Mono" w:hAnsi="Ubuntu Mono"/>
+          <w:color w:val="FFFFFF"/>
+          <w:sz w:val="21"/>
+          <w:szCs w:val="21"/>
+          <w:lang w:val="en-US"/>
+        </w:rPr>
+        <w:t>{</w:t>
+      </w:r>
+      <w:r>
+        <w:rPr>
+          <w:rStyle w:val="mtk9"/>
+          <w:rFonts w:ascii="Ubuntu Mono" w:hAnsi="Ubuntu Mono"/>
+          <w:color w:val="FF8973"/>
+          <w:sz w:val="21"/>
+          <w:szCs w:val="21"/>
+          <w:lang w:val="en-US"/>
+        </w:rPr>
+        <w:t>223842</w:t>
+      </w:r>
+      <w:r>
+        <w:rPr>
+          <w:rStyle w:val="mtk1"/>
+          <w:rFonts w:ascii="Ubuntu Mono" w:hAnsi="Ubuntu Mono"/>
+          <w:color w:val="FFFFFF"/>
+          <w:sz w:val="21"/>
+          <w:szCs w:val="21"/>
+          <w:lang w:val="en-US"/>
+        </w:rPr>
+        <w:t>: </w:t>
+      </w:r>
+      <w:r>
+        <w:rPr>
+          <w:rStyle w:val="mtk8"/>
+          <w:rFonts w:ascii="Ubuntu Mono" w:hAnsi="Ubuntu Mono"/>
+          <w:color w:val="FFE083"/>
+          <w:sz w:val="21"/>
+          <w:szCs w:val="21"/>
+          <w:lang w:val="en-US"/>
+        </w:rPr>
+        <w:t>"Teddy Bear"</w:t>
+      </w:r>
+      <w:r>
+        <w:rPr>
+          <w:rStyle w:val="mtk1"/>
+          <w:rFonts w:ascii="Ubuntu Mono" w:hAnsi="Ubuntu Mono"/>
+          <w:color w:val="FFFFFF"/>
+          <w:sz w:val="21"/>
+          <w:szCs w:val="21"/>
+          <w:lang w:val="en-US"/>
+        </w:rPr>
+        <w:t>, </w:t>
+      </w:r>
+      <w:r>
+        <w:rPr>
+          <w:rStyle w:val="mtk9"/>
+          <w:rFonts w:ascii="Ubuntu Mono" w:hAnsi="Ubuntu Mono"/>
+          <w:color w:val="FF8973"/>
+          <w:sz w:val="21"/>
+          <w:szCs w:val="21"/>
+          <w:lang w:val="en-US"/>
+        </w:rPr>
+        <w:t>412123</w:t>
+      </w:r>
+      <w:r>
+        <w:rPr>
+          <w:rStyle w:val="mtk1"/>
+          <w:rFonts w:ascii="Ubuntu Mono" w:hAnsi="Ubuntu Mono"/>
+          <w:color w:val="FFFFFF"/>
+          <w:sz w:val="21"/>
+          <w:szCs w:val="21"/>
+          <w:lang w:val="en-US"/>
+        </w:rPr>
+        <w:t>: </w:t>
+      </w:r>
+      <w:r>
+        <w:rPr>
+          <w:rStyle w:val="mtk8"/>
+          <w:rFonts w:ascii="Ubuntu Mono" w:hAnsi="Ubuntu Mono"/>
+          <w:color w:val="FFE083"/>
+          <w:sz w:val="21"/>
+          <w:szCs w:val="21"/>
+          <w:lang w:val="en-US"/>
+        </w:rPr>
+        <w:t>"Necklace"</w:t>
+      </w:r>
+      <w:r>
+        <w:rPr>
+          <w:rStyle w:val="mtk1"/>
+          <w:rFonts w:ascii="Ubuntu Mono" w:hAnsi="Ubuntu Mono"/>
+          <w:color w:val="FFFFFF"/>
+          <w:sz w:val="21"/>
+          <w:szCs w:val="21"/>
+          <w:lang w:val="en-US"/>
+        </w:rPr>
+        <w:t>, </w:t>
+      </w:r>
+      <w:r>
+        <w:rPr>
+          <w:rStyle w:val="mtk9"/>
+          <w:rFonts w:ascii="Ubuntu Mono" w:hAnsi="Ubuntu Mono"/>
+          <w:color w:val="FF8973"/>
+          <w:sz w:val="21"/>
+          <w:szCs w:val="21"/>
+          <w:lang w:val="en-US"/>
+        </w:rPr>
+        <w:t>298787</w:t>
+      </w:r>
+      <w:r>
+        <w:rPr>
+          <w:rStyle w:val="mtk1"/>
+          <w:rFonts w:ascii="Ubuntu Mono" w:hAnsi="Ubuntu Mono"/>
+          <w:color w:val="FFFFFF"/>
+          <w:sz w:val="21"/>
+          <w:szCs w:val="21"/>
+          <w:lang w:val="en-US"/>
+        </w:rPr>
+        <w:t>: </w:t>
+      </w:r>
+      <w:r>
+        <w:rPr>
+          <w:rStyle w:val="mtk8"/>
+          <w:rFonts w:ascii="Ubuntu Mono" w:hAnsi="Ubuntu Mono"/>
+          <w:color w:val="FFE083"/>
+          <w:sz w:val="21"/>
+          <w:szCs w:val="21"/>
+          <w:lang w:val="en-US"/>
+        </w:rPr>
+        <w:t>"Pasta Maker"</w:t>
+      </w:r>
+      <w:r>
+        <w:rPr>
+          <w:rStyle w:val="mtk1"/>
+          <w:rFonts w:ascii="Ubuntu Mono" w:hAnsi="Ubuntu Mono"/>
+          <w:color w:val="FFFFFF"/>
+          <w:sz w:val="21"/>
+          <w:szCs w:val="21"/>
+          <w:lang w:val="en-US"/>
+        </w:rPr>
+        <w:t>}</w:t>
+      </w:r>
+    </w:p>
+    <w:p>
+      <w:pPr>
+        <w:jc w:val="both"/>
+        <w:rPr>
+          <w:rFonts w:ascii="Segoe UI" w:hAnsi="Segoe UI" w:cs="Segoe UI"/>
+          <w:color w:val="10162F"/>
+          <w:sz w:val="26"/>
+          <w:szCs w:val="26"/>
+          <w:shd w:val="clear" w:color="auto" w:fill="FFFFFF"/>
+          <w:lang w:val="en-US"/>
+        </w:rPr>
+      </w:pPr>
+      <w:r>
+        <w:rPr>
+          <w:rStyle w:val="HTML1"/>
+          <w:rFonts w:ascii="Ubuntu Mono" w:eastAsiaTheme="minorHAnsi" w:hAnsi="Ubuntu Mono"/>
+          <w:color w:val="15141F"/>
+          <w:sz w:val="19"/>
+          <w:szCs w:val="19"/>
+          <w:shd w:val="clear" w:color="auto" w:fill="EAE9ED"/>
+          <w:lang w:val="en-US"/>
+        </w:rPr>
+        <w:t>.pop()</w:t>
+      </w:r>
+      <w:r>
+        <w:rPr>
+          <w:rFonts w:ascii="Segoe UI" w:hAnsi="Segoe UI" w:cs="Segoe UI"/>
+          <w:color w:val="10162F"/>
+          <w:sz w:val="26"/>
+          <w:szCs w:val="26"/>
+          <w:shd w:val="clear" w:color="auto" w:fill="FFFFFF"/>
+          <w:lang w:val="en-US"/>
+        </w:rPr>
+        <w:t> works to delete items from a dictionary, when you know the key value.</w:t>
+      </w:r>
+    </w:p>
+    <w:p>
+      <w:pPr>
+        <w:jc w:val="both"/>
+        <w:rPr>
+          <w:rFonts w:ascii="Segoe UI" w:hAnsi="Segoe UI" w:cs="Segoe UI"/>
+          <w:color w:val="10162F"/>
+          <w:sz w:val="26"/>
+          <w:szCs w:val="26"/>
+          <w:shd w:val="clear" w:color="auto" w:fill="FFFFFF"/>
+          <w:lang w:val="en-US"/>
+        </w:rPr>
+      </w:pPr>
+    </w:p>
+    <w:p>
+      <w:pPr>
+        <w:spacing w:before="100" w:beforeAutospacing="1" w:after="100" w:afterAutospacing="1" w:line="240" w:lineRule="auto"/>
+        <w:outlineLvl w:val="2"/>
+        <w:rPr>
+          <w:rFonts w:ascii="Segoe UI" w:eastAsia="Times New Roman" w:hAnsi="Segoe UI" w:cs="Segoe UI"/>
+          <w:b/>
+          <w:bCs/>
+          <w:color w:val="10162F"/>
+          <w:sz w:val="27"/>
+          <w:szCs w:val="27"/>
+          <w:lang w:val="en-US" w:eastAsia="ru-RU"/>
+        </w:rPr>
+      </w:pPr>
+      <w:r>
+        <w:rPr>
+          <w:rFonts w:ascii="Segoe UI" w:eastAsia="Times New Roman" w:hAnsi="Segoe UI" w:cs="Segoe UI"/>
+          <w:b/>
+          <w:bCs/>
+          <w:color w:val="10162F"/>
+          <w:sz w:val="27"/>
+          <w:szCs w:val="27"/>
+          <w:lang w:val="en-US" w:eastAsia="ru-RU"/>
+        </w:rPr>
+        <w:t>Instructions</w:t>
+      </w:r>
+    </w:p>
+    <w:p>
+      <w:pPr>
+        <w:spacing w:after="0" w:line="240" w:lineRule="auto"/>
+        <w:rPr>
+          <w:rFonts w:ascii="Segoe UI" w:eastAsia="Times New Roman" w:hAnsi="Segoe UI" w:cs="Segoe UI"/>
+          <w:color w:val="10162F"/>
+          <w:sz w:val="27"/>
+          <w:szCs w:val="27"/>
+          <w:lang w:val="en-US" w:eastAsia="ru-RU"/>
+        </w:rPr>
+      </w:pPr>
+      <w:r>
+        <w:rPr>
+          <w:rFonts w:ascii="Segoe UI" w:eastAsia="Times New Roman" w:hAnsi="Segoe UI" w:cs="Segoe UI"/>
+          <w:b/>
+          <w:bCs/>
+          <w:color w:val="10162F"/>
+          <w:sz w:val="27"/>
+          <w:szCs w:val="27"/>
+          <w:lang w:val="en-US" w:eastAsia="ru-RU"/>
+        </w:rPr>
+        <w:t>1.</w:t>
+      </w:r>
+    </w:p>
+    <w:p>
+      <w:pPr>
+        <w:spacing w:after="0" w:line="240" w:lineRule="auto"/>
+        <w:rPr>
+          <w:rFonts w:ascii="Segoe UI" w:eastAsia="Times New Roman" w:hAnsi="Segoe UI" w:cs="Segoe UI"/>
+          <w:color w:val="10162F"/>
+          <w:sz w:val="27"/>
+          <w:szCs w:val="27"/>
+          <w:lang w:val="en-US" w:eastAsia="ru-RU"/>
+        </w:rPr>
+      </w:pPr>
+      <w:r>
+        <w:rPr>
+          <w:rFonts w:ascii="Segoe UI" w:eastAsia="Times New Roman" w:hAnsi="Segoe UI" w:cs="Segoe UI"/>
+          <w:color w:val="10162F"/>
+          <w:sz w:val="27"/>
+          <w:szCs w:val="27"/>
+          <w:lang w:val="en-US" w:eastAsia="ru-RU"/>
+        </w:rPr>
+        <w:t>You are designing the video game Big Rock Adventure. We have provided a dictionary of items that are in the player’s inventory which add points to their health meter. In one line, add the corresponding value of the key </w:t>
+      </w:r>
+      <w:r>
+        <w:rPr>
+          <w:rFonts w:ascii="Ubuntu Mono" w:eastAsia="Times New Roman" w:hAnsi="Ubuntu Mono" w:cs="Courier New"/>
+          <w:color w:val="15141F"/>
+          <w:shd w:val="clear" w:color="auto" w:fill="EAE9ED"/>
+          <w:lang w:val="en-US" w:eastAsia="ru-RU"/>
+        </w:rPr>
+        <w:t>"stamina grains"</w:t>
+      </w:r>
+      <w:r>
+        <w:rPr>
+          <w:rFonts w:ascii="Segoe UI" w:eastAsia="Times New Roman" w:hAnsi="Segoe UI" w:cs="Segoe UI"/>
+          <w:color w:val="10162F"/>
+          <w:sz w:val="27"/>
+          <w:szCs w:val="27"/>
+          <w:lang w:val="en-US" w:eastAsia="ru-RU"/>
+        </w:rPr>
+        <w:t> to the </w:t>
+      </w:r>
+      <w:proofErr w:type="spellStart"/>
+      <w:r>
+        <w:rPr>
+          <w:rFonts w:ascii="Ubuntu Mono" w:eastAsia="Times New Roman" w:hAnsi="Ubuntu Mono" w:cs="Courier New"/>
+          <w:color w:val="15141F"/>
+          <w:shd w:val="clear" w:color="auto" w:fill="EAE9ED"/>
+          <w:lang w:val="en-US" w:eastAsia="ru-RU"/>
+        </w:rPr>
+        <w:t>health_points</w:t>
+      </w:r>
+      <w:proofErr w:type="spellEnd"/>
+      <w:r>
+        <w:rPr>
+          <w:rFonts w:ascii="Segoe UI" w:eastAsia="Times New Roman" w:hAnsi="Segoe UI" w:cs="Segoe UI"/>
+          <w:color w:val="10162F"/>
+          <w:sz w:val="27"/>
+          <w:szCs w:val="27"/>
+          <w:lang w:val="en-US" w:eastAsia="ru-RU"/>
+        </w:rPr>
+        <w:t> variable and remove the item </w:t>
+      </w:r>
+      <w:r>
+        <w:rPr>
+          <w:rFonts w:ascii="Ubuntu Mono" w:eastAsia="Times New Roman" w:hAnsi="Ubuntu Mono" w:cs="Courier New"/>
+          <w:color w:val="15141F"/>
+          <w:shd w:val="clear" w:color="auto" w:fill="EAE9ED"/>
+          <w:lang w:val="en-US" w:eastAsia="ru-RU"/>
+        </w:rPr>
+        <w:t>"stamina grains"</w:t>
+      </w:r>
+      <w:r>
+        <w:rPr>
+          <w:rFonts w:ascii="Segoe UI" w:eastAsia="Times New Roman" w:hAnsi="Segoe UI" w:cs="Segoe UI"/>
+          <w:color w:val="10162F"/>
+          <w:sz w:val="27"/>
+          <w:szCs w:val="27"/>
+          <w:lang w:val="en-US" w:eastAsia="ru-RU"/>
+        </w:rPr>
+        <w:t> from the dictionary. If the key does not exist, add 0 to </w:t>
+      </w:r>
+      <w:proofErr w:type="spellStart"/>
+      <w:r>
+        <w:rPr>
+          <w:rFonts w:ascii="Ubuntu Mono" w:eastAsia="Times New Roman" w:hAnsi="Ubuntu Mono" w:cs="Courier New"/>
+          <w:color w:val="15141F"/>
+          <w:shd w:val="clear" w:color="auto" w:fill="EAE9ED"/>
+          <w:lang w:val="en-US" w:eastAsia="ru-RU"/>
+        </w:rPr>
+        <w:t>health_points</w:t>
+      </w:r>
+      <w:proofErr w:type="spellEnd"/>
+      <w:r>
+        <w:rPr>
+          <w:rFonts w:ascii="Segoe UI" w:eastAsia="Times New Roman" w:hAnsi="Segoe UI" w:cs="Segoe UI"/>
+          <w:color w:val="10162F"/>
+          <w:sz w:val="27"/>
+          <w:szCs w:val="27"/>
+          <w:lang w:val="en-US" w:eastAsia="ru-RU"/>
+        </w:rPr>
+        <w:t>.</w:t>
+      </w:r>
+    </w:p>
+    <w:p>
+      <w:pPr>
+        <w:shd w:val="clear" w:color="auto" w:fill="37C3BE"/>
+        <w:spacing w:after="0" w:line="240" w:lineRule="auto"/>
+        <w:rPr>
+          <w:rFonts w:ascii="Segoe UI" w:eastAsia="Times New Roman" w:hAnsi="Segoe UI" w:cs="Segoe UI"/>
+          <w:color w:val="FFFFFF"/>
+          <w:sz w:val="2"/>
+          <w:szCs w:val="2"/>
+          <w:lang w:val="en-US" w:eastAsia="ru-RU"/>
+        </w:rPr>
+      </w:pPr>
+      <w:r>
+        <w:rPr>
+          <w:rFonts w:ascii="Segoe UI" w:eastAsia="Times New Roman" w:hAnsi="Segoe UI" w:cs="Segoe UI"/>
+          <w:color w:val="FFFFFF"/>
+          <w:sz w:val="2"/>
+          <w:szCs w:val="2"/>
+          <w:lang w:val="en-US" w:eastAsia="ru-RU"/>
+        </w:rPr>
+        <w:t>Checkpoint 2 Passed</w:t>
+      </w:r>
+    </w:p>
+    <w:p>
+      <w:pPr>
+        <w:spacing w:after="0" w:line="240" w:lineRule="auto"/>
+        <w:rPr>
+          <w:rFonts w:ascii="Segoe UI" w:eastAsia="Times New Roman" w:hAnsi="Segoe UI" w:cs="Segoe UI"/>
+          <w:color w:val="10162F"/>
+          <w:sz w:val="27"/>
+          <w:szCs w:val="27"/>
+          <w:lang w:val="en-US" w:eastAsia="ru-RU"/>
+        </w:rPr>
+      </w:pPr>
+      <w:r>
+        <w:rPr>
+          <w:rFonts w:ascii="Segoe UI" w:eastAsia="Times New Roman" w:hAnsi="Segoe UI" w:cs="Segoe UI"/>
+          <w:color w:val="10162F"/>
+          <w:sz w:val="27"/>
+          <w:szCs w:val="27"/>
+          <w:lang w:val="en-US" w:eastAsia="ru-RU"/>
+        </w:rPr>
+        <w:t>Hint</w:t>
+      </w:r>
+    </w:p>
+    <w:p>
+      <w:pPr>
+        <w:spacing w:after="100" w:afterAutospacing="1" w:line="240" w:lineRule="auto"/>
+        <w:rPr>
+          <w:rFonts w:ascii="Segoe UI" w:eastAsia="Times New Roman" w:hAnsi="Segoe UI" w:cs="Segoe UI"/>
+          <w:color w:val="10162F"/>
+          <w:sz w:val="27"/>
+          <w:szCs w:val="27"/>
+          <w:lang w:val="en-US" w:eastAsia="ru-RU"/>
+        </w:rPr>
+      </w:pPr>
+      <w:proofErr w:type="gramStart"/>
+      <w:r>
+        <w:rPr>
+          <w:rFonts w:ascii="Segoe UI" w:eastAsia="Times New Roman" w:hAnsi="Segoe UI" w:cs="Segoe UI"/>
+          <w:color w:val="10162F"/>
+          <w:sz w:val="27"/>
+          <w:szCs w:val="27"/>
+          <w:lang w:val="en-US" w:eastAsia="ru-RU"/>
+        </w:rPr>
+        <w:t>The </w:t>
+      </w:r>
+      <w:r>
+        <w:rPr>
+          <w:rFonts w:ascii="Ubuntu Mono" w:eastAsia="Times New Roman" w:hAnsi="Ubuntu Mono" w:cs="Courier New"/>
+          <w:color w:val="15141F"/>
+          <w:shd w:val="clear" w:color="auto" w:fill="EAE9ED"/>
+          <w:lang w:val="en-US" w:eastAsia="ru-RU"/>
+        </w:rPr>
+        <w:t>.pop</w:t>
+      </w:r>
+      <w:proofErr w:type="gramEnd"/>
+      <w:r>
+        <w:rPr>
+          <w:rFonts w:ascii="Ubuntu Mono" w:eastAsia="Times New Roman" w:hAnsi="Ubuntu Mono" w:cs="Courier New"/>
+          <w:color w:val="15141F"/>
+          <w:shd w:val="clear" w:color="auto" w:fill="EAE9ED"/>
+          <w:lang w:val="en-US" w:eastAsia="ru-RU"/>
+        </w:rPr>
+        <w:t>()</w:t>
+      </w:r>
+      <w:r>
+        <w:rPr>
+          <w:rFonts w:ascii="Segoe UI" w:eastAsia="Times New Roman" w:hAnsi="Segoe UI" w:cs="Segoe UI"/>
+          <w:color w:val="10162F"/>
+          <w:sz w:val="27"/>
+          <w:szCs w:val="27"/>
+          <w:lang w:val="en-US" w:eastAsia="ru-RU"/>
+        </w:rPr>
+        <w:t> method takes a key as an argument and will remove the key-value pair from the dictionary and also return the value:</w:t>
+      </w:r>
+    </w:p>
+    <w:p>
+      <w:pPr>
+        <w:shd w:val="clear" w:color="auto" w:fill="211E2F"/>
+        <w:tabs>
+          <w:tab w:val="left" w:pos="916"/>
+          <w:tab w:val="left" w:pos="1832"/>
+          <w:tab w:val="left" w:pos="2748"/>
+          <w:tab w:val="left" w:pos="3664"/>
+          <w:tab w:val="left" w:pos="4580"/>
+          <w:tab w:val="left" w:pos="5496"/>
+          <w:tab w:val="left" w:pos="6412"/>
+          <w:tab w:val="left" w:pos="7328"/>
+          <w:tab w:val="left" w:pos="8244"/>
+          <w:tab w:val="left" w:pos="9160"/>
+          <w:tab w:val="left" w:pos="10076"/>
+          <w:tab w:val="left" w:pos="10992"/>
+          <w:tab w:val="left" w:pos="11908"/>
+          <w:tab w:val="left" w:pos="12824"/>
+          <w:tab w:val="left" w:pos="13740"/>
+          <w:tab w:val="left" w:pos="14656"/>
+        </w:tabs>
+        <w:spacing w:after="0" w:line="240" w:lineRule="auto"/>
+        <w:rPr>
+          <w:rFonts w:ascii="Ubuntu Mono" w:eastAsia="Times New Roman" w:hAnsi="Ubuntu Mono" w:cs="Courier New"/>
+          <w:color w:val="939598"/>
+          <w:sz w:val="27"/>
+          <w:szCs w:val="27"/>
+          <w:lang w:val="en-US" w:eastAsia="ru-RU"/>
+        </w:rPr>
+      </w:pPr>
+      <w:proofErr w:type="spellStart"/>
+      <w:proofErr w:type="gramStart"/>
+      <w:r>
+        <w:rPr>
+          <w:rFonts w:ascii="Ubuntu Mono" w:eastAsia="Times New Roman" w:hAnsi="Ubuntu Mono" w:cs="Courier New"/>
+          <w:color w:val="FF8973"/>
+          <w:sz w:val="27"/>
+          <w:szCs w:val="27"/>
+          <w:lang w:val="en-US" w:eastAsia="ru-RU"/>
+        </w:rPr>
+        <w:t>dictionary_name</w:t>
+      </w:r>
+      <w:r>
+        <w:rPr>
+          <w:rFonts w:ascii="Ubuntu Mono" w:eastAsia="Times New Roman" w:hAnsi="Ubuntu Mono" w:cs="Courier New"/>
+          <w:color w:val="FFFFFF"/>
+          <w:sz w:val="27"/>
+          <w:szCs w:val="27"/>
+          <w:lang w:val="en-US" w:eastAsia="ru-RU"/>
+        </w:rPr>
+        <w:t>.</w:t>
+      </w:r>
+      <w:r>
+        <w:rPr>
+          <w:rFonts w:ascii="Ubuntu Mono" w:eastAsia="Times New Roman" w:hAnsi="Ubuntu Mono" w:cs="Courier New"/>
+          <w:color w:val="83FFF5"/>
+          <w:sz w:val="27"/>
+          <w:szCs w:val="27"/>
+          <w:lang w:val="en-US" w:eastAsia="ru-RU"/>
+        </w:rPr>
+        <w:t>pop</w:t>
+      </w:r>
+      <w:proofErr w:type="spellEnd"/>
+      <w:r>
+        <w:rPr>
+          <w:rFonts w:ascii="Ubuntu Mono" w:eastAsia="Times New Roman" w:hAnsi="Ubuntu Mono" w:cs="Courier New"/>
+          <w:color w:val="FFFFFF"/>
+          <w:sz w:val="27"/>
+          <w:szCs w:val="27"/>
+          <w:lang w:val="en-US" w:eastAsia="ru-RU"/>
+        </w:rPr>
+        <w:t>(</w:t>
+      </w:r>
+      <w:proofErr w:type="gramEnd"/>
+      <w:r>
+        <w:rPr>
+          <w:rFonts w:ascii="Ubuntu Mono" w:eastAsia="Times New Roman" w:hAnsi="Ubuntu Mono" w:cs="Courier New"/>
+          <w:color w:val="FF8973"/>
+          <w:sz w:val="27"/>
+          <w:szCs w:val="27"/>
+          <w:lang w:val="en-US" w:eastAsia="ru-RU"/>
+        </w:rPr>
+        <w:t>key</w:t>
+      </w:r>
+      <w:r>
+        <w:rPr>
+          <w:rFonts w:ascii="Ubuntu Mono" w:eastAsia="Times New Roman" w:hAnsi="Ubuntu Mono" w:cs="Courier New"/>
+          <w:color w:val="FFFFFF"/>
+          <w:sz w:val="27"/>
+          <w:szCs w:val="27"/>
+          <w:lang w:val="en-US" w:eastAsia="ru-RU"/>
+        </w:rPr>
+        <w:t>, </w:t>
+      </w:r>
+      <w:r>
+        <w:rPr>
+          <w:rFonts w:ascii="Ubuntu Mono" w:eastAsia="Times New Roman" w:hAnsi="Ubuntu Mono" w:cs="Courier New"/>
+          <w:color w:val="FF8973"/>
+          <w:sz w:val="27"/>
+          <w:szCs w:val="27"/>
+          <w:lang w:val="en-US" w:eastAsia="ru-RU"/>
+        </w:rPr>
+        <w:t>default</w:t>
+      </w:r>
+      <w:r>
+        <w:rPr>
+          <w:rFonts w:ascii="Ubuntu Mono" w:eastAsia="Times New Roman" w:hAnsi="Ubuntu Mono" w:cs="Courier New"/>
+          <w:color w:val="FFFFFF"/>
+          <w:sz w:val="27"/>
+          <w:szCs w:val="27"/>
+          <w:lang w:val="en-US" w:eastAsia="ru-RU"/>
+        </w:rPr>
+        <w:t>)</w:t>
+      </w:r>
+    </w:p>
+    <w:p>
+      <w:pPr>
+        <w:spacing w:after="0" w:line="240" w:lineRule="auto"/>
+        <w:rPr>
+          <w:rFonts w:ascii="Segoe UI" w:eastAsia="Times New Roman" w:hAnsi="Segoe UI" w:cs="Segoe UI"/>
+          <w:color w:val="10162F"/>
+          <w:sz w:val="27"/>
+          <w:szCs w:val="27"/>
+          <w:lang w:val="en-US" w:eastAsia="ru-RU"/>
+        </w:rPr>
+      </w:pPr>
+      <w:r>
+        <w:rPr>
+          <w:rFonts w:ascii="Segoe UI" w:eastAsia="Times New Roman" w:hAnsi="Segoe UI" w:cs="Segoe UI"/>
+          <w:color w:val="10162F"/>
+          <w:sz w:val="27"/>
+          <w:szCs w:val="27"/>
+          <w:lang w:val="en-US" w:eastAsia="ru-RU"/>
+        </w:rPr>
+        <w:t>In this instance, the key is </w:t>
+      </w:r>
+      <w:r>
+        <w:rPr>
+          <w:rFonts w:ascii="Ubuntu Mono" w:eastAsia="Times New Roman" w:hAnsi="Ubuntu Mono" w:cs="Courier New"/>
+          <w:color w:val="15141F"/>
+          <w:shd w:val="clear" w:color="auto" w:fill="EAE9ED"/>
+          <w:lang w:val="en-US" w:eastAsia="ru-RU"/>
+        </w:rPr>
+        <w:t>“stamina grains”</w:t>
+      </w:r>
+      <w:r>
+        <w:rPr>
+          <w:rFonts w:ascii="Segoe UI" w:eastAsia="Times New Roman" w:hAnsi="Segoe UI" w:cs="Segoe UI"/>
+          <w:color w:val="10162F"/>
+          <w:sz w:val="27"/>
+          <w:szCs w:val="27"/>
+          <w:lang w:val="en-US" w:eastAsia="ru-RU"/>
+        </w:rPr>
+        <w:t> and the default is </w:t>
+      </w:r>
+      <w:r>
+        <w:rPr>
+          <w:rFonts w:ascii="Ubuntu Mono" w:eastAsia="Times New Roman" w:hAnsi="Ubuntu Mono" w:cs="Courier New"/>
+          <w:color w:val="15141F"/>
+          <w:shd w:val="clear" w:color="auto" w:fill="EAE9ED"/>
+          <w:lang w:val="en-US" w:eastAsia="ru-RU"/>
+        </w:rPr>
+        <w:t>0</w:t>
+      </w:r>
+      <w:r>
+        <w:rPr>
+          <w:rFonts w:ascii="Segoe UI" w:eastAsia="Times New Roman" w:hAnsi="Segoe UI" w:cs="Segoe UI"/>
+          <w:color w:val="10162F"/>
+          <w:sz w:val="27"/>
+          <w:szCs w:val="27"/>
+          <w:lang w:val="en-US" w:eastAsia="ru-RU"/>
+        </w:rPr>
+        <w:t>.</w:t>
+      </w:r>
+    </w:p>
+    <w:p>
+      <w:pPr>
+        <w:spacing w:after="0" w:line="240" w:lineRule="auto"/>
+        <w:rPr>
+          <w:rFonts w:ascii="Segoe UI" w:eastAsia="Times New Roman" w:hAnsi="Segoe UI" w:cs="Segoe UI"/>
+          <w:color w:val="10162F"/>
+          <w:sz w:val="27"/>
+          <w:szCs w:val="27"/>
+          <w:lang w:val="en-US" w:eastAsia="ru-RU"/>
+        </w:rPr>
+      </w:pPr>
+      <w:r>
+        <w:rPr>
+          <w:rFonts w:ascii="Segoe UI" w:eastAsia="Times New Roman" w:hAnsi="Segoe UI" w:cs="Segoe UI"/>
+          <w:b/>
+          <w:bCs/>
+          <w:color w:val="10162F"/>
+          <w:sz w:val="27"/>
+          <w:szCs w:val="27"/>
+          <w:lang w:val="en-US" w:eastAsia="ru-RU"/>
+        </w:rPr>
+        <w:t>2.</w:t>
+      </w:r>
+    </w:p>
+    <w:p>
+      <w:pPr>
+        <w:spacing w:after="0" w:line="240" w:lineRule="auto"/>
+        <w:rPr>
+          <w:rFonts w:ascii="Segoe UI" w:eastAsia="Times New Roman" w:hAnsi="Segoe UI" w:cs="Segoe UI"/>
+          <w:color w:val="10162F"/>
+          <w:sz w:val="27"/>
+          <w:szCs w:val="27"/>
+          <w:lang w:val="en-US" w:eastAsia="ru-RU"/>
+        </w:rPr>
+      </w:pPr>
+      <w:r>
+        <w:rPr>
+          <w:rFonts w:ascii="Segoe UI" w:eastAsia="Times New Roman" w:hAnsi="Segoe UI" w:cs="Segoe UI"/>
+          <w:color w:val="10162F"/>
+          <w:sz w:val="27"/>
+          <w:szCs w:val="27"/>
+          <w:lang w:val="en-US" w:eastAsia="ru-RU"/>
+        </w:rPr>
+        <w:t>In one line, add the value of </w:t>
+      </w:r>
+      <w:r>
+        <w:rPr>
+          <w:rFonts w:ascii="Ubuntu Mono" w:eastAsia="Times New Roman" w:hAnsi="Ubuntu Mono" w:cs="Courier New"/>
+          <w:color w:val="15141F"/>
+          <w:shd w:val="clear" w:color="auto" w:fill="EAE9ED"/>
+          <w:lang w:val="en-US" w:eastAsia="ru-RU"/>
+        </w:rPr>
+        <w:t>"power stew"</w:t>
+      </w:r>
+      <w:r>
+        <w:rPr>
+          <w:rFonts w:ascii="Segoe UI" w:eastAsia="Times New Roman" w:hAnsi="Segoe UI" w:cs="Segoe UI"/>
+          <w:color w:val="10162F"/>
+          <w:sz w:val="27"/>
+          <w:szCs w:val="27"/>
+          <w:lang w:val="en-US" w:eastAsia="ru-RU"/>
+        </w:rPr>
+        <w:t> to </w:t>
+      </w:r>
+      <w:proofErr w:type="spellStart"/>
+      <w:r>
+        <w:rPr>
+          <w:rFonts w:ascii="Ubuntu Mono" w:eastAsia="Times New Roman" w:hAnsi="Ubuntu Mono" w:cs="Courier New"/>
+          <w:color w:val="15141F"/>
+          <w:shd w:val="clear" w:color="auto" w:fill="EAE9ED"/>
+          <w:lang w:val="en-US" w:eastAsia="ru-RU"/>
+        </w:rPr>
+        <w:t>health_points</w:t>
+      </w:r>
+      <w:proofErr w:type="spellEnd"/>
+      <w:r>
+        <w:rPr>
+          <w:rFonts w:ascii="Segoe UI" w:eastAsia="Times New Roman" w:hAnsi="Segoe UI" w:cs="Segoe UI"/>
+          <w:color w:val="10162F"/>
+          <w:sz w:val="27"/>
+          <w:szCs w:val="27"/>
+          <w:lang w:val="en-US" w:eastAsia="ru-RU"/>
+        </w:rPr>
+        <w:t> and remove the item from the dictionary. If the key does not exist, add 0 to </w:t>
+      </w:r>
+      <w:proofErr w:type="spellStart"/>
+      <w:r>
+        <w:rPr>
+          <w:rFonts w:ascii="Ubuntu Mono" w:eastAsia="Times New Roman" w:hAnsi="Ubuntu Mono" w:cs="Courier New"/>
+          <w:color w:val="15141F"/>
+          <w:shd w:val="clear" w:color="auto" w:fill="EAE9ED"/>
+          <w:lang w:val="en-US" w:eastAsia="ru-RU"/>
+        </w:rPr>
+        <w:t>health_points</w:t>
+      </w:r>
+      <w:proofErr w:type="spellEnd"/>
+      <w:r>
+        <w:rPr>
+          <w:rFonts w:ascii="Segoe UI" w:eastAsia="Times New Roman" w:hAnsi="Segoe UI" w:cs="Segoe UI"/>
+          <w:color w:val="10162F"/>
+          <w:sz w:val="27"/>
+          <w:szCs w:val="27"/>
+          <w:lang w:val="en-US" w:eastAsia="ru-RU"/>
+        </w:rPr>
+        <w:t>.</w:t>
+      </w:r>
+    </w:p>
+    <w:p>
+      <w:pPr>
+        <w:shd w:val="clear" w:color="auto" w:fill="37C3BE"/>
+        <w:spacing w:after="0" w:line="240" w:lineRule="auto"/>
+        <w:rPr>
+          <w:rFonts w:ascii="Segoe UI" w:eastAsia="Times New Roman" w:hAnsi="Segoe UI" w:cs="Segoe UI"/>
+          <w:color w:val="FFFFFF"/>
+          <w:sz w:val="2"/>
+          <w:szCs w:val="2"/>
+          <w:lang w:val="en-US" w:eastAsia="ru-RU"/>
+        </w:rPr>
+      </w:pPr>
+      <w:r>
+        <w:rPr>
+          <w:rFonts w:ascii="Segoe UI" w:eastAsia="Times New Roman" w:hAnsi="Segoe UI" w:cs="Segoe UI"/>
+          <w:color w:val="FFFFFF"/>
+          <w:sz w:val="2"/>
+          <w:szCs w:val="2"/>
+          <w:lang w:val="en-US" w:eastAsia="ru-RU"/>
+        </w:rPr>
+        <w:t>Checkpoint 3 Passed</w:t>
+      </w:r>
+    </w:p>
+    <w:p>
+      <w:pPr>
+        <w:spacing w:after="0" w:line="240" w:lineRule="auto"/>
+        <w:rPr>
+          <w:rFonts w:ascii="Segoe UI" w:eastAsia="Times New Roman" w:hAnsi="Segoe UI" w:cs="Segoe UI"/>
+          <w:color w:val="10162F"/>
+          <w:sz w:val="27"/>
+          <w:szCs w:val="27"/>
+          <w:lang w:val="en-US" w:eastAsia="ru-RU"/>
+        </w:rPr>
+      </w:pPr>
+      <w:r>
+        <w:rPr>
+          <w:rFonts w:ascii="Segoe UI" w:eastAsia="Times New Roman" w:hAnsi="Segoe UI" w:cs="Segoe UI"/>
+          <w:b/>
+          <w:bCs/>
+          <w:color w:val="10162F"/>
+          <w:sz w:val="27"/>
+          <w:szCs w:val="27"/>
+          <w:lang w:val="en-US" w:eastAsia="ru-RU"/>
+        </w:rPr>
+        <w:lastRenderedPageBreak/>
+        <w:t>3.</w:t>
+      </w:r>
+    </w:p>
+    <w:p>
+      <w:pPr>
+        <w:spacing w:after="0" w:line="240" w:lineRule="auto"/>
+        <w:rPr>
+          <w:rFonts w:ascii="Segoe UI" w:eastAsia="Times New Roman" w:hAnsi="Segoe UI" w:cs="Segoe UI"/>
+          <w:color w:val="10162F"/>
+          <w:sz w:val="27"/>
+          <w:szCs w:val="27"/>
+          <w:lang w:val="en-US" w:eastAsia="ru-RU"/>
+        </w:rPr>
+      </w:pPr>
+      <w:r>
+        <w:rPr>
+          <w:rFonts w:ascii="Segoe UI" w:eastAsia="Times New Roman" w:hAnsi="Segoe UI" w:cs="Segoe UI"/>
+          <w:color w:val="10162F"/>
+          <w:sz w:val="27"/>
+          <w:szCs w:val="27"/>
+          <w:lang w:val="en-US" w:eastAsia="ru-RU"/>
+        </w:rPr>
+        <w:t>In one line, add the value of </w:t>
+      </w:r>
+      <w:r>
+        <w:rPr>
+          <w:rFonts w:ascii="Ubuntu Mono" w:eastAsia="Times New Roman" w:hAnsi="Ubuntu Mono" w:cs="Courier New"/>
+          <w:color w:val="15141F"/>
+          <w:shd w:val="clear" w:color="auto" w:fill="EAE9ED"/>
+          <w:lang w:val="en-US" w:eastAsia="ru-RU"/>
+        </w:rPr>
+        <w:t>"mystic bread"</w:t>
+      </w:r>
+      <w:r>
+        <w:rPr>
+          <w:rFonts w:ascii="Segoe UI" w:eastAsia="Times New Roman" w:hAnsi="Segoe UI" w:cs="Segoe UI"/>
+          <w:color w:val="10162F"/>
+          <w:sz w:val="27"/>
+          <w:szCs w:val="27"/>
+          <w:lang w:val="en-US" w:eastAsia="ru-RU"/>
+        </w:rPr>
+        <w:t> to </w:t>
+      </w:r>
+      <w:proofErr w:type="spellStart"/>
+      <w:r>
+        <w:rPr>
+          <w:rFonts w:ascii="Ubuntu Mono" w:eastAsia="Times New Roman" w:hAnsi="Ubuntu Mono" w:cs="Courier New"/>
+          <w:color w:val="15141F"/>
+          <w:shd w:val="clear" w:color="auto" w:fill="EAE9ED"/>
+          <w:lang w:val="en-US" w:eastAsia="ru-RU"/>
+        </w:rPr>
+        <w:t>health_points</w:t>
+      </w:r>
+      <w:proofErr w:type="spellEnd"/>
+      <w:r>
+        <w:rPr>
+          <w:rFonts w:ascii="Segoe UI" w:eastAsia="Times New Roman" w:hAnsi="Segoe UI" w:cs="Segoe UI"/>
+          <w:color w:val="10162F"/>
+          <w:sz w:val="27"/>
+          <w:szCs w:val="27"/>
+          <w:lang w:val="en-US" w:eastAsia="ru-RU"/>
+        </w:rPr>
+        <w:t> and remove the item from the dictionary. If the key does not exist, add 0 to </w:t>
+      </w:r>
+      <w:proofErr w:type="spellStart"/>
+      <w:r>
+        <w:rPr>
+          <w:rFonts w:ascii="Ubuntu Mono" w:eastAsia="Times New Roman" w:hAnsi="Ubuntu Mono" w:cs="Courier New"/>
+          <w:color w:val="15141F"/>
+          <w:shd w:val="clear" w:color="auto" w:fill="EAE9ED"/>
+          <w:lang w:val="en-US" w:eastAsia="ru-RU"/>
+        </w:rPr>
+        <w:t>health_points</w:t>
+      </w:r>
+      <w:proofErr w:type="spellEnd"/>
+      <w:r>
+        <w:rPr>
+          <w:rFonts w:ascii="Segoe UI" w:eastAsia="Times New Roman" w:hAnsi="Segoe UI" w:cs="Segoe UI"/>
+          <w:color w:val="10162F"/>
+          <w:sz w:val="27"/>
+          <w:szCs w:val="27"/>
+          <w:lang w:val="en-US" w:eastAsia="ru-RU"/>
+        </w:rPr>
+        <w:t>.</w:t>
+      </w:r>
+    </w:p>
+    <w:p>
+      <w:pPr>
+        <w:shd w:val="clear" w:color="auto" w:fill="37C3BE"/>
+        <w:spacing w:after="0" w:line="240" w:lineRule="auto"/>
+        <w:rPr>
+          <w:rFonts w:ascii="Segoe UI" w:eastAsia="Times New Roman" w:hAnsi="Segoe UI" w:cs="Segoe UI"/>
+          <w:color w:val="FFFFFF"/>
+          <w:sz w:val="2"/>
+          <w:szCs w:val="2"/>
+          <w:lang w:val="en-US" w:eastAsia="ru-RU"/>
+        </w:rPr>
+      </w:pPr>
+      <w:r>
+        <w:rPr>
+          <w:rFonts w:ascii="Segoe UI" w:eastAsia="Times New Roman" w:hAnsi="Segoe UI" w:cs="Segoe UI"/>
+          <w:color w:val="FFFFFF"/>
+          <w:sz w:val="2"/>
+          <w:szCs w:val="2"/>
+          <w:lang w:val="en-US" w:eastAsia="ru-RU"/>
+        </w:rPr>
+        <w:t>Checkpoint 4 Passed</w:t>
+      </w:r>
+    </w:p>
+    <w:p>
+      <w:pPr>
+        <w:spacing w:after="0" w:line="240" w:lineRule="auto"/>
+        <w:rPr>
+          <w:rFonts w:ascii="Segoe UI" w:eastAsia="Times New Roman" w:hAnsi="Segoe UI" w:cs="Segoe UI"/>
+          <w:color w:val="10162F"/>
+          <w:sz w:val="27"/>
+          <w:szCs w:val="27"/>
+          <w:lang w:val="en-US" w:eastAsia="ru-RU"/>
+        </w:rPr>
+      </w:pPr>
+      <w:r>
+        <w:rPr>
+          <w:rFonts w:ascii="Segoe UI" w:eastAsia="Times New Roman" w:hAnsi="Segoe UI" w:cs="Segoe UI"/>
+          <w:b/>
+          <w:bCs/>
+          <w:color w:val="10162F"/>
+          <w:sz w:val="27"/>
+          <w:szCs w:val="27"/>
+          <w:lang w:val="en-US" w:eastAsia="ru-RU"/>
+        </w:rPr>
+        <w:t>4.</w:t>
+      </w:r>
+    </w:p>
+    <w:p>
+      <w:pPr>
+        <w:spacing w:after="0" w:line="240" w:lineRule="auto"/>
+        <w:rPr>
+          <w:rFonts w:ascii="Segoe UI" w:eastAsia="Times New Roman" w:hAnsi="Segoe UI" w:cs="Segoe UI"/>
+          <w:color w:val="10162F"/>
+          <w:sz w:val="27"/>
+          <w:szCs w:val="27"/>
+          <w:lang w:val="en-US" w:eastAsia="ru-RU"/>
+        </w:rPr>
+      </w:pPr>
+      <w:r>
+        <w:rPr>
+          <w:rFonts w:ascii="Segoe UI" w:eastAsia="Times New Roman" w:hAnsi="Segoe UI" w:cs="Segoe UI"/>
+          <w:color w:val="10162F"/>
+          <w:sz w:val="27"/>
+          <w:szCs w:val="27"/>
+          <w:lang w:val="en-US" w:eastAsia="ru-RU"/>
+        </w:rPr>
+        <w:t>Print </w:t>
+      </w:r>
+      <w:proofErr w:type="spellStart"/>
+      <w:r>
+        <w:rPr>
+          <w:rFonts w:ascii="Ubuntu Mono" w:eastAsia="Times New Roman" w:hAnsi="Ubuntu Mono" w:cs="Courier New"/>
+          <w:color w:val="15141F"/>
+          <w:shd w:val="clear" w:color="auto" w:fill="EAE9ED"/>
+          <w:lang w:val="en-US" w:eastAsia="ru-RU"/>
+        </w:rPr>
+        <w:t>available_items</w:t>
+      </w:r>
+      <w:proofErr w:type="spellEnd"/>
+      <w:r>
+        <w:rPr>
+          <w:rFonts w:ascii="Segoe UI" w:eastAsia="Times New Roman" w:hAnsi="Segoe UI" w:cs="Segoe UI"/>
+          <w:color w:val="10162F"/>
+          <w:sz w:val="27"/>
+          <w:szCs w:val="27"/>
+          <w:lang w:val="en-US" w:eastAsia="ru-RU"/>
+        </w:rPr>
+        <w:t> and </w:t>
+      </w:r>
+      <w:proofErr w:type="spellStart"/>
+      <w:r>
+        <w:rPr>
+          <w:rFonts w:ascii="Ubuntu Mono" w:eastAsia="Times New Roman" w:hAnsi="Ubuntu Mono" w:cs="Courier New"/>
+          <w:color w:val="15141F"/>
+          <w:shd w:val="clear" w:color="auto" w:fill="EAE9ED"/>
+          <w:lang w:val="en-US" w:eastAsia="ru-RU"/>
+        </w:rPr>
+        <w:t>health_points</w:t>
+      </w:r>
+      <w:proofErr w:type="spellEnd"/>
+      <w:r>
+        <w:rPr>
+          <w:rFonts w:ascii="Segoe UI" w:eastAsia="Times New Roman" w:hAnsi="Segoe UI" w:cs="Segoe UI"/>
+          <w:color w:val="10162F"/>
+          <w:sz w:val="27"/>
+          <w:szCs w:val="27"/>
+          <w:lang w:val="en-US" w:eastAsia="ru-RU"/>
+        </w:rPr>
+        <w:t>.</w:t>
+      </w:r>
+    </w:p>
+    <w:p>
+      <w:pPr>
+        <w:jc w:val="both"/>
+        <w:rPr>
+          <w:b/>
+          <w:bCs/>
+          <w:lang w:val="en-US"/>
+        </w:rPr>
+      </w:pPr>
+    </w:p>
+    <w:p>
+      <w:pPr>
+        <w:jc w:val="both"/>
+        <w:rPr>
+          <w:b/>
+          <w:bCs/>
+          <w:lang w:val="en-US"/>
+        </w:rPr>
+      </w:pPr>
+      <w:r>
+        <w:rPr>
+          <w:b/>
+          <w:bCs/>
+          <w:lang w:val="en-US"/>
+        </w:rPr>
+        <w:t>script.py</w:t>
+      </w:r>
+    </w:p>
+    <w:p>
+      <w:pPr>
+        <w:shd w:val="clear" w:color="auto" w:fill="1E1E1E"/>
+        <w:spacing w:after="0" w:line="360" w:lineRule="atLeast"/>
+        <w:rPr>
+          <w:rFonts w:ascii="Consolas" w:eastAsia="Times New Roman" w:hAnsi="Consolas" w:cs="Times New Roman"/>
+          <w:color w:val="FFFFFF"/>
+          <w:sz w:val="21"/>
+          <w:szCs w:val="21"/>
+          <w:lang w:val="en-US" w:eastAsia="ru-RU"/>
+        </w:rPr>
+      </w:pPr>
+      <w:r>
+        <w:rPr>
+          <w:rFonts w:ascii="Consolas" w:eastAsia="Times New Roman" w:hAnsi="Consolas" w:cs="Times New Roman"/>
+          <w:color w:val="FF8973"/>
+          <w:sz w:val="21"/>
+          <w:szCs w:val="21"/>
+          <w:lang w:val="en-US" w:eastAsia="ru-RU"/>
+        </w:rPr>
+        <w:t>available_items</w:t>
+      </w:r>
+      <w:r>
+        <w:rPr>
+          <w:rFonts w:ascii="Consolas" w:eastAsia="Times New Roman" w:hAnsi="Consolas" w:cs="Times New Roman"/>
+          <w:color w:val="FFFFFF"/>
+          <w:sz w:val="21"/>
+          <w:szCs w:val="21"/>
+          <w:lang w:val="en-US" w:eastAsia="ru-RU"/>
+        </w:rPr>
+        <w:t> = {</w:t>
+      </w:r>
+      <w:r>
+        <w:rPr>
+          <w:rFonts w:ascii="Consolas" w:eastAsia="Times New Roman" w:hAnsi="Consolas" w:cs="Times New Roman"/>
+          <w:color w:val="FFE083"/>
+          <w:sz w:val="21"/>
+          <w:szCs w:val="21"/>
+          <w:lang w:val="en-US" w:eastAsia="ru-RU"/>
+        </w:rPr>
+        <w:t>"health potion"</w:t>
+      </w:r>
+      <w:r>
+        <w:rPr>
+          <w:rFonts w:ascii="Consolas" w:eastAsia="Times New Roman" w:hAnsi="Consolas" w:cs="Times New Roman"/>
+          <w:color w:val="FFFFFF"/>
+          <w:sz w:val="21"/>
+          <w:szCs w:val="21"/>
+          <w:lang w:val="en-US" w:eastAsia="ru-RU"/>
+        </w:rPr>
+        <w:t>: </w:t>
+      </w:r>
+      <w:r>
+        <w:rPr>
+          <w:rFonts w:ascii="Consolas" w:eastAsia="Times New Roman" w:hAnsi="Consolas" w:cs="Times New Roman"/>
+          <w:color w:val="FF8973"/>
+          <w:sz w:val="21"/>
+          <w:szCs w:val="21"/>
+          <w:lang w:val="en-US" w:eastAsia="ru-RU"/>
+        </w:rPr>
+        <w:t>10</w:t>
+      </w:r>
+      <w:r>
+        <w:rPr>
+          <w:rFonts w:ascii="Consolas" w:eastAsia="Times New Roman" w:hAnsi="Consolas" w:cs="Times New Roman"/>
+          <w:color w:val="FFFFFF"/>
+          <w:sz w:val="21"/>
+          <w:szCs w:val="21"/>
+          <w:lang w:val="en-US" w:eastAsia="ru-RU"/>
+        </w:rPr>
+        <w:t>, </w:t>
+      </w:r>
+      <w:r>
+        <w:rPr>
+          <w:rFonts w:ascii="Consolas" w:eastAsia="Times New Roman" w:hAnsi="Consolas" w:cs="Times New Roman"/>
+          <w:color w:val="FFE083"/>
+          <w:sz w:val="21"/>
+          <w:szCs w:val="21"/>
+          <w:lang w:val="en-US" w:eastAsia="ru-RU"/>
+        </w:rPr>
+        <w:t>"cake of the cure"</w:t>
+      </w:r>
+      <w:r>
+        <w:rPr>
+          <w:rFonts w:ascii="Consolas" w:eastAsia="Times New Roman" w:hAnsi="Consolas" w:cs="Times New Roman"/>
+          <w:color w:val="FFFFFF"/>
+          <w:sz w:val="21"/>
+          <w:szCs w:val="21"/>
+          <w:lang w:val="en-US" w:eastAsia="ru-RU"/>
+        </w:rPr>
+        <w:t>: </w:t>
+      </w:r>
+      <w:r>
+        <w:rPr>
+          <w:rFonts w:ascii="Consolas" w:eastAsia="Times New Roman" w:hAnsi="Consolas" w:cs="Times New Roman"/>
+          <w:color w:val="FF8973"/>
+          <w:sz w:val="21"/>
+          <w:szCs w:val="21"/>
+          <w:lang w:val="en-US" w:eastAsia="ru-RU"/>
+        </w:rPr>
+        <w:t>5</w:t>
+      </w:r>
+      <w:r>
+        <w:rPr>
+          <w:rFonts w:ascii="Consolas" w:eastAsia="Times New Roman" w:hAnsi="Consolas" w:cs="Times New Roman"/>
+          <w:color w:val="FFFFFF"/>
+          <w:sz w:val="21"/>
+          <w:szCs w:val="21"/>
+          <w:lang w:val="en-US" w:eastAsia="ru-RU"/>
+        </w:rPr>
+        <w:t>, </w:t>
+      </w:r>
+      <w:r>
+        <w:rPr>
+          <w:rFonts w:ascii="Consolas" w:eastAsia="Times New Roman" w:hAnsi="Consolas" w:cs="Times New Roman"/>
+          <w:color w:val="FFE083"/>
+          <w:sz w:val="21"/>
+          <w:szCs w:val="21"/>
+          <w:lang w:val="en-US" w:eastAsia="ru-RU"/>
+        </w:rPr>
+        <w:t>"green elixir"</w:t>
+      </w:r>
+      <w:r>
+        <w:rPr>
+          <w:rFonts w:ascii="Consolas" w:eastAsia="Times New Roman" w:hAnsi="Consolas" w:cs="Times New Roman"/>
+          <w:color w:val="FFFFFF"/>
+          <w:sz w:val="21"/>
+          <w:szCs w:val="21"/>
+          <w:lang w:val="en-US" w:eastAsia="ru-RU"/>
+        </w:rPr>
+        <w:t>: </w:t>
+      </w:r>
+      <w:r>
+        <w:rPr>
+          <w:rFonts w:ascii="Consolas" w:eastAsia="Times New Roman" w:hAnsi="Consolas" w:cs="Times New Roman"/>
+          <w:color w:val="FF8973"/>
+          <w:sz w:val="21"/>
+          <w:szCs w:val="21"/>
+          <w:lang w:val="en-US" w:eastAsia="ru-RU"/>
+        </w:rPr>
+        <w:t>20</w:t>
+      </w:r>
+      <w:r>
+        <w:rPr>
+          <w:rFonts w:ascii="Consolas" w:eastAsia="Times New Roman" w:hAnsi="Consolas" w:cs="Times New Roman"/>
+          <w:color w:val="FFFFFF"/>
+          <w:sz w:val="21"/>
+          <w:szCs w:val="21"/>
+          <w:lang w:val="en-US" w:eastAsia="ru-RU"/>
+        </w:rPr>
+        <w:t>, </w:t>
+      </w:r>
+      <w:r>
+        <w:rPr>
+          <w:rFonts w:ascii="Consolas" w:eastAsia="Times New Roman" w:hAnsi="Consolas" w:cs="Times New Roman"/>
+          <w:color w:val="FFE083"/>
+          <w:sz w:val="21"/>
+          <w:szCs w:val="21"/>
+          <w:lang w:val="en-US" w:eastAsia="ru-RU"/>
+        </w:rPr>
+        <w:t>"strength sandwich"</w:t>
+      </w:r>
+      <w:r>
+        <w:rPr>
+          <w:rFonts w:ascii="Consolas" w:eastAsia="Times New Roman" w:hAnsi="Consolas" w:cs="Times New Roman"/>
+          <w:color w:val="FFFFFF"/>
+          <w:sz w:val="21"/>
+          <w:szCs w:val="21"/>
+          <w:lang w:val="en-US" w:eastAsia="ru-RU"/>
+        </w:rPr>
+        <w:t>: </w:t>
+      </w:r>
+      <w:r>
+        <w:rPr>
+          <w:rFonts w:ascii="Consolas" w:eastAsia="Times New Roman" w:hAnsi="Consolas" w:cs="Times New Roman"/>
+          <w:color w:val="FF8973"/>
+          <w:sz w:val="21"/>
+          <w:szCs w:val="21"/>
+          <w:lang w:val="en-US" w:eastAsia="ru-RU"/>
+        </w:rPr>
+        <w:t>25</w:t>
+      </w:r>
+      <w:r>
+        <w:rPr>
+          <w:rFonts w:ascii="Consolas" w:eastAsia="Times New Roman" w:hAnsi="Consolas" w:cs="Times New Roman"/>
+          <w:color w:val="FFFFFF"/>
+          <w:sz w:val="21"/>
+          <w:szCs w:val="21"/>
+          <w:lang w:val="en-US" w:eastAsia="ru-RU"/>
+        </w:rPr>
+        <w:t>, </w:t>
+      </w:r>
+      <w:r>
+        <w:rPr>
+          <w:rFonts w:ascii="Consolas" w:eastAsia="Times New Roman" w:hAnsi="Consolas" w:cs="Times New Roman"/>
+          <w:color w:val="FFE083"/>
+          <w:sz w:val="21"/>
+          <w:szCs w:val="21"/>
+          <w:lang w:val="en-US" w:eastAsia="ru-RU"/>
+        </w:rPr>
+        <w:t>"stamina grains"</w:t>
+      </w:r>
+      <w:r>
+        <w:rPr>
+          <w:rFonts w:ascii="Consolas" w:eastAsia="Times New Roman" w:hAnsi="Consolas" w:cs="Times New Roman"/>
+          <w:color w:val="FFFFFF"/>
+          <w:sz w:val="21"/>
+          <w:szCs w:val="21"/>
+          <w:lang w:val="en-US" w:eastAsia="ru-RU"/>
+        </w:rPr>
+        <w:t>: </w:t>
+      </w:r>
+      <w:r>
+        <w:rPr>
+          <w:rFonts w:ascii="Consolas" w:eastAsia="Times New Roman" w:hAnsi="Consolas" w:cs="Times New Roman"/>
+          <w:color w:val="FF8973"/>
+          <w:sz w:val="21"/>
+          <w:szCs w:val="21"/>
+          <w:lang w:val="en-US" w:eastAsia="ru-RU"/>
+        </w:rPr>
+        <w:t>15</w:t>
+      </w:r>
+      <w:r>
+        <w:rPr>
+          <w:rFonts w:ascii="Consolas" w:eastAsia="Times New Roman" w:hAnsi="Consolas" w:cs="Times New Roman"/>
+          <w:color w:val="FFFFFF"/>
+          <w:sz w:val="21"/>
+          <w:szCs w:val="21"/>
+          <w:lang w:val="en-US" w:eastAsia="ru-RU"/>
+        </w:rPr>
+        <w:t>, </w:t>
+      </w:r>
+      <w:r>
+        <w:rPr>
+          <w:rFonts w:ascii="Consolas" w:eastAsia="Times New Roman" w:hAnsi="Consolas" w:cs="Times New Roman"/>
+          <w:color w:val="FFE083"/>
+          <w:sz w:val="21"/>
+          <w:szCs w:val="21"/>
+          <w:lang w:val="en-US" w:eastAsia="ru-RU"/>
+        </w:rPr>
+        <w:t>"power stew"</w:t>
+      </w:r>
+      <w:r>
+        <w:rPr>
+          <w:rFonts w:ascii="Consolas" w:eastAsia="Times New Roman" w:hAnsi="Consolas" w:cs="Times New Roman"/>
+          <w:color w:val="FFFFFF"/>
+          <w:sz w:val="21"/>
+          <w:szCs w:val="21"/>
+          <w:lang w:val="en-US" w:eastAsia="ru-RU"/>
+        </w:rPr>
+        <w:t>: </w:t>
+      </w:r>
+      <w:r>
+        <w:rPr>
+          <w:rFonts w:ascii="Consolas" w:eastAsia="Times New Roman" w:hAnsi="Consolas" w:cs="Times New Roman"/>
+          <w:color w:val="FF8973"/>
+          <w:sz w:val="21"/>
+          <w:szCs w:val="21"/>
+          <w:lang w:val="en-US" w:eastAsia="ru-RU"/>
+        </w:rPr>
+        <w:t>30</w:t>
+      </w:r>
+      <w:r>
+        <w:rPr>
+          <w:rFonts w:ascii="Consolas" w:eastAsia="Times New Roman" w:hAnsi="Consolas" w:cs="Times New Roman"/>
+          <w:color w:val="FFFFFF"/>
+          <w:sz w:val="21"/>
+          <w:szCs w:val="21"/>
+          <w:lang w:val="en-US" w:eastAsia="ru-RU"/>
+        </w:rPr>
+        <w:t>}</w:t>
+      </w:r>
+    </w:p>
+    <w:p>
+      <w:pPr>
+        <w:shd w:val="clear" w:color="auto" w:fill="1E1E1E"/>
+        <w:spacing w:after="0" w:line="360" w:lineRule="atLeast"/>
+        <w:rPr>
+          <w:rFonts w:ascii="Consolas" w:eastAsia="Times New Roman" w:hAnsi="Consolas" w:cs="Times New Roman"/>
+          <w:color w:val="FFFFFF"/>
+          <w:sz w:val="21"/>
+          <w:szCs w:val="21"/>
+          <w:lang w:val="en-US" w:eastAsia="ru-RU"/>
+        </w:rPr>
+      </w:pPr>
+      <w:proofErr w:type="spellStart"/>
+      <w:r>
+        <w:rPr>
+          <w:rFonts w:ascii="Consolas" w:eastAsia="Times New Roman" w:hAnsi="Consolas" w:cs="Times New Roman"/>
+          <w:color w:val="FF8973"/>
+          <w:sz w:val="21"/>
+          <w:szCs w:val="21"/>
+          <w:lang w:val="en-US" w:eastAsia="ru-RU"/>
+        </w:rPr>
+        <w:t>health_points</w:t>
+      </w:r>
+      <w:proofErr w:type="spellEnd"/>
+      <w:r>
+        <w:rPr>
+          <w:rFonts w:ascii="Consolas" w:eastAsia="Times New Roman" w:hAnsi="Consolas" w:cs="Times New Roman"/>
+          <w:color w:val="FFFFFF"/>
+          <w:sz w:val="21"/>
+          <w:szCs w:val="21"/>
+          <w:lang w:val="en-US" w:eastAsia="ru-RU"/>
+        </w:rPr>
+        <w:t> = </w:t>
+      </w:r>
+      <w:r>
+        <w:rPr>
+          <w:rFonts w:ascii="Consolas" w:eastAsia="Times New Roman" w:hAnsi="Consolas" w:cs="Times New Roman"/>
+          <w:color w:val="FF8973"/>
+          <w:sz w:val="21"/>
+          <w:szCs w:val="21"/>
+          <w:lang w:val="en-US" w:eastAsia="ru-RU"/>
+        </w:rPr>
+        <w:t>20</w:t>
+      </w:r>
+    </w:p>
+    <w:p>
+      <w:pPr>
+        <w:shd w:val="clear" w:color="auto" w:fill="1E1E1E"/>
+        <w:spacing w:after="0" w:line="360" w:lineRule="atLeast"/>
+        <w:rPr>
+          <w:rFonts w:ascii="Consolas" w:eastAsia="Times New Roman" w:hAnsi="Consolas" w:cs="Times New Roman"/>
+          <w:color w:val="FFFFFF"/>
+          <w:sz w:val="21"/>
+          <w:szCs w:val="21"/>
+          <w:lang w:val="en-US" w:eastAsia="ru-RU"/>
+        </w:rPr>
+      </w:pPr>
+    </w:p>
+    <w:p>
+      <w:pPr>
+        <w:shd w:val="clear" w:color="auto" w:fill="1E1E1E"/>
+        <w:spacing w:after="0" w:line="360" w:lineRule="atLeast"/>
+        <w:rPr>
+          <w:rFonts w:ascii="Consolas" w:eastAsia="Times New Roman" w:hAnsi="Consolas" w:cs="Times New Roman"/>
+          <w:color w:val="FFFFFF"/>
+          <w:sz w:val="21"/>
+          <w:szCs w:val="21"/>
+          <w:lang w:val="en-US" w:eastAsia="ru-RU"/>
+        </w:rPr>
+      </w:pPr>
+      <w:proofErr w:type="spellStart"/>
+      <w:r>
+        <w:rPr>
+          <w:rFonts w:ascii="Consolas" w:eastAsia="Times New Roman" w:hAnsi="Consolas" w:cs="Times New Roman"/>
+          <w:color w:val="FF8973"/>
+          <w:sz w:val="21"/>
+          <w:szCs w:val="21"/>
+          <w:lang w:val="en-US" w:eastAsia="ru-RU"/>
+        </w:rPr>
+        <w:t>health_points</w:t>
+      </w:r>
+      <w:proofErr w:type="spellEnd"/>
+      <w:r>
+        <w:rPr>
+          <w:rFonts w:ascii="Consolas" w:eastAsia="Times New Roman" w:hAnsi="Consolas" w:cs="Times New Roman"/>
+          <w:color w:val="FFFFFF"/>
+          <w:sz w:val="21"/>
+          <w:szCs w:val="21"/>
+          <w:lang w:val="en-US" w:eastAsia="ru-RU"/>
+        </w:rPr>
+        <w:t> += </w:t>
+      </w:r>
+      <w:proofErr w:type="spellStart"/>
+      <w:proofErr w:type="gramStart"/>
+      <w:r>
+        <w:rPr>
+          <w:rFonts w:ascii="Consolas" w:eastAsia="Times New Roman" w:hAnsi="Consolas" w:cs="Times New Roman"/>
+          <w:color w:val="FF8973"/>
+          <w:sz w:val="21"/>
+          <w:szCs w:val="21"/>
+          <w:lang w:val="en-US" w:eastAsia="ru-RU"/>
+        </w:rPr>
+        <w:t>available_items</w:t>
+      </w:r>
+      <w:r>
+        <w:rPr>
+          <w:rFonts w:ascii="Consolas" w:eastAsia="Times New Roman" w:hAnsi="Consolas" w:cs="Times New Roman"/>
+          <w:color w:val="FFFFFF"/>
+          <w:sz w:val="21"/>
+          <w:szCs w:val="21"/>
+          <w:lang w:val="en-US" w:eastAsia="ru-RU"/>
+        </w:rPr>
+        <w:t>.</w:t>
+      </w:r>
+      <w:r>
+        <w:rPr>
+          <w:rFonts w:ascii="Consolas" w:eastAsia="Times New Roman" w:hAnsi="Consolas" w:cs="Times New Roman"/>
+          <w:color w:val="83FFF5"/>
+          <w:sz w:val="21"/>
+          <w:szCs w:val="21"/>
+          <w:lang w:val="en-US" w:eastAsia="ru-RU"/>
+        </w:rPr>
+        <w:t>pop</w:t>
+      </w:r>
+      <w:proofErr w:type="spellEnd"/>
+      <w:r>
+        <w:rPr>
+          <w:rFonts w:ascii="Consolas" w:eastAsia="Times New Roman" w:hAnsi="Consolas" w:cs="Times New Roman"/>
+          <w:color w:val="FFFFFF"/>
+          <w:sz w:val="21"/>
+          <w:szCs w:val="21"/>
+          <w:lang w:val="en-US" w:eastAsia="ru-RU"/>
+        </w:rPr>
+        <w:t>(</w:t>
+      </w:r>
+      <w:proofErr w:type="gramEnd"/>
+      <w:r>
+        <w:rPr>
+          <w:rFonts w:ascii="Consolas" w:eastAsia="Times New Roman" w:hAnsi="Consolas" w:cs="Times New Roman"/>
+          <w:color w:val="FFE083"/>
+          <w:sz w:val="21"/>
+          <w:szCs w:val="21"/>
+          <w:lang w:val="en-US" w:eastAsia="ru-RU"/>
+        </w:rPr>
+        <w:t>"stamina grains"</w:t>
+      </w:r>
+      <w:r>
+        <w:rPr>
+          <w:rFonts w:ascii="Consolas" w:eastAsia="Times New Roman" w:hAnsi="Consolas" w:cs="Times New Roman"/>
+          <w:color w:val="FFFFFF"/>
+          <w:sz w:val="21"/>
+          <w:szCs w:val="21"/>
+          <w:lang w:val="en-US" w:eastAsia="ru-RU"/>
+        </w:rPr>
+        <w:t>, </w:t>
+      </w:r>
+      <w:r>
+        <w:rPr>
+          <w:rFonts w:ascii="Consolas" w:eastAsia="Times New Roman" w:hAnsi="Consolas" w:cs="Times New Roman"/>
+          <w:color w:val="FF8973"/>
+          <w:sz w:val="21"/>
+          <w:szCs w:val="21"/>
+          <w:lang w:val="en-US" w:eastAsia="ru-RU"/>
+        </w:rPr>
+        <w:t>0</w:t>
+      </w:r>
+      <w:r>
+        <w:rPr>
+          <w:rFonts w:ascii="Consolas" w:eastAsia="Times New Roman" w:hAnsi="Consolas" w:cs="Times New Roman"/>
+          <w:color w:val="FFFFFF"/>
+          <w:sz w:val="21"/>
+          <w:szCs w:val="21"/>
+          <w:lang w:val="en-US" w:eastAsia="ru-RU"/>
+        </w:rPr>
+        <w:t>)</w:t>
+      </w:r>
+    </w:p>
+    <w:p>
+      <w:pPr>
+        <w:shd w:val="clear" w:color="auto" w:fill="1E1E1E"/>
+        <w:spacing w:after="0" w:line="360" w:lineRule="atLeast"/>
+        <w:rPr>
+          <w:rFonts w:ascii="Consolas" w:eastAsia="Times New Roman" w:hAnsi="Consolas" w:cs="Times New Roman"/>
+          <w:color w:val="FFFFFF"/>
+          <w:sz w:val="21"/>
+          <w:szCs w:val="21"/>
+          <w:lang w:val="en-US" w:eastAsia="ru-RU"/>
+        </w:rPr>
+      </w:pPr>
+      <w:proofErr w:type="spellStart"/>
+      <w:r>
+        <w:rPr>
+          <w:rFonts w:ascii="Consolas" w:eastAsia="Times New Roman" w:hAnsi="Consolas" w:cs="Times New Roman"/>
+          <w:color w:val="FF8973"/>
+          <w:sz w:val="21"/>
+          <w:szCs w:val="21"/>
+          <w:lang w:val="en-US" w:eastAsia="ru-RU"/>
+        </w:rPr>
+        <w:t>health_points</w:t>
+      </w:r>
+      <w:proofErr w:type="spellEnd"/>
+      <w:r>
+        <w:rPr>
+          <w:rFonts w:ascii="Consolas" w:eastAsia="Times New Roman" w:hAnsi="Consolas" w:cs="Times New Roman"/>
+          <w:color w:val="FFFFFF"/>
+          <w:sz w:val="21"/>
+          <w:szCs w:val="21"/>
+          <w:lang w:val="en-US" w:eastAsia="ru-RU"/>
+        </w:rPr>
+        <w:t> += </w:t>
+      </w:r>
+      <w:proofErr w:type="spellStart"/>
+      <w:proofErr w:type="gramStart"/>
+      <w:r>
+        <w:rPr>
+          <w:rFonts w:ascii="Consolas" w:eastAsia="Times New Roman" w:hAnsi="Consolas" w:cs="Times New Roman"/>
+          <w:color w:val="FF8973"/>
+          <w:sz w:val="21"/>
+          <w:szCs w:val="21"/>
+          <w:lang w:val="en-US" w:eastAsia="ru-RU"/>
+        </w:rPr>
+        <w:t>available_items</w:t>
+      </w:r>
+      <w:r>
+        <w:rPr>
+          <w:rFonts w:ascii="Consolas" w:eastAsia="Times New Roman" w:hAnsi="Consolas" w:cs="Times New Roman"/>
+          <w:color w:val="FFFFFF"/>
+          <w:sz w:val="21"/>
+          <w:szCs w:val="21"/>
+          <w:lang w:val="en-US" w:eastAsia="ru-RU"/>
+        </w:rPr>
+        <w:t>.</w:t>
+      </w:r>
+      <w:r>
+        <w:rPr>
+          <w:rFonts w:ascii="Consolas" w:eastAsia="Times New Roman" w:hAnsi="Consolas" w:cs="Times New Roman"/>
+          <w:color w:val="83FFF5"/>
+          <w:sz w:val="21"/>
+          <w:szCs w:val="21"/>
+          <w:lang w:val="en-US" w:eastAsia="ru-RU"/>
+        </w:rPr>
+        <w:t>pop</w:t>
+      </w:r>
+      <w:proofErr w:type="spellEnd"/>
+      <w:r>
+        <w:rPr>
+          <w:rFonts w:ascii="Consolas" w:eastAsia="Times New Roman" w:hAnsi="Consolas" w:cs="Times New Roman"/>
+          <w:color w:val="FFFFFF"/>
+          <w:sz w:val="21"/>
+          <w:szCs w:val="21"/>
+          <w:lang w:val="en-US" w:eastAsia="ru-RU"/>
+        </w:rPr>
+        <w:t>(</w:t>
+      </w:r>
+      <w:proofErr w:type="gramEnd"/>
+      <w:r>
+        <w:rPr>
+          <w:rFonts w:ascii="Consolas" w:eastAsia="Times New Roman" w:hAnsi="Consolas" w:cs="Times New Roman"/>
+          <w:color w:val="FFE083"/>
+          <w:sz w:val="21"/>
+          <w:szCs w:val="21"/>
+          <w:lang w:val="en-US" w:eastAsia="ru-RU"/>
+        </w:rPr>
+        <w:t>"power stew"</w:t>
+      </w:r>
+      <w:r>
+        <w:rPr>
+          <w:rFonts w:ascii="Consolas" w:eastAsia="Times New Roman" w:hAnsi="Consolas" w:cs="Times New Roman"/>
+          <w:color w:val="FFFFFF"/>
+          <w:sz w:val="21"/>
+          <w:szCs w:val="21"/>
+          <w:lang w:val="en-US" w:eastAsia="ru-RU"/>
+        </w:rPr>
+        <w:t>, </w:t>
+      </w:r>
+      <w:r>
+        <w:rPr>
+          <w:rFonts w:ascii="Consolas" w:eastAsia="Times New Roman" w:hAnsi="Consolas" w:cs="Times New Roman"/>
+          <w:color w:val="FF8973"/>
+          <w:sz w:val="21"/>
+          <w:szCs w:val="21"/>
+          <w:lang w:val="en-US" w:eastAsia="ru-RU"/>
+        </w:rPr>
+        <w:t>0</w:t>
+      </w:r>
+      <w:r>
+        <w:rPr>
+          <w:rFonts w:ascii="Consolas" w:eastAsia="Times New Roman" w:hAnsi="Consolas" w:cs="Times New Roman"/>
+          <w:color w:val="FFFFFF"/>
+          <w:sz w:val="21"/>
+          <w:szCs w:val="21"/>
+          <w:lang w:val="en-US" w:eastAsia="ru-RU"/>
+        </w:rPr>
+        <w:t>)</w:t>
+      </w:r>
+    </w:p>
+    <w:p>
+      <w:pPr>
+        <w:shd w:val="clear" w:color="auto" w:fill="1E1E1E"/>
+        <w:spacing w:after="0" w:line="360" w:lineRule="atLeast"/>
+        <w:rPr>
+          <w:rFonts w:ascii="Consolas" w:eastAsia="Times New Roman" w:hAnsi="Consolas" w:cs="Times New Roman"/>
+          <w:color w:val="FFFFFF"/>
+          <w:sz w:val="21"/>
+          <w:szCs w:val="21"/>
+          <w:lang w:val="en-US" w:eastAsia="ru-RU"/>
+        </w:rPr>
+      </w:pPr>
+      <w:proofErr w:type="spellStart"/>
+      <w:r>
+        <w:rPr>
+          <w:rFonts w:ascii="Consolas" w:eastAsia="Times New Roman" w:hAnsi="Consolas" w:cs="Times New Roman"/>
+          <w:color w:val="FF8973"/>
+          <w:sz w:val="21"/>
+          <w:szCs w:val="21"/>
+          <w:lang w:val="en-US" w:eastAsia="ru-RU"/>
+        </w:rPr>
+        <w:t>health_points</w:t>
+      </w:r>
+      <w:proofErr w:type="spellEnd"/>
+      <w:r>
+        <w:rPr>
+          <w:rFonts w:ascii="Consolas" w:eastAsia="Times New Roman" w:hAnsi="Consolas" w:cs="Times New Roman"/>
+          <w:color w:val="FFFFFF"/>
+          <w:sz w:val="21"/>
+          <w:szCs w:val="21"/>
+          <w:lang w:val="en-US" w:eastAsia="ru-RU"/>
+        </w:rPr>
+        <w:t> += </w:t>
+      </w:r>
+      <w:proofErr w:type="spellStart"/>
+      <w:proofErr w:type="gramStart"/>
+      <w:r>
+        <w:rPr>
+          <w:rFonts w:ascii="Consolas" w:eastAsia="Times New Roman" w:hAnsi="Consolas" w:cs="Times New Roman"/>
+          <w:color w:val="FF8973"/>
+          <w:sz w:val="21"/>
+          <w:szCs w:val="21"/>
+          <w:lang w:val="en-US" w:eastAsia="ru-RU"/>
+        </w:rPr>
+        <w:t>available_items</w:t>
+      </w:r>
+      <w:r>
+        <w:rPr>
+          <w:rFonts w:ascii="Consolas" w:eastAsia="Times New Roman" w:hAnsi="Consolas" w:cs="Times New Roman"/>
+          <w:color w:val="FFFFFF"/>
+          <w:sz w:val="21"/>
+          <w:szCs w:val="21"/>
+          <w:lang w:val="en-US" w:eastAsia="ru-RU"/>
+        </w:rPr>
+        <w:t>.</w:t>
+      </w:r>
+      <w:r>
+        <w:rPr>
+          <w:rFonts w:ascii="Consolas" w:eastAsia="Times New Roman" w:hAnsi="Consolas" w:cs="Times New Roman"/>
+          <w:color w:val="83FFF5"/>
+          <w:sz w:val="21"/>
+          <w:szCs w:val="21"/>
+          <w:lang w:val="en-US" w:eastAsia="ru-RU"/>
+        </w:rPr>
+        <w:t>pop</w:t>
+      </w:r>
+      <w:proofErr w:type="spellEnd"/>
+      <w:r>
+        <w:rPr>
+          <w:rFonts w:ascii="Consolas" w:eastAsia="Times New Roman" w:hAnsi="Consolas" w:cs="Times New Roman"/>
+          <w:color w:val="FFFFFF"/>
+          <w:sz w:val="21"/>
+          <w:szCs w:val="21"/>
+          <w:lang w:val="en-US" w:eastAsia="ru-RU"/>
+        </w:rPr>
+        <w:t>(</w:t>
+      </w:r>
+      <w:proofErr w:type="gramEnd"/>
+      <w:r>
+        <w:rPr>
+          <w:rFonts w:ascii="Consolas" w:eastAsia="Times New Roman" w:hAnsi="Consolas" w:cs="Times New Roman"/>
+          <w:color w:val="FFE083"/>
+          <w:sz w:val="21"/>
+          <w:szCs w:val="21"/>
+          <w:lang w:val="en-US" w:eastAsia="ru-RU"/>
+        </w:rPr>
+        <w:t>"mystic bread"</w:t>
+      </w:r>
+      <w:r>
+        <w:rPr>
+          <w:rFonts w:ascii="Consolas" w:eastAsia="Times New Roman" w:hAnsi="Consolas" w:cs="Times New Roman"/>
+          <w:color w:val="FFFFFF"/>
+          <w:sz w:val="21"/>
+          <w:szCs w:val="21"/>
+          <w:lang w:val="en-US" w:eastAsia="ru-RU"/>
+        </w:rPr>
+        <w:t>, </w:t>
+      </w:r>
+      <w:r>
+        <w:rPr>
+          <w:rFonts w:ascii="Consolas" w:eastAsia="Times New Roman" w:hAnsi="Consolas" w:cs="Times New Roman"/>
+          <w:color w:val="FF8973"/>
+          <w:sz w:val="21"/>
+          <w:szCs w:val="21"/>
+          <w:lang w:val="en-US" w:eastAsia="ru-RU"/>
+        </w:rPr>
+        <w:t>0</w:t>
+      </w:r>
+      <w:r>
+        <w:rPr>
+          <w:rFonts w:ascii="Consolas" w:eastAsia="Times New Roman" w:hAnsi="Consolas" w:cs="Times New Roman"/>
+          <w:color w:val="FFFFFF"/>
+          <w:sz w:val="21"/>
+          <w:szCs w:val="21"/>
+          <w:lang w:val="en-US" w:eastAsia="ru-RU"/>
+        </w:rPr>
+        <w:t>)</w:t>
+      </w:r>
+    </w:p>
+    <w:p>
+      <w:pPr>
+        <w:shd w:val="clear" w:color="auto" w:fill="1E1E1E"/>
+        <w:spacing w:after="0" w:line="360" w:lineRule="atLeast"/>
+        <w:rPr>
+          <w:rFonts w:ascii="Consolas" w:eastAsia="Times New Roman" w:hAnsi="Consolas" w:cs="Times New Roman"/>
+          <w:color w:val="FFFFFF"/>
+          <w:sz w:val="21"/>
+          <w:szCs w:val="21"/>
+          <w:lang w:val="en-US" w:eastAsia="ru-RU"/>
+        </w:rPr>
+      </w:pPr>
+    </w:p>
+    <w:p>
+      <w:pPr>
+        <w:shd w:val="clear" w:color="auto" w:fill="1E1E1E"/>
+        <w:spacing w:after="0" w:line="360" w:lineRule="atLeast"/>
+        <w:rPr>
+          <w:rFonts w:ascii="Consolas" w:eastAsia="Times New Roman" w:hAnsi="Consolas" w:cs="Times New Roman"/>
+          <w:color w:val="FFFFFF"/>
+          <w:sz w:val="21"/>
+          <w:szCs w:val="21"/>
+          <w:lang w:val="en-US" w:eastAsia="ru-RU"/>
+        </w:rPr>
+      </w:pPr>
+      <w:r>
+        <w:rPr>
+          <w:rFonts w:ascii="Consolas" w:eastAsia="Times New Roman" w:hAnsi="Consolas" w:cs="Times New Roman"/>
+          <w:color w:val="FFFFFF"/>
+          <w:sz w:val="21"/>
+          <w:szCs w:val="21"/>
+          <w:lang w:val="en-US" w:eastAsia="ru-RU"/>
+        </w:rPr>
+        <w:t>print(</w:t>
+      </w:r>
+      <w:proofErr w:type="spellStart"/>
+      <w:r>
+        <w:rPr>
+          <w:rFonts w:ascii="Consolas" w:eastAsia="Times New Roman" w:hAnsi="Consolas" w:cs="Times New Roman"/>
+          <w:color w:val="FF8973"/>
+          <w:sz w:val="21"/>
+          <w:szCs w:val="21"/>
+          <w:lang w:val="en-US" w:eastAsia="ru-RU"/>
+        </w:rPr>
+        <w:t>available_items</w:t>
+      </w:r>
+      <w:proofErr w:type="spellEnd"/>
+      <w:r>
+        <w:rPr>
+          <w:rFonts w:ascii="Consolas" w:eastAsia="Times New Roman" w:hAnsi="Consolas" w:cs="Times New Roman"/>
+          <w:color w:val="FFFFFF"/>
+          <w:sz w:val="21"/>
+          <w:szCs w:val="21"/>
+          <w:lang w:val="en-US" w:eastAsia="ru-RU"/>
+        </w:rPr>
+        <w:t>)</w:t>
+      </w:r>
+    </w:p>
+    <w:p>
+      <w:pPr>
+        <w:shd w:val="clear" w:color="auto" w:fill="1E1E1E"/>
+        <w:spacing w:after="0" w:line="360" w:lineRule="atLeast"/>
+        <w:rPr>
+          <w:rFonts w:ascii="Consolas" w:eastAsia="Times New Roman" w:hAnsi="Consolas" w:cs="Times New Roman"/>
+          <w:color w:val="FFFFFF"/>
+          <w:sz w:val="21"/>
+          <w:szCs w:val="21"/>
+          <w:lang w:val="en-US" w:eastAsia="ru-RU"/>
+        </w:rPr>
+      </w:pPr>
+      <w:r>
+        <w:rPr>
+          <w:rFonts w:ascii="Consolas" w:eastAsia="Times New Roman" w:hAnsi="Consolas" w:cs="Times New Roman"/>
+          <w:color w:val="FFFFFF"/>
+          <w:sz w:val="21"/>
+          <w:szCs w:val="21"/>
+          <w:lang w:val="en-US" w:eastAsia="ru-RU"/>
+        </w:rPr>
+        <w:t>print(</w:t>
+      </w:r>
+      <w:proofErr w:type="spellStart"/>
+      <w:r>
+        <w:rPr>
+          <w:rFonts w:ascii="Consolas" w:eastAsia="Times New Roman" w:hAnsi="Consolas" w:cs="Times New Roman"/>
+          <w:color w:val="FF8973"/>
+          <w:sz w:val="21"/>
+          <w:szCs w:val="21"/>
+          <w:lang w:val="en-US" w:eastAsia="ru-RU"/>
+        </w:rPr>
+        <w:t>health_points</w:t>
+      </w:r>
+      <w:proofErr w:type="spellEnd"/>
+      <w:r>
+        <w:rPr>
+          <w:rFonts w:ascii="Consolas" w:eastAsia="Times New Roman" w:hAnsi="Consolas" w:cs="Times New Roman"/>
+          <w:color w:val="FFFFFF"/>
+          <w:sz w:val="21"/>
+          <w:szCs w:val="21"/>
+          <w:lang w:val="en-US" w:eastAsia="ru-RU"/>
+        </w:rPr>
+        <w:t>)</w:t>
+      </w:r>
+    </w:p>
+    <w:p>
+      <w:pPr>
+        <w:jc w:val="both"/>
+        <w:rPr>
+          <w:b/>
+          <w:bCs/>
+          <w:lang w:val="en-US"/>
+        </w:rPr>
+      </w:pPr>
+    </w:p>
+    <w:p>
+      <w:pPr>
+        <w:jc w:val="center"/>
+        <w:rPr>
+          <w:b/>
+          <w:bCs/>
+          <w:lang w:val="en-US"/>
+        </w:rPr>
+      </w:pPr>
+      <w:r>
+        <w:rPr>
+          <w:b/>
+          <w:bCs/>
+          <w:noProof/>
+          <w:lang w:val="en-US"/>
+        </w:rPr>
+        <w:drawing>
+          <wp:inline distT="0" distB="0" distL="0" distR="0" wp14:anchorId="015AB75E" wp14:editId="7E8617DE">
+            <wp:extent cx="4533900" cy="982980"/>
+            <wp:effectExtent l="0" t="0" r="0" b="7620"/>
+            <wp:docPr id="5" name="Рисунок 5"/>
+            <wp:cNvGraphicFramePr>
+              <a:graphicFrameLocks xmlns:a="http://schemas.openxmlformats.org/drawingml/2006/main" noChangeAspect="1"/>
+            </wp:cNvGraphicFramePr>
+            <a:graphic xmlns:a="http://schemas.openxmlformats.org/drawingml/2006/main">
+              <a:graphicData uri="http://schemas.openxmlformats.org/drawingml/2006/picture">
+                <pic:pic xmlns:pic="http://schemas.openxmlformats.org/drawingml/2006/picture">
+                  <pic:nvPicPr>
+                    <pic:cNvPr id="0" name="Picture 5"/>
+                    <pic:cNvPicPr>
+                      <a:picLocks noChangeAspect="1" noChangeArrowheads="1"/>
+                    </pic:cNvPicPr>
+                  </pic:nvPicPr>
+                  <pic:blipFill>
+                    <a:blip r:embed="rId9">
+                      <a:extLst>
+                        <a:ext uri="{28A0092B-C50C-407E-A947-70E740481C1C}">
+                          <a14:useLocalDpi xmlns:a14="http://schemas.microsoft.com/office/drawing/2010/main" val="0"/>
+                        </a:ext>
+                      </a:extLst>
+                    </a:blip>
+                    <a:srcRect/>
+                    <a:stretch>
+                      <a:fillRect/>
+                    </a:stretch>
+                  </pic:blipFill>
+                  <pic:spPr bwMode="auto">
+                    <a:xfrm>
+                      <a:off x="0" y="0"/>
+                      <a:ext cx="4533900" cy="982980"/>
+                    </a:xfrm>
+                    <a:prstGeom prst="rect">
+                      <a:avLst/>
+                    </a:prstGeom>
+                    <a:noFill/>
+                    <a:ln>
+                      <a:noFill/>
+                    </a:ln>
+                  </pic:spPr>
+                </pic:pic>
+              </a:graphicData>
+            </a:graphic>
+          </wp:inline>
+        </w:drawing>
+      </w:r>
+    </w:p>
+    <w:p>
+      <w:pPr>
+        <w:pBdr>
+          <w:bottom w:val="single" w:sz="12" w:space="1" w:color="auto"/>
+        </w:pBdr>
+        <w:jc w:val="center"/>
         <w:rPr>
           <w:b/>
           <w:bCs/>

</xml_diff>

<commit_message>
adding Get All Values
</commit_message>
<xml_diff>
--- a/USING DICTIONARIES.docx
+++ b/USING DICTIONARIES.docx
@@ -13822,6 +13822,2252 @@
           <w:lang w:val="en-US"/>
         </w:rPr>
       </w:pPr>
+    </w:p>
+    <w:p>
+      <w:pPr>
+        <w:spacing w:after="0" w:line="240" w:lineRule="auto"/>
+        <w:rPr>
+          <w:rFonts w:ascii="Times New Roman" w:eastAsia="Times New Roman" w:hAnsi="Times New Roman" w:cs="Times New Roman"/>
+          <w:sz w:val="24"/>
+          <w:szCs w:val="24"/>
+          <w:lang w:val="en-US" w:eastAsia="ru-RU"/>
+        </w:rPr>
+      </w:pPr>
+      <w:r>
+        <w:rPr>
+          <w:rFonts w:ascii="Segoe UI" w:eastAsia="Times New Roman" w:hAnsi="Segoe UI" w:cs="Segoe UI"/>
+          <w:b/>
+          <w:bCs/>
+          <w:sz w:val="24"/>
+          <w:szCs w:val="24"/>
+          <w:shd w:val="clear" w:color="auto" w:fill="FFFFFF"/>
+          <w:lang w:val="en-US" w:eastAsia="ru-RU"/>
+        </w:rPr>
+        <w:t>Get All Values</w:t>
+      </w:r>
+    </w:p>
+    <w:p>
+      <w:pPr>
+        <w:shd w:val="clear" w:color="auto" w:fill="FFFFFF"/>
+        <w:spacing w:after="100" w:afterAutospacing="1" w:line="240" w:lineRule="auto"/>
+        <w:rPr>
+          <w:rFonts w:ascii="Segoe UI" w:eastAsia="Times New Roman" w:hAnsi="Segoe UI" w:cs="Segoe UI"/>
+          <w:color w:val="10162F"/>
+          <w:sz w:val="27"/>
+          <w:szCs w:val="27"/>
+          <w:lang w:val="en-US" w:eastAsia="ru-RU"/>
+        </w:rPr>
+      </w:pPr>
+      <w:r>
+        <w:rPr>
+          <w:rFonts w:ascii="Segoe UI" w:eastAsia="Times New Roman" w:hAnsi="Segoe UI" w:cs="Segoe UI"/>
+          <w:color w:val="10162F"/>
+          <w:sz w:val="27"/>
+          <w:szCs w:val="27"/>
+          <w:lang w:val="en-US" w:eastAsia="ru-RU"/>
+        </w:rPr>
+        <w:t xml:space="preserve">Dictionaries have </w:t>
+      </w:r>
+      <w:proofErr w:type="gramStart"/>
+      <w:r>
+        <w:rPr>
+          <w:rFonts w:ascii="Segoe UI" w:eastAsia="Times New Roman" w:hAnsi="Segoe UI" w:cs="Segoe UI"/>
+          <w:color w:val="10162F"/>
+          <w:sz w:val="27"/>
+          <w:szCs w:val="27"/>
+          <w:lang w:val="en-US" w:eastAsia="ru-RU"/>
+        </w:rPr>
+        <w:t>a </w:t>
+      </w:r>
+      <w:r>
+        <w:rPr>
+          <w:rFonts w:ascii="Ubuntu Mono" w:eastAsia="Times New Roman" w:hAnsi="Ubuntu Mono" w:cs="Courier New"/>
+          <w:color w:val="15141F"/>
+          <w:shd w:val="clear" w:color="auto" w:fill="EAE9ED"/>
+          <w:lang w:val="en-US" w:eastAsia="ru-RU"/>
+        </w:rPr>
+        <w:t>.values</w:t>
+      </w:r>
+      <w:proofErr w:type="gramEnd"/>
+      <w:r>
+        <w:rPr>
+          <w:rFonts w:ascii="Ubuntu Mono" w:eastAsia="Times New Roman" w:hAnsi="Ubuntu Mono" w:cs="Courier New"/>
+          <w:color w:val="15141F"/>
+          <w:shd w:val="clear" w:color="auto" w:fill="EAE9ED"/>
+          <w:lang w:val="en-US" w:eastAsia="ru-RU"/>
+        </w:rPr>
+        <w:t>()</w:t>
+      </w:r>
+      <w:r>
+        <w:rPr>
+          <w:rFonts w:ascii="Segoe UI" w:eastAsia="Times New Roman" w:hAnsi="Segoe UI" w:cs="Segoe UI"/>
+          <w:color w:val="10162F"/>
+          <w:sz w:val="27"/>
+          <w:szCs w:val="27"/>
+          <w:lang w:val="en-US" w:eastAsia="ru-RU"/>
+        </w:rPr>
+        <w:t> method that returns a </w:t>
+      </w:r>
+      <w:proofErr w:type="spellStart"/>
+      <w:r>
+        <w:rPr>
+          <w:rFonts w:ascii="Ubuntu Mono" w:eastAsia="Times New Roman" w:hAnsi="Ubuntu Mono" w:cs="Courier New"/>
+          <w:color w:val="15141F"/>
+          <w:shd w:val="clear" w:color="auto" w:fill="EAE9ED"/>
+          <w:lang w:val="en-US" w:eastAsia="ru-RU"/>
+        </w:rPr>
+        <w:t>dict_values</w:t>
+      </w:r>
+      <w:proofErr w:type="spellEnd"/>
+      <w:r>
+        <w:rPr>
+          <w:rFonts w:ascii="Segoe UI" w:eastAsia="Times New Roman" w:hAnsi="Segoe UI" w:cs="Segoe UI"/>
+          <w:color w:val="10162F"/>
+          <w:sz w:val="27"/>
+          <w:szCs w:val="27"/>
+          <w:lang w:val="en-US" w:eastAsia="ru-RU"/>
+        </w:rPr>
+        <w:t> object (just like a </w:t>
+      </w:r>
+      <w:proofErr w:type="spellStart"/>
+      <w:r>
+        <w:rPr>
+          <w:rFonts w:ascii="Ubuntu Mono" w:eastAsia="Times New Roman" w:hAnsi="Ubuntu Mono" w:cs="Courier New"/>
+          <w:color w:val="15141F"/>
+          <w:shd w:val="clear" w:color="auto" w:fill="EAE9ED"/>
+          <w:lang w:val="en-US" w:eastAsia="ru-RU"/>
+        </w:rPr>
+        <w:t>dict_keys</w:t>
+      </w:r>
+      <w:proofErr w:type="spellEnd"/>
+      <w:r>
+        <w:rPr>
+          <w:rFonts w:ascii="Segoe UI" w:eastAsia="Times New Roman" w:hAnsi="Segoe UI" w:cs="Segoe UI"/>
+          <w:color w:val="10162F"/>
+          <w:sz w:val="27"/>
+          <w:szCs w:val="27"/>
+          <w:lang w:val="en-US" w:eastAsia="ru-RU"/>
+        </w:rPr>
+        <w:t> object but for values!) with all of the values in the dictionary. It can be used in the place of a list for iteration:</w:t>
+      </w:r>
+    </w:p>
+    <w:p>
+      <w:pPr>
+        <w:jc w:val="both"/>
+        <w:rPr>
+          <w:b/>
+          <w:bCs/>
+          <w:lang w:val="en-US"/>
+        </w:rPr>
+      </w:pPr>
+    </w:p>
+    <w:p>
+      <w:pPr>
+        <w:jc w:val="both"/>
+        <w:rPr>
+          <w:rStyle w:val="mtk1"/>
+          <w:rFonts w:ascii="Ubuntu Mono" w:hAnsi="Ubuntu Mono"/>
+          <w:color w:val="FFFFFF"/>
+          <w:sz w:val="21"/>
+          <w:szCs w:val="21"/>
+          <w:lang w:val="en-US"/>
+        </w:rPr>
+      </w:pPr>
+      <w:r>
+        <w:rPr>
+          <w:rStyle w:val="mtk9"/>
+          <w:rFonts w:ascii="Ubuntu Mono" w:hAnsi="Ubuntu Mono"/>
+          <w:color w:val="FF8973"/>
+          <w:sz w:val="21"/>
+          <w:szCs w:val="21"/>
+          <w:lang w:val="en-US"/>
+        </w:rPr>
+        <w:t>test_scores</w:t>
+      </w:r>
+      <w:r>
+        <w:rPr>
+          <w:rStyle w:val="mtk1"/>
+          <w:rFonts w:ascii="Ubuntu Mono" w:hAnsi="Ubuntu Mono"/>
+          <w:color w:val="FFFFFF"/>
+          <w:sz w:val="21"/>
+          <w:szCs w:val="21"/>
+          <w:lang w:val="en-US"/>
+        </w:rPr>
+        <w:t> = {</w:t>
+      </w:r>
+      <w:r>
+        <w:rPr>
+          <w:rStyle w:val="mtk8"/>
+          <w:rFonts w:ascii="Ubuntu Mono" w:hAnsi="Ubuntu Mono"/>
+          <w:color w:val="FFE083"/>
+          <w:sz w:val="21"/>
+          <w:szCs w:val="21"/>
+          <w:lang w:val="en-US"/>
+        </w:rPr>
+        <w:t>"Grace"</w:t>
+      </w:r>
+      <w:r>
+        <w:rPr>
+          <w:rStyle w:val="mtk1"/>
+          <w:rFonts w:ascii="Ubuntu Mono" w:hAnsi="Ubuntu Mono"/>
+          <w:color w:val="FFFFFF"/>
+          <w:sz w:val="21"/>
+          <w:szCs w:val="21"/>
+          <w:lang w:val="en-US"/>
+        </w:rPr>
+        <w:t>:[</w:t>
+      </w:r>
+      <w:r>
+        <w:rPr>
+          <w:rStyle w:val="mtk9"/>
+          <w:rFonts w:ascii="Ubuntu Mono" w:hAnsi="Ubuntu Mono"/>
+          <w:color w:val="FF8973"/>
+          <w:sz w:val="21"/>
+          <w:szCs w:val="21"/>
+          <w:lang w:val="en-US"/>
+        </w:rPr>
+        <w:t>80</w:t>
+      </w:r>
+      <w:r>
+        <w:rPr>
+          <w:rStyle w:val="mtk1"/>
+          <w:rFonts w:ascii="Ubuntu Mono" w:hAnsi="Ubuntu Mono"/>
+          <w:color w:val="FFFFFF"/>
+          <w:sz w:val="21"/>
+          <w:szCs w:val="21"/>
+          <w:lang w:val="en-US"/>
+        </w:rPr>
+        <w:t>, </w:t>
+      </w:r>
+      <w:r>
+        <w:rPr>
+          <w:rStyle w:val="mtk9"/>
+          <w:rFonts w:ascii="Ubuntu Mono" w:hAnsi="Ubuntu Mono"/>
+          <w:color w:val="FF8973"/>
+          <w:sz w:val="21"/>
+          <w:szCs w:val="21"/>
+          <w:lang w:val="en-US"/>
+        </w:rPr>
+        <w:t>72</w:t>
+      </w:r>
+      <w:r>
+        <w:rPr>
+          <w:rStyle w:val="mtk1"/>
+          <w:rFonts w:ascii="Ubuntu Mono" w:hAnsi="Ubuntu Mono"/>
+          <w:color w:val="FFFFFF"/>
+          <w:sz w:val="21"/>
+          <w:szCs w:val="21"/>
+          <w:lang w:val="en-US"/>
+        </w:rPr>
+        <w:t>, </w:t>
+      </w:r>
+      <w:r>
+        <w:rPr>
+          <w:rStyle w:val="mtk9"/>
+          <w:rFonts w:ascii="Ubuntu Mono" w:hAnsi="Ubuntu Mono"/>
+          <w:color w:val="FF8973"/>
+          <w:sz w:val="21"/>
+          <w:szCs w:val="21"/>
+          <w:lang w:val="en-US"/>
+        </w:rPr>
+        <w:t>90</w:t>
+      </w:r>
+      <w:r>
+        <w:rPr>
+          <w:rStyle w:val="mtk1"/>
+          <w:rFonts w:ascii="Ubuntu Mono" w:hAnsi="Ubuntu Mono"/>
+          <w:color w:val="FFFFFF"/>
+          <w:sz w:val="21"/>
+          <w:szCs w:val="21"/>
+          <w:lang w:val="en-US"/>
+        </w:rPr>
+        <w:t>], </w:t>
+      </w:r>
+      <w:r>
+        <w:rPr>
+          <w:rStyle w:val="mtk8"/>
+          <w:rFonts w:ascii="Ubuntu Mono" w:hAnsi="Ubuntu Mono"/>
+          <w:color w:val="FFE083"/>
+          <w:sz w:val="21"/>
+          <w:szCs w:val="21"/>
+          <w:lang w:val="en-US"/>
+        </w:rPr>
+        <w:t>"Jeffrey"</w:t>
+      </w:r>
+      <w:r>
+        <w:rPr>
+          <w:rStyle w:val="mtk1"/>
+          <w:rFonts w:ascii="Ubuntu Mono" w:hAnsi="Ubuntu Mono"/>
+          <w:color w:val="FFFFFF"/>
+          <w:sz w:val="21"/>
+          <w:szCs w:val="21"/>
+          <w:lang w:val="en-US"/>
+        </w:rPr>
+        <w:t>:[</w:t>
+      </w:r>
+      <w:r>
+        <w:rPr>
+          <w:rStyle w:val="mtk9"/>
+          <w:rFonts w:ascii="Ubuntu Mono" w:hAnsi="Ubuntu Mono"/>
+          <w:color w:val="FF8973"/>
+          <w:sz w:val="21"/>
+          <w:szCs w:val="21"/>
+          <w:lang w:val="en-US"/>
+        </w:rPr>
+        <w:t>88</w:t>
+      </w:r>
+      <w:r>
+        <w:rPr>
+          <w:rStyle w:val="mtk1"/>
+          <w:rFonts w:ascii="Ubuntu Mono" w:hAnsi="Ubuntu Mono"/>
+          <w:color w:val="FFFFFF"/>
+          <w:sz w:val="21"/>
+          <w:szCs w:val="21"/>
+          <w:lang w:val="en-US"/>
+        </w:rPr>
+        <w:t>, </w:t>
+      </w:r>
+      <w:r>
+        <w:rPr>
+          <w:rStyle w:val="mtk9"/>
+          <w:rFonts w:ascii="Ubuntu Mono" w:hAnsi="Ubuntu Mono"/>
+          <w:color w:val="FF8973"/>
+          <w:sz w:val="21"/>
+          <w:szCs w:val="21"/>
+          <w:lang w:val="en-US"/>
+        </w:rPr>
+        <w:t>68</w:t>
+      </w:r>
+      <w:r>
+        <w:rPr>
+          <w:rStyle w:val="mtk1"/>
+          <w:rFonts w:ascii="Ubuntu Mono" w:hAnsi="Ubuntu Mono"/>
+          <w:color w:val="FFFFFF"/>
+          <w:sz w:val="21"/>
+          <w:szCs w:val="21"/>
+          <w:lang w:val="en-US"/>
+        </w:rPr>
+        <w:t>, </w:t>
+      </w:r>
+      <w:r>
+        <w:rPr>
+          <w:rStyle w:val="mtk9"/>
+          <w:rFonts w:ascii="Ubuntu Mono" w:hAnsi="Ubuntu Mono"/>
+          <w:color w:val="FF8973"/>
+          <w:sz w:val="21"/>
+          <w:szCs w:val="21"/>
+          <w:lang w:val="en-US"/>
+        </w:rPr>
+        <w:t>81</w:t>
+      </w:r>
+      <w:r>
+        <w:rPr>
+          <w:rStyle w:val="mtk1"/>
+          <w:rFonts w:ascii="Ubuntu Mono" w:hAnsi="Ubuntu Mono"/>
+          <w:color w:val="FFFFFF"/>
+          <w:sz w:val="21"/>
+          <w:szCs w:val="21"/>
+          <w:lang w:val="en-US"/>
+        </w:rPr>
+        <w:t>], </w:t>
+      </w:r>
+      <w:r>
+        <w:rPr>
+          <w:rStyle w:val="mtk8"/>
+          <w:rFonts w:ascii="Ubuntu Mono" w:hAnsi="Ubuntu Mono"/>
+          <w:color w:val="FFE083"/>
+          <w:sz w:val="21"/>
+          <w:szCs w:val="21"/>
+          <w:lang w:val="en-US"/>
+        </w:rPr>
+        <w:t>"Sylvia"</w:t>
+      </w:r>
+      <w:r>
+        <w:rPr>
+          <w:rStyle w:val="mtk1"/>
+          <w:rFonts w:ascii="Ubuntu Mono" w:hAnsi="Ubuntu Mono"/>
+          <w:color w:val="FFFFFF"/>
+          <w:sz w:val="21"/>
+          <w:szCs w:val="21"/>
+          <w:lang w:val="en-US"/>
+        </w:rPr>
+        <w:t>:[</w:t>
+      </w:r>
+      <w:r>
+        <w:rPr>
+          <w:rStyle w:val="mtk9"/>
+          <w:rFonts w:ascii="Ubuntu Mono" w:hAnsi="Ubuntu Mono"/>
+          <w:color w:val="FF8973"/>
+          <w:sz w:val="21"/>
+          <w:szCs w:val="21"/>
+          <w:lang w:val="en-US"/>
+        </w:rPr>
+        <w:t>80</w:t>
+      </w:r>
+      <w:r>
+        <w:rPr>
+          <w:rStyle w:val="mtk1"/>
+          <w:rFonts w:ascii="Ubuntu Mono" w:hAnsi="Ubuntu Mono"/>
+          <w:color w:val="FFFFFF"/>
+          <w:sz w:val="21"/>
+          <w:szCs w:val="21"/>
+          <w:lang w:val="en-US"/>
+        </w:rPr>
+        <w:t>, </w:t>
+      </w:r>
+      <w:r>
+        <w:rPr>
+          <w:rStyle w:val="mtk9"/>
+          <w:rFonts w:ascii="Ubuntu Mono" w:hAnsi="Ubuntu Mono"/>
+          <w:color w:val="FF8973"/>
+          <w:sz w:val="21"/>
+          <w:szCs w:val="21"/>
+          <w:lang w:val="en-US"/>
+        </w:rPr>
+        <w:t>82</w:t>
+      </w:r>
+      <w:r>
+        <w:rPr>
+          <w:rStyle w:val="mtk1"/>
+          <w:rFonts w:ascii="Ubuntu Mono" w:hAnsi="Ubuntu Mono"/>
+          <w:color w:val="FFFFFF"/>
+          <w:sz w:val="21"/>
+          <w:szCs w:val="21"/>
+          <w:lang w:val="en-US"/>
+        </w:rPr>
+        <w:t>, </w:t>
+      </w:r>
+      <w:r>
+        <w:rPr>
+          <w:rStyle w:val="mtk9"/>
+          <w:rFonts w:ascii="Ubuntu Mono" w:hAnsi="Ubuntu Mono"/>
+          <w:color w:val="FF8973"/>
+          <w:sz w:val="21"/>
+          <w:szCs w:val="21"/>
+          <w:lang w:val="en-US"/>
+        </w:rPr>
+        <w:t>84</w:t>
+      </w:r>
+      <w:r>
+        <w:rPr>
+          <w:rStyle w:val="mtk1"/>
+          <w:rFonts w:ascii="Ubuntu Mono" w:hAnsi="Ubuntu Mono"/>
+          <w:color w:val="FFFFFF"/>
+          <w:sz w:val="21"/>
+          <w:szCs w:val="21"/>
+          <w:lang w:val="en-US"/>
+        </w:rPr>
+        <w:t>], </w:t>
+      </w:r>
+      <w:r>
+        <w:rPr>
+          <w:rStyle w:val="mtk8"/>
+          <w:rFonts w:ascii="Ubuntu Mono" w:hAnsi="Ubuntu Mono"/>
+          <w:color w:val="FFE083"/>
+          <w:sz w:val="21"/>
+          <w:szCs w:val="21"/>
+          <w:lang w:val="en-US"/>
+        </w:rPr>
+        <w:t>"Pedro"</w:t>
+      </w:r>
+      <w:r>
+        <w:rPr>
+          <w:rStyle w:val="mtk1"/>
+          <w:rFonts w:ascii="Ubuntu Mono" w:hAnsi="Ubuntu Mono"/>
+          <w:color w:val="FFFFFF"/>
+          <w:sz w:val="21"/>
+          <w:szCs w:val="21"/>
+          <w:lang w:val="en-US"/>
+        </w:rPr>
+        <w:t>:[</w:t>
+      </w:r>
+      <w:r>
+        <w:rPr>
+          <w:rStyle w:val="mtk9"/>
+          <w:rFonts w:ascii="Ubuntu Mono" w:hAnsi="Ubuntu Mono"/>
+          <w:color w:val="FF8973"/>
+          <w:sz w:val="21"/>
+          <w:szCs w:val="21"/>
+          <w:lang w:val="en-US"/>
+        </w:rPr>
+        <w:t>98</w:t>
+      </w:r>
+      <w:r>
+        <w:rPr>
+          <w:rStyle w:val="mtk1"/>
+          <w:rFonts w:ascii="Ubuntu Mono" w:hAnsi="Ubuntu Mono"/>
+          <w:color w:val="FFFFFF"/>
+          <w:sz w:val="21"/>
+          <w:szCs w:val="21"/>
+          <w:lang w:val="en-US"/>
+        </w:rPr>
+        <w:t>, </w:t>
+      </w:r>
+      <w:r>
+        <w:rPr>
+          <w:rStyle w:val="mtk9"/>
+          <w:rFonts w:ascii="Ubuntu Mono" w:hAnsi="Ubuntu Mono"/>
+          <w:color w:val="FF8973"/>
+          <w:sz w:val="21"/>
+          <w:szCs w:val="21"/>
+          <w:lang w:val="en-US"/>
+        </w:rPr>
+        <w:t>96</w:t>
+      </w:r>
+      <w:r>
+        <w:rPr>
+          <w:rStyle w:val="mtk1"/>
+          <w:rFonts w:ascii="Ubuntu Mono" w:hAnsi="Ubuntu Mono"/>
+          <w:color w:val="FFFFFF"/>
+          <w:sz w:val="21"/>
+          <w:szCs w:val="21"/>
+          <w:lang w:val="en-US"/>
+        </w:rPr>
+        <w:t>, </w:t>
+      </w:r>
+      <w:r>
+        <w:rPr>
+          <w:rStyle w:val="mtk9"/>
+          <w:rFonts w:ascii="Ubuntu Mono" w:hAnsi="Ubuntu Mono"/>
+          <w:color w:val="FF8973"/>
+          <w:sz w:val="21"/>
+          <w:szCs w:val="21"/>
+          <w:lang w:val="en-US"/>
+        </w:rPr>
+        <w:t>95</w:t>
+      </w:r>
+      <w:r>
+        <w:rPr>
+          <w:rStyle w:val="mtk1"/>
+          <w:rFonts w:ascii="Ubuntu Mono" w:hAnsi="Ubuntu Mono"/>
+          <w:color w:val="FFFFFF"/>
+          <w:sz w:val="21"/>
+          <w:szCs w:val="21"/>
+          <w:lang w:val="en-US"/>
+        </w:rPr>
+        <w:t>], </w:t>
+      </w:r>
+      <w:r>
+        <w:rPr>
+          <w:rStyle w:val="mtk8"/>
+          <w:rFonts w:ascii="Ubuntu Mono" w:hAnsi="Ubuntu Mono"/>
+          <w:color w:val="FFE083"/>
+          <w:sz w:val="21"/>
+          <w:szCs w:val="21"/>
+          <w:lang w:val="en-US"/>
+        </w:rPr>
+        <w:t>"Martin"</w:t>
+      </w:r>
+      <w:r>
+        <w:rPr>
+          <w:rStyle w:val="mtk1"/>
+          <w:rFonts w:ascii="Ubuntu Mono" w:hAnsi="Ubuntu Mono"/>
+          <w:color w:val="FFFFFF"/>
+          <w:sz w:val="21"/>
+          <w:szCs w:val="21"/>
+          <w:lang w:val="en-US"/>
+        </w:rPr>
+        <w:t>:[</w:t>
+      </w:r>
+      <w:r>
+        <w:rPr>
+          <w:rStyle w:val="mtk9"/>
+          <w:rFonts w:ascii="Ubuntu Mono" w:hAnsi="Ubuntu Mono"/>
+          <w:color w:val="FF8973"/>
+          <w:sz w:val="21"/>
+          <w:szCs w:val="21"/>
+          <w:lang w:val="en-US"/>
+        </w:rPr>
+        <w:t>78</w:t>
+      </w:r>
+      <w:r>
+        <w:rPr>
+          <w:rStyle w:val="mtk1"/>
+          <w:rFonts w:ascii="Ubuntu Mono" w:hAnsi="Ubuntu Mono"/>
+          <w:color w:val="FFFFFF"/>
+          <w:sz w:val="21"/>
+          <w:szCs w:val="21"/>
+          <w:lang w:val="en-US"/>
+        </w:rPr>
+        <w:t>, </w:t>
+      </w:r>
+      <w:r>
+        <w:rPr>
+          <w:rStyle w:val="mtk9"/>
+          <w:rFonts w:ascii="Ubuntu Mono" w:hAnsi="Ubuntu Mono"/>
+          <w:color w:val="FF8973"/>
+          <w:sz w:val="21"/>
+          <w:szCs w:val="21"/>
+          <w:lang w:val="en-US"/>
+        </w:rPr>
+        <w:t>80</w:t>
+      </w:r>
+      <w:r>
+        <w:rPr>
+          <w:rStyle w:val="mtk1"/>
+          <w:rFonts w:ascii="Ubuntu Mono" w:hAnsi="Ubuntu Mono"/>
+          <w:color w:val="FFFFFF"/>
+          <w:sz w:val="21"/>
+          <w:szCs w:val="21"/>
+          <w:lang w:val="en-US"/>
+        </w:rPr>
+        <w:t>, </w:t>
+      </w:r>
+      <w:r>
+        <w:rPr>
+          <w:rStyle w:val="mtk9"/>
+          <w:rFonts w:ascii="Ubuntu Mono" w:hAnsi="Ubuntu Mono"/>
+          <w:color w:val="FF8973"/>
+          <w:sz w:val="21"/>
+          <w:szCs w:val="21"/>
+          <w:lang w:val="en-US"/>
+        </w:rPr>
+        <w:t>78</w:t>
+      </w:r>
+      <w:r>
+        <w:rPr>
+          <w:rStyle w:val="mtk1"/>
+          <w:rFonts w:ascii="Ubuntu Mono" w:hAnsi="Ubuntu Mono"/>
+          <w:color w:val="FFFFFF"/>
+          <w:sz w:val="21"/>
+          <w:szCs w:val="21"/>
+          <w:lang w:val="en-US"/>
+        </w:rPr>
+        <w:t>], </w:t>
+      </w:r>
+      <w:r>
+        <w:rPr>
+          <w:rStyle w:val="mtk8"/>
+          <w:rFonts w:ascii="Ubuntu Mono" w:hAnsi="Ubuntu Mono"/>
+          <w:color w:val="FFE083"/>
+          <w:sz w:val="21"/>
+          <w:szCs w:val="21"/>
+          <w:lang w:val="en-US"/>
+        </w:rPr>
+        <w:t>"Dina"</w:t>
+      </w:r>
+      <w:r>
+        <w:rPr>
+          <w:rStyle w:val="mtk1"/>
+          <w:rFonts w:ascii="Ubuntu Mono" w:hAnsi="Ubuntu Mono"/>
+          <w:color w:val="FFFFFF"/>
+          <w:sz w:val="21"/>
+          <w:szCs w:val="21"/>
+          <w:lang w:val="en-US"/>
+        </w:rPr>
+        <w:t>:[</w:t>
+      </w:r>
+      <w:r>
+        <w:rPr>
+          <w:rStyle w:val="mtk9"/>
+          <w:rFonts w:ascii="Ubuntu Mono" w:hAnsi="Ubuntu Mono"/>
+          <w:color w:val="FF8973"/>
+          <w:sz w:val="21"/>
+          <w:szCs w:val="21"/>
+          <w:lang w:val="en-US"/>
+        </w:rPr>
+        <w:t>64</w:t>
+      </w:r>
+      <w:r>
+        <w:rPr>
+          <w:rStyle w:val="mtk1"/>
+          <w:rFonts w:ascii="Ubuntu Mono" w:hAnsi="Ubuntu Mono"/>
+          <w:color w:val="FFFFFF"/>
+          <w:sz w:val="21"/>
+          <w:szCs w:val="21"/>
+          <w:lang w:val="en-US"/>
+        </w:rPr>
+        <w:t>, </w:t>
+      </w:r>
+      <w:r>
+        <w:rPr>
+          <w:rStyle w:val="mtk9"/>
+          <w:rFonts w:ascii="Ubuntu Mono" w:hAnsi="Ubuntu Mono"/>
+          <w:color w:val="FF8973"/>
+          <w:sz w:val="21"/>
+          <w:szCs w:val="21"/>
+          <w:lang w:val="en-US"/>
+        </w:rPr>
+        <w:t>60</w:t>
+      </w:r>
+      <w:r>
+        <w:rPr>
+          <w:rStyle w:val="mtk1"/>
+          <w:rFonts w:ascii="Ubuntu Mono" w:hAnsi="Ubuntu Mono"/>
+          <w:color w:val="FFFFFF"/>
+          <w:sz w:val="21"/>
+          <w:szCs w:val="21"/>
+          <w:lang w:val="en-US"/>
+        </w:rPr>
+        <w:t>, </w:t>
+      </w:r>
+      <w:r>
+        <w:rPr>
+          <w:rStyle w:val="mtk9"/>
+          <w:rFonts w:ascii="Ubuntu Mono" w:hAnsi="Ubuntu Mono"/>
+          <w:color w:val="FF8973"/>
+          <w:sz w:val="21"/>
+          <w:szCs w:val="21"/>
+          <w:lang w:val="en-US"/>
+        </w:rPr>
+        <w:t>75</w:t>
+      </w:r>
+      <w:r>
+        <w:rPr>
+          <w:rStyle w:val="mtk1"/>
+          <w:rFonts w:ascii="Ubuntu Mono" w:hAnsi="Ubuntu Mono"/>
+          <w:color w:val="FFFFFF"/>
+          <w:sz w:val="21"/>
+          <w:szCs w:val="21"/>
+          <w:lang w:val="en-US"/>
+        </w:rPr>
+        <w:t>]}</w:t>
+      </w:r>
+      <w:r>
+        <w:rPr>
+          <w:rFonts w:ascii="Ubuntu Mono" w:hAnsi="Ubuntu Mono"/>
+          <w:color w:val="939598"/>
+          <w:sz w:val="21"/>
+          <w:szCs w:val="21"/>
+          <w:lang w:val="en-US"/>
+        </w:rPr>
+        <w:br/>
+      </w:r>
+      <w:r>
+        <w:rPr>
+          <w:rFonts w:ascii="Ubuntu Mono" w:hAnsi="Ubuntu Mono"/>
+          <w:color w:val="939598"/>
+          <w:sz w:val="21"/>
+          <w:szCs w:val="21"/>
+          <w:lang w:val="en-US"/>
+        </w:rPr>
+        <w:br/>
+      </w:r>
+      <w:r>
+        <w:rPr>
+          <w:rStyle w:val="mtk12"/>
+          <w:rFonts w:ascii="Ubuntu Mono" w:hAnsi="Ubuntu Mono"/>
+          <w:color w:val="B3CCFF"/>
+          <w:sz w:val="21"/>
+          <w:szCs w:val="21"/>
+          <w:lang w:val="en-US"/>
+        </w:rPr>
+        <w:t>for</w:t>
+      </w:r>
+      <w:r>
+        <w:rPr>
+          <w:rStyle w:val="mtk1"/>
+          <w:rFonts w:ascii="Ubuntu Mono" w:hAnsi="Ubuntu Mono"/>
+          <w:color w:val="FFFFFF"/>
+          <w:sz w:val="21"/>
+          <w:szCs w:val="21"/>
+          <w:lang w:val="en-US"/>
+        </w:rPr>
+        <w:t> </w:t>
+      </w:r>
+      <w:proofErr w:type="spellStart"/>
+      <w:r>
+        <w:rPr>
+          <w:rStyle w:val="mtk9"/>
+          <w:rFonts w:ascii="Ubuntu Mono" w:hAnsi="Ubuntu Mono"/>
+          <w:color w:val="FF8973"/>
+          <w:sz w:val="21"/>
+          <w:szCs w:val="21"/>
+          <w:lang w:val="en-US"/>
+        </w:rPr>
+        <w:t>score_list</w:t>
+      </w:r>
+      <w:proofErr w:type="spellEnd"/>
+      <w:r>
+        <w:rPr>
+          <w:rStyle w:val="mtk1"/>
+          <w:rFonts w:ascii="Ubuntu Mono" w:hAnsi="Ubuntu Mono"/>
+          <w:color w:val="FFFFFF"/>
+          <w:sz w:val="21"/>
+          <w:szCs w:val="21"/>
+          <w:lang w:val="en-US"/>
+        </w:rPr>
+        <w:t> </w:t>
+      </w:r>
+      <w:r>
+        <w:rPr>
+          <w:rStyle w:val="mtk12"/>
+          <w:rFonts w:ascii="Ubuntu Mono" w:hAnsi="Ubuntu Mono"/>
+          <w:color w:val="B3CCFF"/>
+          <w:sz w:val="21"/>
+          <w:szCs w:val="21"/>
+          <w:lang w:val="en-US"/>
+        </w:rPr>
+        <w:t>in</w:t>
+      </w:r>
+      <w:r>
+        <w:rPr>
+          <w:rStyle w:val="mtk1"/>
+          <w:rFonts w:ascii="Ubuntu Mono" w:hAnsi="Ubuntu Mono"/>
+          <w:color w:val="FFFFFF"/>
+          <w:sz w:val="21"/>
+          <w:szCs w:val="21"/>
+          <w:lang w:val="en-US"/>
+        </w:rPr>
+        <w:t> </w:t>
+      </w:r>
+      <w:proofErr w:type="spellStart"/>
+      <w:r>
+        <w:rPr>
+          <w:rStyle w:val="mtk9"/>
+          <w:rFonts w:ascii="Ubuntu Mono" w:hAnsi="Ubuntu Mono"/>
+          <w:color w:val="FF8973"/>
+          <w:sz w:val="21"/>
+          <w:szCs w:val="21"/>
+          <w:lang w:val="en-US"/>
+        </w:rPr>
+        <w:t>test_scores</w:t>
+      </w:r>
+      <w:r>
+        <w:rPr>
+          <w:rStyle w:val="mtk1"/>
+          <w:rFonts w:ascii="Ubuntu Mono" w:hAnsi="Ubuntu Mono"/>
+          <w:color w:val="FFFFFF"/>
+          <w:sz w:val="21"/>
+          <w:szCs w:val="21"/>
+          <w:lang w:val="en-US"/>
+        </w:rPr>
+        <w:t>.</w:t>
+      </w:r>
+      <w:r>
+        <w:rPr>
+          <w:rStyle w:val="mtk10"/>
+          <w:rFonts w:ascii="Ubuntu Mono" w:hAnsi="Ubuntu Mono"/>
+          <w:color w:val="83FFF5"/>
+          <w:sz w:val="21"/>
+          <w:szCs w:val="21"/>
+          <w:lang w:val="en-US"/>
+        </w:rPr>
+        <w:t>values</w:t>
+      </w:r>
+      <w:proofErr w:type="spellEnd"/>
+      <w:r>
+        <w:rPr>
+          <w:rStyle w:val="mtk1"/>
+          <w:rFonts w:ascii="Ubuntu Mono" w:hAnsi="Ubuntu Mono"/>
+          <w:color w:val="FFFFFF"/>
+          <w:sz w:val="21"/>
+          <w:szCs w:val="21"/>
+          <w:lang w:val="en-US"/>
+        </w:rPr>
+        <w:t>():</w:t>
+      </w:r>
+      <w:r>
+        <w:rPr>
+          <w:rFonts w:ascii="Ubuntu Mono" w:hAnsi="Ubuntu Mono"/>
+          <w:color w:val="939598"/>
+          <w:sz w:val="21"/>
+          <w:szCs w:val="21"/>
+          <w:lang w:val="en-US"/>
+        </w:rPr>
+        <w:br/>
+      </w:r>
+      <w:r>
+        <w:rPr>
+          <w:rStyle w:val="mtk1"/>
+          <w:rFonts w:ascii="Ubuntu Mono" w:hAnsi="Ubuntu Mono"/>
+          <w:color w:val="FFFFFF"/>
+          <w:sz w:val="21"/>
+          <w:szCs w:val="21"/>
+          <w:lang w:val="en-US"/>
+        </w:rPr>
+        <w:t>  print(</w:t>
+      </w:r>
+      <w:proofErr w:type="spellStart"/>
+      <w:r>
+        <w:rPr>
+          <w:rStyle w:val="mtk9"/>
+          <w:rFonts w:ascii="Ubuntu Mono" w:hAnsi="Ubuntu Mono"/>
+          <w:color w:val="FF8973"/>
+          <w:sz w:val="21"/>
+          <w:szCs w:val="21"/>
+          <w:lang w:val="en-US"/>
+        </w:rPr>
+        <w:t>score_list</w:t>
+      </w:r>
+      <w:proofErr w:type="spellEnd"/>
+      <w:r>
+        <w:rPr>
+          <w:rStyle w:val="mtk1"/>
+          <w:rFonts w:ascii="Ubuntu Mono" w:hAnsi="Ubuntu Mono"/>
+          <w:color w:val="FFFFFF"/>
+          <w:sz w:val="21"/>
+          <w:szCs w:val="21"/>
+          <w:lang w:val="en-US"/>
+        </w:rPr>
+        <w:t>)</w:t>
+      </w:r>
+    </w:p>
+    <w:p>
+      <w:pPr>
+        <w:pStyle w:val="p1qg33igem5pagn4kpmirjw"/>
+        <w:shd w:val="clear" w:color="auto" w:fill="FFFFFF"/>
+        <w:spacing w:before="0" w:beforeAutospacing="0"/>
+        <w:rPr>
+          <w:rFonts w:ascii="Segoe UI" w:hAnsi="Segoe UI" w:cs="Segoe UI"/>
+          <w:color w:val="10162F"/>
+          <w:sz w:val="26"/>
+          <w:szCs w:val="26"/>
+          <w:lang w:val="en-US"/>
+        </w:rPr>
+      </w:pPr>
+      <w:r>
+        <w:rPr>
+          <w:rFonts w:ascii="Segoe UI" w:hAnsi="Segoe UI" w:cs="Segoe UI"/>
+          <w:color w:val="10162F"/>
+          <w:sz w:val="26"/>
+          <w:szCs w:val="26"/>
+          <w:lang w:val="en-US"/>
+        </w:rPr>
+        <w:t>will yield:</w:t>
+      </w:r>
+    </w:p>
+    <w:p>
+      <w:pPr>
+        <w:pStyle w:val="HTML"/>
+        <w:shd w:val="clear" w:color="auto" w:fill="211E2F"/>
+        <w:rPr>
+          <w:rFonts w:ascii="Ubuntu Mono" w:hAnsi="Ubuntu Mono"/>
+          <w:color w:val="939598"/>
+          <w:sz w:val="26"/>
+          <w:szCs w:val="26"/>
+          <w:lang w:val="en-US"/>
+        </w:rPr>
+      </w:pPr>
+      <w:r>
+        <w:rPr>
+          <w:rStyle w:val="mtk1"/>
+          <w:rFonts w:ascii="Ubuntu Mono" w:hAnsi="Ubuntu Mono"/>
+          <w:color w:val="FFFFFF"/>
+          <w:sz w:val="26"/>
+          <w:szCs w:val="26"/>
+          <w:lang w:val="en-US"/>
+        </w:rPr>
+        <w:t>[80, 72, 90]</w:t>
+      </w:r>
+      <w:r>
+        <w:rPr>
+          <w:rFonts w:ascii="Ubuntu Mono" w:hAnsi="Ubuntu Mono"/>
+          <w:color w:val="939598"/>
+          <w:sz w:val="26"/>
+          <w:szCs w:val="26"/>
+          <w:lang w:val="en-US"/>
+        </w:rPr>
+        <w:br/>
+      </w:r>
+      <w:r>
+        <w:rPr>
+          <w:rStyle w:val="mtk1"/>
+          <w:rFonts w:ascii="Ubuntu Mono" w:hAnsi="Ubuntu Mono"/>
+          <w:color w:val="FFFFFF"/>
+          <w:sz w:val="26"/>
+          <w:szCs w:val="26"/>
+          <w:lang w:val="en-US"/>
+        </w:rPr>
+        <w:t>[88, 68, 81]</w:t>
+      </w:r>
+      <w:r>
+        <w:rPr>
+          <w:rFonts w:ascii="Ubuntu Mono" w:hAnsi="Ubuntu Mono"/>
+          <w:color w:val="939598"/>
+          <w:sz w:val="26"/>
+          <w:szCs w:val="26"/>
+          <w:lang w:val="en-US"/>
+        </w:rPr>
+        <w:br/>
+      </w:r>
+      <w:r>
+        <w:rPr>
+          <w:rStyle w:val="mtk1"/>
+          <w:rFonts w:ascii="Ubuntu Mono" w:hAnsi="Ubuntu Mono"/>
+          <w:color w:val="FFFFFF"/>
+          <w:sz w:val="26"/>
+          <w:szCs w:val="26"/>
+          <w:lang w:val="en-US"/>
+        </w:rPr>
+        <w:t>[80, 82, 84]</w:t>
+      </w:r>
+      <w:r>
+        <w:rPr>
+          <w:rFonts w:ascii="Ubuntu Mono" w:hAnsi="Ubuntu Mono"/>
+          <w:color w:val="939598"/>
+          <w:sz w:val="26"/>
+          <w:szCs w:val="26"/>
+          <w:lang w:val="en-US"/>
+        </w:rPr>
+        <w:br/>
+      </w:r>
+      <w:r>
+        <w:rPr>
+          <w:rStyle w:val="mtk1"/>
+          <w:rFonts w:ascii="Ubuntu Mono" w:hAnsi="Ubuntu Mono"/>
+          <w:color w:val="FFFFFF"/>
+          <w:sz w:val="26"/>
+          <w:szCs w:val="26"/>
+          <w:lang w:val="en-US"/>
+        </w:rPr>
+        <w:t>[98, 96, 95]</w:t>
+      </w:r>
+      <w:r>
+        <w:rPr>
+          <w:rFonts w:ascii="Ubuntu Mono" w:hAnsi="Ubuntu Mono"/>
+          <w:color w:val="939598"/>
+          <w:sz w:val="26"/>
+          <w:szCs w:val="26"/>
+          <w:lang w:val="en-US"/>
+        </w:rPr>
+        <w:br/>
+      </w:r>
+      <w:r>
+        <w:rPr>
+          <w:rStyle w:val="mtk1"/>
+          <w:rFonts w:ascii="Ubuntu Mono" w:hAnsi="Ubuntu Mono"/>
+          <w:color w:val="FFFFFF"/>
+          <w:sz w:val="26"/>
+          <w:szCs w:val="26"/>
+          <w:lang w:val="en-US"/>
+        </w:rPr>
+        <w:t>[78, 80, 78]</w:t>
+      </w:r>
+      <w:r>
+        <w:rPr>
+          <w:rFonts w:ascii="Ubuntu Mono" w:hAnsi="Ubuntu Mono"/>
+          <w:color w:val="939598"/>
+          <w:sz w:val="26"/>
+          <w:szCs w:val="26"/>
+          <w:lang w:val="en-US"/>
+        </w:rPr>
+        <w:br/>
+      </w:r>
+      <w:r>
+        <w:rPr>
+          <w:rStyle w:val="mtk1"/>
+          <w:rFonts w:ascii="Ubuntu Mono" w:hAnsi="Ubuntu Mono"/>
+          <w:color w:val="FFFFFF"/>
+          <w:sz w:val="26"/>
+          <w:szCs w:val="26"/>
+          <w:lang w:val="en-US"/>
+        </w:rPr>
+        <w:t>[64, 60, 75]</w:t>
+      </w:r>
+    </w:p>
+    <w:p>
+      <w:pPr>
+        <w:pStyle w:val="p1qg33igem5pagn4kpmirjw"/>
+        <w:shd w:val="clear" w:color="auto" w:fill="FFFFFF"/>
+        <w:spacing w:before="0" w:beforeAutospacing="0"/>
+        <w:rPr>
+          <w:rFonts w:ascii="Segoe UI" w:hAnsi="Segoe UI" w:cs="Segoe UI"/>
+          <w:color w:val="10162F"/>
+          <w:sz w:val="26"/>
+          <w:szCs w:val="26"/>
+          <w:lang w:val="en-US"/>
+        </w:rPr>
+      </w:pPr>
+      <w:r>
+        <w:rPr>
+          <w:rFonts w:ascii="Segoe UI" w:hAnsi="Segoe UI" w:cs="Segoe UI"/>
+          <w:color w:val="10162F"/>
+          <w:sz w:val="26"/>
+          <w:szCs w:val="26"/>
+          <w:lang w:val="en-US"/>
+        </w:rPr>
+        <w:t>There is no built-in function to get all of the values as a list, but if you </w:t>
+      </w:r>
+      <w:r>
+        <w:rPr>
+          <w:rStyle w:val="a3"/>
+          <w:rFonts w:ascii="Segoe UI" w:hAnsi="Segoe UI" w:cs="Segoe UI"/>
+          <w:color w:val="10162F"/>
+          <w:sz w:val="26"/>
+          <w:szCs w:val="26"/>
+          <w:lang w:val="en-US"/>
+        </w:rPr>
+        <w:t>really</w:t>
+      </w:r>
+      <w:r>
+        <w:rPr>
+          <w:rFonts w:ascii="Segoe UI" w:hAnsi="Segoe UI" w:cs="Segoe UI"/>
+          <w:color w:val="10162F"/>
+          <w:sz w:val="26"/>
+          <w:szCs w:val="26"/>
+          <w:lang w:val="en-US"/>
+        </w:rPr>
+        <w:t> want to, you can use:</w:t>
+      </w:r>
+    </w:p>
+    <w:p>
+      <w:pPr>
+        <w:pStyle w:val="HTML"/>
+        <w:shd w:val="clear" w:color="auto" w:fill="211E2F"/>
+        <w:rPr>
+          <w:rFonts w:ascii="Ubuntu Mono" w:hAnsi="Ubuntu Mono"/>
+          <w:color w:val="939598"/>
+          <w:sz w:val="26"/>
+          <w:szCs w:val="26"/>
+          <w:lang w:val="en-US"/>
+        </w:rPr>
+      </w:pPr>
+      <w:r>
+        <w:rPr>
+          <w:rStyle w:val="mtk1"/>
+          <w:rFonts w:ascii="Ubuntu Mono" w:hAnsi="Ubuntu Mono"/>
+          <w:color w:val="FFFFFF"/>
+          <w:sz w:val="26"/>
+          <w:szCs w:val="26"/>
+          <w:lang w:val="en-US"/>
+        </w:rPr>
+        <w:t>list(</w:t>
+      </w:r>
+      <w:proofErr w:type="spellStart"/>
+      <w:r>
+        <w:rPr>
+          <w:rStyle w:val="mtk9"/>
+          <w:rFonts w:ascii="Ubuntu Mono" w:hAnsi="Ubuntu Mono"/>
+          <w:color w:val="FF8973"/>
+          <w:sz w:val="26"/>
+          <w:szCs w:val="26"/>
+          <w:lang w:val="en-US"/>
+        </w:rPr>
+        <w:t>test_</w:t>
+      </w:r>
+      <w:proofErr w:type="gramStart"/>
+      <w:r>
+        <w:rPr>
+          <w:rStyle w:val="mtk9"/>
+          <w:rFonts w:ascii="Ubuntu Mono" w:hAnsi="Ubuntu Mono"/>
+          <w:color w:val="FF8973"/>
+          <w:sz w:val="26"/>
+          <w:szCs w:val="26"/>
+          <w:lang w:val="en-US"/>
+        </w:rPr>
+        <w:t>scores</w:t>
+      </w:r>
+      <w:r>
+        <w:rPr>
+          <w:rStyle w:val="mtk1"/>
+          <w:rFonts w:ascii="Ubuntu Mono" w:hAnsi="Ubuntu Mono"/>
+          <w:color w:val="FFFFFF"/>
+          <w:sz w:val="26"/>
+          <w:szCs w:val="26"/>
+          <w:lang w:val="en-US"/>
+        </w:rPr>
+        <w:t>.</w:t>
+      </w:r>
+      <w:r>
+        <w:rPr>
+          <w:rStyle w:val="mtk10"/>
+          <w:rFonts w:ascii="Ubuntu Mono" w:hAnsi="Ubuntu Mono"/>
+          <w:color w:val="83FFF5"/>
+          <w:sz w:val="26"/>
+          <w:szCs w:val="26"/>
+          <w:lang w:val="en-US"/>
+        </w:rPr>
+        <w:t>values</w:t>
+      </w:r>
+      <w:proofErr w:type="spellEnd"/>
+      <w:proofErr w:type="gramEnd"/>
+      <w:r>
+        <w:rPr>
+          <w:rStyle w:val="mtk1"/>
+          <w:rFonts w:ascii="Ubuntu Mono" w:hAnsi="Ubuntu Mono"/>
+          <w:color w:val="FFFFFF"/>
+          <w:sz w:val="26"/>
+          <w:szCs w:val="26"/>
+          <w:lang w:val="en-US"/>
+        </w:rPr>
+        <w:t>())</w:t>
+      </w:r>
+    </w:p>
+    <w:p>
+      <w:pPr>
+        <w:pStyle w:val="p1qg33igem5pagn4kpmirjw"/>
+        <w:shd w:val="clear" w:color="auto" w:fill="FFFFFF"/>
+        <w:spacing w:before="0" w:beforeAutospacing="0" w:after="0" w:afterAutospacing="0"/>
+        <w:rPr>
+          <w:rFonts w:ascii="Segoe UI" w:hAnsi="Segoe UI" w:cs="Segoe UI"/>
+          <w:color w:val="10162F"/>
+          <w:sz w:val="26"/>
+          <w:szCs w:val="26"/>
+          <w:lang w:val="en-US"/>
+        </w:rPr>
+      </w:pPr>
+      <w:r>
+        <w:rPr>
+          <w:rFonts w:ascii="Segoe UI" w:hAnsi="Segoe UI" w:cs="Segoe UI"/>
+          <w:color w:val="10162F"/>
+          <w:sz w:val="26"/>
+          <w:szCs w:val="26"/>
+          <w:lang w:val="en-US"/>
+        </w:rPr>
+        <w:t>However, for most purposes, the </w:t>
+      </w:r>
+      <w:proofErr w:type="spellStart"/>
+      <w:r>
+        <w:rPr>
+          <w:rStyle w:val="HTML1"/>
+          <w:rFonts w:ascii="Ubuntu Mono" w:hAnsi="Ubuntu Mono"/>
+          <w:color w:val="15141F"/>
+          <w:sz w:val="21"/>
+          <w:szCs w:val="21"/>
+          <w:shd w:val="clear" w:color="auto" w:fill="EAE9ED"/>
+          <w:lang w:val="en-US"/>
+        </w:rPr>
+        <w:t>dict_values</w:t>
+      </w:r>
+      <w:proofErr w:type="spellEnd"/>
+      <w:r>
+        <w:rPr>
+          <w:rFonts w:ascii="Segoe UI" w:hAnsi="Segoe UI" w:cs="Segoe UI"/>
+          <w:color w:val="10162F"/>
+          <w:sz w:val="26"/>
+          <w:szCs w:val="26"/>
+          <w:lang w:val="en-US"/>
+        </w:rPr>
+        <w:t> object will act the way you want a list to act.</w:t>
+      </w:r>
+    </w:p>
+    <w:p>
+      <w:pPr>
+        <w:jc w:val="both"/>
+        <w:rPr>
+          <w:b/>
+          <w:bCs/>
+          <w:lang w:val="en-US"/>
+        </w:rPr>
+      </w:pPr>
+    </w:p>
+    <w:p>
+      <w:pPr>
+        <w:spacing w:before="100" w:beforeAutospacing="1" w:after="100" w:afterAutospacing="1" w:line="240" w:lineRule="auto"/>
+        <w:outlineLvl w:val="2"/>
+        <w:rPr>
+          <w:rFonts w:ascii="Segoe UI" w:eastAsia="Times New Roman" w:hAnsi="Segoe UI" w:cs="Segoe UI"/>
+          <w:b/>
+          <w:bCs/>
+          <w:color w:val="10162F"/>
+          <w:sz w:val="27"/>
+          <w:szCs w:val="27"/>
+          <w:lang w:val="en-US" w:eastAsia="ru-RU"/>
+        </w:rPr>
+      </w:pPr>
+      <w:r>
+        <w:rPr>
+          <w:rFonts w:ascii="Segoe UI" w:eastAsia="Times New Roman" w:hAnsi="Segoe UI" w:cs="Segoe UI"/>
+          <w:b/>
+          <w:bCs/>
+          <w:color w:val="10162F"/>
+          <w:sz w:val="27"/>
+          <w:szCs w:val="27"/>
+          <w:lang w:val="en-US" w:eastAsia="ru-RU"/>
+        </w:rPr>
+        <w:t>Instructions</w:t>
+      </w:r>
+    </w:p>
+    <w:p>
+      <w:pPr>
+        <w:spacing w:after="0" w:line="240" w:lineRule="auto"/>
+        <w:rPr>
+          <w:rFonts w:ascii="Segoe UI" w:eastAsia="Times New Roman" w:hAnsi="Segoe UI" w:cs="Segoe UI"/>
+          <w:color w:val="10162F"/>
+          <w:sz w:val="27"/>
+          <w:szCs w:val="27"/>
+          <w:lang w:val="en-US" w:eastAsia="ru-RU"/>
+        </w:rPr>
+      </w:pPr>
+      <w:r>
+        <w:rPr>
+          <w:rFonts w:ascii="Segoe UI" w:eastAsia="Times New Roman" w:hAnsi="Segoe UI" w:cs="Segoe UI"/>
+          <w:b/>
+          <w:bCs/>
+          <w:color w:val="10162F"/>
+          <w:sz w:val="27"/>
+          <w:szCs w:val="27"/>
+          <w:lang w:val="en-US" w:eastAsia="ru-RU"/>
+        </w:rPr>
+        <w:t>1.</w:t>
+      </w:r>
+    </w:p>
+    <w:p>
+      <w:pPr>
+        <w:spacing w:after="0" w:line="240" w:lineRule="auto"/>
+        <w:rPr>
+          <w:rFonts w:ascii="Segoe UI" w:eastAsia="Times New Roman" w:hAnsi="Segoe UI" w:cs="Segoe UI"/>
+          <w:color w:val="10162F"/>
+          <w:sz w:val="27"/>
+          <w:szCs w:val="27"/>
+          <w:lang w:val="en-US" w:eastAsia="ru-RU"/>
+        </w:rPr>
+      </w:pPr>
+      <w:r>
+        <w:rPr>
+          <w:rFonts w:ascii="Segoe UI" w:eastAsia="Times New Roman" w:hAnsi="Segoe UI" w:cs="Segoe UI"/>
+          <w:color w:val="10162F"/>
+          <w:sz w:val="27"/>
+          <w:szCs w:val="27"/>
+          <w:lang w:val="en-US" w:eastAsia="ru-RU"/>
+        </w:rPr>
+        <w:t>Create a variable called </w:t>
+      </w:r>
+      <w:proofErr w:type="spellStart"/>
+      <w:r>
+        <w:rPr>
+          <w:rFonts w:ascii="Ubuntu Mono" w:eastAsia="Times New Roman" w:hAnsi="Ubuntu Mono" w:cs="Courier New"/>
+          <w:color w:val="15141F"/>
+          <w:shd w:val="clear" w:color="auto" w:fill="EAE9ED"/>
+          <w:lang w:val="en-US" w:eastAsia="ru-RU"/>
+        </w:rPr>
+        <w:t>total_exercises</w:t>
+      </w:r>
+      <w:proofErr w:type="spellEnd"/>
+      <w:r>
+        <w:rPr>
+          <w:rFonts w:ascii="Segoe UI" w:eastAsia="Times New Roman" w:hAnsi="Segoe UI" w:cs="Segoe UI"/>
+          <w:color w:val="10162F"/>
+          <w:sz w:val="27"/>
+          <w:szCs w:val="27"/>
+          <w:lang w:val="en-US" w:eastAsia="ru-RU"/>
+        </w:rPr>
+        <w:t> and set it equal to 0.</w:t>
+      </w:r>
+    </w:p>
+    <w:p>
+      <w:pPr>
+        <w:shd w:val="clear" w:color="auto" w:fill="37C3BE"/>
+        <w:spacing w:after="0" w:line="240" w:lineRule="auto"/>
+        <w:rPr>
+          <w:rFonts w:ascii="Segoe UI" w:eastAsia="Times New Roman" w:hAnsi="Segoe UI" w:cs="Segoe UI"/>
+          <w:color w:val="FFFFFF"/>
+          <w:sz w:val="2"/>
+          <w:szCs w:val="2"/>
+          <w:lang w:val="en-US" w:eastAsia="ru-RU"/>
+        </w:rPr>
+      </w:pPr>
+      <w:r>
+        <w:rPr>
+          <w:rFonts w:ascii="Segoe UI" w:eastAsia="Times New Roman" w:hAnsi="Segoe UI" w:cs="Segoe UI"/>
+          <w:color w:val="FFFFFF"/>
+          <w:sz w:val="2"/>
+          <w:szCs w:val="2"/>
+          <w:lang w:val="en-US" w:eastAsia="ru-RU"/>
+        </w:rPr>
+        <w:t>Checkpoint 2 Passed</w:t>
+      </w:r>
+    </w:p>
+    <w:p>
+      <w:pPr>
+        <w:spacing w:after="0" w:line="240" w:lineRule="auto"/>
+        <w:rPr>
+          <w:rFonts w:ascii="Segoe UI" w:eastAsia="Times New Roman" w:hAnsi="Segoe UI" w:cs="Segoe UI"/>
+          <w:color w:val="10162F"/>
+          <w:sz w:val="27"/>
+          <w:szCs w:val="27"/>
+          <w:lang w:val="en-US" w:eastAsia="ru-RU"/>
+        </w:rPr>
+      </w:pPr>
+      <w:r>
+        <w:rPr>
+          <w:rFonts w:ascii="Segoe UI" w:eastAsia="Times New Roman" w:hAnsi="Segoe UI" w:cs="Segoe UI"/>
+          <w:b/>
+          <w:bCs/>
+          <w:color w:val="10162F"/>
+          <w:sz w:val="27"/>
+          <w:szCs w:val="27"/>
+          <w:lang w:val="en-US" w:eastAsia="ru-RU"/>
+        </w:rPr>
+        <w:t>2.</w:t>
+      </w:r>
+    </w:p>
+    <w:p>
+      <w:pPr>
+        <w:spacing w:after="0" w:line="240" w:lineRule="auto"/>
+        <w:rPr>
+          <w:rFonts w:ascii="Segoe UI" w:eastAsia="Times New Roman" w:hAnsi="Segoe UI" w:cs="Segoe UI"/>
+          <w:color w:val="10162F"/>
+          <w:sz w:val="27"/>
+          <w:szCs w:val="27"/>
+          <w:lang w:val="en-US" w:eastAsia="ru-RU"/>
+        </w:rPr>
+      </w:pPr>
+      <w:r>
+        <w:rPr>
+          <w:rFonts w:ascii="Segoe UI" w:eastAsia="Times New Roman" w:hAnsi="Segoe UI" w:cs="Segoe UI"/>
+          <w:color w:val="10162F"/>
+          <w:sz w:val="27"/>
+          <w:szCs w:val="27"/>
+          <w:lang w:val="en-US" w:eastAsia="ru-RU"/>
+        </w:rPr>
+        <w:t>Iterate through the values in the </w:t>
+      </w:r>
+      <w:proofErr w:type="spellStart"/>
+      <w:r>
+        <w:rPr>
+          <w:rFonts w:ascii="Ubuntu Mono" w:eastAsia="Times New Roman" w:hAnsi="Ubuntu Mono" w:cs="Courier New"/>
+          <w:color w:val="15141F"/>
+          <w:shd w:val="clear" w:color="auto" w:fill="EAE9ED"/>
+          <w:lang w:val="en-US" w:eastAsia="ru-RU"/>
+        </w:rPr>
+        <w:t>num_exercises</w:t>
+      </w:r>
+      <w:proofErr w:type="spellEnd"/>
+      <w:r>
+        <w:rPr>
+          <w:rFonts w:ascii="Segoe UI" w:eastAsia="Times New Roman" w:hAnsi="Segoe UI" w:cs="Segoe UI"/>
+          <w:color w:val="10162F"/>
+          <w:sz w:val="27"/>
+          <w:szCs w:val="27"/>
+          <w:lang w:val="en-US" w:eastAsia="ru-RU"/>
+        </w:rPr>
+        <w:t> list and add each value to the </w:t>
+      </w:r>
+      <w:proofErr w:type="spellStart"/>
+      <w:r>
+        <w:rPr>
+          <w:rFonts w:ascii="Ubuntu Mono" w:eastAsia="Times New Roman" w:hAnsi="Ubuntu Mono" w:cs="Courier New"/>
+          <w:color w:val="15141F"/>
+          <w:shd w:val="clear" w:color="auto" w:fill="EAE9ED"/>
+          <w:lang w:val="en-US" w:eastAsia="ru-RU"/>
+        </w:rPr>
+        <w:t>total_exercises</w:t>
+      </w:r>
+      <w:proofErr w:type="spellEnd"/>
+      <w:r>
+        <w:rPr>
+          <w:rFonts w:ascii="Segoe UI" w:eastAsia="Times New Roman" w:hAnsi="Segoe UI" w:cs="Segoe UI"/>
+          <w:color w:val="10162F"/>
+          <w:sz w:val="27"/>
+          <w:szCs w:val="27"/>
+          <w:lang w:val="en-US" w:eastAsia="ru-RU"/>
+        </w:rPr>
+        <w:t> variable.</w:t>
+      </w:r>
+    </w:p>
+    <w:p>
+      <w:pPr>
+        <w:shd w:val="clear" w:color="auto" w:fill="37C3BE"/>
+        <w:spacing w:after="0" w:line="240" w:lineRule="auto"/>
+        <w:rPr>
+          <w:rFonts w:ascii="Segoe UI" w:eastAsia="Times New Roman" w:hAnsi="Segoe UI" w:cs="Segoe UI"/>
+          <w:color w:val="FFFFFF"/>
+          <w:sz w:val="2"/>
+          <w:szCs w:val="2"/>
+          <w:lang w:val="en-US" w:eastAsia="ru-RU"/>
+        </w:rPr>
+      </w:pPr>
+      <w:r>
+        <w:rPr>
+          <w:rFonts w:ascii="Segoe UI" w:eastAsia="Times New Roman" w:hAnsi="Segoe UI" w:cs="Segoe UI"/>
+          <w:color w:val="FFFFFF"/>
+          <w:sz w:val="2"/>
+          <w:szCs w:val="2"/>
+          <w:lang w:val="en-US" w:eastAsia="ru-RU"/>
+        </w:rPr>
+        <w:t>Checkpoint 3 Passed</w:t>
+      </w:r>
+    </w:p>
+    <w:p>
+      <w:pPr>
+        <w:spacing w:after="0" w:line="240" w:lineRule="auto"/>
+        <w:rPr>
+          <w:rFonts w:ascii="Segoe UI" w:eastAsia="Times New Roman" w:hAnsi="Segoe UI" w:cs="Segoe UI"/>
+          <w:color w:val="10162F"/>
+          <w:sz w:val="27"/>
+          <w:szCs w:val="27"/>
+          <w:lang w:val="en-US" w:eastAsia="ru-RU"/>
+        </w:rPr>
+      </w:pPr>
+      <w:r>
+        <w:rPr>
+          <w:rFonts w:ascii="Segoe UI" w:eastAsia="Times New Roman" w:hAnsi="Segoe UI" w:cs="Segoe UI"/>
+          <w:b/>
+          <w:bCs/>
+          <w:color w:val="10162F"/>
+          <w:sz w:val="27"/>
+          <w:szCs w:val="27"/>
+          <w:lang w:val="en-US" w:eastAsia="ru-RU"/>
+        </w:rPr>
+        <w:t>3.</w:t>
+      </w:r>
+    </w:p>
+    <w:p>
+      <w:pPr>
+        <w:spacing w:after="0" w:line="240" w:lineRule="auto"/>
+        <w:rPr>
+          <w:rFonts w:ascii="Segoe UI" w:eastAsia="Times New Roman" w:hAnsi="Segoe UI" w:cs="Segoe UI"/>
+          <w:color w:val="10162F"/>
+          <w:sz w:val="27"/>
+          <w:szCs w:val="27"/>
+          <w:lang w:val="en-US" w:eastAsia="ru-RU"/>
+        </w:rPr>
+      </w:pPr>
+      <w:r>
+        <w:rPr>
+          <w:rFonts w:ascii="Segoe UI" w:eastAsia="Times New Roman" w:hAnsi="Segoe UI" w:cs="Segoe UI"/>
+          <w:color w:val="10162F"/>
+          <w:sz w:val="27"/>
+          <w:szCs w:val="27"/>
+          <w:lang w:val="en-US" w:eastAsia="ru-RU"/>
+        </w:rPr>
+        <w:t>Print the </w:t>
+      </w:r>
+      <w:proofErr w:type="spellStart"/>
+      <w:r>
+        <w:rPr>
+          <w:rFonts w:ascii="Ubuntu Mono" w:eastAsia="Times New Roman" w:hAnsi="Ubuntu Mono" w:cs="Courier New"/>
+          <w:color w:val="15141F"/>
+          <w:shd w:val="clear" w:color="auto" w:fill="EAE9ED"/>
+          <w:lang w:val="en-US" w:eastAsia="ru-RU"/>
+        </w:rPr>
+        <w:t>total_exercises</w:t>
+      </w:r>
+      <w:proofErr w:type="spellEnd"/>
+      <w:r>
+        <w:rPr>
+          <w:rFonts w:ascii="Segoe UI" w:eastAsia="Times New Roman" w:hAnsi="Segoe UI" w:cs="Segoe UI"/>
+          <w:color w:val="10162F"/>
+          <w:sz w:val="27"/>
+          <w:szCs w:val="27"/>
+          <w:lang w:val="en-US" w:eastAsia="ru-RU"/>
+        </w:rPr>
+        <w:t> variable to the console.</w:t>
+      </w:r>
+    </w:p>
+    <w:p>
+      <w:pPr>
+        <w:jc w:val="both"/>
+        <w:rPr>
+          <w:b/>
+          <w:bCs/>
+          <w:lang w:val="en-US"/>
+        </w:rPr>
+      </w:pPr>
+    </w:p>
+    <w:p>
+      <w:pPr>
+        <w:jc w:val="both"/>
+        <w:rPr>
+          <w:b/>
+          <w:bCs/>
+          <w:lang w:val="en-US"/>
+        </w:rPr>
+      </w:pPr>
+      <w:r>
+        <w:rPr>
+          <w:b/>
+          <w:bCs/>
+          <w:lang w:val="en-US"/>
+        </w:rPr>
+        <w:lastRenderedPageBreak/>
+        <w:t>script.py</w:t>
+      </w:r>
+    </w:p>
+    <w:p>
+      <w:pPr>
+        <w:shd w:val="clear" w:color="auto" w:fill="1E1E1E"/>
+        <w:spacing w:after="0" w:line="360" w:lineRule="atLeast"/>
+        <w:rPr>
+          <w:rFonts w:ascii="Consolas" w:eastAsia="Times New Roman" w:hAnsi="Consolas" w:cs="Times New Roman"/>
+          <w:color w:val="FFFFFF"/>
+          <w:sz w:val="21"/>
+          <w:szCs w:val="21"/>
+          <w:lang w:val="en-US" w:eastAsia="ru-RU"/>
+        </w:rPr>
+      </w:pPr>
+      <w:r>
+        <w:rPr>
+          <w:rFonts w:ascii="Consolas" w:eastAsia="Times New Roman" w:hAnsi="Consolas" w:cs="Times New Roman"/>
+          <w:color w:val="FF8973"/>
+          <w:sz w:val="21"/>
+          <w:szCs w:val="21"/>
+          <w:lang w:val="en-US" w:eastAsia="ru-RU"/>
+        </w:rPr>
+        <w:t>num_exercises</w:t>
+      </w:r>
+      <w:r>
+        <w:rPr>
+          <w:rFonts w:ascii="Consolas" w:eastAsia="Times New Roman" w:hAnsi="Consolas" w:cs="Times New Roman"/>
+          <w:color w:val="FFFFFF"/>
+          <w:sz w:val="21"/>
+          <w:szCs w:val="21"/>
+          <w:lang w:val="en-US" w:eastAsia="ru-RU"/>
+        </w:rPr>
+        <w:t> = {</w:t>
+      </w:r>
+      <w:r>
+        <w:rPr>
+          <w:rFonts w:ascii="Consolas" w:eastAsia="Times New Roman" w:hAnsi="Consolas" w:cs="Times New Roman"/>
+          <w:color w:val="FFE083"/>
+          <w:sz w:val="21"/>
+          <w:szCs w:val="21"/>
+          <w:lang w:val="en-US" w:eastAsia="ru-RU"/>
+        </w:rPr>
+        <w:t>"functions"</w:t>
+      </w:r>
+      <w:r>
+        <w:rPr>
+          <w:rFonts w:ascii="Consolas" w:eastAsia="Times New Roman" w:hAnsi="Consolas" w:cs="Times New Roman"/>
+          <w:color w:val="FFFFFF"/>
+          <w:sz w:val="21"/>
+          <w:szCs w:val="21"/>
+          <w:lang w:val="en-US" w:eastAsia="ru-RU"/>
+        </w:rPr>
+        <w:t>: </w:t>
+      </w:r>
+      <w:r>
+        <w:rPr>
+          <w:rFonts w:ascii="Consolas" w:eastAsia="Times New Roman" w:hAnsi="Consolas" w:cs="Times New Roman"/>
+          <w:color w:val="FF8973"/>
+          <w:sz w:val="21"/>
+          <w:szCs w:val="21"/>
+          <w:lang w:val="en-US" w:eastAsia="ru-RU"/>
+        </w:rPr>
+        <w:t>10</w:t>
+      </w:r>
+      <w:r>
+        <w:rPr>
+          <w:rFonts w:ascii="Consolas" w:eastAsia="Times New Roman" w:hAnsi="Consolas" w:cs="Times New Roman"/>
+          <w:color w:val="FFFFFF"/>
+          <w:sz w:val="21"/>
+          <w:szCs w:val="21"/>
+          <w:lang w:val="en-US" w:eastAsia="ru-RU"/>
+        </w:rPr>
+        <w:t>, </w:t>
+      </w:r>
+      <w:r>
+        <w:rPr>
+          <w:rFonts w:ascii="Consolas" w:eastAsia="Times New Roman" w:hAnsi="Consolas" w:cs="Times New Roman"/>
+          <w:color w:val="FFE083"/>
+          <w:sz w:val="21"/>
+          <w:szCs w:val="21"/>
+          <w:lang w:val="en-US" w:eastAsia="ru-RU"/>
+        </w:rPr>
+        <w:t>"syntax"</w:t>
+      </w:r>
+      <w:r>
+        <w:rPr>
+          <w:rFonts w:ascii="Consolas" w:eastAsia="Times New Roman" w:hAnsi="Consolas" w:cs="Times New Roman"/>
+          <w:color w:val="FFFFFF"/>
+          <w:sz w:val="21"/>
+          <w:szCs w:val="21"/>
+          <w:lang w:val="en-US" w:eastAsia="ru-RU"/>
+        </w:rPr>
+        <w:t>: </w:t>
+      </w:r>
+      <w:r>
+        <w:rPr>
+          <w:rFonts w:ascii="Consolas" w:eastAsia="Times New Roman" w:hAnsi="Consolas" w:cs="Times New Roman"/>
+          <w:color w:val="FF8973"/>
+          <w:sz w:val="21"/>
+          <w:szCs w:val="21"/>
+          <w:lang w:val="en-US" w:eastAsia="ru-RU"/>
+        </w:rPr>
+        <w:t>13</w:t>
+      </w:r>
+      <w:r>
+        <w:rPr>
+          <w:rFonts w:ascii="Consolas" w:eastAsia="Times New Roman" w:hAnsi="Consolas" w:cs="Times New Roman"/>
+          <w:color w:val="FFFFFF"/>
+          <w:sz w:val="21"/>
+          <w:szCs w:val="21"/>
+          <w:lang w:val="en-US" w:eastAsia="ru-RU"/>
+        </w:rPr>
+        <w:t>, </w:t>
+      </w:r>
+      <w:r>
+        <w:rPr>
+          <w:rFonts w:ascii="Consolas" w:eastAsia="Times New Roman" w:hAnsi="Consolas" w:cs="Times New Roman"/>
+          <w:color w:val="FFE083"/>
+          <w:sz w:val="21"/>
+          <w:szCs w:val="21"/>
+          <w:lang w:val="en-US" w:eastAsia="ru-RU"/>
+        </w:rPr>
+        <w:t>"control flow"</w:t>
+      </w:r>
+      <w:r>
+        <w:rPr>
+          <w:rFonts w:ascii="Consolas" w:eastAsia="Times New Roman" w:hAnsi="Consolas" w:cs="Times New Roman"/>
+          <w:color w:val="FFFFFF"/>
+          <w:sz w:val="21"/>
+          <w:szCs w:val="21"/>
+          <w:lang w:val="en-US" w:eastAsia="ru-RU"/>
+        </w:rPr>
+        <w:t>: </w:t>
+      </w:r>
+      <w:r>
+        <w:rPr>
+          <w:rFonts w:ascii="Consolas" w:eastAsia="Times New Roman" w:hAnsi="Consolas" w:cs="Times New Roman"/>
+          <w:color w:val="FF8973"/>
+          <w:sz w:val="21"/>
+          <w:szCs w:val="21"/>
+          <w:lang w:val="en-US" w:eastAsia="ru-RU"/>
+        </w:rPr>
+        <w:t>15</w:t>
+      </w:r>
+      <w:r>
+        <w:rPr>
+          <w:rFonts w:ascii="Consolas" w:eastAsia="Times New Roman" w:hAnsi="Consolas" w:cs="Times New Roman"/>
+          <w:color w:val="FFFFFF"/>
+          <w:sz w:val="21"/>
+          <w:szCs w:val="21"/>
+          <w:lang w:val="en-US" w:eastAsia="ru-RU"/>
+        </w:rPr>
+        <w:t>, </w:t>
+      </w:r>
+      <w:r>
+        <w:rPr>
+          <w:rFonts w:ascii="Consolas" w:eastAsia="Times New Roman" w:hAnsi="Consolas" w:cs="Times New Roman"/>
+          <w:color w:val="FFE083"/>
+          <w:sz w:val="21"/>
+          <w:szCs w:val="21"/>
+          <w:lang w:val="en-US" w:eastAsia="ru-RU"/>
+        </w:rPr>
+        <w:t>"loops"</w:t>
+      </w:r>
+      <w:r>
+        <w:rPr>
+          <w:rFonts w:ascii="Consolas" w:eastAsia="Times New Roman" w:hAnsi="Consolas" w:cs="Times New Roman"/>
+          <w:color w:val="FFFFFF"/>
+          <w:sz w:val="21"/>
+          <w:szCs w:val="21"/>
+          <w:lang w:val="en-US" w:eastAsia="ru-RU"/>
+        </w:rPr>
+        <w:t>: </w:t>
+      </w:r>
+      <w:r>
+        <w:rPr>
+          <w:rFonts w:ascii="Consolas" w:eastAsia="Times New Roman" w:hAnsi="Consolas" w:cs="Times New Roman"/>
+          <w:color w:val="FF8973"/>
+          <w:sz w:val="21"/>
+          <w:szCs w:val="21"/>
+          <w:lang w:val="en-US" w:eastAsia="ru-RU"/>
+        </w:rPr>
+        <w:t>22</w:t>
+      </w:r>
+      <w:r>
+        <w:rPr>
+          <w:rFonts w:ascii="Consolas" w:eastAsia="Times New Roman" w:hAnsi="Consolas" w:cs="Times New Roman"/>
+          <w:color w:val="FFFFFF"/>
+          <w:sz w:val="21"/>
+          <w:szCs w:val="21"/>
+          <w:lang w:val="en-US" w:eastAsia="ru-RU"/>
+        </w:rPr>
+        <w:t>, </w:t>
+      </w:r>
+      <w:r>
+        <w:rPr>
+          <w:rFonts w:ascii="Consolas" w:eastAsia="Times New Roman" w:hAnsi="Consolas" w:cs="Times New Roman"/>
+          <w:color w:val="FFE083"/>
+          <w:sz w:val="21"/>
+          <w:szCs w:val="21"/>
+          <w:lang w:val="en-US" w:eastAsia="ru-RU"/>
+        </w:rPr>
+        <w:t>"lists"</w:t>
+      </w:r>
+      <w:r>
+        <w:rPr>
+          <w:rFonts w:ascii="Consolas" w:eastAsia="Times New Roman" w:hAnsi="Consolas" w:cs="Times New Roman"/>
+          <w:color w:val="FFFFFF"/>
+          <w:sz w:val="21"/>
+          <w:szCs w:val="21"/>
+          <w:lang w:val="en-US" w:eastAsia="ru-RU"/>
+        </w:rPr>
+        <w:t>: </w:t>
+      </w:r>
+      <w:r>
+        <w:rPr>
+          <w:rFonts w:ascii="Consolas" w:eastAsia="Times New Roman" w:hAnsi="Consolas" w:cs="Times New Roman"/>
+          <w:color w:val="FF8973"/>
+          <w:sz w:val="21"/>
+          <w:szCs w:val="21"/>
+          <w:lang w:val="en-US" w:eastAsia="ru-RU"/>
+        </w:rPr>
+        <w:t>19</w:t>
+      </w:r>
+      <w:r>
+        <w:rPr>
+          <w:rFonts w:ascii="Consolas" w:eastAsia="Times New Roman" w:hAnsi="Consolas" w:cs="Times New Roman"/>
+          <w:color w:val="FFFFFF"/>
+          <w:sz w:val="21"/>
+          <w:szCs w:val="21"/>
+          <w:lang w:val="en-US" w:eastAsia="ru-RU"/>
+        </w:rPr>
+        <w:t>, </w:t>
+      </w:r>
+      <w:r>
+        <w:rPr>
+          <w:rFonts w:ascii="Consolas" w:eastAsia="Times New Roman" w:hAnsi="Consolas" w:cs="Times New Roman"/>
+          <w:color w:val="FFE083"/>
+          <w:sz w:val="21"/>
+          <w:szCs w:val="21"/>
+          <w:lang w:val="en-US" w:eastAsia="ru-RU"/>
+        </w:rPr>
+        <w:t>"classes"</w:t>
+      </w:r>
+      <w:r>
+        <w:rPr>
+          <w:rFonts w:ascii="Consolas" w:eastAsia="Times New Roman" w:hAnsi="Consolas" w:cs="Times New Roman"/>
+          <w:color w:val="FFFFFF"/>
+          <w:sz w:val="21"/>
+          <w:szCs w:val="21"/>
+          <w:lang w:val="en-US" w:eastAsia="ru-RU"/>
+        </w:rPr>
+        <w:t>: </w:t>
+      </w:r>
+      <w:r>
+        <w:rPr>
+          <w:rFonts w:ascii="Consolas" w:eastAsia="Times New Roman" w:hAnsi="Consolas" w:cs="Times New Roman"/>
+          <w:color w:val="FF8973"/>
+          <w:sz w:val="21"/>
+          <w:szCs w:val="21"/>
+          <w:lang w:val="en-US" w:eastAsia="ru-RU"/>
+        </w:rPr>
+        <w:t>18</w:t>
+      </w:r>
+      <w:r>
+        <w:rPr>
+          <w:rFonts w:ascii="Consolas" w:eastAsia="Times New Roman" w:hAnsi="Consolas" w:cs="Times New Roman"/>
+          <w:color w:val="FFFFFF"/>
+          <w:sz w:val="21"/>
+          <w:szCs w:val="21"/>
+          <w:lang w:val="en-US" w:eastAsia="ru-RU"/>
+        </w:rPr>
+        <w:t>, </w:t>
+      </w:r>
+      <w:r>
+        <w:rPr>
+          <w:rFonts w:ascii="Consolas" w:eastAsia="Times New Roman" w:hAnsi="Consolas" w:cs="Times New Roman"/>
+          <w:color w:val="FFE083"/>
+          <w:sz w:val="21"/>
+          <w:szCs w:val="21"/>
+          <w:lang w:val="en-US" w:eastAsia="ru-RU"/>
+        </w:rPr>
+        <w:t>"dictionaries"</w:t>
+      </w:r>
+      <w:r>
+        <w:rPr>
+          <w:rFonts w:ascii="Consolas" w:eastAsia="Times New Roman" w:hAnsi="Consolas" w:cs="Times New Roman"/>
+          <w:color w:val="FFFFFF"/>
+          <w:sz w:val="21"/>
+          <w:szCs w:val="21"/>
+          <w:lang w:val="en-US" w:eastAsia="ru-RU"/>
+        </w:rPr>
+        <w:t>: </w:t>
+      </w:r>
+      <w:r>
+        <w:rPr>
+          <w:rFonts w:ascii="Consolas" w:eastAsia="Times New Roman" w:hAnsi="Consolas" w:cs="Times New Roman"/>
+          <w:color w:val="FF8973"/>
+          <w:sz w:val="21"/>
+          <w:szCs w:val="21"/>
+          <w:lang w:val="en-US" w:eastAsia="ru-RU"/>
+        </w:rPr>
+        <w:t>18</w:t>
+      </w:r>
+      <w:r>
+        <w:rPr>
+          <w:rFonts w:ascii="Consolas" w:eastAsia="Times New Roman" w:hAnsi="Consolas" w:cs="Times New Roman"/>
+          <w:color w:val="FFFFFF"/>
+          <w:sz w:val="21"/>
+          <w:szCs w:val="21"/>
+          <w:lang w:val="en-US" w:eastAsia="ru-RU"/>
+        </w:rPr>
+        <w:t>}</w:t>
+      </w:r>
+    </w:p>
+    <w:p>
+      <w:pPr>
+        <w:shd w:val="clear" w:color="auto" w:fill="1E1E1E"/>
+        <w:spacing w:after="0" w:line="360" w:lineRule="atLeast"/>
+        <w:rPr>
+          <w:rFonts w:ascii="Consolas" w:eastAsia="Times New Roman" w:hAnsi="Consolas" w:cs="Times New Roman"/>
+          <w:color w:val="FFFFFF"/>
+          <w:sz w:val="21"/>
+          <w:szCs w:val="21"/>
+          <w:lang w:val="en-US" w:eastAsia="ru-RU"/>
+        </w:rPr>
+      </w:pPr>
+    </w:p>
+    <w:p>
+      <w:pPr>
+        <w:shd w:val="clear" w:color="auto" w:fill="1E1E1E"/>
+        <w:spacing w:after="0" w:line="360" w:lineRule="atLeast"/>
+        <w:rPr>
+          <w:rFonts w:ascii="Consolas" w:eastAsia="Times New Roman" w:hAnsi="Consolas" w:cs="Times New Roman"/>
+          <w:color w:val="FFFFFF"/>
+          <w:sz w:val="21"/>
+          <w:szCs w:val="21"/>
+          <w:lang w:val="en-US" w:eastAsia="ru-RU"/>
+        </w:rPr>
+      </w:pPr>
+      <w:proofErr w:type="spellStart"/>
+      <w:r>
+        <w:rPr>
+          <w:rFonts w:ascii="Consolas" w:eastAsia="Times New Roman" w:hAnsi="Consolas" w:cs="Times New Roman"/>
+          <w:color w:val="FF8973"/>
+          <w:sz w:val="21"/>
+          <w:szCs w:val="21"/>
+          <w:lang w:val="en-US" w:eastAsia="ru-RU"/>
+        </w:rPr>
+        <w:t>total_exercises</w:t>
+      </w:r>
+      <w:proofErr w:type="spellEnd"/>
+      <w:r>
+        <w:rPr>
+          <w:rFonts w:ascii="Consolas" w:eastAsia="Times New Roman" w:hAnsi="Consolas" w:cs="Times New Roman"/>
+          <w:color w:val="FFFFFF"/>
+          <w:sz w:val="21"/>
+          <w:szCs w:val="21"/>
+          <w:lang w:val="en-US" w:eastAsia="ru-RU"/>
+        </w:rPr>
+        <w:t> = </w:t>
+      </w:r>
+      <w:r>
+        <w:rPr>
+          <w:rFonts w:ascii="Consolas" w:eastAsia="Times New Roman" w:hAnsi="Consolas" w:cs="Times New Roman"/>
+          <w:color w:val="FF8973"/>
+          <w:sz w:val="21"/>
+          <w:szCs w:val="21"/>
+          <w:lang w:val="en-US" w:eastAsia="ru-RU"/>
+        </w:rPr>
+        <w:t>0</w:t>
+      </w:r>
+    </w:p>
+    <w:p>
+      <w:pPr>
+        <w:shd w:val="clear" w:color="auto" w:fill="1E1E1E"/>
+        <w:spacing w:after="0" w:line="360" w:lineRule="atLeast"/>
+        <w:rPr>
+          <w:rFonts w:ascii="Consolas" w:eastAsia="Times New Roman" w:hAnsi="Consolas" w:cs="Times New Roman"/>
+          <w:color w:val="FFFFFF"/>
+          <w:sz w:val="21"/>
+          <w:szCs w:val="21"/>
+          <w:lang w:val="en-US" w:eastAsia="ru-RU"/>
+        </w:rPr>
+      </w:pPr>
+    </w:p>
+    <w:p>
+      <w:pPr>
+        <w:shd w:val="clear" w:color="auto" w:fill="1E1E1E"/>
+        <w:spacing w:after="0" w:line="360" w:lineRule="atLeast"/>
+        <w:rPr>
+          <w:rFonts w:ascii="Consolas" w:eastAsia="Times New Roman" w:hAnsi="Consolas" w:cs="Times New Roman"/>
+          <w:color w:val="FFFFFF"/>
+          <w:sz w:val="21"/>
+          <w:szCs w:val="21"/>
+          <w:lang w:val="en-US" w:eastAsia="ru-RU"/>
+        </w:rPr>
+      </w:pPr>
+      <w:r>
+        <w:rPr>
+          <w:rFonts w:ascii="Consolas" w:eastAsia="Times New Roman" w:hAnsi="Consolas" w:cs="Times New Roman"/>
+          <w:color w:val="B3CCFF"/>
+          <w:sz w:val="21"/>
+          <w:szCs w:val="21"/>
+          <w:lang w:val="en-US" w:eastAsia="ru-RU"/>
+        </w:rPr>
+        <w:t>for</w:t>
+      </w:r>
+      <w:r>
+        <w:rPr>
+          <w:rFonts w:ascii="Consolas" w:eastAsia="Times New Roman" w:hAnsi="Consolas" w:cs="Times New Roman"/>
+          <w:color w:val="FFFFFF"/>
+          <w:sz w:val="21"/>
+          <w:szCs w:val="21"/>
+          <w:lang w:val="en-US" w:eastAsia="ru-RU"/>
+        </w:rPr>
+        <w:t> </w:t>
+      </w:r>
+      <w:r>
+        <w:rPr>
+          <w:rFonts w:ascii="Consolas" w:eastAsia="Times New Roman" w:hAnsi="Consolas" w:cs="Times New Roman"/>
+          <w:color w:val="FF8973"/>
+          <w:sz w:val="21"/>
+          <w:szCs w:val="21"/>
+          <w:lang w:val="en-US" w:eastAsia="ru-RU"/>
+        </w:rPr>
+        <w:t>exercise</w:t>
+      </w:r>
+      <w:r>
+        <w:rPr>
+          <w:rFonts w:ascii="Consolas" w:eastAsia="Times New Roman" w:hAnsi="Consolas" w:cs="Times New Roman"/>
+          <w:color w:val="FFFFFF"/>
+          <w:sz w:val="21"/>
+          <w:szCs w:val="21"/>
+          <w:lang w:val="en-US" w:eastAsia="ru-RU"/>
+        </w:rPr>
+        <w:t> </w:t>
+      </w:r>
+      <w:r>
+        <w:rPr>
+          <w:rFonts w:ascii="Consolas" w:eastAsia="Times New Roman" w:hAnsi="Consolas" w:cs="Times New Roman"/>
+          <w:color w:val="B3CCFF"/>
+          <w:sz w:val="21"/>
+          <w:szCs w:val="21"/>
+          <w:lang w:val="en-US" w:eastAsia="ru-RU"/>
+        </w:rPr>
+        <w:t>in</w:t>
+      </w:r>
+      <w:r>
+        <w:rPr>
+          <w:rFonts w:ascii="Consolas" w:eastAsia="Times New Roman" w:hAnsi="Consolas" w:cs="Times New Roman"/>
+          <w:color w:val="FFFFFF"/>
+          <w:sz w:val="21"/>
+          <w:szCs w:val="21"/>
+          <w:lang w:val="en-US" w:eastAsia="ru-RU"/>
+        </w:rPr>
+        <w:t> </w:t>
+      </w:r>
+      <w:proofErr w:type="spellStart"/>
+      <w:r>
+        <w:rPr>
+          <w:rFonts w:ascii="Consolas" w:eastAsia="Times New Roman" w:hAnsi="Consolas" w:cs="Times New Roman"/>
+          <w:color w:val="FF8973"/>
+          <w:sz w:val="21"/>
+          <w:szCs w:val="21"/>
+          <w:lang w:val="en-US" w:eastAsia="ru-RU"/>
+        </w:rPr>
+        <w:t>num_</w:t>
+      </w:r>
+      <w:proofErr w:type="gramStart"/>
+      <w:r>
+        <w:rPr>
+          <w:rFonts w:ascii="Consolas" w:eastAsia="Times New Roman" w:hAnsi="Consolas" w:cs="Times New Roman"/>
+          <w:color w:val="FF8973"/>
+          <w:sz w:val="21"/>
+          <w:szCs w:val="21"/>
+          <w:lang w:val="en-US" w:eastAsia="ru-RU"/>
+        </w:rPr>
+        <w:t>exercises</w:t>
+      </w:r>
+      <w:r>
+        <w:rPr>
+          <w:rFonts w:ascii="Consolas" w:eastAsia="Times New Roman" w:hAnsi="Consolas" w:cs="Times New Roman"/>
+          <w:color w:val="FFFFFF"/>
+          <w:sz w:val="21"/>
+          <w:szCs w:val="21"/>
+          <w:lang w:val="en-US" w:eastAsia="ru-RU"/>
+        </w:rPr>
+        <w:t>.</w:t>
+      </w:r>
+      <w:r>
+        <w:rPr>
+          <w:rFonts w:ascii="Consolas" w:eastAsia="Times New Roman" w:hAnsi="Consolas" w:cs="Times New Roman"/>
+          <w:color w:val="83FFF5"/>
+          <w:sz w:val="21"/>
+          <w:szCs w:val="21"/>
+          <w:lang w:val="en-US" w:eastAsia="ru-RU"/>
+        </w:rPr>
+        <w:t>values</w:t>
+      </w:r>
+      <w:proofErr w:type="spellEnd"/>
+      <w:proofErr w:type="gramEnd"/>
+      <w:r>
+        <w:rPr>
+          <w:rFonts w:ascii="Consolas" w:eastAsia="Times New Roman" w:hAnsi="Consolas" w:cs="Times New Roman"/>
+          <w:color w:val="FFFFFF"/>
+          <w:sz w:val="21"/>
+          <w:szCs w:val="21"/>
+          <w:lang w:val="en-US" w:eastAsia="ru-RU"/>
+        </w:rPr>
+        <w:t>():</w:t>
+      </w:r>
+    </w:p>
+    <w:p>
+      <w:pPr>
+        <w:shd w:val="clear" w:color="auto" w:fill="1E1E1E"/>
+        <w:spacing w:after="0" w:line="360" w:lineRule="atLeast"/>
+        <w:rPr>
+          <w:rFonts w:ascii="Consolas" w:eastAsia="Times New Roman" w:hAnsi="Consolas" w:cs="Times New Roman"/>
+          <w:color w:val="FFFFFF"/>
+          <w:sz w:val="21"/>
+          <w:szCs w:val="21"/>
+          <w:lang w:val="en-US" w:eastAsia="ru-RU"/>
+        </w:rPr>
+      </w:pPr>
+      <w:r>
+        <w:rPr>
+          <w:rFonts w:ascii="Consolas" w:eastAsia="Times New Roman" w:hAnsi="Consolas" w:cs="Times New Roman"/>
+          <w:color w:val="FFFFFF"/>
+          <w:sz w:val="21"/>
+          <w:szCs w:val="21"/>
+          <w:lang w:val="en-US" w:eastAsia="ru-RU"/>
+        </w:rPr>
+        <w:t>  </w:t>
+      </w:r>
+      <w:proofErr w:type="spellStart"/>
+      <w:r>
+        <w:rPr>
+          <w:rFonts w:ascii="Consolas" w:eastAsia="Times New Roman" w:hAnsi="Consolas" w:cs="Times New Roman"/>
+          <w:color w:val="FF8973"/>
+          <w:sz w:val="21"/>
+          <w:szCs w:val="21"/>
+          <w:lang w:val="en-US" w:eastAsia="ru-RU"/>
+        </w:rPr>
+        <w:t>total_exercises</w:t>
+      </w:r>
+      <w:proofErr w:type="spellEnd"/>
+      <w:r>
+        <w:rPr>
+          <w:rFonts w:ascii="Consolas" w:eastAsia="Times New Roman" w:hAnsi="Consolas" w:cs="Times New Roman"/>
+          <w:color w:val="FFFFFF"/>
+          <w:sz w:val="21"/>
+          <w:szCs w:val="21"/>
+          <w:lang w:val="en-US" w:eastAsia="ru-RU"/>
+        </w:rPr>
+        <w:t> += </w:t>
+      </w:r>
+      <w:r>
+        <w:rPr>
+          <w:rFonts w:ascii="Consolas" w:eastAsia="Times New Roman" w:hAnsi="Consolas" w:cs="Times New Roman"/>
+          <w:color w:val="FF8973"/>
+          <w:sz w:val="21"/>
+          <w:szCs w:val="21"/>
+          <w:lang w:val="en-US" w:eastAsia="ru-RU"/>
+        </w:rPr>
+        <w:t>exercise</w:t>
+      </w:r>
+    </w:p>
+    <w:p>
+      <w:pPr>
+        <w:shd w:val="clear" w:color="auto" w:fill="1E1E1E"/>
+        <w:spacing w:after="0" w:line="360" w:lineRule="atLeast"/>
+        <w:rPr>
+          <w:rFonts w:ascii="Consolas" w:eastAsia="Times New Roman" w:hAnsi="Consolas" w:cs="Times New Roman"/>
+          <w:color w:val="FFFFFF"/>
+          <w:sz w:val="21"/>
+          <w:szCs w:val="21"/>
+          <w:lang w:val="en-US" w:eastAsia="ru-RU"/>
+        </w:rPr>
+      </w:pPr>
+    </w:p>
+    <w:p>
+      <w:pPr>
+        <w:shd w:val="clear" w:color="auto" w:fill="1E1E1E"/>
+        <w:spacing w:after="0" w:line="360" w:lineRule="atLeast"/>
+        <w:rPr>
+          <w:rFonts w:ascii="Consolas" w:eastAsia="Times New Roman" w:hAnsi="Consolas" w:cs="Times New Roman"/>
+          <w:color w:val="FFFFFF"/>
+          <w:sz w:val="21"/>
+          <w:szCs w:val="21"/>
+          <w:lang w:val="en-US" w:eastAsia="ru-RU"/>
+        </w:rPr>
+      </w:pPr>
+      <w:r>
+        <w:rPr>
+          <w:rFonts w:ascii="Consolas" w:eastAsia="Times New Roman" w:hAnsi="Consolas" w:cs="Times New Roman"/>
+          <w:color w:val="FFFFFF"/>
+          <w:sz w:val="21"/>
+          <w:szCs w:val="21"/>
+          <w:lang w:val="en-US" w:eastAsia="ru-RU"/>
+        </w:rPr>
+        <w:t>print(</w:t>
+      </w:r>
+      <w:proofErr w:type="spellStart"/>
+      <w:r>
+        <w:rPr>
+          <w:rFonts w:ascii="Consolas" w:eastAsia="Times New Roman" w:hAnsi="Consolas" w:cs="Times New Roman"/>
+          <w:color w:val="FF8973"/>
+          <w:sz w:val="21"/>
+          <w:szCs w:val="21"/>
+          <w:lang w:val="en-US" w:eastAsia="ru-RU"/>
+        </w:rPr>
+        <w:t>total_exercises</w:t>
+      </w:r>
+      <w:proofErr w:type="spellEnd"/>
+      <w:r>
+        <w:rPr>
+          <w:rFonts w:ascii="Consolas" w:eastAsia="Times New Roman" w:hAnsi="Consolas" w:cs="Times New Roman"/>
+          <w:color w:val="FFFFFF"/>
+          <w:sz w:val="21"/>
+          <w:szCs w:val="21"/>
+          <w:lang w:val="en-US" w:eastAsia="ru-RU"/>
+        </w:rPr>
+        <w:t>)</w:t>
+      </w:r>
+    </w:p>
+    <w:p>
+      <w:pPr>
+        <w:jc w:val="both"/>
+        <w:rPr>
+          <w:b/>
+          <w:bCs/>
+          <w:lang w:val="en-US"/>
+        </w:rPr>
+      </w:pPr>
+    </w:p>
+    <w:p>
+      <w:pPr>
+        <w:pBdr>
+          <w:bottom w:val="single" w:sz="12" w:space="1" w:color="auto"/>
+        </w:pBdr>
+        <w:jc w:val="center"/>
+        <w:rPr>
+          <w:b/>
+          <w:bCs/>
+          <w:lang w:val="en-US"/>
+        </w:rPr>
+      </w:pPr>
+      <w:r>
+        <w:rPr>
+          <w:b/>
+          <w:bCs/>
+          <w:noProof/>
+          <w:lang w:val="en-US"/>
+        </w:rPr>
+        <w:drawing>
+          <wp:inline distT="0" distB="0" distL="0" distR="0" wp14:anchorId="73627B43" wp14:editId="12C7F3FF">
+            <wp:extent cx="1775460" cy="1059180"/>
+            <wp:effectExtent l="0" t="0" r="0" b="7620"/>
+            <wp:docPr id="7" name="Рисунок 7"/>
+            <wp:cNvGraphicFramePr>
+              <a:graphicFrameLocks xmlns:a="http://schemas.openxmlformats.org/drawingml/2006/main" noChangeAspect="1"/>
+            </wp:cNvGraphicFramePr>
+            <a:graphic xmlns:a="http://schemas.openxmlformats.org/drawingml/2006/main">
+              <a:graphicData uri="http://schemas.openxmlformats.org/drawingml/2006/picture">
+                <pic:pic xmlns:pic="http://schemas.openxmlformats.org/drawingml/2006/picture">
+                  <pic:nvPicPr>
+                    <pic:cNvPr id="0" name="Picture 7"/>
+                    <pic:cNvPicPr>
+                      <a:picLocks noChangeAspect="1" noChangeArrowheads="1"/>
+                    </pic:cNvPicPr>
+                  </pic:nvPicPr>
+                  <pic:blipFill>
+                    <a:blip r:embed="rId11">
+                      <a:extLst>
+                        <a:ext uri="{28A0092B-C50C-407E-A947-70E740481C1C}">
+                          <a14:useLocalDpi xmlns:a14="http://schemas.microsoft.com/office/drawing/2010/main" val="0"/>
+                        </a:ext>
+                      </a:extLst>
+                    </a:blip>
+                    <a:srcRect/>
+                    <a:stretch>
+                      <a:fillRect/>
+                    </a:stretch>
+                  </pic:blipFill>
+                  <pic:spPr bwMode="auto">
+                    <a:xfrm>
+                      <a:off x="0" y="0"/>
+                      <a:ext cx="1775460" cy="1059180"/>
+                    </a:xfrm>
+                    <a:prstGeom prst="rect">
+                      <a:avLst/>
+                    </a:prstGeom>
+                    <a:noFill/>
+                    <a:ln>
+                      <a:noFill/>
+                    </a:ln>
+                  </pic:spPr>
+                </pic:pic>
+              </a:graphicData>
+            </a:graphic>
+          </wp:inline>
+        </w:drawing>
+      </w:r>
     </w:p>
     <w:p>
       <w:pPr>

</xml_diff>

<commit_message>
adding Get All Items
</commit_message>
<xml_diff>
--- a/USING DICTIONARIES.docx
+++ b/USING DICTIONARIES.docx
@@ -149,86 +149,8 @@
           <w:szCs w:val="27"/>
           <w:lang w:eastAsia="ru-RU"/>
         </w:rPr>
-        <w:t xml:space="preserve">Check </w:t>
-      </w:r>
-      <w:proofErr w:type="spellStart"/>
-      <w:r>
-        <w:rPr>
-          <w:rFonts w:ascii="Segoe UI" w:eastAsia="Times New Roman" w:hAnsi="Segoe UI" w:cs="Segoe UI"/>
-          <w:color w:val="10162F"/>
-          <w:sz w:val="27"/>
-          <w:szCs w:val="27"/>
-          <w:lang w:eastAsia="ru-RU"/>
-        </w:rPr>
-        <w:t>for</w:t>
-      </w:r>
-      <w:proofErr w:type="spellEnd"/>
-      <w:r>
-        <w:rPr>
-          <w:rFonts w:ascii="Segoe UI" w:eastAsia="Times New Roman" w:hAnsi="Segoe UI" w:cs="Segoe UI"/>
-          <w:color w:val="10162F"/>
-          <w:sz w:val="27"/>
-          <w:szCs w:val="27"/>
-          <w:lang w:eastAsia="ru-RU"/>
-        </w:rPr>
-        <w:t xml:space="preserve"> </w:t>
-      </w:r>
-      <w:proofErr w:type="spellStart"/>
-      <w:r>
-        <w:rPr>
-          <w:rFonts w:ascii="Segoe UI" w:eastAsia="Times New Roman" w:hAnsi="Segoe UI" w:cs="Segoe UI"/>
-          <w:color w:val="10162F"/>
-          <w:sz w:val="27"/>
-          <w:szCs w:val="27"/>
-          <w:lang w:eastAsia="ru-RU"/>
-        </w:rPr>
-        <w:t>existence</w:t>
-      </w:r>
-      <w:proofErr w:type="spellEnd"/>
-      <w:r>
-        <w:rPr>
-          <w:rFonts w:ascii="Segoe UI" w:eastAsia="Times New Roman" w:hAnsi="Segoe UI" w:cs="Segoe UI"/>
-          <w:color w:val="10162F"/>
-          <w:sz w:val="27"/>
-          <w:szCs w:val="27"/>
-          <w:lang w:eastAsia="ru-RU"/>
-        </w:rPr>
-        <w:t xml:space="preserve"> </w:t>
-      </w:r>
-      <w:proofErr w:type="spellStart"/>
-      <w:r>
-        <w:rPr>
-          <w:rFonts w:ascii="Segoe UI" w:eastAsia="Times New Roman" w:hAnsi="Segoe UI" w:cs="Segoe UI"/>
-          <w:color w:val="10162F"/>
-          <w:sz w:val="27"/>
-          <w:szCs w:val="27"/>
-          <w:lang w:eastAsia="ru-RU"/>
-        </w:rPr>
-        <w:t>of</w:t>
-      </w:r>
-      <w:proofErr w:type="spellEnd"/>
-      <w:r>
-        <w:rPr>
-          <w:rFonts w:ascii="Segoe UI" w:eastAsia="Times New Roman" w:hAnsi="Segoe UI" w:cs="Segoe UI"/>
-          <w:color w:val="10162F"/>
-          <w:sz w:val="27"/>
-          <w:szCs w:val="27"/>
-          <w:lang w:eastAsia="ru-RU"/>
-        </w:rPr>
-        <w:t xml:space="preserve"> </w:t>
-      </w:r>
-      <w:proofErr w:type="spellStart"/>
-      <w:r>
-        <w:rPr>
-          <w:rFonts w:ascii="Segoe UI" w:eastAsia="Times New Roman" w:hAnsi="Segoe UI" w:cs="Segoe UI"/>
-          <w:color w:val="10162F"/>
-          <w:sz w:val="27"/>
-          <w:szCs w:val="27"/>
-          <w:lang w:eastAsia="ru-RU"/>
-        </w:rPr>
-        <w:t>keys</w:t>
-      </w:r>
-      <w:proofErr w:type="spellEnd"/>
+        <w:t>Check for existence of keys</w:t>
+      </w:r>
     </w:p>
     <w:p>
       <w:pPr>
@@ -325,7 +247,6 @@
           <w:lang w:val="en-US"/>
         </w:rPr>
       </w:pPr>
-      <w:proofErr w:type="spellStart"/>
       <w:r>
         <w:rPr>
           <w:rStyle w:val="mtk9"/>
@@ -338,7 +259,6 @@
         </w:rPr>
         <w:t>building_heights</w:t>
       </w:r>
-      <w:proofErr w:type="spellEnd"/>
       <w:r>
         <w:rPr>
           <w:rStyle w:val="mtk1"/>
@@ -700,18 +620,7 @@
           <w:szCs w:val="27"/>
           <w:lang w:val="en-US" w:eastAsia="ru-RU"/>
         </w:rPr>
-        <w:t xml:space="preserve">&gt;&gt;&gt; </w:t>
-      </w:r>
-      <w:proofErr w:type="spellStart"/>
-      <w:r>
-        <w:rPr>
-          <w:rFonts w:ascii="Ubuntu Mono" w:eastAsia="Times New Roman" w:hAnsi="Ubuntu Mono" w:cs="Courier New"/>
-          <w:color w:val="FFFFFF"/>
-          <w:sz w:val="27"/>
-          <w:szCs w:val="27"/>
-          <w:lang w:val="en-US" w:eastAsia="ru-RU"/>
-        </w:rPr>
-        <w:t>building_</w:t>
+        <w:t>&gt;&gt;&gt; building_</w:t>
       </w:r>
       <w:proofErr w:type="gramStart"/>
       <w:r>
@@ -722,18 +631,7 @@
           <w:szCs w:val="27"/>
           <w:lang w:val="en-US" w:eastAsia="ru-RU"/>
         </w:rPr>
-        <w:t>heights</w:t>
-      </w:r>
-      <w:proofErr w:type="spellEnd"/>
-      <w:r>
-        <w:rPr>
-          <w:rFonts w:ascii="Ubuntu Mono" w:eastAsia="Times New Roman" w:hAnsi="Ubuntu Mono" w:cs="Courier New"/>
-          <w:color w:val="FFFFFF"/>
-          <w:sz w:val="27"/>
-          <w:szCs w:val="27"/>
-          <w:lang w:val="en-US" w:eastAsia="ru-RU"/>
-        </w:rPr>
-        <w:t>[</w:t>
+        <w:t>heights[</w:t>
       </w:r>
       <w:proofErr w:type="gramEnd"/>
       <w:r>
@@ -784,29 +682,7 @@
           <w:szCs w:val="27"/>
           <w:lang w:val="en-US" w:eastAsia="ru-RU"/>
         </w:rPr>
-        <w:t xml:space="preserve">&gt;&gt;&gt; </w:t>
-      </w:r>
-      <w:proofErr w:type="spellStart"/>
-      <w:r>
-        <w:rPr>
-          <w:rFonts w:ascii="Ubuntu Mono" w:eastAsia="Times New Roman" w:hAnsi="Ubuntu Mono" w:cs="Courier New"/>
-          <w:color w:val="FFFFFF"/>
-          <w:sz w:val="27"/>
-          <w:szCs w:val="27"/>
-          <w:lang w:val="en-US" w:eastAsia="ru-RU"/>
-        </w:rPr>
-        <w:t>building_heights</w:t>
-      </w:r>
-      <w:proofErr w:type="spellEnd"/>
-      <w:r>
-        <w:rPr>
-          <w:rFonts w:ascii="Ubuntu Mono" w:eastAsia="Times New Roman" w:hAnsi="Ubuntu Mono" w:cs="Courier New"/>
-          <w:color w:val="FFFFFF"/>
-          <w:sz w:val="27"/>
-          <w:szCs w:val="27"/>
-          <w:lang w:val="en-US" w:eastAsia="ru-RU"/>
-        </w:rPr>
-        <w:t>["Ping An"]</w:t>
+        <w:t>&gt;&gt;&gt; building_heights["Ping An"]</w:t>
       </w:r>
       <w:r>
         <w:rPr>
@@ -1433,7 +1309,6 @@
         </w:rPr>
         <w:t>print(</w:t>
       </w:r>
-      <w:proofErr w:type="spellStart"/>
       <w:r>
         <w:rPr>
           <w:rFonts w:ascii="Consolas" w:eastAsia="Times New Roman" w:hAnsi="Consolas" w:cs="Times New Roman"/>
@@ -1444,7 +1319,6 @@
         </w:rPr>
         <w:t>zodiac_elements</w:t>
       </w:r>
-      <w:proofErr w:type="spellEnd"/>
       <w:r>
         <w:rPr>
           <w:rFonts w:ascii="Consolas" w:eastAsia="Times New Roman" w:hAnsi="Consolas" w:cs="Times New Roman"/>
@@ -1498,7 +1372,6 @@
         </w:rPr>
         <w:t>print(</w:t>
       </w:r>
-      <w:proofErr w:type="spellStart"/>
       <w:r>
         <w:rPr>
           <w:rFonts w:ascii="Consolas" w:eastAsia="Times New Roman" w:hAnsi="Consolas" w:cs="Times New Roman"/>
@@ -1509,7 +1382,6 @@
         </w:rPr>
         <w:t>zodiac_elements</w:t>
       </w:r>
-      <w:proofErr w:type="spellEnd"/>
       <w:r>
         <w:rPr>
           <w:rFonts w:ascii="Consolas" w:eastAsia="Times New Roman" w:hAnsi="Consolas" w:cs="Times New Roman"/>
@@ -1680,7 +1552,6 @@
           <w:lang w:val="en-US"/>
         </w:rPr>
       </w:pPr>
-      <w:proofErr w:type="spellStart"/>
       <w:r>
         <w:rPr>
           <w:rStyle w:val="mtk9"/>
@@ -1693,7 +1564,6 @@
         </w:rPr>
         <w:t>building_heights</w:t>
       </w:r>
-      <w:proofErr w:type="spellEnd"/>
       <w:r>
         <w:rPr>
           <w:rStyle w:val="mtk1"/>
@@ -2058,7 +1928,6 @@
         </w:rPr>
         <w:t>print(</w:t>
       </w:r>
-      <w:proofErr w:type="spellStart"/>
       <w:proofErr w:type="gramEnd"/>
       <w:r>
         <w:rPr>
@@ -2070,7 +1939,6 @@
         </w:rPr>
         <w:t>building_heights</w:t>
       </w:r>
-      <w:proofErr w:type="spellEnd"/>
       <w:r>
         <w:rPr>
           <w:rFonts w:ascii="Ubuntu Mono" w:eastAsia="Times New Roman" w:hAnsi="Ubuntu Mono" w:cs="Courier New"/>
@@ -2142,7 +2010,6 @@
         </w:rPr>
         <w:t> does not exist as a key in the </w:t>
       </w:r>
-      <w:proofErr w:type="spellStart"/>
       <w:r>
         <w:rPr>
           <w:rFonts w:ascii="Ubuntu Mono" w:eastAsia="Times New Roman" w:hAnsi="Ubuntu Mono" w:cs="Courier New"/>
@@ -2152,7 +2019,6 @@
         </w:rPr>
         <w:t>building_heights</w:t>
       </w:r>
-      <w:proofErr w:type="spellEnd"/>
       <w:r>
         <w:rPr>
           <w:rFonts w:ascii="Segoe UI" w:eastAsia="Times New Roman" w:hAnsi="Segoe UI" w:cs="Segoe UI"/>
@@ -2183,29 +2049,7 @@
           <w:szCs w:val="27"/>
           <w:lang w:val="en-US" w:eastAsia="ru-RU"/>
         </w:rPr>
-        <w:t xml:space="preserve"> this will throw a </w:t>
-      </w:r>
-      <w:proofErr w:type="spellStart"/>
-      <w:r>
-        <w:rPr>
-          <w:rFonts w:ascii="Segoe UI" w:eastAsia="Times New Roman" w:hAnsi="Segoe UI" w:cs="Segoe UI"/>
-          <w:color w:val="10162F"/>
-          <w:sz w:val="27"/>
-          <w:szCs w:val="27"/>
-          <w:lang w:val="en-US" w:eastAsia="ru-RU"/>
-        </w:rPr>
-        <w:t>KeyError</w:t>
-      </w:r>
-      <w:proofErr w:type="spellEnd"/>
-      <w:r>
-        <w:rPr>
-          <w:rFonts w:ascii="Segoe UI" w:eastAsia="Times New Roman" w:hAnsi="Segoe UI" w:cs="Segoe UI"/>
-          <w:color w:val="10162F"/>
-          <w:sz w:val="27"/>
-          <w:szCs w:val="27"/>
-          <w:lang w:val="en-US" w:eastAsia="ru-RU"/>
-        </w:rPr>
-        <w:t>:</w:t>
+        <w:t xml:space="preserve"> this will throw a KeyError:</w:t>
       </w:r>
     </w:p>
     <w:p>
@@ -2238,27 +2082,15 @@
           <w:lang w:val="en-US" w:eastAsia="ru-RU"/>
         </w:rPr>
       </w:pPr>
-      <w:proofErr w:type="spellStart"/>
-      <w:r>
-        <w:rPr>
-          <w:rFonts w:ascii="Ubuntu Mono" w:eastAsia="Times New Roman" w:hAnsi="Ubuntu Mono" w:cs="Courier New"/>
-          <w:color w:val="FFFFFF"/>
-          <w:sz w:val="27"/>
-          <w:szCs w:val="27"/>
-          <w:lang w:val="en-US" w:eastAsia="ru-RU"/>
-        </w:rPr>
-        <w:t>KeyError</w:t>
-      </w:r>
-      <w:proofErr w:type="spellEnd"/>
-      <w:r>
-        <w:rPr>
-          <w:rFonts w:ascii="Ubuntu Mono" w:eastAsia="Times New Roman" w:hAnsi="Ubuntu Mono" w:cs="Courier New"/>
-          <w:color w:val="FFFFFF"/>
-          <w:sz w:val="27"/>
-          <w:szCs w:val="27"/>
-          <w:lang w:val="en-US" w:eastAsia="ru-RU"/>
-        </w:rPr>
-        <w:t>: 'Landmark 81'</w:t>
+      <w:r>
+        <w:rPr>
+          <w:rFonts w:ascii="Ubuntu Mono" w:eastAsia="Times New Roman" w:hAnsi="Ubuntu Mono" w:cs="Courier New"/>
+          <w:color w:val="FFFFFF"/>
+          <w:sz w:val="27"/>
+          <w:szCs w:val="27"/>
+          <w:lang w:val="en-US" w:eastAsia="ru-RU"/>
+        </w:rPr>
+        <w:t>KeyError: 'Landmark 81'</w:t>
       </w:r>
     </w:p>
     <w:p>
@@ -2313,7 +2145,6 @@
           <w:lang w:val="en-US" w:eastAsia="ru-RU"/>
         </w:rPr>
       </w:pPr>
-      <w:proofErr w:type="spellStart"/>
       <w:r>
         <w:rPr>
           <w:rFonts w:ascii="Ubuntu Mono" w:eastAsia="Times New Roman" w:hAnsi="Ubuntu Mono" w:cs="Courier New"/>
@@ -2324,7 +2155,6 @@
         </w:rPr>
         <w:t>key_to_check</w:t>
       </w:r>
-      <w:proofErr w:type="spellEnd"/>
       <w:r>
         <w:rPr>
           <w:rFonts w:ascii="Ubuntu Mono" w:eastAsia="Times New Roman" w:hAnsi="Ubuntu Mono" w:cs="Courier New"/>
@@ -2385,7 +2215,6 @@
         </w:rPr>
         <w:t> </w:t>
       </w:r>
-      <w:proofErr w:type="spellStart"/>
       <w:r>
         <w:rPr>
           <w:rFonts w:ascii="Ubuntu Mono" w:eastAsia="Times New Roman" w:hAnsi="Ubuntu Mono" w:cs="Courier New"/>
@@ -2396,7 +2225,6 @@
         </w:rPr>
         <w:t>key_to_check</w:t>
       </w:r>
-      <w:proofErr w:type="spellEnd"/>
       <w:r>
         <w:rPr>
           <w:rFonts w:ascii="Ubuntu Mono" w:eastAsia="Times New Roman" w:hAnsi="Ubuntu Mono" w:cs="Courier New"/>
@@ -2427,7 +2255,6 @@
         </w:rPr>
         <w:t> </w:t>
       </w:r>
-      <w:proofErr w:type="spellStart"/>
       <w:r>
         <w:rPr>
           <w:rFonts w:ascii="Ubuntu Mono" w:eastAsia="Times New Roman" w:hAnsi="Ubuntu Mono" w:cs="Courier New"/>
@@ -2438,7 +2265,6 @@
         </w:rPr>
         <w:t>building_heights</w:t>
       </w:r>
-      <w:proofErr w:type="spellEnd"/>
       <w:r>
         <w:rPr>
           <w:rFonts w:ascii="Ubuntu Mono" w:eastAsia="Times New Roman" w:hAnsi="Ubuntu Mono" w:cs="Courier New"/>
@@ -2469,7 +2295,6 @@
         </w:rPr>
         <w:t>  print(</w:t>
       </w:r>
-      <w:proofErr w:type="spellStart"/>
       <w:r>
         <w:rPr>
           <w:rFonts w:ascii="Ubuntu Mono" w:eastAsia="Times New Roman" w:hAnsi="Ubuntu Mono" w:cs="Courier New"/>
@@ -2491,7 +2316,6 @@
         </w:rPr>
         <w:t>heights</w:t>
       </w:r>
-      <w:proofErr w:type="spellEnd"/>
       <w:r>
         <w:rPr>
           <w:rFonts w:ascii="Ubuntu Mono" w:eastAsia="Times New Roman" w:hAnsi="Ubuntu Mono" w:cs="Courier New"/>
@@ -2545,7 +2369,6 @@
         </w:rPr>
         <w:t>This will not throw an error, because </w:t>
       </w:r>
-      <w:proofErr w:type="spellStart"/>
       <w:r>
         <w:rPr>
           <w:rFonts w:ascii="Ubuntu Mono" w:eastAsia="Times New Roman" w:hAnsi="Ubuntu Mono" w:cs="Courier New"/>
@@ -2553,9 +2376,18 @@
           <w:shd w:val="clear" w:color="auto" w:fill="EAE9ED"/>
           <w:lang w:val="en-US" w:eastAsia="ru-RU"/>
         </w:rPr>
-        <w:t>key_to_check</w:t>
-      </w:r>
-      <w:proofErr w:type="spellEnd"/>
+        <w:t>key_to_check in building_heights</w:t>
+      </w:r>
+      <w:r>
+        <w:rPr>
+          <w:rFonts w:ascii="Segoe UI" w:eastAsia="Times New Roman" w:hAnsi="Segoe UI" w:cs="Segoe UI"/>
+          <w:color w:val="10162F"/>
+          <w:sz w:val="27"/>
+          <w:szCs w:val="27"/>
+          <w:lang w:val="en-US" w:eastAsia="ru-RU"/>
+        </w:rPr>
+        <w:t> will return </w:t>
+      </w:r>
       <w:r>
         <w:rPr>
           <w:rFonts w:ascii="Ubuntu Mono" w:eastAsia="Times New Roman" w:hAnsi="Ubuntu Mono" w:cs="Courier New"/>
@@ -2563,9 +2395,160 @@
           <w:shd w:val="clear" w:color="auto" w:fill="EAE9ED"/>
           <w:lang w:val="en-US" w:eastAsia="ru-RU"/>
         </w:rPr>
-        <w:t xml:space="preserve"> in </w:t>
-      </w:r>
-      <w:proofErr w:type="spellStart"/>
+        <w:t>False</w:t>
+      </w:r>
+      <w:r>
+        <w:rPr>
+          <w:rFonts w:ascii="Segoe UI" w:eastAsia="Times New Roman" w:hAnsi="Segoe UI" w:cs="Segoe UI"/>
+          <w:color w:val="10162F"/>
+          <w:sz w:val="27"/>
+          <w:szCs w:val="27"/>
+          <w:lang w:val="en-US" w:eastAsia="ru-RU"/>
+        </w:rPr>
+        <w:t>, and so we never try to access the key.</w:t>
+      </w:r>
+    </w:p>
+    <w:p>
+      <w:pPr>
+        <w:spacing w:before="100" w:beforeAutospacing="1" w:after="100" w:afterAutospacing="1" w:line="240" w:lineRule="auto"/>
+        <w:outlineLvl w:val="2"/>
+        <w:rPr>
+          <w:rFonts w:ascii="Segoe UI" w:eastAsia="Times New Roman" w:hAnsi="Segoe UI" w:cs="Segoe UI"/>
+          <w:b/>
+          <w:bCs/>
+          <w:color w:val="10162F"/>
+          <w:sz w:val="27"/>
+          <w:szCs w:val="27"/>
+          <w:lang w:val="en-US" w:eastAsia="ru-RU"/>
+        </w:rPr>
+      </w:pPr>
+      <w:r>
+        <w:rPr>
+          <w:rFonts w:ascii="Segoe UI" w:eastAsia="Times New Roman" w:hAnsi="Segoe UI" w:cs="Segoe UI"/>
+          <w:b/>
+          <w:bCs/>
+          <w:color w:val="10162F"/>
+          <w:sz w:val="27"/>
+          <w:szCs w:val="27"/>
+          <w:lang w:val="en-US" w:eastAsia="ru-RU"/>
+        </w:rPr>
+        <w:t>Instructions</w:t>
+      </w:r>
+    </w:p>
+    <w:p>
+      <w:pPr>
+        <w:spacing w:after="0" w:line="240" w:lineRule="auto"/>
+        <w:rPr>
+          <w:rFonts w:ascii="Segoe UI" w:eastAsia="Times New Roman" w:hAnsi="Segoe UI" w:cs="Segoe UI"/>
+          <w:color w:val="10162F"/>
+          <w:sz w:val="27"/>
+          <w:szCs w:val="27"/>
+          <w:lang w:val="en-US" w:eastAsia="ru-RU"/>
+        </w:rPr>
+      </w:pPr>
+      <w:r>
+        <w:rPr>
+          <w:rFonts w:ascii="Segoe UI" w:eastAsia="Times New Roman" w:hAnsi="Segoe UI" w:cs="Segoe UI"/>
+          <w:b/>
+          <w:bCs/>
+          <w:color w:val="10162F"/>
+          <w:sz w:val="27"/>
+          <w:szCs w:val="27"/>
+          <w:lang w:val="en-US" w:eastAsia="ru-RU"/>
+        </w:rPr>
+        <w:t>1.</w:t>
+      </w:r>
+    </w:p>
+    <w:p>
+      <w:pPr>
+        <w:spacing w:after="0" w:line="240" w:lineRule="auto"/>
+        <w:rPr>
+          <w:rFonts w:ascii="Segoe UI" w:eastAsia="Times New Roman" w:hAnsi="Segoe UI" w:cs="Segoe UI"/>
+          <w:color w:val="10162F"/>
+          <w:sz w:val="27"/>
+          <w:szCs w:val="27"/>
+          <w:lang w:val="en-US" w:eastAsia="ru-RU"/>
+        </w:rPr>
+      </w:pPr>
+      <w:r>
+        <w:rPr>
+          <w:rFonts w:ascii="Segoe UI" w:eastAsia="Times New Roman" w:hAnsi="Segoe UI" w:cs="Segoe UI"/>
+          <w:color w:val="10162F"/>
+          <w:sz w:val="27"/>
+          <w:szCs w:val="27"/>
+          <w:lang w:val="en-US" w:eastAsia="ru-RU"/>
+        </w:rPr>
+        <w:t>Review the code in the editor and predict what the output will be. Run the code to see if you are correct!</w:t>
+      </w:r>
+    </w:p>
+    <w:p>
+      <w:pPr>
+        <w:shd w:val="clear" w:color="auto" w:fill="37C3BE"/>
+        <w:spacing w:after="0" w:line="240" w:lineRule="auto"/>
+        <w:rPr>
+          <w:rFonts w:ascii="Segoe UI" w:eastAsia="Times New Roman" w:hAnsi="Segoe UI" w:cs="Segoe UI"/>
+          <w:color w:val="FFFFFF"/>
+          <w:sz w:val="2"/>
+          <w:szCs w:val="2"/>
+          <w:lang w:val="en-US" w:eastAsia="ru-RU"/>
+        </w:rPr>
+      </w:pPr>
+      <w:r>
+        <w:rPr>
+          <w:rFonts w:ascii="Segoe UI" w:eastAsia="Times New Roman" w:hAnsi="Segoe UI" w:cs="Segoe UI"/>
+          <w:color w:val="FFFFFF"/>
+          <w:sz w:val="2"/>
+          <w:szCs w:val="2"/>
+          <w:lang w:val="en-US" w:eastAsia="ru-RU"/>
+        </w:rPr>
+        <w:t>Checkpoint 2 Passed</w:t>
+      </w:r>
+    </w:p>
+    <w:p>
+      <w:pPr>
+        <w:spacing w:after="0" w:line="240" w:lineRule="auto"/>
+        <w:rPr>
+          <w:rFonts w:ascii="Segoe UI" w:eastAsia="Times New Roman" w:hAnsi="Segoe UI" w:cs="Segoe UI"/>
+          <w:color w:val="10162F"/>
+          <w:sz w:val="27"/>
+          <w:szCs w:val="27"/>
+          <w:lang w:val="en-US" w:eastAsia="ru-RU"/>
+        </w:rPr>
+      </w:pPr>
+      <w:r>
+        <w:rPr>
+          <w:rFonts w:ascii="Segoe UI" w:eastAsia="Times New Roman" w:hAnsi="Segoe UI" w:cs="Segoe UI"/>
+          <w:b/>
+          <w:bCs/>
+          <w:color w:val="10162F"/>
+          <w:sz w:val="27"/>
+          <w:szCs w:val="27"/>
+          <w:lang w:val="en-US" w:eastAsia="ru-RU"/>
+        </w:rPr>
+        <w:t>2.</w:t>
+      </w:r>
+    </w:p>
+    <w:p>
+      <w:pPr>
+        <w:spacing w:after="100" w:afterAutospacing="1" w:line="240" w:lineRule="auto"/>
+        <w:rPr>
+          <w:rFonts w:ascii="Segoe UI" w:eastAsia="Times New Roman" w:hAnsi="Segoe UI" w:cs="Segoe UI"/>
+          <w:color w:val="10162F"/>
+          <w:sz w:val="27"/>
+          <w:szCs w:val="27"/>
+          <w:lang w:val="en-US" w:eastAsia="ru-RU"/>
+        </w:rPr>
+      </w:pPr>
+      <w:r>
+        <w:rPr>
+          <w:rFonts w:ascii="Segoe UI" w:eastAsia="Times New Roman" w:hAnsi="Segoe UI" w:cs="Segoe UI"/>
+          <w:color w:val="10162F"/>
+          <w:sz w:val="27"/>
+          <w:szCs w:val="27"/>
+          <w:lang w:val="en-US" w:eastAsia="ru-RU"/>
+        </w:rPr>
+        <w:t>Because </w:t>
+      </w:r>
       <w:r>
         <w:rPr>
           <w:rFonts w:ascii="Ubuntu Mono" w:eastAsia="Times New Roman" w:hAnsi="Ubuntu Mono" w:cs="Courier New"/>
@@ -2573,18 +2556,17 @@
           <w:shd w:val="clear" w:color="auto" w:fill="EAE9ED"/>
           <w:lang w:val="en-US" w:eastAsia="ru-RU"/>
         </w:rPr>
-        <w:t>building_heights</w:t>
-      </w:r>
-      <w:proofErr w:type="spellEnd"/>
-      <w:r>
-        <w:rPr>
-          <w:rFonts w:ascii="Segoe UI" w:eastAsia="Times New Roman" w:hAnsi="Segoe UI" w:cs="Segoe UI"/>
-          <w:color w:val="10162F"/>
-          <w:sz w:val="27"/>
-          <w:szCs w:val="27"/>
-          <w:lang w:val="en-US" w:eastAsia="ru-RU"/>
-        </w:rPr>
-        <w:t> will return </w:t>
+        <w:t>"energy"</w:t>
+      </w:r>
+      <w:r>
+        <w:rPr>
+          <w:rFonts w:ascii="Segoe UI" w:eastAsia="Times New Roman" w:hAnsi="Segoe UI" w:cs="Segoe UI"/>
+          <w:color w:val="10162F"/>
+          <w:sz w:val="27"/>
+          <w:szCs w:val="27"/>
+          <w:lang w:val="en-US" w:eastAsia="ru-RU"/>
+        </w:rPr>
+        <w:t> is not a key in </w:t>
       </w:r>
       <w:r>
         <w:rPr>
@@ -2593,23 +2575,242 @@
           <w:shd w:val="clear" w:color="auto" w:fill="EAE9ED"/>
           <w:lang w:val="en-US" w:eastAsia="ru-RU"/>
         </w:rPr>
-        <w:t>False</w:t>
-      </w:r>
-      <w:r>
-        <w:rPr>
-          <w:rFonts w:ascii="Segoe UI" w:eastAsia="Times New Roman" w:hAnsi="Segoe UI" w:cs="Segoe UI"/>
-          <w:color w:val="10162F"/>
-          <w:sz w:val="27"/>
-          <w:szCs w:val="27"/>
-          <w:lang w:val="en-US" w:eastAsia="ru-RU"/>
-        </w:rPr>
-        <w:t>, and so we never try to access the key.</w:t>
-      </w:r>
-    </w:p>
-    <w:p>
-      <w:pPr>
-        <w:spacing w:before="100" w:beforeAutospacing="1" w:after="100" w:afterAutospacing="1" w:line="240" w:lineRule="auto"/>
-        <w:outlineLvl w:val="2"/>
+        <w:t>zodiac_elements</w:t>
+      </w:r>
+      <w:r>
+        <w:rPr>
+          <w:rFonts w:ascii="Segoe UI" w:eastAsia="Times New Roman" w:hAnsi="Segoe UI" w:cs="Segoe UI"/>
+          <w:color w:val="10162F"/>
+          <w:sz w:val="27"/>
+          <w:szCs w:val="27"/>
+          <w:lang w:val="en-US" w:eastAsia="ru-RU"/>
+        </w:rPr>
+        <w:t>, a </w:t>
+      </w:r>
+      <w:r>
+        <w:rPr>
+          <w:rFonts w:ascii="Ubuntu Mono" w:eastAsia="Times New Roman" w:hAnsi="Ubuntu Mono" w:cs="Courier New"/>
+          <w:color w:val="15141F"/>
+          <w:shd w:val="clear" w:color="auto" w:fill="EAE9ED"/>
+          <w:lang w:val="en-US" w:eastAsia="ru-RU"/>
+        </w:rPr>
+        <w:t>KeyError</w:t>
+      </w:r>
+      <w:r>
+        <w:rPr>
+          <w:rFonts w:ascii="Segoe UI" w:eastAsia="Times New Roman" w:hAnsi="Segoe UI" w:cs="Segoe UI"/>
+          <w:color w:val="10162F"/>
+          <w:sz w:val="27"/>
+          <w:szCs w:val="27"/>
+          <w:lang w:val="en-US" w:eastAsia="ru-RU"/>
+        </w:rPr>
+        <w:t> is thrown in the terminal!</w:t>
+      </w:r>
+    </w:p>
+    <w:p>
+      <w:pPr>
+        <w:spacing w:after="100" w:afterAutospacing="1" w:line="240" w:lineRule="auto"/>
+        <w:rPr>
+          <w:rFonts w:ascii="Segoe UI" w:eastAsia="Times New Roman" w:hAnsi="Segoe UI" w:cs="Segoe UI"/>
+          <w:color w:val="10162F"/>
+          <w:sz w:val="27"/>
+          <w:szCs w:val="27"/>
+          <w:lang w:val="en-US" w:eastAsia="ru-RU"/>
+        </w:rPr>
+      </w:pPr>
+      <w:r>
+        <w:rPr>
+          <w:rFonts w:ascii="Segoe UI" w:eastAsia="Times New Roman" w:hAnsi="Segoe UI" w:cs="Segoe UI"/>
+          <w:color w:val="10162F"/>
+          <w:sz w:val="27"/>
+          <w:szCs w:val="27"/>
+          <w:lang w:val="en-US" w:eastAsia="ru-RU"/>
+        </w:rPr>
+        <w:t>Using an </w:t>
+      </w:r>
+      <w:r>
+        <w:rPr>
+          <w:rFonts w:ascii="Ubuntu Mono" w:eastAsia="Times New Roman" w:hAnsi="Ubuntu Mono" w:cs="Courier New"/>
+          <w:color w:val="15141F"/>
+          <w:shd w:val="clear" w:color="auto" w:fill="EAE9ED"/>
+          <w:lang w:val="en-US" w:eastAsia="ru-RU"/>
+        </w:rPr>
+        <w:t>if</w:t>
+      </w:r>
+      <w:r>
+        <w:rPr>
+          <w:rFonts w:ascii="Segoe UI" w:eastAsia="Times New Roman" w:hAnsi="Segoe UI" w:cs="Segoe UI"/>
+          <w:color w:val="10162F"/>
+          <w:sz w:val="27"/>
+          <w:szCs w:val="27"/>
+          <w:lang w:val="en-US" w:eastAsia="ru-RU"/>
+        </w:rPr>
+        <w:t> statement, check if </w:t>
+      </w:r>
+      <w:r>
+        <w:rPr>
+          <w:rFonts w:ascii="Ubuntu Mono" w:eastAsia="Times New Roman" w:hAnsi="Ubuntu Mono" w:cs="Courier New"/>
+          <w:color w:val="15141F"/>
+          <w:shd w:val="clear" w:color="auto" w:fill="EAE9ED"/>
+          <w:lang w:val="en-US" w:eastAsia="ru-RU"/>
+        </w:rPr>
+        <w:t>"energy"</w:t>
+      </w:r>
+      <w:r>
+        <w:rPr>
+          <w:rFonts w:ascii="Segoe UI" w:eastAsia="Times New Roman" w:hAnsi="Segoe UI" w:cs="Segoe UI"/>
+          <w:color w:val="10162F"/>
+          <w:sz w:val="27"/>
+          <w:szCs w:val="27"/>
+          <w:lang w:val="en-US" w:eastAsia="ru-RU"/>
+        </w:rPr>
+        <w:t> is a key in </w:t>
+      </w:r>
+      <w:r>
+        <w:rPr>
+          <w:rFonts w:ascii="Ubuntu Mono" w:eastAsia="Times New Roman" w:hAnsi="Ubuntu Mono" w:cs="Courier New"/>
+          <w:color w:val="15141F"/>
+          <w:shd w:val="clear" w:color="auto" w:fill="EAE9ED"/>
+          <w:lang w:val="en-US" w:eastAsia="ru-RU"/>
+        </w:rPr>
+        <w:t>zodiac_elements</w:t>
+      </w:r>
+      <w:r>
+        <w:rPr>
+          <w:rFonts w:ascii="Segoe UI" w:eastAsia="Times New Roman" w:hAnsi="Segoe UI" w:cs="Segoe UI"/>
+          <w:color w:val="10162F"/>
+          <w:sz w:val="27"/>
+          <w:szCs w:val="27"/>
+          <w:lang w:val="en-US" w:eastAsia="ru-RU"/>
+        </w:rPr>
+        <w:t>. Nest the existing </w:t>
+      </w:r>
+      <w:proofErr w:type="gramStart"/>
+      <w:r>
+        <w:rPr>
+          <w:rFonts w:ascii="Ubuntu Mono" w:eastAsia="Times New Roman" w:hAnsi="Ubuntu Mono" w:cs="Courier New"/>
+          <w:color w:val="15141F"/>
+          <w:shd w:val="clear" w:color="auto" w:fill="EAE9ED"/>
+          <w:lang w:val="en-US" w:eastAsia="ru-RU"/>
+        </w:rPr>
+        <w:t>print(</w:t>
+      </w:r>
+      <w:proofErr w:type="gramEnd"/>
+      <w:r>
+        <w:rPr>
+          <w:rFonts w:ascii="Ubuntu Mono" w:eastAsia="Times New Roman" w:hAnsi="Ubuntu Mono" w:cs="Courier New"/>
+          <w:color w:val="15141F"/>
+          <w:shd w:val="clear" w:color="auto" w:fill="EAE9ED"/>
+          <w:lang w:val="en-US" w:eastAsia="ru-RU"/>
+        </w:rPr>
+        <w:t>)</w:t>
+      </w:r>
+      <w:r>
+        <w:rPr>
+          <w:rFonts w:ascii="Segoe UI" w:eastAsia="Times New Roman" w:hAnsi="Segoe UI" w:cs="Segoe UI"/>
+          <w:color w:val="10162F"/>
+          <w:sz w:val="27"/>
+          <w:szCs w:val="27"/>
+          <w:lang w:val="en-US" w:eastAsia="ru-RU"/>
+        </w:rPr>
+        <w:t> statement within the </w:t>
+      </w:r>
+      <w:r>
+        <w:rPr>
+          <w:rFonts w:ascii="Ubuntu Mono" w:eastAsia="Times New Roman" w:hAnsi="Ubuntu Mono" w:cs="Courier New"/>
+          <w:color w:val="15141F"/>
+          <w:shd w:val="clear" w:color="auto" w:fill="EAE9ED"/>
+          <w:lang w:val="en-US" w:eastAsia="ru-RU"/>
+        </w:rPr>
+        <w:t>if</w:t>
+      </w:r>
+      <w:r>
+        <w:rPr>
+          <w:rFonts w:ascii="Segoe UI" w:eastAsia="Times New Roman" w:hAnsi="Segoe UI" w:cs="Segoe UI"/>
+          <w:color w:val="10162F"/>
+          <w:sz w:val="27"/>
+          <w:szCs w:val="27"/>
+          <w:lang w:val="en-US" w:eastAsia="ru-RU"/>
+        </w:rPr>
+        <w:t> statement so that it will only execute if </w:t>
+      </w:r>
+      <w:r>
+        <w:rPr>
+          <w:rFonts w:ascii="Ubuntu Mono" w:eastAsia="Times New Roman" w:hAnsi="Ubuntu Mono" w:cs="Courier New"/>
+          <w:color w:val="15141F"/>
+          <w:shd w:val="clear" w:color="auto" w:fill="EAE9ED"/>
+          <w:lang w:val="en-US" w:eastAsia="ru-RU"/>
+        </w:rPr>
+        <w:t>"energy"</w:t>
+      </w:r>
+      <w:r>
+        <w:rPr>
+          <w:rFonts w:ascii="Segoe UI" w:eastAsia="Times New Roman" w:hAnsi="Segoe UI" w:cs="Segoe UI"/>
+          <w:color w:val="10162F"/>
+          <w:sz w:val="27"/>
+          <w:szCs w:val="27"/>
+          <w:lang w:val="en-US" w:eastAsia="ru-RU"/>
+        </w:rPr>
+        <w:t> is a key.</w:t>
+      </w:r>
+    </w:p>
+    <w:p>
+      <w:pPr>
+        <w:spacing w:after="0" w:line="240" w:lineRule="auto"/>
+        <w:rPr>
+          <w:rFonts w:ascii="Segoe UI" w:eastAsia="Times New Roman" w:hAnsi="Segoe UI" w:cs="Segoe UI"/>
+          <w:color w:val="10162F"/>
+          <w:sz w:val="27"/>
+          <w:szCs w:val="27"/>
+          <w:lang w:val="en-US" w:eastAsia="ru-RU"/>
+        </w:rPr>
+      </w:pPr>
+      <w:r>
+        <w:rPr>
+          <w:rFonts w:ascii="Segoe UI" w:eastAsia="Times New Roman" w:hAnsi="Segoe UI" w:cs="Segoe UI"/>
+          <w:color w:val="10162F"/>
+          <w:sz w:val="27"/>
+          <w:szCs w:val="27"/>
+          <w:lang w:val="en-US" w:eastAsia="ru-RU"/>
+        </w:rPr>
+        <w:t>Run your code again. This time, there should be no errors in the terminal!</w:t>
+      </w:r>
+    </w:p>
+    <w:p>
+      <w:pPr>
+        <w:shd w:val="clear" w:color="auto" w:fill="37C3BE"/>
+        <w:spacing w:after="0" w:line="240" w:lineRule="auto"/>
+        <w:rPr>
+          <w:rFonts w:ascii="Segoe UI" w:eastAsia="Times New Roman" w:hAnsi="Segoe UI" w:cs="Segoe UI"/>
+          <w:color w:val="FFFFFF"/>
+          <w:sz w:val="2"/>
+          <w:szCs w:val="2"/>
+          <w:lang w:val="en-US" w:eastAsia="ru-RU"/>
+        </w:rPr>
+      </w:pPr>
+      <w:r>
+        <w:rPr>
+          <w:rFonts w:ascii="Segoe UI" w:eastAsia="Times New Roman" w:hAnsi="Segoe UI" w:cs="Segoe UI"/>
+          <w:color w:val="FFFFFF"/>
+          <w:sz w:val="2"/>
+          <w:szCs w:val="2"/>
+          <w:lang w:val="en-US" w:eastAsia="ru-RU"/>
+        </w:rPr>
+        <w:t>Checkpoint 3 Passed</w:t>
+      </w:r>
+    </w:p>
+    <w:p>
+      <w:pPr>
+        <w:spacing w:after="0" w:line="240" w:lineRule="auto"/>
+        <w:rPr>
+          <w:rFonts w:ascii="Segoe UI" w:eastAsia="Times New Roman" w:hAnsi="Segoe UI" w:cs="Segoe UI"/>
+          <w:color w:val="10162F"/>
+          <w:sz w:val="27"/>
+          <w:szCs w:val="27"/>
+          <w:lang w:val="en-US" w:eastAsia="ru-RU"/>
+        </w:rPr>
+      </w:pPr>
+      <w:r>
         <w:rPr>
           <w:rFonts w:ascii="Segoe UI" w:eastAsia="Times New Roman" w:hAnsi="Segoe UI" w:cs="Segoe UI"/>
           <w:b/>
@@ -2619,538 +2820,131 @@
           <w:szCs w:val="27"/>
           <w:lang w:val="en-US" w:eastAsia="ru-RU"/>
         </w:rPr>
-      </w:pPr>
-      <w:r>
-        <w:rPr>
-          <w:rFonts w:ascii="Segoe UI" w:eastAsia="Times New Roman" w:hAnsi="Segoe UI" w:cs="Segoe UI"/>
+        <w:t>3.</w:t>
+      </w:r>
+    </w:p>
+    <w:p>
+      <w:pPr>
+        <w:spacing w:after="0" w:line="240" w:lineRule="auto"/>
+        <w:rPr>
+          <w:rFonts w:ascii="Segoe UI" w:eastAsia="Times New Roman" w:hAnsi="Segoe UI" w:cs="Segoe UI"/>
+          <w:color w:val="10162F"/>
+          <w:sz w:val="27"/>
+          <w:szCs w:val="27"/>
+          <w:lang w:val="en-US" w:eastAsia="ru-RU"/>
+        </w:rPr>
+      </w:pPr>
+      <w:r>
+        <w:rPr>
+          <w:rFonts w:ascii="Segoe UI" w:eastAsia="Times New Roman" w:hAnsi="Segoe UI" w:cs="Segoe UI"/>
+          <w:color w:val="10162F"/>
+          <w:sz w:val="27"/>
+          <w:szCs w:val="27"/>
+          <w:lang w:val="en-US" w:eastAsia="ru-RU"/>
+        </w:rPr>
+        <w:lastRenderedPageBreak/>
+        <w:t>Add the key </w:t>
+      </w:r>
+      <w:r>
+        <w:rPr>
+          <w:rFonts w:ascii="Ubuntu Mono" w:eastAsia="Times New Roman" w:hAnsi="Ubuntu Mono" w:cs="Courier New"/>
+          <w:color w:val="15141F"/>
+          <w:shd w:val="clear" w:color="auto" w:fill="EAE9ED"/>
+          <w:lang w:val="en-US" w:eastAsia="ru-RU"/>
+        </w:rPr>
+        <w:t>"energy"</w:t>
+      </w:r>
+      <w:r>
+        <w:rPr>
+          <w:rFonts w:ascii="Segoe UI" w:eastAsia="Times New Roman" w:hAnsi="Segoe UI" w:cs="Segoe UI"/>
+          <w:color w:val="10162F"/>
+          <w:sz w:val="27"/>
+          <w:szCs w:val="27"/>
+          <w:lang w:val="en-US" w:eastAsia="ru-RU"/>
+        </w:rPr>
+        <w:t> to the </w:t>
+      </w:r>
+      <w:r>
+        <w:rPr>
+          <w:rFonts w:ascii="Ubuntu Mono" w:eastAsia="Times New Roman" w:hAnsi="Ubuntu Mono" w:cs="Courier New"/>
+          <w:color w:val="15141F"/>
+          <w:shd w:val="clear" w:color="auto" w:fill="EAE9ED"/>
+          <w:lang w:val="en-US" w:eastAsia="ru-RU"/>
+        </w:rPr>
+        <w:t>zodiac_elements</w:t>
+      </w:r>
+      <w:r>
+        <w:rPr>
+          <w:rFonts w:ascii="Segoe UI" w:eastAsia="Times New Roman" w:hAnsi="Segoe UI" w:cs="Segoe UI"/>
+          <w:color w:val="10162F"/>
+          <w:sz w:val="27"/>
+          <w:szCs w:val="27"/>
+          <w:lang w:val="en-US" w:eastAsia="ru-RU"/>
+        </w:rPr>
+        <w:t>. It should map to a value of </w:t>
+      </w:r>
+      <w:r>
+        <w:rPr>
+          <w:rFonts w:ascii="Ubuntu Mono" w:eastAsia="Times New Roman" w:hAnsi="Ubuntu Mono" w:cs="Courier New"/>
+          <w:color w:val="15141F"/>
+          <w:shd w:val="clear" w:color="auto" w:fill="EAE9ED"/>
+          <w:lang w:val="en-US" w:eastAsia="ru-RU"/>
+        </w:rPr>
+        <w:t>"Not a Zodiac element"</w:t>
+      </w:r>
+      <w:r>
+        <w:rPr>
+          <w:rFonts w:ascii="Segoe UI" w:eastAsia="Times New Roman" w:hAnsi="Segoe UI" w:cs="Segoe UI"/>
+          <w:color w:val="10162F"/>
+          <w:sz w:val="27"/>
+          <w:szCs w:val="27"/>
+          <w:lang w:val="en-US" w:eastAsia="ru-RU"/>
+        </w:rPr>
+        <w:t>. Run the code. Since </w:t>
+      </w:r>
+      <w:r>
+        <w:rPr>
+          <w:rFonts w:ascii="Ubuntu Mono" w:eastAsia="Times New Roman" w:hAnsi="Ubuntu Mono" w:cs="Courier New"/>
+          <w:color w:val="15141F"/>
+          <w:shd w:val="clear" w:color="auto" w:fill="EAE9ED"/>
+          <w:lang w:val="en-US" w:eastAsia="ru-RU"/>
+        </w:rPr>
+        <w:t>"energy"</w:t>
+      </w:r>
+      <w:r>
+        <w:rPr>
+          <w:rFonts w:ascii="Segoe UI" w:eastAsia="Times New Roman" w:hAnsi="Segoe UI" w:cs="Segoe UI"/>
+          <w:color w:val="10162F"/>
+          <w:sz w:val="27"/>
+          <w:szCs w:val="27"/>
+          <w:lang w:val="en-US" w:eastAsia="ru-RU"/>
+        </w:rPr>
+        <w:t> is now a key, its value prints to the terminal!</w:t>
+      </w:r>
+    </w:p>
+    <w:p>
+      <w:pPr>
+        <w:jc w:val="both"/>
+        <w:rPr>
           <w:b/>
           <w:bCs/>
-          <w:color w:val="10162F"/>
-          <w:sz w:val="27"/>
-          <w:szCs w:val="27"/>
-          <w:lang w:val="en-US" w:eastAsia="ru-RU"/>
-        </w:rPr>
-        <w:t>Instructions</w:t>
-      </w:r>
-    </w:p>
-    <w:p>
-      <w:pPr>
-        <w:spacing w:after="0" w:line="240" w:lineRule="auto"/>
-        <w:rPr>
-          <w:rFonts w:ascii="Segoe UI" w:eastAsia="Times New Roman" w:hAnsi="Segoe UI" w:cs="Segoe UI"/>
-          <w:color w:val="10162F"/>
-          <w:sz w:val="27"/>
-          <w:szCs w:val="27"/>
-          <w:lang w:val="en-US" w:eastAsia="ru-RU"/>
-        </w:rPr>
-      </w:pPr>
-      <w:r>
-        <w:rPr>
-          <w:rFonts w:ascii="Segoe UI" w:eastAsia="Times New Roman" w:hAnsi="Segoe UI" w:cs="Segoe UI"/>
+          <w:lang w:val="en-US"/>
+        </w:rPr>
+      </w:pPr>
+    </w:p>
+    <w:p>
+      <w:pPr>
+        <w:jc w:val="both"/>
+        <w:rPr>
           <w:b/>
           <w:bCs/>
-          <w:color w:val="10162F"/>
-          <w:sz w:val="27"/>
-          <w:szCs w:val="27"/>
-          <w:lang w:val="en-US" w:eastAsia="ru-RU"/>
-        </w:rPr>
-        <w:t>1.</w:t>
-      </w:r>
-    </w:p>
-    <w:p>
-      <w:pPr>
-        <w:spacing w:after="0" w:line="240" w:lineRule="auto"/>
-        <w:rPr>
-          <w:rFonts w:ascii="Segoe UI" w:eastAsia="Times New Roman" w:hAnsi="Segoe UI" w:cs="Segoe UI"/>
-          <w:color w:val="10162F"/>
-          <w:sz w:val="27"/>
-          <w:szCs w:val="27"/>
-          <w:lang w:val="en-US" w:eastAsia="ru-RU"/>
-        </w:rPr>
-      </w:pPr>
-      <w:r>
-        <w:rPr>
-          <w:rFonts w:ascii="Segoe UI" w:eastAsia="Times New Roman" w:hAnsi="Segoe UI" w:cs="Segoe UI"/>
-          <w:color w:val="10162F"/>
-          <w:sz w:val="27"/>
-          <w:szCs w:val="27"/>
-          <w:lang w:val="en-US" w:eastAsia="ru-RU"/>
-        </w:rPr>
-        <w:t>Review the code in the editor and predict what the output will be. Run the code to see if you are correct!</w:t>
-      </w:r>
-    </w:p>
-    <w:p>
-      <w:pPr>
-        <w:shd w:val="clear" w:color="auto" w:fill="37C3BE"/>
-        <w:spacing w:after="0" w:line="240" w:lineRule="auto"/>
-        <w:rPr>
-          <w:rFonts w:ascii="Segoe UI" w:eastAsia="Times New Roman" w:hAnsi="Segoe UI" w:cs="Segoe UI"/>
-          <w:color w:val="FFFFFF"/>
-          <w:sz w:val="2"/>
-          <w:szCs w:val="2"/>
-          <w:lang w:val="en-US" w:eastAsia="ru-RU"/>
-        </w:rPr>
-      </w:pPr>
-      <w:r>
-        <w:rPr>
-          <w:rFonts w:ascii="Segoe UI" w:eastAsia="Times New Roman" w:hAnsi="Segoe UI" w:cs="Segoe UI"/>
-          <w:color w:val="FFFFFF"/>
-          <w:sz w:val="2"/>
-          <w:szCs w:val="2"/>
-          <w:lang w:val="en-US" w:eastAsia="ru-RU"/>
-        </w:rPr>
-        <w:t>Checkpoint 2 Passed</w:t>
-      </w:r>
-    </w:p>
-    <w:p>
-      <w:pPr>
-        <w:spacing w:after="0" w:line="240" w:lineRule="auto"/>
-        <w:rPr>
-          <w:rFonts w:ascii="Segoe UI" w:eastAsia="Times New Roman" w:hAnsi="Segoe UI" w:cs="Segoe UI"/>
-          <w:color w:val="10162F"/>
-          <w:sz w:val="27"/>
-          <w:szCs w:val="27"/>
-          <w:lang w:val="en-US" w:eastAsia="ru-RU"/>
-        </w:rPr>
-      </w:pPr>
-      <w:r>
-        <w:rPr>
-          <w:rFonts w:ascii="Segoe UI" w:eastAsia="Times New Roman" w:hAnsi="Segoe UI" w:cs="Segoe UI"/>
+          <w:lang w:val="en-US"/>
+        </w:rPr>
+      </w:pPr>
+      <w:r>
+        <w:rPr>
           <w:b/>
           <w:bCs/>
-          <w:color w:val="10162F"/>
-          <w:sz w:val="27"/>
-          <w:szCs w:val="27"/>
-          <w:lang w:val="en-US" w:eastAsia="ru-RU"/>
-        </w:rPr>
-        <w:t>2.</w:t>
-      </w:r>
-    </w:p>
-    <w:p>
-      <w:pPr>
-        <w:spacing w:after="100" w:afterAutospacing="1" w:line="240" w:lineRule="auto"/>
-        <w:rPr>
-          <w:rFonts w:ascii="Segoe UI" w:eastAsia="Times New Roman" w:hAnsi="Segoe UI" w:cs="Segoe UI"/>
-          <w:color w:val="10162F"/>
-          <w:sz w:val="27"/>
-          <w:szCs w:val="27"/>
-          <w:lang w:val="en-US" w:eastAsia="ru-RU"/>
-        </w:rPr>
-      </w:pPr>
-      <w:r>
-        <w:rPr>
-          <w:rFonts w:ascii="Segoe UI" w:eastAsia="Times New Roman" w:hAnsi="Segoe UI" w:cs="Segoe UI"/>
-          <w:color w:val="10162F"/>
-          <w:sz w:val="27"/>
-          <w:szCs w:val="27"/>
-          <w:lang w:val="en-US" w:eastAsia="ru-RU"/>
-        </w:rPr>
-        <w:t>Because </w:t>
-      </w:r>
-      <w:r>
-        <w:rPr>
-          <w:rFonts w:ascii="Ubuntu Mono" w:eastAsia="Times New Roman" w:hAnsi="Ubuntu Mono" w:cs="Courier New"/>
-          <w:color w:val="15141F"/>
-          <w:shd w:val="clear" w:color="auto" w:fill="EAE9ED"/>
-          <w:lang w:val="en-US" w:eastAsia="ru-RU"/>
-        </w:rPr>
-        <w:t>"energy"</w:t>
-      </w:r>
-      <w:r>
-        <w:rPr>
-          <w:rFonts w:ascii="Segoe UI" w:eastAsia="Times New Roman" w:hAnsi="Segoe UI" w:cs="Segoe UI"/>
-          <w:color w:val="10162F"/>
-          <w:sz w:val="27"/>
-          <w:szCs w:val="27"/>
-          <w:lang w:val="en-US" w:eastAsia="ru-RU"/>
-        </w:rPr>
-        <w:t> is not a key in </w:t>
-      </w:r>
-      <w:proofErr w:type="spellStart"/>
-      <w:r>
-        <w:rPr>
-          <w:rFonts w:ascii="Ubuntu Mono" w:eastAsia="Times New Roman" w:hAnsi="Ubuntu Mono" w:cs="Courier New"/>
-          <w:color w:val="15141F"/>
-          <w:shd w:val="clear" w:color="auto" w:fill="EAE9ED"/>
-          <w:lang w:val="en-US" w:eastAsia="ru-RU"/>
-        </w:rPr>
-        <w:t>zodiac_elements</w:t>
-      </w:r>
-      <w:proofErr w:type="spellEnd"/>
-      <w:r>
-        <w:rPr>
-          <w:rFonts w:ascii="Segoe UI" w:eastAsia="Times New Roman" w:hAnsi="Segoe UI" w:cs="Segoe UI"/>
-          <w:color w:val="10162F"/>
-          <w:sz w:val="27"/>
-          <w:szCs w:val="27"/>
-          <w:lang w:val="en-US" w:eastAsia="ru-RU"/>
-        </w:rPr>
-        <w:t>, a </w:t>
-      </w:r>
-      <w:proofErr w:type="spellStart"/>
-      <w:r>
-        <w:rPr>
-          <w:rFonts w:ascii="Ubuntu Mono" w:eastAsia="Times New Roman" w:hAnsi="Ubuntu Mono" w:cs="Courier New"/>
-          <w:color w:val="15141F"/>
-          <w:shd w:val="clear" w:color="auto" w:fill="EAE9ED"/>
-          <w:lang w:val="en-US" w:eastAsia="ru-RU"/>
-        </w:rPr>
-        <w:t>KeyError</w:t>
-      </w:r>
-      <w:proofErr w:type="spellEnd"/>
-      <w:r>
-        <w:rPr>
-          <w:rFonts w:ascii="Segoe UI" w:eastAsia="Times New Roman" w:hAnsi="Segoe UI" w:cs="Segoe UI"/>
-          <w:color w:val="10162F"/>
-          <w:sz w:val="27"/>
-          <w:szCs w:val="27"/>
-          <w:lang w:val="en-US" w:eastAsia="ru-RU"/>
-        </w:rPr>
-        <w:t> is thrown in the terminal!</w:t>
-      </w:r>
-    </w:p>
-    <w:p>
-      <w:pPr>
-        <w:spacing w:after="100" w:afterAutospacing="1" w:line="240" w:lineRule="auto"/>
-        <w:rPr>
-          <w:rFonts w:ascii="Segoe UI" w:eastAsia="Times New Roman" w:hAnsi="Segoe UI" w:cs="Segoe UI"/>
-          <w:color w:val="10162F"/>
-          <w:sz w:val="27"/>
-          <w:szCs w:val="27"/>
-          <w:lang w:val="en-US" w:eastAsia="ru-RU"/>
-        </w:rPr>
-      </w:pPr>
-      <w:r>
-        <w:rPr>
-          <w:rFonts w:ascii="Segoe UI" w:eastAsia="Times New Roman" w:hAnsi="Segoe UI" w:cs="Segoe UI"/>
-          <w:color w:val="10162F"/>
-          <w:sz w:val="27"/>
-          <w:szCs w:val="27"/>
-          <w:lang w:val="en-US" w:eastAsia="ru-RU"/>
-        </w:rPr>
-        <w:t>Using an </w:t>
-      </w:r>
-      <w:r>
-        <w:rPr>
-          <w:rFonts w:ascii="Ubuntu Mono" w:eastAsia="Times New Roman" w:hAnsi="Ubuntu Mono" w:cs="Courier New"/>
-          <w:color w:val="15141F"/>
-          <w:shd w:val="clear" w:color="auto" w:fill="EAE9ED"/>
-          <w:lang w:val="en-US" w:eastAsia="ru-RU"/>
-        </w:rPr>
-        <w:t>if</w:t>
-      </w:r>
-      <w:r>
-        <w:rPr>
-          <w:rFonts w:ascii="Segoe UI" w:eastAsia="Times New Roman" w:hAnsi="Segoe UI" w:cs="Segoe UI"/>
-          <w:color w:val="10162F"/>
-          <w:sz w:val="27"/>
-          <w:szCs w:val="27"/>
-          <w:lang w:val="en-US" w:eastAsia="ru-RU"/>
-        </w:rPr>
-        <w:t> statement, check if </w:t>
-      </w:r>
-      <w:r>
-        <w:rPr>
-          <w:rFonts w:ascii="Ubuntu Mono" w:eastAsia="Times New Roman" w:hAnsi="Ubuntu Mono" w:cs="Courier New"/>
-          <w:color w:val="15141F"/>
-          <w:shd w:val="clear" w:color="auto" w:fill="EAE9ED"/>
-          <w:lang w:val="en-US" w:eastAsia="ru-RU"/>
-        </w:rPr>
-        <w:t>"energy"</w:t>
-      </w:r>
-      <w:r>
-        <w:rPr>
-          <w:rFonts w:ascii="Segoe UI" w:eastAsia="Times New Roman" w:hAnsi="Segoe UI" w:cs="Segoe UI"/>
-          <w:color w:val="10162F"/>
-          <w:sz w:val="27"/>
-          <w:szCs w:val="27"/>
-          <w:lang w:val="en-US" w:eastAsia="ru-RU"/>
-        </w:rPr>
-        <w:t> is a key in </w:t>
-      </w:r>
-      <w:proofErr w:type="spellStart"/>
-      <w:r>
-        <w:rPr>
-          <w:rFonts w:ascii="Ubuntu Mono" w:eastAsia="Times New Roman" w:hAnsi="Ubuntu Mono" w:cs="Courier New"/>
-          <w:color w:val="15141F"/>
-          <w:shd w:val="clear" w:color="auto" w:fill="EAE9ED"/>
-          <w:lang w:val="en-US" w:eastAsia="ru-RU"/>
-        </w:rPr>
-        <w:t>zodiac_elements</w:t>
-      </w:r>
-      <w:proofErr w:type="spellEnd"/>
-      <w:r>
-        <w:rPr>
-          <w:rFonts w:ascii="Segoe UI" w:eastAsia="Times New Roman" w:hAnsi="Segoe UI" w:cs="Segoe UI"/>
-          <w:color w:val="10162F"/>
-          <w:sz w:val="27"/>
-          <w:szCs w:val="27"/>
-          <w:lang w:val="en-US" w:eastAsia="ru-RU"/>
-        </w:rPr>
-        <w:t>. Nest the existing </w:t>
-      </w:r>
-      <w:proofErr w:type="gramStart"/>
-      <w:r>
-        <w:rPr>
-          <w:rFonts w:ascii="Ubuntu Mono" w:eastAsia="Times New Roman" w:hAnsi="Ubuntu Mono" w:cs="Courier New"/>
-          <w:color w:val="15141F"/>
-          <w:shd w:val="clear" w:color="auto" w:fill="EAE9ED"/>
-          <w:lang w:val="en-US" w:eastAsia="ru-RU"/>
-        </w:rPr>
-        <w:t>print(</w:t>
-      </w:r>
-      <w:proofErr w:type="gramEnd"/>
-      <w:r>
-        <w:rPr>
-          <w:rFonts w:ascii="Ubuntu Mono" w:eastAsia="Times New Roman" w:hAnsi="Ubuntu Mono" w:cs="Courier New"/>
-          <w:color w:val="15141F"/>
-          <w:shd w:val="clear" w:color="auto" w:fill="EAE9ED"/>
-          <w:lang w:val="en-US" w:eastAsia="ru-RU"/>
-        </w:rPr>
-        <w:t>)</w:t>
-      </w:r>
-      <w:r>
-        <w:rPr>
-          <w:rFonts w:ascii="Segoe UI" w:eastAsia="Times New Roman" w:hAnsi="Segoe UI" w:cs="Segoe UI"/>
-          <w:color w:val="10162F"/>
-          <w:sz w:val="27"/>
-          <w:szCs w:val="27"/>
-          <w:lang w:val="en-US" w:eastAsia="ru-RU"/>
-        </w:rPr>
-        <w:t> statement within the </w:t>
-      </w:r>
-      <w:r>
-        <w:rPr>
-          <w:rFonts w:ascii="Ubuntu Mono" w:eastAsia="Times New Roman" w:hAnsi="Ubuntu Mono" w:cs="Courier New"/>
-          <w:color w:val="15141F"/>
-          <w:shd w:val="clear" w:color="auto" w:fill="EAE9ED"/>
-          <w:lang w:val="en-US" w:eastAsia="ru-RU"/>
-        </w:rPr>
-        <w:t>if</w:t>
-      </w:r>
-      <w:r>
-        <w:rPr>
-          <w:rFonts w:ascii="Segoe UI" w:eastAsia="Times New Roman" w:hAnsi="Segoe UI" w:cs="Segoe UI"/>
-          <w:color w:val="10162F"/>
-          <w:sz w:val="27"/>
-          <w:szCs w:val="27"/>
-          <w:lang w:val="en-US" w:eastAsia="ru-RU"/>
-        </w:rPr>
-        <w:t> statement so that it will only execute if </w:t>
-      </w:r>
-      <w:r>
-        <w:rPr>
-          <w:rFonts w:ascii="Ubuntu Mono" w:eastAsia="Times New Roman" w:hAnsi="Ubuntu Mono" w:cs="Courier New"/>
-          <w:color w:val="15141F"/>
-          <w:shd w:val="clear" w:color="auto" w:fill="EAE9ED"/>
-          <w:lang w:val="en-US" w:eastAsia="ru-RU"/>
-        </w:rPr>
-        <w:t>"energy"</w:t>
-      </w:r>
-      <w:r>
-        <w:rPr>
-          <w:rFonts w:ascii="Segoe UI" w:eastAsia="Times New Roman" w:hAnsi="Segoe UI" w:cs="Segoe UI"/>
-          <w:color w:val="10162F"/>
-          <w:sz w:val="27"/>
-          <w:szCs w:val="27"/>
-          <w:lang w:val="en-US" w:eastAsia="ru-RU"/>
-        </w:rPr>
-        <w:t> is a key.</w:t>
-      </w:r>
-    </w:p>
-    <w:p>
-      <w:pPr>
-        <w:spacing w:after="0" w:line="240" w:lineRule="auto"/>
-        <w:rPr>
-          <w:rFonts w:ascii="Segoe UI" w:eastAsia="Times New Roman" w:hAnsi="Segoe UI" w:cs="Segoe UI"/>
-          <w:color w:val="10162F"/>
-          <w:sz w:val="27"/>
-          <w:szCs w:val="27"/>
-          <w:lang w:val="en-US" w:eastAsia="ru-RU"/>
-        </w:rPr>
-      </w:pPr>
-      <w:r>
-        <w:rPr>
-          <w:rFonts w:ascii="Segoe UI" w:eastAsia="Times New Roman" w:hAnsi="Segoe UI" w:cs="Segoe UI"/>
-          <w:color w:val="10162F"/>
-          <w:sz w:val="27"/>
-          <w:szCs w:val="27"/>
-          <w:lang w:val="en-US" w:eastAsia="ru-RU"/>
-        </w:rPr>
-        <w:t>Run your code again. This time, there should be no errors in the terminal!</w:t>
-      </w:r>
-    </w:p>
-    <w:p>
-      <w:pPr>
-        <w:shd w:val="clear" w:color="auto" w:fill="37C3BE"/>
-        <w:spacing w:after="0" w:line="240" w:lineRule="auto"/>
-        <w:rPr>
-          <w:rFonts w:ascii="Segoe UI" w:eastAsia="Times New Roman" w:hAnsi="Segoe UI" w:cs="Segoe UI"/>
-          <w:color w:val="FFFFFF"/>
-          <w:sz w:val="2"/>
-          <w:szCs w:val="2"/>
-          <w:lang w:val="en-US" w:eastAsia="ru-RU"/>
-        </w:rPr>
-      </w:pPr>
-      <w:r>
-        <w:rPr>
-          <w:rFonts w:ascii="Segoe UI" w:eastAsia="Times New Roman" w:hAnsi="Segoe UI" w:cs="Segoe UI"/>
-          <w:color w:val="FFFFFF"/>
-          <w:sz w:val="2"/>
-          <w:szCs w:val="2"/>
-          <w:lang w:val="en-US" w:eastAsia="ru-RU"/>
-        </w:rPr>
-        <w:t>Checkpoint 3 Passed</w:t>
-      </w:r>
-    </w:p>
-    <w:p>
-      <w:pPr>
-        <w:spacing w:after="0" w:line="240" w:lineRule="auto"/>
-        <w:rPr>
-          <w:rFonts w:ascii="Segoe UI" w:eastAsia="Times New Roman" w:hAnsi="Segoe UI" w:cs="Segoe UI"/>
-          <w:color w:val="10162F"/>
-          <w:sz w:val="27"/>
-          <w:szCs w:val="27"/>
-          <w:lang w:val="en-US" w:eastAsia="ru-RU"/>
-        </w:rPr>
-      </w:pPr>
-      <w:r>
-        <w:rPr>
-          <w:rFonts w:ascii="Segoe UI" w:eastAsia="Times New Roman" w:hAnsi="Segoe UI" w:cs="Segoe UI"/>
-          <w:b/>
-          <w:bCs/>
-          <w:color w:val="10162F"/>
-          <w:sz w:val="27"/>
-          <w:szCs w:val="27"/>
-          <w:lang w:val="en-US" w:eastAsia="ru-RU"/>
-        </w:rPr>
-        <w:t>3.</w:t>
-      </w:r>
-    </w:p>
-    <w:p>
-      <w:pPr>
-        <w:spacing w:after="0" w:line="240" w:lineRule="auto"/>
-        <w:rPr>
-          <w:rFonts w:ascii="Segoe UI" w:eastAsia="Times New Roman" w:hAnsi="Segoe UI" w:cs="Segoe UI"/>
-          <w:color w:val="10162F"/>
-          <w:sz w:val="27"/>
-          <w:szCs w:val="27"/>
-          <w:lang w:val="en-US" w:eastAsia="ru-RU"/>
-        </w:rPr>
-      </w:pPr>
-      <w:r>
-        <w:rPr>
-          <w:rFonts w:ascii="Segoe UI" w:eastAsia="Times New Roman" w:hAnsi="Segoe UI" w:cs="Segoe UI"/>
-          <w:color w:val="10162F"/>
-          <w:sz w:val="27"/>
-          <w:szCs w:val="27"/>
-          <w:lang w:val="en-US" w:eastAsia="ru-RU"/>
-        </w:rPr>
-        <w:lastRenderedPageBreak/>
-        <w:t>Add the key </w:t>
-      </w:r>
-      <w:r>
-        <w:rPr>
-          <w:rFonts w:ascii="Ubuntu Mono" w:eastAsia="Times New Roman" w:hAnsi="Ubuntu Mono" w:cs="Courier New"/>
-          <w:color w:val="15141F"/>
-          <w:shd w:val="clear" w:color="auto" w:fill="EAE9ED"/>
-          <w:lang w:val="en-US" w:eastAsia="ru-RU"/>
-        </w:rPr>
-        <w:t>"energy"</w:t>
-      </w:r>
-      <w:r>
-        <w:rPr>
-          <w:rFonts w:ascii="Segoe UI" w:eastAsia="Times New Roman" w:hAnsi="Segoe UI" w:cs="Segoe UI"/>
-          <w:color w:val="10162F"/>
-          <w:sz w:val="27"/>
-          <w:szCs w:val="27"/>
-          <w:lang w:val="en-US" w:eastAsia="ru-RU"/>
-        </w:rPr>
-        <w:t> to the </w:t>
-      </w:r>
-      <w:proofErr w:type="spellStart"/>
-      <w:r>
-        <w:rPr>
-          <w:rFonts w:ascii="Ubuntu Mono" w:eastAsia="Times New Roman" w:hAnsi="Ubuntu Mono" w:cs="Courier New"/>
-          <w:color w:val="15141F"/>
-          <w:shd w:val="clear" w:color="auto" w:fill="EAE9ED"/>
-          <w:lang w:val="en-US" w:eastAsia="ru-RU"/>
-        </w:rPr>
-        <w:t>zodiac_elements</w:t>
-      </w:r>
-      <w:proofErr w:type="spellEnd"/>
-      <w:r>
-        <w:rPr>
-          <w:rFonts w:ascii="Segoe UI" w:eastAsia="Times New Roman" w:hAnsi="Segoe UI" w:cs="Segoe UI"/>
-          <w:color w:val="10162F"/>
-          <w:sz w:val="27"/>
-          <w:szCs w:val="27"/>
-          <w:lang w:val="en-US" w:eastAsia="ru-RU"/>
-        </w:rPr>
-        <w:t>. It should map to a value of </w:t>
-      </w:r>
-      <w:r>
-        <w:rPr>
-          <w:rFonts w:ascii="Ubuntu Mono" w:eastAsia="Times New Roman" w:hAnsi="Ubuntu Mono" w:cs="Courier New"/>
-          <w:color w:val="15141F"/>
-          <w:shd w:val="clear" w:color="auto" w:fill="EAE9ED"/>
-          <w:lang w:val="en-US" w:eastAsia="ru-RU"/>
-        </w:rPr>
-        <w:t>"Not a Zodiac element"</w:t>
-      </w:r>
-      <w:r>
-        <w:rPr>
-          <w:rFonts w:ascii="Segoe UI" w:eastAsia="Times New Roman" w:hAnsi="Segoe UI" w:cs="Segoe UI"/>
-          <w:color w:val="10162F"/>
-          <w:sz w:val="27"/>
-          <w:szCs w:val="27"/>
-          <w:lang w:val="en-US" w:eastAsia="ru-RU"/>
-        </w:rPr>
-        <w:t>. Run the code. Since </w:t>
-      </w:r>
-      <w:r>
-        <w:rPr>
-          <w:rFonts w:ascii="Ubuntu Mono" w:eastAsia="Times New Roman" w:hAnsi="Ubuntu Mono" w:cs="Courier New"/>
-          <w:color w:val="15141F"/>
-          <w:shd w:val="clear" w:color="auto" w:fill="EAE9ED"/>
-          <w:lang w:val="en-US" w:eastAsia="ru-RU"/>
-        </w:rPr>
-        <w:t>"energy"</w:t>
-      </w:r>
-      <w:r>
-        <w:rPr>
-          <w:rFonts w:ascii="Segoe UI" w:eastAsia="Times New Roman" w:hAnsi="Segoe UI" w:cs="Segoe UI"/>
-          <w:color w:val="10162F"/>
-          <w:sz w:val="27"/>
-          <w:szCs w:val="27"/>
-          <w:lang w:val="en-US" w:eastAsia="ru-RU"/>
-        </w:rPr>
-        <w:t> is now a key, its value prints to the terminal!</w:t>
-      </w:r>
-    </w:p>
-    <w:p>
-      <w:pPr>
-        <w:jc w:val="both"/>
-        <w:rPr>
-          <w:b/>
-          <w:bCs/>
-          <w:lang w:val="en-US"/>
-        </w:rPr>
-      </w:pPr>
-    </w:p>
-    <w:p>
-      <w:pPr>
-        <w:jc w:val="both"/>
-        <w:rPr>
-          <w:b/>
-          <w:bCs/>
-          <w:lang w:val="en-US"/>
-        </w:rPr>
-      </w:pPr>
-      <w:r>
-        <w:rPr>
-          <w:b/>
-          <w:bCs/>
           <w:lang w:val="en-US"/>
         </w:rPr>
         <w:t>script.py</w:t>
@@ -3546,7 +3340,6 @@
           <w:lang w:val="en-US" w:eastAsia="ru-RU"/>
         </w:rPr>
       </w:pPr>
-      <w:proofErr w:type="spellStart"/>
       <w:r>
         <w:rPr>
           <w:rFonts w:ascii="Consolas" w:eastAsia="Times New Roman" w:hAnsi="Consolas" w:cs="Times New Roman"/>
@@ -3557,7 +3350,6 @@
         </w:rPr>
         <w:t>zodiac_elements</w:t>
       </w:r>
-      <w:proofErr w:type="spellEnd"/>
       <w:r>
         <w:rPr>
           <w:rFonts w:ascii="Consolas" w:eastAsia="Times New Roman" w:hAnsi="Consolas" w:cs="Times New Roman"/>
@@ -3684,7 +3476,6 @@
         </w:rPr>
         <w:t> </w:t>
       </w:r>
-      <w:proofErr w:type="spellStart"/>
       <w:r>
         <w:rPr>
           <w:rFonts w:ascii="Consolas" w:eastAsia="Times New Roman" w:hAnsi="Consolas" w:cs="Times New Roman"/>
@@ -3695,7 +3486,6 @@
         </w:rPr>
         <w:t>zodiac_elements</w:t>
       </w:r>
-      <w:proofErr w:type="spellEnd"/>
       <w:r>
         <w:rPr>
           <w:rFonts w:ascii="Consolas" w:eastAsia="Times New Roman" w:hAnsi="Consolas" w:cs="Times New Roman"/>
@@ -3729,7 +3519,6 @@
         </w:rPr>
         <w:t>  print(</w:t>
       </w:r>
-      <w:proofErr w:type="spellStart"/>
       <w:r>
         <w:rPr>
           <w:rFonts w:ascii="Consolas" w:eastAsia="Times New Roman" w:hAnsi="Consolas" w:cs="Times New Roman"/>
@@ -3740,7 +3529,6 @@
         </w:rPr>
         <w:t>zodiac_elements</w:t>
       </w:r>
-      <w:proofErr w:type="spellEnd"/>
       <w:r>
         <w:rPr>
           <w:rFonts w:ascii="Consolas" w:eastAsia="Times New Roman" w:hAnsi="Consolas" w:cs="Times New Roman"/>
@@ -3807,7 +3595,6 @@
         </w:rPr>
         <w:t>print(</w:t>
       </w:r>
-      <w:proofErr w:type="spellStart"/>
       <w:r>
         <w:rPr>
           <w:rFonts w:ascii="Consolas" w:eastAsia="Times New Roman" w:hAnsi="Consolas" w:cs="Times New Roman"/>
@@ -3818,7 +3605,6 @@
         </w:rPr>
         <w:t>zodiac_elements</w:t>
       </w:r>
-      <w:proofErr w:type="spellEnd"/>
       <w:r>
         <w:rPr>
           <w:rFonts w:ascii="Consolas" w:eastAsia="Times New Roman" w:hAnsi="Consolas" w:cs="Times New Roman"/>
@@ -3964,7 +3750,6 @@
         </w:rPr>
         <w:t>We saw that we can avoid </w:t>
       </w:r>
-      <w:proofErr w:type="spellStart"/>
       <w:r>
         <w:rPr>
           <w:rFonts w:ascii="Ubuntu Mono" w:eastAsia="Times New Roman" w:hAnsi="Ubuntu Mono" w:cs="Courier New"/>
@@ -3982,18 +3767,7 @@
           <w:szCs w:val="27"/>
           <w:lang w:val="en-US" w:eastAsia="ru-RU"/>
         </w:rPr>
-        <w:t>s</w:t>
-      </w:r>
-      <w:proofErr w:type="spellEnd"/>
-      <w:r>
-        <w:rPr>
-          <w:rFonts w:ascii="Segoe UI" w:eastAsia="Times New Roman" w:hAnsi="Segoe UI" w:cs="Segoe UI"/>
-          <w:color w:val="10162F"/>
-          <w:sz w:val="27"/>
-          <w:szCs w:val="27"/>
-          <w:lang w:val="en-US" w:eastAsia="ru-RU"/>
-        </w:rPr>
-        <w:t xml:space="preserve"> by checking if a key is in a dictionary first. Another method we could use is a </w:t>
+        <w:t>s by checking if a key is in a dictionary first. Another method we could use is a </w:t>
       </w:r>
       <w:r>
         <w:rPr>
@@ -4045,7 +3819,6 @@
           <w:lang w:val="en-US" w:eastAsia="ru-RU"/>
         </w:rPr>
       </w:pPr>
-      <w:proofErr w:type="spellStart"/>
       <w:r>
         <w:rPr>
           <w:rFonts w:ascii="Ubuntu Mono" w:eastAsia="Times New Roman" w:hAnsi="Ubuntu Mono" w:cs="Courier New"/>
@@ -4056,7 +3829,6 @@
         </w:rPr>
         <w:t>key_to_check</w:t>
       </w:r>
-      <w:proofErr w:type="spellEnd"/>
       <w:r>
         <w:rPr>
           <w:rFonts w:ascii="Ubuntu Mono" w:eastAsia="Times New Roman" w:hAnsi="Ubuntu Mono" w:cs="Courier New"/>
@@ -4127,7 +3899,6 @@
         </w:rPr>
         <w:t>  print(</w:t>
       </w:r>
-      <w:proofErr w:type="spellStart"/>
       <w:r>
         <w:rPr>
           <w:rFonts w:ascii="Ubuntu Mono" w:eastAsia="Times New Roman" w:hAnsi="Ubuntu Mono" w:cs="Courier New"/>
@@ -4138,7 +3909,6 @@
         </w:rPr>
         <w:t>building_heights</w:t>
       </w:r>
-      <w:proofErr w:type="spellEnd"/>
       <w:r>
         <w:rPr>
           <w:rFonts w:ascii="Ubuntu Mono" w:eastAsia="Times New Roman" w:hAnsi="Ubuntu Mono" w:cs="Courier New"/>
@@ -4149,7 +3919,6 @@
         </w:rPr>
         <w:t>[</w:t>
       </w:r>
-      <w:proofErr w:type="spellStart"/>
       <w:r>
         <w:rPr>
           <w:rFonts w:ascii="Ubuntu Mono" w:eastAsia="Times New Roman" w:hAnsi="Ubuntu Mono" w:cs="Courier New"/>
@@ -4160,7 +3929,6 @@
         </w:rPr>
         <w:t>key_to_check</w:t>
       </w:r>
-      <w:proofErr w:type="spellEnd"/>
       <w:r>
         <w:rPr>
           <w:rFonts w:ascii="Ubuntu Mono" w:eastAsia="Times New Roman" w:hAnsi="Ubuntu Mono" w:cs="Courier New"/>
@@ -4201,7 +3969,6 @@
         </w:rPr>
         <w:t> </w:t>
       </w:r>
-      <w:proofErr w:type="spellStart"/>
       <w:r>
         <w:rPr>
           <w:rFonts w:ascii="Ubuntu Mono" w:eastAsia="Times New Roman" w:hAnsi="Ubuntu Mono" w:cs="Courier New"/>
@@ -4212,7 +3979,6 @@
         </w:rPr>
         <w:t>KeyError</w:t>
       </w:r>
-      <w:proofErr w:type="spellEnd"/>
       <w:r>
         <w:rPr>
           <w:rFonts w:ascii="Ubuntu Mono" w:eastAsia="Times New Roman" w:hAnsi="Ubuntu Mono" w:cs="Courier New"/>
@@ -4445,7 +4211,6 @@
         </w:rPr>
         <w:t>. If there is a </w:t>
       </w:r>
-      <w:proofErr w:type="spellStart"/>
       <w:r>
         <w:rPr>
           <w:rFonts w:ascii="Ubuntu Mono" w:eastAsia="Times New Roman" w:hAnsi="Ubuntu Mono" w:cs="Courier New"/>
@@ -4455,7 +4220,6 @@
         </w:rPr>
         <w:t>KeyError</w:t>
       </w:r>
-      <w:proofErr w:type="spellEnd"/>
       <w:r>
         <w:rPr>
           <w:rFonts w:ascii="Segoe UI" w:eastAsia="Times New Roman" w:hAnsi="Segoe UI" w:cs="Segoe UI"/>
@@ -4858,7 +4622,6 @@
           <w:lang w:val="en-US" w:eastAsia="ru-RU"/>
         </w:rPr>
       </w:pPr>
-      <w:proofErr w:type="spellStart"/>
       <w:r>
         <w:rPr>
           <w:rFonts w:ascii="Consolas" w:eastAsia="Times New Roman" w:hAnsi="Consolas" w:cs="Times New Roman"/>
@@ -4869,7 +4632,6 @@
         </w:rPr>
         <w:t>caffeine_level</w:t>
       </w:r>
-      <w:proofErr w:type="spellEnd"/>
       <w:r>
         <w:rPr>
           <w:rFonts w:ascii="Consolas" w:eastAsia="Times New Roman" w:hAnsi="Consolas" w:cs="Times New Roman"/>
@@ -4979,7 +4741,6 @@
         </w:rPr>
         <w:t>  print(</w:t>
       </w:r>
-      <w:proofErr w:type="spellStart"/>
       <w:r>
         <w:rPr>
           <w:rFonts w:ascii="Consolas" w:eastAsia="Times New Roman" w:hAnsi="Consolas" w:cs="Times New Roman"/>
@@ -4990,7 +4751,6 @@
         </w:rPr>
         <w:t>caffeine_level</w:t>
       </w:r>
-      <w:proofErr w:type="spellEnd"/>
       <w:r>
         <w:rPr>
           <w:rFonts w:ascii="Consolas" w:eastAsia="Times New Roman" w:hAnsi="Consolas" w:cs="Times New Roman"/>
@@ -5054,7 +4814,6 @@
         </w:rPr>
         <w:t> </w:t>
       </w:r>
-      <w:proofErr w:type="spellStart"/>
       <w:r>
         <w:rPr>
           <w:rFonts w:ascii="Consolas" w:eastAsia="Times New Roman" w:hAnsi="Consolas" w:cs="Times New Roman"/>
@@ -5065,7 +4824,6 @@
         </w:rPr>
         <w:t>KeyError</w:t>
       </w:r>
-      <w:proofErr w:type="spellEnd"/>
       <w:r>
         <w:rPr>
           <w:rFonts w:ascii="Consolas" w:eastAsia="Times New Roman" w:hAnsi="Consolas" w:cs="Times New Roman"/>
@@ -5264,51 +5022,7 @@
           <w:szCs w:val="27"/>
           <w:lang w:val="en-US" w:eastAsia="ru-RU"/>
         </w:rPr>
-        <w:t xml:space="preserve">We saw in the last exercise that we had to add a </w:t>
-      </w:r>
-      <w:proofErr w:type="spellStart"/>
-      <w:r>
-        <w:rPr>
-          <w:rFonts w:ascii="Segoe UI" w:eastAsia="Times New Roman" w:hAnsi="Segoe UI" w:cs="Segoe UI"/>
-          <w:color w:val="10162F"/>
-          <w:sz w:val="27"/>
-          <w:szCs w:val="27"/>
-          <w:lang w:val="en-US" w:eastAsia="ru-RU"/>
-        </w:rPr>
-        <w:t>key:value</w:t>
-      </w:r>
-      <w:proofErr w:type="spellEnd"/>
-      <w:r>
-        <w:rPr>
-          <w:rFonts w:ascii="Segoe UI" w:eastAsia="Times New Roman" w:hAnsi="Segoe UI" w:cs="Segoe UI"/>
-          <w:color w:val="10162F"/>
-          <w:sz w:val="27"/>
-          <w:szCs w:val="27"/>
-          <w:lang w:val="en-US" w:eastAsia="ru-RU"/>
-        </w:rPr>
-        <w:t xml:space="preserve"> pair to a dictionary in order to avoid a </w:t>
-      </w:r>
-      <w:proofErr w:type="spellStart"/>
-      <w:r>
-        <w:rPr>
-          <w:rFonts w:ascii="Segoe UI" w:eastAsia="Times New Roman" w:hAnsi="Segoe UI" w:cs="Segoe UI"/>
-          <w:color w:val="10162F"/>
-          <w:sz w:val="27"/>
-          <w:szCs w:val="27"/>
-          <w:lang w:val="en-US" w:eastAsia="ru-RU"/>
-        </w:rPr>
-        <w:t>KeyError</w:t>
-      </w:r>
-      <w:proofErr w:type="spellEnd"/>
-      <w:r>
-        <w:rPr>
-          <w:rFonts w:ascii="Segoe UI" w:eastAsia="Times New Roman" w:hAnsi="Segoe UI" w:cs="Segoe UI"/>
-          <w:color w:val="10162F"/>
-          <w:sz w:val="27"/>
-          <w:szCs w:val="27"/>
-          <w:lang w:val="en-US" w:eastAsia="ru-RU"/>
-        </w:rPr>
-        <w:t>. This solution is not sustainable. We can’t predict every key a user may call and add all of those placeholder values to our dictionary!</w:t>
+        <w:t>We saw in the last exercise that we had to add a key:value pair to a dictionary in order to avoid a KeyError. This solution is not sustainable. We can’t predict every key a user may call and add all of those placeholder values to our dictionary!</w:t>
       </w:r>
     </w:p>
     <w:p>
@@ -5373,7 +5087,6 @@
         </w:rPr>
         <w:t> method to search for a value instead of the </w:t>
       </w:r>
-      <w:proofErr w:type="spellStart"/>
       <w:r>
         <w:rPr>
           <w:rFonts w:ascii="Ubuntu Mono" w:eastAsia="Times New Roman" w:hAnsi="Ubuntu Mono" w:cs="Courier New"/>
@@ -5381,9 +5094,29 @@
           <w:shd w:val="clear" w:color="auto" w:fill="EAE9ED"/>
           <w:lang w:val="en-US" w:eastAsia="ru-RU"/>
         </w:rPr>
-        <w:t>my_dict</w:t>
-      </w:r>
-      <w:proofErr w:type="spellEnd"/>
+        <w:t>my_dict[key]</w:t>
+      </w:r>
+      <w:r>
+        <w:rPr>
+          <w:rFonts w:ascii="Segoe UI" w:eastAsia="Times New Roman" w:hAnsi="Segoe UI" w:cs="Segoe UI"/>
+          <w:color w:val="10162F"/>
+          <w:sz w:val="27"/>
+          <w:szCs w:val="27"/>
+          <w:lang w:val="en-US" w:eastAsia="ru-RU"/>
+        </w:rPr>
+        <w:t xml:space="preserve"> notation we have been using. If the key you are trying </w:t>
+      </w:r>
+      <w:proofErr w:type="gramStart"/>
+      <w:r>
+        <w:rPr>
+          <w:rFonts w:ascii="Segoe UI" w:eastAsia="Times New Roman" w:hAnsi="Segoe UI" w:cs="Segoe UI"/>
+          <w:color w:val="10162F"/>
+          <w:sz w:val="27"/>
+          <w:szCs w:val="27"/>
+          <w:lang w:val="en-US" w:eastAsia="ru-RU"/>
+        </w:rPr>
+        <w:t>to </w:t>
+      </w:r>
       <w:r>
         <w:rPr>
           <w:rFonts w:ascii="Ubuntu Mono" w:eastAsia="Times New Roman" w:hAnsi="Ubuntu Mono" w:cs="Courier New"/>
@@ -5391,29 +5124,9 @@
           <w:shd w:val="clear" w:color="auto" w:fill="EAE9ED"/>
           <w:lang w:val="en-US" w:eastAsia="ru-RU"/>
         </w:rPr>
-        <w:t>[key]</w:t>
-      </w:r>
-      <w:r>
-        <w:rPr>
-          <w:rFonts w:ascii="Segoe UI" w:eastAsia="Times New Roman" w:hAnsi="Segoe UI" w:cs="Segoe UI"/>
-          <w:color w:val="10162F"/>
-          <w:sz w:val="27"/>
-          <w:szCs w:val="27"/>
-          <w:lang w:val="en-US" w:eastAsia="ru-RU"/>
-        </w:rPr>
-        <w:t xml:space="preserve"> notation we have been using. If the key you are trying </w:t>
-      </w:r>
-      <w:proofErr w:type="gramStart"/>
-      <w:r>
-        <w:rPr>
-          <w:rFonts w:ascii="Segoe UI" w:eastAsia="Times New Roman" w:hAnsi="Segoe UI" w:cs="Segoe UI"/>
-          <w:color w:val="10162F"/>
-          <w:sz w:val="27"/>
-          <w:szCs w:val="27"/>
-          <w:lang w:val="en-US" w:eastAsia="ru-RU"/>
-        </w:rPr>
-        <w:t>to </w:t>
-      </w:r>
+        <w:t>.get</w:t>
+      </w:r>
+      <w:proofErr w:type="gramEnd"/>
       <w:r>
         <w:rPr>
           <w:rFonts w:ascii="Ubuntu Mono" w:eastAsia="Times New Roman" w:hAnsi="Ubuntu Mono" w:cs="Courier New"/>
@@ -5421,9 +5134,18 @@
           <w:shd w:val="clear" w:color="auto" w:fill="EAE9ED"/>
           <w:lang w:val="en-US" w:eastAsia="ru-RU"/>
         </w:rPr>
-        <w:t>.get</w:t>
-      </w:r>
-      <w:proofErr w:type="gramEnd"/>
+        <w:t>()</w:t>
+      </w:r>
+      <w:r>
+        <w:rPr>
+          <w:rFonts w:ascii="Segoe UI" w:eastAsia="Times New Roman" w:hAnsi="Segoe UI" w:cs="Segoe UI"/>
+          <w:color w:val="10162F"/>
+          <w:sz w:val="27"/>
+          <w:szCs w:val="27"/>
+          <w:lang w:val="en-US" w:eastAsia="ru-RU"/>
+        </w:rPr>
+        <w:t> does not exist, it will return </w:t>
+      </w:r>
       <w:r>
         <w:rPr>
           <w:rFonts w:ascii="Ubuntu Mono" w:eastAsia="Times New Roman" w:hAnsi="Ubuntu Mono" w:cs="Courier New"/>
@@ -5431,25 +5153,6 @@
           <w:shd w:val="clear" w:color="auto" w:fill="EAE9ED"/>
           <w:lang w:val="en-US" w:eastAsia="ru-RU"/>
         </w:rPr>
-        <w:t>()</w:t>
-      </w:r>
-      <w:r>
-        <w:rPr>
-          <w:rFonts w:ascii="Segoe UI" w:eastAsia="Times New Roman" w:hAnsi="Segoe UI" w:cs="Segoe UI"/>
-          <w:color w:val="10162F"/>
-          <w:sz w:val="27"/>
-          <w:szCs w:val="27"/>
-          <w:lang w:val="en-US" w:eastAsia="ru-RU"/>
-        </w:rPr>
-        <w:t> does not exist, it will return </w:t>
-      </w:r>
-      <w:r>
-        <w:rPr>
-          <w:rFonts w:ascii="Ubuntu Mono" w:eastAsia="Times New Roman" w:hAnsi="Ubuntu Mono" w:cs="Courier New"/>
-          <w:color w:val="15141F"/>
-          <w:shd w:val="clear" w:color="auto" w:fill="EAE9ED"/>
-          <w:lang w:val="en-US" w:eastAsia="ru-RU"/>
-        </w:rPr>
         <w:t>None</w:t>
       </w:r>
       <w:r>
@@ -5475,7 +5178,6 @@
           <w:lang w:val="en-US"/>
         </w:rPr>
       </w:pPr>
-      <w:proofErr w:type="spellStart"/>
       <w:r>
         <w:rPr>
           <w:rStyle w:val="mtk9"/>
@@ -5487,7 +5189,6 @@
         </w:rPr>
         <w:t>building_heights</w:t>
       </w:r>
-      <w:proofErr w:type="spellEnd"/>
       <w:r>
         <w:rPr>
           <w:rStyle w:val="mtk1"/>
@@ -5804,7 +5505,6 @@
         </w:rPr>
         <w:br/>
       </w:r>
-      <w:proofErr w:type="spellStart"/>
       <w:r>
         <w:rPr>
           <w:rStyle w:val="mtk9"/>
@@ -5838,7 +5538,6 @@
         </w:rPr>
         <w:t>get</w:t>
       </w:r>
-      <w:proofErr w:type="spellEnd"/>
       <w:r>
         <w:rPr>
           <w:rStyle w:val="mtk1"/>
@@ -5913,7 +5612,6 @@
         </w:rPr>
         <w:br/>
       </w:r>
-      <w:proofErr w:type="spellStart"/>
       <w:r>
         <w:rPr>
           <w:rStyle w:val="mtk9"/>
@@ -5947,7 +5645,6 @@
         </w:rPr>
         <w:t>get</w:t>
       </w:r>
-      <w:proofErr w:type="spellEnd"/>
       <w:r>
         <w:rPr>
           <w:rStyle w:val="mtk1"/>
@@ -6055,7 +5752,6 @@
         </w:rPr>
         <w:t> </w:t>
       </w:r>
-      <w:proofErr w:type="spellStart"/>
       <w:proofErr w:type="gramStart"/>
       <w:r>
         <w:rPr>
@@ -6087,7 +5783,6 @@
         </w:rPr>
         <w:t>get</w:t>
       </w:r>
-      <w:proofErr w:type="spellEnd"/>
       <w:r>
         <w:rPr>
           <w:rFonts w:ascii="Ubuntu Mono" w:eastAsia="Times New Roman" w:hAnsi="Ubuntu Mono" w:cs="Courier New"/>
@@ -6189,7 +5884,6 @@
         </w:rPr>
         <w:t> </w:t>
       </w:r>
-      <w:proofErr w:type="spellStart"/>
       <w:r>
         <w:rPr>
           <w:rFonts w:ascii="Ubuntu Mono" w:eastAsia="Times New Roman" w:hAnsi="Ubuntu Mono" w:cs="Courier New"/>
@@ -6220,7 +5914,6 @@
         </w:rPr>
         <w:t>get</w:t>
       </w:r>
-      <w:proofErr w:type="spellEnd"/>
       <w:r>
         <w:rPr>
           <w:rFonts w:ascii="Ubuntu Mono" w:eastAsia="Times New Roman" w:hAnsi="Ubuntu Mono" w:cs="Courier New"/>
@@ -6321,7 +6014,6 @@
         </w:rPr>
         <w:t> </w:t>
       </w:r>
-      <w:proofErr w:type="spellStart"/>
       <w:r>
         <w:rPr>
           <w:rFonts w:ascii="Ubuntu Mono" w:eastAsia="Times New Roman" w:hAnsi="Ubuntu Mono" w:cs="Courier New"/>
@@ -6352,7 +6044,6 @@
         </w:rPr>
         <w:t>get</w:t>
       </w:r>
-      <w:proofErr w:type="spellEnd"/>
       <w:r>
         <w:rPr>
           <w:rFonts w:ascii="Ubuntu Mono" w:eastAsia="Times New Roman" w:hAnsi="Ubuntu Mono" w:cs="Courier New"/>
@@ -6533,9 +6224,18 @@
           <w:shd w:val="clear" w:color="auto" w:fill="EAE9ED"/>
           <w:lang w:val="en-US" w:eastAsia="ru-RU"/>
         </w:rPr>
-        <w:t>"</w:t>
-      </w:r>
-      <w:proofErr w:type="spellStart"/>
+        <w:t>"teraCoder"</w:t>
+      </w:r>
+      <w:r>
+        <w:rPr>
+          <w:rFonts w:ascii="Segoe UI" w:eastAsia="Times New Roman" w:hAnsi="Segoe UI" w:cs="Segoe UI"/>
+          <w:color w:val="10162F"/>
+          <w:sz w:val="27"/>
+          <w:szCs w:val="27"/>
+          <w:lang w:val="en-US" w:eastAsia="ru-RU"/>
+        </w:rPr>
+        <w:t>‘s user ID, with </w:t>
+      </w:r>
       <w:r>
         <w:rPr>
           <w:rFonts w:ascii="Ubuntu Mono" w:eastAsia="Times New Roman" w:hAnsi="Ubuntu Mono" w:cs="Courier New"/>
@@ -6543,9 +6243,18 @@
           <w:shd w:val="clear" w:color="auto" w:fill="EAE9ED"/>
           <w:lang w:val="en-US" w:eastAsia="ru-RU"/>
         </w:rPr>
-        <w:t>teraCoder</w:t>
-      </w:r>
-      <w:proofErr w:type="spellEnd"/>
+        <w:t>100000</w:t>
+      </w:r>
+      <w:r>
+        <w:rPr>
+          <w:rFonts w:ascii="Segoe UI" w:eastAsia="Times New Roman" w:hAnsi="Segoe UI" w:cs="Segoe UI"/>
+          <w:color w:val="10162F"/>
+          <w:sz w:val="27"/>
+          <w:szCs w:val="27"/>
+          <w:lang w:val="en-US" w:eastAsia="ru-RU"/>
+        </w:rPr>
+        <w:t> as a default value if the user doesn’t exist. Store it in a variable called </w:t>
+      </w:r>
       <w:r>
         <w:rPr>
           <w:rFonts w:ascii="Ubuntu Mono" w:eastAsia="Times New Roman" w:hAnsi="Ubuntu Mono" w:cs="Courier New"/>
@@ -6553,17 +6262,17 @@
           <w:shd w:val="clear" w:color="auto" w:fill="EAE9ED"/>
           <w:lang w:val="en-US" w:eastAsia="ru-RU"/>
         </w:rPr>
-        <w:t>"</w:t>
-      </w:r>
-      <w:r>
-        <w:rPr>
-          <w:rFonts w:ascii="Segoe UI" w:eastAsia="Times New Roman" w:hAnsi="Segoe UI" w:cs="Segoe UI"/>
-          <w:color w:val="10162F"/>
-          <w:sz w:val="27"/>
-          <w:szCs w:val="27"/>
-          <w:lang w:val="en-US" w:eastAsia="ru-RU"/>
-        </w:rPr>
-        <w:t>‘s user ID, with </w:t>
+        <w:t>tc_id</w:t>
+      </w:r>
+      <w:r>
+        <w:rPr>
+          <w:rFonts w:ascii="Segoe UI" w:eastAsia="Times New Roman" w:hAnsi="Segoe UI" w:cs="Segoe UI"/>
+          <w:color w:val="10162F"/>
+          <w:sz w:val="27"/>
+          <w:szCs w:val="27"/>
+          <w:lang w:val="en-US" w:eastAsia="ru-RU"/>
+        </w:rPr>
+        <w:t>. Print </w:t>
       </w:r>
       <w:r>
         <w:rPr>
@@ -6572,19 +6281,88 @@
           <w:shd w:val="clear" w:color="auto" w:fill="EAE9ED"/>
           <w:lang w:val="en-US" w:eastAsia="ru-RU"/>
         </w:rPr>
-        <w:t>100000</w:t>
-      </w:r>
-      <w:r>
-        <w:rPr>
-          <w:rFonts w:ascii="Segoe UI" w:eastAsia="Times New Roman" w:hAnsi="Segoe UI" w:cs="Segoe UI"/>
-          <w:color w:val="10162F"/>
-          <w:sz w:val="27"/>
-          <w:szCs w:val="27"/>
-          <w:lang w:val="en-US" w:eastAsia="ru-RU"/>
-        </w:rPr>
-        <w:t> as a default value if the user doesn’t exist. Store it in a variable called </w:t>
-      </w:r>
-      <w:proofErr w:type="spellStart"/>
+        <w:t>tc_id</w:t>
+      </w:r>
+      <w:r>
+        <w:rPr>
+          <w:rFonts w:ascii="Segoe UI" w:eastAsia="Times New Roman" w:hAnsi="Segoe UI" w:cs="Segoe UI"/>
+          <w:color w:val="10162F"/>
+          <w:sz w:val="27"/>
+          <w:szCs w:val="27"/>
+          <w:lang w:val="en-US" w:eastAsia="ru-RU"/>
+        </w:rPr>
+        <w:t> to the console.</w:t>
+      </w:r>
+    </w:p>
+    <w:p>
+      <w:pPr>
+        <w:shd w:val="clear" w:color="auto" w:fill="37C3BE"/>
+        <w:spacing w:after="0" w:line="240" w:lineRule="auto"/>
+        <w:rPr>
+          <w:rFonts w:ascii="Segoe UI" w:eastAsia="Times New Roman" w:hAnsi="Segoe UI" w:cs="Segoe UI"/>
+          <w:color w:val="FFFFFF"/>
+          <w:sz w:val="2"/>
+          <w:szCs w:val="2"/>
+          <w:lang w:val="en-US" w:eastAsia="ru-RU"/>
+        </w:rPr>
+      </w:pPr>
+      <w:r>
+        <w:rPr>
+          <w:rFonts w:ascii="Segoe UI" w:eastAsia="Times New Roman" w:hAnsi="Segoe UI" w:cs="Segoe UI"/>
+          <w:color w:val="FFFFFF"/>
+          <w:sz w:val="2"/>
+          <w:szCs w:val="2"/>
+          <w:lang w:val="en-US" w:eastAsia="ru-RU"/>
+        </w:rPr>
+        <w:t>Checkpoint 2 Passed</w:t>
+      </w:r>
+    </w:p>
+    <w:p>
+      <w:pPr>
+        <w:spacing w:after="0" w:line="240" w:lineRule="auto"/>
+        <w:rPr>
+          <w:rFonts w:ascii="Segoe UI" w:eastAsia="Times New Roman" w:hAnsi="Segoe UI" w:cs="Segoe UI"/>
+          <w:color w:val="10162F"/>
+          <w:sz w:val="27"/>
+          <w:szCs w:val="27"/>
+          <w:lang w:val="en-US" w:eastAsia="ru-RU"/>
+        </w:rPr>
+      </w:pPr>
+      <w:r>
+        <w:rPr>
+          <w:rFonts w:ascii="Segoe UI" w:eastAsia="Times New Roman" w:hAnsi="Segoe UI" w:cs="Segoe UI"/>
+          <w:b/>
+          <w:bCs/>
+          <w:color w:val="10162F"/>
+          <w:sz w:val="27"/>
+          <w:szCs w:val="27"/>
+          <w:lang w:val="en-US" w:eastAsia="ru-RU"/>
+        </w:rPr>
+        <w:t>2.</w:t>
+      </w:r>
+    </w:p>
+    <w:p>
+      <w:pPr>
+        <w:spacing w:after="0" w:line="240" w:lineRule="auto"/>
+        <w:rPr>
+          <w:rFonts w:ascii="Segoe UI" w:eastAsia="Times New Roman" w:hAnsi="Segoe UI" w:cs="Segoe UI"/>
+          <w:color w:val="10162F"/>
+          <w:sz w:val="27"/>
+          <w:szCs w:val="27"/>
+          <w:lang w:val="en-US" w:eastAsia="ru-RU"/>
+        </w:rPr>
+      </w:pPr>
+      <w:proofErr w:type="gramStart"/>
+      <w:r>
+        <w:rPr>
+          <w:rFonts w:ascii="Segoe UI" w:eastAsia="Times New Roman" w:hAnsi="Segoe UI" w:cs="Segoe UI"/>
+          <w:color w:val="10162F"/>
+          <w:sz w:val="27"/>
+          <w:szCs w:val="27"/>
+          <w:lang w:val="en-US" w:eastAsia="ru-RU"/>
+        </w:rPr>
+        <w:t>Use </w:t>
+      </w:r>
       <w:r>
         <w:rPr>
           <w:rFonts w:ascii="Ubuntu Mono" w:eastAsia="Times New Roman" w:hAnsi="Ubuntu Mono" w:cs="Courier New"/>
@@ -6592,20 +6370,9 @@
           <w:shd w:val="clear" w:color="auto" w:fill="EAE9ED"/>
           <w:lang w:val="en-US" w:eastAsia="ru-RU"/>
         </w:rPr>
-        <w:t>tc_id</w:t>
-      </w:r>
-      <w:proofErr w:type="spellEnd"/>
-      <w:r>
-        <w:rPr>
-          <w:rFonts w:ascii="Segoe UI" w:eastAsia="Times New Roman" w:hAnsi="Segoe UI" w:cs="Segoe UI"/>
-          <w:color w:val="10162F"/>
-          <w:sz w:val="27"/>
-          <w:szCs w:val="27"/>
-          <w:lang w:val="en-US" w:eastAsia="ru-RU"/>
-        </w:rPr>
-        <w:t>. Print </w:t>
-      </w:r>
-      <w:proofErr w:type="spellStart"/>
+        <w:t>.get</w:t>
+      </w:r>
+      <w:proofErr w:type="gramEnd"/>
       <w:r>
         <w:rPr>
           <w:rFonts w:ascii="Ubuntu Mono" w:eastAsia="Times New Roman" w:hAnsi="Ubuntu Mono" w:cs="Courier New"/>
@@ -6613,9 +6380,84 @@
           <w:shd w:val="clear" w:color="auto" w:fill="EAE9ED"/>
           <w:lang w:val="en-US" w:eastAsia="ru-RU"/>
         </w:rPr>
-        <w:t>tc_id</w:t>
-      </w:r>
-      <w:proofErr w:type="spellEnd"/>
+        <w:t>()</w:t>
+      </w:r>
+      <w:r>
+        <w:rPr>
+          <w:rFonts w:ascii="Segoe UI" w:eastAsia="Times New Roman" w:hAnsi="Segoe UI" w:cs="Segoe UI"/>
+          <w:color w:val="10162F"/>
+          <w:sz w:val="27"/>
+          <w:szCs w:val="27"/>
+          <w:lang w:val="en-US" w:eastAsia="ru-RU"/>
+        </w:rPr>
+        <w:t> to get the value of </w:t>
+      </w:r>
+      <w:r>
+        <w:rPr>
+          <w:rFonts w:ascii="Ubuntu Mono" w:eastAsia="Times New Roman" w:hAnsi="Ubuntu Mono" w:cs="Courier New"/>
+          <w:color w:val="15141F"/>
+          <w:shd w:val="clear" w:color="auto" w:fill="EAE9ED"/>
+          <w:lang w:val="en-US" w:eastAsia="ru-RU"/>
+        </w:rPr>
+        <w:t>"superStackSmash"</w:t>
+      </w:r>
+      <w:r>
+        <w:rPr>
+          <w:rFonts w:ascii="Segoe UI" w:eastAsia="Times New Roman" w:hAnsi="Segoe UI" w:cs="Segoe UI"/>
+          <w:color w:val="10162F"/>
+          <w:sz w:val="27"/>
+          <w:szCs w:val="27"/>
+          <w:lang w:val="en-US" w:eastAsia="ru-RU"/>
+        </w:rPr>
+        <w:t>‘s user ID, with </w:t>
+      </w:r>
+      <w:r>
+        <w:rPr>
+          <w:rFonts w:ascii="Ubuntu Mono" w:eastAsia="Times New Roman" w:hAnsi="Ubuntu Mono" w:cs="Courier New"/>
+          <w:color w:val="15141F"/>
+          <w:shd w:val="clear" w:color="auto" w:fill="EAE9ED"/>
+          <w:lang w:val="en-US" w:eastAsia="ru-RU"/>
+        </w:rPr>
+        <w:t>100000</w:t>
+      </w:r>
+      <w:r>
+        <w:rPr>
+          <w:rFonts w:ascii="Segoe UI" w:eastAsia="Times New Roman" w:hAnsi="Segoe UI" w:cs="Segoe UI"/>
+          <w:color w:val="10162F"/>
+          <w:sz w:val="27"/>
+          <w:szCs w:val="27"/>
+          <w:lang w:val="en-US" w:eastAsia="ru-RU"/>
+        </w:rPr>
+        <w:t> as a default value if the user doesn’t exist. Store it in a variable called </w:t>
+      </w:r>
+      <w:r>
+        <w:rPr>
+          <w:rFonts w:ascii="Ubuntu Mono" w:eastAsia="Times New Roman" w:hAnsi="Ubuntu Mono" w:cs="Courier New"/>
+          <w:color w:val="15141F"/>
+          <w:shd w:val="clear" w:color="auto" w:fill="EAE9ED"/>
+          <w:lang w:val="en-US" w:eastAsia="ru-RU"/>
+        </w:rPr>
+        <w:t>stack_id</w:t>
+      </w:r>
+      <w:r>
+        <w:rPr>
+          <w:rFonts w:ascii="Segoe UI" w:eastAsia="Times New Roman" w:hAnsi="Segoe UI" w:cs="Segoe UI"/>
+          <w:color w:val="10162F"/>
+          <w:sz w:val="27"/>
+          <w:szCs w:val="27"/>
+          <w:lang w:val="en-US" w:eastAsia="ru-RU"/>
+        </w:rPr>
+        <w:t>. Print </w:t>
+      </w:r>
+      <w:r>
+        <w:rPr>
+          <w:rFonts w:ascii="Ubuntu Mono" w:eastAsia="Times New Roman" w:hAnsi="Ubuntu Mono" w:cs="Courier New"/>
+          <w:color w:val="15141F"/>
+          <w:shd w:val="clear" w:color="auto" w:fill="EAE9ED"/>
+          <w:lang w:val="en-US" w:eastAsia="ru-RU"/>
+        </w:rPr>
+        <w:t>stack_id</w:t>
+      </w:r>
       <w:r>
         <w:rPr>
           <w:rFonts w:ascii="Segoe UI" w:eastAsia="Times New Roman" w:hAnsi="Segoe UI" w:cs="Segoe UI"/>
@@ -6629,202 +6471,13 @@
     </w:p>
     <w:p>
       <w:pPr>
-        <w:shd w:val="clear" w:color="auto" w:fill="37C3BE"/>
-        <w:spacing w:after="0" w:line="240" w:lineRule="auto"/>
-        <w:rPr>
-          <w:rFonts w:ascii="Segoe UI" w:eastAsia="Times New Roman" w:hAnsi="Segoe UI" w:cs="Segoe UI"/>
-          <w:color w:val="FFFFFF"/>
-          <w:sz w:val="2"/>
-          <w:szCs w:val="2"/>
-          <w:lang w:val="en-US" w:eastAsia="ru-RU"/>
-        </w:rPr>
-      </w:pPr>
-      <w:r>
-        <w:rPr>
-          <w:rFonts w:ascii="Segoe UI" w:eastAsia="Times New Roman" w:hAnsi="Segoe UI" w:cs="Segoe UI"/>
-          <w:color w:val="FFFFFF"/>
-          <w:sz w:val="2"/>
-          <w:szCs w:val="2"/>
-          <w:lang w:val="en-US" w:eastAsia="ru-RU"/>
-        </w:rPr>
-        <w:t>Checkpoint 2 Passed</w:t>
-      </w:r>
-    </w:p>
-    <w:p>
-      <w:pPr>
-        <w:spacing w:after="0" w:line="240" w:lineRule="auto"/>
-        <w:rPr>
-          <w:rFonts w:ascii="Segoe UI" w:eastAsia="Times New Roman" w:hAnsi="Segoe UI" w:cs="Segoe UI"/>
-          <w:color w:val="10162F"/>
-          <w:sz w:val="27"/>
-          <w:szCs w:val="27"/>
-          <w:lang w:val="en-US" w:eastAsia="ru-RU"/>
-        </w:rPr>
-      </w:pPr>
-      <w:r>
-        <w:rPr>
-          <w:rFonts w:ascii="Segoe UI" w:eastAsia="Times New Roman" w:hAnsi="Segoe UI" w:cs="Segoe UI"/>
+        <w:jc w:val="both"/>
+        <w:rPr>
           <w:b/>
           <w:bCs/>
-          <w:color w:val="10162F"/>
-          <w:sz w:val="27"/>
-          <w:szCs w:val="27"/>
-          <w:lang w:val="en-US" w:eastAsia="ru-RU"/>
-        </w:rPr>
-        <w:t>2.</w:t>
-      </w:r>
-    </w:p>
-    <w:p>
-      <w:pPr>
-        <w:spacing w:after="0" w:line="240" w:lineRule="auto"/>
-        <w:rPr>
-          <w:rFonts w:ascii="Segoe UI" w:eastAsia="Times New Roman" w:hAnsi="Segoe UI" w:cs="Segoe UI"/>
-          <w:color w:val="10162F"/>
-          <w:sz w:val="27"/>
-          <w:szCs w:val="27"/>
-          <w:lang w:val="en-US" w:eastAsia="ru-RU"/>
-        </w:rPr>
-      </w:pPr>
-      <w:proofErr w:type="gramStart"/>
-      <w:r>
-        <w:rPr>
-          <w:rFonts w:ascii="Segoe UI" w:eastAsia="Times New Roman" w:hAnsi="Segoe UI" w:cs="Segoe UI"/>
-          <w:color w:val="10162F"/>
-          <w:sz w:val="27"/>
-          <w:szCs w:val="27"/>
-          <w:lang w:val="en-US" w:eastAsia="ru-RU"/>
-        </w:rPr>
-        <w:t>Use </w:t>
-      </w:r>
-      <w:r>
-        <w:rPr>
-          <w:rFonts w:ascii="Ubuntu Mono" w:eastAsia="Times New Roman" w:hAnsi="Ubuntu Mono" w:cs="Courier New"/>
-          <w:color w:val="15141F"/>
-          <w:shd w:val="clear" w:color="auto" w:fill="EAE9ED"/>
-          <w:lang w:val="en-US" w:eastAsia="ru-RU"/>
-        </w:rPr>
-        <w:t>.get</w:t>
-      </w:r>
-      <w:proofErr w:type="gramEnd"/>
-      <w:r>
-        <w:rPr>
-          <w:rFonts w:ascii="Ubuntu Mono" w:eastAsia="Times New Roman" w:hAnsi="Ubuntu Mono" w:cs="Courier New"/>
-          <w:color w:val="15141F"/>
-          <w:shd w:val="clear" w:color="auto" w:fill="EAE9ED"/>
-          <w:lang w:val="en-US" w:eastAsia="ru-RU"/>
-        </w:rPr>
-        <w:t>()</w:t>
-      </w:r>
-      <w:r>
-        <w:rPr>
-          <w:rFonts w:ascii="Segoe UI" w:eastAsia="Times New Roman" w:hAnsi="Segoe UI" w:cs="Segoe UI"/>
-          <w:color w:val="10162F"/>
-          <w:sz w:val="27"/>
-          <w:szCs w:val="27"/>
-          <w:lang w:val="en-US" w:eastAsia="ru-RU"/>
-        </w:rPr>
-        <w:t> to get the value of </w:t>
-      </w:r>
-      <w:r>
-        <w:rPr>
-          <w:rFonts w:ascii="Ubuntu Mono" w:eastAsia="Times New Roman" w:hAnsi="Ubuntu Mono" w:cs="Courier New"/>
-          <w:color w:val="15141F"/>
-          <w:shd w:val="clear" w:color="auto" w:fill="EAE9ED"/>
-          <w:lang w:val="en-US" w:eastAsia="ru-RU"/>
-        </w:rPr>
-        <w:t>"</w:t>
-      </w:r>
-      <w:proofErr w:type="spellStart"/>
-      <w:r>
-        <w:rPr>
-          <w:rFonts w:ascii="Ubuntu Mono" w:eastAsia="Times New Roman" w:hAnsi="Ubuntu Mono" w:cs="Courier New"/>
-          <w:color w:val="15141F"/>
-          <w:shd w:val="clear" w:color="auto" w:fill="EAE9ED"/>
-          <w:lang w:val="en-US" w:eastAsia="ru-RU"/>
-        </w:rPr>
-        <w:t>superStackSmash</w:t>
-      </w:r>
-      <w:proofErr w:type="spellEnd"/>
-      <w:r>
-        <w:rPr>
-          <w:rFonts w:ascii="Ubuntu Mono" w:eastAsia="Times New Roman" w:hAnsi="Ubuntu Mono" w:cs="Courier New"/>
-          <w:color w:val="15141F"/>
-          <w:shd w:val="clear" w:color="auto" w:fill="EAE9ED"/>
-          <w:lang w:val="en-US" w:eastAsia="ru-RU"/>
-        </w:rPr>
-        <w:t>"</w:t>
-      </w:r>
-      <w:r>
-        <w:rPr>
-          <w:rFonts w:ascii="Segoe UI" w:eastAsia="Times New Roman" w:hAnsi="Segoe UI" w:cs="Segoe UI"/>
-          <w:color w:val="10162F"/>
-          <w:sz w:val="27"/>
-          <w:szCs w:val="27"/>
-          <w:lang w:val="en-US" w:eastAsia="ru-RU"/>
-        </w:rPr>
-        <w:t>‘s user ID, with </w:t>
-      </w:r>
-      <w:r>
-        <w:rPr>
-          <w:rFonts w:ascii="Ubuntu Mono" w:eastAsia="Times New Roman" w:hAnsi="Ubuntu Mono" w:cs="Courier New"/>
-          <w:color w:val="15141F"/>
-          <w:shd w:val="clear" w:color="auto" w:fill="EAE9ED"/>
-          <w:lang w:val="en-US" w:eastAsia="ru-RU"/>
-        </w:rPr>
-        <w:t>100000</w:t>
-      </w:r>
-      <w:r>
-        <w:rPr>
-          <w:rFonts w:ascii="Segoe UI" w:eastAsia="Times New Roman" w:hAnsi="Segoe UI" w:cs="Segoe UI"/>
-          <w:color w:val="10162F"/>
-          <w:sz w:val="27"/>
-          <w:szCs w:val="27"/>
-          <w:lang w:val="en-US" w:eastAsia="ru-RU"/>
-        </w:rPr>
-        <w:t> as a default value if the user doesn’t exist. Store it in a variable called </w:t>
-      </w:r>
-      <w:proofErr w:type="spellStart"/>
-      <w:r>
-        <w:rPr>
-          <w:rFonts w:ascii="Ubuntu Mono" w:eastAsia="Times New Roman" w:hAnsi="Ubuntu Mono" w:cs="Courier New"/>
-          <w:color w:val="15141F"/>
-          <w:shd w:val="clear" w:color="auto" w:fill="EAE9ED"/>
-          <w:lang w:val="en-US" w:eastAsia="ru-RU"/>
-        </w:rPr>
-        <w:t>stack_id</w:t>
-      </w:r>
-      <w:proofErr w:type="spellEnd"/>
-      <w:r>
-        <w:rPr>
-          <w:rFonts w:ascii="Segoe UI" w:eastAsia="Times New Roman" w:hAnsi="Segoe UI" w:cs="Segoe UI"/>
-          <w:color w:val="10162F"/>
-          <w:sz w:val="27"/>
-          <w:szCs w:val="27"/>
-          <w:lang w:val="en-US" w:eastAsia="ru-RU"/>
-        </w:rPr>
-        <w:t>. Print </w:t>
-      </w:r>
-      <w:proofErr w:type="spellStart"/>
-      <w:r>
-        <w:rPr>
-          <w:rFonts w:ascii="Ubuntu Mono" w:eastAsia="Times New Roman" w:hAnsi="Ubuntu Mono" w:cs="Courier New"/>
-          <w:color w:val="15141F"/>
-          <w:shd w:val="clear" w:color="auto" w:fill="EAE9ED"/>
-          <w:lang w:val="en-US" w:eastAsia="ru-RU"/>
-        </w:rPr>
-        <w:t>stack_id</w:t>
-      </w:r>
-      <w:proofErr w:type="spellEnd"/>
-      <w:r>
-        <w:rPr>
-          <w:rFonts w:ascii="Segoe UI" w:eastAsia="Times New Roman" w:hAnsi="Segoe UI" w:cs="Segoe UI"/>
-          <w:color w:val="10162F"/>
-          <w:sz w:val="27"/>
-          <w:szCs w:val="27"/>
-          <w:lang w:val="en-US" w:eastAsia="ru-RU"/>
-        </w:rPr>
-        <w:t> to the console.</w:t>
-      </w:r>
+          <w:lang w:val="en-US"/>
+        </w:rPr>
+      </w:pPr>
     </w:p>
     <w:p>
       <w:pPr>
@@ -6835,22 +6488,12 @@
           <w:lang w:val="en-US"/>
         </w:rPr>
       </w:pPr>
-    </w:p>
-    <w:p>
-      <w:pPr>
-        <w:jc w:val="both"/>
+      <w:r>
         <w:rPr>
           <w:b/>
           <w:bCs/>
           <w:lang w:val="en-US"/>
         </w:rPr>
-      </w:pPr>
-      <w:r>
-        <w:rPr>
-          <w:b/>
-          <w:bCs/>
-          <w:lang w:val="en-US"/>
-        </w:rPr>
         <w:t>script.py</w:t>
       </w:r>
     </w:p>
@@ -7112,7 +6755,6 @@
           <w:lang w:val="en-US" w:eastAsia="ru-RU"/>
         </w:rPr>
       </w:pPr>
-      <w:proofErr w:type="spellStart"/>
       <w:r>
         <w:rPr>
           <w:rFonts w:ascii="Consolas" w:eastAsia="Times New Roman" w:hAnsi="Consolas" w:cs="Times New Roman"/>
@@ -7123,7 +6765,6 @@
         </w:rPr>
         <w:t>tc_id</w:t>
       </w:r>
-      <w:proofErr w:type="spellEnd"/>
       <w:r>
         <w:rPr>
           <w:rFonts w:ascii="Consolas" w:eastAsia="Times New Roman" w:hAnsi="Consolas" w:cs="Times New Roman"/>
@@ -7134,7 +6775,6 @@
         </w:rPr>
         <w:t> = </w:t>
       </w:r>
-      <w:proofErr w:type="spellStart"/>
       <w:proofErr w:type="gramStart"/>
       <w:r>
         <w:rPr>
@@ -7166,7 +6806,6 @@
         </w:rPr>
         <w:t>get</w:t>
       </w:r>
-      <w:proofErr w:type="spellEnd"/>
       <w:r>
         <w:rPr>
           <w:rFonts w:ascii="Consolas" w:eastAsia="Times New Roman" w:hAnsi="Consolas" w:cs="Times New Roman"/>
@@ -7186,29 +6825,7 @@
           <w:szCs w:val="21"/>
           <w:lang w:val="en-US" w:eastAsia="ru-RU"/>
         </w:rPr>
-        <w:t>"</w:t>
-      </w:r>
-      <w:proofErr w:type="spellStart"/>
-      <w:r>
-        <w:rPr>
-          <w:rFonts w:ascii="Consolas" w:eastAsia="Times New Roman" w:hAnsi="Consolas" w:cs="Times New Roman"/>
-          <w:color w:val="FFE083"/>
-          <w:sz w:val="21"/>
-          <w:szCs w:val="21"/>
-          <w:lang w:val="en-US" w:eastAsia="ru-RU"/>
-        </w:rPr>
-        <w:t>teraCoder</w:t>
-      </w:r>
-      <w:proofErr w:type="spellEnd"/>
-      <w:r>
-        <w:rPr>
-          <w:rFonts w:ascii="Consolas" w:eastAsia="Times New Roman" w:hAnsi="Consolas" w:cs="Times New Roman"/>
-          <w:color w:val="FFE083"/>
-          <w:sz w:val="21"/>
-          <w:szCs w:val="21"/>
-          <w:lang w:val="en-US" w:eastAsia="ru-RU"/>
-        </w:rPr>
-        <w:t>"</w:t>
+        <w:t>"teraCoder"</w:t>
       </w:r>
       <w:r>
         <w:rPr>
@@ -7263,7 +6880,6 @@
         </w:rPr>
         <w:t>print(</w:t>
       </w:r>
-      <w:proofErr w:type="spellStart"/>
       <w:r>
         <w:rPr>
           <w:rFonts w:ascii="Consolas" w:eastAsia="Times New Roman" w:hAnsi="Consolas" w:cs="Times New Roman"/>
@@ -7274,7 +6890,6 @@
         </w:rPr>
         <w:t>tc_id</w:t>
       </w:r>
-      <w:proofErr w:type="spellEnd"/>
       <w:r>
         <w:rPr>
           <w:rFonts w:ascii="Consolas" w:eastAsia="Times New Roman" w:hAnsi="Consolas" w:cs="Times New Roman"/>
@@ -7311,7 +6926,6 @@
           <w:lang w:val="en-US" w:eastAsia="ru-RU"/>
         </w:rPr>
       </w:pPr>
-      <w:proofErr w:type="spellStart"/>
       <w:r>
         <w:rPr>
           <w:rFonts w:ascii="Consolas" w:eastAsia="Times New Roman" w:hAnsi="Consolas" w:cs="Times New Roman"/>
@@ -7322,7 +6936,6 @@
         </w:rPr>
         <w:t>stack_id</w:t>
       </w:r>
-      <w:proofErr w:type="spellEnd"/>
       <w:r>
         <w:rPr>
           <w:rFonts w:ascii="Consolas" w:eastAsia="Times New Roman" w:hAnsi="Consolas" w:cs="Times New Roman"/>
@@ -7333,7 +6946,6 @@
         </w:rPr>
         <w:t> = </w:t>
       </w:r>
-      <w:proofErr w:type="spellStart"/>
       <w:proofErr w:type="gramStart"/>
       <w:r>
         <w:rPr>
@@ -7365,7 +6977,6 @@
         </w:rPr>
         <w:t>get</w:t>
       </w:r>
-      <w:proofErr w:type="spellEnd"/>
       <w:r>
         <w:rPr>
           <w:rFonts w:ascii="Consolas" w:eastAsia="Times New Roman" w:hAnsi="Consolas" w:cs="Times New Roman"/>
@@ -7385,29 +6996,7 @@
           <w:szCs w:val="21"/>
           <w:lang w:val="en-US" w:eastAsia="ru-RU"/>
         </w:rPr>
-        <w:t>"</w:t>
-      </w:r>
-      <w:proofErr w:type="spellStart"/>
-      <w:r>
-        <w:rPr>
-          <w:rFonts w:ascii="Consolas" w:eastAsia="Times New Roman" w:hAnsi="Consolas" w:cs="Times New Roman"/>
-          <w:color w:val="FFE083"/>
-          <w:sz w:val="21"/>
-          <w:szCs w:val="21"/>
-          <w:lang w:val="en-US" w:eastAsia="ru-RU"/>
-        </w:rPr>
-        <w:t>superStackSmash</w:t>
-      </w:r>
-      <w:proofErr w:type="spellEnd"/>
-      <w:r>
-        <w:rPr>
-          <w:rFonts w:ascii="Consolas" w:eastAsia="Times New Roman" w:hAnsi="Consolas" w:cs="Times New Roman"/>
-          <w:color w:val="FFE083"/>
-          <w:sz w:val="21"/>
-          <w:szCs w:val="21"/>
-          <w:lang w:val="en-US" w:eastAsia="ru-RU"/>
-        </w:rPr>
-        <w:t>"</w:t>
+        <w:t>"superStackSmash"</w:t>
       </w:r>
       <w:r>
         <w:rPr>
@@ -7452,7 +7041,6 @@
           <w:lang w:eastAsia="ru-RU"/>
         </w:rPr>
       </w:pPr>
-      <w:proofErr w:type="spellStart"/>
       <w:r>
         <w:rPr>
           <w:rFonts w:ascii="Consolas" w:eastAsia="Times New Roman" w:hAnsi="Consolas" w:cs="Times New Roman"/>
@@ -7461,31 +7049,18 @@
           <w:szCs w:val="21"/>
           <w:lang w:eastAsia="ru-RU"/>
         </w:rPr>
-        <w:t>print</w:t>
-      </w:r>
-      <w:proofErr w:type="spellEnd"/>
-      <w:r>
-        <w:rPr>
-          <w:rFonts w:ascii="Consolas" w:eastAsia="Times New Roman" w:hAnsi="Consolas" w:cs="Times New Roman"/>
-          <w:color w:val="FFFFFF"/>
+        <w:t>print(</w:t>
+      </w:r>
+      <w:r>
+        <w:rPr>
+          <w:rFonts w:ascii="Consolas" w:eastAsia="Times New Roman" w:hAnsi="Consolas" w:cs="Times New Roman"/>
+          <w:color w:val="FF8973"/>
           <w:sz w:val="21"/>
           <w:szCs w:val="21"/>
           <w:lang w:eastAsia="ru-RU"/>
         </w:rPr>
-        <w:t>(</w:t>
-      </w:r>
-      <w:proofErr w:type="spellStart"/>
-      <w:r>
-        <w:rPr>
-          <w:rFonts w:ascii="Consolas" w:eastAsia="Times New Roman" w:hAnsi="Consolas" w:cs="Times New Roman"/>
-          <w:color w:val="FF8973"/>
-          <w:sz w:val="21"/>
-          <w:szCs w:val="21"/>
-          <w:lang w:eastAsia="ru-RU"/>
-        </w:rPr>
         <w:t>stack_id</w:t>
       </w:r>
-      <w:proofErr w:type="spellEnd"/>
       <w:r>
         <w:rPr>
           <w:rFonts w:ascii="Consolas" w:eastAsia="Times New Roman" w:hAnsi="Consolas" w:cs="Times New Roman"/>
@@ -8073,7 +7648,6 @@
         </w:rPr>
         <w:t> </w:t>
       </w:r>
-      <w:proofErr w:type="spellStart"/>
       <w:r>
         <w:rPr>
           <w:rStyle w:val="mtk9"/>
@@ -8107,7 +7681,6 @@
         </w:rPr>
         <w:t>pop</w:t>
       </w:r>
-      <w:proofErr w:type="spellEnd"/>
       <w:r>
         <w:rPr>
           <w:rStyle w:val="mtk1"/>
@@ -8456,7 +8029,6 @@
         </w:rPr>
         <w:t> </w:t>
       </w:r>
-      <w:proofErr w:type="spellStart"/>
       <w:r>
         <w:rPr>
           <w:rStyle w:val="mtk9"/>
@@ -8490,7 +8062,6 @@
         </w:rPr>
         <w:t>pop</w:t>
       </w:r>
-      <w:proofErr w:type="spellEnd"/>
       <w:r>
         <w:rPr>
           <w:rStyle w:val="mtk1"/>
@@ -8839,7 +8410,6 @@
         </w:rPr>
         <w:t> </w:t>
       </w:r>
-      <w:proofErr w:type="spellStart"/>
       <w:r>
         <w:rPr>
           <w:rStyle w:val="mtk9"/>
@@ -8873,7 +8443,6 @@
         </w:rPr>
         <w:t>pop</w:t>
       </w:r>
-      <w:proofErr w:type="spellEnd"/>
       <w:r>
         <w:rPr>
           <w:rStyle w:val="mtk1"/>
@@ -9287,7 +8856,6 @@
         </w:rPr>
         <w:t> to the </w:t>
       </w:r>
-      <w:proofErr w:type="spellStart"/>
       <w:r>
         <w:rPr>
           <w:rFonts w:ascii="Ubuntu Mono" w:eastAsia="Times New Roman" w:hAnsi="Ubuntu Mono" w:cs="Courier New"/>
@@ -9297,7 +8865,6 @@
         </w:rPr>
         <w:t>health_points</w:t>
       </w:r>
-      <w:proofErr w:type="spellEnd"/>
       <w:r>
         <w:rPr>
           <w:rFonts w:ascii="Segoe UI" w:eastAsia="Times New Roman" w:hAnsi="Segoe UI" w:cs="Segoe UI"/>
@@ -9327,7 +8894,6 @@
         </w:rPr>
         <w:t> from the dictionary. If the key does not exist, add 0 to </w:t>
       </w:r>
-      <w:proofErr w:type="spellStart"/>
       <w:r>
         <w:rPr>
           <w:rFonts w:ascii="Ubuntu Mono" w:eastAsia="Times New Roman" w:hAnsi="Ubuntu Mono" w:cs="Courier New"/>
@@ -9337,7 +8903,6 @@
         </w:rPr>
         <w:t>health_points</w:t>
       </w:r>
-      <w:proofErr w:type="spellEnd"/>
       <w:r>
         <w:rPr>
           <w:rFonts w:ascii="Segoe UI" w:eastAsia="Times New Roman" w:hAnsi="Segoe UI" w:cs="Segoe UI"/>
@@ -9476,7 +9041,6 @@
           <w:lang w:val="en-US" w:eastAsia="ru-RU"/>
         </w:rPr>
       </w:pPr>
-      <w:proofErr w:type="spellStart"/>
       <w:proofErr w:type="gramStart"/>
       <w:r>
         <w:rPr>
@@ -9508,7 +9072,6 @@
         </w:rPr>
         <w:t>pop</w:t>
       </w:r>
-      <w:proofErr w:type="spellEnd"/>
       <w:r>
         <w:rPr>
           <w:rFonts w:ascii="Ubuntu Mono" w:eastAsia="Times New Roman" w:hAnsi="Ubuntu Mono" w:cs="Courier New"/>
@@ -9685,7 +9248,6 @@
         </w:rPr>
         <w:t> to </w:t>
       </w:r>
-      <w:proofErr w:type="spellStart"/>
       <w:r>
         <w:rPr>
           <w:rFonts w:ascii="Ubuntu Mono" w:eastAsia="Times New Roman" w:hAnsi="Ubuntu Mono" w:cs="Courier New"/>
@@ -9695,7 +9257,6 @@
         </w:rPr>
         <w:t>health_points</w:t>
       </w:r>
-      <w:proofErr w:type="spellEnd"/>
       <w:r>
         <w:rPr>
           <w:rFonts w:ascii="Segoe UI" w:eastAsia="Times New Roman" w:hAnsi="Segoe UI" w:cs="Segoe UI"/>
@@ -9706,7 +9267,6 @@
         </w:rPr>
         <w:t> and remove the item from the dictionary. If the key does not exist, add 0 to </w:t>
       </w:r>
-      <w:proofErr w:type="spellStart"/>
       <w:r>
         <w:rPr>
           <w:rFonts w:ascii="Ubuntu Mono" w:eastAsia="Times New Roman" w:hAnsi="Ubuntu Mono" w:cs="Courier New"/>
@@ -9716,7 +9276,6 @@
         </w:rPr>
         <w:t>health_points</w:t>
       </w:r>
-      <w:proofErr w:type="spellEnd"/>
       <w:r>
         <w:rPr>
           <w:rFonts w:ascii="Segoe UI" w:eastAsia="Times New Roman" w:hAnsi="Segoe UI" w:cs="Segoe UI"/>
@@ -9816,7 +9375,6 @@
         </w:rPr>
         <w:t> to </w:t>
       </w:r>
-      <w:proofErr w:type="spellStart"/>
       <w:r>
         <w:rPr>
           <w:rFonts w:ascii="Ubuntu Mono" w:eastAsia="Times New Roman" w:hAnsi="Ubuntu Mono" w:cs="Courier New"/>
@@ -9826,7 +9384,6 @@
         </w:rPr>
         <w:t>health_points</w:t>
       </w:r>
-      <w:proofErr w:type="spellEnd"/>
       <w:r>
         <w:rPr>
           <w:rFonts w:ascii="Segoe UI" w:eastAsia="Times New Roman" w:hAnsi="Segoe UI" w:cs="Segoe UI"/>
@@ -9837,7 +9394,6 @@
         </w:rPr>
         <w:t> and remove the item from the dictionary. If the key does not exist, add 0 to </w:t>
       </w:r>
-      <w:proofErr w:type="spellStart"/>
       <w:r>
         <w:rPr>
           <w:rFonts w:ascii="Ubuntu Mono" w:eastAsia="Times New Roman" w:hAnsi="Ubuntu Mono" w:cs="Courier New"/>
@@ -9847,7 +9403,6 @@
         </w:rPr>
         <w:t>health_points</w:t>
       </w:r>
-      <w:proofErr w:type="spellEnd"/>
       <w:r>
         <w:rPr>
           <w:rFonts w:ascii="Segoe UI" w:eastAsia="Times New Roman" w:hAnsi="Segoe UI" w:cs="Segoe UI"/>
@@ -9927,7 +9482,6 @@
         </w:rPr>
         <w:t>Print </w:t>
       </w:r>
-      <w:proofErr w:type="spellStart"/>
       <w:r>
         <w:rPr>
           <w:rFonts w:ascii="Ubuntu Mono" w:eastAsia="Times New Roman" w:hAnsi="Ubuntu Mono" w:cs="Courier New"/>
@@ -9937,7 +9491,6 @@
         </w:rPr>
         <w:t>available_items</w:t>
       </w:r>
-      <w:proofErr w:type="spellEnd"/>
       <w:r>
         <w:rPr>
           <w:rFonts w:ascii="Segoe UI" w:eastAsia="Times New Roman" w:hAnsi="Segoe UI" w:cs="Segoe UI"/>
@@ -9948,7 +9501,6 @@
         </w:rPr>
         <w:t> and </w:t>
       </w:r>
-      <w:proofErr w:type="spellStart"/>
       <w:r>
         <w:rPr>
           <w:rFonts w:ascii="Ubuntu Mono" w:eastAsia="Times New Roman" w:hAnsi="Ubuntu Mono" w:cs="Courier New"/>
@@ -9958,7 +9510,6 @@
         </w:rPr>
         <w:t>health_points</w:t>
       </w:r>
-      <w:proofErr w:type="spellEnd"/>
       <w:r>
         <w:rPr>
           <w:rFonts w:ascii="Segoe UI" w:eastAsia="Times New Roman" w:hAnsi="Segoe UI" w:cs="Segoe UI"/>
@@ -10283,7 +9834,6 @@
           <w:lang w:val="en-US" w:eastAsia="ru-RU"/>
         </w:rPr>
       </w:pPr>
-      <w:proofErr w:type="spellStart"/>
       <w:r>
         <w:rPr>
           <w:rFonts w:ascii="Consolas" w:eastAsia="Times New Roman" w:hAnsi="Consolas" w:cs="Times New Roman"/>
@@ -10294,7 +9844,6 @@
         </w:rPr>
         <w:t>health_points</w:t>
       </w:r>
-      <w:proofErr w:type="spellEnd"/>
       <w:r>
         <w:rPr>
           <w:rFonts w:ascii="Consolas" w:eastAsia="Times New Roman" w:hAnsi="Consolas" w:cs="Times New Roman"/>
@@ -10341,7 +9890,6 @@
           <w:lang w:val="en-US" w:eastAsia="ru-RU"/>
         </w:rPr>
       </w:pPr>
-      <w:proofErr w:type="spellStart"/>
       <w:r>
         <w:rPr>
           <w:rFonts w:ascii="Consolas" w:eastAsia="Times New Roman" w:hAnsi="Consolas" w:cs="Times New Roman"/>
@@ -10352,7 +9900,6 @@
         </w:rPr>
         <w:t>health_points</w:t>
       </w:r>
-      <w:proofErr w:type="spellEnd"/>
       <w:r>
         <w:rPr>
           <w:rFonts w:ascii="Consolas" w:eastAsia="Times New Roman" w:hAnsi="Consolas" w:cs="Times New Roman"/>
@@ -10363,7 +9910,6 @@
         </w:rPr>
         <w:t> += </w:t>
       </w:r>
-      <w:proofErr w:type="spellStart"/>
       <w:proofErr w:type="gramStart"/>
       <w:r>
         <w:rPr>
@@ -10395,7 +9941,6 @@
         </w:rPr>
         <w:t>pop</w:t>
       </w:r>
-      <w:proofErr w:type="spellEnd"/>
       <w:r>
         <w:rPr>
           <w:rFonts w:ascii="Consolas" w:eastAsia="Times New Roman" w:hAnsi="Consolas" w:cs="Times New Roman"/>
@@ -10460,7 +10005,6 @@
           <w:lang w:val="en-US" w:eastAsia="ru-RU"/>
         </w:rPr>
       </w:pPr>
-      <w:proofErr w:type="spellStart"/>
       <w:r>
         <w:rPr>
           <w:rFonts w:ascii="Consolas" w:eastAsia="Times New Roman" w:hAnsi="Consolas" w:cs="Times New Roman"/>
@@ -10471,7 +10015,6 @@
         </w:rPr>
         <w:t>health_points</w:t>
       </w:r>
-      <w:proofErr w:type="spellEnd"/>
       <w:r>
         <w:rPr>
           <w:rFonts w:ascii="Consolas" w:eastAsia="Times New Roman" w:hAnsi="Consolas" w:cs="Times New Roman"/>
@@ -10482,7 +10025,6 @@
         </w:rPr>
         <w:t> += </w:t>
       </w:r>
-      <w:proofErr w:type="spellStart"/>
       <w:proofErr w:type="gramStart"/>
       <w:r>
         <w:rPr>
@@ -10514,7 +10056,6 @@
         </w:rPr>
         <w:t>pop</w:t>
       </w:r>
-      <w:proofErr w:type="spellEnd"/>
       <w:r>
         <w:rPr>
           <w:rFonts w:ascii="Consolas" w:eastAsia="Times New Roman" w:hAnsi="Consolas" w:cs="Times New Roman"/>
@@ -10579,7 +10120,6 @@
           <w:lang w:val="en-US" w:eastAsia="ru-RU"/>
         </w:rPr>
       </w:pPr>
-      <w:proofErr w:type="spellStart"/>
       <w:r>
         <w:rPr>
           <w:rFonts w:ascii="Consolas" w:eastAsia="Times New Roman" w:hAnsi="Consolas" w:cs="Times New Roman"/>
@@ -10590,7 +10130,6 @@
         </w:rPr>
         <w:t>health_points</w:t>
       </w:r>
-      <w:proofErr w:type="spellEnd"/>
       <w:r>
         <w:rPr>
           <w:rFonts w:ascii="Consolas" w:eastAsia="Times New Roman" w:hAnsi="Consolas" w:cs="Times New Roman"/>
@@ -10601,7 +10140,6 @@
         </w:rPr>
         <w:t> += </w:t>
       </w:r>
-      <w:proofErr w:type="spellStart"/>
       <w:proofErr w:type="gramStart"/>
       <w:r>
         <w:rPr>
@@ -10633,7 +10171,6 @@
         </w:rPr>
         <w:t>pop</w:t>
       </w:r>
-      <w:proofErr w:type="spellEnd"/>
       <w:r>
         <w:rPr>
           <w:rFonts w:ascii="Consolas" w:eastAsia="Times New Roman" w:hAnsi="Consolas" w:cs="Times New Roman"/>
@@ -10721,7 +10258,6 @@
         </w:rPr>
         <w:t>print(</w:t>
       </w:r>
-      <w:proofErr w:type="spellStart"/>
       <w:r>
         <w:rPr>
           <w:rFonts w:ascii="Consolas" w:eastAsia="Times New Roman" w:hAnsi="Consolas" w:cs="Times New Roman"/>
@@ -10732,7 +10268,6 @@
         </w:rPr>
         <w:t>available_items</w:t>
       </w:r>
-      <w:proofErr w:type="spellEnd"/>
       <w:r>
         <w:rPr>
           <w:rFonts w:ascii="Consolas" w:eastAsia="Times New Roman" w:hAnsi="Consolas" w:cs="Times New Roman"/>
@@ -10766,7 +10301,6 @@
         </w:rPr>
         <w:t>print(</w:t>
       </w:r>
-      <w:proofErr w:type="spellStart"/>
       <w:r>
         <w:rPr>
           <w:rFonts w:ascii="Consolas" w:eastAsia="Times New Roman" w:hAnsi="Consolas" w:cs="Times New Roman"/>
@@ -10777,7 +10311,6 @@
         </w:rPr>
         <w:t>health_points</w:t>
       </w:r>
-      <w:proofErr w:type="spellEnd"/>
       <w:r>
         <w:rPr>
           <w:rFonts w:ascii="Consolas" w:eastAsia="Times New Roman" w:hAnsi="Consolas" w:cs="Times New Roman"/>
@@ -11647,7 +11180,6 @@
         </w:rPr>
         <w:t> list(</w:t>
       </w:r>
-      <w:proofErr w:type="spellStart"/>
       <w:r>
         <w:rPr>
           <w:rStyle w:val="mtk9"/>
@@ -11659,7 +11191,6 @@
         </w:rPr>
         <w:t>test_scores</w:t>
       </w:r>
-      <w:proofErr w:type="spellEnd"/>
       <w:r>
         <w:rPr>
           <w:rStyle w:val="mtk1"/>
@@ -11886,7 +11417,6 @@
         </w:rPr>
         <w:t> method that returns a </w:t>
       </w:r>
-      <w:proofErr w:type="spellStart"/>
       <w:r>
         <w:rPr>
           <w:rFonts w:ascii="Ubuntu Mono" w:eastAsia="Times New Roman" w:hAnsi="Ubuntu Mono" w:cs="Courier New"/>
@@ -11896,7 +11426,6 @@
         </w:rPr>
         <w:t>dict_keys</w:t>
       </w:r>
-      <w:proofErr w:type="spellEnd"/>
       <w:r>
         <w:rPr>
           <w:rFonts w:ascii="Segoe UI" w:eastAsia="Times New Roman" w:hAnsi="Segoe UI" w:cs="Segoe UI"/>
@@ -11907,7 +11436,6 @@
         </w:rPr>
         <w:t> object. A </w:t>
       </w:r>
-      <w:proofErr w:type="spellStart"/>
       <w:r>
         <w:rPr>
           <w:rFonts w:ascii="Ubuntu Mono" w:eastAsia="Times New Roman" w:hAnsi="Ubuntu Mono" w:cs="Courier New"/>
@@ -11917,7 +11445,6 @@
         </w:rPr>
         <w:t>dict_keys</w:t>
       </w:r>
-      <w:proofErr w:type="spellEnd"/>
       <w:r>
         <w:rPr>
           <w:rFonts w:ascii="Segoe UI" w:eastAsia="Times New Roman" w:hAnsi="Segoe UI" w:cs="Segoe UI"/>
@@ -11950,7 +11477,6 @@
         </w:rPr>
         <w:t> object, which provides a look at the current state of the dictionary, without the user being able to modify anything. The </w:t>
       </w:r>
-      <w:proofErr w:type="spellStart"/>
       <w:r>
         <w:rPr>
           <w:rFonts w:ascii="Ubuntu Mono" w:eastAsia="Times New Roman" w:hAnsi="Ubuntu Mono" w:cs="Courier New"/>
@@ -11960,7 +11486,6 @@
         </w:rPr>
         <w:t>dict_keys</w:t>
       </w:r>
-      <w:proofErr w:type="spellEnd"/>
       <w:r>
         <w:rPr>
           <w:rFonts w:ascii="Segoe UI" w:eastAsia="Times New Roman" w:hAnsi="Segoe UI" w:cs="Segoe UI"/>
@@ -12022,7 +11547,6 @@
         <w:lastRenderedPageBreak/>
         <w:t>You cannot add or remove elements from a </w:t>
       </w:r>
-      <w:proofErr w:type="spellStart"/>
       <w:r>
         <w:rPr>
           <w:rFonts w:ascii="Ubuntu Mono" w:eastAsia="Times New Roman" w:hAnsi="Ubuntu Mono" w:cs="Courier New"/>
@@ -12032,7 +11556,6 @@
         </w:rPr>
         <w:t>dict_keys</w:t>
       </w:r>
-      <w:proofErr w:type="spellEnd"/>
       <w:r>
         <w:rPr>
           <w:rFonts w:ascii="Segoe UI" w:eastAsia="Times New Roman" w:hAnsi="Segoe UI" w:cs="Segoe UI"/>
@@ -12134,7 +11657,6 @@
         </w:rPr>
         <w:t> </w:t>
       </w:r>
-      <w:proofErr w:type="spellStart"/>
       <w:r>
         <w:rPr>
           <w:rFonts w:ascii="Ubuntu Mono" w:eastAsia="Times New Roman" w:hAnsi="Ubuntu Mono" w:cs="Courier New"/>
@@ -12176,7 +11698,6 @@
         </w:rPr>
         <w:t>keys</w:t>
       </w:r>
-      <w:proofErr w:type="spellEnd"/>
       <w:proofErr w:type="gramEnd"/>
       <w:r>
         <w:rPr>
@@ -12483,7 +12004,6 @@
         </w:rPr>
         <w:t> and assign it to be a </w:t>
       </w:r>
-      <w:proofErr w:type="spellStart"/>
       <w:r>
         <w:rPr>
           <w:rFonts w:ascii="Ubuntu Mono" w:eastAsia="Times New Roman" w:hAnsi="Ubuntu Mono" w:cs="Courier New"/>
@@ -12493,7 +12013,6 @@
         </w:rPr>
         <w:t>dict_keys</w:t>
       </w:r>
-      <w:proofErr w:type="spellEnd"/>
       <w:r>
         <w:rPr>
           <w:rFonts w:ascii="Segoe UI" w:eastAsia="Times New Roman" w:hAnsi="Segoe UI" w:cs="Segoe UI"/>
@@ -12504,7 +12023,6 @@
         </w:rPr>
         <w:t> object of all of the keys of the </w:t>
       </w:r>
-      <w:proofErr w:type="spellStart"/>
       <w:r>
         <w:rPr>
           <w:rFonts w:ascii="Ubuntu Mono" w:eastAsia="Times New Roman" w:hAnsi="Ubuntu Mono" w:cs="Courier New"/>
@@ -12514,7 +12032,6 @@
         </w:rPr>
         <w:t>user_ids</w:t>
       </w:r>
-      <w:proofErr w:type="spellEnd"/>
       <w:r>
         <w:rPr>
           <w:rFonts w:ascii="Segoe UI" w:eastAsia="Times New Roman" w:hAnsi="Segoe UI" w:cs="Segoe UI"/>
@@ -12613,7 +12130,6 @@
         </w:rPr>
         <w:t> and assign it to be a </w:t>
       </w:r>
-      <w:proofErr w:type="spellStart"/>
       <w:r>
         <w:rPr>
           <w:rFonts w:ascii="Ubuntu Mono" w:eastAsia="Times New Roman" w:hAnsi="Ubuntu Mono" w:cs="Courier New"/>
@@ -12623,7 +12139,6 @@
         </w:rPr>
         <w:t>dict_keys</w:t>
       </w:r>
-      <w:proofErr w:type="spellEnd"/>
       <w:r>
         <w:rPr>
           <w:rFonts w:ascii="Segoe UI" w:eastAsia="Times New Roman" w:hAnsi="Segoe UI" w:cs="Segoe UI"/>
@@ -12634,7 +12149,6 @@
         </w:rPr>
         <w:t> object of all of the keys of the </w:t>
       </w:r>
-      <w:proofErr w:type="spellStart"/>
       <w:r>
         <w:rPr>
           <w:rFonts w:ascii="Ubuntu Mono" w:eastAsia="Times New Roman" w:hAnsi="Ubuntu Mono" w:cs="Courier New"/>
@@ -12644,7 +12158,6 @@
         </w:rPr>
         <w:t>num_exercises</w:t>
       </w:r>
-      <w:proofErr w:type="spellEnd"/>
       <w:r>
         <w:rPr>
           <w:rFonts w:ascii="Segoe UI" w:eastAsia="Times New Roman" w:hAnsi="Segoe UI" w:cs="Segoe UI"/>
@@ -13464,7 +12977,6 @@
         </w:rPr>
         <w:t> = </w:t>
       </w:r>
-      <w:proofErr w:type="spellStart"/>
       <w:r>
         <w:rPr>
           <w:rFonts w:ascii="Consolas" w:eastAsia="Times New Roman" w:hAnsi="Consolas" w:cs="Times New Roman"/>
@@ -13506,7 +13018,6 @@
         </w:rPr>
         <w:t>keys</w:t>
       </w:r>
-      <w:proofErr w:type="spellEnd"/>
       <w:proofErr w:type="gramEnd"/>
       <w:r>
         <w:rPr>
@@ -13551,7 +13062,6 @@
         </w:rPr>
         <w:t> = </w:t>
       </w:r>
-      <w:proofErr w:type="spellStart"/>
       <w:r>
         <w:rPr>
           <w:rFonts w:ascii="Consolas" w:eastAsia="Times New Roman" w:hAnsi="Consolas" w:cs="Times New Roman"/>
@@ -13593,7 +13103,6 @@
         </w:rPr>
         <w:t>keys</w:t>
       </w:r>
-      <w:proofErr w:type="spellEnd"/>
       <w:proofErr w:type="gramEnd"/>
       <w:r>
         <w:rPr>
@@ -13631,7 +13140,6 @@
           <w:lang w:eastAsia="ru-RU"/>
         </w:rPr>
       </w:pPr>
-      <w:proofErr w:type="spellStart"/>
       <w:r>
         <w:rPr>
           <w:rFonts w:ascii="Consolas" w:eastAsia="Times New Roman" w:hAnsi="Consolas" w:cs="Times New Roman"/>
@@ -13640,31 +13148,18 @@
           <w:szCs w:val="21"/>
           <w:lang w:eastAsia="ru-RU"/>
         </w:rPr>
-        <w:t>print</w:t>
-      </w:r>
-      <w:proofErr w:type="spellEnd"/>
-      <w:r>
-        <w:rPr>
-          <w:rFonts w:ascii="Consolas" w:eastAsia="Times New Roman" w:hAnsi="Consolas" w:cs="Times New Roman"/>
-          <w:color w:val="FFFFFF"/>
+        <w:t>print(</w:t>
+      </w:r>
+      <w:r>
+        <w:rPr>
+          <w:rFonts w:ascii="Consolas" w:eastAsia="Times New Roman" w:hAnsi="Consolas" w:cs="Times New Roman"/>
+          <w:color w:val="FF8973"/>
           <w:sz w:val="21"/>
           <w:szCs w:val="21"/>
           <w:lang w:eastAsia="ru-RU"/>
         </w:rPr>
-        <w:t>(</w:t>
-      </w:r>
-      <w:proofErr w:type="spellStart"/>
-      <w:r>
-        <w:rPr>
-          <w:rFonts w:ascii="Consolas" w:eastAsia="Times New Roman" w:hAnsi="Consolas" w:cs="Times New Roman"/>
-          <w:color w:val="FF8973"/>
-          <w:sz w:val="21"/>
-          <w:szCs w:val="21"/>
-          <w:lang w:eastAsia="ru-RU"/>
-        </w:rPr>
         <w:t>users</w:t>
       </w:r>
-      <w:proofErr w:type="spellEnd"/>
       <w:r>
         <w:rPr>
           <w:rFonts w:ascii="Consolas" w:eastAsia="Times New Roman" w:hAnsi="Consolas" w:cs="Times New Roman"/>
@@ -13688,7 +13183,6 @@
           <w:lang w:eastAsia="ru-RU"/>
         </w:rPr>
       </w:pPr>
-      <w:proofErr w:type="spellStart"/>
       <w:r>
         <w:rPr>
           <w:rFonts w:ascii="Consolas" w:eastAsia="Times New Roman" w:hAnsi="Consolas" w:cs="Times New Roman"/>
@@ -13697,31 +13191,18 @@
           <w:szCs w:val="21"/>
           <w:lang w:eastAsia="ru-RU"/>
         </w:rPr>
-        <w:t>print</w:t>
-      </w:r>
-      <w:proofErr w:type="spellEnd"/>
-      <w:r>
-        <w:rPr>
-          <w:rFonts w:ascii="Consolas" w:eastAsia="Times New Roman" w:hAnsi="Consolas" w:cs="Times New Roman"/>
-          <w:color w:val="FFFFFF"/>
+        <w:t>print(</w:t>
+      </w:r>
+      <w:r>
+        <w:rPr>
+          <w:rFonts w:ascii="Consolas" w:eastAsia="Times New Roman" w:hAnsi="Consolas" w:cs="Times New Roman"/>
+          <w:color w:val="FF8973"/>
           <w:sz w:val="21"/>
           <w:szCs w:val="21"/>
           <w:lang w:eastAsia="ru-RU"/>
         </w:rPr>
-        <w:t>(</w:t>
-      </w:r>
-      <w:proofErr w:type="spellStart"/>
-      <w:r>
-        <w:rPr>
-          <w:rFonts w:ascii="Consolas" w:eastAsia="Times New Roman" w:hAnsi="Consolas" w:cs="Times New Roman"/>
-          <w:color w:val="FF8973"/>
-          <w:sz w:val="21"/>
-          <w:szCs w:val="21"/>
-          <w:lang w:eastAsia="ru-RU"/>
-        </w:rPr>
         <w:t>lessons</w:t>
       </w:r>
-      <w:proofErr w:type="spellEnd"/>
       <w:r>
         <w:rPr>
           <w:rFonts w:ascii="Consolas" w:eastAsia="Times New Roman" w:hAnsi="Consolas" w:cs="Times New Roman"/>
@@ -13908,7 +13389,6 @@
         </w:rPr>
         <w:t> method that returns a </w:t>
       </w:r>
-      <w:proofErr w:type="spellStart"/>
       <w:r>
         <w:rPr>
           <w:rFonts w:ascii="Ubuntu Mono" w:eastAsia="Times New Roman" w:hAnsi="Ubuntu Mono" w:cs="Courier New"/>
@@ -13918,7 +13398,6 @@
         </w:rPr>
         <w:t>dict_values</w:t>
       </w:r>
-      <w:proofErr w:type="spellEnd"/>
       <w:r>
         <w:rPr>
           <w:rFonts w:ascii="Segoe UI" w:eastAsia="Times New Roman" w:hAnsi="Segoe UI" w:cs="Segoe UI"/>
@@ -13929,7 +13408,6 @@
         </w:rPr>
         <w:t> object (just like a </w:t>
       </w:r>
-      <w:proofErr w:type="spellStart"/>
       <w:r>
         <w:rPr>
           <w:rFonts w:ascii="Ubuntu Mono" w:eastAsia="Times New Roman" w:hAnsi="Ubuntu Mono" w:cs="Courier New"/>
@@ -13939,7 +13417,6 @@
         </w:rPr>
         <w:t>dict_keys</w:t>
       </w:r>
-      <w:proofErr w:type="spellEnd"/>
       <w:r>
         <w:rPr>
           <w:rFonts w:ascii="Segoe UI" w:eastAsia="Times New Roman" w:hAnsi="Segoe UI" w:cs="Segoe UI"/>
@@ -14565,7 +14042,6 @@
         </w:rPr>
         <w:t> </w:t>
       </w:r>
-      <w:proofErr w:type="spellStart"/>
       <w:r>
         <w:rPr>
           <w:rStyle w:val="mtk9"/>
@@ -14577,7 +14053,6 @@
         </w:rPr>
         <w:t>score_list</w:t>
       </w:r>
-      <w:proofErr w:type="spellEnd"/>
       <w:r>
         <w:rPr>
           <w:rStyle w:val="mtk1"/>
@@ -14611,7 +14086,6 @@
         </w:rPr>
         <w:t> </w:t>
       </w:r>
-      <w:proofErr w:type="spellStart"/>
       <w:r>
         <w:rPr>
           <w:rStyle w:val="mtk9"/>
@@ -14645,7 +14119,6 @@
         </w:rPr>
         <w:t>values</w:t>
       </w:r>
-      <w:proofErr w:type="spellEnd"/>
       <w:r>
         <w:rPr>
           <w:rStyle w:val="mtk1"/>
@@ -14678,7 +14151,6 @@
         </w:rPr>
         <w:t>  print(</w:t>
       </w:r>
-      <w:proofErr w:type="spellStart"/>
       <w:r>
         <w:rPr>
           <w:rStyle w:val="mtk9"/>
@@ -14690,7 +14162,6 @@
         </w:rPr>
         <w:t>score_list</w:t>
       </w:r>
-      <w:proofErr w:type="spellEnd"/>
       <w:r>
         <w:rPr>
           <w:rStyle w:val="mtk1"/>
@@ -14924,7 +14395,6 @@
         </w:rPr>
         <w:t>list(</w:t>
       </w:r>
-      <w:proofErr w:type="spellStart"/>
       <w:r>
         <w:rPr>
           <w:rStyle w:val="mtk9"/>
@@ -14970,7 +14440,6 @@
         </w:rPr>
         <w:t>values</w:t>
       </w:r>
-      <w:proofErr w:type="spellEnd"/>
       <w:proofErr w:type="gramEnd"/>
       <w:r>
         <w:rPr>
@@ -15007,7 +14476,6 @@
         </w:rPr>
         <w:t>However, for most purposes, the </w:t>
       </w:r>
-      <w:proofErr w:type="spellStart"/>
       <w:r>
         <w:rPr>
           <w:rStyle w:val="HTML1"/>
@@ -15020,7 +14488,6 @@
         </w:rPr>
         <w:t>dict_values</w:t>
       </w:r>
-      <w:proofErr w:type="spellEnd"/>
       <w:r>
         <w:rPr>
           <w:rFonts w:ascii="Segoe UI" w:hAnsi="Segoe UI" w:cs="Segoe UI"/>
@@ -15114,7 +14581,6 @@
         </w:rPr>
         <w:t>Create a variable called </w:t>
       </w:r>
-      <w:proofErr w:type="spellStart"/>
       <w:r>
         <w:rPr>
           <w:rFonts w:ascii="Ubuntu Mono" w:eastAsia="Times New Roman" w:hAnsi="Ubuntu Mono" w:cs="Courier New"/>
@@ -15124,7 +14590,6 @@
         </w:rPr>
         <w:t>total_exercises</w:t>
       </w:r>
-      <w:proofErr w:type="spellEnd"/>
       <w:r>
         <w:rPr>
           <w:rFonts w:ascii="Segoe UI" w:eastAsia="Times New Roman" w:hAnsi="Segoe UI" w:cs="Segoe UI"/>
@@ -15204,7 +14669,6 @@
         </w:rPr>
         <w:t>Iterate through the values in the </w:t>
       </w:r>
-      <w:proofErr w:type="spellStart"/>
       <w:r>
         <w:rPr>
           <w:rFonts w:ascii="Ubuntu Mono" w:eastAsia="Times New Roman" w:hAnsi="Ubuntu Mono" w:cs="Courier New"/>
@@ -15214,7 +14678,6 @@
         </w:rPr>
         <w:t>num_exercises</w:t>
       </w:r>
-      <w:proofErr w:type="spellEnd"/>
       <w:r>
         <w:rPr>
           <w:rFonts w:ascii="Segoe UI" w:eastAsia="Times New Roman" w:hAnsi="Segoe UI" w:cs="Segoe UI"/>
@@ -15225,7 +14688,6 @@
         </w:rPr>
         <w:t> list and add each value to the </w:t>
       </w:r>
-      <w:proofErr w:type="spellStart"/>
       <w:r>
         <w:rPr>
           <w:rFonts w:ascii="Ubuntu Mono" w:eastAsia="Times New Roman" w:hAnsi="Ubuntu Mono" w:cs="Courier New"/>
@@ -15235,7 +14697,6 @@
         </w:rPr>
         <w:t>total_exercises</w:t>
       </w:r>
-      <w:proofErr w:type="spellEnd"/>
       <w:r>
         <w:rPr>
           <w:rFonts w:ascii="Segoe UI" w:eastAsia="Times New Roman" w:hAnsi="Segoe UI" w:cs="Segoe UI"/>
@@ -15315,7 +14776,6 @@
         </w:rPr>
         <w:t>Print the </w:t>
       </w:r>
-      <w:proofErr w:type="spellStart"/>
       <w:r>
         <w:rPr>
           <w:rFonts w:ascii="Ubuntu Mono" w:eastAsia="Times New Roman" w:hAnsi="Ubuntu Mono" w:cs="Courier New"/>
@@ -15325,7 +14785,6 @@
         </w:rPr>
         <w:t>total_exercises</w:t>
       </w:r>
-      <w:proofErr w:type="spellEnd"/>
       <w:r>
         <w:rPr>
           <w:rFonts w:ascii="Segoe UI" w:eastAsia="Times New Roman" w:hAnsi="Segoe UI" w:cs="Segoe UI"/>
@@ -15704,7 +15163,6 @@
           <w:lang w:val="en-US" w:eastAsia="ru-RU"/>
         </w:rPr>
       </w:pPr>
-      <w:proofErr w:type="spellStart"/>
       <w:r>
         <w:rPr>
           <w:rFonts w:ascii="Consolas" w:eastAsia="Times New Roman" w:hAnsi="Consolas" w:cs="Times New Roman"/>
@@ -15715,7 +15173,6 @@
         </w:rPr>
         <w:t>total_exercises</w:t>
       </w:r>
-      <w:proofErr w:type="spellEnd"/>
       <w:r>
         <w:rPr>
           <w:rFonts w:ascii="Consolas" w:eastAsia="Times New Roman" w:hAnsi="Consolas" w:cs="Times New Roman"/>
@@ -15822,7 +15279,6 @@
         </w:rPr>
         <w:t> </w:t>
       </w:r>
-      <w:proofErr w:type="spellStart"/>
       <w:r>
         <w:rPr>
           <w:rFonts w:ascii="Consolas" w:eastAsia="Times New Roman" w:hAnsi="Consolas" w:cs="Times New Roman"/>
@@ -15864,7 +15320,6 @@
         </w:rPr>
         <w:t>values</w:t>
       </w:r>
-      <w:proofErr w:type="spellEnd"/>
       <w:proofErr w:type="gramEnd"/>
       <w:r>
         <w:rPr>
@@ -15899,7 +15354,6 @@
         </w:rPr>
         <w:t>  </w:t>
       </w:r>
-      <w:proofErr w:type="spellStart"/>
       <w:r>
         <w:rPr>
           <w:rFonts w:ascii="Consolas" w:eastAsia="Times New Roman" w:hAnsi="Consolas" w:cs="Times New Roman"/>
@@ -15910,7 +15364,6 @@
         </w:rPr>
         <w:t>total_exercises</w:t>
       </w:r>
-      <w:proofErr w:type="spellEnd"/>
       <w:r>
         <w:rPr>
           <w:rFonts w:ascii="Consolas" w:eastAsia="Times New Roman" w:hAnsi="Consolas" w:cs="Times New Roman"/>
@@ -15967,7 +15420,6 @@
         </w:rPr>
         <w:t>print(</w:t>
       </w:r>
-      <w:proofErr w:type="spellStart"/>
       <w:r>
         <w:rPr>
           <w:rFonts w:ascii="Consolas" w:eastAsia="Times New Roman" w:hAnsi="Consolas" w:cs="Times New Roman"/>
@@ -15978,7 +15430,6 @@
         </w:rPr>
         <w:t>total_exercises</w:t>
       </w:r>
-      <w:proofErr w:type="spellEnd"/>
       <w:r>
         <w:rPr>
           <w:rFonts w:ascii="Consolas" w:eastAsia="Times New Roman" w:hAnsi="Consolas" w:cs="Times New Roman"/>
@@ -16068,6 +15519,1182 @@
           </wp:inline>
         </w:drawing>
       </w:r>
+    </w:p>
+    <w:p>
+      <w:pPr>
+        <w:spacing w:after="0" w:line="240" w:lineRule="auto"/>
+        <w:rPr>
+          <w:rFonts w:ascii="Times New Roman" w:eastAsia="Times New Roman" w:hAnsi="Times New Roman" w:cs="Times New Roman"/>
+          <w:sz w:val="24"/>
+          <w:szCs w:val="24"/>
+          <w:lang w:val="en-US" w:eastAsia="ru-RU"/>
+        </w:rPr>
+      </w:pPr>
+      <w:r>
+        <w:rPr>
+          <w:rFonts w:ascii="Segoe UI" w:eastAsia="Times New Roman" w:hAnsi="Segoe UI" w:cs="Segoe UI"/>
+          <w:b/>
+          <w:bCs/>
+          <w:sz w:val="24"/>
+          <w:szCs w:val="24"/>
+          <w:shd w:val="clear" w:color="auto" w:fill="FFFFFF"/>
+          <w:lang w:val="en-US" w:eastAsia="ru-RU"/>
+        </w:rPr>
+        <w:t>Get All Items</w:t>
+      </w:r>
+    </w:p>
+    <w:p>
+      <w:pPr>
+        <w:shd w:val="clear" w:color="auto" w:fill="FFFFFF"/>
+        <w:spacing w:after="100" w:afterAutospacing="1" w:line="240" w:lineRule="auto"/>
+        <w:rPr>
+          <w:rFonts w:ascii="Segoe UI" w:eastAsia="Times New Roman" w:hAnsi="Segoe UI" w:cs="Segoe UI"/>
+          <w:color w:val="10162F"/>
+          <w:sz w:val="27"/>
+          <w:szCs w:val="27"/>
+          <w:lang w:val="en-US" w:eastAsia="ru-RU"/>
+        </w:rPr>
+      </w:pPr>
+      <w:r>
+        <w:rPr>
+          <w:rFonts w:ascii="Segoe UI" w:eastAsia="Times New Roman" w:hAnsi="Segoe UI" w:cs="Segoe UI"/>
+          <w:color w:val="10162F"/>
+          <w:sz w:val="27"/>
+          <w:szCs w:val="27"/>
+          <w:lang w:val="en-US" w:eastAsia="ru-RU"/>
+        </w:rPr>
+        <w:t xml:space="preserve">You can get both the keys and the values with </w:t>
+      </w:r>
+      <w:proofErr w:type="gramStart"/>
+      <w:r>
+        <w:rPr>
+          <w:rFonts w:ascii="Segoe UI" w:eastAsia="Times New Roman" w:hAnsi="Segoe UI" w:cs="Segoe UI"/>
+          <w:color w:val="10162F"/>
+          <w:sz w:val="27"/>
+          <w:szCs w:val="27"/>
+          <w:lang w:val="en-US" w:eastAsia="ru-RU"/>
+        </w:rPr>
+        <w:t>the </w:t>
+      </w:r>
+      <w:r>
+        <w:rPr>
+          <w:rFonts w:ascii="Ubuntu Mono" w:eastAsia="Times New Roman" w:hAnsi="Ubuntu Mono" w:cs="Courier New"/>
+          <w:color w:val="15141F"/>
+          <w:shd w:val="clear" w:color="auto" w:fill="EAE9ED"/>
+          <w:lang w:val="en-US" w:eastAsia="ru-RU"/>
+        </w:rPr>
+        <w:t>.items</w:t>
+      </w:r>
+      <w:proofErr w:type="gramEnd"/>
+      <w:r>
+        <w:rPr>
+          <w:rFonts w:ascii="Ubuntu Mono" w:eastAsia="Times New Roman" w:hAnsi="Ubuntu Mono" w:cs="Courier New"/>
+          <w:color w:val="15141F"/>
+          <w:shd w:val="clear" w:color="auto" w:fill="EAE9ED"/>
+          <w:lang w:val="en-US" w:eastAsia="ru-RU"/>
+        </w:rPr>
+        <w:t>()</w:t>
+      </w:r>
+      <w:r>
+        <w:rPr>
+          <w:rFonts w:ascii="Segoe UI" w:eastAsia="Times New Roman" w:hAnsi="Segoe UI" w:cs="Segoe UI"/>
+          <w:color w:val="10162F"/>
+          <w:sz w:val="27"/>
+          <w:szCs w:val="27"/>
+          <w:lang w:val="en-US" w:eastAsia="ru-RU"/>
+        </w:rPr>
+        <w:t xml:space="preserve"> method. </w:t>
+      </w:r>
+      <w:proofErr w:type="gramStart"/>
+      <w:r>
+        <w:rPr>
+          <w:rFonts w:ascii="Segoe UI" w:eastAsia="Times New Roman" w:hAnsi="Segoe UI" w:cs="Segoe UI"/>
+          <w:color w:val="10162F"/>
+          <w:sz w:val="27"/>
+          <w:szCs w:val="27"/>
+          <w:lang w:val="en-US" w:eastAsia="ru-RU"/>
+        </w:rPr>
+        <w:t>Like </w:t>
+      </w:r>
+      <w:r>
+        <w:rPr>
+          <w:rFonts w:ascii="Ubuntu Mono" w:eastAsia="Times New Roman" w:hAnsi="Ubuntu Mono" w:cs="Courier New"/>
+          <w:color w:val="15141F"/>
+          <w:shd w:val="clear" w:color="auto" w:fill="EAE9ED"/>
+          <w:lang w:val="en-US" w:eastAsia="ru-RU"/>
+        </w:rPr>
+        <w:t>.keys</w:t>
+      </w:r>
+      <w:proofErr w:type="gramEnd"/>
+      <w:r>
+        <w:rPr>
+          <w:rFonts w:ascii="Ubuntu Mono" w:eastAsia="Times New Roman" w:hAnsi="Ubuntu Mono" w:cs="Courier New"/>
+          <w:color w:val="15141F"/>
+          <w:shd w:val="clear" w:color="auto" w:fill="EAE9ED"/>
+          <w:lang w:val="en-US" w:eastAsia="ru-RU"/>
+        </w:rPr>
+        <w:t>()</w:t>
+      </w:r>
+      <w:r>
+        <w:rPr>
+          <w:rFonts w:ascii="Segoe UI" w:eastAsia="Times New Roman" w:hAnsi="Segoe UI" w:cs="Segoe UI"/>
+          <w:color w:val="10162F"/>
+          <w:sz w:val="27"/>
+          <w:szCs w:val="27"/>
+          <w:lang w:val="en-US" w:eastAsia="ru-RU"/>
+        </w:rPr>
+        <w:t> and </w:t>
+      </w:r>
+      <w:r>
+        <w:rPr>
+          <w:rFonts w:ascii="Ubuntu Mono" w:eastAsia="Times New Roman" w:hAnsi="Ubuntu Mono" w:cs="Courier New"/>
+          <w:color w:val="15141F"/>
+          <w:shd w:val="clear" w:color="auto" w:fill="EAE9ED"/>
+          <w:lang w:val="en-US" w:eastAsia="ru-RU"/>
+        </w:rPr>
+        <w:t>.values()</w:t>
+      </w:r>
+      <w:r>
+        <w:rPr>
+          <w:rFonts w:ascii="Segoe UI" w:eastAsia="Times New Roman" w:hAnsi="Segoe UI" w:cs="Segoe UI"/>
+          <w:color w:val="10162F"/>
+          <w:sz w:val="27"/>
+          <w:szCs w:val="27"/>
+          <w:lang w:val="en-US" w:eastAsia="ru-RU"/>
+        </w:rPr>
+        <w:t>, it returns a </w:t>
+      </w:r>
+      <w:r>
+        <w:rPr>
+          <w:rFonts w:ascii="Ubuntu Mono" w:eastAsia="Times New Roman" w:hAnsi="Ubuntu Mono" w:cs="Courier New"/>
+          <w:color w:val="15141F"/>
+          <w:shd w:val="clear" w:color="auto" w:fill="EAE9ED"/>
+          <w:lang w:val="en-US" w:eastAsia="ru-RU"/>
+        </w:rPr>
+        <w:t>dict_list</w:t>
+      </w:r>
+      <w:r>
+        <w:rPr>
+          <w:rFonts w:ascii="Segoe UI" w:eastAsia="Times New Roman" w:hAnsi="Segoe UI" w:cs="Segoe UI"/>
+          <w:color w:val="10162F"/>
+          <w:sz w:val="27"/>
+          <w:szCs w:val="27"/>
+          <w:lang w:val="en-US" w:eastAsia="ru-RU"/>
+        </w:rPr>
+        <w:t> object. Each element of the </w:t>
+      </w:r>
+      <w:r>
+        <w:rPr>
+          <w:rFonts w:ascii="Ubuntu Mono" w:eastAsia="Times New Roman" w:hAnsi="Ubuntu Mono" w:cs="Courier New"/>
+          <w:color w:val="15141F"/>
+          <w:shd w:val="clear" w:color="auto" w:fill="EAE9ED"/>
+          <w:lang w:val="en-US" w:eastAsia="ru-RU"/>
+        </w:rPr>
+        <w:t>dict_list</w:t>
+      </w:r>
+      <w:r>
+        <w:rPr>
+          <w:rFonts w:ascii="Segoe UI" w:eastAsia="Times New Roman" w:hAnsi="Segoe UI" w:cs="Segoe UI"/>
+          <w:color w:val="10162F"/>
+          <w:sz w:val="27"/>
+          <w:szCs w:val="27"/>
+          <w:lang w:val="en-US" w:eastAsia="ru-RU"/>
+        </w:rPr>
+        <w:t xml:space="preserve"> returned </w:t>
+      </w:r>
+      <w:proofErr w:type="gramStart"/>
+      <w:r>
+        <w:rPr>
+          <w:rFonts w:ascii="Segoe UI" w:eastAsia="Times New Roman" w:hAnsi="Segoe UI" w:cs="Segoe UI"/>
+          <w:color w:val="10162F"/>
+          <w:sz w:val="27"/>
+          <w:szCs w:val="27"/>
+          <w:lang w:val="en-US" w:eastAsia="ru-RU"/>
+        </w:rPr>
+        <w:t>by </w:t>
+      </w:r>
+      <w:r>
+        <w:rPr>
+          <w:rFonts w:ascii="Ubuntu Mono" w:eastAsia="Times New Roman" w:hAnsi="Ubuntu Mono" w:cs="Courier New"/>
+          <w:color w:val="15141F"/>
+          <w:shd w:val="clear" w:color="auto" w:fill="EAE9ED"/>
+          <w:lang w:val="en-US" w:eastAsia="ru-RU"/>
+        </w:rPr>
+        <w:t>.items</w:t>
+      </w:r>
+      <w:proofErr w:type="gramEnd"/>
+      <w:r>
+        <w:rPr>
+          <w:rFonts w:ascii="Ubuntu Mono" w:eastAsia="Times New Roman" w:hAnsi="Ubuntu Mono" w:cs="Courier New"/>
+          <w:color w:val="15141F"/>
+          <w:shd w:val="clear" w:color="auto" w:fill="EAE9ED"/>
+          <w:lang w:val="en-US" w:eastAsia="ru-RU"/>
+        </w:rPr>
+        <w:t>()</w:t>
+      </w:r>
+      <w:r>
+        <w:rPr>
+          <w:rFonts w:ascii="Segoe UI" w:eastAsia="Times New Roman" w:hAnsi="Segoe UI" w:cs="Segoe UI"/>
+          <w:color w:val="10162F"/>
+          <w:sz w:val="27"/>
+          <w:szCs w:val="27"/>
+          <w:lang w:val="en-US" w:eastAsia="ru-RU"/>
+        </w:rPr>
+        <w:t> is a tuple consisting of:</w:t>
+      </w:r>
+    </w:p>
+    <w:p>
+      <w:pPr>
+        <w:shd w:val="clear" w:color="auto" w:fill="211E2F"/>
+        <w:tabs>
+          <w:tab w:val="left" w:pos="916"/>
+          <w:tab w:val="left" w:pos="1832"/>
+          <w:tab w:val="left" w:pos="2748"/>
+          <w:tab w:val="left" w:pos="3664"/>
+          <w:tab w:val="left" w:pos="4580"/>
+          <w:tab w:val="left" w:pos="5496"/>
+          <w:tab w:val="left" w:pos="6412"/>
+          <w:tab w:val="left" w:pos="7328"/>
+          <w:tab w:val="left" w:pos="8244"/>
+          <w:tab w:val="left" w:pos="9160"/>
+          <w:tab w:val="left" w:pos="10076"/>
+          <w:tab w:val="left" w:pos="10992"/>
+          <w:tab w:val="left" w:pos="11908"/>
+          <w:tab w:val="left" w:pos="12824"/>
+          <w:tab w:val="left" w:pos="13740"/>
+          <w:tab w:val="left" w:pos="14656"/>
+        </w:tabs>
+        <w:spacing w:after="0" w:line="240" w:lineRule="auto"/>
+        <w:rPr>
+          <w:rFonts w:ascii="Ubuntu Mono" w:eastAsia="Times New Roman" w:hAnsi="Ubuntu Mono" w:cs="Courier New"/>
+          <w:color w:val="939598"/>
+          <w:sz w:val="27"/>
+          <w:szCs w:val="27"/>
+          <w:lang w:val="en-US" w:eastAsia="ru-RU"/>
+        </w:rPr>
+      </w:pPr>
+      <w:r>
+        <w:rPr>
+          <w:rFonts w:ascii="Ubuntu Mono" w:eastAsia="Times New Roman" w:hAnsi="Ubuntu Mono" w:cs="Courier New"/>
+          <w:color w:val="FFFFFF"/>
+          <w:sz w:val="27"/>
+          <w:szCs w:val="27"/>
+          <w:lang w:val="en-US" w:eastAsia="ru-RU"/>
+        </w:rPr>
+        <w:t>(</w:t>
+      </w:r>
+      <w:proofErr w:type="gramStart"/>
+      <w:r>
+        <w:rPr>
+          <w:rFonts w:ascii="Ubuntu Mono" w:eastAsia="Times New Roman" w:hAnsi="Ubuntu Mono" w:cs="Courier New"/>
+          <w:color w:val="FF8973"/>
+          <w:sz w:val="27"/>
+          <w:szCs w:val="27"/>
+          <w:lang w:val="en-US" w:eastAsia="ru-RU"/>
+        </w:rPr>
+        <w:t>key</w:t>
+      </w:r>
+      <w:proofErr w:type="gramEnd"/>
+      <w:r>
+        <w:rPr>
+          <w:rFonts w:ascii="Ubuntu Mono" w:eastAsia="Times New Roman" w:hAnsi="Ubuntu Mono" w:cs="Courier New"/>
+          <w:color w:val="FFFFFF"/>
+          <w:sz w:val="27"/>
+          <w:szCs w:val="27"/>
+          <w:lang w:val="en-US" w:eastAsia="ru-RU"/>
+        </w:rPr>
+        <w:t>, </w:t>
+      </w:r>
+      <w:r>
+        <w:rPr>
+          <w:rFonts w:ascii="Ubuntu Mono" w:eastAsia="Times New Roman" w:hAnsi="Ubuntu Mono" w:cs="Courier New"/>
+          <w:color w:val="FF8973"/>
+          <w:sz w:val="27"/>
+          <w:szCs w:val="27"/>
+          <w:lang w:val="en-US" w:eastAsia="ru-RU"/>
+        </w:rPr>
+        <w:t>value</w:t>
+      </w:r>
+      <w:r>
+        <w:rPr>
+          <w:rFonts w:ascii="Ubuntu Mono" w:eastAsia="Times New Roman" w:hAnsi="Ubuntu Mono" w:cs="Courier New"/>
+          <w:color w:val="FFFFFF"/>
+          <w:sz w:val="27"/>
+          <w:szCs w:val="27"/>
+          <w:lang w:val="en-US" w:eastAsia="ru-RU"/>
+        </w:rPr>
+        <w:t>)</w:t>
+      </w:r>
+    </w:p>
+    <w:p>
+      <w:pPr>
+        <w:shd w:val="clear" w:color="auto" w:fill="FFFFFF"/>
+        <w:spacing w:after="100" w:afterAutospacing="1" w:line="240" w:lineRule="auto"/>
+        <w:rPr>
+          <w:rFonts w:ascii="Segoe UI" w:eastAsia="Times New Roman" w:hAnsi="Segoe UI" w:cs="Segoe UI"/>
+          <w:color w:val="10162F"/>
+          <w:sz w:val="27"/>
+          <w:szCs w:val="27"/>
+          <w:lang w:val="en-US" w:eastAsia="ru-RU"/>
+        </w:rPr>
+      </w:pPr>
+      <w:proofErr w:type="gramStart"/>
+      <w:r>
+        <w:rPr>
+          <w:rFonts w:ascii="Segoe UI" w:eastAsia="Times New Roman" w:hAnsi="Segoe UI" w:cs="Segoe UI"/>
+          <w:color w:val="10162F"/>
+          <w:sz w:val="27"/>
+          <w:szCs w:val="27"/>
+          <w:lang w:val="en-US" w:eastAsia="ru-RU"/>
+        </w:rPr>
+        <w:t>so</w:t>
+      </w:r>
+      <w:proofErr w:type="gramEnd"/>
+      <w:r>
+        <w:rPr>
+          <w:rFonts w:ascii="Segoe UI" w:eastAsia="Times New Roman" w:hAnsi="Segoe UI" w:cs="Segoe UI"/>
+          <w:color w:val="10162F"/>
+          <w:sz w:val="27"/>
+          <w:szCs w:val="27"/>
+          <w:lang w:val="en-US" w:eastAsia="ru-RU"/>
+        </w:rPr>
+        <w:t xml:space="preserve"> to iterate through, you can use this syntax:</w:t>
+      </w:r>
+    </w:p>
+    <w:p>
+      <w:pPr>
+        <w:jc w:val="both"/>
+        <w:rPr>
+          <w:rStyle w:val="mtk1"/>
+          <w:rFonts w:ascii="Ubuntu Mono" w:hAnsi="Ubuntu Mono"/>
+          <w:color w:val="FFFFFF"/>
+          <w:sz w:val="21"/>
+          <w:szCs w:val="21"/>
+        </w:rPr>
+      </w:pPr>
+      <w:r>
+        <w:rPr>
+          <w:rStyle w:val="mtk9"/>
+          <w:rFonts w:ascii="Ubuntu Mono" w:hAnsi="Ubuntu Mono"/>
+          <w:color w:val="FF8973"/>
+          <w:sz w:val="21"/>
+          <w:szCs w:val="21"/>
+          <w:lang w:val="en-US"/>
+        </w:rPr>
+        <w:t>biggest_brands</w:t>
+      </w:r>
+      <w:r>
+        <w:rPr>
+          <w:rStyle w:val="mtk1"/>
+          <w:rFonts w:ascii="Ubuntu Mono" w:hAnsi="Ubuntu Mono"/>
+          <w:color w:val="FFFFFF"/>
+          <w:sz w:val="21"/>
+          <w:szCs w:val="21"/>
+          <w:lang w:val="en-US"/>
+        </w:rPr>
+        <w:t> = {</w:t>
+      </w:r>
+      <w:r>
+        <w:rPr>
+          <w:rStyle w:val="mtk8"/>
+          <w:rFonts w:ascii="Ubuntu Mono" w:hAnsi="Ubuntu Mono"/>
+          <w:color w:val="FFE083"/>
+          <w:sz w:val="21"/>
+          <w:szCs w:val="21"/>
+          <w:lang w:val="en-US"/>
+        </w:rPr>
+        <w:t>"Apple"</w:t>
+      </w:r>
+      <w:r>
+        <w:rPr>
+          <w:rStyle w:val="mtk1"/>
+          <w:rFonts w:ascii="Ubuntu Mono" w:hAnsi="Ubuntu Mono"/>
+          <w:color w:val="FFFFFF"/>
+          <w:sz w:val="21"/>
+          <w:szCs w:val="21"/>
+          <w:lang w:val="en-US"/>
+        </w:rPr>
+        <w:t>: </w:t>
+      </w:r>
+      <w:r>
+        <w:rPr>
+          <w:rStyle w:val="mtk9"/>
+          <w:rFonts w:ascii="Ubuntu Mono" w:hAnsi="Ubuntu Mono"/>
+          <w:color w:val="FF8973"/>
+          <w:sz w:val="21"/>
+          <w:szCs w:val="21"/>
+          <w:lang w:val="en-US"/>
+        </w:rPr>
+        <w:t>184</w:t>
+      </w:r>
+      <w:r>
+        <w:rPr>
+          <w:rStyle w:val="mtk1"/>
+          <w:rFonts w:ascii="Ubuntu Mono" w:hAnsi="Ubuntu Mono"/>
+          <w:color w:val="FFFFFF"/>
+          <w:sz w:val="21"/>
+          <w:szCs w:val="21"/>
+          <w:lang w:val="en-US"/>
+        </w:rPr>
+        <w:t>, </w:t>
+      </w:r>
+      <w:r>
+        <w:rPr>
+          <w:rStyle w:val="mtk8"/>
+          <w:rFonts w:ascii="Ubuntu Mono" w:hAnsi="Ubuntu Mono"/>
+          <w:color w:val="FFE083"/>
+          <w:sz w:val="21"/>
+          <w:szCs w:val="21"/>
+          <w:lang w:val="en-US"/>
+        </w:rPr>
+        <w:t>"Google"</w:t>
+      </w:r>
+      <w:r>
+        <w:rPr>
+          <w:rStyle w:val="mtk1"/>
+          <w:rFonts w:ascii="Ubuntu Mono" w:hAnsi="Ubuntu Mono"/>
+          <w:color w:val="FFFFFF"/>
+          <w:sz w:val="21"/>
+          <w:szCs w:val="21"/>
+          <w:lang w:val="en-US"/>
+        </w:rPr>
+        <w:t>: </w:t>
+      </w:r>
+      <w:r>
+        <w:rPr>
+          <w:rStyle w:val="mtk9"/>
+          <w:rFonts w:ascii="Ubuntu Mono" w:hAnsi="Ubuntu Mono"/>
+          <w:color w:val="FF8973"/>
+          <w:sz w:val="21"/>
+          <w:szCs w:val="21"/>
+          <w:lang w:val="en-US"/>
+        </w:rPr>
+        <w:t>141.7</w:t>
+      </w:r>
+      <w:r>
+        <w:rPr>
+          <w:rStyle w:val="mtk1"/>
+          <w:rFonts w:ascii="Ubuntu Mono" w:hAnsi="Ubuntu Mono"/>
+          <w:color w:val="FFFFFF"/>
+          <w:sz w:val="21"/>
+          <w:szCs w:val="21"/>
+          <w:lang w:val="en-US"/>
+        </w:rPr>
+        <w:t>, </w:t>
+      </w:r>
+      <w:r>
+        <w:rPr>
+          <w:rStyle w:val="mtk8"/>
+          <w:rFonts w:ascii="Ubuntu Mono" w:hAnsi="Ubuntu Mono"/>
+          <w:color w:val="FFE083"/>
+          <w:sz w:val="21"/>
+          <w:szCs w:val="21"/>
+          <w:lang w:val="en-US"/>
+        </w:rPr>
+        <w:t>"Microsoft"</w:t>
+      </w:r>
+      <w:r>
+        <w:rPr>
+          <w:rStyle w:val="mtk1"/>
+          <w:rFonts w:ascii="Ubuntu Mono" w:hAnsi="Ubuntu Mono"/>
+          <w:color w:val="FFFFFF"/>
+          <w:sz w:val="21"/>
+          <w:szCs w:val="21"/>
+          <w:lang w:val="en-US"/>
+        </w:rPr>
+        <w:t>: </w:t>
+      </w:r>
+      <w:r>
+        <w:rPr>
+          <w:rStyle w:val="mtk9"/>
+          <w:rFonts w:ascii="Ubuntu Mono" w:hAnsi="Ubuntu Mono"/>
+          <w:color w:val="FF8973"/>
+          <w:sz w:val="21"/>
+          <w:szCs w:val="21"/>
+          <w:lang w:val="en-US"/>
+        </w:rPr>
+        <w:t>80</w:t>
+      </w:r>
+      <w:r>
+        <w:rPr>
+          <w:rStyle w:val="mtk1"/>
+          <w:rFonts w:ascii="Ubuntu Mono" w:hAnsi="Ubuntu Mono"/>
+          <w:color w:val="FFFFFF"/>
+          <w:sz w:val="21"/>
+          <w:szCs w:val="21"/>
+          <w:lang w:val="en-US"/>
+        </w:rPr>
+        <w:t>, </w:t>
+      </w:r>
+      <w:r>
+        <w:rPr>
+          <w:rStyle w:val="mtk8"/>
+          <w:rFonts w:ascii="Ubuntu Mono" w:hAnsi="Ubuntu Mono"/>
+          <w:color w:val="FFE083"/>
+          <w:sz w:val="21"/>
+          <w:szCs w:val="21"/>
+          <w:lang w:val="en-US"/>
+        </w:rPr>
+        <w:t>"Coca-Cola"</w:t>
+      </w:r>
+      <w:r>
+        <w:rPr>
+          <w:rStyle w:val="mtk1"/>
+          <w:rFonts w:ascii="Ubuntu Mono" w:hAnsi="Ubuntu Mono"/>
+          <w:color w:val="FFFFFF"/>
+          <w:sz w:val="21"/>
+          <w:szCs w:val="21"/>
+          <w:lang w:val="en-US"/>
+        </w:rPr>
+        <w:t>: </w:t>
+      </w:r>
+      <w:r>
+        <w:rPr>
+          <w:rStyle w:val="mtk9"/>
+          <w:rFonts w:ascii="Ubuntu Mono" w:hAnsi="Ubuntu Mono"/>
+          <w:color w:val="FF8973"/>
+          <w:sz w:val="21"/>
+          <w:szCs w:val="21"/>
+          <w:lang w:val="en-US"/>
+        </w:rPr>
+        <w:t>69.7</w:t>
+      </w:r>
+      <w:r>
+        <w:rPr>
+          <w:rStyle w:val="mtk1"/>
+          <w:rFonts w:ascii="Ubuntu Mono" w:hAnsi="Ubuntu Mono"/>
+          <w:color w:val="FFFFFF"/>
+          <w:sz w:val="21"/>
+          <w:szCs w:val="21"/>
+          <w:lang w:val="en-US"/>
+        </w:rPr>
+        <w:t>, </w:t>
+      </w:r>
+      <w:r>
+        <w:rPr>
+          <w:rStyle w:val="mtk8"/>
+          <w:rFonts w:ascii="Ubuntu Mono" w:hAnsi="Ubuntu Mono"/>
+          <w:color w:val="FFE083"/>
+          <w:sz w:val="21"/>
+          <w:szCs w:val="21"/>
+          <w:lang w:val="en-US"/>
+        </w:rPr>
+        <w:t>"Amazon"</w:t>
+      </w:r>
+      <w:r>
+        <w:rPr>
+          <w:rStyle w:val="mtk1"/>
+          <w:rFonts w:ascii="Ubuntu Mono" w:hAnsi="Ubuntu Mono"/>
+          <w:color w:val="FFFFFF"/>
+          <w:sz w:val="21"/>
+          <w:szCs w:val="21"/>
+          <w:lang w:val="en-US"/>
+        </w:rPr>
+        <w:t>: </w:t>
+      </w:r>
+      <w:r>
+        <w:rPr>
+          <w:rStyle w:val="mtk9"/>
+          <w:rFonts w:ascii="Ubuntu Mono" w:hAnsi="Ubuntu Mono"/>
+          <w:color w:val="FF8973"/>
+          <w:sz w:val="21"/>
+          <w:szCs w:val="21"/>
+          <w:lang w:val="en-US"/>
+        </w:rPr>
+        <w:t>64.8</w:t>
+      </w:r>
+      <w:r>
+        <w:rPr>
+          <w:rStyle w:val="mtk1"/>
+          <w:rFonts w:ascii="Ubuntu Mono" w:hAnsi="Ubuntu Mono"/>
+          <w:color w:val="FFFFFF"/>
+          <w:sz w:val="21"/>
+          <w:szCs w:val="21"/>
+          <w:lang w:val="en-US"/>
+        </w:rPr>
+        <w:t>}</w:t>
+      </w:r>
+      <w:r>
+        <w:rPr>
+          <w:rFonts w:ascii="Ubuntu Mono" w:hAnsi="Ubuntu Mono"/>
+          <w:color w:val="939598"/>
+          <w:sz w:val="21"/>
+          <w:szCs w:val="21"/>
+          <w:lang w:val="en-US"/>
+        </w:rPr>
+        <w:br/>
+      </w:r>
+      <w:r>
+        <w:rPr>
+          <w:rFonts w:ascii="Ubuntu Mono" w:hAnsi="Ubuntu Mono"/>
+          <w:color w:val="939598"/>
+          <w:sz w:val="21"/>
+          <w:szCs w:val="21"/>
+          <w:lang w:val="en-US"/>
+        </w:rPr>
+        <w:br/>
+      </w:r>
+      <w:r>
+        <w:rPr>
+          <w:rStyle w:val="mtk12"/>
+          <w:rFonts w:ascii="Ubuntu Mono" w:hAnsi="Ubuntu Mono"/>
+          <w:color w:val="B3CCFF"/>
+          <w:sz w:val="21"/>
+          <w:szCs w:val="21"/>
+          <w:lang w:val="en-US"/>
+        </w:rPr>
+        <w:t>for</w:t>
+      </w:r>
+      <w:r>
+        <w:rPr>
+          <w:rStyle w:val="mtk1"/>
+          <w:rFonts w:ascii="Ubuntu Mono" w:hAnsi="Ubuntu Mono"/>
+          <w:color w:val="FFFFFF"/>
+          <w:sz w:val="21"/>
+          <w:szCs w:val="21"/>
+          <w:lang w:val="en-US"/>
+        </w:rPr>
+        <w:t> </w:t>
+      </w:r>
+      <w:r>
+        <w:rPr>
+          <w:rStyle w:val="mtk9"/>
+          <w:rFonts w:ascii="Ubuntu Mono" w:hAnsi="Ubuntu Mono"/>
+          <w:color w:val="FF8973"/>
+          <w:sz w:val="21"/>
+          <w:szCs w:val="21"/>
+          <w:lang w:val="en-US"/>
+        </w:rPr>
+        <w:t>company</w:t>
+      </w:r>
+      <w:r>
+        <w:rPr>
+          <w:rStyle w:val="mtk1"/>
+          <w:rFonts w:ascii="Ubuntu Mono" w:hAnsi="Ubuntu Mono"/>
+          <w:color w:val="FFFFFF"/>
+          <w:sz w:val="21"/>
+          <w:szCs w:val="21"/>
+          <w:lang w:val="en-US"/>
+        </w:rPr>
+        <w:t>, </w:t>
+      </w:r>
+      <w:r>
+        <w:rPr>
+          <w:rStyle w:val="mtk9"/>
+          <w:rFonts w:ascii="Ubuntu Mono" w:hAnsi="Ubuntu Mono"/>
+          <w:color w:val="FF8973"/>
+          <w:sz w:val="21"/>
+          <w:szCs w:val="21"/>
+          <w:lang w:val="en-US"/>
+        </w:rPr>
+        <w:t>value</w:t>
+      </w:r>
+      <w:r>
+        <w:rPr>
+          <w:rStyle w:val="mtk1"/>
+          <w:rFonts w:ascii="Ubuntu Mono" w:hAnsi="Ubuntu Mono"/>
+          <w:color w:val="FFFFFF"/>
+          <w:sz w:val="21"/>
+          <w:szCs w:val="21"/>
+          <w:lang w:val="en-US"/>
+        </w:rPr>
+        <w:t> </w:t>
+      </w:r>
+      <w:r>
+        <w:rPr>
+          <w:rStyle w:val="mtk12"/>
+          <w:rFonts w:ascii="Ubuntu Mono" w:hAnsi="Ubuntu Mono"/>
+          <w:color w:val="B3CCFF"/>
+          <w:sz w:val="21"/>
+          <w:szCs w:val="21"/>
+          <w:lang w:val="en-US"/>
+        </w:rPr>
+        <w:t>in</w:t>
+      </w:r>
+      <w:r>
+        <w:rPr>
+          <w:rStyle w:val="mtk1"/>
+          <w:rFonts w:ascii="Ubuntu Mono" w:hAnsi="Ubuntu Mono"/>
+          <w:color w:val="FFFFFF"/>
+          <w:sz w:val="21"/>
+          <w:szCs w:val="21"/>
+          <w:lang w:val="en-US"/>
+        </w:rPr>
+        <w:t> </w:t>
+      </w:r>
+      <w:r>
+        <w:rPr>
+          <w:rStyle w:val="mtk9"/>
+          <w:rFonts w:ascii="Ubuntu Mono" w:hAnsi="Ubuntu Mono"/>
+          <w:color w:val="FF8973"/>
+          <w:sz w:val="21"/>
+          <w:szCs w:val="21"/>
+          <w:lang w:val="en-US"/>
+        </w:rPr>
+        <w:t>biggest_</w:t>
+      </w:r>
+      <w:proofErr w:type="gramStart"/>
+      <w:r>
+        <w:rPr>
+          <w:rStyle w:val="mtk9"/>
+          <w:rFonts w:ascii="Ubuntu Mono" w:hAnsi="Ubuntu Mono"/>
+          <w:color w:val="FF8973"/>
+          <w:sz w:val="21"/>
+          <w:szCs w:val="21"/>
+          <w:lang w:val="en-US"/>
+        </w:rPr>
+        <w:t>brands</w:t>
+      </w:r>
+      <w:r>
+        <w:rPr>
+          <w:rStyle w:val="mtk1"/>
+          <w:rFonts w:ascii="Ubuntu Mono" w:hAnsi="Ubuntu Mono"/>
+          <w:color w:val="FFFFFF"/>
+          <w:sz w:val="21"/>
+          <w:szCs w:val="21"/>
+          <w:lang w:val="en-US"/>
+        </w:rPr>
+        <w:t>.</w:t>
+      </w:r>
+      <w:r>
+        <w:rPr>
+          <w:rStyle w:val="mtk10"/>
+          <w:rFonts w:ascii="Ubuntu Mono" w:hAnsi="Ubuntu Mono"/>
+          <w:color w:val="83FFF5"/>
+          <w:sz w:val="21"/>
+          <w:szCs w:val="21"/>
+          <w:lang w:val="en-US"/>
+        </w:rPr>
+        <w:t>items</w:t>
+      </w:r>
+      <w:proofErr w:type="gramEnd"/>
+      <w:r>
+        <w:rPr>
+          <w:rStyle w:val="mtk1"/>
+          <w:rFonts w:ascii="Ubuntu Mono" w:hAnsi="Ubuntu Mono"/>
+          <w:color w:val="FFFFFF"/>
+          <w:sz w:val="21"/>
+          <w:szCs w:val="21"/>
+          <w:lang w:val="en-US"/>
+        </w:rPr>
+        <w:t>():</w:t>
+      </w:r>
+      <w:r>
+        <w:rPr>
+          <w:rFonts w:ascii="Ubuntu Mono" w:hAnsi="Ubuntu Mono"/>
+          <w:color w:val="939598"/>
+          <w:sz w:val="21"/>
+          <w:szCs w:val="21"/>
+          <w:lang w:val="en-US"/>
+        </w:rPr>
+        <w:br/>
+      </w:r>
+      <w:r>
+        <w:rPr>
+          <w:rStyle w:val="mtk1"/>
+          <w:rFonts w:ascii="Ubuntu Mono" w:hAnsi="Ubuntu Mono"/>
+          <w:color w:val="FFFFFF"/>
+          <w:sz w:val="21"/>
+          <w:szCs w:val="21"/>
+          <w:lang w:val="en-US"/>
+        </w:rPr>
+        <w:t>  print(</w:t>
+      </w:r>
+      <w:r>
+        <w:rPr>
+          <w:rStyle w:val="mtk9"/>
+          <w:rFonts w:ascii="Ubuntu Mono" w:hAnsi="Ubuntu Mono"/>
+          <w:color w:val="FF8973"/>
+          <w:sz w:val="21"/>
+          <w:szCs w:val="21"/>
+          <w:lang w:val="en-US"/>
+        </w:rPr>
+        <w:t>company</w:t>
+      </w:r>
+      <w:r>
+        <w:rPr>
+          <w:rStyle w:val="mtk1"/>
+          <w:rFonts w:ascii="Ubuntu Mono" w:hAnsi="Ubuntu Mono"/>
+          <w:color w:val="FFFFFF"/>
+          <w:sz w:val="21"/>
+          <w:szCs w:val="21"/>
+          <w:lang w:val="en-US"/>
+        </w:rPr>
+        <w:t> + </w:t>
+      </w:r>
+      <w:r>
+        <w:rPr>
+          <w:rStyle w:val="mtk8"/>
+          <w:rFonts w:ascii="Ubuntu Mono" w:hAnsi="Ubuntu Mono"/>
+          <w:color w:val="FFE083"/>
+          <w:sz w:val="21"/>
+          <w:szCs w:val="21"/>
+          <w:lang w:val="en-US"/>
+        </w:rPr>
+        <w:t>" has a value of "</w:t>
+      </w:r>
+      <w:r>
+        <w:rPr>
+          <w:rStyle w:val="mtk1"/>
+          <w:rFonts w:ascii="Ubuntu Mono" w:hAnsi="Ubuntu Mono"/>
+          <w:color w:val="FFFFFF"/>
+          <w:sz w:val="21"/>
+          <w:szCs w:val="21"/>
+          <w:lang w:val="en-US"/>
+        </w:rPr>
+        <w:t> + str(</w:t>
+      </w:r>
+      <w:r>
+        <w:rPr>
+          <w:rStyle w:val="mtk9"/>
+          <w:rFonts w:ascii="Ubuntu Mono" w:hAnsi="Ubuntu Mono"/>
+          <w:color w:val="FF8973"/>
+          <w:sz w:val="21"/>
+          <w:szCs w:val="21"/>
+          <w:lang w:val="en-US"/>
+        </w:rPr>
+        <w:t>value</w:t>
+      </w:r>
+      <w:r>
+        <w:rPr>
+          <w:rStyle w:val="mtk1"/>
+          <w:rFonts w:ascii="Ubuntu Mono" w:hAnsi="Ubuntu Mono"/>
+          <w:color w:val="FFFFFF"/>
+          <w:sz w:val="21"/>
+          <w:szCs w:val="21"/>
+          <w:lang w:val="en-US"/>
+        </w:rPr>
+        <w:t>) + </w:t>
+      </w:r>
+      <w:r>
+        <w:rPr>
+          <w:rStyle w:val="mtk8"/>
+          <w:rFonts w:ascii="Ubuntu Mono" w:hAnsi="Ubuntu Mono"/>
+          <w:color w:val="FFE083"/>
+          <w:sz w:val="21"/>
+          <w:szCs w:val="21"/>
+          <w:lang w:val="en-US"/>
+        </w:rPr>
+        <w:t xml:space="preserve">" billion dollars. </w:t>
+      </w:r>
+      <w:r>
+        <w:rPr>
+          <w:rStyle w:val="mtk8"/>
+          <w:rFonts w:ascii="Ubuntu Mono" w:hAnsi="Ubuntu Mono"/>
+          <w:color w:val="FFE083"/>
+          <w:sz w:val="21"/>
+          <w:szCs w:val="21"/>
+        </w:rPr>
+        <w:t>"</w:t>
+      </w:r>
+      <w:r>
+        <w:rPr>
+          <w:rStyle w:val="mtk1"/>
+          <w:rFonts w:ascii="Ubuntu Mono" w:hAnsi="Ubuntu Mono"/>
+          <w:color w:val="FFFFFF"/>
+          <w:sz w:val="21"/>
+          <w:szCs w:val="21"/>
+        </w:rPr>
+        <w:t>)</w:t>
+      </w:r>
+    </w:p>
+    <w:p>
+      <w:pPr>
+        <w:jc w:val="both"/>
+        <w:rPr>
+          <w:rStyle w:val="mtk1"/>
+          <w:rFonts w:ascii="Ubuntu Mono" w:hAnsi="Ubuntu Mono"/>
+          <w:color w:val="FFFFFF"/>
+          <w:sz w:val="21"/>
+          <w:szCs w:val="21"/>
+        </w:rPr>
+      </w:pPr>
+    </w:p>
+    <w:p>
+      <w:pPr>
+        <w:pStyle w:val="p1qg33igem5pagn4kpmirjw"/>
+        <w:shd w:val="clear" w:color="auto" w:fill="FFFFFF"/>
+        <w:spacing w:before="0" w:beforeAutospacing="0"/>
+        <w:rPr>
+          <w:rFonts w:ascii="Segoe UI" w:hAnsi="Segoe UI" w:cs="Segoe UI"/>
+          <w:color w:val="10162F"/>
+          <w:sz w:val="26"/>
+          <w:szCs w:val="26"/>
+          <w:lang w:val="en-US"/>
+        </w:rPr>
+      </w:pPr>
+      <w:r>
+        <w:rPr>
+          <w:rFonts w:ascii="Segoe UI" w:hAnsi="Segoe UI" w:cs="Segoe UI"/>
+          <w:color w:val="10162F"/>
+          <w:sz w:val="26"/>
+          <w:szCs w:val="26"/>
+          <w:lang w:val="en-US"/>
+        </w:rPr>
+        <w:t>which would yield this output:</w:t>
+      </w:r>
+    </w:p>
+    <w:p>
+      <w:pPr>
+        <w:pStyle w:val="HTML"/>
+        <w:shd w:val="clear" w:color="auto" w:fill="211E2F"/>
+        <w:rPr>
+          <w:rFonts w:ascii="Ubuntu Mono" w:hAnsi="Ubuntu Mono"/>
+          <w:color w:val="939598"/>
+          <w:sz w:val="26"/>
+          <w:szCs w:val="26"/>
+          <w:lang w:val="en-US"/>
+        </w:rPr>
+      </w:pPr>
+      <w:r>
+        <w:rPr>
+          <w:rStyle w:val="mtk1"/>
+          <w:rFonts w:ascii="Ubuntu Mono" w:hAnsi="Ubuntu Mono"/>
+          <w:color w:val="FFFFFF"/>
+          <w:sz w:val="26"/>
+          <w:szCs w:val="26"/>
+          <w:lang w:val="en-US"/>
+        </w:rPr>
+        <w:t>Apple has a value of 184 billion dollars.</w:t>
+      </w:r>
+      <w:r>
+        <w:rPr>
+          <w:rFonts w:ascii="Ubuntu Mono" w:hAnsi="Ubuntu Mono"/>
+          <w:color w:val="939598"/>
+          <w:sz w:val="26"/>
+          <w:szCs w:val="26"/>
+          <w:lang w:val="en-US"/>
+        </w:rPr>
+        <w:br/>
+      </w:r>
+      <w:r>
+        <w:rPr>
+          <w:rStyle w:val="mtk1"/>
+          <w:rFonts w:ascii="Ubuntu Mono" w:hAnsi="Ubuntu Mono"/>
+          <w:color w:val="FFFFFF"/>
+          <w:sz w:val="26"/>
+          <w:szCs w:val="26"/>
+          <w:lang w:val="en-US"/>
+        </w:rPr>
+        <w:t>Google has a value of 141.7 billion dollars.</w:t>
+      </w:r>
+      <w:r>
+        <w:rPr>
+          <w:rFonts w:ascii="Ubuntu Mono" w:hAnsi="Ubuntu Mono"/>
+          <w:color w:val="939598"/>
+          <w:sz w:val="26"/>
+          <w:szCs w:val="26"/>
+          <w:lang w:val="en-US"/>
+        </w:rPr>
+        <w:br/>
+      </w:r>
+      <w:r>
+        <w:rPr>
+          <w:rStyle w:val="mtk1"/>
+          <w:rFonts w:ascii="Ubuntu Mono" w:hAnsi="Ubuntu Mono"/>
+          <w:color w:val="FFFFFF"/>
+          <w:sz w:val="26"/>
+          <w:szCs w:val="26"/>
+          <w:lang w:val="en-US"/>
+        </w:rPr>
+        <w:t>Microsoft has a value of 80 billion dollars.</w:t>
+      </w:r>
+      <w:r>
+        <w:rPr>
+          <w:rFonts w:ascii="Ubuntu Mono" w:hAnsi="Ubuntu Mono"/>
+          <w:color w:val="939598"/>
+          <w:sz w:val="26"/>
+          <w:szCs w:val="26"/>
+          <w:lang w:val="en-US"/>
+        </w:rPr>
+        <w:br/>
+      </w:r>
+      <w:r>
+        <w:rPr>
+          <w:rStyle w:val="mtk1"/>
+          <w:rFonts w:ascii="Ubuntu Mono" w:hAnsi="Ubuntu Mono"/>
+          <w:color w:val="FFFFFF"/>
+          <w:sz w:val="26"/>
+          <w:szCs w:val="26"/>
+          <w:lang w:val="en-US"/>
+        </w:rPr>
+        <w:t>Coca-Cola has a value of 69.7 billion dollars.</w:t>
+      </w:r>
+      <w:r>
+        <w:rPr>
+          <w:rFonts w:ascii="Ubuntu Mono" w:hAnsi="Ubuntu Mono"/>
+          <w:color w:val="939598"/>
+          <w:sz w:val="26"/>
+          <w:szCs w:val="26"/>
+          <w:lang w:val="en-US"/>
+        </w:rPr>
+        <w:br/>
+      </w:r>
+      <w:r>
+        <w:rPr>
+          <w:rStyle w:val="mtk1"/>
+          <w:rFonts w:ascii="Ubuntu Mono" w:hAnsi="Ubuntu Mono"/>
+          <w:color w:val="FFFFFF"/>
+          <w:sz w:val="26"/>
+          <w:szCs w:val="26"/>
+          <w:lang w:val="en-US"/>
+        </w:rPr>
+        <w:t>Amazon has a value of 64.8 billion dollars.</w:t>
+      </w:r>
+    </w:p>
+    <w:p>
+      <w:pPr>
+        <w:jc w:val="both"/>
+        <w:rPr>
+          <w:b/>
+          <w:bCs/>
+          <w:lang w:val="en-US"/>
+        </w:rPr>
+      </w:pPr>
+    </w:p>
+    <w:p>
+      <w:pPr>
+        <w:spacing w:before="100" w:beforeAutospacing="1" w:after="100" w:afterAutospacing="1" w:line="240" w:lineRule="auto"/>
+        <w:outlineLvl w:val="2"/>
+        <w:rPr>
+          <w:rFonts w:ascii="Segoe UI" w:eastAsia="Times New Roman" w:hAnsi="Segoe UI" w:cs="Segoe UI"/>
+          <w:b/>
+          <w:bCs/>
+          <w:color w:val="10162F"/>
+          <w:sz w:val="27"/>
+          <w:szCs w:val="27"/>
+          <w:lang w:val="en-US" w:eastAsia="ru-RU"/>
+        </w:rPr>
+      </w:pPr>
+      <w:r>
+        <w:rPr>
+          <w:rFonts w:ascii="Segoe UI" w:eastAsia="Times New Roman" w:hAnsi="Segoe UI" w:cs="Segoe UI"/>
+          <w:b/>
+          <w:bCs/>
+          <w:color w:val="10162F"/>
+          <w:sz w:val="27"/>
+          <w:szCs w:val="27"/>
+          <w:lang w:val="en-US" w:eastAsia="ru-RU"/>
+        </w:rPr>
+        <w:t>Instructions</w:t>
+      </w:r>
+    </w:p>
+    <w:p>
+      <w:pPr>
+        <w:spacing w:after="0" w:line="240" w:lineRule="auto"/>
+        <w:rPr>
+          <w:rFonts w:ascii="Segoe UI" w:eastAsia="Times New Roman" w:hAnsi="Segoe UI" w:cs="Segoe UI"/>
+          <w:color w:val="10162F"/>
+          <w:sz w:val="27"/>
+          <w:szCs w:val="27"/>
+          <w:lang w:val="en-US" w:eastAsia="ru-RU"/>
+        </w:rPr>
+      </w:pPr>
+      <w:r>
+        <w:rPr>
+          <w:rFonts w:ascii="Segoe UI" w:eastAsia="Times New Roman" w:hAnsi="Segoe UI" w:cs="Segoe UI"/>
+          <w:b/>
+          <w:bCs/>
+          <w:color w:val="10162F"/>
+          <w:sz w:val="27"/>
+          <w:szCs w:val="27"/>
+          <w:lang w:val="en-US" w:eastAsia="ru-RU"/>
+        </w:rPr>
+        <w:t>1.</w:t>
+      </w:r>
+    </w:p>
+    <w:p>
+      <w:pPr>
+        <w:spacing w:after="100" w:afterAutospacing="1" w:line="240" w:lineRule="auto"/>
+        <w:rPr>
+          <w:rFonts w:ascii="Segoe UI" w:eastAsia="Times New Roman" w:hAnsi="Segoe UI" w:cs="Segoe UI"/>
+          <w:color w:val="10162F"/>
+          <w:sz w:val="27"/>
+          <w:szCs w:val="27"/>
+          <w:lang w:val="en-US" w:eastAsia="ru-RU"/>
+        </w:rPr>
+      </w:pPr>
+      <w:r>
+        <w:rPr>
+          <w:rFonts w:ascii="Segoe UI" w:eastAsia="Times New Roman" w:hAnsi="Segoe UI" w:cs="Segoe UI"/>
+          <w:color w:val="10162F"/>
+          <w:sz w:val="27"/>
+          <w:szCs w:val="27"/>
+          <w:lang w:val="en-US" w:eastAsia="ru-RU"/>
+        </w:rPr>
+        <w:t>Use a for loop to iterate through the items of </w:t>
+      </w:r>
+      <w:r>
+        <w:rPr>
+          <w:rFonts w:ascii="Ubuntu Mono" w:eastAsia="Times New Roman" w:hAnsi="Ubuntu Mono" w:cs="Courier New"/>
+          <w:color w:val="15141F"/>
+          <w:shd w:val="clear" w:color="auto" w:fill="EAE9ED"/>
+          <w:lang w:val="en-US" w:eastAsia="ru-RU"/>
+        </w:rPr>
+        <w:t>pct_women_in_occupation</w:t>
+      </w:r>
+      <w:r>
+        <w:rPr>
+          <w:rFonts w:ascii="Segoe UI" w:eastAsia="Times New Roman" w:hAnsi="Segoe UI" w:cs="Segoe UI"/>
+          <w:color w:val="10162F"/>
+          <w:sz w:val="27"/>
+          <w:szCs w:val="27"/>
+          <w:lang w:val="en-US" w:eastAsia="ru-RU"/>
+        </w:rPr>
+        <w:t>. For each key : value pair, print out a string that looks like:</w:t>
+      </w:r>
+    </w:p>
+    <w:p>
+      <w:pPr>
+        <w:shd w:val="clear" w:color="auto" w:fill="211E2F"/>
+        <w:tabs>
+          <w:tab w:val="left" w:pos="916"/>
+          <w:tab w:val="left" w:pos="1832"/>
+          <w:tab w:val="left" w:pos="2748"/>
+          <w:tab w:val="left" w:pos="3664"/>
+          <w:tab w:val="left" w:pos="4580"/>
+          <w:tab w:val="left" w:pos="5496"/>
+          <w:tab w:val="left" w:pos="6412"/>
+          <w:tab w:val="left" w:pos="7328"/>
+          <w:tab w:val="left" w:pos="8244"/>
+          <w:tab w:val="left" w:pos="9160"/>
+          <w:tab w:val="left" w:pos="10076"/>
+          <w:tab w:val="left" w:pos="10992"/>
+          <w:tab w:val="left" w:pos="11908"/>
+          <w:tab w:val="left" w:pos="12824"/>
+          <w:tab w:val="left" w:pos="13740"/>
+          <w:tab w:val="left" w:pos="14656"/>
+        </w:tabs>
+        <w:spacing w:after="0" w:line="240" w:lineRule="auto"/>
+        <w:rPr>
+          <w:rFonts w:ascii="Ubuntu Mono" w:eastAsia="Times New Roman" w:hAnsi="Ubuntu Mono" w:cs="Courier New"/>
+          <w:color w:val="939598"/>
+          <w:sz w:val="27"/>
+          <w:szCs w:val="27"/>
+          <w:lang w:val="en-US" w:eastAsia="ru-RU"/>
+        </w:rPr>
+      </w:pPr>
+      <w:r>
+        <w:rPr>
+          <w:rFonts w:ascii="Ubuntu Mono" w:eastAsia="Times New Roman" w:hAnsi="Ubuntu Mono" w:cs="Courier New"/>
+          <w:color w:val="FFFFFF"/>
+          <w:sz w:val="27"/>
+          <w:szCs w:val="27"/>
+          <w:lang w:val="en-US" w:eastAsia="ru-RU"/>
+        </w:rPr>
+        <w:lastRenderedPageBreak/>
+        <w:t>Women make up [value] percent of [key]s.</w:t>
+      </w:r>
+    </w:p>
+    <w:p>
+      <w:pPr>
+        <w:jc w:val="both"/>
+        <w:rPr>
+          <w:b/>
+          <w:bCs/>
+          <w:lang w:val="en-US"/>
+        </w:rPr>
+      </w:pPr>
     </w:p>
     <w:p>
       <w:pPr>

</xml_diff>